<commit_message>
Opdateret SSD for UC001, tilføjet til suggestion og rettet rapport til med nyt billede
</commit_message>
<xml_diff>
--- a/Rapport.docx
+++ b/Rapport.docx
@@ -234,7 +234,6 @@
                 <w:szCs w:val="38"/>
               </w:rPr>
             </w:pPr>
-            <w:bookmarkStart w:id="2" w:name="_GoBack" w:colFirst="0" w:colLast="0"/>
             <w:r>
               <w:rPr>
                 <w:rFonts w:ascii="Bahnschrift" w:hAnsi="Bahnschrift"/>
@@ -453,7 +452,6 @@
           </w:p>
         </w:tc>
       </w:tr>
-      <w:bookmarkEnd w:id="2"/>
     </w:tbl>
     <w:p>
       <w:pPr>
@@ -2401,31 +2399,30 @@
           <w:szCs w:val="40"/>
         </w:rPr>
       </w:pPr>
-      <w:bookmarkStart w:id="3" w:name="_Toc499023513"/>
+      <w:bookmarkStart w:id="2" w:name="_Toc499023513"/>
       <w:r>
         <w:rPr>
           <w:sz w:val="40"/>
           <w:szCs w:val="40"/>
         </w:rPr>
-        <w:lastRenderedPageBreak/>
         <w:t>Interessent analyse</w:t>
       </w:r>
+      <w:bookmarkEnd w:id="2"/>
+    </w:p>
+    <w:p>
+      <w:r>
+        <w:t>Af Rasmus Sadurski</w:t>
+      </w:r>
+    </w:p>
+    <w:p>
+      <w:pPr>
+        <w:pStyle w:val="Overskrift2"/>
+      </w:pPr>
+      <w:bookmarkStart w:id="3" w:name="_Toc499023514"/>
+      <w:r>
+        <w:t>Brainstorm</w:t>
+      </w:r>
       <w:bookmarkEnd w:id="3"/>
-    </w:p>
-    <w:p>
-      <w:r>
-        <w:t>Af Rasmus Sadurski</w:t>
-      </w:r>
-    </w:p>
-    <w:p>
-      <w:pPr>
-        <w:pStyle w:val="Overskrift2"/>
-      </w:pPr>
-      <w:bookmarkStart w:id="4" w:name="_Toc499023514"/>
-      <w:r>
-        <w:t>Brainstorm</w:t>
-      </w:r>
-      <w:bookmarkEnd w:id="4"/>
     </w:p>
     <w:p>
       <w:r>
@@ -2830,12 +2827,11 @@
       <w:pPr>
         <w:pStyle w:val="Overskrift2"/>
       </w:pPr>
-      <w:bookmarkStart w:id="5" w:name="_Toc499023515"/>
-      <w:r>
-        <w:lastRenderedPageBreak/>
+      <w:bookmarkStart w:id="4" w:name="_Toc499023515"/>
+      <w:r>
         <w:t>Sortering</w:t>
       </w:r>
-      <w:bookmarkEnd w:id="5"/>
+      <w:bookmarkEnd w:id="4"/>
     </w:p>
     <w:p>
       <w:pPr>
@@ -2869,11 +2865,11 @@
       <w:pPr>
         <w:pStyle w:val="Overskrift2"/>
       </w:pPr>
-      <w:bookmarkStart w:id="6" w:name="_Toc499023516"/>
+      <w:bookmarkStart w:id="5" w:name="_Toc499023516"/>
       <w:r>
         <w:t>Svømmeklubbens matrix</w:t>
       </w:r>
-      <w:bookmarkEnd w:id="6"/>
+      <w:bookmarkEnd w:id="5"/>
     </w:p>
     <w:tbl>
       <w:tblPr>
@@ -3093,11 +3089,11 @@
       <w:pPr>
         <w:pStyle w:val="Overskrift2"/>
       </w:pPr>
-      <w:bookmarkStart w:id="7" w:name="_Toc499023517"/>
+      <w:bookmarkStart w:id="6" w:name="_Toc499023517"/>
       <w:r>
         <w:t>Systemudviklernes matrix</w:t>
       </w:r>
-      <w:bookmarkEnd w:id="7"/>
+      <w:bookmarkEnd w:id="6"/>
       <w:r>
         <w:t xml:space="preserve"> </w:t>
       </w:r>
@@ -3275,11 +3271,11 @@
       <w:pPr>
         <w:pStyle w:val="Overskrift2"/>
       </w:pPr>
-      <w:bookmarkStart w:id="8" w:name="_Toc499023518"/>
+      <w:bookmarkStart w:id="7" w:name="_Toc499023518"/>
       <w:r>
         <w:t>Interessenterne</w:t>
       </w:r>
-      <w:bookmarkEnd w:id="8"/>
+      <w:bookmarkEnd w:id="7"/>
     </w:p>
     <w:p>
       <w:pPr>
@@ -3422,7 +3418,6 @@
         <w:jc w:val="both"/>
       </w:pPr>
       <w:r>
-        <w:lastRenderedPageBreak/>
         <w:t xml:space="preserve">En faldene vækst af medlemmer. </w:t>
       </w:r>
     </w:p>
@@ -3587,11 +3582,11 @@
       <w:pPr>
         <w:pStyle w:val="Overskrift2"/>
       </w:pPr>
-      <w:bookmarkStart w:id="9" w:name="_Toc499023519"/>
+      <w:bookmarkStart w:id="8" w:name="_Toc499023519"/>
       <w:r>
         <w:t>Intregrer</w:t>
       </w:r>
-      <w:bookmarkEnd w:id="9"/>
+      <w:bookmarkEnd w:id="8"/>
     </w:p>
     <w:p>
       <w:pPr>
@@ -3840,7 +3835,6 @@
         <w:jc w:val="both"/>
       </w:pPr>
       <w:r>
-        <w:lastRenderedPageBreak/>
         <w:t xml:space="preserve">En </w:t>
       </w:r>
       <w:r>
@@ -3936,11 +3930,11 @@
       <w:pPr>
         <w:pStyle w:val="Overskrift2"/>
       </w:pPr>
-      <w:bookmarkStart w:id="10" w:name="_Toc499023520"/>
+      <w:bookmarkStart w:id="9" w:name="_Toc499023520"/>
       <w:r>
         <w:t>Interessent matrix</w:t>
       </w:r>
-      <w:bookmarkEnd w:id="10"/>
+      <w:bookmarkEnd w:id="9"/>
     </w:p>
     <w:p>
       <w:r>
@@ -4452,16 +4446,16 @@
                       <wps:txbx>
                         <w:txbxContent>
                           <w:p>
-                            <w:bookmarkStart w:id="11" w:name="_Hlk498674132"/>
-                            <w:bookmarkStart w:id="12" w:name="_Hlk498674133"/>
+                            <w:bookmarkStart w:id="10" w:name="_Hlk498674132"/>
+                            <w:bookmarkStart w:id="11" w:name="_Hlk498674133"/>
                             <w:r>
                               <w:rPr>
                                 <w:lang w:val="en-US"/>
                               </w:rPr>
                               <w:t>Kassere</w:t>
                             </w:r>
+                            <w:bookmarkEnd w:id="10"/>
                             <w:bookmarkEnd w:id="11"/>
-                            <w:bookmarkEnd w:id="12"/>
                             <w:r>
                               <w:rPr>
                                 <w:lang w:val="en-US"/>
@@ -4495,16 +4489,16 @@
                 <v:textbox>
                   <w:txbxContent>
                     <w:p>
-                      <w:bookmarkStart w:id="13" w:name="_Hlk498674132"/>
-                      <w:bookmarkStart w:id="14" w:name="_Hlk498674133"/>
+                      <w:bookmarkStart w:id="12" w:name="_Hlk498674132"/>
+                      <w:bookmarkStart w:id="13" w:name="_Hlk498674133"/>
                       <w:r>
                         <w:rPr>
                           <w:lang w:val="en-US"/>
                         </w:rPr>
                         <w:t>Kassere</w:t>
                       </w:r>
+                      <w:bookmarkEnd w:id="12"/>
                       <w:bookmarkEnd w:id="13"/>
-                      <w:bookmarkEnd w:id="14"/>
                       <w:r>
                         <w:rPr>
                           <w:lang w:val="en-US"/>
@@ -5234,11 +5228,11 @@
       <w:pPr>
         <w:pStyle w:val="Overskrift1"/>
       </w:pPr>
-      <w:bookmarkStart w:id="15" w:name="_Toc499023521"/>
+      <w:bookmarkStart w:id="14" w:name="_Toc499023521"/>
       <w:r>
         <w:t>SWOT-analyse</w:t>
       </w:r>
-      <w:bookmarkEnd w:id="15"/>
+      <w:bookmarkEnd w:id="14"/>
       <w:r>
         <w:t xml:space="preserve"> </w:t>
       </w:r>
@@ -5828,7 +5822,6 @@
           <w:sz w:val="22"/>
           <w:szCs w:val="22"/>
         </w:rPr>
-        <w:lastRenderedPageBreak/>
         <w:drawing>
           <wp:inline distT="0" distB="0" distL="0" distR="0" wp14:anchorId="4AFDAA87" wp14:editId="0083D730">
             <wp:extent cx="2645348" cy="1230087"/>
@@ -5877,7 +5870,7 @@
           <w:szCs w:val="52"/>
         </w:rPr>
       </w:pPr>
-      <w:bookmarkStart w:id="16" w:name="_Toc499023522"/>
+      <w:bookmarkStart w:id="15" w:name="_Toc499023522"/>
       <w:r>
         <w:rPr>
           <w:rFonts w:eastAsia="Calibri"/>
@@ -5894,20 +5887,20 @@
         </w:rPr>
         <w:t xml:space="preserve"> for svømmeklub delfinen</w:t>
       </w:r>
+      <w:bookmarkEnd w:id="15"/>
+    </w:p>
+    <w:p/>
+    <w:p>
+      <w:pPr>
+        <w:pStyle w:val="Overskrift2"/>
+      </w:pPr>
+      <w:bookmarkStart w:id="16" w:name="_Toc498980971"/>
+      <w:bookmarkStart w:id="17" w:name="_Toc499023523"/>
+      <w:r>
+        <w:t>Historik</w:t>
+      </w:r>
       <w:bookmarkEnd w:id="16"/>
-    </w:p>
-    <w:p/>
-    <w:p>
-      <w:pPr>
-        <w:pStyle w:val="Overskrift2"/>
-      </w:pPr>
-      <w:bookmarkStart w:id="17" w:name="_Toc498980971"/>
-      <w:bookmarkStart w:id="18" w:name="_Toc499023523"/>
-      <w:r>
-        <w:t>Historik</w:t>
-      </w:r>
       <w:bookmarkEnd w:id="17"/>
-      <w:bookmarkEnd w:id="18"/>
     </w:p>
     <w:p/>
     <w:tbl>
@@ -6196,13 +6189,13 @@
       <w:pPr>
         <w:pStyle w:val="Overskrift2"/>
       </w:pPr>
-      <w:bookmarkStart w:id="19" w:name="_Toc498980972"/>
-      <w:bookmarkStart w:id="20" w:name="_Toc499023524"/>
+      <w:bookmarkStart w:id="18" w:name="_Toc498980972"/>
+      <w:bookmarkStart w:id="19" w:name="_Toc499023524"/>
       <w:r>
         <w:t>Vision</w:t>
       </w:r>
+      <w:bookmarkEnd w:id="18"/>
       <w:bookmarkEnd w:id="19"/>
-      <w:bookmarkEnd w:id="20"/>
       <w:r>
         <w:tab/>
       </w:r>
@@ -6239,14 +6232,13 @@
       <w:pPr>
         <w:pStyle w:val="Overskrift2"/>
       </w:pPr>
-      <w:bookmarkStart w:id="21" w:name="_Toc498980973"/>
-      <w:bookmarkStart w:id="22" w:name="_Toc499023525"/>
-      <w:r>
-        <w:lastRenderedPageBreak/>
+      <w:bookmarkStart w:id="20" w:name="_Toc498980973"/>
+      <w:bookmarkStart w:id="21" w:name="_Toc499023525"/>
+      <w:r>
         <w:t>Krav</w:t>
       </w:r>
+      <w:bookmarkEnd w:id="20"/>
       <w:bookmarkEnd w:id="21"/>
-      <w:bookmarkEnd w:id="22"/>
     </w:p>
     <w:p>
       <w:r>
@@ -6681,47 +6673,46 @@
       <w:pPr>
         <w:pStyle w:val="Overskrift2"/>
       </w:pPr>
-      <w:bookmarkStart w:id="23" w:name="_Toc498980974"/>
-      <w:bookmarkStart w:id="24" w:name="_Toc499023526"/>
-      <w:r>
-        <w:lastRenderedPageBreak/>
+      <w:bookmarkStart w:id="22" w:name="_Toc498980974"/>
+      <w:bookmarkStart w:id="23" w:name="_Toc499023526"/>
+      <w:r>
         <w:t>Use cases</w:t>
       </w:r>
+      <w:bookmarkEnd w:id="22"/>
       <w:bookmarkEnd w:id="23"/>
+    </w:p>
+    <w:p>
+      <w:r>
+        <w:t xml:space="preserve">Af </w:t>
+      </w:r>
+      <w:r>
+        <w:t>Martin Løseth Jensen</w:t>
+      </w:r>
+      <w:r>
+        <w:t xml:space="preserve"> &amp; Christian Strunge</w:t>
+      </w:r>
+    </w:p>
+    <w:p>
+      <w:pPr>
+        <w:pStyle w:val="Overskrift3"/>
+      </w:pPr>
+      <w:bookmarkStart w:id="24" w:name="_Toc498980975"/>
+      <w:bookmarkStart w:id="25" w:name="_Toc499023527"/>
+      <w:r>
+        <w:t>Brief</w:t>
+      </w:r>
       <w:bookmarkEnd w:id="24"/>
-    </w:p>
-    <w:p>
-      <w:r>
-        <w:t xml:space="preserve">Af </w:t>
-      </w:r>
-      <w:r>
-        <w:t>Martin Løseth Jensen</w:t>
-      </w:r>
-      <w:r>
-        <w:t xml:space="preserve"> &amp; Christian Strunge</w:t>
-      </w:r>
-    </w:p>
-    <w:p>
-      <w:pPr>
-        <w:pStyle w:val="Overskrift3"/>
-      </w:pPr>
-      <w:bookmarkStart w:id="25" w:name="_Toc498980975"/>
-      <w:bookmarkStart w:id="26" w:name="_Toc499023527"/>
-      <w:r>
-        <w:t>Brief</w:t>
-      </w:r>
       <w:bookmarkEnd w:id="25"/>
+    </w:p>
+    <w:p>
+      <w:pPr>
+        <w:pStyle w:val="Overskrift4"/>
+      </w:pPr>
+      <w:bookmarkStart w:id="26" w:name="_Toc498980976"/>
+      <w:r>
+        <w:t>Use Case 004</w:t>
+      </w:r>
       <w:bookmarkEnd w:id="26"/>
-    </w:p>
-    <w:p>
-      <w:pPr>
-        <w:pStyle w:val="Overskrift4"/>
-      </w:pPr>
-      <w:bookmarkStart w:id="27" w:name="_Toc498980976"/>
-      <w:r>
-        <w:t>Use Case 004</w:t>
-      </w:r>
-      <w:bookmarkEnd w:id="27"/>
     </w:p>
     <w:tbl>
       <w:tblPr>
@@ -6874,11 +6865,11 @@
       <w:pPr>
         <w:pStyle w:val="Overskrift4"/>
       </w:pPr>
-      <w:bookmarkStart w:id="28" w:name="_Toc498980977"/>
+      <w:bookmarkStart w:id="27" w:name="_Toc498980977"/>
       <w:r>
         <w:t>Use case 005</w:t>
       </w:r>
-      <w:bookmarkEnd w:id="28"/>
+      <w:bookmarkEnd w:id="27"/>
     </w:p>
     <w:tbl>
       <w:tblPr>
@@ -7025,11 +7016,11 @@
       <w:pPr>
         <w:pStyle w:val="Overskrift4"/>
       </w:pPr>
-      <w:bookmarkStart w:id="29" w:name="_Toc498980978"/>
+      <w:bookmarkStart w:id="28" w:name="_Toc498980978"/>
       <w:r>
         <w:t>Use case 006</w:t>
       </w:r>
-      <w:bookmarkEnd w:id="29"/>
+      <w:bookmarkEnd w:id="28"/>
     </w:p>
     <w:tbl>
       <w:tblPr>
@@ -7187,24 +7178,23 @@
       <w:pPr>
         <w:pStyle w:val="Overskrift3"/>
       </w:pPr>
-      <w:bookmarkStart w:id="30" w:name="_Toc498980979"/>
-      <w:bookmarkStart w:id="31" w:name="_Toc499023528"/>
-      <w:r>
-        <w:lastRenderedPageBreak/>
+      <w:bookmarkStart w:id="29" w:name="_Toc498980979"/>
+      <w:bookmarkStart w:id="30" w:name="_Toc499023528"/>
+      <w:r>
         <w:t>Fully dressed</w:t>
       </w:r>
+      <w:bookmarkEnd w:id="29"/>
       <w:bookmarkEnd w:id="30"/>
+    </w:p>
+    <w:p>
+      <w:pPr>
+        <w:pStyle w:val="Overskrift4"/>
+      </w:pPr>
+      <w:bookmarkStart w:id="31" w:name="_Toc498980980"/>
+      <w:r>
+        <w:t>Use case 001</w:t>
+      </w:r>
       <w:bookmarkEnd w:id="31"/>
-    </w:p>
-    <w:p>
-      <w:pPr>
-        <w:pStyle w:val="Overskrift4"/>
-      </w:pPr>
-      <w:bookmarkStart w:id="32" w:name="_Toc498980980"/>
-      <w:r>
-        <w:t>Use case 001</w:t>
-      </w:r>
-      <w:bookmarkEnd w:id="32"/>
     </w:p>
     <w:tbl>
       <w:tblPr>
@@ -7549,7 +7539,13 @@
               <w:cnfStyle w:val="000000100000" w:firstRow="0" w:lastRow="0" w:firstColumn="0" w:lastColumn="0" w:oddVBand="0" w:evenVBand="0" w:oddHBand="1" w:evenHBand="0" w:firstRowFirstColumn="0" w:firstRowLastColumn="0" w:lastRowFirstColumn="0" w:lastRowLastColumn="0"/>
             </w:pPr>
             <w:r>
-              <w:t>System prompter for nyt medlems navn.</w:t>
+              <w:t xml:space="preserve">System prompter for nyt medlems </w:t>
+            </w:r>
+            <w:r>
+              <w:t>for</w:t>
+            </w:r>
+            <w:r>
+              <w:t>navn.</w:t>
             </w:r>
           </w:p>
           <w:p>
@@ -7563,7 +7559,13 @@
               <w:cnfStyle w:val="000000100000" w:firstRow="0" w:lastRow="0" w:firstColumn="0" w:lastColumn="0" w:oddVBand="0" w:evenVBand="0" w:oddHBand="1" w:evenHBand="0" w:firstRowFirstColumn="0" w:firstRowLastColumn="0" w:lastRowFirstColumn="0" w:lastRowLastColumn="0"/>
             </w:pPr>
             <w:r>
-              <w:t>Formand indtaster navn.</w:t>
+              <w:t xml:space="preserve">Formand indtaster </w:t>
+            </w:r>
+            <w:r>
+              <w:t>for</w:t>
+            </w:r>
+            <w:r>
+              <w:t>navn.</w:t>
             </w:r>
           </w:p>
           <w:p>
@@ -7577,7 +7579,7 @@
               <w:cnfStyle w:val="000000100000" w:firstRow="0" w:lastRow="0" w:firstColumn="0" w:lastColumn="0" w:oddVBand="0" w:evenVBand="0" w:oddHBand="1" w:evenHBand="0" w:firstRowFirstColumn="0" w:firstRowLastColumn="0" w:lastRowFirstColumn="0" w:lastRowLastColumn="0"/>
             </w:pPr>
             <w:r>
-              <w:t>System prompter for medlems alder.</w:t>
+              <w:t>System prompter for medlems efternavn.</w:t>
             </w:r>
           </w:p>
           <w:p>
@@ -7591,7 +7593,7 @@
               <w:cnfStyle w:val="000000100000" w:firstRow="0" w:lastRow="0" w:firstColumn="0" w:lastColumn="0" w:oddVBand="0" w:evenVBand="0" w:oddHBand="1" w:evenHBand="0" w:firstRowFirstColumn="0" w:firstRowLastColumn="0" w:lastRowFirstColumn="0" w:lastRowLastColumn="0"/>
             </w:pPr>
             <w:r>
-              <w:t>Formand indtaster alder.</w:t>
+              <w:t>Formand indtaster efternavn.</w:t>
             </w:r>
           </w:p>
           <w:p>
@@ -7605,7 +7607,7 @@
               <w:cnfStyle w:val="000000100000" w:firstRow="0" w:lastRow="0" w:firstColumn="0" w:lastColumn="0" w:oddVBand="0" w:evenVBand="0" w:oddHBand="1" w:evenHBand="0" w:firstRowFirstColumn="0" w:firstRowLastColumn="0" w:lastRowFirstColumn="0" w:lastRowLastColumn="0"/>
             </w:pPr>
             <w:r>
-              <w:t>System prompter for medlems aktivitetsform.</w:t>
+              <w:t>System prompter for medlems alder.</w:t>
             </w:r>
           </w:p>
           <w:p>
@@ -7619,7 +7621,7 @@
               <w:cnfStyle w:val="000000100000" w:firstRow="0" w:lastRow="0" w:firstColumn="0" w:lastColumn="0" w:oddVBand="0" w:evenVBand="0" w:oddHBand="1" w:evenHBand="0" w:firstRowFirstColumn="0" w:firstRowLastColumn="0" w:lastRowFirstColumn="0" w:lastRowLastColumn="0"/>
             </w:pPr>
             <w:r>
-              <w:t>Formand vælger aktivitetsform.</w:t>
+              <w:t>Formand indtaster alder.</w:t>
             </w:r>
           </w:p>
           <w:p>
@@ -7661,7 +7663,7 @@
               <w:cnfStyle w:val="000000100000" w:firstRow="0" w:lastRow="0" w:firstColumn="0" w:lastColumn="0" w:oddVBand="0" w:evenVBand="0" w:oddHBand="1" w:evenHBand="0" w:firstRowFirstColumn="0" w:firstRowLastColumn="0" w:lastRowFirstColumn="0" w:lastRowLastColumn="0"/>
             </w:pPr>
             <w:r>
-              <w:t>System angiver at medlemmet er oprettet</w:t>
+              <w:t>System prompter for medlems aktivitetsform.</w:t>
             </w:r>
           </w:p>
           <w:p>
@@ -7675,6 +7677,34 @@
               <w:cnfStyle w:val="000000100000" w:firstRow="0" w:lastRow="0" w:firstColumn="0" w:lastColumn="0" w:oddVBand="0" w:evenVBand="0" w:oddHBand="1" w:evenHBand="0" w:firstRowFirstColumn="0" w:firstRowLastColumn="0" w:lastRowFirstColumn="0" w:lastRowLastColumn="0"/>
             </w:pPr>
             <w:r>
+              <w:t>Formand vælger aktivitetsform.</w:t>
+            </w:r>
+          </w:p>
+          <w:p>
+            <w:pPr>
+              <w:pStyle w:val="Listeafsnit"/>
+              <w:numPr>
+                <w:ilvl w:val="0"/>
+                <w:numId w:val="8"/>
+              </w:numPr>
+              <w:spacing w:before="0"/>
+              <w:cnfStyle w:val="000000100000" w:firstRow="0" w:lastRow="0" w:firstColumn="0" w:lastColumn="0" w:oddVBand="0" w:evenVBand="0" w:oddHBand="1" w:evenHBand="0" w:firstRowFirstColumn="0" w:firstRowLastColumn="0" w:lastRowFirstColumn="0" w:lastRowLastColumn="0"/>
+            </w:pPr>
+            <w:r>
+              <w:t>System angiver at medlemmet er oprettet</w:t>
+            </w:r>
+          </w:p>
+          <w:p>
+            <w:pPr>
+              <w:pStyle w:val="Listeafsnit"/>
+              <w:numPr>
+                <w:ilvl w:val="0"/>
+                <w:numId w:val="8"/>
+              </w:numPr>
+              <w:spacing w:before="0"/>
+              <w:cnfStyle w:val="000000100000" w:firstRow="0" w:lastRow="0" w:firstColumn="0" w:lastColumn="0" w:oddVBand="0" w:evenVBand="0" w:oddHBand="1" w:evenHBand="0" w:firstRowFirstColumn="0" w:firstRowLastColumn="0" w:lastRowFirstColumn="0" w:lastRowLastColumn="0"/>
+            </w:pPr>
+            <w:r>
               <w:t>System returnerer til ”menu”</w:t>
             </w:r>
           </w:p>
@@ -7833,17 +7863,24 @@
     <w:p>
       <w:pPr>
         <w:jc w:val="center"/>
-      </w:pPr>
-      <w:r>
         <w:rPr>
           <w:noProof/>
         </w:rPr>
-        <w:lastRenderedPageBreak/>
+      </w:pPr>
+    </w:p>
+    <w:p>
+      <w:pPr>
+        <w:jc w:val="center"/>
+      </w:pPr>
+      <w:r>
+        <w:rPr>
+          <w:noProof/>
+        </w:rPr>
         <w:drawing>
-          <wp:inline distT="0" distB="0" distL="0" distR="0" wp14:anchorId="5CE2ED41" wp14:editId="08B4C5E3">
-            <wp:extent cx="4045585" cy="5001260"/>
-            <wp:effectExtent l="0" t="0" r="0" b="8890"/>
-            <wp:docPr id="17" name="Billede 17"/>
+          <wp:inline distT="0" distB="0" distL="0" distR="0" wp14:anchorId="67CFF542" wp14:editId="73788490">
+            <wp:extent cx="4229100" cy="5276850"/>
+            <wp:effectExtent l="0" t="0" r="0" b="0"/>
+            <wp:docPr id="20" name="Billede 20"/>
             <wp:cNvGraphicFramePr>
               <a:graphicFrameLocks xmlns:a="http://schemas.openxmlformats.org/drawingml/2006/main" noChangeAspect="1"/>
             </wp:cNvGraphicFramePr>
@@ -7851,7 +7888,7 @@
               <a:graphicData uri="http://schemas.openxmlformats.org/drawingml/2006/picture">
                 <pic:pic xmlns:pic="http://schemas.openxmlformats.org/drawingml/2006/picture">
                   <pic:nvPicPr>
-                    <pic:cNvPr id="0" name="Picture 6"/>
+                    <pic:cNvPr id="0" name="Picture 1"/>
                     <pic:cNvPicPr>
                       <a:picLocks noChangeAspect="1" noChangeArrowheads="1"/>
                     </pic:cNvPicPr>
@@ -7872,7 +7909,7 @@
                   <pic:spPr bwMode="auto">
                     <a:xfrm>
                       <a:off x="0" y="0"/>
-                      <a:ext cx="4045585" cy="5001260"/>
+                      <a:ext cx="4229100" cy="5276850"/>
                     </a:xfrm>
                     <a:prstGeom prst="rect">
                       <a:avLst/>
@@ -7888,6 +7925,8 @@
           </wp:inline>
         </w:drawing>
       </w:r>
+      <w:bookmarkStart w:id="32" w:name="_GoBack"/>
+      <w:bookmarkEnd w:id="32"/>
     </w:p>
     <w:p>
       <w:pPr>
@@ -7950,7 +7989,6 @@
       </w:pPr>
       <w:bookmarkStart w:id="33" w:name="_Toc498980981"/>
       <w:r>
-        <w:lastRenderedPageBreak/>
         <w:t>use case 002</w:t>
       </w:r>
       <w:bookmarkEnd w:id="33"/>
@@ -8476,7 +8514,6 @@
         <w:rPr>
           <w:noProof/>
         </w:rPr>
-        <w:lastRenderedPageBreak/>
         <w:drawing>
           <wp:inline distT="0" distB="0" distL="0" distR="0" wp14:anchorId="1A184A4B" wp14:editId="30E6D4E5">
             <wp:extent cx="4561205" cy="3448050"/>
@@ -8957,7 +8994,6 @@
         <w:rPr>
           <w:noProof/>
         </w:rPr>
-        <w:lastRenderedPageBreak/>
         <w:drawing>
           <wp:inline distT="0" distB="0" distL="0" distR="0" wp14:anchorId="22823121" wp14:editId="77A393F4">
             <wp:extent cx="4508500" cy="1797050"/>
@@ -9385,7 +9421,6 @@
         <w:rPr>
           <w:lang w:val="da"/>
         </w:rPr>
-        <w:lastRenderedPageBreak/>
         <w:t>Support</w:t>
       </w:r>
       <w:bookmarkEnd w:id="49"/>
@@ -10299,7 +10334,6 @@
           </w:tcPr>
           <w:p>
             <w:r>
-              <w:lastRenderedPageBreak/>
               <w:t>Hold</w:t>
             </w:r>
           </w:p>
@@ -10537,7 +10571,6 @@
         <w:docPartUnique/>
       </w:docPartObj>
     </w:sdtPr>
-    <w:sdtEndPr/>
     <w:sdtContent>
       <w:p>
         <w:pPr>
@@ -10557,7 +10590,7 @@
           <w:rPr>
             <w:noProof/>
           </w:rPr>
-          <w:t>4</w:t>
+          <w:t>18</w:t>
         </w:r>
         <w:r>
           <w:fldChar w:fldCharType="end"/>
@@ -16555,7 +16588,7 @@
 </file>
 
 <file path=customXml/itemProps1.xml><?xml version="1.0" encoding="utf-8"?>
-<ds:datastoreItem xmlns:ds="http://schemas.openxmlformats.org/officeDocument/2006/customXml" ds:itemID="{3A29AAD1-1C74-44FD-9952-F57BE3622443}">
+<ds:datastoreItem xmlns:ds="http://schemas.openxmlformats.org/officeDocument/2006/customXml" ds:itemID="{FE5D0824-0145-4B3B-B515-D2963355EA9C}">
   <ds:schemaRefs>
     <ds:schemaRef ds:uri="http://schemas.openxmlformats.org/officeDocument/2006/bibliography"/>
   </ds:schemaRefs>

</xml_diff>

<commit_message>
Tilføjelse til rapport: Iterativ arbejdsmetode
</commit_message>
<xml_diff>
--- a/Rapport.docx
+++ b/Rapport.docx
@@ -303,27 +303,7 @@
                 <w:sz w:val="38"/>
                 <w:szCs w:val="38"/>
               </w:rPr>
-              <w:t xml:space="preserve">Martin </w:t>
-            </w:r>
-            <w:proofErr w:type="spellStart"/>
-            <w:r>
-              <w:rPr>
-                <w:rFonts w:ascii="Bahnschrift" w:hAnsi="Bahnschrift"/>
-                <w:b w:val="0"/>
-                <w:sz w:val="38"/>
-                <w:szCs w:val="38"/>
-              </w:rPr>
-              <w:t>Løseth</w:t>
-            </w:r>
-            <w:proofErr w:type="spellEnd"/>
-            <w:r>
-              <w:rPr>
-                <w:rFonts w:ascii="Bahnschrift" w:hAnsi="Bahnschrift"/>
-                <w:b w:val="0"/>
-                <w:sz w:val="38"/>
-                <w:szCs w:val="38"/>
-              </w:rPr>
-              <w:t xml:space="preserve"> Jensen</w:t>
+              <w:t>Martin Løseth Jensen</w:t>
             </w:r>
           </w:p>
         </w:tc>
@@ -440,19 +420,8 @@
                 <w:sz w:val="38"/>
                 <w:szCs w:val="38"/>
               </w:rPr>
-              <w:t xml:space="preserve">Rasmus </w:t>
-            </w:r>
-            <w:proofErr w:type="spellStart"/>
-            <w:r>
-              <w:rPr>
-                <w:rFonts w:ascii="Bahnschrift" w:hAnsi="Bahnschrift"/>
-                <w:b w:val="0"/>
-                <w:sz w:val="38"/>
-                <w:szCs w:val="38"/>
-              </w:rPr>
-              <w:t>Sadurski</w:t>
-            </w:r>
-            <w:proofErr w:type="spellEnd"/>
+              <w:t>Rasmus Sadurski</w:t>
+            </w:r>
           </w:p>
         </w:tc>
         <w:tc>
@@ -554,7 +523,7 @@
           <w:r>
             <w:fldChar w:fldCharType="separate"/>
           </w:r>
-          <w:hyperlink w:anchor="_Toc499023513" w:history="1">
+          <w:hyperlink w:anchor="_Toc499286166" w:history="1">
             <w:r>
               <w:rPr>
                 <w:rStyle w:val="Hyperlink"/>
@@ -581,7 +550,7 @@
                 <w:noProof/>
                 <w:webHidden/>
               </w:rPr>
-              <w:instrText xml:space="preserve"> PAGEREF _Toc499023513 \h </w:instrText>
+              <w:instrText xml:space="preserve"> PAGEREF _Toc499286166 \h </w:instrText>
             </w:r>
             <w:r>
               <w:rPr>
@@ -625,7 +594,7 @@
               <w:lang w:eastAsia="da-DK"/>
             </w:rPr>
           </w:pPr>
-          <w:hyperlink w:anchor="_Toc499023514" w:history="1">
+          <w:hyperlink w:anchor="_Toc499286167" w:history="1">
             <w:r>
               <w:rPr>
                 <w:rStyle w:val="Hyperlink"/>
@@ -652,7 +621,7 @@
                 <w:noProof/>
                 <w:webHidden/>
               </w:rPr>
-              <w:instrText xml:space="preserve"> PAGEREF _Toc499023514 \h </w:instrText>
+              <w:instrText xml:space="preserve"> PAGEREF _Toc499286167 \h </w:instrText>
             </w:r>
             <w:r>
               <w:rPr>
@@ -696,7 +665,7 @@
               <w:lang w:eastAsia="da-DK"/>
             </w:rPr>
           </w:pPr>
-          <w:hyperlink w:anchor="_Toc499023515" w:history="1">
+          <w:hyperlink w:anchor="_Toc499286168" w:history="1">
             <w:r>
               <w:rPr>
                 <w:rStyle w:val="Hyperlink"/>
@@ -723,7 +692,7 @@
                 <w:noProof/>
                 <w:webHidden/>
               </w:rPr>
-              <w:instrText xml:space="preserve"> PAGEREF _Toc499023515 \h </w:instrText>
+              <w:instrText xml:space="preserve"> PAGEREF _Toc499286168 \h </w:instrText>
             </w:r>
             <w:r>
               <w:rPr>
@@ -767,7 +736,7 @@
               <w:lang w:eastAsia="da-DK"/>
             </w:rPr>
           </w:pPr>
-          <w:hyperlink w:anchor="_Toc499023516" w:history="1">
+          <w:hyperlink w:anchor="_Toc499286169" w:history="1">
             <w:r>
               <w:rPr>
                 <w:rStyle w:val="Hyperlink"/>
@@ -794,7 +763,7 @@
                 <w:noProof/>
                 <w:webHidden/>
               </w:rPr>
-              <w:instrText xml:space="preserve"> PAGEREF _Toc499023516 \h </w:instrText>
+              <w:instrText xml:space="preserve"> PAGEREF _Toc499286169 \h </w:instrText>
             </w:r>
             <w:r>
               <w:rPr>
@@ -838,7 +807,7 @@
               <w:lang w:eastAsia="da-DK"/>
             </w:rPr>
           </w:pPr>
-          <w:hyperlink w:anchor="_Toc499023517" w:history="1">
+          <w:hyperlink w:anchor="_Toc499286170" w:history="1">
             <w:r>
               <w:rPr>
                 <w:rStyle w:val="Hyperlink"/>
@@ -865,7 +834,7 @@
                 <w:noProof/>
                 <w:webHidden/>
               </w:rPr>
-              <w:instrText xml:space="preserve"> PAGEREF _Toc499023517 \h </w:instrText>
+              <w:instrText xml:space="preserve"> PAGEREF _Toc499286170 \h </w:instrText>
             </w:r>
             <w:r>
               <w:rPr>
@@ -909,7 +878,7 @@
               <w:lang w:eastAsia="da-DK"/>
             </w:rPr>
           </w:pPr>
-          <w:hyperlink w:anchor="_Toc499023518" w:history="1">
+          <w:hyperlink w:anchor="_Toc499286171" w:history="1">
             <w:r>
               <w:rPr>
                 <w:rStyle w:val="Hyperlink"/>
@@ -936,7 +905,7 @@
                 <w:noProof/>
                 <w:webHidden/>
               </w:rPr>
-              <w:instrText xml:space="preserve"> PAGEREF _Toc499023518 \h </w:instrText>
+              <w:instrText xml:space="preserve"> PAGEREF _Toc499286171 \h </w:instrText>
             </w:r>
             <w:r>
               <w:rPr>
@@ -980,13 +949,13 @@
               <w:lang w:eastAsia="da-DK"/>
             </w:rPr>
           </w:pPr>
-          <w:hyperlink w:anchor="_Toc499023519" w:history="1">
+          <w:hyperlink w:anchor="_Toc499286172" w:history="1">
             <w:r>
               <w:rPr>
                 <w:rStyle w:val="Hyperlink"/>
                 <w:noProof/>
               </w:rPr>
-              <w:t>Intregrer</w:t>
+              <w:t>Integrer</w:t>
             </w:r>
             <w:r>
               <w:rPr>
@@ -1007,7 +976,7 @@
                 <w:noProof/>
                 <w:webHidden/>
               </w:rPr>
-              <w:instrText xml:space="preserve"> PAGEREF _Toc499023519 \h </w:instrText>
+              <w:instrText xml:space="preserve"> PAGEREF _Toc499286172 \h </w:instrText>
             </w:r>
             <w:r>
               <w:rPr>
@@ -1051,7 +1020,7 @@
               <w:lang w:eastAsia="da-DK"/>
             </w:rPr>
           </w:pPr>
-          <w:hyperlink w:anchor="_Toc499023520" w:history="1">
+          <w:hyperlink w:anchor="_Toc499286173" w:history="1">
             <w:r>
               <w:rPr>
                 <w:rStyle w:val="Hyperlink"/>
@@ -1078,7 +1047,7 @@
                 <w:noProof/>
                 <w:webHidden/>
               </w:rPr>
-              <w:instrText xml:space="preserve"> PAGEREF _Toc499023520 \h </w:instrText>
+              <w:instrText xml:space="preserve"> PAGEREF _Toc499286173 \h </w:instrText>
             </w:r>
             <w:r>
               <w:rPr>
@@ -1098,7 +1067,7 @@
                 <w:noProof/>
                 <w:webHidden/>
               </w:rPr>
-              <w:t>6</w:t>
+              <w:t>7</w:t>
             </w:r>
             <w:r>
               <w:rPr>
@@ -1122,7 +1091,7 @@
               <w:lang w:eastAsia="da-DK"/>
             </w:rPr>
           </w:pPr>
-          <w:hyperlink w:anchor="_Toc499023521" w:history="1">
+          <w:hyperlink w:anchor="_Toc499286174" w:history="1">
             <w:r>
               <w:rPr>
                 <w:rStyle w:val="Hyperlink"/>
@@ -1149,7 +1118,7 @@
                 <w:noProof/>
                 <w:webHidden/>
               </w:rPr>
-              <w:instrText xml:space="preserve"> PAGEREF _Toc499023521 \h </w:instrText>
+              <w:instrText xml:space="preserve"> PAGEREF _Toc499286174 \h </w:instrText>
             </w:r>
             <w:r>
               <w:rPr>
@@ -1169,7 +1138,149 @@
                 <w:noProof/>
                 <w:webHidden/>
               </w:rPr>
-              <w:t>7</w:t>
+              <w:t>8</w:t>
+            </w:r>
+            <w:r>
+              <w:rPr>
+                <w:noProof/>
+                <w:webHidden/>
+              </w:rPr>
+              <w:fldChar w:fldCharType="end"/>
+            </w:r>
+          </w:hyperlink>
+        </w:p>
+        <w:p>
+          <w:pPr>
+            <w:pStyle w:val="Indholdsfortegnelse2"/>
+            <w:tabs>
+              <w:tab w:val="right" w:leader="dot" w:pos="9628"/>
+            </w:tabs>
+            <w:rPr>
+              <w:noProof/>
+              <w:sz w:val="22"/>
+              <w:szCs w:val="22"/>
+              <w:lang w:eastAsia="da-DK"/>
+            </w:rPr>
+          </w:pPr>
+          <w:hyperlink w:anchor="_Toc499286175" w:history="1">
+            <w:r>
+              <w:rPr>
+                <w:rStyle w:val="Hyperlink"/>
+                <w:noProof/>
+              </w:rPr>
+              <w:t>Set ud fra svømmeklubben</w:t>
+            </w:r>
+            <w:r>
+              <w:rPr>
+                <w:noProof/>
+                <w:webHidden/>
+              </w:rPr>
+              <w:tab/>
+            </w:r>
+            <w:r>
+              <w:rPr>
+                <w:noProof/>
+                <w:webHidden/>
+              </w:rPr>
+              <w:fldChar w:fldCharType="begin"/>
+            </w:r>
+            <w:r>
+              <w:rPr>
+                <w:noProof/>
+                <w:webHidden/>
+              </w:rPr>
+              <w:instrText xml:space="preserve"> PAGEREF _Toc499286175 \h </w:instrText>
+            </w:r>
+            <w:r>
+              <w:rPr>
+                <w:noProof/>
+                <w:webHidden/>
+              </w:rPr>
+            </w:r>
+            <w:r>
+              <w:rPr>
+                <w:noProof/>
+                <w:webHidden/>
+              </w:rPr>
+              <w:fldChar w:fldCharType="separate"/>
+            </w:r>
+            <w:r>
+              <w:rPr>
+                <w:noProof/>
+                <w:webHidden/>
+              </w:rPr>
+              <w:t>8</w:t>
+            </w:r>
+            <w:r>
+              <w:rPr>
+                <w:noProof/>
+                <w:webHidden/>
+              </w:rPr>
+              <w:fldChar w:fldCharType="end"/>
+            </w:r>
+          </w:hyperlink>
+        </w:p>
+        <w:p>
+          <w:pPr>
+            <w:pStyle w:val="Indholdsfortegnelse2"/>
+            <w:tabs>
+              <w:tab w:val="right" w:leader="dot" w:pos="9628"/>
+            </w:tabs>
+            <w:rPr>
+              <w:noProof/>
+              <w:sz w:val="22"/>
+              <w:szCs w:val="22"/>
+              <w:lang w:eastAsia="da-DK"/>
+            </w:rPr>
+          </w:pPr>
+          <w:hyperlink w:anchor="_Toc499286176" w:history="1">
+            <w:r>
+              <w:rPr>
+                <w:rStyle w:val="Hyperlink"/>
+                <w:noProof/>
+              </w:rPr>
+              <w:t>Set ud fra systemudviklerne</w:t>
+            </w:r>
+            <w:r>
+              <w:rPr>
+                <w:noProof/>
+                <w:webHidden/>
+              </w:rPr>
+              <w:tab/>
+            </w:r>
+            <w:r>
+              <w:rPr>
+                <w:noProof/>
+                <w:webHidden/>
+              </w:rPr>
+              <w:fldChar w:fldCharType="begin"/>
+            </w:r>
+            <w:r>
+              <w:rPr>
+                <w:noProof/>
+                <w:webHidden/>
+              </w:rPr>
+              <w:instrText xml:space="preserve"> PAGEREF _Toc499286176 \h </w:instrText>
+            </w:r>
+            <w:r>
+              <w:rPr>
+                <w:noProof/>
+                <w:webHidden/>
+              </w:rPr>
+            </w:r>
+            <w:r>
+              <w:rPr>
+                <w:noProof/>
+                <w:webHidden/>
+              </w:rPr>
+              <w:fldChar w:fldCharType="separate"/>
+            </w:r>
+            <w:r>
+              <w:rPr>
+                <w:noProof/>
+                <w:webHidden/>
+              </w:rPr>
+              <w:t>9</w:t>
             </w:r>
             <w:r>
               <w:rPr>
@@ -1193,7 +1304,7 @@
               <w:lang w:eastAsia="da-DK"/>
             </w:rPr>
           </w:pPr>
-          <w:hyperlink w:anchor="_Toc499023522" w:history="1">
+          <w:hyperlink w:anchor="_Toc499286177" w:history="1">
             <w:r>
               <w:rPr>
                 <w:rStyle w:val="Hyperlink"/>
@@ -1221,7 +1332,7 @@
                 <w:noProof/>
                 <w:webHidden/>
               </w:rPr>
-              <w:instrText xml:space="preserve"> PAGEREF _Toc499023522 \h </w:instrText>
+              <w:instrText xml:space="preserve"> PAGEREF _Toc499286177 \h </w:instrText>
             </w:r>
             <w:r>
               <w:rPr>
@@ -1241,7 +1352,7 @@
                 <w:noProof/>
                 <w:webHidden/>
               </w:rPr>
-              <w:t>8</w:t>
+              <w:t>10</w:t>
             </w:r>
             <w:r>
               <w:rPr>
@@ -1265,7 +1376,7 @@
               <w:lang w:eastAsia="da-DK"/>
             </w:rPr>
           </w:pPr>
-          <w:hyperlink w:anchor="_Toc499023523" w:history="1">
+          <w:hyperlink w:anchor="_Toc499286178" w:history="1">
             <w:r>
               <w:rPr>
                 <w:rStyle w:val="Hyperlink"/>
@@ -1292,7 +1403,7 @@
                 <w:noProof/>
                 <w:webHidden/>
               </w:rPr>
-              <w:instrText xml:space="preserve"> PAGEREF _Toc499023523 \h </w:instrText>
+              <w:instrText xml:space="preserve"> PAGEREF _Toc499286178 \h </w:instrText>
             </w:r>
             <w:r>
               <w:rPr>
@@ -1312,7 +1423,7 @@
                 <w:noProof/>
                 <w:webHidden/>
               </w:rPr>
-              <w:t>8</w:t>
+              <w:t>10</w:t>
             </w:r>
             <w:r>
               <w:rPr>
@@ -1336,12 +1447,11 @@
               <w:lang w:eastAsia="da-DK"/>
             </w:rPr>
           </w:pPr>
-          <w:hyperlink w:anchor="_Toc499023524" w:history="1">
+          <w:hyperlink w:anchor="_Toc499286179" w:history="1">
             <w:r>
               <w:rPr>
                 <w:rStyle w:val="Hyperlink"/>
                 <w:noProof/>
-                <w:lang w:val="en-US"/>
               </w:rPr>
               <w:t>Vision</w:t>
             </w:r>
@@ -1364,7 +1474,7 @@
                 <w:noProof/>
                 <w:webHidden/>
               </w:rPr>
-              <w:instrText xml:space="preserve"> PAGEREF _Toc499023524 \h </w:instrText>
+              <w:instrText xml:space="preserve"> PAGEREF _Toc499286179 \h </w:instrText>
             </w:r>
             <w:r>
               <w:rPr>
@@ -1384,7 +1494,7 @@
                 <w:noProof/>
                 <w:webHidden/>
               </w:rPr>
-              <w:t>8</w:t>
+              <w:t>10</w:t>
             </w:r>
             <w:r>
               <w:rPr>
@@ -1408,7 +1518,7 @@
               <w:lang w:eastAsia="da-DK"/>
             </w:rPr>
           </w:pPr>
-          <w:hyperlink w:anchor="_Toc499023525" w:history="1">
+          <w:hyperlink w:anchor="_Toc499286180" w:history="1">
             <w:r>
               <w:rPr>
                 <w:rStyle w:val="Hyperlink"/>
@@ -1435,7 +1545,7 @@
                 <w:noProof/>
                 <w:webHidden/>
               </w:rPr>
-              <w:instrText xml:space="preserve"> PAGEREF _Toc499023525 \h </w:instrText>
+              <w:instrText xml:space="preserve"> PAGEREF _Toc499286180 \h </w:instrText>
             </w:r>
             <w:r>
               <w:rPr>
@@ -1455,7 +1565,7 @@
                 <w:noProof/>
                 <w:webHidden/>
               </w:rPr>
-              <w:t>9</w:t>
+              <w:t>11</w:t>
             </w:r>
             <w:r>
               <w:rPr>
@@ -1479,7 +1589,7 @@
               <w:lang w:eastAsia="da-DK"/>
             </w:rPr>
           </w:pPr>
-          <w:hyperlink w:anchor="_Toc499023526" w:history="1">
+          <w:hyperlink w:anchor="_Toc499286181" w:history="1">
             <w:r>
               <w:rPr>
                 <w:rStyle w:val="Hyperlink"/>
@@ -1506,7 +1616,7 @@
                 <w:noProof/>
                 <w:webHidden/>
               </w:rPr>
-              <w:instrText xml:space="preserve"> PAGEREF _Toc499023526 \h </w:instrText>
+              <w:instrText xml:space="preserve"> PAGEREF _Toc499286181 \h </w:instrText>
             </w:r>
             <w:r>
               <w:rPr>
@@ -1526,7 +1636,7 @@
                 <w:noProof/>
                 <w:webHidden/>
               </w:rPr>
-              <w:t>10</w:t>
+              <w:t>12</w:t>
             </w:r>
             <w:r>
               <w:rPr>
@@ -1550,7 +1660,7 @@
               <w:lang w:eastAsia="da-DK"/>
             </w:rPr>
           </w:pPr>
-          <w:hyperlink w:anchor="_Toc499023527" w:history="1">
+          <w:hyperlink w:anchor="_Toc499286182" w:history="1">
             <w:r>
               <w:rPr>
                 <w:rStyle w:val="Hyperlink"/>
@@ -1577,7 +1687,7 @@
                 <w:noProof/>
                 <w:webHidden/>
               </w:rPr>
-              <w:instrText xml:space="preserve"> PAGEREF _Toc499023527 \h </w:instrText>
+              <w:instrText xml:space="preserve"> PAGEREF _Toc499286182 \h </w:instrText>
             </w:r>
             <w:r>
               <w:rPr>
@@ -1597,7 +1707,7 @@
                 <w:noProof/>
                 <w:webHidden/>
               </w:rPr>
-              <w:t>10</w:t>
+              <w:t>12</w:t>
             </w:r>
             <w:r>
               <w:rPr>
@@ -1621,7 +1731,7 @@
               <w:lang w:eastAsia="da-DK"/>
             </w:rPr>
           </w:pPr>
-          <w:hyperlink w:anchor="_Toc499023528" w:history="1">
+          <w:hyperlink w:anchor="_Toc499286183" w:history="1">
             <w:r>
               <w:rPr>
                 <w:rStyle w:val="Hyperlink"/>
@@ -1648,7 +1758,7 @@
                 <w:noProof/>
                 <w:webHidden/>
               </w:rPr>
-              <w:instrText xml:space="preserve"> PAGEREF _Toc499023528 \h </w:instrText>
+              <w:instrText xml:space="preserve"> PAGEREF _Toc499286183 \h </w:instrText>
             </w:r>
             <w:r>
               <w:rPr>
@@ -1668,7 +1778,7 @@
                 <w:noProof/>
                 <w:webHidden/>
               </w:rPr>
-              <w:t>11</w:t>
+              <w:t>13</w:t>
             </w:r>
             <w:r>
               <w:rPr>
@@ -1692,7 +1802,7 @@
               <w:lang w:eastAsia="da-DK"/>
             </w:rPr>
           </w:pPr>
-          <w:hyperlink w:anchor="_Toc499023529" w:history="1">
+          <w:hyperlink w:anchor="_Toc499286184" w:history="1">
             <w:r>
               <w:rPr>
                 <w:rStyle w:val="Hyperlink"/>
@@ -1719,7 +1829,7 @@
                 <w:noProof/>
                 <w:webHidden/>
               </w:rPr>
-              <w:instrText xml:space="preserve"> PAGEREF _Toc499023529 \h </w:instrText>
+              <w:instrText xml:space="preserve"> PAGEREF _Toc499286184 \h </w:instrText>
             </w:r>
             <w:r>
               <w:rPr>
@@ -1739,7 +1849,7 @@
                 <w:noProof/>
                 <w:webHidden/>
               </w:rPr>
-              <w:t>15</w:t>
+              <w:t>20</w:t>
             </w:r>
             <w:r>
               <w:rPr>
@@ -1763,7 +1873,7 @@
               <w:lang w:eastAsia="da-DK"/>
             </w:rPr>
           </w:pPr>
-          <w:hyperlink w:anchor="_Toc499023530" w:history="1">
+          <w:hyperlink w:anchor="_Toc499286185" w:history="1">
             <w:r>
               <w:rPr>
                 <w:rStyle w:val="Hyperlink"/>
@@ -1791,7 +1901,7 @@
                 <w:noProof/>
                 <w:webHidden/>
               </w:rPr>
-              <w:instrText xml:space="preserve"> PAGEREF _Toc499023530 \h </w:instrText>
+              <w:instrText xml:space="preserve"> PAGEREF _Toc499286185 \h </w:instrText>
             </w:r>
             <w:r>
               <w:rPr>
@@ -1811,7 +1921,7 @@
                 <w:noProof/>
                 <w:webHidden/>
               </w:rPr>
-              <w:t>15</w:t>
+              <w:t>20</w:t>
             </w:r>
             <w:r>
               <w:rPr>
@@ -1835,7 +1945,7 @@
               <w:lang w:eastAsia="da-DK"/>
             </w:rPr>
           </w:pPr>
-          <w:hyperlink w:anchor="_Toc499023531" w:history="1">
+          <w:hyperlink w:anchor="_Toc499286186" w:history="1">
             <w:r>
               <w:rPr>
                 <w:rStyle w:val="Hyperlink"/>
@@ -1863,7 +1973,7 @@
                 <w:noProof/>
                 <w:webHidden/>
               </w:rPr>
-              <w:instrText xml:space="preserve"> PAGEREF _Toc499023531 \h </w:instrText>
+              <w:instrText xml:space="preserve"> PAGEREF _Toc499286186 \h </w:instrText>
             </w:r>
             <w:r>
               <w:rPr>
@@ -1883,7 +1993,7 @@
                 <w:noProof/>
                 <w:webHidden/>
               </w:rPr>
-              <w:t>15</w:t>
+              <w:t>20</w:t>
             </w:r>
             <w:r>
               <w:rPr>
@@ -1907,7 +2017,7 @@
               <w:lang w:eastAsia="da-DK"/>
             </w:rPr>
           </w:pPr>
-          <w:hyperlink w:anchor="_Toc499023532" w:history="1">
+          <w:hyperlink w:anchor="_Toc499286187" w:history="1">
             <w:r>
               <w:rPr>
                 <w:rStyle w:val="Hyperlink"/>
@@ -1935,7 +2045,7 @@
                 <w:noProof/>
                 <w:webHidden/>
               </w:rPr>
-              <w:instrText xml:space="preserve"> PAGEREF _Toc499023532 \h </w:instrText>
+              <w:instrText xml:space="preserve"> PAGEREF _Toc499286187 \h </w:instrText>
             </w:r>
             <w:r>
               <w:rPr>
@@ -1955,7 +2065,7 @@
                 <w:noProof/>
                 <w:webHidden/>
               </w:rPr>
-              <w:t>15</w:t>
+              <w:t>20</w:t>
             </w:r>
             <w:r>
               <w:rPr>
@@ -1979,7 +2089,7 @@
               <w:lang w:eastAsia="da-DK"/>
             </w:rPr>
           </w:pPr>
-          <w:hyperlink w:anchor="_Toc499023533" w:history="1">
+          <w:hyperlink w:anchor="_Toc499286188" w:history="1">
             <w:r>
               <w:rPr>
                 <w:rStyle w:val="Hyperlink"/>
@@ -2007,7 +2117,7 @@
                 <w:noProof/>
                 <w:webHidden/>
               </w:rPr>
-              <w:instrText xml:space="preserve"> PAGEREF _Toc499023533 \h </w:instrText>
+              <w:instrText xml:space="preserve"> PAGEREF _Toc499286188 \h </w:instrText>
             </w:r>
             <w:r>
               <w:rPr>
@@ -2027,7 +2137,7 @@
                 <w:noProof/>
                 <w:webHidden/>
               </w:rPr>
-              <w:t>15</w:t>
+              <w:t>20</w:t>
             </w:r>
             <w:r>
               <w:rPr>
@@ -2051,7 +2161,7 @@
               <w:lang w:eastAsia="da-DK"/>
             </w:rPr>
           </w:pPr>
-          <w:hyperlink w:anchor="_Toc499023534" w:history="1">
+          <w:hyperlink w:anchor="_Toc499286189" w:history="1">
             <w:r>
               <w:rPr>
                 <w:rStyle w:val="Hyperlink"/>
@@ -2079,7 +2189,7 @@
                 <w:noProof/>
                 <w:webHidden/>
               </w:rPr>
-              <w:instrText xml:space="preserve"> PAGEREF _Toc499023534 \h </w:instrText>
+              <w:instrText xml:space="preserve"> PAGEREF _Toc499286189 \h </w:instrText>
             </w:r>
             <w:r>
               <w:rPr>
@@ -2099,7 +2209,220 @@
                 <w:noProof/>
                 <w:webHidden/>
               </w:rPr>
-              <w:t>16</w:t>
+              <w:t>20</w:t>
+            </w:r>
+            <w:r>
+              <w:rPr>
+                <w:noProof/>
+                <w:webHidden/>
+              </w:rPr>
+              <w:fldChar w:fldCharType="end"/>
+            </w:r>
+          </w:hyperlink>
+        </w:p>
+        <w:p>
+          <w:pPr>
+            <w:pStyle w:val="Indholdsfortegnelse1"/>
+            <w:tabs>
+              <w:tab w:val="right" w:leader="dot" w:pos="9628"/>
+            </w:tabs>
+            <w:rPr>
+              <w:noProof/>
+              <w:sz w:val="22"/>
+              <w:szCs w:val="22"/>
+              <w:lang w:eastAsia="da-DK"/>
+            </w:rPr>
+          </w:pPr>
+          <w:hyperlink w:anchor="_Toc499286190" w:history="1">
+            <w:r>
+              <w:rPr>
+                <w:rStyle w:val="Hyperlink"/>
+                <w:noProof/>
+              </w:rPr>
+              <w:t>Anden information</w:t>
+            </w:r>
+            <w:r>
+              <w:rPr>
+                <w:noProof/>
+                <w:webHidden/>
+              </w:rPr>
+              <w:tab/>
+            </w:r>
+            <w:r>
+              <w:rPr>
+                <w:noProof/>
+                <w:webHidden/>
+              </w:rPr>
+              <w:fldChar w:fldCharType="begin"/>
+            </w:r>
+            <w:r>
+              <w:rPr>
+                <w:noProof/>
+                <w:webHidden/>
+              </w:rPr>
+              <w:instrText xml:space="preserve"> PAGEREF _Toc499286190 \h </w:instrText>
+            </w:r>
+            <w:r>
+              <w:rPr>
+                <w:noProof/>
+                <w:webHidden/>
+              </w:rPr>
+            </w:r>
+            <w:r>
+              <w:rPr>
+                <w:noProof/>
+                <w:webHidden/>
+              </w:rPr>
+              <w:fldChar w:fldCharType="separate"/>
+            </w:r>
+            <w:r>
+              <w:rPr>
+                <w:noProof/>
+                <w:webHidden/>
+              </w:rPr>
+              <w:t>21</w:t>
+            </w:r>
+            <w:r>
+              <w:rPr>
+                <w:noProof/>
+                <w:webHidden/>
+              </w:rPr>
+              <w:fldChar w:fldCharType="end"/>
+            </w:r>
+          </w:hyperlink>
+        </w:p>
+        <w:p>
+          <w:pPr>
+            <w:pStyle w:val="Indholdsfortegnelse3"/>
+            <w:tabs>
+              <w:tab w:val="right" w:leader="dot" w:pos="9628"/>
+            </w:tabs>
+            <w:rPr>
+              <w:noProof/>
+              <w:sz w:val="22"/>
+              <w:szCs w:val="22"/>
+              <w:lang w:eastAsia="da-DK"/>
+            </w:rPr>
+          </w:pPr>
+          <w:hyperlink w:anchor="_Toc499286191" w:history="1">
+            <w:r>
+              <w:rPr>
+                <w:rStyle w:val="Hyperlink"/>
+                <w:noProof/>
+              </w:rPr>
+              <w:t>Arbejdsprocessen</w:t>
+            </w:r>
+            <w:r>
+              <w:rPr>
+                <w:noProof/>
+                <w:webHidden/>
+              </w:rPr>
+              <w:tab/>
+            </w:r>
+            <w:r>
+              <w:rPr>
+                <w:noProof/>
+                <w:webHidden/>
+              </w:rPr>
+              <w:fldChar w:fldCharType="begin"/>
+            </w:r>
+            <w:r>
+              <w:rPr>
+                <w:noProof/>
+                <w:webHidden/>
+              </w:rPr>
+              <w:instrText xml:space="preserve"> PAGEREF _Toc499286191 \h </w:instrText>
+            </w:r>
+            <w:r>
+              <w:rPr>
+                <w:noProof/>
+                <w:webHidden/>
+              </w:rPr>
+            </w:r>
+            <w:r>
+              <w:rPr>
+                <w:noProof/>
+                <w:webHidden/>
+              </w:rPr>
+              <w:fldChar w:fldCharType="separate"/>
+            </w:r>
+            <w:r>
+              <w:rPr>
+                <w:noProof/>
+                <w:webHidden/>
+              </w:rPr>
+              <w:t>21</w:t>
+            </w:r>
+            <w:r>
+              <w:rPr>
+                <w:noProof/>
+                <w:webHidden/>
+              </w:rPr>
+              <w:fldChar w:fldCharType="end"/>
+            </w:r>
+          </w:hyperlink>
+        </w:p>
+        <w:p>
+          <w:pPr>
+            <w:pStyle w:val="Indholdsfortegnelse1"/>
+            <w:tabs>
+              <w:tab w:val="right" w:leader="dot" w:pos="9628"/>
+            </w:tabs>
+            <w:rPr>
+              <w:noProof/>
+              <w:sz w:val="22"/>
+              <w:szCs w:val="22"/>
+              <w:lang w:eastAsia="da-DK"/>
+            </w:rPr>
+          </w:pPr>
+          <w:hyperlink w:anchor="_Toc499286192" w:history="1">
+            <w:r>
+              <w:rPr>
+                <w:rStyle w:val="Hyperlink"/>
+                <w:noProof/>
+              </w:rPr>
+              <w:t>Bilag</w:t>
+            </w:r>
+            <w:r>
+              <w:rPr>
+                <w:noProof/>
+                <w:webHidden/>
+              </w:rPr>
+              <w:tab/>
+            </w:r>
+            <w:r>
+              <w:rPr>
+                <w:noProof/>
+                <w:webHidden/>
+              </w:rPr>
+              <w:fldChar w:fldCharType="begin"/>
+            </w:r>
+            <w:r>
+              <w:rPr>
+                <w:noProof/>
+                <w:webHidden/>
+              </w:rPr>
+              <w:instrText xml:space="preserve"> PAGEREF _Toc499286192 \h </w:instrText>
+            </w:r>
+            <w:r>
+              <w:rPr>
+                <w:noProof/>
+                <w:webHidden/>
+              </w:rPr>
+            </w:r>
+            <w:r>
+              <w:rPr>
+                <w:noProof/>
+                <w:webHidden/>
+              </w:rPr>
+              <w:fldChar w:fldCharType="separate"/>
+            </w:r>
+            <w:r>
+              <w:rPr>
+                <w:noProof/>
+                <w:webHidden/>
+              </w:rPr>
+              <w:t>21</w:t>
             </w:r>
             <w:r>
               <w:rPr>
@@ -2123,13 +2446,13 @@
               <w:lang w:eastAsia="da-DK"/>
             </w:rPr>
           </w:pPr>
-          <w:hyperlink w:anchor="_Toc499023535" w:history="1">
+          <w:hyperlink w:anchor="_Toc499286193" w:history="1">
             <w:r>
               <w:rPr>
                 <w:rStyle w:val="Hyperlink"/>
                 <w:noProof/>
               </w:rPr>
-              <w:t>Anden information</w:t>
+              <w:t>Faseplan</w:t>
             </w:r>
             <w:r>
               <w:rPr>
@@ -2150,7 +2473,7 @@
                 <w:noProof/>
                 <w:webHidden/>
               </w:rPr>
-              <w:instrText xml:space="preserve"> PAGEREF _Toc499023535 \h </w:instrText>
+              <w:instrText xml:space="preserve"> PAGEREF _Toc499286193 \h </w:instrText>
             </w:r>
             <w:r>
               <w:rPr>
@@ -2170,7 +2493,220 @@
                 <w:noProof/>
                 <w:webHidden/>
               </w:rPr>
-              <w:t>16</w:t>
+              <w:t>21</w:t>
+            </w:r>
+            <w:r>
+              <w:rPr>
+                <w:noProof/>
+                <w:webHidden/>
+              </w:rPr>
+              <w:fldChar w:fldCharType="end"/>
+            </w:r>
+          </w:hyperlink>
+        </w:p>
+        <w:p>
+          <w:pPr>
+            <w:pStyle w:val="Indholdsfortegnelse3"/>
+            <w:tabs>
+              <w:tab w:val="right" w:leader="dot" w:pos="9628"/>
+            </w:tabs>
+            <w:rPr>
+              <w:noProof/>
+              <w:sz w:val="22"/>
+              <w:szCs w:val="22"/>
+              <w:lang w:eastAsia="da-DK"/>
+            </w:rPr>
+          </w:pPr>
+          <w:hyperlink w:anchor="_Toc499286194" w:history="1">
+            <w:r>
+              <w:rPr>
+                <w:rStyle w:val="Hyperlink"/>
+                <w:noProof/>
+              </w:rPr>
+              <w:t>Inden uge 1:</w:t>
+            </w:r>
+            <w:r>
+              <w:rPr>
+                <w:noProof/>
+                <w:webHidden/>
+              </w:rPr>
+              <w:tab/>
+            </w:r>
+            <w:r>
+              <w:rPr>
+                <w:noProof/>
+                <w:webHidden/>
+              </w:rPr>
+              <w:fldChar w:fldCharType="begin"/>
+            </w:r>
+            <w:r>
+              <w:rPr>
+                <w:noProof/>
+                <w:webHidden/>
+              </w:rPr>
+              <w:instrText xml:space="preserve"> PAGEREF _Toc499286194 \h </w:instrText>
+            </w:r>
+            <w:r>
+              <w:rPr>
+                <w:noProof/>
+                <w:webHidden/>
+              </w:rPr>
+            </w:r>
+            <w:r>
+              <w:rPr>
+                <w:noProof/>
+                <w:webHidden/>
+              </w:rPr>
+              <w:fldChar w:fldCharType="separate"/>
+            </w:r>
+            <w:r>
+              <w:rPr>
+                <w:noProof/>
+                <w:webHidden/>
+              </w:rPr>
+              <w:t>21</w:t>
+            </w:r>
+            <w:r>
+              <w:rPr>
+                <w:noProof/>
+                <w:webHidden/>
+              </w:rPr>
+              <w:fldChar w:fldCharType="end"/>
+            </w:r>
+          </w:hyperlink>
+        </w:p>
+        <w:p>
+          <w:pPr>
+            <w:pStyle w:val="Indholdsfortegnelse3"/>
+            <w:tabs>
+              <w:tab w:val="right" w:leader="dot" w:pos="9628"/>
+            </w:tabs>
+            <w:rPr>
+              <w:noProof/>
+              <w:sz w:val="22"/>
+              <w:szCs w:val="22"/>
+              <w:lang w:eastAsia="da-DK"/>
+            </w:rPr>
+          </w:pPr>
+          <w:hyperlink w:anchor="_Toc499286195" w:history="1">
+            <w:r>
+              <w:rPr>
+                <w:rStyle w:val="Hyperlink"/>
+                <w:noProof/>
+              </w:rPr>
+              <w:t>Uge 1:</w:t>
+            </w:r>
+            <w:r>
+              <w:rPr>
+                <w:noProof/>
+                <w:webHidden/>
+              </w:rPr>
+              <w:tab/>
+            </w:r>
+            <w:r>
+              <w:rPr>
+                <w:noProof/>
+                <w:webHidden/>
+              </w:rPr>
+              <w:fldChar w:fldCharType="begin"/>
+            </w:r>
+            <w:r>
+              <w:rPr>
+                <w:noProof/>
+                <w:webHidden/>
+              </w:rPr>
+              <w:instrText xml:space="preserve"> PAGEREF _Toc499286195 \h </w:instrText>
+            </w:r>
+            <w:r>
+              <w:rPr>
+                <w:noProof/>
+                <w:webHidden/>
+              </w:rPr>
+            </w:r>
+            <w:r>
+              <w:rPr>
+                <w:noProof/>
+                <w:webHidden/>
+              </w:rPr>
+              <w:fldChar w:fldCharType="separate"/>
+            </w:r>
+            <w:r>
+              <w:rPr>
+                <w:noProof/>
+                <w:webHidden/>
+              </w:rPr>
+              <w:t>21</w:t>
+            </w:r>
+            <w:r>
+              <w:rPr>
+                <w:noProof/>
+                <w:webHidden/>
+              </w:rPr>
+              <w:fldChar w:fldCharType="end"/>
+            </w:r>
+          </w:hyperlink>
+        </w:p>
+        <w:p>
+          <w:pPr>
+            <w:pStyle w:val="Indholdsfortegnelse3"/>
+            <w:tabs>
+              <w:tab w:val="right" w:leader="dot" w:pos="9628"/>
+            </w:tabs>
+            <w:rPr>
+              <w:noProof/>
+              <w:sz w:val="22"/>
+              <w:szCs w:val="22"/>
+              <w:lang w:eastAsia="da-DK"/>
+            </w:rPr>
+          </w:pPr>
+          <w:hyperlink w:anchor="_Toc499286196" w:history="1">
+            <w:r>
+              <w:rPr>
+                <w:rStyle w:val="Hyperlink"/>
+                <w:noProof/>
+              </w:rPr>
+              <w:t>Uge 2:</w:t>
+            </w:r>
+            <w:r>
+              <w:rPr>
+                <w:noProof/>
+                <w:webHidden/>
+              </w:rPr>
+              <w:tab/>
+            </w:r>
+            <w:r>
+              <w:rPr>
+                <w:noProof/>
+                <w:webHidden/>
+              </w:rPr>
+              <w:fldChar w:fldCharType="begin"/>
+            </w:r>
+            <w:r>
+              <w:rPr>
+                <w:noProof/>
+                <w:webHidden/>
+              </w:rPr>
+              <w:instrText xml:space="preserve"> PAGEREF _Toc499286196 \h </w:instrText>
+            </w:r>
+            <w:r>
+              <w:rPr>
+                <w:noProof/>
+                <w:webHidden/>
+              </w:rPr>
+            </w:r>
+            <w:r>
+              <w:rPr>
+                <w:noProof/>
+                <w:webHidden/>
+              </w:rPr>
+              <w:fldChar w:fldCharType="separate"/>
+            </w:r>
+            <w:r>
+              <w:rPr>
+                <w:noProof/>
+                <w:webHidden/>
+              </w:rPr>
+              <w:t>22</w:t>
             </w:r>
             <w:r>
               <w:rPr>
@@ -2194,13 +2730,13 @@
               <w:lang w:eastAsia="da-DK"/>
             </w:rPr>
           </w:pPr>
-          <w:hyperlink w:anchor="_Toc499023536" w:history="1">
+          <w:hyperlink w:anchor="_Toc499286197" w:history="1">
             <w:r>
               <w:rPr>
                 <w:rStyle w:val="Hyperlink"/>
                 <w:noProof/>
               </w:rPr>
-              <w:t>Bilag</w:t>
+              <w:t>Uge 3:</w:t>
             </w:r>
             <w:r>
               <w:rPr>
@@ -2221,7 +2757,7 @@
                 <w:noProof/>
                 <w:webHidden/>
               </w:rPr>
-              <w:instrText xml:space="preserve"> PAGEREF _Toc499023536 \h </w:instrText>
+              <w:instrText xml:space="preserve"> PAGEREF _Toc499286197 \h </w:instrText>
             </w:r>
             <w:r>
               <w:rPr>
@@ -2241,7 +2777,7 @@
                 <w:noProof/>
                 <w:webHidden/>
               </w:rPr>
-              <w:t>16</w:t>
+              <w:t>22</w:t>
             </w:r>
             <w:r>
               <w:rPr>
@@ -2254,7 +2790,7 @@
         </w:p>
         <w:p>
           <w:pPr>
-            <w:pStyle w:val="Indholdsfortegnelse2"/>
+            <w:pStyle w:val="Indholdsfortegnelse1"/>
             <w:tabs>
               <w:tab w:val="right" w:leader="dot" w:pos="9628"/>
             </w:tabs>
@@ -2265,7 +2801,7 @@
               <w:lang w:eastAsia="da-DK"/>
             </w:rPr>
           </w:pPr>
-          <w:hyperlink w:anchor="_Toc499023537" w:history="1">
+          <w:hyperlink w:anchor="_Toc499286198" w:history="1">
             <w:r>
               <w:rPr>
                 <w:rStyle w:val="Hyperlink"/>
@@ -2292,7 +2828,7 @@
                 <w:noProof/>
                 <w:webHidden/>
               </w:rPr>
-              <w:instrText xml:space="preserve"> PAGEREF _Toc499023537 \h </w:instrText>
+              <w:instrText xml:space="preserve"> PAGEREF _Toc499286198 \h </w:instrText>
             </w:r>
             <w:r>
               <w:rPr>
@@ -2312,7 +2848,7 @@
                 <w:noProof/>
                 <w:webHidden/>
               </w:rPr>
-              <w:t>16</w:t>
+              <w:t>23</w:t>
             </w:r>
             <w:r>
               <w:rPr>
@@ -2336,7 +2872,7 @@
               <w:lang w:eastAsia="da-DK"/>
             </w:rPr>
           </w:pPr>
-          <w:hyperlink w:anchor="_Toc499023538" w:history="1">
+          <w:hyperlink w:anchor="_Toc499286199" w:history="1">
             <w:r>
               <w:rPr>
                 <w:rStyle w:val="Hyperlink"/>
@@ -2363,7 +2899,7 @@
                 <w:noProof/>
                 <w:webHidden/>
               </w:rPr>
-              <w:instrText xml:space="preserve"> PAGEREF _Toc499023538 \h </w:instrText>
+              <w:instrText xml:space="preserve"> PAGEREF _Toc499286199 \h </w:instrText>
             </w:r>
             <w:r>
               <w:rPr>
@@ -2383,7 +2919,78 @@
                 <w:noProof/>
                 <w:webHidden/>
               </w:rPr>
-              <w:t>16</w:t>
+              <w:t>23</w:t>
+            </w:r>
+            <w:r>
+              <w:rPr>
+                <w:noProof/>
+                <w:webHidden/>
+              </w:rPr>
+              <w:fldChar w:fldCharType="end"/>
+            </w:r>
+          </w:hyperlink>
+        </w:p>
+        <w:p>
+          <w:pPr>
+            <w:pStyle w:val="Indholdsfortegnelse1"/>
+            <w:tabs>
+              <w:tab w:val="right" w:leader="dot" w:pos="9628"/>
+            </w:tabs>
+            <w:rPr>
+              <w:noProof/>
+              <w:sz w:val="22"/>
+              <w:szCs w:val="22"/>
+              <w:lang w:eastAsia="da-DK"/>
+            </w:rPr>
+          </w:pPr>
+          <w:hyperlink w:anchor="_Toc499286200" w:history="1">
+            <w:r>
+              <w:rPr>
+                <w:rStyle w:val="Hyperlink"/>
+                <w:noProof/>
+              </w:rPr>
+              <w:t>Litteraturliste</w:t>
+            </w:r>
+            <w:r>
+              <w:rPr>
+                <w:noProof/>
+                <w:webHidden/>
+              </w:rPr>
+              <w:tab/>
+            </w:r>
+            <w:r>
+              <w:rPr>
+                <w:noProof/>
+                <w:webHidden/>
+              </w:rPr>
+              <w:fldChar w:fldCharType="begin"/>
+            </w:r>
+            <w:r>
+              <w:rPr>
+                <w:noProof/>
+                <w:webHidden/>
+              </w:rPr>
+              <w:instrText xml:space="preserve"> PAGEREF _Toc499286200 \h </w:instrText>
+            </w:r>
+            <w:r>
+              <w:rPr>
+                <w:noProof/>
+                <w:webHidden/>
+              </w:rPr>
+            </w:r>
+            <w:r>
+              <w:rPr>
+                <w:noProof/>
+                <w:webHidden/>
+              </w:rPr>
+              <w:fldChar w:fldCharType="separate"/>
+            </w:r>
+            <w:r>
+              <w:rPr>
+                <w:noProof/>
+                <w:webHidden/>
+              </w:rPr>
+              <w:t>24</w:t>
             </w:r>
             <w:r>
               <w:rPr>
@@ -2420,8 +3027,6 @@
       </w:sdtContent>
     </w:sdt>
     <w:p/>
-    <w:p/>
-    <w:p/>
     <w:p>
       <w:pPr>
         <w:pStyle w:val="Overskrift1"/>
@@ -2430,55 +3035,49 @@
           <w:szCs w:val="40"/>
         </w:rPr>
       </w:pPr>
-      <w:bookmarkStart w:id="2" w:name="_Toc499023513"/>
+      <w:bookmarkStart w:id="2" w:name="_Toc499286166"/>
       <w:r>
         <w:rPr>
           <w:sz w:val="40"/>
           <w:szCs w:val="40"/>
         </w:rPr>
-        <w:lastRenderedPageBreak/>
         <w:t>Interessent analyse</w:t>
       </w:r>
       <w:bookmarkEnd w:id="2"/>
     </w:p>
     <w:p>
       <w:r>
-        <w:t xml:space="preserve">Af Rasmus </w:t>
-      </w:r>
-      <w:proofErr w:type="spellStart"/>
-      <w:r>
-        <w:t>Sadurski</w:t>
-      </w:r>
-      <w:proofErr w:type="spellEnd"/>
+        <w:t>Af Rasmus Sadurski</w:t>
+      </w:r>
     </w:p>
     <w:p>
       <w:pPr>
         <w:pStyle w:val="Overskrift2"/>
       </w:pPr>
-      <w:bookmarkStart w:id="3" w:name="_Toc499023514"/>
+      <w:bookmarkStart w:id="3" w:name="_Toc499286167"/>
       <w:r>
         <w:t>Brainstorm</w:t>
       </w:r>
       <w:bookmarkEnd w:id="3"/>
     </w:p>
     <w:p>
-      <w:r>
-        <w:t xml:space="preserve">Fra svømmeklubben- og </w:t>
-      </w:r>
-      <w:r>
-        <w:t>systemudviklernes</w:t>
-      </w:r>
-      <w:r>
-        <w:t xml:space="preserve"> side</w:t>
-      </w:r>
-    </w:p>
-    <w:p>
-      <w:pPr>
-        <w:jc w:val="both"/>
+      <w:pPr>
         <w:rPr>
           <w:rStyle w:val="Overskrift2Tegn"/>
+          <w:caps w:val="0"/>
+          <w:spacing w:val="0"/>
+          <w:shd w:val="clear" w:color="auto" w:fill="auto"/>
         </w:rPr>
       </w:pPr>
+      <w:r>
+        <w:t xml:space="preserve">Fra svømmeklubben- og </w:t>
+      </w:r>
+      <w:r>
+        <w:t>systemudviklernes</w:t>
+      </w:r>
+      <w:r>
+        <w:t xml:space="preserve"> side</w:t>
+      </w:r>
     </w:p>
     <w:p>
       <w:pPr>
@@ -2812,6 +3411,7 @@
         <w:jc w:val="both"/>
       </w:pPr>
       <w:r>
+        <w:lastRenderedPageBreak/>
         <w:t xml:space="preserve">Er der mulighed for, at skabe en karriere i svømmeklubben? </w:t>
       </w:r>
     </w:p>
@@ -2864,9 +3464,8 @@
       <w:pPr>
         <w:pStyle w:val="Overskrift2"/>
       </w:pPr>
-      <w:bookmarkStart w:id="4" w:name="_Toc499023515"/>
-      <w:r>
-        <w:lastRenderedPageBreak/>
+      <w:bookmarkStart w:id="4" w:name="_Toc499286168"/>
+      <w:r>
         <w:t>Sortering</w:t>
       </w:r>
       <w:bookmarkEnd w:id="4"/>
@@ -2903,7 +3502,7 @@
       <w:pPr>
         <w:pStyle w:val="Overskrift2"/>
       </w:pPr>
-      <w:bookmarkStart w:id="5" w:name="_Toc499023516"/>
+      <w:bookmarkStart w:id="5" w:name="_Toc499286169"/>
       <w:r>
         <w:t>Svømmeklubbens matrix</w:t>
       </w:r>
@@ -3127,7 +3726,7 @@
       <w:pPr>
         <w:pStyle w:val="Overskrift2"/>
       </w:pPr>
-      <w:bookmarkStart w:id="6" w:name="_Toc499023517"/>
+      <w:bookmarkStart w:id="6" w:name="_Toc499286170"/>
       <w:r>
         <w:t>Systemudviklernes matrix</w:t>
       </w:r>
@@ -3309,7 +3908,7 @@
       <w:pPr>
         <w:pStyle w:val="Overskrift2"/>
       </w:pPr>
-      <w:bookmarkStart w:id="7" w:name="_Toc499023518"/>
+      <w:bookmarkStart w:id="7" w:name="_Toc499286171"/>
       <w:r>
         <w:t>Interessenterne</w:t>
       </w:r>
@@ -3406,6 +4005,7 @@
         <w:jc w:val="both"/>
       </w:pPr>
       <w:r>
+        <w:lastRenderedPageBreak/>
         <w:t>Det bliver nemmere at registrere nye medlemmer.</w:t>
       </w:r>
     </w:p>
@@ -3456,7 +4056,6 @@
         <w:jc w:val="both"/>
       </w:pPr>
       <w:r>
-        <w:lastRenderedPageBreak/>
         <w:t xml:space="preserve">En faldene vækst af medlemmer. </w:t>
       </w:r>
     </w:p>
@@ -3621,7 +4220,7 @@
       <w:pPr>
         <w:pStyle w:val="Overskrift2"/>
       </w:pPr>
-      <w:bookmarkStart w:id="8" w:name="_Toc499023519"/>
+      <w:bookmarkStart w:id="8" w:name="_Toc499286172"/>
       <w:r>
         <w:t>Integrer</w:t>
       </w:r>
@@ -3833,6 +4432,7 @@
         <w:jc w:val="both"/>
       </w:pPr>
       <w:r>
+        <w:lastRenderedPageBreak/>
         <w:t>Holde morgenmøde hver dag.</w:t>
       </w:r>
     </w:p>
@@ -3970,7 +4570,7 @@
       <w:pPr>
         <w:pStyle w:val="Overskrift2"/>
       </w:pPr>
-      <w:bookmarkStart w:id="9" w:name="_Toc499023520"/>
+      <w:bookmarkStart w:id="9" w:name="_Toc499286173"/>
       <w:r>
         <w:t>Interessent matrix</w:t>
       </w:r>
@@ -4074,24 +4674,11 @@
         </mc:AlternateContent>
       </w:r>
       <w:r>
-        <w:t xml:space="preserve">af Martin </w:t>
-      </w:r>
-      <w:proofErr w:type="spellStart"/>
-      <w:r>
-        <w:t>Løseth</w:t>
-      </w:r>
-      <w:proofErr w:type="spellEnd"/>
-      <w:r>
-        <w:t xml:space="preserve"> Jensen</w:t>
-      </w:r>
-      <w:r>
-        <w:t xml:space="preserve"> &amp; Rasmus </w:t>
-      </w:r>
-      <w:proofErr w:type="spellStart"/>
-      <w:r>
-        <w:t>Sadurski</w:t>
-      </w:r>
-      <w:proofErr w:type="spellEnd"/>
+        <w:t>af Martin Løseth Jensen</w:t>
+      </w:r>
+      <w:r>
+        <w:t xml:space="preserve"> &amp; Rasmus Sadurski</w:t>
+      </w:r>
     </w:p>
     <w:p>
       <w:r>
@@ -4501,7 +5088,6 @@
                           <w:p>
                             <w:bookmarkStart w:id="10" w:name="_Hlk498674132"/>
                             <w:bookmarkStart w:id="11" w:name="_Hlk498674133"/>
-                            <w:proofErr w:type="spellStart"/>
                             <w:r>
                               <w:rPr>
                                 <w:lang w:val="en-US"/>
@@ -4516,7 +5102,6 @@
                               </w:rPr>
                               <w:t>r</w:t>
                             </w:r>
-                            <w:proofErr w:type="spellEnd"/>
                           </w:p>
                         </w:txbxContent>
                       </wps:txbx>
@@ -4546,7 +5131,6 @@
                     <w:p>
                       <w:bookmarkStart w:id="12" w:name="_Hlk498674132"/>
                       <w:bookmarkStart w:id="13" w:name="_Hlk498674133"/>
-                      <w:proofErr w:type="spellStart"/>
                       <w:r>
                         <w:rPr>
                           <w:lang w:val="en-US"/>
@@ -4561,7 +5145,6 @@
                         </w:rPr>
                         <w:t>r</w:t>
                       </w:r>
-                      <w:proofErr w:type="spellEnd"/>
                     </w:p>
                   </w:txbxContent>
                 </v:textbox>
@@ -5075,14 +5658,12 @@
                                 <w:lang w:val="en-US"/>
                               </w:rPr>
                             </w:pPr>
-                            <w:proofErr w:type="spellStart"/>
                             <w:r>
                               <w:rPr>
                                 <w:lang w:val="en-US"/>
                               </w:rPr>
                               <w:t>Uvigtig</w:t>
                             </w:r>
-                            <w:proofErr w:type="spellEnd"/>
                             <w:r>
                               <w:rPr>
                                 <w:lang w:val="en-US"/>
@@ -5121,14 +5702,12 @@
                           <w:lang w:val="en-US"/>
                         </w:rPr>
                       </w:pPr>
-                      <w:proofErr w:type="spellStart"/>
                       <w:r>
                         <w:rPr>
                           <w:lang w:val="en-US"/>
                         </w:rPr>
                         <w:t>Uvigtig</w:t>
                       </w:r>
-                      <w:proofErr w:type="spellEnd"/>
                       <w:r>
                         <w:rPr>
                           <w:lang w:val="en-US"/>
@@ -5284,39 +5863,28 @@
           <w:szCs w:val="52"/>
         </w:rPr>
       </w:pPr>
+      <w:bookmarkStart w:id="14" w:name="_GoBack"/>
+      <w:bookmarkEnd w:id="14"/>
     </w:p>
     <w:p>
       <w:pPr>
         <w:pStyle w:val="Overskrift1"/>
       </w:pPr>
-      <w:bookmarkStart w:id="14" w:name="_Toc499023521"/>
+      <w:bookmarkStart w:id="15" w:name="_Toc499286174"/>
       <w:r>
         <w:t>SWOT-analyse</w:t>
       </w:r>
-      <w:bookmarkEnd w:id="14"/>
+      <w:bookmarkEnd w:id="15"/>
       <w:r>
         <w:t xml:space="preserve"> </w:t>
       </w:r>
     </w:p>
     <w:p>
       <w:r>
-        <w:t xml:space="preserve">Af Rasmus </w:t>
-      </w:r>
-      <w:proofErr w:type="spellStart"/>
-      <w:r>
-        <w:t>Sadurski</w:t>
-      </w:r>
-      <w:proofErr w:type="spellEnd"/>
-      <w:r>
-        <w:t xml:space="preserve"> &amp; Martin </w:t>
-      </w:r>
-      <w:proofErr w:type="spellStart"/>
-      <w:r>
-        <w:t>Løseth</w:t>
-      </w:r>
-      <w:proofErr w:type="spellEnd"/>
-      <w:r>
-        <w:t xml:space="preserve"> Jensen</w:t>
+        <w:t>Af Rasmus Sadurski</w:t>
+      </w:r>
+      <w:r>
+        <w:t xml:space="preserve"> &amp; Martin Løseth Jensen</w:t>
       </w:r>
     </w:p>
     <w:p>
@@ -5346,9 +5914,11 @@
       <w:pPr>
         <w:pStyle w:val="Overskrift2"/>
       </w:pPr>
+      <w:bookmarkStart w:id="16" w:name="_Toc499286175"/>
       <w:r>
         <w:t>Set ud fra svømmeklubben</w:t>
       </w:r>
+      <w:bookmarkEnd w:id="16"/>
     </w:p>
     <w:p/>
     <w:tbl>
@@ -5898,8 +6468,13 @@
       <w:pPr>
         <w:pStyle w:val="Overskrift2"/>
       </w:pPr>
-      <w:r>
-        <w:t xml:space="preserve">Set ud fra systemudviklerne </w:t>
+      <w:bookmarkStart w:id="17" w:name="_Toc499286176"/>
+      <w:r>
+        <w:t>Set ud fra systemudviklerne</w:t>
+      </w:r>
+      <w:bookmarkEnd w:id="17"/>
+      <w:r>
+        <w:t xml:space="preserve"> </w:t>
       </w:r>
     </w:p>
     <w:p/>
@@ -6372,7 +6947,7 @@
           <w:szCs w:val="52"/>
         </w:rPr>
       </w:pPr>
-      <w:bookmarkStart w:id="15" w:name="_Toc499023522"/>
+      <w:bookmarkStart w:id="18" w:name="_Toc499286177"/>
       <w:r>
         <w:rPr>
           <w:rFonts w:eastAsia="Calibri"/>
@@ -6389,20 +6964,20 @@
         </w:rPr>
         <w:t xml:space="preserve"> for svømmeklub delfinen</w:t>
       </w:r>
-      <w:bookmarkEnd w:id="15"/>
+      <w:bookmarkEnd w:id="18"/>
     </w:p>
     <w:p/>
     <w:p>
       <w:pPr>
         <w:pStyle w:val="Overskrift2"/>
       </w:pPr>
-      <w:bookmarkStart w:id="16" w:name="_Toc498980971"/>
-      <w:bookmarkStart w:id="17" w:name="_Toc499023523"/>
+      <w:bookmarkStart w:id="19" w:name="_Toc498980971"/>
+      <w:bookmarkStart w:id="20" w:name="_Toc499286178"/>
       <w:r>
         <w:t>Historik</w:t>
       </w:r>
-      <w:bookmarkEnd w:id="16"/>
-      <w:bookmarkEnd w:id="17"/>
+      <w:bookmarkEnd w:id="19"/>
+      <w:bookmarkEnd w:id="20"/>
     </w:p>
     <w:p/>
     <w:tbl>
@@ -6534,6 +7109,9 @@
             <w:r>
               <w:t>Første sammensætning af OOAD</w:t>
             </w:r>
+            <w:r>
+              <w:t>.</w:t>
+            </w:r>
           </w:p>
         </w:tc>
       </w:tr>
@@ -6569,7 +7147,16 @@
               <w:cnfStyle w:val="000000000000" w:firstRow="0" w:lastRow="0" w:firstColumn="0" w:lastColumn="0" w:oddVBand="0" w:evenVBand="0" w:oddHBand="0" w:evenHBand="0" w:firstRowFirstColumn="0" w:firstRowLastColumn="0" w:lastRowFirstColumn="0" w:lastRowLastColumn="0"/>
             </w:pPr>
             <w:r>
-              <w:t>00.01.02</w:t>
+              <w:t>00.0</w:t>
+            </w:r>
+            <w:r>
+              <w:t>2</w:t>
+            </w:r>
+            <w:r>
+              <w:t>.0</w:t>
+            </w:r>
+            <w:r>
+              <w:t>1</w:t>
             </w:r>
           </w:p>
         </w:tc>
@@ -6596,6 +7183,9 @@
             </w:pPr>
             <w:r>
               <w:t>Implementering af OOAD i rapport</w:t>
+            </w:r>
+            <w:r>
+              <w:t>.</w:t>
             </w:r>
           </w:p>
         </w:tc>
@@ -6620,7 +7210,19 @@
               <w:rPr>
                 <w:b w:val="0"/>
               </w:rPr>
-              <w:t>21-11-2017</w:t>
+              <w:t>2</w:t>
+            </w:r>
+            <w:r>
+              <w:rPr>
+                <w:b w:val="0"/>
+              </w:rPr>
+              <w:t>4</w:t>
+            </w:r>
+            <w:r>
+              <w:rPr>
+                <w:b w:val="0"/>
+              </w:rPr>
+              <w:t>-11-2017</w:t>
             </w:r>
           </w:p>
         </w:tc>
@@ -6633,7 +7235,16 @@
               <w:cnfStyle w:val="000000100000" w:firstRow="0" w:lastRow="0" w:firstColumn="0" w:lastColumn="0" w:oddVBand="0" w:evenVBand="0" w:oddHBand="1" w:evenHBand="0" w:firstRowFirstColumn="0" w:firstRowLastColumn="0" w:lastRowFirstColumn="0" w:lastRowLastColumn="0"/>
             </w:pPr>
             <w:r>
-              <w:t>00.01.03</w:t>
+              <w:t>00.0</w:t>
+            </w:r>
+            <w:r>
+              <w:t>2</w:t>
+            </w:r>
+            <w:r>
+              <w:t>.0</w:t>
+            </w:r>
+            <w:r>
+              <w:t>2</w:t>
             </w:r>
           </w:p>
         </w:tc>
@@ -6646,13 +7257,8 @@
               <w:cnfStyle w:val="000000100000" w:firstRow="0" w:lastRow="0" w:firstColumn="0" w:lastColumn="0" w:oddVBand="0" w:evenVBand="0" w:oddHBand="1" w:evenHBand="0" w:firstRowFirstColumn="0" w:firstRowLastColumn="0" w:lastRowFirstColumn="0" w:lastRowLastColumn="0"/>
             </w:pPr>
             <w:r>
-              <w:t xml:space="preserve">Casper Frost Andersen &amp; Rasmus </w:t>
-            </w:r>
-            <w:proofErr w:type="spellStart"/>
-            <w:r>
-              <w:t>Sadurski</w:t>
-            </w:r>
-            <w:proofErr w:type="spellEnd"/>
+              <w:t>Casper Frost Andersen &amp; Rasmus Sadurski</w:t>
+            </w:r>
           </w:p>
         </w:tc>
         <w:tc>
@@ -6665,6 +7271,9 @@
             </w:pPr>
             <w:r>
               <w:t>Tilføjelse af UC007 + SSD, tilføjelse til SWOT</w:t>
+            </w:r>
+            <w:r>
+              <w:t>.</w:t>
             </w:r>
           </w:p>
         </w:tc>
@@ -6678,7 +7287,19 @@
             <w:cnfStyle w:val="001000000000" w:firstRow="0" w:lastRow="0" w:firstColumn="1" w:lastColumn="0" w:oddVBand="0" w:evenVBand="0" w:oddHBand="0" w:evenHBand="0" w:firstRowFirstColumn="0" w:firstRowLastColumn="0" w:lastRowFirstColumn="0" w:lastRowLastColumn="0"/>
             <w:tcW w:w="2431" w:type="dxa"/>
           </w:tcPr>
-          <w:p/>
+          <w:p>
+            <w:pPr>
+              <w:rPr>
+                <w:b w:val="0"/>
+              </w:rPr>
+            </w:pPr>
+            <w:r>
+              <w:rPr>
+                <w:b w:val="0"/>
+              </w:rPr>
+              <w:t>24-11-2017</w:t>
+            </w:r>
+          </w:p>
         </w:tc>
         <w:tc>
           <w:tcPr>
@@ -6688,6 +7309,9 @@
             <w:pPr>
               <w:cnfStyle w:val="000000000000" w:firstRow="0" w:lastRow="0" w:firstColumn="0" w:lastColumn="0" w:oddVBand="0" w:evenVBand="0" w:oddHBand="0" w:evenHBand="0" w:firstRowFirstColumn="0" w:firstRowLastColumn="0" w:lastRowFirstColumn="0" w:lastRowLastColumn="0"/>
             </w:pPr>
+            <w:r>
+              <w:t>00.02.03</w:t>
+            </w:r>
           </w:p>
         </w:tc>
         <w:tc>
@@ -6698,6 +7322,9 @@
             <w:pPr>
               <w:cnfStyle w:val="000000000000" w:firstRow="0" w:lastRow="0" w:firstColumn="0" w:lastColumn="0" w:oddVBand="0" w:evenVBand="0" w:oddHBand="0" w:evenHBand="0" w:firstRowFirstColumn="0" w:firstRowLastColumn="0" w:lastRowFirstColumn="0" w:lastRowLastColumn="0"/>
             </w:pPr>
+            <w:r>
+              <w:t>Casper Frost Andersen</w:t>
+            </w:r>
           </w:p>
         </w:tc>
         <w:tc>
@@ -6707,6 +7334,61 @@
           <w:p>
             <w:pPr>
               <w:cnfStyle w:val="000000000000" w:firstRow="0" w:lastRow="0" w:firstColumn="0" w:lastColumn="0" w:oddVBand="0" w:evenVBand="0" w:oddHBand="0" w:evenHBand="0" w:firstRowFirstColumn="0" w:firstRowLastColumn="0" w:lastRowFirstColumn="0" w:lastRowLastColumn="0"/>
+            </w:pPr>
+            <w:r>
+              <w:t>Tilføjelse af arbejdsprocesdel</w:t>
+            </w:r>
+            <w:r>
+              <w:t>.</w:t>
+            </w:r>
+          </w:p>
+        </w:tc>
+      </w:tr>
+      <w:tr>
+        <w:trPr>
+          <w:cnfStyle w:val="000000100000" w:firstRow="0" w:lastRow="0" w:firstColumn="0" w:lastColumn="0" w:oddVBand="0" w:evenVBand="0" w:oddHBand="1" w:evenHBand="0" w:firstRowFirstColumn="0" w:firstRowLastColumn="0" w:lastRowFirstColumn="0" w:lastRowLastColumn="0"/>
+          <w:trHeight w:val="332"/>
+        </w:trPr>
+        <w:tc>
+          <w:tcPr>
+            <w:cnfStyle w:val="001000000000" w:firstRow="0" w:lastRow="0" w:firstColumn="1" w:lastColumn="0" w:oddVBand="0" w:evenVBand="0" w:oddHBand="0" w:evenHBand="0" w:firstRowFirstColumn="0" w:firstRowLastColumn="0" w:lastRowFirstColumn="0" w:lastRowLastColumn="0"/>
+            <w:tcW w:w="2431" w:type="dxa"/>
+          </w:tcPr>
+          <w:p>
+            <w:pPr>
+              <w:rPr>
+                <w:b w:val="0"/>
+              </w:rPr>
+            </w:pPr>
+          </w:p>
+        </w:tc>
+        <w:tc>
+          <w:tcPr>
+            <w:tcW w:w="2431" w:type="dxa"/>
+          </w:tcPr>
+          <w:p>
+            <w:pPr>
+              <w:cnfStyle w:val="000000100000" w:firstRow="0" w:lastRow="0" w:firstColumn="0" w:lastColumn="0" w:oddVBand="0" w:evenVBand="0" w:oddHBand="1" w:evenHBand="0" w:firstRowFirstColumn="0" w:firstRowLastColumn="0" w:lastRowFirstColumn="0" w:lastRowLastColumn="0"/>
+            </w:pPr>
+          </w:p>
+        </w:tc>
+        <w:tc>
+          <w:tcPr>
+            <w:tcW w:w="2432" w:type="dxa"/>
+          </w:tcPr>
+          <w:p>
+            <w:pPr>
+              <w:cnfStyle w:val="000000100000" w:firstRow="0" w:lastRow="0" w:firstColumn="0" w:lastColumn="0" w:oddVBand="0" w:evenVBand="0" w:oddHBand="1" w:evenHBand="0" w:firstRowFirstColumn="0" w:firstRowLastColumn="0" w:lastRowFirstColumn="0" w:lastRowLastColumn="0"/>
+            </w:pPr>
+          </w:p>
+        </w:tc>
+        <w:tc>
+          <w:tcPr>
+            <w:tcW w:w="2432" w:type="dxa"/>
+          </w:tcPr>
+          <w:p>
+            <w:pPr>
+              <w:cnfStyle w:val="000000100000" w:firstRow="0" w:lastRow="0" w:firstColumn="0" w:lastColumn="0" w:oddVBand="0" w:evenVBand="0" w:oddHBand="1" w:evenHBand="0" w:firstRowFirstColumn="0" w:firstRowLastColumn="0" w:lastRowFirstColumn="0" w:lastRowLastColumn="0"/>
             </w:pPr>
           </w:p>
         </w:tc>
@@ -6717,13 +7399,13 @@
       <w:pPr>
         <w:pStyle w:val="Overskrift2"/>
       </w:pPr>
-      <w:bookmarkStart w:id="18" w:name="_Toc498980972"/>
-      <w:bookmarkStart w:id="19" w:name="_Toc499023524"/>
+      <w:bookmarkStart w:id="21" w:name="_Toc498980972"/>
+      <w:bookmarkStart w:id="22" w:name="_Toc499286179"/>
       <w:r>
         <w:t>Vision</w:t>
       </w:r>
-      <w:bookmarkEnd w:id="18"/>
-      <w:bookmarkEnd w:id="19"/>
+      <w:bookmarkEnd w:id="21"/>
+      <w:bookmarkEnd w:id="22"/>
       <w:r>
         <w:tab/>
       </w:r>
@@ -6752,6 +7434,9 @@
       </w:r>
       <w:r>
         <w:br/>
+      </w:r>
+      <w:r>
+        <w:lastRenderedPageBreak/>
         <w:t>Ydermere skal træneren kunne få printet en top 5 oversigt over de bedste konkurrencesvømmere inden for de forskellige discipliner, i forbindelse med udtagelse til stævner.</w:t>
       </w:r>
     </w:p>
@@ -6760,13 +7445,13 @@
       <w:pPr>
         <w:pStyle w:val="Overskrift2"/>
       </w:pPr>
-      <w:bookmarkStart w:id="20" w:name="_Toc498980973"/>
-      <w:bookmarkStart w:id="21" w:name="_Toc499023525"/>
+      <w:bookmarkStart w:id="23" w:name="_Toc498980973"/>
+      <w:bookmarkStart w:id="24" w:name="_Toc499286180"/>
       <w:r>
         <w:t>Krav</w:t>
       </w:r>
-      <w:bookmarkEnd w:id="20"/>
-      <w:bookmarkEnd w:id="21"/>
+      <w:bookmarkEnd w:id="23"/>
+      <w:bookmarkEnd w:id="24"/>
     </w:p>
     <w:p>
       <w:r>
@@ -7232,28 +7917,20 @@
       <w:pPr>
         <w:pStyle w:val="Overskrift2"/>
       </w:pPr>
-      <w:bookmarkStart w:id="22" w:name="_Toc498980974"/>
-      <w:bookmarkStart w:id="23" w:name="_Toc499023526"/>
+      <w:bookmarkStart w:id="25" w:name="_Toc498980974"/>
+      <w:bookmarkStart w:id="26" w:name="_Toc499286181"/>
       <w:r>
         <w:t>Use cases</w:t>
       </w:r>
-      <w:bookmarkEnd w:id="22"/>
-      <w:bookmarkEnd w:id="23"/>
+      <w:bookmarkEnd w:id="25"/>
+      <w:bookmarkEnd w:id="26"/>
     </w:p>
     <w:p>
       <w:r>
         <w:t xml:space="preserve">Af </w:t>
       </w:r>
       <w:r>
-        <w:t xml:space="preserve">Martin </w:t>
-      </w:r>
-      <w:proofErr w:type="spellStart"/>
-      <w:r>
-        <w:t>Løseth</w:t>
-      </w:r>
-      <w:proofErr w:type="spellEnd"/>
-      <w:r>
-        <w:t xml:space="preserve"> Jensen</w:t>
+        <w:t>Martin Løseth Jensen</w:t>
       </w:r>
       <w:r>
         <w:t xml:space="preserve"> &amp; Christian Strunge</w:t>
@@ -7263,23 +7940,23 @@
       <w:pPr>
         <w:pStyle w:val="Overskrift3"/>
       </w:pPr>
-      <w:bookmarkStart w:id="24" w:name="_Toc498980975"/>
-      <w:bookmarkStart w:id="25" w:name="_Toc499023527"/>
+      <w:bookmarkStart w:id="27" w:name="_Toc498980975"/>
+      <w:bookmarkStart w:id="28" w:name="_Toc499286182"/>
       <w:r>
         <w:t>Brief</w:t>
       </w:r>
-      <w:bookmarkEnd w:id="24"/>
-      <w:bookmarkEnd w:id="25"/>
+      <w:bookmarkEnd w:id="27"/>
+      <w:bookmarkEnd w:id="28"/>
     </w:p>
     <w:p>
       <w:pPr>
         <w:pStyle w:val="Overskrift4"/>
       </w:pPr>
-      <w:bookmarkStart w:id="26" w:name="_Toc498980976"/>
+      <w:bookmarkStart w:id="29" w:name="_Toc498980976"/>
       <w:r>
         <w:t>Use Case 004</w:t>
       </w:r>
-      <w:bookmarkEnd w:id="26"/>
+      <w:bookmarkEnd w:id="29"/>
     </w:p>
     <w:tbl>
       <w:tblPr>
@@ -7432,11 +8109,11 @@
       <w:pPr>
         <w:pStyle w:val="Overskrift4"/>
       </w:pPr>
-      <w:bookmarkStart w:id="27" w:name="_Toc498980977"/>
+      <w:bookmarkStart w:id="30" w:name="_Toc498980977"/>
       <w:r>
         <w:t>Use case 005</w:t>
       </w:r>
-      <w:bookmarkEnd w:id="27"/>
+      <w:bookmarkEnd w:id="30"/>
     </w:p>
     <w:tbl>
       <w:tblPr>
@@ -7583,11 +8260,11 @@
       <w:pPr>
         <w:pStyle w:val="Overskrift4"/>
       </w:pPr>
-      <w:bookmarkStart w:id="28" w:name="_Toc498980978"/>
+      <w:bookmarkStart w:id="31" w:name="_Toc498980978"/>
       <w:r>
         <w:t>Use case 006</w:t>
       </w:r>
-      <w:bookmarkEnd w:id="28"/>
+      <w:bookmarkEnd w:id="31"/>
     </w:p>
     <w:tbl>
       <w:tblPr>
@@ -7912,24 +8589,23 @@
       <w:pPr>
         <w:pStyle w:val="Overskrift3"/>
       </w:pPr>
-      <w:bookmarkStart w:id="29" w:name="_Toc498980979"/>
-      <w:bookmarkStart w:id="30" w:name="_Toc499023528"/>
-      <w:r>
-        <w:lastRenderedPageBreak/>
+      <w:bookmarkStart w:id="32" w:name="_Toc498980979"/>
+      <w:bookmarkStart w:id="33" w:name="_Toc499286183"/>
+      <w:r>
         <w:t>Fully dressed</w:t>
       </w:r>
-      <w:bookmarkEnd w:id="29"/>
-      <w:bookmarkEnd w:id="30"/>
+      <w:bookmarkEnd w:id="32"/>
+      <w:bookmarkEnd w:id="33"/>
     </w:p>
     <w:p>
       <w:pPr>
         <w:pStyle w:val="Overskrift4"/>
       </w:pPr>
-      <w:bookmarkStart w:id="31" w:name="_Toc498980980"/>
+      <w:bookmarkStart w:id="34" w:name="_Toc498980980"/>
       <w:r>
         <w:t>Use case 001</w:t>
       </w:r>
-      <w:bookmarkEnd w:id="31"/>
+      <w:bookmarkEnd w:id="34"/>
     </w:p>
     <w:tbl>
       <w:tblPr>
@@ -8611,7 +9287,6 @@
         <w:rPr>
           <w:noProof/>
         </w:rPr>
-        <w:lastRenderedPageBreak/>
         <w:drawing>
           <wp:inline distT="0" distB="0" distL="0" distR="0" wp14:anchorId="67CFF542" wp14:editId="73788490">
             <wp:extent cx="4229100" cy="5276850"/>
@@ -8682,11 +9357,11 @@
       <w:pPr>
         <w:pStyle w:val="Overskrift4"/>
       </w:pPr>
-      <w:bookmarkStart w:id="32" w:name="_Toc498980981"/>
+      <w:bookmarkStart w:id="35" w:name="_Toc498980981"/>
       <w:r>
         <w:t>use case 002</w:t>
       </w:r>
-      <w:bookmarkEnd w:id="32"/>
+      <w:bookmarkEnd w:id="35"/>
     </w:p>
     <w:tbl>
       <w:tblPr>
@@ -9274,11 +9949,11 @@
       <w:pPr>
         <w:pStyle w:val="Overskrift4"/>
       </w:pPr>
-      <w:bookmarkStart w:id="33" w:name="_Toc498980982"/>
+      <w:bookmarkStart w:id="36" w:name="_Toc498980982"/>
       <w:r>
         <w:t>Use Case 003</w:t>
       </w:r>
-      <w:bookmarkEnd w:id="33"/>
+      <w:bookmarkEnd w:id="36"/>
     </w:p>
     <w:tbl>
       <w:tblPr>
@@ -9770,8 +10445,6 @@
       <w:r>
         <w:t>8</w:t>
       </w:r>
-      <w:bookmarkStart w:id="34" w:name="_GoBack"/>
-      <w:bookmarkEnd w:id="34"/>
     </w:p>
     <w:tbl>
       <w:tblPr>
@@ -9842,11 +10515,9 @@
             <w:pPr>
               <w:cnfStyle w:val="000000100000" w:firstRow="0" w:lastRow="0" w:firstColumn="0" w:lastColumn="0" w:oddVBand="0" w:evenVBand="0" w:oddHBand="1" w:evenHBand="0" w:firstRowFirstColumn="0" w:firstRowLastColumn="0" w:lastRowFirstColumn="0" w:lastRowLastColumn="0"/>
             </w:pPr>
-            <w:proofErr w:type="spellStart"/>
             <w:r>
               <w:t>tilføjTræningsresultat</w:t>
             </w:r>
-            <w:proofErr w:type="spellEnd"/>
           </w:p>
         </w:tc>
       </w:tr>
@@ -10478,8 +11149,8 @@
           <w:szCs w:val="32"/>
         </w:rPr>
       </w:pPr>
-      <w:bookmarkStart w:id="35" w:name="_Toc498980983"/>
-      <w:bookmarkStart w:id="36" w:name="_Toc499023529"/>
+      <w:bookmarkStart w:id="37" w:name="_Toc498980983"/>
+      <w:bookmarkStart w:id="38" w:name="_Toc499286184"/>
       <w:r>
         <w:rPr>
           <w:sz w:val="32"/>
@@ -10487,8 +11158,8 @@
         </w:rPr>
         <w:t>FURPS</w:t>
       </w:r>
-      <w:bookmarkEnd w:id="35"/>
-      <w:bookmarkEnd w:id="36"/>
+      <w:bookmarkEnd w:id="37"/>
+      <w:bookmarkEnd w:id="38"/>
     </w:p>
     <w:p>
       <w:r>
@@ -10499,18 +11170,18 @@
       <w:pPr>
         <w:pStyle w:val="Overskrift3"/>
       </w:pPr>
-      <w:bookmarkStart w:id="37" w:name="_Toc498972086"/>
-      <w:bookmarkStart w:id="38" w:name="_Toc498980984"/>
-      <w:bookmarkStart w:id="39" w:name="_Toc499023530"/>
+      <w:bookmarkStart w:id="39" w:name="_Toc498972086"/>
+      <w:bookmarkStart w:id="40" w:name="_Toc498980984"/>
+      <w:bookmarkStart w:id="41" w:name="_Toc499286185"/>
       <w:r>
         <w:rPr>
           <w:lang w:val="da"/>
         </w:rPr>
         <w:t>Funktionelt</w:t>
       </w:r>
-      <w:bookmarkEnd w:id="37"/>
-      <w:bookmarkEnd w:id="38"/>
       <w:bookmarkEnd w:id="39"/>
+      <w:bookmarkEnd w:id="40"/>
+      <w:bookmarkEnd w:id="41"/>
     </w:p>
     <w:p>
       <w:pPr>
@@ -10672,18 +11343,18 @@
           <w:lang w:val="en-US"/>
         </w:rPr>
       </w:pPr>
-      <w:bookmarkStart w:id="40" w:name="_Toc498972087"/>
-      <w:bookmarkStart w:id="41" w:name="_Toc498980985"/>
-      <w:bookmarkStart w:id="42" w:name="_Toc499023531"/>
+      <w:bookmarkStart w:id="42" w:name="_Toc498972087"/>
+      <w:bookmarkStart w:id="43" w:name="_Toc498980985"/>
+      <w:bookmarkStart w:id="44" w:name="_Toc499286186"/>
       <w:r>
         <w:rPr>
           <w:lang w:val="da"/>
         </w:rPr>
         <w:t>Brugervenlighed</w:t>
       </w:r>
-      <w:bookmarkEnd w:id="40"/>
-      <w:bookmarkEnd w:id="41"/>
       <w:bookmarkEnd w:id="42"/>
+      <w:bookmarkEnd w:id="43"/>
+      <w:bookmarkEnd w:id="44"/>
     </w:p>
     <w:p>
       <w:pPr>
@@ -10743,18 +11414,18 @@
           <w:lang w:val="en-US"/>
         </w:rPr>
       </w:pPr>
-      <w:bookmarkStart w:id="43" w:name="_Toc498972088"/>
-      <w:bookmarkStart w:id="44" w:name="_Toc498980986"/>
-      <w:bookmarkStart w:id="45" w:name="_Toc499023532"/>
+      <w:bookmarkStart w:id="45" w:name="_Toc498972088"/>
+      <w:bookmarkStart w:id="46" w:name="_Toc498980986"/>
+      <w:bookmarkStart w:id="47" w:name="_Toc499286187"/>
       <w:r>
         <w:rPr>
           <w:lang w:val="da"/>
         </w:rPr>
         <w:t>Pålidelighed</w:t>
       </w:r>
-      <w:bookmarkEnd w:id="43"/>
-      <w:bookmarkEnd w:id="44"/>
       <w:bookmarkEnd w:id="45"/>
+      <w:bookmarkEnd w:id="46"/>
+      <w:bookmarkEnd w:id="47"/>
     </w:p>
     <w:p>
       <w:pPr>
@@ -10795,18 +11466,18 @@
           <w:lang w:val="en-US"/>
         </w:rPr>
       </w:pPr>
-      <w:bookmarkStart w:id="46" w:name="_Toc498972089"/>
-      <w:bookmarkStart w:id="47" w:name="_Toc498980987"/>
-      <w:bookmarkStart w:id="48" w:name="_Toc499023533"/>
+      <w:bookmarkStart w:id="48" w:name="_Toc498972089"/>
+      <w:bookmarkStart w:id="49" w:name="_Toc498980987"/>
+      <w:bookmarkStart w:id="50" w:name="_Toc499286188"/>
       <w:r>
         <w:rPr>
           <w:lang w:val="da"/>
         </w:rPr>
         <w:t>Ydeevne</w:t>
       </w:r>
-      <w:bookmarkEnd w:id="46"/>
-      <w:bookmarkEnd w:id="47"/>
       <w:bookmarkEnd w:id="48"/>
+      <w:bookmarkEnd w:id="49"/>
+      <w:bookmarkEnd w:id="50"/>
     </w:p>
     <w:p>
       <w:pPr>
@@ -10847,18 +11518,18 @@
           <w:lang w:val="en-US"/>
         </w:rPr>
       </w:pPr>
-      <w:bookmarkStart w:id="49" w:name="_Toc498972090"/>
-      <w:bookmarkStart w:id="50" w:name="_Toc498980988"/>
-      <w:bookmarkStart w:id="51" w:name="_Toc499023534"/>
+      <w:bookmarkStart w:id="51" w:name="_Toc498972090"/>
+      <w:bookmarkStart w:id="52" w:name="_Toc498980988"/>
+      <w:bookmarkStart w:id="53" w:name="_Toc499286189"/>
       <w:r>
         <w:rPr>
           <w:lang w:val="da"/>
         </w:rPr>
         <w:t>Support</w:t>
       </w:r>
-      <w:bookmarkEnd w:id="49"/>
-      <w:bookmarkEnd w:id="50"/>
       <w:bookmarkEnd w:id="51"/>
+      <w:bookmarkEnd w:id="52"/>
+      <w:bookmarkEnd w:id="53"/>
     </w:p>
     <w:p>
       <w:pPr>
@@ -10900,72 +11571,1117 @@
     <w:p/>
     <w:p>
       <w:pPr>
-        <w:pStyle w:val="Overskrift2"/>
-        <w:rPr>
-          <w:sz w:val="32"/>
-          <w:szCs w:val="32"/>
-        </w:rPr>
-      </w:pPr>
-      <w:bookmarkStart w:id="52" w:name="_Toc498980989"/>
-      <w:bookmarkStart w:id="53" w:name="_Toc499023535"/>
-      <w:r>
-        <w:rPr>
-          <w:sz w:val="32"/>
-          <w:szCs w:val="32"/>
-        </w:rPr>
+        <w:pStyle w:val="Overskrift1"/>
+      </w:pPr>
+      <w:bookmarkStart w:id="54" w:name="_Toc498980989"/>
+      <w:bookmarkStart w:id="55" w:name="_Toc499286190"/>
+      <w:r>
         <w:t>Anden information</w:t>
-      </w:r>
-      <w:bookmarkEnd w:id="52"/>
-      <w:bookmarkEnd w:id="53"/>
-    </w:p>
-    <w:p>
-      <w:pPr>
-        <w:rPr>
-          <w:sz w:val="32"/>
-          <w:szCs w:val="32"/>
-        </w:rPr>
-      </w:pPr>
-    </w:p>
-    <w:p>
-      <w:pPr>
-        <w:pStyle w:val="Overskrift2"/>
-        <w:rPr>
-          <w:sz w:val="32"/>
-          <w:szCs w:val="32"/>
-        </w:rPr>
-      </w:pPr>
-      <w:bookmarkStart w:id="54" w:name="_Toc498980990"/>
-      <w:bookmarkStart w:id="55" w:name="_Toc499023536"/>
-      <w:r>
-        <w:rPr>
-          <w:sz w:val="32"/>
-          <w:szCs w:val="32"/>
-        </w:rPr>
-        <w:t>Bilag</w:t>
       </w:r>
       <w:bookmarkEnd w:id="54"/>
       <w:bookmarkEnd w:id="55"/>
     </w:p>
+    <w:p>
+      <w:r>
+        <w:t>Af Casper Frost Andersen</w:t>
+      </w:r>
+    </w:p>
+    <w:p>
+      <w:pPr>
+        <w:pStyle w:val="Overskrift3"/>
+      </w:pPr>
+      <w:bookmarkStart w:id="56" w:name="_Toc499286191"/>
+      <w:r>
+        <w:t>Arbejdsprocessen</w:t>
+      </w:r>
+      <w:bookmarkEnd w:id="56"/>
+    </w:p>
+    <w:p>
+      <w:r>
+        <w:t>Vi har i løbet af dette forløb benyttet os af en iterativ arbejdsproces. Dette betyder at vi hver gang en del af opgaven er blevet udviklet eller færdiggjort, reflekterer gruppen over, om det passer ind i den øvrige opgave, og i det overordnede billede.</w:t>
+      </w:r>
+    </w:p>
+    <w:p>
+      <w:r>
+        <w:t>Vi har arbejdet ud fra nogle grundprincipper, der lyder som følgende:</w:t>
+      </w:r>
+    </w:p>
+    <w:p>
+      <w:pPr>
+        <w:pStyle w:val="Listeafsnit"/>
+        <w:numPr>
+          <w:ilvl w:val="0"/>
+          <w:numId w:val="17"/>
+        </w:numPr>
+      </w:pPr>
+      <w:r>
+        <w:t>Forventningsafstemning – sæt realistiske mål</w:t>
+      </w:r>
+    </w:p>
+    <w:p>
+      <w:pPr>
+        <w:pStyle w:val="Listeafsnit"/>
+        <w:numPr>
+          <w:ilvl w:val="0"/>
+          <w:numId w:val="17"/>
+        </w:numPr>
+      </w:pPr>
+      <w:r>
+        <w:t>Kommunikation – løbende møder hvor vi gør status over, hvad vi har lavet indtil videre, hvor vi er i opgaven, hvor vi vil hen, og om vi følger arbejdsplanen</w:t>
+      </w:r>
+      <w:r>
+        <w:t>.</w:t>
+      </w:r>
+    </w:p>
+    <w:p>
+      <w:pPr>
+        <w:pStyle w:val="Listeafsnit"/>
+        <w:numPr>
+          <w:ilvl w:val="0"/>
+          <w:numId w:val="17"/>
+        </w:numPr>
+      </w:pPr>
+      <w:r>
+        <w:t>Oplæg – løbende gennemgang af kode, diagrammer og layout</w:t>
+      </w:r>
+      <w:r>
+        <w:t>, så alle har samme forståelse for forløbet.</w:t>
+      </w:r>
+    </w:p>
     <w:p/>
     <w:p>
       <w:pPr>
+        <w:pStyle w:val="Overskrift1"/>
+      </w:pPr>
+      <w:bookmarkStart w:id="57" w:name="_Toc498980990"/>
+      <w:bookmarkStart w:id="58" w:name="_Toc499286192"/>
+      <w:r>
+        <w:t>Bilag</w:t>
+      </w:r>
+      <w:bookmarkEnd w:id="57"/>
+      <w:bookmarkEnd w:id="58"/>
+    </w:p>
+    <w:p/>
+    <w:p>
+      <w:pPr>
         <w:pStyle w:val="Overskrift2"/>
+      </w:pPr>
+      <w:bookmarkStart w:id="59" w:name="_Toc499286193"/>
+      <w:r>
+        <w:t>Faseplan</w:t>
+      </w:r>
+      <w:bookmarkEnd w:id="59"/>
+    </w:p>
+    <w:p>
+      <w:pPr>
+        <w:pStyle w:val="Overskrift3"/>
+      </w:pPr>
+      <w:bookmarkStart w:id="60" w:name="_Toc499286194"/>
+      <w:r>
+        <w:t>Inden uge 1:</w:t>
+      </w:r>
+      <w:bookmarkEnd w:id="60"/>
+    </w:p>
+    <w:p>
+      <w:pPr>
+        <w:pStyle w:val="Listeafsnit"/>
+      </w:pPr>
+      <w:sdt>
+        <w:sdtPr>
+          <w:id w:val="-1642573408"/>
+          <w14:checkbox>
+            <w14:checked w14:val="1"/>
+            <w14:checkedState w14:val="2612" w14:font="MS Gothic"/>
+            <w14:uncheckedState w14:val="2610" w14:font="MS Gothic"/>
+          </w14:checkbox>
+        </w:sdtPr>
+        <w:sdtContent>
+          <w:r>
+            <w:rPr>
+              <w:rFonts w:ascii="MS Gothic" w:eastAsia="MS Gothic" w:hAnsi="MS Gothic" w:hint="eastAsia"/>
+            </w:rPr>
+            <w:t>☒</w:t>
+          </w:r>
+        </w:sdtContent>
+      </w:sdt>
+      <w:r>
+        <w:t>Christian får lavet briefs, gruppen læser dem og vælger top 3 forslag til fully dressed.</w:t>
+      </w:r>
+    </w:p>
+    <w:p>
+      <w:pPr>
+        <w:pStyle w:val="Listeafsnit"/>
+      </w:pPr>
+      <w:sdt>
+        <w:sdtPr>
+          <w:id w:val="1823849476"/>
+          <w14:checkbox>
+            <w14:checked w14:val="1"/>
+            <w14:checkedState w14:val="2612" w14:font="MS Gothic"/>
+            <w14:uncheckedState w14:val="2610" w14:font="MS Gothic"/>
+          </w14:checkbox>
+        </w:sdtPr>
+        <w:sdtContent>
+          <w:r>
+            <w:rPr>
+              <w:rFonts w:ascii="MS Gothic" w:eastAsia="MS Gothic" w:hAnsi="MS Gothic" w:hint="eastAsia"/>
+            </w:rPr>
+            <w:t>☒</w:t>
+          </w:r>
+        </w:sdtContent>
+      </w:sdt>
+      <w:r>
+        <w:t>Casper får lavet FURPS, Requirements og vision (evt. udkast til afgrænsning).</w:t>
+      </w:r>
+    </w:p>
+    <w:p>
+      <w:pPr>
+        <w:pStyle w:val="Listeafsnit"/>
+      </w:pPr>
+      <w:sdt>
+        <w:sdtPr>
+          <w:id w:val="440040204"/>
+          <w14:checkbox>
+            <w14:checked w14:val="1"/>
+            <w14:checkedState w14:val="2612" w14:font="MS Gothic"/>
+            <w14:uncheckedState w14:val="2610" w14:font="MS Gothic"/>
+          </w14:checkbox>
+        </w:sdtPr>
+        <w:sdtContent>
+          <w:r>
+            <w:rPr>
+              <w:rFonts w:ascii="MS Gothic" w:eastAsia="MS Gothic" w:hAnsi="MS Gothic" w:hint="eastAsia"/>
+            </w:rPr>
+            <w:t>☒</w:t>
+          </w:r>
+        </w:sdtContent>
+      </w:sdt>
+      <w:r>
+        <w:t>Rasmus får lavet SWOT og Interessentanalyse.</w:t>
+      </w:r>
+    </w:p>
+    <w:p>
+      <w:pPr>
+        <w:pStyle w:val="Listeafsnit"/>
+      </w:pPr>
+      <w:sdt>
+        <w:sdtPr>
+          <w:id w:val="-1081591179"/>
+          <w14:checkbox>
+            <w14:checked w14:val="1"/>
+            <w14:checkedState w14:val="2612" w14:font="MS Gothic"/>
+            <w14:uncheckedState w14:val="2610" w14:font="MS Gothic"/>
+          </w14:checkbox>
+        </w:sdtPr>
+        <w:sdtContent>
+          <w:r>
+            <w:rPr>
+              <w:rFonts w:ascii="MS Gothic" w:eastAsia="MS Gothic" w:hAnsi="MS Gothic" w:hint="eastAsia"/>
+            </w:rPr>
+            <w:t>☒</w:t>
+          </w:r>
+        </w:sdtContent>
+      </w:sdt>
+      <w:r>
+        <w:t>Martin laver Domain model.</w:t>
+      </w:r>
+    </w:p>
+    <w:p>
+      <w:pPr>
+        <w:pStyle w:val="Listeafsnit"/>
+      </w:pPr>
+      <w:sdt>
+        <w:sdtPr>
+          <w:id w:val="-678350293"/>
+          <w14:checkbox>
+            <w14:checked w14:val="1"/>
+            <w14:checkedState w14:val="2612" w14:font="MS Gothic"/>
+            <w14:uncheckedState w14:val="2610" w14:font="MS Gothic"/>
+          </w14:checkbox>
+        </w:sdtPr>
+        <w:sdtContent>
+          <w:r>
+            <w:rPr>
+              <w:rFonts w:ascii="MS Gothic" w:eastAsia="MS Gothic" w:hAnsi="MS Gothic" w:hint="eastAsia"/>
+            </w:rPr>
+            <w:t>☒</w:t>
+          </w:r>
+        </w:sdtContent>
+      </w:sdt>
+      <w:r>
+        <w:t xml:space="preserve">Alle får set forstået det som de andre har fået lavet.  </w:t>
+      </w:r>
+    </w:p>
+    <w:p>
+      <w:pPr>
+        <w:pStyle w:val="Overskrift3"/>
+      </w:pPr>
+      <w:bookmarkStart w:id="61" w:name="_Toc499286195"/>
+      <w:r>
+        <w:t>Uge 1:</w:t>
+      </w:r>
+      <w:bookmarkEnd w:id="61"/>
+      <w:r>
+        <w:tab/>
+      </w:r>
+    </w:p>
+    <w:p>
+      <w:pPr>
+        <w:pStyle w:val="Listeafsnit"/>
+      </w:pPr>
+      <w:sdt>
+        <w:sdtPr>
+          <w:id w:val="2091039977"/>
+          <w14:checkbox>
+            <w14:checked w14:val="1"/>
+            <w14:checkedState w14:val="2612" w14:font="MS Gothic"/>
+            <w14:uncheckedState w14:val="2610" w14:font="MS Gothic"/>
+          </w14:checkbox>
+        </w:sdtPr>
+        <w:sdtContent>
+          <w:r>
+            <w:rPr>
+              <w:rFonts w:ascii="MS Gothic" w:eastAsia="MS Gothic" w:hAnsi="MS Gothic" w:hint="eastAsia"/>
+            </w:rPr>
+            <w:t>☒</w:t>
+          </w:r>
+        </w:sdtContent>
+      </w:sdt>
+      <w:r>
+        <w:t>Helt færdig med ITO. (Mandag)</w:t>
+      </w:r>
+    </w:p>
+    <w:p>
+      <w:pPr>
+        <w:pStyle w:val="Listeafsnit"/>
+      </w:pPr>
+      <w:sdt>
+        <w:sdtPr>
+          <w:id w:val="-1028631981"/>
+          <w14:checkbox>
+            <w14:checked w14:val="1"/>
+            <w14:checkedState w14:val="2612" w14:font="MS Gothic"/>
+            <w14:uncheckedState w14:val="2610" w14:font="MS Gothic"/>
+          </w14:checkbox>
+        </w:sdtPr>
+        <w:sdtContent>
+          <w:r>
+            <w:rPr>
+              <w:rFonts w:ascii="MS Gothic" w:eastAsia="MS Gothic" w:hAnsi="MS Gothic" w:hint="eastAsia"/>
+            </w:rPr>
+            <w:t>☒</w:t>
+          </w:r>
+        </w:sdtContent>
+      </w:sdt>
+      <w:r>
+        <w:t>Minimum groft udkast til design, gerne færdig (med forbehold for eventuelle rettelser senere i forløbet).</w:t>
+      </w:r>
+    </w:p>
+    <w:p>
+      <w:pPr>
+        <w:pStyle w:val="Listeafsnit"/>
+      </w:pPr>
+      <w:sdt>
+        <w:sdtPr>
+          <w:id w:val="1531142605"/>
+          <w14:checkbox>
+            <w14:checked w14:val="1"/>
+            <w14:checkedState w14:val="2612" w14:font="MS Gothic"/>
+            <w14:uncheckedState w14:val="2610" w14:font="MS Gothic"/>
+          </w14:checkbox>
+        </w:sdtPr>
+        <w:sdtContent>
+          <w:r>
+            <w:rPr>
+              <w:rFonts w:ascii="MS Gothic" w:eastAsia="MS Gothic" w:hAnsi="MS Gothic" w:hint="eastAsia"/>
+            </w:rPr>
+            <w:t>☒</w:t>
+          </w:r>
+        </w:sdtContent>
+      </w:sdt>
+      <w:r>
+        <w:t>Hvis der er tid, begynd på DCD og glossary.</w:t>
+      </w:r>
+    </w:p>
+    <w:p>
+      <w:pPr>
+        <w:pStyle w:val="Listeafsnit"/>
+        <w:ind w:left="1080"/>
+      </w:pPr>
+      <w:sdt>
+        <w:sdtPr>
+          <w:id w:val="-2087678780"/>
+          <w14:checkbox>
+            <w14:checked w14:val="1"/>
+            <w14:checkedState w14:val="2612" w14:font="MS Gothic"/>
+            <w14:uncheckedState w14:val="2610" w14:font="MS Gothic"/>
+          </w14:checkbox>
+        </w:sdtPr>
+        <w:sdtContent>
+          <w:r>
+            <w:rPr>
+              <w:rFonts w:ascii="MS Gothic" w:eastAsia="MS Gothic" w:hAnsi="MS Gothic" w:hint="eastAsia"/>
+            </w:rPr>
+            <w:t>☒</w:t>
+          </w:r>
+        </w:sdtContent>
+      </w:sdt>
+      <w:r>
+        <w:t>Casper laver første udkast til OOAD dokumentation, og begynder på rapport.</w:t>
+      </w:r>
+    </w:p>
+    <w:p>
+      <w:pPr>
+        <w:pStyle w:val="Listeafsnit"/>
+        <w:ind w:left="1080"/>
+      </w:pPr>
+      <w:sdt>
+        <w:sdtPr>
+          <w:id w:val="-1684275954"/>
+          <w14:checkbox>
+            <w14:checked w14:val="1"/>
+            <w14:checkedState w14:val="2612" w14:font="MS Gothic"/>
+            <w14:uncheckedState w14:val="2610" w14:font="MS Gothic"/>
+          </w14:checkbox>
+        </w:sdtPr>
+        <w:sdtContent>
+          <w:r>
+            <w:rPr>
+              <w:rFonts w:ascii="MS Gothic" w:eastAsia="MS Gothic" w:hAnsi="MS Gothic" w:hint="eastAsia"/>
+            </w:rPr>
+            <w:t>☒</w:t>
+          </w:r>
+        </w:sdtContent>
+      </w:sdt>
+      <w:r>
+        <w:t>Rasmus og Christian laver SD.</w:t>
+      </w:r>
+    </w:p>
+    <w:p>
+      <w:pPr>
+        <w:pStyle w:val="Listeafsnit"/>
+        <w:ind w:left="1080"/>
         <w:rPr>
-          <w:sz w:val="32"/>
-          <w:szCs w:val="32"/>
+          <w:lang w:val="en-US"/>
         </w:rPr>
       </w:pPr>
-      <w:bookmarkStart w:id="56" w:name="_Toc498980991"/>
-      <w:bookmarkStart w:id="57" w:name="_Toc499023537"/>
+      <w:sdt>
+        <w:sdtPr>
+          <w:rPr>
+            <w:lang w:val="en-US"/>
+          </w:rPr>
+          <w:id w:val="1124814855"/>
+          <w14:checkbox>
+            <w14:checked w14:val="1"/>
+            <w14:checkedState w14:val="2612" w14:font="MS Gothic"/>
+            <w14:uncheckedState w14:val="2610" w14:font="MS Gothic"/>
+          </w14:checkbox>
+        </w:sdtPr>
+        <w:sdtContent>
+          <w:r>
+            <w:rPr>
+              <w:rFonts w:ascii="MS Gothic" w:eastAsia="MS Gothic" w:hAnsi="MS Gothic" w:hint="eastAsia"/>
+              <w:lang w:val="en-US"/>
+            </w:rPr>
+            <w:t>☒</w:t>
+          </w:r>
+        </w:sdtContent>
+      </w:sdt>
       <w:r>
         <w:rPr>
-          <w:sz w:val="32"/>
-          <w:szCs w:val="32"/>
+          <w:lang w:val="en-US"/>
         </w:rPr>
+        <w:t>Martin laver DCD (Design Class Diagram).</w:t>
+      </w:r>
+    </w:p>
+    <w:p>
+      <w:pPr>
+        <w:pStyle w:val="Listeafsnit"/>
+        <w:ind w:left="1080"/>
+        <w:rPr>
+          <w:lang w:val="en-US"/>
+        </w:rPr>
+      </w:pPr>
+    </w:p>
+    <w:p>
+      <w:pPr>
+        <w:pStyle w:val="Listeafsnit"/>
+        <w:ind w:left="1080"/>
+      </w:pPr>
+      <w:r>
+        <w:t>*Færdig med ovenstående til onsdag morgen*.</w:t>
+      </w:r>
+    </w:p>
+    <w:p>
+      <w:pPr>
+        <w:pStyle w:val="Listeafsnit"/>
+        <w:ind w:left="1080"/>
+      </w:pPr>
+      <w:sdt>
+        <w:sdtPr>
+          <w:id w:val="-889882108"/>
+          <w14:checkbox>
+            <w14:checked w14:val="1"/>
+            <w14:checkedState w14:val="2612" w14:font="MS Gothic"/>
+            <w14:uncheckedState w14:val="2610" w14:font="MS Gothic"/>
+          </w14:checkbox>
+        </w:sdtPr>
+        <w:sdtContent>
+          <w:r>
+            <w:rPr>
+              <w:rFonts w:ascii="MS Gothic" w:eastAsia="MS Gothic" w:hAnsi="MS Gothic" w:hint="eastAsia"/>
+            </w:rPr>
+            <w:t>☒</w:t>
+          </w:r>
+        </w:sdtContent>
+      </w:sdt>
+      <w:r>
+        <w:t>Påbegynd opsætning af kodedelen.</w:t>
+      </w:r>
+    </w:p>
+    <w:p>
+      <w:pPr>
+        <w:pStyle w:val="Overskrift4"/>
+      </w:pPr>
+      <w:r>
+        <w:t>Torsdag:</w:t>
+      </w:r>
+    </w:p>
+    <w:p>
+      <w:pPr>
+        <w:ind w:left="709"/>
+      </w:pPr>
+      <w:sdt>
+        <w:sdtPr>
+          <w:id w:val="1643229804"/>
+          <w14:checkbox>
+            <w14:checked w14:val="1"/>
+            <w14:checkedState w14:val="2612" w14:font="MS Gothic"/>
+            <w14:uncheckedState w14:val="2610" w14:font="MS Gothic"/>
+          </w14:checkbox>
+        </w:sdtPr>
+        <w:sdtContent>
+          <w:r>
+            <w:rPr>
+              <w:rFonts w:ascii="MS Gothic" w:eastAsia="MS Gothic" w:hAnsi="MS Gothic" w:hint="eastAsia"/>
+            </w:rPr>
+            <w:t>☒</w:t>
+          </w:r>
+        </w:sdtContent>
+      </w:sdt>
+      <w:r>
+        <w:t>Formand – opretMedlem() færdig</w:t>
+      </w:r>
+      <w:r>
+        <w:br/>
+      </w:r>
+      <w:sdt>
+        <w:sdtPr>
+          <w:id w:val="132839020"/>
+          <w14:checkbox>
+            <w14:checked w14:val="1"/>
+            <w14:checkedState w14:val="2612" w14:font="MS Gothic"/>
+            <w14:uncheckedState w14:val="2610" w14:font="MS Gothic"/>
+          </w14:checkbox>
+        </w:sdtPr>
+        <w:sdtContent>
+          <w:r>
+            <w:rPr>
+              <w:rFonts w:ascii="MS Gothic" w:eastAsia="MS Gothic" w:hAnsi="MS Gothic" w:hint="eastAsia"/>
+            </w:rPr>
+            <w:t>☒</w:t>
+          </w:r>
+        </w:sdtContent>
+      </w:sdt>
+      <w:r>
+        <w:t xml:space="preserve">Iteration </w:t>
+      </w:r>
+      <w:r>
+        <w:sym w:font="Wingdings" w:char="F0E0"/>
+      </w:r>
+      <w:r>
+        <w:t xml:space="preserve"> Gennemgang (review), opdatering af SSD UC001</w:t>
+      </w:r>
+    </w:p>
+    <w:p>
+      <w:pPr>
+        <w:pStyle w:val="Overskrift4"/>
+      </w:pPr>
+      <w:r>
+        <w:t xml:space="preserve">Fredag: </w:t>
+      </w:r>
+      <w:r>
+        <w:br/>
+      </w:r>
+      <w:r>
+        <w:t xml:space="preserve">Gennemgang og reflektioner for første uge. </w:t>
+      </w:r>
+    </w:p>
+    <w:p>
+      <w:pPr>
+        <w:pStyle w:val="Listeafsnit"/>
+        <w:spacing w:after="0" w:line="240" w:lineRule="auto"/>
+      </w:pPr>
+      <w:sdt>
+        <w:sdtPr>
+          <w:id w:val="-2098477851"/>
+          <w14:checkbox>
+            <w14:checked w14:val="0"/>
+            <w14:checkedState w14:val="2612" w14:font="MS Gothic"/>
+            <w14:uncheckedState w14:val="2610" w14:font="MS Gothic"/>
+          </w14:checkbox>
+        </w:sdtPr>
+        <w:sdtContent>
+          <w:r>
+            <w:rPr>
+              <w:rFonts w:ascii="MS Gothic" w:eastAsia="MS Gothic" w:hAnsi="MS Gothic" w:hint="eastAsia"/>
+            </w:rPr>
+            <w:t>☐</w:t>
+          </w:r>
+        </w:sdtContent>
+      </w:sdt>
+      <w:r>
+        <w:t>Gennemgang af nuværende kode</w:t>
+      </w:r>
+    </w:p>
+    <w:p>
+      <w:pPr>
+        <w:pStyle w:val="Listeafsnit"/>
+        <w:spacing w:after="0" w:line="240" w:lineRule="auto"/>
+      </w:pPr>
+      <w:sdt>
+        <w:sdtPr>
+          <w:id w:val="-1553615285"/>
+          <w14:checkbox>
+            <w14:checked w14:val="0"/>
+            <w14:checkedState w14:val="2612" w14:font="MS Gothic"/>
+            <w14:uncheckedState w14:val="2610" w14:font="MS Gothic"/>
+          </w14:checkbox>
+        </w:sdtPr>
+        <w:sdtContent>
+          <w:r>
+            <w:rPr>
+              <w:rFonts w:ascii="MS Gothic" w:eastAsia="MS Gothic" w:hAnsi="MS Gothic" w:hint="eastAsia"/>
+            </w:rPr>
+            <w:t>☐</w:t>
+          </w:r>
+        </w:sdtContent>
+      </w:sdt>
+      <w:r>
+        <w:t xml:space="preserve">Se på Use Cases og tal om hvordan kode løsningen skal være. </w:t>
+      </w:r>
+    </w:p>
+    <w:p>
+      <w:pPr>
+        <w:pStyle w:val="Listeafsnit"/>
+        <w:spacing w:after="0" w:line="240" w:lineRule="auto"/>
+      </w:pPr>
+      <w:sdt>
+        <w:sdtPr>
+          <w:id w:val="778989327"/>
+          <w:placeholder>
+            <w:docPart w:val="C34656F9B3DA4FDBBE7166D9D6AEFF48"/>
+          </w:placeholder>
+        </w:sdtPr>
+        <w:sdtContent>
+          <w:sdt>
+            <w:sdtPr>
+              <w:id w:val="-1698070554"/>
+              <w14:checkbox>
+                <w14:checked w14:val="0"/>
+                <w14:checkedState w14:val="2612" w14:font="MS Gothic"/>
+                <w14:uncheckedState w14:val="2610" w14:font="MS Gothic"/>
+              </w14:checkbox>
+            </w:sdtPr>
+            <w:sdtContent>
+              <w:r>
+                <w:rPr>
+                  <w:rFonts w:ascii="MS Gothic" w:eastAsia="MS Gothic" w:hAnsi="MS Gothic" w:hint="eastAsia"/>
+                </w:rPr>
+                <w:t>☐</w:t>
+              </w:r>
+            </w:sdtContent>
+          </w:sdt>
+        </w:sdtContent>
+      </w:sdt>
+      <w:r>
+        <w:t>Opdeling af kode stykker.</w:t>
+      </w:r>
+    </w:p>
+    <w:p>
+      <w:pPr>
+        <w:pStyle w:val="Listeafsnit"/>
+        <w:spacing w:after="0" w:line="240" w:lineRule="auto"/>
+      </w:pPr>
+      <w:sdt>
+        <w:sdtPr>
+          <w:id w:val="1184325587"/>
+          <w14:checkbox>
+            <w14:checked w14:val="0"/>
+            <w14:checkedState w14:val="2612" w14:font="MS Gothic"/>
+            <w14:uncheckedState w14:val="2610" w14:font="MS Gothic"/>
+          </w14:checkbox>
+        </w:sdtPr>
+        <w:sdtContent>
+          <w:r>
+            <w:rPr>
+              <w:rFonts w:ascii="MS Gothic" w:eastAsia="MS Gothic" w:hAnsi="MS Gothic" w:hint="eastAsia"/>
+            </w:rPr>
+            <w:t>☐</w:t>
+          </w:r>
+        </w:sdtContent>
+      </w:sdt>
+      <w:r>
+        <w:t xml:space="preserve">Vær fast besluttet på at lave iterationer </w:t>
+      </w:r>
+    </w:p>
+    <w:p>
+      <w:pPr>
+        <w:pStyle w:val="Listeafsnit"/>
+        <w:spacing w:after="0" w:line="240" w:lineRule="auto"/>
+      </w:pPr>
+      <w:sdt>
+        <w:sdtPr>
+          <w:id w:val="-533576097"/>
+          <w14:checkbox>
+            <w14:checked w14:val="0"/>
+            <w14:checkedState w14:val="2612" w14:font="MS Gothic"/>
+            <w14:uncheckedState w14:val="2610" w14:font="MS Gothic"/>
+          </w14:checkbox>
+        </w:sdtPr>
+        <w:sdtContent>
+          <w:r>
+            <w:rPr>
+              <w:rFonts w:ascii="MS Gothic" w:eastAsia="MS Gothic" w:hAnsi="MS Gothic" w:hint="eastAsia"/>
+            </w:rPr>
+            <w:t>☐</w:t>
+          </w:r>
+        </w:sdtContent>
+      </w:sdt>
+      <w:r>
+        <w:t xml:space="preserve">Hvad er hinandens stykker og svagheder. Overordnet, ikke kun kode. </w:t>
+      </w:r>
+    </w:p>
+    <w:p>
+      <w:pPr>
+        <w:pStyle w:val="Listeafsnit"/>
+        <w:spacing w:after="0" w:line="240" w:lineRule="auto"/>
+      </w:pPr>
+      <w:sdt>
+        <w:sdtPr>
+          <w:id w:val="1666208211"/>
+          <w14:checkbox>
+            <w14:checked w14:val="0"/>
+            <w14:checkedState w14:val="2612" w14:font="MS Gothic"/>
+            <w14:uncheckedState w14:val="2610" w14:font="MS Gothic"/>
+          </w14:checkbox>
+        </w:sdtPr>
+        <w:sdtContent>
+          <w:r>
+            <w:rPr>
+              <w:rFonts w:ascii="MS Gothic" w:eastAsia="MS Gothic" w:hAnsi="MS Gothic" w:hint="eastAsia"/>
+            </w:rPr>
+            <w:t>☐</w:t>
+          </w:r>
+        </w:sdtContent>
+      </w:sdt>
+      <w:r>
+        <w:t xml:space="preserve">Hvad forventes af hinanden. </w:t>
+      </w:r>
+    </w:p>
+    <w:p>
+      <w:pPr>
+        <w:pStyle w:val="Listeafsnit"/>
+        <w:spacing w:after="0" w:line="240" w:lineRule="auto"/>
+      </w:pPr>
+      <w:sdt>
+        <w:sdtPr>
+          <w:id w:val="-70426114"/>
+          <w14:checkbox>
+            <w14:checked w14:val="0"/>
+            <w14:checkedState w14:val="2612" w14:font="MS Gothic"/>
+            <w14:uncheckedState w14:val="2610" w14:font="MS Gothic"/>
+          </w14:checkbox>
+        </w:sdtPr>
+        <w:sdtContent>
+          <w:r>
+            <w:rPr>
+              <w:rFonts w:ascii="MS Gothic" w:eastAsia="MS Gothic" w:hAnsi="MS Gothic" w:hint="eastAsia"/>
+            </w:rPr>
+            <w:t>☐</w:t>
+          </w:r>
+        </w:sdtContent>
+      </w:sdt>
+      <w:r>
+        <w:t>Kan vi nå vores mål?</w:t>
+      </w:r>
+    </w:p>
+    <w:p>
+      <w:pPr>
+        <w:pStyle w:val="Listeafsnit"/>
+        <w:spacing w:after="0" w:line="240" w:lineRule="auto"/>
+      </w:pPr>
+      <w:sdt>
+        <w:sdtPr>
+          <w:id w:val="98995749"/>
+          <w14:checkbox>
+            <w14:checked w14:val="0"/>
+            <w14:checkedState w14:val="2612" w14:font="MS Gothic"/>
+            <w14:uncheckedState w14:val="2610" w14:font="MS Gothic"/>
+          </w14:checkbox>
+        </w:sdtPr>
+        <w:sdtContent>
+          <w:r>
+            <w:rPr>
+              <w:rFonts w:ascii="MS Gothic" w:eastAsia="MS Gothic" w:hAnsi="MS Gothic" w:hint="eastAsia"/>
+            </w:rPr>
+            <w:t>☐</w:t>
+          </w:r>
+        </w:sdtContent>
+      </w:sdt>
+      <w:r>
+        <w:t>Til at slutte af med: opdatering af faseplan.</w:t>
+      </w:r>
+    </w:p>
+    <w:p>
+      <w:pPr>
+        <w:pStyle w:val="Listeafsnit"/>
+        <w:ind w:left="1080"/>
+      </w:pPr>
+    </w:p>
+    <w:p>
+      <w:pPr>
+        <w:pStyle w:val="Overskrift3"/>
+      </w:pPr>
+      <w:bookmarkStart w:id="62" w:name="_Toc499286196"/>
+      <w:r>
+        <w:t>Uge 2:</w:t>
+      </w:r>
+      <w:bookmarkEnd w:id="62"/>
+    </w:p>
+    <w:p>
+      <w:pPr>
+        <w:pStyle w:val="Listeafsnit"/>
+      </w:pPr>
+      <w:sdt>
+        <w:sdtPr>
+          <w:id w:val="1379822636"/>
+          <w14:checkbox>
+            <w14:checked w14:val="0"/>
+            <w14:checkedState w14:val="2612" w14:font="MS Gothic"/>
+            <w14:uncheckedState w14:val="2610" w14:font="MS Gothic"/>
+          </w14:checkbox>
+        </w:sdtPr>
+        <w:sdtContent>
+          <w:r>
+            <w:rPr>
+              <w:rFonts w:ascii="MS Gothic" w:eastAsia="MS Gothic" w:hAnsi="MS Gothic" w:hint="eastAsia"/>
+            </w:rPr>
+            <w:t>☐</w:t>
+          </w:r>
+        </w:sdtContent>
+      </w:sdt>
+      <w:r>
+        <w:t>Konstruktionen skal gerne fungere groft i slutningen af ugen.</w:t>
+      </w:r>
+    </w:p>
+    <w:p>
+      <w:pPr>
+        <w:pStyle w:val="Overskrift4"/>
+      </w:pPr>
+      <w:r>
+        <w:t>Mandag:</w:t>
+      </w:r>
+    </w:p>
+    <w:p>
+      <w:pPr>
+        <w:ind w:left="709"/>
+      </w:pPr>
+      <w:sdt>
+        <w:sdtPr>
+          <w:id w:val="539397358"/>
+          <w14:checkbox>
+            <w14:checked w14:val="0"/>
+            <w14:checkedState w14:val="2612" w14:font="MS Gothic"/>
+            <w14:uncheckedState w14:val="2610" w14:font="MS Gothic"/>
+          </w14:checkbox>
+        </w:sdtPr>
+        <w:sdtContent>
+          <w:r>
+            <w:rPr>
+              <w:rFonts w:ascii="MS Gothic" w:eastAsia="MS Gothic" w:hAnsi="MS Gothic" w:hint="eastAsia"/>
+            </w:rPr>
+            <w:t>☐</w:t>
+          </w:r>
+        </w:sdtContent>
+      </w:sdt>
+      <w:r>
+        <w:t>Træner – printListe()  færdig</w:t>
+      </w:r>
+      <w:r>
+        <w:br/>
+      </w:r>
+      <w:sdt>
+        <w:sdtPr>
+          <w:id w:val="1596977967"/>
+          <w14:checkbox>
+            <w14:checked w14:val="0"/>
+            <w14:checkedState w14:val="2612" w14:font="MS Gothic"/>
+            <w14:uncheckedState w14:val="2610" w14:font="MS Gothic"/>
+          </w14:checkbox>
+        </w:sdtPr>
+        <w:sdtContent>
+          <w:r>
+            <w:rPr>
+              <w:rFonts w:ascii="MS Gothic" w:eastAsia="MS Gothic" w:hAnsi="MS Gothic" w:hint="eastAsia"/>
+            </w:rPr>
+            <w:t>☐</w:t>
+          </w:r>
+        </w:sdtContent>
+      </w:sdt>
+      <w:r>
+        <w:t xml:space="preserve">Iteration – gennemgang, opdatering og opsumering </w:t>
+      </w:r>
+    </w:p>
+    <w:p>
+      <w:pPr>
+        <w:pStyle w:val="Overskrift4"/>
+      </w:pPr>
+      <w:r>
+        <w:t>Onsdag</w:t>
+      </w:r>
+    </w:p>
+    <w:p>
+      <w:pPr>
+        <w:ind w:left="709"/>
+      </w:pPr>
+      <w:sdt>
+        <w:sdtPr>
+          <w:id w:val="-822657789"/>
+          <w14:checkbox>
+            <w14:checked w14:val="0"/>
+            <w14:checkedState w14:val="2612" w14:font="MS Gothic"/>
+            <w14:uncheckedState w14:val="2610" w14:font="MS Gothic"/>
+          </w14:checkbox>
+        </w:sdtPr>
+        <w:sdtContent>
+          <w:r>
+            <w:rPr>
+              <w:rFonts w:ascii="MS Gothic" w:eastAsia="MS Gothic" w:hAnsi="MS Gothic" w:hint="eastAsia"/>
+            </w:rPr>
+            <w:t>☐</w:t>
+          </w:r>
+        </w:sdtContent>
+      </w:sdt>
+      <w:r>
+        <w:t>Kasserer – visRestance() færdig</w:t>
+      </w:r>
+      <w:r>
+        <w:br/>
+      </w:r>
+      <w:sdt>
+        <w:sdtPr>
+          <w:id w:val="1148170038"/>
+          <w14:checkbox>
+            <w14:checked w14:val="0"/>
+            <w14:checkedState w14:val="2612" w14:font="MS Gothic"/>
+            <w14:uncheckedState w14:val="2610" w14:font="MS Gothic"/>
+          </w14:checkbox>
+        </w:sdtPr>
+        <w:sdtContent>
+          <w:r>
+            <w:rPr>
+              <w:rFonts w:ascii="MS Gothic" w:eastAsia="MS Gothic" w:hAnsi="MS Gothic" w:hint="eastAsia"/>
+            </w:rPr>
+            <w:t>☐</w:t>
+          </w:r>
+        </w:sdtContent>
+      </w:sdt>
+      <w:r>
+        <w:t xml:space="preserve">Iteration </w:t>
+      </w:r>
+    </w:p>
+    <w:p>
+      <w:pPr>
+        <w:pStyle w:val="Overskrift4"/>
+      </w:pPr>
+      <w:r>
+        <w:t>Fredag:</w:t>
+      </w:r>
+      <w:r>
+        <w:br/>
+        <w:t xml:space="preserve">Gennemgang (review), opdatering og opsummering. </w:t>
+      </w:r>
+      <w:r>
+        <w:t xml:space="preserve">reflektioner for </w:t>
+      </w:r>
+      <w:r>
+        <w:t xml:space="preserve">anden </w:t>
+      </w:r>
+      <w:r>
+        <w:t xml:space="preserve">uge. </w:t>
+      </w:r>
+      <w:r>
+        <w:t xml:space="preserve"> </w:t>
+      </w:r>
+    </w:p>
+    <w:p>
+      <w:pPr>
+        <w:pStyle w:val="Listeafsnit"/>
+      </w:pPr>
+      <w:sdt>
+        <w:sdtPr>
+          <w:id w:val="702205648"/>
+          <w14:checkbox>
+            <w14:checked w14:val="0"/>
+            <w14:checkedState w14:val="2612" w14:font="MS Gothic"/>
+            <w14:uncheckedState w14:val="2610" w14:font="MS Gothic"/>
+          </w14:checkbox>
+        </w:sdtPr>
+        <w:sdtContent>
+          <w:r>
+            <w:rPr>
+              <w:rFonts w:ascii="MS Gothic" w:eastAsia="MS Gothic" w:hAnsi="MS Gothic" w:hint="eastAsia"/>
+            </w:rPr>
+            <w:t>☐</w:t>
+          </w:r>
+        </w:sdtContent>
+      </w:sdt>
+      <w:r>
+        <w:t>Opdateret klassediagram.</w:t>
+      </w:r>
+    </w:p>
+    <w:p>
+      <w:pPr>
+        <w:pStyle w:val="Listeafsnit"/>
+      </w:pPr>
+      <w:sdt>
+        <w:sdtPr>
+          <w:id w:val="-414706801"/>
+          <w14:checkbox>
+            <w14:checked w14:val="0"/>
+            <w14:checkedState w14:val="2612" w14:font="MS Gothic"/>
+            <w14:uncheckedState w14:val="2610" w14:font="MS Gothic"/>
+          </w14:checkbox>
+        </w:sdtPr>
+        <w:sdtContent>
+          <w:r>
+            <w:rPr>
+              <w:rFonts w:ascii="MS Gothic" w:eastAsia="MS Gothic" w:hAnsi="MS Gothic" w:hint="eastAsia"/>
+            </w:rPr>
+            <w:t>☐</w:t>
+          </w:r>
+        </w:sdtContent>
+      </w:sdt>
+      <w:r>
+        <w:t xml:space="preserve">Justeringer i design. Gøres ved iterationerne. </w:t>
+      </w:r>
+    </w:p>
+    <w:p>
+      <w:pPr>
+        <w:pStyle w:val="Overskrift2"/>
+      </w:pPr>
+      <w:bookmarkStart w:id="63" w:name="_Toc499286197"/>
+      <w:r>
+        <w:t>Uge 3:</w:t>
+      </w:r>
+      <w:bookmarkEnd w:id="63"/>
+    </w:p>
+    <w:p>
+      <w:pPr>
+        <w:pStyle w:val="Listeafsnit"/>
+      </w:pPr>
+      <w:sdt>
+        <w:sdtPr>
+          <w:id w:val="575789816"/>
+          <w14:checkbox>
+            <w14:checked w14:val="0"/>
+            <w14:checkedState w14:val="2612" w14:font="MS Gothic"/>
+            <w14:uncheckedState w14:val="2610" w14:font="MS Gothic"/>
+          </w14:checkbox>
+        </w:sdtPr>
+        <w:sdtContent>
+          <w:r>
+            <w:rPr>
+              <w:rFonts w:ascii="MS Gothic" w:eastAsia="MS Gothic" w:hAnsi="MS Gothic" w:hint="eastAsia"/>
+            </w:rPr>
+            <w:t>☐</w:t>
+          </w:r>
+        </w:sdtContent>
+      </w:sdt>
+      <w:r>
+        <w:t>Finpudsning og æstetisk opdatering af kode og design.</w:t>
+      </w:r>
+    </w:p>
+    <w:p>
+      <w:pPr>
+        <w:pStyle w:val="Listeafsnit"/>
+      </w:pPr>
+      <w:sdt>
+        <w:sdtPr>
+          <w:id w:val="-1093696572"/>
+          <w14:checkbox>
+            <w14:checked w14:val="0"/>
+            <w14:checkedState w14:val="2612" w14:font="MS Gothic"/>
+            <w14:uncheckedState w14:val="2610" w14:font="MS Gothic"/>
+          </w14:checkbox>
+        </w:sdtPr>
+        <w:sdtContent>
+          <w:r>
+            <w:rPr>
+              <w:rFonts w:ascii="MS Gothic" w:eastAsia="MS Gothic" w:hAnsi="MS Gothic" w:hint="eastAsia"/>
+            </w:rPr>
+            <w:t>☐</w:t>
+          </w:r>
+        </w:sdtContent>
+      </w:sdt>
+      <w:r>
+        <w:t>Skrive rapport.</w:t>
+      </w:r>
+    </w:p>
+    <w:p>
+      <w:pPr>
+        <w:pStyle w:val="Listeafsnit"/>
+      </w:pPr>
+      <w:sdt>
+        <w:sdtPr>
+          <w:id w:val="297422545"/>
+          <w14:checkbox>
+            <w14:checked w14:val="0"/>
+            <w14:checkedState w14:val="2612" w14:font="MS Gothic"/>
+            <w14:uncheckedState w14:val="2610" w14:font="MS Gothic"/>
+          </w14:checkbox>
+        </w:sdtPr>
+        <w:sdtContent>
+          <w:r>
+            <w:rPr>
+              <w:rFonts w:ascii="MS Gothic" w:eastAsia="MS Gothic" w:hAnsi="MS Gothic" w:hint="eastAsia"/>
+            </w:rPr>
+            <w:t>☐</w:t>
+          </w:r>
+        </w:sdtContent>
+      </w:sdt>
+      <w:r>
+        <w:t>Formalia.</w:t>
+      </w:r>
+    </w:p>
+    <w:p>
+      <w:r>
+        <w:br w:type="page"/>
+      </w:r>
+    </w:p>
+    <w:p/>
+    <w:p>
+      <w:pPr>
+        <w:pStyle w:val="Overskrift1"/>
+      </w:pPr>
+      <w:bookmarkStart w:id="64" w:name="_Toc498980991"/>
+      <w:bookmarkStart w:id="65" w:name="_Toc499286198"/>
+      <w:r>
         <w:t>Glossary</w:t>
       </w:r>
-      <w:bookmarkEnd w:id="56"/>
-      <w:bookmarkEnd w:id="57"/>
+      <w:bookmarkEnd w:id="64"/>
+      <w:bookmarkEnd w:id="65"/>
     </w:p>
     <w:p>
       <w:pPr>
@@ -10977,34 +12693,20 @@
         <w:rPr>
           <w:color w:val="000000" w:themeColor="text1"/>
         </w:rPr>
-        <w:t xml:space="preserve">Martin </w:t>
-      </w:r>
-      <w:proofErr w:type="spellStart"/>
-      <w:r>
-        <w:rPr>
-          <w:color w:val="000000" w:themeColor="text1"/>
-        </w:rPr>
-        <w:t>Løseth</w:t>
-      </w:r>
-      <w:proofErr w:type="spellEnd"/>
-      <w:r>
-        <w:rPr>
-          <w:color w:val="000000" w:themeColor="text1"/>
-        </w:rPr>
-        <w:t xml:space="preserve"> Jensen</w:t>
+        <w:t>Martin Løseth Jensen</w:t>
       </w:r>
     </w:p>
     <w:p>
       <w:pPr>
         <w:pStyle w:val="Overskrift3"/>
       </w:pPr>
-      <w:bookmarkStart w:id="58" w:name="_Toc498980992"/>
-      <w:bookmarkStart w:id="59" w:name="_Toc499023538"/>
+      <w:bookmarkStart w:id="66" w:name="_Toc498980992"/>
+      <w:bookmarkStart w:id="67" w:name="_Toc499286199"/>
       <w:r>
         <w:t>Domain</w:t>
       </w:r>
-      <w:bookmarkEnd w:id="58"/>
-      <w:bookmarkEnd w:id="59"/>
+      <w:bookmarkEnd w:id="66"/>
+      <w:bookmarkEnd w:id="67"/>
     </w:p>
     <w:p/>
     <w:tbl>
@@ -11029,11 +12731,9 @@
             <w:tcW w:w="2407" w:type="dxa"/>
           </w:tcPr>
           <w:p>
-            <w:proofErr w:type="spellStart"/>
             <w:r>
               <w:t>Name</w:t>
             </w:r>
-            <w:proofErr w:type="spellEnd"/>
           </w:p>
         </w:tc>
         <w:tc>
@@ -11044,11 +12744,9 @@
             <w:pPr>
               <w:cnfStyle w:val="100000000000" w:firstRow="1" w:lastRow="0" w:firstColumn="0" w:lastColumn="0" w:oddVBand="0" w:evenVBand="0" w:oddHBand="0" w:evenHBand="0" w:firstRowFirstColumn="0" w:firstRowLastColumn="0" w:lastRowFirstColumn="0" w:lastRowLastColumn="0"/>
             </w:pPr>
-            <w:proofErr w:type="spellStart"/>
             <w:r>
               <w:t>Aliases</w:t>
             </w:r>
-            <w:proofErr w:type="spellEnd"/>
           </w:p>
         </w:tc>
         <w:tc>
@@ -11281,11 +12979,9 @@
             <w:tcW w:w="2407" w:type="dxa"/>
           </w:tcPr>
           <w:p>
-            <w:proofErr w:type="spellStart"/>
             <w:r>
               <w:t>Uses</w:t>
             </w:r>
-            <w:proofErr w:type="spellEnd"/>
           </w:p>
         </w:tc>
         <w:tc>
@@ -11332,11 +13028,9 @@
             <w:tcW w:w="2407" w:type="dxa"/>
           </w:tcPr>
           <w:p>
-            <w:proofErr w:type="spellStart"/>
             <w:r>
               <w:t>Attends</w:t>
             </w:r>
-            <w:proofErr w:type="spellEnd"/>
           </w:p>
         </w:tc>
         <w:tc>
@@ -11383,11 +13077,9 @@
             <w:tcW w:w="2407" w:type="dxa"/>
           </w:tcPr>
           <w:p>
-            <w:proofErr w:type="spellStart"/>
             <w:r>
               <w:t>Record</w:t>
             </w:r>
-            <w:proofErr w:type="spellEnd"/>
           </w:p>
         </w:tc>
         <w:tc>
@@ -11434,11 +13126,9 @@
             <w:tcW w:w="2407" w:type="dxa"/>
           </w:tcPr>
           <w:p>
-            <w:proofErr w:type="spellStart"/>
             <w:r>
               <w:t>Contain</w:t>
             </w:r>
-            <w:proofErr w:type="spellEnd"/>
           </w:p>
         </w:tc>
         <w:tc>
@@ -11485,13 +13175,8 @@
             <w:tcW w:w="2407" w:type="dxa"/>
           </w:tcPr>
           <w:p>
-            <w:proofErr w:type="spellStart"/>
-            <w:r>
-              <w:t>Contained</w:t>
-            </w:r>
-            <w:proofErr w:type="spellEnd"/>
-            <w:r>
-              <w:t xml:space="preserve"> in</w:t>
+            <w:r>
+              <w:t>Contained in</w:t>
             </w:r>
           </w:p>
         </w:tc>
@@ -11539,11 +13224,9 @@
             <w:tcW w:w="2407" w:type="dxa"/>
           </w:tcPr>
           <w:p>
-            <w:proofErr w:type="spellStart"/>
             <w:r>
               <w:t>Initialize</w:t>
             </w:r>
-            <w:proofErr w:type="spellEnd"/>
           </w:p>
         </w:tc>
         <w:tc>
@@ -11590,11 +13273,9 @@
             <w:tcW w:w="2407" w:type="dxa"/>
           </w:tcPr>
           <w:p>
-            <w:proofErr w:type="spellStart"/>
             <w:r>
               <w:t>Results</w:t>
             </w:r>
-            <w:proofErr w:type="spellEnd"/>
           </w:p>
         </w:tc>
         <w:tc>
@@ -11838,7 +13519,6 @@
           </w:tcPr>
           <w:p>
             <w:r>
-              <w:lastRenderedPageBreak/>
               <w:t>Hold</w:t>
             </w:r>
           </w:p>
@@ -12028,8 +13708,44 @@
         </w:tc>
       </w:tr>
     </w:tbl>
+    <w:p>
+      <w:pPr>
+        <w:pStyle w:val="Overskrift1"/>
+      </w:pPr>
+      <w:bookmarkStart w:id="68" w:name="_Toc499286200"/>
+      <w:r>
+        <w:lastRenderedPageBreak/>
+        <w:t>Litteraturliste</w:t>
+      </w:r>
+      <w:bookmarkEnd w:id="68"/>
+    </w:p>
     <w:p/>
-    <w:p/>
+    <w:p>
+      <w:pPr>
+        <w:rPr>
+          <w:lang w:val="en-US"/>
+        </w:rPr>
+      </w:pPr>
+      <w:r>
+        <w:rPr>
+          <w:lang w:val="en-US"/>
+        </w:rPr>
+        <w:t xml:space="preserve">Craig Larman: Applying UML and </w:t>
+      </w:r>
+      <w:r>
+        <w:rPr>
+          <w:lang w:val="en-US"/>
+        </w:rPr>
+        <w:t>Patterns: An introduction to Object-Oriented Analysis and Design and Iterative Development – Third edition (2004)</w:t>
+      </w:r>
+    </w:p>
+    <w:p>
+      <w:pPr>
+        <w:rPr>
+          <w:lang w:val="en-US"/>
+        </w:rPr>
+      </w:pPr>
+    </w:p>
     <w:sectPr>
       <w:footerReference w:type="default" r:id="rId18"/>
       <w:pgSz w:w="11906" w:h="16838"/>
@@ -12095,7 +13811,7 @@
           <w:rPr>
             <w:noProof/>
           </w:rPr>
-          <w:t>17</w:t>
+          <w:t>10</w:t>
         </w:r>
         <w:r>
           <w:fldChar w:fldCharType="end"/>
@@ -18437,6 +20153,608 @@
 </dgm:styleDef>
 </file>
 
+<file path=word/glossary/document.xml><?xml version="1.0" encoding="utf-8"?>
+<w:glossaryDocument xmlns:wpc="http://schemas.microsoft.com/office/word/2010/wordprocessingCanvas" xmlns:cx="http://schemas.microsoft.com/office/drawing/2014/chartex" xmlns:cx1="http://schemas.microsoft.com/office/drawing/2015/9/8/chartex" xmlns:cx2="http://schemas.microsoft.com/office/drawing/2015/10/21/chartex" xmlns:cx3="http://schemas.microsoft.com/office/drawing/2016/5/9/chartex" xmlns:cx4="http://schemas.microsoft.com/office/drawing/2016/5/10/chartex" xmlns:cx5="http://schemas.microsoft.com/office/drawing/2016/5/11/chartex" xmlns:cx6="http://schemas.microsoft.com/office/drawing/2016/5/12/chartex" xmlns:cx7="http://schemas.microsoft.com/office/drawing/2016/5/13/chartex" xmlns:cx8="http://schemas.microsoft.com/office/drawing/2016/5/14/chartex" xmlns:mc="http://schemas.openxmlformats.org/markup-compatibility/2006" xmlns:aink="http://schemas.microsoft.com/office/drawing/2016/ink" xmlns:am3d="http://schemas.microsoft.com/office/drawing/2017/model3d" xmlns:o="urn:schemas-microsoft-com:office:office" xmlns:r="http://schemas.openxmlformats.org/officeDocument/2006/relationships" xmlns:m="http://schemas.openxmlformats.org/officeDocument/2006/math" xmlns:v="urn:schemas-microsoft-com:vml" xmlns:wp14="http://schemas.microsoft.com/office/word/2010/wordprocessingDrawing" xmlns:wp="http://schemas.openxmlformats.org/drawingml/2006/wordprocessingDrawing" xmlns:w10="urn:schemas-microsoft-com:office:word" xmlns:w="http://schemas.openxmlformats.org/wordprocessingml/2006/main" xmlns:w14="http://schemas.microsoft.com/office/word/2010/wordml" xmlns:w15="http://schemas.microsoft.com/office/word/2012/wordml" xmlns:w16cid="http://schemas.microsoft.com/office/word/2016/wordml/cid" xmlns:w16se="http://schemas.microsoft.com/office/word/2015/wordml/symex" xmlns:wpg="http://schemas.microsoft.com/office/word/2010/wordprocessingGroup" xmlns:wpi="http://schemas.microsoft.com/office/word/2010/wordprocessingInk" xmlns:wne="http://schemas.microsoft.com/office/word/2006/wordml" xmlns:wps="http://schemas.microsoft.com/office/word/2010/wordprocessingShape" mc:Ignorable="w14 w15 w16se w16cid wp14">
+  <w:docParts>
+    <w:docPart>
+      <w:docPartPr>
+        <w:name w:val="C34656F9B3DA4FDBBE7166D9D6AEFF48"/>
+        <w:category>
+          <w:name w:val="Generelt"/>
+          <w:gallery w:val="placeholder"/>
+        </w:category>
+        <w:types>
+          <w:type w:val="bbPlcHdr"/>
+        </w:types>
+        <w:behaviors>
+          <w:behavior w:val="content"/>
+        </w:behaviors>
+        <w:guid w:val="{7C7F81AA-42C2-4C68-A5DD-1A6CF92A5830}"/>
+      </w:docPartPr>
+      <w:docPartBody>
+        <w:p>
+          <w:pPr>
+            <w:pStyle w:val="C34656F9B3DA4FDBBE7166D9D6AEFF48"/>
+          </w:pPr>
+          <w:r>
+            <w:rPr>
+              <w:rStyle w:val="Pladsholdertekst"/>
+            </w:rPr>
+            <w:t>Klik eller tryk her for at skrive tekst.</w:t>
+          </w:r>
+        </w:p>
+      </w:docPartBody>
+    </w:docPart>
+  </w:docParts>
+</w:glossaryDocument>
+</file>
+
+<file path=word/glossary/fontTable.xml><?xml version="1.0" encoding="utf-8"?>
+<w:fonts xmlns:mc="http://schemas.openxmlformats.org/markup-compatibility/2006" xmlns:r="http://schemas.openxmlformats.org/officeDocument/2006/relationships" xmlns:w="http://schemas.openxmlformats.org/wordprocessingml/2006/main" xmlns:w14="http://schemas.microsoft.com/office/word/2010/wordml" xmlns:w15="http://schemas.microsoft.com/office/word/2012/wordml" xmlns:w16cid="http://schemas.microsoft.com/office/word/2016/wordml/cid" xmlns:w16se="http://schemas.microsoft.com/office/word/2015/wordml/symex" mc:Ignorable="w14 w15 w16se w16cid">
+  <w:font w:name="Times New Roman">
+    <w:panose1 w:val="02020603050405020304"/>
+    <w:charset w:val="00"/>
+    <w:family w:val="roman"/>
+    <w:pitch w:val="variable"/>
+    <w:sig w:usb0="E0002EFF" w:usb1="C000785B" w:usb2="00000009" w:usb3="00000000" w:csb0="000001FF" w:csb1="00000000"/>
+  </w:font>
+  <w:font w:name="Calibri">
+    <w:panose1 w:val="020F0502020204030204"/>
+    <w:charset w:val="00"/>
+    <w:family w:val="swiss"/>
+    <w:pitch w:val="variable"/>
+    <w:sig w:usb0="E0002AFF" w:usb1="C000247B" w:usb2="00000009" w:usb3="00000000" w:csb0="000001FF" w:csb1="00000000"/>
+  </w:font>
+  <w:font w:name="Courier New">
+    <w:panose1 w:val="02070309020205020404"/>
+    <w:charset w:val="00"/>
+    <w:family w:val="modern"/>
+    <w:pitch w:val="fixed"/>
+    <w:sig w:usb0="E0002EFF" w:usb1="C0007843" w:usb2="00000009" w:usb3="00000000" w:csb0="000001FF" w:csb1="00000000"/>
+  </w:font>
+  <w:font w:name="Wingdings">
+    <w:panose1 w:val="05000000000000000000"/>
+    <w:charset w:val="02"/>
+    <w:family w:val="auto"/>
+    <w:pitch w:val="variable"/>
+    <w:sig w:usb0="00000000" w:usb1="10000000" w:usb2="00000000" w:usb3="00000000" w:csb0="80000000" w:csb1="00000000"/>
+  </w:font>
+  <w:font w:name="Symbol">
+    <w:panose1 w:val="05050102010706020507"/>
+    <w:charset w:val="02"/>
+    <w:family w:val="roman"/>
+    <w:pitch w:val="variable"/>
+    <w:sig w:usb0="00000000" w:usb1="10000000" w:usb2="00000000" w:usb3="00000000" w:csb0="80000000" w:csb1="00000000"/>
+  </w:font>
+  <w:font w:name="Calibri Light">
+    <w:panose1 w:val="020F0302020204030204"/>
+    <w:charset w:val="00"/>
+    <w:family w:val="swiss"/>
+    <w:pitch w:val="variable"/>
+    <w:sig w:usb0="E0002AFF" w:usb1="C000247B" w:usb2="00000009" w:usb3="00000000" w:csb0="000001FF" w:csb1="00000000"/>
+  </w:font>
+  <w:font w:name="Segoe UI">
+    <w:panose1 w:val="020B0502040204020203"/>
+    <w:charset w:val="00"/>
+    <w:family w:val="swiss"/>
+    <w:pitch w:val="variable"/>
+    <w:sig w:usb0="E4002EFF" w:usb1="C000E47F" w:usb2="00000009" w:usb3="00000000" w:csb0="000001FF" w:csb1="00000000"/>
+  </w:font>
+  <w:font w:name="Bahnschrift">
+    <w:altName w:val="Gadugi"/>
+    <w:panose1 w:val="020B0502040204020203"/>
+    <w:charset w:val="00"/>
+    <w:family w:val="swiss"/>
+    <w:pitch w:val="variable"/>
+    <w:sig w:usb0="80000047" w:usb1="00000000" w:usb2="00000000" w:usb3="00000000" w:csb0="00000001" w:csb1="00000000"/>
+  </w:font>
+  <w:font w:name="Segoe UI Emoji">
+    <w:panose1 w:val="020B0502040204020203"/>
+    <w:charset w:val="00"/>
+    <w:family w:val="swiss"/>
+    <w:pitch w:val="variable"/>
+    <w:sig w:usb0="00000003" w:usb1="02000000" w:usb2="00000000" w:usb3="00000000" w:csb0="00000001" w:csb1="00000000"/>
+  </w:font>
+  <w:font w:name="MS Gothic">
+    <w:altName w:val="ＭＳ ゴシック"/>
+    <w:panose1 w:val="020B0609070205080204"/>
+    <w:charset w:val="80"/>
+    <w:family w:val="modern"/>
+    <w:pitch w:val="fixed"/>
+    <w:sig w:usb0="E00002FF" w:usb1="6AC7FDFB" w:usb2="08000012" w:usb3="00000000" w:csb0="0002009F" w:csb1="00000000"/>
+  </w:font>
+</w:fonts>
+</file>
+
+<file path=word/glossary/settings.xml><?xml version="1.0" encoding="utf-8"?>
+<w:settings xmlns:mc="http://schemas.openxmlformats.org/markup-compatibility/2006" xmlns:o="urn:schemas-microsoft-com:office:office" xmlns:r="http://schemas.openxmlformats.org/officeDocument/2006/relationships" xmlns:m="http://schemas.openxmlformats.org/officeDocument/2006/math" xmlns:v="urn:schemas-microsoft-com:vml" xmlns:w10="urn:schemas-microsoft-com:office:word" xmlns:w="http://schemas.openxmlformats.org/wordprocessingml/2006/main" xmlns:w14="http://schemas.microsoft.com/office/word/2010/wordml" xmlns:w15="http://schemas.microsoft.com/office/word/2012/wordml" xmlns:w16cid="http://schemas.microsoft.com/office/word/2016/wordml/cid" xmlns:w16se="http://schemas.microsoft.com/office/word/2015/wordml/symex" xmlns:sl="http://schemas.openxmlformats.org/schemaLibrary/2006/main" mc:Ignorable="w14 w15 w16se w16cid">
+  <w:view w:val="normal"/>
+  <w:defaultTabStop w:val="1304"/>
+  <w:hyphenationZone w:val="425"/>
+  <w:characterSpacingControl w:val="doNotCompress"/>
+  <w:compat>
+    <w:useFELayout/>
+    <w:compatSetting w:name="compatibilityMode" w:uri="http://schemas.microsoft.com/office/word" w:val="15"/>
+    <w:compatSetting w:name="overrideTableStyleFontSizeAndJustification" w:uri="http://schemas.microsoft.com/office/word" w:val="1"/>
+    <w:compatSetting w:name="enableOpenTypeFeatures" w:uri="http://schemas.microsoft.com/office/word" w:val="1"/>
+    <w:compatSetting w:name="doNotFlipMirrorIndents" w:uri="http://schemas.microsoft.com/office/word" w:val="1"/>
+    <w:compatSetting w:name="differentiateMultirowTableHeaders" w:uri="http://schemas.microsoft.com/office/word" w:val="1"/>
+    <w:compatSetting w:name="useWord2013TrackBottomHyphenation" w:uri="http://schemas.microsoft.com/office/word" w:val="0"/>
+  </w:compat>
+  <w:rsids>
+    <w:rsidRoot w:val="00A33CB3"/>
+    <w:rsid w:val="00A33CB3"/>
+  </w:rsids>
+  <m:mathPr>
+    <m:mathFont m:val="Cambria Math"/>
+    <m:brkBin m:val="before"/>
+    <m:brkBinSub m:val="--"/>
+    <m:smallFrac m:val="0"/>
+    <m:dispDef/>
+    <m:lMargin m:val="0"/>
+    <m:rMargin m:val="0"/>
+    <m:defJc m:val="centerGroup"/>
+    <m:wrapIndent m:val="1440"/>
+    <m:intLim m:val="subSup"/>
+    <m:naryLim m:val="undOvr"/>
+  </m:mathPr>
+  <w:themeFontLang w:val="da-DK"/>
+  <w:clrSchemeMapping w:bg1="light1" w:t1="dark1" w:bg2="light2" w:t2="dark2" w:accent1="accent1" w:accent2="accent2" w:accent3="accent3" w:accent4="accent4" w:accent5="accent5" w:accent6="accent6" w:hyperlink="hyperlink" w:followedHyperlink="followedHyperlink"/>
+  <w:decimalSymbol w:val=","/>
+  <w:listSeparator w:val=";"/>
+  <w15:chartTrackingRefBased/>
+</w:settings>
+</file>
+
+<file path=word/glossary/styles.xml><?xml version="1.0" encoding="utf-8"?>
+<w:styles xmlns:mc="http://schemas.openxmlformats.org/markup-compatibility/2006" xmlns:r="http://schemas.openxmlformats.org/officeDocument/2006/relationships" xmlns:w="http://schemas.openxmlformats.org/wordprocessingml/2006/main" xmlns:w14="http://schemas.microsoft.com/office/word/2010/wordml" xmlns:w15="http://schemas.microsoft.com/office/word/2012/wordml" xmlns:w16cid="http://schemas.microsoft.com/office/word/2016/wordml/cid" xmlns:w16se="http://schemas.microsoft.com/office/word/2015/wordml/symex" mc:Ignorable="w14 w15 w16se w16cid">
+  <w:docDefaults>
+    <w:rPrDefault>
+      <w:rPr>
+        <w:rFonts w:asciiTheme="minorHAnsi" w:eastAsiaTheme="minorEastAsia" w:hAnsiTheme="minorHAnsi" w:cstheme="minorBidi"/>
+        <w:sz w:val="22"/>
+        <w:szCs w:val="22"/>
+        <w:lang w:val="da-DK" w:eastAsia="da-DK" w:bidi="ar-SA"/>
+      </w:rPr>
+    </w:rPrDefault>
+    <w:pPrDefault>
+      <w:pPr>
+        <w:spacing w:after="160" w:line="259" w:lineRule="auto"/>
+      </w:pPr>
+    </w:pPrDefault>
+  </w:docDefaults>
+  <w:latentStyles w:defLockedState="0" w:defUIPriority="99" w:defSemiHidden="0" w:defUnhideWhenUsed="0" w:defQFormat="0" w:count="375">
+    <w:lsdException w:name="Normal" w:uiPriority="0" w:qFormat="1"/>
+    <w:lsdException w:name="heading 1" w:uiPriority="9" w:qFormat="1"/>
+    <w:lsdException w:name="heading 2" w:semiHidden="1" w:uiPriority="9" w:unhideWhenUsed="1" w:qFormat="1"/>
+    <w:lsdException w:name="heading 3" w:semiHidden="1" w:uiPriority="9" w:unhideWhenUsed="1" w:qFormat="1"/>
+    <w:lsdException w:name="heading 4" w:semiHidden="1" w:uiPriority="9" w:unhideWhenUsed="1" w:qFormat="1"/>
+    <w:lsdException w:name="heading 5" w:semiHidden="1" w:uiPriority="9" w:unhideWhenUsed="1" w:qFormat="1"/>
+    <w:lsdException w:name="heading 6" w:semiHidden="1" w:uiPriority="9" w:unhideWhenUsed="1" w:qFormat="1"/>
+    <w:lsdException w:name="heading 7" w:semiHidden="1" w:uiPriority="9" w:unhideWhenUsed="1" w:qFormat="1"/>
+    <w:lsdException w:name="heading 8" w:semiHidden="1" w:uiPriority="9" w:unhideWhenUsed="1" w:qFormat="1"/>
+    <w:lsdException w:name="heading 9" w:semiHidden="1" w:uiPriority="9" w:unhideWhenUsed="1" w:qFormat="1"/>
+    <w:lsdException w:name="index 1" w:semiHidden="1" w:unhideWhenUsed="1"/>
+    <w:lsdException w:name="index 2" w:semiHidden="1" w:unhideWhenUsed="1"/>
+    <w:lsdException w:name="index 3" w:semiHidden="1" w:unhideWhenUsed="1"/>
+    <w:lsdException w:name="index 4" w:semiHidden="1" w:unhideWhenUsed="1"/>
+    <w:lsdException w:name="index 5" w:semiHidden="1" w:unhideWhenUsed="1"/>
+    <w:lsdException w:name="index 6" w:semiHidden="1" w:unhideWhenUsed="1"/>
+    <w:lsdException w:name="index 7" w:semiHidden="1" w:unhideWhenUsed="1"/>
+    <w:lsdException w:name="index 8" w:semiHidden="1" w:unhideWhenUsed="1"/>
+    <w:lsdException w:name="index 9" w:semiHidden="1" w:unhideWhenUsed="1"/>
+    <w:lsdException w:name="toc 1" w:semiHidden="1" w:uiPriority="39" w:unhideWhenUsed="1"/>
+    <w:lsdException w:name="toc 2" w:semiHidden="1" w:uiPriority="39" w:unhideWhenUsed="1"/>
+    <w:lsdException w:name="toc 3" w:semiHidden="1" w:uiPriority="39" w:unhideWhenUsed="1"/>
+    <w:lsdException w:name="toc 4" w:semiHidden="1" w:uiPriority="39" w:unhideWhenUsed="1"/>
+    <w:lsdException w:name="toc 5" w:semiHidden="1" w:uiPriority="39" w:unhideWhenUsed="1"/>
+    <w:lsdException w:name="toc 6" w:semiHidden="1" w:uiPriority="39" w:unhideWhenUsed="1"/>
+    <w:lsdException w:name="toc 7" w:semiHidden="1" w:uiPriority="39" w:unhideWhenUsed="1"/>
+    <w:lsdException w:name="toc 8" w:semiHidden="1" w:uiPriority="39" w:unhideWhenUsed="1"/>
+    <w:lsdException w:name="toc 9" w:semiHidden="1" w:uiPriority="39" w:unhideWhenUsed="1"/>
+    <w:lsdException w:name="Normal Indent" w:semiHidden="1" w:unhideWhenUsed="1"/>
+    <w:lsdException w:name="footnote text" w:semiHidden="1" w:unhideWhenUsed="1"/>
+    <w:lsdException w:name="annotation text" w:semiHidden="1" w:unhideWhenUsed="1"/>
+    <w:lsdException w:name="header" w:semiHidden="1" w:unhideWhenUsed="1"/>
+    <w:lsdException w:name="footer" w:semiHidden="1" w:unhideWhenUsed="1"/>
+    <w:lsdException w:name="index heading" w:semiHidden="1" w:unhideWhenUsed="1"/>
+    <w:lsdException w:name="caption" w:semiHidden="1" w:uiPriority="35" w:unhideWhenUsed="1" w:qFormat="1"/>
+    <w:lsdException w:name="table of figures" w:semiHidden="1" w:unhideWhenUsed="1"/>
+    <w:lsdException w:name="envelope address" w:semiHidden="1" w:unhideWhenUsed="1"/>
+    <w:lsdException w:name="envelope return" w:semiHidden="1" w:unhideWhenUsed="1"/>
+    <w:lsdException w:name="footnote reference" w:semiHidden="1" w:unhideWhenUsed="1"/>
+    <w:lsdException w:name="annotation reference" w:semiHidden="1" w:unhideWhenUsed="1"/>
+    <w:lsdException w:name="line number" w:semiHidden="1" w:unhideWhenUsed="1"/>
+    <w:lsdException w:name="page number" w:semiHidden="1" w:unhideWhenUsed="1"/>
+    <w:lsdException w:name="endnote reference" w:semiHidden="1" w:unhideWhenUsed="1"/>
+    <w:lsdException w:name="endnote text" w:semiHidden="1" w:unhideWhenUsed="1"/>
+    <w:lsdException w:name="table of authorities" w:semiHidden="1" w:unhideWhenUsed="1"/>
+    <w:lsdException w:name="macro" w:semiHidden="1" w:unhideWhenUsed="1"/>
+    <w:lsdException w:name="toa heading" w:semiHidden="1" w:unhideWhenUsed="1"/>
+    <w:lsdException w:name="List" w:semiHidden="1" w:unhideWhenUsed="1"/>
+    <w:lsdException w:name="List Bullet" w:semiHidden="1" w:unhideWhenUsed="1"/>
+    <w:lsdException w:name="List Number" w:semiHidden="1" w:unhideWhenUsed="1"/>
+    <w:lsdException w:name="List 2" w:semiHidden="1" w:unhideWhenUsed="1"/>
+    <w:lsdException w:name="List 3" w:semiHidden="1" w:unhideWhenUsed="1"/>
+    <w:lsdException w:name="List 4" w:semiHidden="1" w:unhideWhenUsed="1"/>
+    <w:lsdException w:name="List 5" w:semiHidden="1" w:unhideWhenUsed="1"/>
+    <w:lsdException w:name="List Bullet 2" w:semiHidden="1" w:unhideWhenUsed="1"/>
+    <w:lsdException w:name="List Bullet 3" w:semiHidden="1" w:unhideWhenUsed="1"/>
+    <w:lsdException w:name="List Bullet 4" w:semiHidden="1" w:unhideWhenUsed="1"/>
+    <w:lsdException w:name="List Bullet 5" w:semiHidden="1" w:unhideWhenUsed="1"/>
+    <w:lsdException w:name="List Number 2" w:semiHidden="1" w:unhideWhenUsed="1"/>
+    <w:lsdException w:name="List Number 3" w:semiHidden="1" w:unhideWhenUsed="1"/>
+    <w:lsdException w:name="List Number 4" w:semiHidden="1" w:unhideWhenUsed="1"/>
+    <w:lsdException w:name="List Number 5" w:semiHidden="1" w:unhideWhenUsed="1"/>
+    <w:lsdException w:name="Title" w:uiPriority="10" w:qFormat="1"/>
+    <w:lsdException w:name="Closing" w:semiHidden="1" w:unhideWhenUsed="1"/>
+    <w:lsdException w:name="Signature" w:semiHidden="1" w:unhideWhenUsed="1"/>
+    <w:lsdException w:name="Default Paragraph Font" w:semiHidden="1" w:uiPriority="1" w:unhideWhenUsed="1"/>
+    <w:lsdException w:name="Body Text" w:semiHidden="1" w:unhideWhenUsed="1"/>
+    <w:lsdException w:name="Body Text Indent" w:semiHidden="1" w:unhideWhenUsed="1"/>
+    <w:lsdException w:name="List Continue" w:semiHidden="1" w:unhideWhenUsed="1"/>
+    <w:lsdException w:name="List Continue 2" w:semiHidden="1" w:unhideWhenUsed="1"/>
+    <w:lsdException w:name="List Continue 3" w:semiHidden="1" w:unhideWhenUsed="1"/>
+    <w:lsdException w:name="List Continue 4" w:semiHidden="1" w:unhideWhenUsed="1"/>
+    <w:lsdException w:name="List Continue 5" w:semiHidden="1" w:unhideWhenUsed="1"/>
+    <w:lsdException w:name="Message Header" w:semiHidden="1" w:unhideWhenUsed="1"/>
+    <w:lsdException w:name="Subtitle" w:uiPriority="11" w:qFormat="1"/>
+    <w:lsdException w:name="Salutation" w:semiHidden="1" w:unhideWhenUsed="1"/>
+    <w:lsdException w:name="Date" w:semiHidden="1" w:unhideWhenUsed="1"/>
+    <w:lsdException w:name="Body Text First Indent" w:semiHidden="1" w:unhideWhenUsed="1"/>
+    <w:lsdException w:name="Body Text First Indent 2" w:semiHidden="1" w:unhideWhenUsed="1"/>
+    <w:lsdException w:name="Note Heading" w:semiHidden="1" w:unhideWhenUsed="1"/>
+    <w:lsdException w:name="Body Text 2" w:semiHidden="1" w:unhideWhenUsed="1"/>
+    <w:lsdException w:name="Body Text 3" w:semiHidden="1" w:unhideWhenUsed="1"/>
+    <w:lsdException w:name="Body Text Indent 2" w:semiHidden="1" w:unhideWhenUsed="1"/>
+    <w:lsdException w:name="Body Text Indent 3" w:semiHidden="1" w:unhideWhenUsed="1"/>
+    <w:lsdException w:name="Block Text" w:semiHidden="1" w:unhideWhenUsed="1"/>
+    <w:lsdException w:name="Hyperlink" w:semiHidden="1" w:unhideWhenUsed="1"/>
+    <w:lsdException w:name="FollowedHyperlink" w:semiHidden="1" w:unhideWhenUsed="1"/>
+    <w:lsdException w:name="Strong" w:uiPriority="22" w:qFormat="1"/>
+    <w:lsdException w:name="Emphasis" w:uiPriority="20" w:qFormat="1"/>
+    <w:lsdException w:name="Document Map" w:semiHidden="1" w:unhideWhenUsed="1"/>
+    <w:lsdException w:name="Plain Text" w:semiHidden="1" w:unhideWhenUsed="1"/>
+    <w:lsdException w:name="E-mail Signature" w:semiHidden="1" w:unhideWhenUsed="1"/>
+    <w:lsdException w:name="HTML Top of Form" w:semiHidden="1" w:unhideWhenUsed="1"/>
+    <w:lsdException w:name="HTML Bottom of Form" w:semiHidden="1" w:unhideWhenUsed="1"/>
+    <w:lsdException w:name="Normal (Web)" w:semiHidden="1" w:unhideWhenUsed="1"/>
+    <w:lsdException w:name="HTML Acronym" w:semiHidden="1" w:unhideWhenUsed="1"/>
+    <w:lsdException w:name="HTML Address" w:semiHidden="1" w:unhideWhenUsed="1"/>
+    <w:lsdException w:name="HTML Cite" w:semiHidden="1" w:unhideWhenUsed="1"/>
+    <w:lsdException w:name="HTML Code" w:semiHidden="1" w:unhideWhenUsed="1"/>
+    <w:lsdException w:name="HTML Definition" w:semiHidden="1" w:unhideWhenUsed="1"/>
+    <w:lsdException w:name="HTML Keyboard" w:semiHidden="1" w:unhideWhenUsed="1"/>
+    <w:lsdException w:name="HTML Preformatted" w:semiHidden="1" w:unhideWhenUsed="1"/>
+    <w:lsdException w:name="HTML Sample" w:semiHidden="1" w:unhideWhenUsed="1"/>
+    <w:lsdException w:name="HTML Typewriter" w:semiHidden="1" w:unhideWhenUsed="1"/>
+    <w:lsdException w:name="HTML Variable" w:semiHidden="1" w:unhideWhenUsed="1"/>
+    <w:lsdException w:name="Normal Table" w:semiHidden="1" w:unhideWhenUsed="1"/>
+    <w:lsdException w:name="annotation subject" w:semiHidden="1" w:unhideWhenUsed="1"/>
+    <w:lsdException w:name="No List" w:semiHidden="1" w:unhideWhenUsed="1"/>
+    <w:lsdException w:name="Outline List 1" w:semiHidden="1" w:unhideWhenUsed="1"/>
+    <w:lsdException w:name="Outline List 2" w:semiHidden="1" w:unhideWhenUsed="1"/>
+    <w:lsdException w:name="Outline List 3" w:semiHidden="1" w:unhideWhenUsed="1"/>
+    <w:lsdException w:name="Table Simple 1" w:semiHidden="1" w:unhideWhenUsed="1"/>
+    <w:lsdException w:name="Table Simple 2" w:semiHidden="1" w:unhideWhenUsed="1"/>
+    <w:lsdException w:name="Table Simple 3" w:semiHidden="1" w:unhideWhenUsed="1"/>
+    <w:lsdException w:name="Table Classic 1" w:semiHidden="1" w:unhideWhenUsed="1"/>
+    <w:lsdException w:name="Table Classic 2" w:semiHidden="1" w:unhideWhenUsed="1"/>
+    <w:lsdException w:name="Table Classic 3" w:semiHidden="1" w:unhideWhenUsed="1"/>
+    <w:lsdException w:name="Table Classic 4" w:semiHidden="1" w:unhideWhenUsed="1"/>
+    <w:lsdException w:name="Table Colorful 1" w:semiHidden="1" w:unhideWhenUsed="1"/>
+    <w:lsdException w:name="Table Colorful 2" w:semiHidden="1" w:unhideWhenUsed="1"/>
+    <w:lsdException w:name="Table Colorful 3" w:semiHidden="1" w:unhideWhenUsed="1"/>
+    <w:lsdException w:name="Table Columns 1" w:semiHidden="1" w:unhideWhenUsed="1"/>
+    <w:lsdException w:name="Table Columns 2" w:semiHidden="1" w:unhideWhenUsed="1"/>
+    <w:lsdException w:name="Table Columns 3" w:semiHidden="1" w:unhideWhenUsed="1"/>
+    <w:lsdException w:name="Table Columns 4" w:semiHidden="1" w:unhideWhenUsed="1"/>
+    <w:lsdException w:name="Table Columns 5" w:semiHidden="1" w:unhideWhenUsed="1"/>
+    <w:lsdException w:name="Table Grid 1" w:semiHidden="1" w:unhideWhenUsed="1"/>
+    <w:lsdException w:name="Table Grid 2" w:semiHidden="1" w:unhideWhenUsed="1"/>
+    <w:lsdException w:name="Table Grid 3" w:semiHidden="1" w:unhideWhenUsed="1"/>
+    <w:lsdException w:name="Table Grid 4" w:semiHidden="1" w:unhideWhenUsed="1"/>
+    <w:lsdException w:name="Table Grid 5" w:semiHidden="1" w:unhideWhenUsed="1"/>
+    <w:lsdException w:name="Table Grid 6" w:semiHidden="1" w:unhideWhenUsed="1"/>
+    <w:lsdException w:name="Table Grid 7" w:semiHidden="1" w:unhideWhenUsed="1"/>
+    <w:lsdException w:name="Table Grid 8" w:semiHidden="1" w:unhideWhenUsed="1"/>
+    <w:lsdException w:name="Table List 1" w:semiHidden="1" w:unhideWhenUsed="1"/>
+    <w:lsdException w:name="Table List 2" w:semiHidden="1" w:unhideWhenUsed="1"/>
+    <w:lsdException w:name="Table List 3" w:semiHidden="1" w:unhideWhenUsed="1"/>
+    <w:lsdException w:name="Table List 4" w:semiHidden="1" w:unhideWhenUsed="1"/>
+    <w:lsdException w:name="Table List 5" w:semiHidden="1" w:unhideWhenUsed="1"/>
+    <w:lsdException w:name="Table List 6" w:semiHidden="1" w:unhideWhenUsed="1"/>
+    <w:lsdException w:name="Table List 7" w:semiHidden="1" w:unhideWhenUsed="1"/>
+    <w:lsdException w:name="Table List 8" w:semiHidden="1" w:unhideWhenUsed="1"/>
+    <w:lsdException w:name="Table 3D effects 1" w:semiHidden="1" w:unhideWhenUsed="1"/>
+    <w:lsdException w:name="Table 3D effects 2" w:semiHidden="1" w:unhideWhenUsed="1"/>
+    <w:lsdException w:name="Table 3D effects 3" w:semiHidden="1" w:unhideWhenUsed="1"/>
+    <w:lsdException w:name="Table Contemporary" w:semiHidden="1" w:unhideWhenUsed="1"/>
+    <w:lsdException w:name="Table Elegant" w:semiHidden="1" w:unhideWhenUsed="1"/>
+    <w:lsdException w:name="Table Professional" w:semiHidden="1" w:unhideWhenUsed="1"/>
+    <w:lsdException w:name="Table Subtle 1" w:semiHidden="1" w:unhideWhenUsed="1"/>
+    <w:lsdException w:name="Table Subtle 2" w:semiHidden="1" w:unhideWhenUsed="1"/>
+    <w:lsdException w:name="Table Web 1" w:semiHidden="1" w:unhideWhenUsed="1"/>
+    <w:lsdException w:name="Table Web 2" w:semiHidden="1" w:unhideWhenUsed="1"/>
+    <w:lsdException w:name="Table Web 3" w:semiHidden="1" w:unhideWhenUsed="1"/>
+    <w:lsdException w:name="Balloon Text" w:semiHidden="1" w:unhideWhenUsed="1"/>
+    <w:lsdException w:name="Table Grid" w:uiPriority="39"/>
+    <w:lsdException w:name="Table Theme" w:semiHidden="1" w:unhideWhenUsed="1"/>
+    <w:lsdException w:name="Placeholder Text" w:semiHidden="1"/>
+    <w:lsdException w:name="No Spacing" w:uiPriority="1" w:qFormat="1"/>
+    <w:lsdException w:name="Light Shading" w:uiPriority="60"/>
+    <w:lsdException w:name="Light List" w:uiPriority="61"/>
+    <w:lsdException w:name="Light Grid" w:uiPriority="62"/>
+    <w:lsdException w:name="Medium Shading 1" w:uiPriority="63"/>
+    <w:lsdException w:name="Medium Shading 2" w:uiPriority="64"/>
+    <w:lsdException w:name="Medium List 1" w:uiPriority="65"/>
+    <w:lsdException w:name="Medium List 2" w:uiPriority="66"/>
+    <w:lsdException w:name="Medium Grid 1" w:uiPriority="67"/>
+    <w:lsdException w:name="Medium Grid 2" w:uiPriority="68"/>
+    <w:lsdException w:name="Medium Grid 3" w:uiPriority="69"/>
+    <w:lsdException w:name="Dark List" w:uiPriority="70"/>
+    <w:lsdException w:name="Colorful Shading" w:uiPriority="71"/>
+    <w:lsdException w:name="Colorful List" w:uiPriority="72"/>
+    <w:lsdException w:name="Colorful Grid" w:uiPriority="73"/>
+    <w:lsdException w:name="Light Shading Accent 1" w:uiPriority="60"/>
+    <w:lsdException w:name="Light List Accent 1" w:uiPriority="61"/>
+    <w:lsdException w:name="Light Grid Accent 1" w:uiPriority="62"/>
+    <w:lsdException w:name="Medium Shading 1 Accent 1" w:uiPriority="63"/>
+    <w:lsdException w:name="Medium Shading 2 Accent 1" w:uiPriority="64"/>
+    <w:lsdException w:name="Medium List 1 Accent 1" w:uiPriority="65"/>
+    <w:lsdException w:name="Revision" w:semiHidden="1"/>
+    <w:lsdException w:name="List Paragraph" w:uiPriority="34" w:qFormat="1"/>
+    <w:lsdException w:name="Quote" w:uiPriority="29" w:qFormat="1"/>
+    <w:lsdException w:name="Intense Quote" w:uiPriority="30" w:qFormat="1"/>
+    <w:lsdException w:name="Medium List 2 Accent 1" w:uiPriority="66"/>
+    <w:lsdException w:name="Medium Grid 1 Accent 1" w:uiPriority="67"/>
+    <w:lsdException w:name="Medium Grid 2 Accent 1" w:uiPriority="68"/>
+    <w:lsdException w:name="Medium Grid 3 Accent 1" w:uiPriority="69"/>
+    <w:lsdException w:name="Dark List Accent 1" w:uiPriority="70"/>
+    <w:lsdException w:name="Colorful Shading Accent 1" w:uiPriority="71"/>
+    <w:lsdException w:name="Colorful List Accent 1" w:uiPriority="72"/>
+    <w:lsdException w:name="Colorful Grid Accent 1" w:uiPriority="73"/>
+    <w:lsdException w:name="Light Shading Accent 2" w:uiPriority="60"/>
+    <w:lsdException w:name="Light List Accent 2" w:uiPriority="61"/>
+    <w:lsdException w:name="Light Grid Accent 2" w:uiPriority="62"/>
+    <w:lsdException w:name="Medium Shading 1 Accent 2" w:uiPriority="63"/>
+    <w:lsdException w:name="Medium Shading 2 Accent 2" w:uiPriority="64"/>
+    <w:lsdException w:name="Medium List 1 Accent 2" w:uiPriority="65"/>
+    <w:lsdException w:name="Medium List 2 Accent 2" w:uiPriority="66"/>
+    <w:lsdException w:name="Medium Grid 1 Accent 2" w:uiPriority="67"/>
+    <w:lsdException w:name="Medium Grid 2 Accent 2" w:uiPriority="68"/>
+    <w:lsdException w:name="Medium Grid 3 Accent 2" w:uiPriority="69"/>
+    <w:lsdException w:name="Dark List Accent 2" w:uiPriority="70"/>
+    <w:lsdException w:name="Colorful Shading Accent 2" w:uiPriority="71"/>
+    <w:lsdException w:name="Colorful List Accent 2" w:uiPriority="72"/>
+    <w:lsdException w:name="Colorful Grid Accent 2" w:uiPriority="73"/>
+    <w:lsdException w:name="Light Shading Accent 3" w:uiPriority="60"/>
+    <w:lsdException w:name="Light List Accent 3" w:uiPriority="61"/>
+    <w:lsdException w:name="Light Grid Accent 3" w:uiPriority="62"/>
+    <w:lsdException w:name="Medium Shading 1 Accent 3" w:uiPriority="63"/>
+    <w:lsdException w:name="Medium Shading 2 Accent 3" w:uiPriority="64"/>
+    <w:lsdException w:name="Medium List 1 Accent 3" w:uiPriority="65"/>
+    <w:lsdException w:name="Medium List 2 Accent 3" w:uiPriority="66"/>
+    <w:lsdException w:name="Medium Grid 1 Accent 3" w:uiPriority="67"/>
+    <w:lsdException w:name="Medium Grid 2 Accent 3" w:uiPriority="68"/>
+    <w:lsdException w:name="Medium Grid 3 Accent 3" w:uiPriority="69"/>
+    <w:lsdException w:name="Dark List Accent 3" w:uiPriority="70"/>
+    <w:lsdException w:name="Colorful Shading Accent 3" w:uiPriority="71"/>
+    <w:lsdException w:name="Colorful List Accent 3" w:uiPriority="72"/>
+    <w:lsdException w:name="Colorful Grid Accent 3" w:uiPriority="73"/>
+    <w:lsdException w:name="Light Shading Accent 4" w:uiPriority="60"/>
+    <w:lsdException w:name="Light List Accent 4" w:uiPriority="61"/>
+    <w:lsdException w:name="Light Grid Accent 4" w:uiPriority="62"/>
+    <w:lsdException w:name="Medium Shading 1 Accent 4" w:uiPriority="63"/>
+    <w:lsdException w:name="Medium Shading 2 Accent 4" w:uiPriority="64"/>
+    <w:lsdException w:name="Medium List 1 Accent 4" w:uiPriority="65"/>
+    <w:lsdException w:name="Medium List 2 Accent 4" w:uiPriority="66"/>
+    <w:lsdException w:name="Medium Grid 1 Accent 4" w:uiPriority="67"/>
+    <w:lsdException w:name="Medium Grid 2 Accent 4" w:uiPriority="68"/>
+    <w:lsdException w:name="Medium Grid 3 Accent 4" w:uiPriority="69"/>
+    <w:lsdException w:name="Dark List Accent 4" w:uiPriority="70"/>
+    <w:lsdException w:name="Colorful Shading Accent 4" w:uiPriority="71"/>
+    <w:lsdException w:name="Colorful List Accent 4" w:uiPriority="72"/>
+    <w:lsdException w:name="Colorful Grid Accent 4" w:uiPriority="73"/>
+    <w:lsdException w:name="Light Shading Accent 5" w:uiPriority="60"/>
+    <w:lsdException w:name="Light List Accent 5" w:uiPriority="61"/>
+    <w:lsdException w:name="Light Grid Accent 5" w:uiPriority="62"/>
+    <w:lsdException w:name="Medium Shading 1 Accent 5" w:uiPriority="63"/>
+    <w:lsdException w:name="Medium Shading 2 Accent 5" w:uiPriority="64"/>
+    <w:lsdException w:name="Medium List 1 Accent 5" w:uiPriority="65"/>
+    <w:lsdException w:name="Medium List 2 Accent 5" w:uiPriority="66"/>
+    <w:lsdException w:name="Medium Grid 1 Accent 5" w:uiPriority="67"/>
+    <w:lsdException w:name="Medium Grid 2 Accent 5" w:uiPriority="68"/>
+    <w:lsdException w:name="Medium Grid 3 Accent 5" w:uiPriority="69"/>
+    <w:lsdException w:name="Dark List Accent 5" w:uiPriority="70"/>
+    <w:lsdException w:name="Colorful Shading Accent 5" w:uiPriority="71"/>
+    <w:lsdException w:name="Colorful List Accent 5" w:uiPriority="72"/>
+    <w:lsdException w:name="Colorful Grid Accent 5" w:uiPriority="73"/>
+    <w:lsdException w:name="Light Shading Accent 6" w:uiPriority="60"/>
+    <w:lsdException w:name="Light List Accent 6" w:uiPriority="61"/>
+    <w:lsdException w:name="Light Grid Accent 6" w:uiPriority="62"/>
+    <w:lsdException w:name="Medium Shading 1 Accent 6" w:uiPriority="63"/>
+    <w:lsdException w:name="Medium Shading 2 Accent 6" w:uiPriority="64"/>
+    <w:lsdException w:name="Medium List 1 Accent 6" w:uiPriority="65"/>
+    <w:lsdException w:name="Medium List 2 Accent 6" w:uiPriority="66"/>
+    <w:lsdException w:name="Medium Grid 1 Accent 6" w:uiPriority="67"/>
+    <w:lsdException w:name="Medium Grid 2 Accent 6" w:uiPriority="68"/>
+    <w:lsdException w:name="Medium Grid 3 Accent 6" w:uiPriority="69"/>
+    <w:lsdException w:name="Dark List Accent 6" w:uiPriority="70"/>
+    <w:lsdException w:name="Colorful Shading Accent 6" w:uiPriority="71"/>
+    <w:lsdException w:name="Colorful List Accent 6" w:uiPriority="72"/>
+    <w:lsdException w:name="Colorful Grid Accent 6" w:uiPriority="73"/>
+    <w:lsdException w:name="Subtle Emphasis" w:uiPriority="19" w:qFormat="1"/>
+    <w:lsdException w:name="Intense Emphasis" w:uiPriority="21" w:qFormat="1"/>
+    <w:lsdException w:name="Subtle Reference" w:uiPriority="31" w:qFormat="1"/>
+    <w:lsdException w:name="Intense Reference" w:uiPriority="32" w:qFormat="1"/>
+    <w:lsdException w:name="Book Title" w:uiPriority="33" w:qFormat="1"/>
+    <w:lsdException w:name="Bibliography" w:semiHidden="1" w:uiPriority="37" w:unhideWhenUsed="1"/>
+    <w:lsdException w:name="TOC Heading" w:semiHidden="1" w:uiPriority="39" w:unhideWhenUsed="1" w:qFormat="1"/>
+    <w:lsdException w:name="Plain Table 1" w:uiPriority="41"/>
+    <w:lsdException w:name="Plain Table 2" w:uiPriority="42"/>
+    <w:lsdException w:name="Plain Table 3" w:uiPriority="43"/>
+    <w:lsdException w:name="Plain Table 4" w:uiPriority="44"/>
+    <w:lsdException w:name="Plain Table 5" w:uiPriority="45"/>
+    <w:lsdException w:name="Grid Table Light" w:uiPriority="40"/>
+    <w:lsdException w:name="Grid Table 1 Light" w:uiPriority="46"/>
+    <w:lsdException w:name="Grid Table 2" w:uiPriority="47"/>
+    <w:lsdException w:name="Grid Table 3" w:uiPriority="48"/>
+    <w:lsdException w:name="Grid Table 4" w:uiPriority="49"/>
+    <w:lsdException w:name="Grid Table 5 Dark" w:uiPriority="50"/>
+    <w:lsdException w:name="Grid Table 6 Colorful" w:uiPriority="51"/>
+    <w:lsdException w:name="Grid Table 7 Colorful" w:uiPriority="52"/>
+    <w:lsdException w:name="Grid Table 1 Light Accent 1" w:uiPriority="46"/>
+    <w:lsdException w:name="Grid Table 2 Accent 1" w:uiPriority="47"/>
+    <w:lsdException w:name="Grid Table 3 Accent 1" w:uiPriority="48"/>
+    <w:lsdException w:name="Grid Table 4 Accent 1" w:uiPriority="49"/>
+    <w:lsdException w:name="Grid Table 5 Dark Accent 1" w:uiPriority="50"/>
+    <w:lsdException w:name="Grid Table 6 Colorful Accent 1" w:uiPriority="51"/>
+    <w:lsdException w:name="Grid Table 7 Colorful Accent 1" w:uiPriority="52"/>
+    <w:lsdException w:name="Grid Table 1 Light Accent 2" w:uiPriority="46"/>
+    <w:lsdException w:name="Grid Table 2 Accent 2" w:uiPriority="47"/>
+    <w:lsdException w:name="Grid Table 3 Accent 2" w:uiPriority="48"/>
+    <w:lsdException w:name="Grid Table 4 Accent 2" w:uiPriority="49"/>
+    <w:lsdException w:name="Grid Table 5 Dark Accent 2" w:uiPriority="50"/>
+    <w:lsdException w:name="Grid Table 6 Colorful Accent 2" w:uiPriority="51"/>
+    <w:lsdException w:name="Grid Table 7 Colorful Accent 2" w:uiPriority="52"/>
+    <w:lsdException w:name="Grid Table 1 Light Accent 3" w:uiPriority="46"/>
+    <w:lsdException w:name="Grid Table 2 Accent 3" w:uiPriority="47"/>
+    <w:lsdException w:name="Grid Table 3 Accent 3" w:uiPriority="48"/>
+    <w:lsdException w:name="Grid Table 4 Accent 3" w:uiPriority="49"/>
+    <w:lsdException w:name="Grid Table 5 Dark Accent 3" w:uiPriority="50"/>
+    <w:lsdException w:name="Grid Table 6 Colorful Accent 3" w:uiPriority="51"/>
+    <w:lsdException w:name="Grid Table 7 Colorful Accent 3" w:uiPriority="52"/>
+    <w:lsdException w:name="Grid Table 1 Light Accent 4" w:uiPriority="46"/>
+    <w:lsdException w:name="Grid Table 2 Accent 4" w:uiPriority="47"/>
+    <w:lsdException w:name="Grid Table 3 Accent 4" w:uiPriority="48"/>
+    <w:lsdException w:name="Grid Table 4 Accent 4" w:uiPriority="49"/>
+    <w:lsdException w:name="Grid Table 5 Dark Accent 4" w:uiPriority="50"/>
+    <w:lsdException w:name="Grid Table 6 Colorful Accent 4" w:uiPriority="51"/>
+    <w:lsdException w:name="Grid Table 7 Colorful Accent 4" w:uiPriority="52"/>
+    <w:lsdException w:name="Grid Table 1 Light Accent 5" w:uiPriority="46"/>
+    <w:lsdException w:name="Grid Table 2 Accent 5" w:uiPriority="47"/>
+    <w:lsdException w:name="Grid Table 3 Accent 5" w:uiPriority="48"/>
+    <w:lsdException w:name="Grid Table 4 Accent 5" w:uiPriority="49"/>
+    <w:lsdException w:name="Grid Table 5 Dark Accent 5" w:uiPriority="50"/>
+    <w:lsdException w:name="Grid Table 6 Colorful Accent 5" w:uiPriority="51"/>
+    <w:lsdException w:name="Grid Table 7 Colorful Accent 5" w:uiPriority="52"/>
+    <w:lsdException w:name="Grid Table 1 Light Accent 6" w:uiPriority="46"/>
+    <w:lsdException w:name="Grid Table 2 Accent 6" w:uiPriority="47"/>
+    <w:lsdException w:name="Grid Table 3 Accent 6" w:uiPriority="48"/>
+    <w:lsdException w:name="Grid Table 4 Accent 6" w:uiPriority="49"/>
+    <w:lsdException w:name="Grid Table 5 Dark Accent 6" w:uiPriority="50"/>
+    <w:lsdException w:name="Grid Table 6 Colorful Accent 6" w:uiPriority="51"/>
+    <w:lsdException w:name="Grid Table 7 Colorful Accent 6" w:uiPriority="52"/>
+    <w:lsdException w:name="List Table 1 Light" w:uiPriority="46"/>
+    <w:lsdException w:name="List Table 2" w:uiPriority="47"/>
+    <w:lsdException w:name="List Table 3" w:uiPriority="48"/>
+    <w:lsdException w:name="List Table 4" w:uiPriority="49"/>
+    <w:lsdException w:name="List Table 5 Dark" w:uiPriority="50"/>
+    <w:lsdException w:name="List Table 6 Colorful" w:uiPriority="51"/>
+    <w:lsdException w:name="List Table 7 Colorful" w:uiPriority="52"/>
+    <w:lsdException w:name="List Table 1 Light Accent 1" w:uiPriority="46"/>
+    <w:lsdException w:name="List Table 2 Accent 1" w:uiPriority="47"/>
+    <w:lsdException w:name="List Table 3 Accent 1" w:uiPriority="48"/>
+    <w:lsdException w:name="List Table 4 Accent 1" w:uiPriority="49"/>
+    <w:lsdException w:name="List Table 5 Dark Accent 1" w:uiPriority="50"/>
+    <w:lsdException w:name="List Table 6 Colorful Accent 1" w:uiPriority="51"/>
+    <w:lsdException w:name="List Table 7 Colorful Accent 1" w:uiPriority="52"/>
+    <w:lsdException w:name="List Table 1 Light Accent 2" w:uiPriority="46"/>
+    <w:lsdException w:name="List Table 2 Accent 2" w:uiPriority="47"/>
+    <w:lsdException w:name="List Table 3 Accent 2" w:uiPriority="48"/>
+    <w:lsdException w:name="List Table 4 Accent 2" w:uiPriority="49"/>
+    <w:lsdException w:name="List Table 5 Dark Accent 2" w:uiPriority="50"/>
+    <w:lsdException w:name="List Table 6 Colorful Accent 2" w:uiPriority="51"/>
+    <w:lsdException w:name="List Table 7 Colorful Accent 2" w:uiPriority="52"/>
+    <w:lsdException w:name="List Table 1 Light Accent 3" w:uiPriority="46"/>
+    <w:lsdException w:name="List Table 2 Accent 3" w:uiPriority="47"/>
+    <w:lsdException w:name="List Table 3 Accent 3" w:uiPriority="48"/>
+    <w:lsdException w:name="List Table 4 Accent 3" w:uiPriority="49"/>
+    <w:lsdException w:name="List Table 5 Dark Accent 3" w:uiPriority="50"/>
+    <w:lsdException w:name="List Table 6 Colorful Accent 3" w:uiPriority="51"/>
+    <w:lsdException w:name="List Table 7 Colorful Accent 3" w:uiPriority="52"/>
+    <w:lsdException w:name="List Table 1 Light Accent 4" w:uiPriority="46"/>
+    <w:lsdException w:name="List Table 2 Accent 4" w:uiPriority="47"/>
+    <w:lsdException w:name="List Table 3 Accent 4" w:uiPriority="48"/>
+    <w:lsdException w:name="List Table 4 Accent 4" w:uiPriority="49"/>
+    <w:lsdException w:name="List Table 5 Dark Accent 4" w:uiPriority="50"/>
+    <w:lsdException w:name="List Table 6 Colorful Accent 4" w:uiPriority="51"/>
+    <w:lsdException w:name="List Table 7 Colorful Accent 4" w:uiPriority="52"/>
+    <w:lsdException w:name="List Table 1 Light Accent 5" w:uiPriority="46"/>
+    <w:lsdException w:name="List Table 2 Accent 5" w:uiPriority="47"/>
+    <w:lsdException w:name="List Table 3 Accent 5" w:uiPriority="48"/>
+    <w:lsdException w:name="List Table 4 Accent 5" w:uiPriority="49"/>
+    <w:lsdException w:name="List Table 5 Dark Accent 5" w:uiPriority="50"/>
+    <w:lsdException w:name="List Table 6 Colorful Accent 5" w:uiPriority="51"/>
+    <w:lsdException w:name="List Table 7 Colorful Accent 5" w:uiPriority="52"/>
+    <w:lsdException w:name="List Table 1 Light Accent 6" w:uiPriority="46"/>
+    <w:lsdException w:name="List Table 2 Accent 6" w:uiPriority="47"/>
+    <w:lsdException w:name="List Table 3 Accent 6" w:uiPriority="48"/>
+    <w:lsdException w:name="List Table 4 Accent 6" w:uiPriority="49"/>
+    <w:lsdException w:name="List Table 5 Dark Accent 6" w:uiPriority="50"/>
+    <w:lsdException w:name="List Table 6 Colorful Accent 6" w:uiPriority="51"/>
+    <w:lsdException w:name="List Table 7 Colorful Accent 6" w:uiPriority="52"/>
+    <w:lsdException w:name="Mention" w:semiHidden="1" w:unhideWhenUsed="1"/>
+    <w:lsdException w:name="Smart Hyperlink" w:semiHidden="1" w:unhideWhenUsed="1"/>
+    <w:lsdException w:name="Hashtag" w:semiHidden="1" w:unhideWhenUsed="1"/>
+    <w:lsdException w:name="Unresolved Mention" w:semiHidden="1" w:unhideWhenUsed="1"/>
+  </w:latentStyles>
+  <w:style w:type="paragraph" w:default="1" w:styleId="Normal">
+    <w:name w:val="Normal"/>
+    <w:qFormat/>
+  </w:style>
+  <w:style w:type="character" w:default="1" w:styleId="Standardskrifttypeiafsnit">
+    <w:name w:val="Default Paragraph Font"/>
+    <w:uiPriority w:val="1"/>
+    <w:semiHidden/>
+    <w:unhideWhenUsed/>
+  </w:style>
+  <w:style w:type="table" w:default="1" w:styleId="Tabel-Normal">
+    <w:name w:val="Normal Table"/>
+    <w:uiPriority w:val="99"/>
+    <w:semiHidden/>
+    <w:unhideWhenUsed/>
+    <w:tblPr>
+      <w:tblInd w:w="0" w:type="dxa"/>
+      <w:tblCellMar>
+        <w:top w:w="0" w:type="dxa"/>
+        <w:left w:w="108" w:type="dxa"/>
+        <w:bottom w:w="0" w:type="dxa"/>
+        <w:right w:w="108" w:type="dxa"/>
+      </w:tblCellMar>
+    </w:tblPr>
+  </w:style>
+  <w:style w:type="numbering" w:default="1" w:styleId="Ingenoversigt">
+    <w:name w:val="No List"/>
+    <w:uiPriority w:val="99"/>
+    <w:semiHidden/>
+    <w:unhideWhenUsed/>
+  </w:style>
+  <w:style w:type="character" w:styleId="Pladsholdertekst">
+    <w:name w:val="Placeholder Text"/>
+    <w:basedOn w:val="Standardskrifttypeiafsnit"/>
+    <w:uiPriority w:val="99"/>
+    <w:semiHidden/>
+    <w:rsid w:val="00A33CB3"/>
+    <w:rPr>
+      <w:color w:val="808080"/>
+    </w:rPr>
+  </w:style>
+  <w:style w:type="paragraph" w:customStyle="1" w:styleId="C34656F9B3DA4FDBBE7166D9D6AEFF48">
+    <w:name w:val="C34656F9B3DA4FDBBE7166D9D6AEFF48"/>
+    <w:rsid w:val="00A33CB3"/>
+  </w:style>
+</w:styles>
+</file>
+
+<file path=word/glossary/webSettings.xml><?xml version="1.0" encoding="utf-8"?>
+<w:webSettings xmlns:mc="http://schemas.openxmlformats.org/markup-compatibility/2006" xmlns:r="http://schemas.openxmlformats.org/officeDocument/2006/relationships" xmlns:w="http://schemas.openxmlformats.org/wordprocessingml/2006/main" xmlns:w14="http://schemas.microsoft.com/office/word/2010/wordml" xmlns:w15="http://schemas.microsoft.com/office/word/2012/wordml" xmlns:w16cid="http://schemas.microsoft.com/office/word/2016/wordml/cid" xmlns:w16se="http://schemas.microsoft.com/office/word/2015/wordml/symex" mc:Ignorable="w14 w15 w16se w16cid">
+  <w:optimizeForBrowser/>
+  <w:allowPNG/>
+</w:webSettings>
+</file>
+
 <file path=word/theme/theme1.xml><?xml version="1.0" encoding="utf-8"?>
 <a:theme xmlns:a="http://schemas.openxmlformats.org/drawingml/2006/main" name="Office-tema">
   <a:themeElements>
@@ -18737,7 +21055,7 @@
 </file>
 
 <file path=customXml/itemProps1.xml><?xml version="1.0" encoding="utf-8"?>
-<ds:datastoreItem xmlns:ds="http://schemas.openxmlformats.org/officeDocument/2006/customXml" ds:itemID="{918AB340-A623-4F72-96C2-5561AF8DF859}">
+<ds:datastoreItem xmlns:ds="http://schemas.openxmlformats.org/officeDocument/2006/customXml" ds:itemID="{EA710FF8-33EB-48CC-B88B-9D1AE0FE8E8B}">
   <ds:schemaRefs>
     <ds:schemaRef ds:uri="http://schemas.openxmlformats.org/officeDocument/2006/bibliography"/>
   </ds:schemaRefs>

</xml_diff>

<commit_message>
Nyt UC diagram og mindre rettelser
</commit_message>
<xml_diff>
--- a/Rapport.docx
+++ b/Rapport.docx
@@ -554,7 +554,7 @@
           <w:r>
             <w:fldChar w:fldCharType="separate"/>
           </w:r>
-          <w:hyperlink w:anchor="_Toc499286166" w:history="1">
+          <w:hyperlink w:anchor="_Toc499540051" w:history="1">
             <w:r>
               <w:rPr>
                 <w:rStyle w:val="Hyperlink"/>
@@ -581,7 +581,7 @@
                 <w:noProof/>
                 <w:webHidden/>
               </w:rPr>
-              <w:instrText xml:space="preserve"> PAGEREF _Toc499286166 \h </w:instrText>
+              <w:instrText xml:space="preserve"> PAGEREF _Toc499540051 \h </w:instrText>
             </w:r>
             <w:r>
               <w:rPr>
@@ -625,7 +625,7 @@
               <w:lang w:eastAsia="da-DK"/>
             </w:rPr>
           </w:pPr>
-          <w:hyperlink w:anchor="_Toc499286167" w:history="1">
+          <w:hyperlink w:anchor="_Toc499540052" w:history="1">
             <w:r>
               <w:rPr>
                 <w:rStyle w:val="Hyperlink"/>
@@ -652,7 +652,7 @@
                 <w:noProof/>
                 <w:webHidden/>
               </w:rPr>
-              <w:instrText xml:space="preserve"> PAGEREF _Toc499286167 \h </w:instrText>
+              <w:instrText xml:space="preserve"> PAGEREF _Toc499540052 \h </w:instrText>
             </w:r>
             <w:r>
               <w:rPr>
@@ -696,7 +696,7 @@
               <w:lang w:eastAsia="da-DK"/>
             </w:rPr>
           </w:pPr>
-          <w:hyperlink w:anchor="_Toc499286168" w:history="1">
+          <w:hyperlink w:anchor="_Toc499540053" w:history="1">
             <w:r>
               <w:rPr>
                 <w:rStyle w:val="Hyperlink"/>
@@ -723,7 +723,7 @@
                 <w:noProof/>
                 <w:webHidden/>
               </w:rPr>
-              <w:instrText xml:space="preserve"> PAGEREF _Toc499286168 \h </w:instrText>
+              <w:instrText xml:space="preserve"> PAGEREF _Toc499540053 \h </w:instrText>
             </w:r>
             <w:r>
               <w:rPr>
@@ -767,7 +767,7 @@
               <w:lang w:eastAsia="da-DK"/>
             </w:rPr>
           </w:pPr>
-          <w:hyperlink w:anchor="_Toc499286169" w:history="1">
+          <w:hyperlink w:anchor="_Toc499540054" w:history="1">
             <w:r>
               <w:rPr>
                 <w:rStyle w:val="Hyperlink"/>
@@ -794,7 +794,7 @@
                 <w:noProof/>
                 <w:webHidden/>
               </w:rPr>
-              <w:instrText xml:space="preserve"> PAGEREF _Toc499286169 \h </w:instrText>
+              <w:instrText xml:space="preserve"> PAGEREF _Toc499540054 \h </w:instrText>
             </w:r>
             <w:r>
               <w:rPr>
@@ -838,7 +838,7 @@
               <w:lang w:eastAsia="da-DK"/>
             </w:rPr>
           </w:pPr>
-          <w:hyperlink w:anchor="_Toc499286170" w:history="1">
+          <w:hyperlink w:anchor="_Toc499540055" w:history="1">
             <w:r>
               <w:rPr>
                 <w:rStyle w:val="Hyperlink"/>
@@ -865,7 +865,7 @@
                 <w:noProof/>
                 <w:webHidden/>
               </w:rPr>
-              <w:instrText xml:space="preserve"> PAGEREF _Toc499286170 \h </w:instrText>
+              <w:instrText xml:space="preserve"> PAGEREF _Toc499540055 \h </w:instrText>
             </w:r>
             <w:r>
               <w:rPr>
@@ -909,7 +909,7 @@
               <w:lang w:eastAsia="da-DK"/>
             </w:rPr>
           </w:pPr>
-          <w:hyperlink w:anchor="_Toc499286171" w:history="1">
+          <w:hyperlink w:anchor="_Toc499540056" w:history="1">
             <w:r>
               <w:rPr>
                 <w:rStyle w:val="Hyperlink"/>
@@ -936,7 +936,7 @@
                 <w:noProof/>
                 <w:webHidden/>
               </w:rPr>
-              <w:instrText xml:space="preserve"> PAGEREF _Toc499286171 \h </w:instrText>
+              <w:instrText xml:space="preserve"> PAGEREF _Toc499540056 \h </w:instrText>
             </w:r>
             <w:r>
               <w:rPr>
@@ -980,7 +980,7 @@
               <w:lang w:eastAsia="da-DK"/>
             </w:rPr>
           </w:pPr>
-          <w:hyperlink w:anchor="_Toc499286172" w:history="1">
+          <w:hyperlink w:anchor="_Toc499540057" w:history="1">
             <w:r>
               <w:rPr>
                 <w:rStyle w:val="Hyperlink"/>
@@ -1007,7 +1007,7 @@
                 <w:noProof/>
                 <w:webHidden/>
               </w:rPr>
-              <w:instrText xml:space="preserve"> PAGEREF _Toc499286172 \h </w:instrText>
+              <w:instrText xml:space="preserve"> PAGEREF _Toc499540057 \h </w:instrText>
             </w:r>
             <w:r>
               <w:rPr>
@@ -1051,7 +1051,7 @@
               <w:lang w:eastAsia="da-DK"/>
             </w:rPr>
           </w:pPr>
-          <w:hyperlink w:anchor="_Toc499286173" w:history="1">
+          <w:hyperlink w:anchor="_Toc499540058" w:history="1">
             <w:r>
               <w:rPr>
                 <w:rStyle w:val="Hyperlink"/>
@@ -1078,7 +1078,7 @@
                 <w:noProof/>
                 <w:webHidden/>
               </w:rPr>
-              <w:instrText xml:space="preserve"> PAGEREF _Toc499286173 \h </w:instrText>
+              <w:instrText xml:space="preserve"> PAGEREF _Toc499540058 \h </w:instrText>
             </w:r>
             <w:r>
               <w:rPr>
@@ -1122,7 +1122,7 @@
               <w:lang w:eastAsia="da-DK"/>
             </w:rPr>
           </w:pPr>
-          <w:hyperlink w:anchor="_Toc499286174" w:history="1">
+          <w:hyperlink w:anchor="_Toc499540059" w:history="1">
             <w:r>
               <w:rPr>
                 <w:rStyle w:val="Hyperlink"/>
@@ -1149,7 +1149,7 @@
                 <w:noProof/>
                 <w:webHidden/>
               </w:rPr>
-              <w:instrText xml:space="preserve"> PAGEREF _Toc499286174 \h </w:instrText>
+              <w:instrText xml:space="preserve"> PAGEREF _Toc499540059 \h </w:instrText>
             </w:r>
             <w:r>
               <w:rPr>
@@ -1193,7 +1193,7 @@
               <w:lang w:eastAsia="da-DK"/>
             </w:rPr>
           </w:pPr>
-          <w:hyperlink w:anchor="_Toc499286175" w:history="1">
+          <w:hyperlink w:anchor="_Toc499540060" w:history="1">
             <w:r>
               <w:rPr>
                 <w:rStyle w:val="Hyperlink"/>
@@ -1220,7 +1220,7 @@
                 <w:noProof/>
                 <w:webHidden/>
               </w:rPr>
-              <w:instrText xml:space="preserve"> PAGEREF _Toc499286175 \h </w:instrText>
+              <w:instrText xml:space="preserve"> PAGEREF _Toc499540060 \h </w:instrText>
             </w:r>
             <w:r>
               <w:rPr>
@@ -1264,7 +1264,7 @@
               <w:lang w:eastAsia="da-DK"/>
             </w:rPr>
           </w:pPr>
-          <w:hyperlink w:anchor="_Toc499286176" w:history="1">
+          <w:hyperlink w:anchor="_Toc499540061" w:history="1">
             <w:r>
               <w:rPr>
                 <w:rStyle w:val="Hyperlink"/>
@@ -1291,7 +1291,7 @@
                 <w:noProof/>
                 <w:webHidden/>
               </w:rPr>
-              <w:instrText xml:space="preserve"> PAGEREF _Toc499286176 \h </w:instrText>
+              <w:instrText xml:space="preserve"> PAGEREF _Toc499540061 \h </w:instrText>
             </w:r>
             <w:r>
               <w:rPr>
@@ -1335,7 +1335,7 @@
               <w:lang w:eastAsia="da-DK"/>
             </w:rPr>
           </w:pPr>
-          <w:hyperlink w:anchor="_Toc499286177" w:history="1">
+          <w:hyperlink w:anchor="_Toc499540062" w:history="1">
             <w:r>
               <w:rPr>
                 <w:rStyle w:val="Hyperlink"/>
@@ -1363,7 +1363,7 @@
                 <w:noProof/>
                 <w:webHidden/>
               </w:rPr>
-              <w:instrText xml:space="preserve"> PAGEREF _Toc499286177 \h </w:instrText>
+              <w:instrText xml:space="preserve"> PAGEREF _Toc499540062 \h </w:instrText>
             </w:r>
             <w:r>
               <w:rPr>
@@ -1407,7 +1407,7 @@
               <w:lang w:eastAsia="da-DK"/>
             </w:rPr>
           </w:pPr>
-          <w:hyperlink w:anchor="_Toc499286178" w:history="1">
+          <w:hyperlink w:anchor="_Toc499540063" w:history="1">
             <w:r>
               <w:rPr>
                 <w:rStyle w:val="Hyperlink"/>
@@ -1434,7 +1434,7 @@
                 <w:noProof/>
                 <w:webHidden/>
               </w:rPr>
-              <w:instrText xml:space="preserve"> PAGEREF _Toc499286178 \h </w:instrText>
+              <w:instrText xml:space="preserve"> PAGEREF _Toc499540063 \h </w:instrText>
             </w:r>
             <w:r>
               <w:rPr>
@@ -1478,7 +1478,7 @@
               <w:lang w:eastAsia="da-DK"/>
             </w:rPr>
           </w:pPr>
-          <w:hyperlink w:anchor="_Toc499286179" w:history="1">
+          <w:hyperlink w:anchor="_Toc499540064" w:history="1">
             <w:r>
               <w:rPr>
                 <w:rStyle w:val="Hyperlink"/>
@@ -1505,7 +1505,7 @@
                 <w:noProof/>
                 <w:webHidden/>
               </w:rPr>
-              <w:instrText xml:space="preserve"> PAGEREF _Toc499286179 \h </w:instrText>
+              <w:instrText xml:space="preserve"> PAGEREF _Toc499540064 \h </w:instrText>
             </w:r>
             <w:r>
               <w:rPr>
@@ -1549,7 +1549,7 @@
               <w:lang w:eastAsia="da-DK"/>
             </w:rPr>
           </w:pPr>
-          <w:hyperlink w:anchor="_Toc499286180" w:history="1">
+          <w:hyperlink w:anchor="_Toc499540065" w:history="1">
             <w:r>
               <w:rPr>
                 <w:rStyle w:val="Hyperlink"/>
@@ -1576,7 +1576,7 @@
                 <w:noProof/>
                 <w:webHidden/>
               </w:rPr>
-              <w:instrText xml:space="preserve"> PAGEREF _Toc499286180 \h </w:instrText>
+              <w:instrText xml:space="preserve"> PAGEREF _Toc499540065 \h </w:instrText>
             </w:r>
             <w:r>
               <w:rPr>
@@ -1620,27 +1620,84 @@
               <w:lang w:eastAsia="da-DK"/>
             </w:rPr>
           </w:pPr>
-          <w:hyperlink w:anchor="_Toc499286181" w:history="1">
+          <w:hyperlink w:anchor="_Toc499540066" w:history="1">
             <w:r>
               <w:rPr>
                 <w:rStyle w:val="Hyperlink"/>
                 <w:noProof/>
               </w:rPr>
-              <w:t>Use cas</w:t>
-            </w:r>
+              <w:t>Use case diagram</w:t>
+            </w:r>
+            <w:r>
+              <w:rPr>
+                <w:noProof/>
+                <w:webHidden/>
+              </w:rPr>
+              <w:tab/>
+            </w:r>
+            <w:r>
+              <w:rPr>
+                <w:noProof/>
+                <w:webHidden/>
+              </w:rPr>
+              <w:fldChar w:fldCharType="begin"/>
+            </w:r>
+            <w:r>
+              <w:rPr>
+                <w:noProof/>
+                <w:webHidden/>
+              </w:rPr>
+              <w:instrText xml:space="preserve"> PAGEREF _Toc499540066 \h </w:instrText>
+            </w:r>
+            <w:r>
+              <w:rPr>
+                <w:noProof/>
+                <w:webHidden/>
+              </w:rPr>
+            </w:r>
+            <w:r>
+              <w:rPr>
+                <w:noProof/>
+                <w:webHidden/>
+              </w:rPr>
+              <w:fldChar w:fldCharType="separate"/>
+            </w:r>
+            <w:r>
+              <w:rPr>
+                <w:noProof/>
+                <w:webHidden/>
+              </w:rPr>
+              <w:t>12</w:t>
+            </w:r>
+            <w:r>
+              <w:rPr>
+                <w:noProof/>
+                <w:webHidden/>
+              </w:rPr>
+              <w:fldChar w:fldCharType="end"/>
+            </w:r>
+          </w:hyperlink>
+        </w:p>
+        <w:p>
+          <w:pPr>
+            <w:pStyle w:val="Indholdsfortegnelse2"/>
+            <w:tabs>
+              <w:tab w:val="right" w:leader="dot" w:pos="9628"/>
+            </w:tabs>
+            <w:rPr>
+              <w:noProof/>
+              <w:sz w:val="22"/>
+              <w:szCs w:val="22"/>
+              <w:lang w:eastAsia="da-DK"/>
+            </w:rPr>
+          </w:pPr>
+          <w:hyperlink w:anchor="_Toc499540067" w:history="1">
             <w:r>
               <w:rPr>
                 <w:rStyle w:val="Hyperlink"/>
                 <w:noProof/>
               </w:rPr>
-              <w:t>e</w:t>
-            </w:r>
-            <w:r>
-              <w:rPr>
-                <w:rStyle w:val="Hyperlink"/>
-                <w:noProof/>
-              </w:rPr>
-              <w:t>s</w:t>
+              <w:t>Use cases</w:t>
             </w:r>
             <w:r>
               <w:rPr>
@@ -1661,7 +1718,7 @@
                 <w:noProof/>
                 <w:webHidden/>
               </w:rPr>
-              <w:instrText xml:space="preserve"> PAGEREF _Toc499286181 \h </w:instrText>
+              <w:instrText xml:space="preserve"> PAGEREF _Toc499540067 \h </w:instrText>
             </w:r>
             <w:r>
               <w:rPr>
@@ -1705,7 +1762,7 @@
               <w:lang w:eastAsia="da-DK"/>
             </w:rPr>
           </w:pPr>
-          <w:hyperlink w:anchor="_Toc499286182" w:history="1">
+          <w:hyperlink w:anchor="_Toc499540068" w:history="1">
             <w:r>
               <w:rPr>
                 <w:rStyle w:val="Hyperlink"/>
@@ -1732,7 +1789,7 @@
                 <w:noProof/>
                 <w:webHidden/>
               </w:rPr>
-              <w:instrText xml:space="preserve"> PAGEREF _Toc499286182 \h </w:instrText>
+              <w:instrText xml:space="preserve"> PAGEREF _Toc499540068 \h </w:instrText>
             </w:r>
             <w:r>
               <w:rPr>
@@ -1776,7 +1833,7 @@
               <w:lang w:eastAsia="da-DK"/>
             </w:rPr>
           </w:pPr>
-          <w:hyperlink w:anchor="_Toc499286183" w:history="1">
+          <w:hyperlink w:anchor="_Toc499540069" w:history="1">
             <w:r>
               <w:rPr>
                 <w:rStyle w:val="Hyperlink"/>
@@ -1803,7 +1860,7 @@
                 <w:noProof/>
                 <w:webHidden/>
               </w:rPr>
-              <w:instrText xml:space="preserve"> PAGEREF _Toc499286183 \h </w:instrText>
+              <w:instrText xml:space="preserve"> PAGEREF _Toc499540069 \h </w:instrText>
             </w:r>
             <w:r>
               <w:rPr>
@@ -1823,7 +1880,7 @@
                 <w:noProof/>
                 <w:webHidden/>
               </w:rPr>
-              <w:t>13</w:t>
+              <w:t>14</w:t>
             </w:r>
             <w:r>
               <w:rPr>
@@ -1847,7 +1904,7 @@
               <w:lang w:eastAsia="da-DK"/>
             </w:rPr>
           </w:pPr>
-          <w:hyperlink w:anchor="_Toc499286184" w:history="1">
+          <w:hyperlink w:anchor="_Toc499540070" w:history="1">
             <w:r>
               <w:rPr>
                 <w:rStyle w:val="Hyperlink"/>
@@ -1874,7 +1931,7 @@
                 <w:noProof/>
                 <w:webHidden/>
               </w:rPr>
-              <w:instrText xml:space="preserve"> PAGEREF _Toc499286184 \h </w:instrText>
+              <w:instrText xml:space="preserve"> PAGEREF _Toc499540070 \h </w:instrText>
             </w:r>
             <w:r>
               <w:rPr>
@@ -1894,7 +1951,7 @@
                 <w:noProof/>
                 <w:webHidden/>
               </w:rPr>
-              <w:t>20</w:t>
+              <w:t>21</w:t>
             </w:r>
             <w:r>
               <w:rPr>
@@ -1918,7 +1975,7 @@
               <w:lang w:eastAsia="da-DK"/>
             </w:rPr>
           </w:pPr>
-          <w:hyperlink w:anchor="_Toc499286185" w:history="1">
+          <w:hyperlink w:anchor="_Toc499540071" w:history="1">
             <w:r>
               <w:rPr>
                 <w:rStyle w:val="Hyperlink"/>
@@ -1946,7 +2003,7 @@
                 <w:noProof/>
                 <w:webHidden/>
               </w:rPr>
-              <w:instrText xml:space="preserve"> PAGEREF _Toc499286185 \h </w:instrText>
+              <w:instrText xml:space="preserve"> PAGEREF _Toc499540071 \h </w:instrText>
             </w:r>
             <w:r>
               <w:rPr>
@@ -1966,7 +2023,7 @@
                 <w:noProof/>
                 <w:webHidden/>
               </w:rPr>
-              <w:t>20</w:t>
+              <w:t>21</w:t>
             </w:r>
             <w:r>
               <w:rPr>
@@ -1990,7 +2047,7 @@
               <w:lang w:eastAsia="da-DK"/>
             </w:rPr>
           </w:pPr>
-          <w:hyperlink w:anchor="_Toc499286186" w:history="1">
+          <w:hyperlink w:anchor="_Toc499540072" w:history="1">
             <w:r>
               <w:rPr>
                 <w:rStyle w:val="Hyperlink"/>
@@ -2018,7 +2075,7 @@
                 <w:noProof/>
                 <w:webHidden/>
               </w:rPr>
-              <w:instrText xml:space="preserve"> PAGEREF _Toc499286186 \h </w:instrText>
+              <w:instrText xml:space="preserve"> PAGEREF _Toc499540072 \h </w:instrText>
             </w:r>
             <w:r>
               <w:rPr>
@@ -2038,7 +2095,7 @@
                 <w:noProof/>
                 <w:webHidden/>
               </w:rPr>
-              <w:t>20</w:t>
+              <w:t>21</w:t>
             </w:r>
             <w:r>
               <w:rPr>
@@ -2062,7 +2119,7 @@
               <w:lang w:eastAsia="da-DK"/>
             </w:rPr>
           </w:pPr>
-          <w:hyperlink w:anchor="_Toc499286187" w:history="1">
+          <w:hyperlink w:anchor="_Toc499540073" w:history="1">
             <w:r>
               <w:rPr>
                 <w:rStyle w:val="Hyperlink"/>
@@ -2090,7 +2147,7 @@
                 <w:noProof/>
                 <w:webHidden/>
               </w:rPr>
-              <w:instrText xml:space="preserve"> PAGEREF _Toc499286187 \h </w:instrText>
+              <w:instrText xml:space="preserve"> PAGEREF _Toc499540073 \h </w:instrText>
             </w:r>
             <w:r>
               <w:rPr>
@@ -2110,7 +2167,7 @@
                 <w:noProof/>
                 <w:webHidden/>
               </w:rPr>
-              <w:t>20</w:t>
+              <w:t>21</w:t>
             </w:r>
             <w:r>
               <w:rPr>
@@ -2134,7 +2191,7 @@
               <w:lang w:eastAsia="da-DK"/>
             </w:rPr>
           </w:pPr>
-          <w:hyperlink w:anchor="_Toc499286188" w:history="1">
+          <w:hyperlink w:anchor="_Toc499540074" w:history="1">
             <w:r>
               <w:rPr>
                 <w:rStyle w:val="Hyperlink"/>
@@ -2162,7 +2219,7 @@
                 <w:noProof/>
                 <w:webHidden/>
               </w:rPr>
-              <w:instrText xml:space="preserve"> PAGEREF _Toc499286188 \h </w:instrText>
+              <w:instrText xml:space="preserve"> PAGEREF _Toc499540074 \h </w:instrText>
             </w:r>
             <w:r>
               <w:rPr>
@@ -2182,7 +2239,7 @@
                 <w:noProof/>
                 <w:webHidden/>
               </w:rPr>
-              <w:t>20</w:t>
+              <w:t>21</w:t>
             </w:r>
             <w:r>
               <w:rPr>
@@ -2206,7 +2263,7 @@
               <w:lang w:eastAsia="da-DK"/>
             </w:rPr>
           </w:pPr>
-          <w:hyperlink w:anchor="_Toc499286189" w:history="1">
+          <w:hyperlink w:anchor="_Toc499540075" w:history="1">
             <w:r>
               <w:rPr>
                 <w:rStyle w:val="Hyperlink"/>
@@ -2234,7 +2291,7 @@
                 <w:noProof/>
                 <w:webHidden/>
               </w:rPr>
-              <w:instrText xml:space="preserve"> PAGEREF _Toc499286189 \h </w:instrText>
+              <w:instrText xml:space="preserve"> PAGEREF _Toc499540075 \h </w:instrText>
             </w:r>
             <w:r>
               <w:rPr>
@@ -2254,7 +2311,7 @@
                 <w:noProof/>
                 <w:webHidden/>
               </w:rPr>
-              <w:t>20</w:t>
+              <w:t>21</w:t>
             </w:r>
             <w:r>
               <w:rPr>
@@ -2278,7 +2335,7 @@
               <w:lang w:eastAsia="da-DK"/>
             </w:rPr>
           </w:pPr>
-          <w:hyperlink w:anchor="_Toc499286190" w:history="1">
+          <w:hyperlink w:anchor="_Toc499540076" w:history="1">
             <w:r>
               <w:rPr>
                 <w:rStyle w:val="Hyperlink"/>
@@ -2305,7 +2362,7 @@
                 <w:noProof/>
                 <w:webHidden/>
               </w:rPr>
-              <w:instrText xml:space="preserve"> PAGEREF _Toc499286190 \h </w:instrText>
+              <w:instrText xml:space="preserve"> PAGEREF _Toc499540076 \h </w:instrText>
             </w:r>
             <w:r>
               <w:rPr>
@@ -2325,7 +2382,7 @@
                 <w:noProof/>
                 <w:webHidden/>
               </w:rPr>
-              <w:t>21</w:t>
+              <w:t>22</w:t>
             </w:r>
             <w:r>
               <w:rPr>
@@ -2349,7 +2406,7 @@
               <w:lang w:eastAsia="da-DK"/>
             </w:rPr>
           </w:pPr>
-          <w:hyperlink w:anchor="_Toc499286191" w:history="1">
+          <w:hyperlink w:anchor="_Toc499540077" w:history="1">
             <w:r>
               <w:rPr>
                 <w:rStyle w:val="Hyperlink"/>
@@ -2376,7 +2433,7 @@
                 <w:noProof/>
                 <w:webHidden/>
               </w:rPr>
-              <w:instrText xml:space="preserve"> PAGEREF _Toc499286191 \h </w:instrText>
+              <w:instrText xml:space="preserve"> PAGEREF _Toc499540077 \h </w:instrText>
             </w:r>
             <w:r>
               <w:rPr>
@@ -2396,7 +2453,7 @@
                 <w:noProof/>
                 <w:webHidden/>
               </w:rPr>
-              <w:t>21</w:t>
+              <w:t>22</w:t>
             </w:r>
             <w:r>
               <w:rPr>
@@ -2420,7 +2477,7 @@
               <w:lang w:eastAsia="da-DK"/>
             </w:rPr>
           </w:pPr>
-          <w:hyperlink w:anchor="_Toc499286192" w:history="1">
+          <w:hyperlink w:anchor="_Toc499540078" w:history="1">
             <w:r>
               <w:rPr>
                 <w:rStyle w:val="Hyperlink"/>
@@ -2447,7 +2504,7 @@
                 <w:noProof/>
                 <w:webHidden/>
               </w:rPr>
-              <w:instrText xml:space="preserve"> PAGEREF _Toc499286192 \h </w:instrText>
+              <w:instrText xml:space="preserve"> PAGEREF _Toc499540078 \h </w:instrText>
             </w:r>
             <w:r>
               <w:rPr>
@@ -2467,7 +2524,7 @@
                 <w:noProof/>
                 <w:webHidden/>
               </w:rPr>
-              <w:t>21</w:t>
+              <w:t>22</w:t>
             </w:r>
             <w:r>
               <w:rPr>
@@ -2491,13 +2548,13 @@
               <w:lang w:eastAsia="da-DK"/>
             </w:rPr>
           </w:pPr>
-          <w:hyperlink w:anchor="_Toc499286193" w:history="1">
+          <w:hyperlink w:anchor="_Toc499540079" w:history="1">
             <w:r>
               <w:rPr>
                 <w:rStyle w:val="Hyperlink"/>
                 <w:noProof/>
               </w:rPr>
-              <w:t>Faseplan</w:t>
+              <w:t>Bilag 1: Faseplan</w:t>
             </w:r>
             <w:r>
               <w:rPr>
@@ -2518,7 +2575,7 @@
                 <w:noProof/>
                 <w:webHidden/>
               </w:rPr>
-              <w:instrText xml:space="preserve"> PAGEREF _Toc499286193 \h </w:instrText>
+              <w:instrText xml:space="preserve"> PAGEREF _Toc499540079 \h </w:instrText>
             </w:r>
             <w:r>
               <w:rPr>
@@ -2538,7 +2595,7 @@
                 <w:noProof/>
                 <w:webHidden/>
               </w:rPr>
-              <w:t>21</w:t>
+              <w:t>22</w:t>
             </w:r>
             <w:r>
               <w:rPr>
@@ -2562,7 +2619,7 @@
               <w:lang w:eastAsia="da-DK"/>
             </w:rPr>
           </w:pPr>
-          <w:hyperlink w:anchor="_Toc499286194" w:history="1">
+          <w:hyperlink w:anchor="_Toc499540080" w:history="1">
             <w:r>
               <w:rPr>
                 <w:rStyle w:val="Hyperlink"/>
@@ -2589,7 +2646,7 @@
                 <w:noProof/>
                 <w:webHidden/>
               </w:rPr>
-              <w:instrText xml:space="preserve"> PAGEREF _Toc499286194 \h </w:instrText>
+              <w:instrText xml:space="preserve"> PAGEREF _Toc499540080 \h </w:instrText>
             </w:r>
             <w:r>
               <w:rPr>
@@ -2609,7 +2666,7 @@
                 <w:noProof/>
                 <w:webHidden/>
               </w:rPr>
-              <w:t>21</w:t>
+              <w:t>22</w:t>
             </w:r>
             <w:r>
               <w:rPr>
@@ -2633,7 +2690,7 @@
               <w:lang w:eastAsia="da-DK"/>
             </w:rPr>
           </w:pPr>
-          <w:hyperlink w:anchor="_Toc499286195" w:history="1">
+          <w:hyperlink w:anchor="_Toc499540081" w:history="1">
             <w:r>
               <w:rPr>
                 <w:rStyle w:val="Hyperlink"/>
@@ -2660,7 +2717,7 @@
                 <w:noProof/>
                 <w:webHidden/>
               </w:rPr>
-              <w:instrText xml:space="preserve"> PAGEREF _Toc499286195 \h </w:instrText>
+              <w:instrText xml:space="preserve"> PAGEREF _Toc499540081 \h </w:instrText>
             </w:r>
             <w:r>
               <w:rPr>
@@ -2680,7 +2737,7 @@
                 <w:noProof/>
                 <w:webHidden/>
               </w:rPr>
-              <w:t>21</w:t>
+              <w:t>22</w:t>
             </w:r>
             <w:r>
               <w:rPr>
@@ -2704,7 +2761,7 @@
               <w:lang w:eastAsia="da-DK"/>
             </w:rPr>
           </w:pPr>
-          <w:hyperlink w:anchor="_Toc499286196" w:history="1">
+          <w:hyperlink w:anchor="_Toc499540082" w:history="1">
             <w:r>
               <w:rPr>
                 <w:rStyle w:val="Hyperlink"/>
@@ -2731,7 +2788,7 @@
                 <w:noProof/>
                 <w:webHidden/>
               </w:rPr>
-              <w:instrText xml:space="preserve"> PAGEREF _Toc499286196 \h </w:instrText>
+              <w:instrText xml:space="preserve"> PAGEREF _Toc499540082 \h </w:instrText>
             </w:r>
             <w:r>
               <w:rPr>
@@ -2751,7 +2808,7 @@
                 <w:noProof/>
                 <w:webHidden/>
               </w:rPr>
-              <w:t>22</w:t>
+              <w:t>23</w:t>
             </w:r>
             <w:r>
               <w:rPr>
@@ -2775,7 +2832,7 @@
               <w:lang w:eastAsia="da-DK"/>
             </w:rPr>
           </w:pPr>
-          <w:hyperlink w:anchor="_Toc499286197" w:history="1">
+          <w:hyperlink w:anchor="_Toc499540083" w:history="1">
             <w:r>
               <w:rPr>
                 <w:rStyle w:val="Hyperlink"/>
@@ -2802,7 +2859,7 @@
                 <w:noProof/>
                 <w:webHidden/>
               </w:rPr>
-              <w:instrText xml:space="preserve"> PAGEREF _Toc499286197 \h </w:instrText>
+              <w:instrText xml:space="preserve"> PAGEREF _Toc499540083 \h </w:instrText>
             </w:r>
             <w:r>
               <w:rPr>
@@ -2822,7 +2879,7 @@
                 <w:noProof/>
                 <w:webHidden/>
               </w:rPr>
-              <w:t>22</w:t>
+              <w:t>23</w:t>
             </w:r>
             <w:r>
               <w:rPr>
@@ -2846,11 +2903,12 @@
               <w:lang w:eastAsia="da-DK"/>
             </w:rPr>
           </w:pPr>
-          <w:hyperlink w:anchor="_Toc499286198" w:history="1">
+          <w:hyperlink w:anchor="_Toc499540084" w:history="1">
             <w:r>
               <w:rPr>
                 <w:rStyle w:val="Hyperlink"/>
                 <w:noProof/>
+                <w:lang w:val="en-US"/>
               </w:rPr>
               <w:t>Glossary</w:t>
             </w:r>
@@ -2873,7 +2931,7 @@
                 <w:noProof/>
                 <w:webHidden/>
               </w:rPr>
-              <w:instrText xml:space="preserve"> PAGEREF _Toc499286198 \h </w:instrText>
+              <w:instrText xml:space="preserve"> PAGEREF _Toc499540084 \h </w:instrText>
             </w:r>
             <w:r>
               <w:rPr>
@@ -2893,7 +2951,7 @@
                 <w:noProof/>
                 <w:webHidden/>
               </w:rPr>
-              <w:t>23</w:t>
+              <w:t>24</w:t>
             </w:r>
             <w:r>
               <w:rPr>
@@ -2917,11 +2975,12 @@
               <w:lang w:eastAsia="da-DK"/>
             </w:rPr>
           </w:pPr>
-          <w:hyperlink w:anchor="_Toc499286199" w:history="1">
+          <w:hyperlink w:anchor="_Toc499540085" w:history="1">
             <w:r>
               <w:rPr>
                 <w:rStyle w:val="Hyperlink"/>
                 <w:noProof/>
+                <w:lang w:val="en-US"/>
               </w:rPr>
               <w:t>Domain</w:t>
             </w:r>
@@ -2944,7 +3003,7 @@
                 <w:noProof/>
                 <w:webHidden/>
               </w:rPr>
-              <w:instrText xml:space="preserve"> PAGEREF _Toc499286199 \h </w:instrText>
+              <w:instrText xml:space="preserve"> PAGEREF _Toc499540085 \h </w:instrText>
             </w:r>
             <w:r>
               <w:rPr>
@@ -2964,7 +3023,7 @@
                 <w:noProof/>
                 <w:webHidden/>
               </w:rPr>
-              <w:t>23</w:t>
+              <w:t>24</w:t>
             </w:r>
             <w:r>
               <w:rPr>
@@ -2988,11 +3047,12 @@
               <w:lang w:eastAsia="da-DK"/>
             </w:rPr>
           </w:pPr>
-          <w:hyperlink w:anchor="_Toc499286200" w:history="1">
+          <w:hyperlink w:anchor="_Toc499540086" w:history="1">
             <w:r>
               <w:rPr>
                 <w:rStyle w:val="Hyperlink"/>
                 <w:noProof/>
+                <w:lang w:val="en-US"/>
               </w:rPr>
               <w:t>Litteraturliste</w:t>
             </w:r>
@@ -3015,7 +3075,7 @@
                 <w:noProof/>
                 <w:webHidden/>
               </w:rPr>
-              <w:instrText xml:space="preserve"> PAGEREF _Toc499286200 \h </w:instrText>
+              <w:instrText xml:space="preserve"> PAGEREF _Toc499540086 \h </w:instrText>
             </w:r>
             <w:r>
               <w:rPr>
@@ -3035,7 +3095,7 @@
                 <w:noProof/>
                 <w:webHidden/>
               </w:rPr>
-              <w:t>24</w:t>
+              <w:t>25</w:t>
             </w:r>
             <w:r>
               <w:rPr>
@@ -3080,7 +3140,7 @@
           <w:szCs w:val="40"/>
         </w:rPr>
       </w:pPr>
-      <w:bookmarkStart w:id="2" w:name="_Toc499286166"/>
+      <w:bookmarkStart w:id="2" w:name="_Toc499540051"/>
       <w:r>
         <w:rPr>
           <w:sz w:val="40"/>
@@ -3104,7 +3164,7 @@
       <w:pPr>
         <w:pStyle w:val="Overskrift2"/>
       </w:pPr>
-      <w:bookmarkStart w:id="3" w:name="_Toc499286167"/>
+      <w:bookmarkStart w:id="3" w:name="_Toc499540052"/>
       <w:r>
         <w:t>Brainstorm</w:t>
       </w:r>
@@ -3450,6 +3510,7 @@
         <w:jc w:val="both"/>
       </w:pPr>
       <w:r>
+        <w:lastRenderedPageBreak/>
         <w:t>Konkurrencesvøm</w:t>
       </w:r>
       <w:r>
@@ -3461,7 +3522,6 @@
         <w:jc w:val="both"/>
       </w:pPr>
       <w:r>
-        <w:lastRenderedPageBreak/>
         <w:t xml:space="preserve">Er der mulighed for, at skabe en karriere i svømmeklubben? </w:t>
       </w:r>
     </w:p>
@@ -3514,7 +3574,7 @@
       <w:pPr>
         <w:pStyle w:val="Overskrift2"/>
       </w:pPr>
-      <w:bookmarkStart w:id="4" w:name="_Toc499286168"/>
+      <w:bookmarkStart w:id="4" w:name="_Toc499540053"/>
       <w:r>
         <w:t>Sortering</w:t>
       </w:r>
@@ -3552,7 +3612,7 @@
       <w:pPr>
         <w:pStyle w:val="Overskrift2"/>
       </w:pPr>
-      <w:bookmarkStart w:id="5" w:name="_Toc499286169"/>
+      <w:bookmarkStart w:id="5" w:name="_Toc499540054"/>
       <w:r>
         <w:t>Svømmeklubbens matrix</w:t>
       </w:r>
@@ -3576,6 +3636,7 @@
         <w:tc>
           <w:tcPr>
             <w:tcW w:w="3209" w:type="dxa"/>
+            <w:shd w:val="clear" w:color="auto" w:fill="808080" w:themeFill="background1" w:themeFillShade="80"/>
           </w:tcPr>
           <w:p/>
         </w:tc>
@@ -3776,7 +3837,7 @@
       <w:pPr>
         <w:pStyle w:val="Overskrift2"/>
       </w:pPr>
-      <w:bookmarkStart w:id="6" w:name="_Toc499286170"/>
+      <w:bookmarkStart w:id="6" w:name="_Toc499540055"/>
       <w:r>
         <w:t>Systemudviklernes matrix</w:t>
       </w:r>
@@ -3800,6 +3861,10 @@
         <w:tc>
           <w:tcPr>
             <w:tcW w:w="3209" w:type="dxa"/>
+            <w:tcBorders>
+              <w:bottom w:val="nil"/>
+            </w:tcBorders>
+            <w:shd w:val="clear" w:color="auto" w:fill="808080" w:themeFill="background1" w:themeFillShade="80"/>
           </w:tcPr>
           <w:p/>
         </w:tc>
@@ -3847,6 +3912,9 @@
         <w:tc>
           <w:tcPr>
             <w:tcW w:w="3209" w:type="dxa"/>
+            <w:tcBorders>
+              <w:top w:val="nil"/>
+            </w:tcBorders>
           </w:tcPr>
           <w:p>
             <w:pPr>
@@ -3958,7 +4026,7 @@
       <w:pPr>
         <w:pStyle w:val="Overskrift2"/>
       </w:pPr>
-      <w:bookmarkStart w:id="7" w:name="_Toc499286171"/>
+      <w:bookmarkStart w:id="7" w:name="_Toc499540056"/>
       <w:r>
         <w:t>Interessenterne</w:t>
       </w:r>
@@ -4041,6 +4109,7 @@
         <w:jc w:val="both"/>
       </w:pPr>
       <w:r>
+        <w:lastRenderedPageBreak/>
         <w:t xml:space="preserve">Hvad ønsker ledelsen af det nye styresystem? </w:t>
       </w:r>
     </w:p>
@@ -4055,7 +4124,6 @@
         <w:jc w:val="both"/>
       </w:pPr>
       <w:r>
-        <w:lastRenderedPageBreak/>
         <w:t>Det bliver nemmere at registrere nye medlemmer.</w:t>
       </w:r>
     </w:p>
@@ -4270,7 +4338,7 @@
       <w:pPr>
         <w:pStyle w:val="Overskrift2"/>
       </w:pPr>
-      <w:bookmarkStart w:id="8" w:name="_Toc499286172"/>
+      <w:bookmarkStart w:id="8" w:name="_Toc499540057"/>
       <w:r>
         <w:t>Integrer</w:t>
       </w:r>
@@ -4468,6 +4536,7 @@
         <w:jc w:val="both"/>
       </w:pPr>
       <w:r>
+        <w:lastRenderedPageBreak/>
         <w:t xml:space="preserve">Udviklernes målsætning. </w:t>
       </w:r>
     </w:p>
@@ -4482,7 +4551,6 @@
         <w:jc w:val="both"/>
       </w:pPr>
       <w:r>
-        <w:lastRenderedPageBreak/>
         <w:t>Holde morgenmøde hver dag.</w:t>
       </w:r>
     </w:p>
@@ -4620,7 +4688,7 @@
       <w:pPr>
         <w:pStyle w:val="Overskrift2"/>
       </w:pPr>
-      <w:bookmarkStart w:id="9" w:name="_Toc499286173"/>
+      <w:bookmarkStart w:id="9" w:name="_Toc499540058"/>
       <w:r>
         <w:t>Interessent matrix</w:t>
       </w:r>
@@ -5939,7 +6007,7 @@
       <w:pPr>
         <w:pStyle w:val="Overskrift1"/>
       </w:pPr>
-      <w:bookmarkStart w:id="14" w:name="_Toc499286174"/>
+      <w:bookmarkStart w:id="14" w:name="_Toc499540059"/>
       <w:r>
         <w:t>SWOT-analyse</w:t>
       </w:r>
@@ -5996,7 +6064,7 @@
       <w:pPr>
         <w:pStyle w:val="Overskrift2"/>
       </w:pPr>
-      <w:bookmarkStart w:id="15" w:name="_Toc499286175"/>
+      <w:bookmarkStart w:id="15" w:name="_Toc499540060"/>
       <w:r>
         <w:t>Set ud fra svømmeklubben</w:t>
       </w:r>
@@ -6550,7 +6618,7 @@
       <w:pPr>
         <w:pStyle w:val="Overskrift2"/>
       </w:pPr>
-      <w:bookmarkStart w:id="16" w:name="_Toc499286176"/>
+      <w:bookmarkStart w:id="16" w:name="_Toc499540061"/>
       <w:r>
         <w:t>Set ud fra systemudviklerne</w:t>
       </w:r>
@@ -7029,7 +7097,7 @@
           <w:szCs w:val="52"/>
         </w:rPr>
       </w:pPr>
-      <w:bookmarkStart w:id="17" w:name="_Toc499286177"/>
+      <w:bookmarkStart w:id="17" w:name="_Toc499540062"/>
       <w:r>
         <w:rPr>
           <w:rFonts w:eastAsia="Calibri"/>
@@ -7054,7 +7122,7 @@
         <w:pStyle w:val="Overskrift2"/>
       </w:pPr>
       <w:bookmarkStart w:id="18" w:name="_Toc498980971"/>
-      <w:bookmarkStart w:id="19" w:name="_Toc499286178"/>
+      <w:bookmarkStart w:id="19" w:name="_Toc499540063"/>
       <w:r>
         <w:t>Historik</w:t>
       </w:r>
@@ -7531,7 +7599,7 @@
         <w:pStyle w:val="Overskrift2"/>
       </w:pPr>
       <w:bookmarkStart w:id="20" w:name="_Toc498980972"/>
-      <w:bookmarkStart w:id="21" w:name="_Toc499286179"/>
+      <w:bookmarkStart w:id="21" w:name="_Toc499540064"/>
       <w:r>
         <w:t>Vision</w:t>
       </w:r>
@@ -7575,7 +7643,7 @@
         <w:pStyle w:val="Overskrift2"/>
       </w:pPr>
       <w:bookmarkStart w:id="22" w:name="_Toc498980973"/>
-      <w:bookmarkStart w:id="23" w:name="_Toc499286180"/>
+      <w:bookmarkStart w:id="23" w:name="_Toc499540065"/>
       <w:r>
         <w:t>Krav</w:t>
       </w:r>
@@ -8040,10 +8108,14 @@
       <w:pPr>
         <w:pStyle w:val="Overskrift2"/>
       </w:pPr>
+      <w:bookmarkStart w:id="24" w:name="_Toc499540066"/>
       <w:r>
         <w:lastRenderedPageBreak/>
         <w:t>Use case diagram</w:t>
       </w:r>
+      <w:bookmarkStart w:id="25" w:name="_GoBack"/>
+      <w:bookmarkEnd w:id="24"/>
+      <w:bookmarkEnd w:id="25"/>
     </w:p>
     <w:p/>
     <w:p>
@@ -8052,10 +8124,10 @@
           <w:noProof/>
         </w:rPr>
         <w:drawing>
-          <wp:inline distT="0" distB="0" distL="0" distR="0" wp14:anchorId="5B6918BF" wp14:editId="14CCA4F0">
+          <wp:inline distT="0" distB="0" distL="0" distR="0" wp14:anchorId="4D4DF50F" wp14:editId="22E5C035">
             <wp:extent cx="5324475" cy="5505450"/>
             <wp:effectExtent l="0" t="0" r="9525" b="0"/>
-            <wp:docPr id="21" name="Billede 21"/>
+            <wp:docPr id="22" name="Billede 22"/>
             <wp:cNvGraphicFramePr>
               <a:graphicFrameLocks xmlns:a="http://schemas.openxmlformats.org/drawingml/2006/main" noChangeAspect="1"/>
             </wp:cNvGraphicFramePr>
@@ -8063,7 +8135,7 @@
               <a:graphicData uri="http://schemas.openxmlformats.org/drawingml/2006/picture">
                 <pic:pic xmlns:pic="http://schemas.openxmlformats.org/drawingml/2006/picture">
                   <pic:nvPicPr>
-                    <pic:cNvPr id="0" name="Picture 1"/>
+                    <pic:cNvPr id="0" name="Picture 3"/>
                     <pic:cNvPicPr>
                       <a:picLocks noChangeAspect="1" noChangeArrowheads="1"/>
                     </pic:cNvPicPr>
@@ -8100,24 +8172,26 @@
           </wp:inline>
         </w:drawing>
       </w:r>
-      <w:bookmarkStart w:id="24" w:name="_GoBack"/>
-      <w:bookmarkEnd w:id="24"/>
     </w:p>
     <w:p/>
     <w:p/>
     <w:p/>
     <w:p/>
+    <w:p/>
+    <w:p/>
+    <w:p/>
     <w:p>
       <w:pPr>
         <w:pStyle w:val="Overskrift2"/>
       </w:pPr>
-      <w:bookmarkStart w:id="25" w:name="_Toc498980974"/>
-      <w:bookmarkStart w:id="26" w:name="_Toc499286181"/>
-      <w:r>
+      <w:bookmarkStart w:id="26" w:name="_Toc498980974"/>
+      <w:bookmarkStart w:id="27" w:name="_Toc499540067"/>
+      <w:r>
+        <w:lastRenderedPageBreak/>
         <w:t>Use cases</w:t>
       </w:r>
-      <w:bookmarkEnd w:id="25"/>
       <w:bookmarkEnd w:id="26"/>
+      <w:bookmarkEnd w:id="27"/>
     </w:p>
     <w:p>
       <w:r>
@@ -8142,24 +8216,23 @@
       <w:pPr>
         <w:pStyle w:val="Overskrift3"/>
       </w:pPr>
-      <w:bookmarkStart w:id="27" w:name="_Toc498980975"/>
-      <w:bookmarkStart w:id="28" w:name="_Toc499286182"/>
+      <w:bookmarkStart w:id="28" w:name="_Toc498980975"/>
+      <w:bookmarkStart w:id="29" w:name="_Toc499540068"/>
       <w:r>
         <w:t>Brief</w:t>
       </w:r>
-      <w:bookmarkEnd w:id="27"/>
       <w:bookmarkEnd w:id="28"/>
+      <w:bookmarkEnd w:id="29"/>
     </w:p>
     <w:p>
       <w:pPr>
         <w:pStyle w:val="Overskrift4"/>
       </w:pPr>
-      <w:bookmarkStart w:id="29" w:name="_Toc498980976"/>
-      <w:r>
-        <w:lastRenderedPageBreak/>
+      <w:bookmarkStart w:id="30" w:name="_Toc498980976"/>
+      <w:r>
         <w:t>Use Case 004</w:t>
       </w:r>
-      <w:bookmarkEnd w:id="29"/>
+      <w:bookmarkEnd w:id="30"/>
     </w:p>
     <w:tbl>
       <w:tblPr>
@@ -8312,11 +8385,11 @@
       <w:pPr>
         <w:pStyle w:val="Overskrift4"/>
       </w:pPr>
-      <w:bookmarkStart w:id="30" w:name="_Toc498980977"/>
+      <w:bookmarkStart w:id="31" w:name="_Toc498980977"/>
       <w:r>
         <w:t>Use case 005</w:t>
       </w:r>
-      <w:bookmarkEnd w:id="30"/>
+      <w:bookmarkEnd w:id="31"/>
     </w:p>
     <w:tbl>
       <w:tblPr>
@@ -8445,10 +8518,7 @@
               <w:cnfStyle w:val="000000100000" w:firstRow="0" w:lastRow="0" w:firstColumn="0" w:lastColumn="0" w:oddVBand="0" w:evenVBand="0" w:oddHBand="1" w:evenHBand="0" w:firstRowFirstColumn="0" w:firstRowLastColumn="0" w:lastRowFirstColumn="0" w:lastRowLastColumn="0"/>
             </w:pPr>
             <w:r>
-              <w:t>Træner skal kunne se en liste over alle konkurrencesvømmere, hvilke stævner de har deltaget i, hvad deres tid er og hvilke(n) svømmedisciplin(er) de er tilknyttet</w:t>
-            </w:r>
-            <w:r>
-              <w:t>.</w:t>
+              <w:t>Træner skal kunne printe en liste over alle konkurrencesvømmere.</w:t>
             </w:r>
           </w:p>
           <w:p>
@@ -8463,11 +8533,11 @@
       <w:pPr>
         <w:pStyle w:val="Overskrift4"/>
       </w:pPr>
-      <w:bookmarkStart w:id="31" w:name="_Toc498980978"/>
+      <w:bookmarkStart w:id="32" w:name="_Toc498980978"/>
       <w:r>
         <w:t>Use case 006</w:t>
       </w:r>
-      <w:bookmarkEnd w:id="31"/>
+      <w:bookmarkEnd w:id="32"/>
     </w:p>
     <w:tbl>
       <w:tblPr>
@@ -8725,7 +8795,7 @@
               <w:cnfStyle w:val="000000000000" w:firstRow="0" w:lastRow="0" w:firstColumn="0" w:lastColumn="0" w:oddVBand="0" w:evenVBand="0" w:oddHBand="0" w:evenHBand="0" w:firstRowFirstColumn="0" w:firstRowLastColumn="0" w:lastRowFirstColumn="0" w:lastRowLastColumn="0"/>
             </w:pPr>
             <w:r>
-              <w:t>Stævne</w:t>
+              <w:t xml:space="preserve">Registrer stævne </w:t>
             </w:r>
           </w:p>
         </w:tc>
@@ -8786,6 +8856,12 @@
         </w:tc>
       </w:tr>
     </w:tbl>
+    <w:p/>
+    <w:p>
+      <w:r>
+        <w:br w:type="page"/>
+      </w:r>
+    </w:p>
     <w:p/>
     <w:p>
       <w:pPr>
@@ -8864,10 +8940,7 @@
               <w:cnfStyle w:val="000000100000" w:firstRow="0" w:lastRow="0" w:firstColumn="0" w:lastColumn="0" w:oddVBand="0" w:evenVBand="0" w:oddHBand="1" w:evenHBand="0" w:firstRowFirstColumn="0" w:firstRowLastColumn="0" w:lastRowFirstColumn="0" w:lastRowLastColumn="0"/>
             </w:pPr>
             <w:r>
-              <w:t>Use Case 00</w:t>
-            </w:r>
-            <w:r>
-              <w:t>9</w:t>
+              <w:t>Use Case 009</w:t>
             </w:r>
           </w:p>
         </w:tc>
@@ -8945,29 +9018,27 @@
         </w:tc>
       </w:tr>
     </w:tbl>
-    <w:p/>
-    <w:p/>
     <w:p>
       <w:pPr>
         <w:pStyle w:val="Overskrift3"/>
       </w:pPr>
-      <w:bookmarkStart w:id="32" w:name="_Toc498980979"/>
-      <w:bookmarkStart w:id="33" w:name="_Toc499286183"/>
+      <w:bookmarkStart w:id="33" w:name="_Toc498980979"/>
+      <w:bookmarkStart w:id="34" w:name="_Toc499540069"/>
       <w:r>
         <w:t>Fully dressed</w:t>
       </w:r>
-      <w:bookmarkEnd w:id="32"/>
       <w:bookmarkEnd w:id="33"/>
+      <w:bookmarkEnd w:id="34"/>
     </w:p>
     <w:p>
       <w:pPr>
         <w:pStyle w:val="Overskrift4"/>
       </w:pPr>
-      <w:bookmarkStart w:id="34" w:name="_Toc498980980"/>
+      <w:bookmarkStart w:id="35" w:name="_Toc498980980"/>
       <w:r>
         <w:t>Use case 001</w:t>
       </w:r>
-      <w:bookmarkEnd w:id="34"/>
+      <w:bookmarkEnd w:id="35"/>
     </w:p>
     <w:tbl>
       <w:tblPr>
@@ -9553,6 +9624,7 @@
               <w:cnfStyle w:val="000000000000" w:firstRow="0" w:lastRow="0" w:firstColumn="0" w:lastColumn="0" w:oddVBand="0" w:evenVBand="0" w:oddHBand="0" w:evenHBand="0" w:firstRowFirstColumn="0" w:firstRowLastColumn="0" w:lastRowFirstColumn="0" w:lastRowLastColumn="0"/>
             </w:pPr>
             <w:r>
+              <w:lastRenderedPageBreak/>
               <w:t>5a. Formand indtaster ikke en numerisk værdi.</w:t>
             </w:r>
           </w:p>
@@ -9719,11 +9791,11 @@
       <w:pPr>
         <w:pStyle w:val="Overskrift4"/>
       </w:pPr>
-      <w:bookmarkStart w:id="35" w:name="_Toc498980981"/>
+      <w:bookmarkStart w:id="36" w:name="_Toc498980981"/>
       <w:r>
         <w:t>use case 002</w:t>
       </w:r>
-      <w:bookmarkEnd w:id="35"/>
+      <w:bookmarkEnd w:id="36"/>
     </w:p>
     <w:tbl>
       <w:tblPr>
@@ -10311,11 +10383,11 @@
       <w:pPr>
         <w:pStyle w:val="Overskrift4"/>
       </w:pPr>
-      <w:bookmarkStart w:id="36" w:name="_Toc498980982"/>
+      <w:bookmarkStart w:id="37" w:name="_Toc498980982"/>
       <w:r>
         <w:t>Use Case 003</w:t>
       </w:r>
-      <w:bookmarkEnd w:id="36"/>
+      <w:bookmarkEnd w:id="37"/>
     </w:p>
     <w:tbl>
       <w:tblPr>
@@ -11513,8 +11585,8 @@
           <w:szCs w:val="32"/>
         </w:rPr>
       </w:pPr>
-      <w:bookmarkStart w:id="37" w:name="_Toc498980983"/>
-      <w:bookmarkStart w:id="38" w:name="_Toc499286184"/>
+      <w:bookmarkStart w:id="38" w:name="_Toc498980983"/>
+      <w:bookmarkStart w:id="39" w:name="_Toc499540070"/>
       <w:r>
         <w:rPr>
           <w:sz w:val="32"/>
@@ -11522,8 +11594,8 @@
         </w:rPr>
         <w:t>FURPS</w:t>
       </w:r>
-      <w:bookmarkEnd w:id="37"/>
       <w:bookmarkEnd w:id="38"/>
+      <w:bookmarkEnd w:id="39"/>
     </w:p>
     <w:p>
       <w:r>
@@ -11534,18 +11606,18 @@
       <w:pPr>
         <w:pStyle w:val="Overskrift3"/>
       </w:pPr>
-      <w:bookmarkStart w:id="39" w:name="_Toc498972086"/>
-      <w:bookmarkStart w:id="40" w:name="_Toc498980984"/>
-      <w:bookmarkStart w:id="41" w:name="_Toc499286185"/>
+      <w:bookmarkStart w:id="40" w:name="_Toc498972086"/>
+      <w:bookmarkStart w:id="41" w:name="_Toc498980984"/>
+      <w:bookmarkStart w:id="42" w:name="_Toc499540071"/>
       <w:r>
         <w:rPr>
           <w:lang w:val="da"/>
         </w:rPr>
         <w:t>Funktionelt</w:t>
       </w:r>
-      <w:bookmarkEnd w:id="39"/>
       <w:bookmarkEnd w:id="40"/>
       <w:bookmarkEnd w:id="41"/>
+      <w:bookmarkEnd w:id="42"/>
     </w:p>
     <w:p>
       <w:pPr>
@@ -11707,18 +11779,18 @@
           <w:lang w:val="en-US"/>
         </w:rPr>
       </w:pPr>
-      <w:bookmarkStart w:id="42" w:name="_Toc498972087"/>
-      <w:bookmarkStart w:id="43" w:name="_Toc498980985"/>
-      <w:bookmarkStart w:id="44" w:name="_Toc499286186"/>
+      <w:bookmarkStart w:id="43" w:name="_Toc498972087"/>
+      <w:bookmarkStart w:id="44" w:name="_Toc498980985"/>
+      <w:bookmarkStart w:id="45" w:name="_Toc499540072"/>
       <w:r>
         <w:rPr>
           <w:lang w:val="da"/>
         </w:rPr>
         <w:t>Brugervenlighed</w:t>
       </w:r>
-      <w:bookmarkEnd w:id="42"/>
       <w:bookmarkEnd w:id="43"/>
       <w:bookmarkEnd w:id="44"/>
+      <w:bookmarkEnd w:id="45"/>
     </w:p>
     <w:p>
       <w:pPr>
@@ -11778,18 +11850,18 @@
           <w:lang w:val="en-US"/>
         </w:rPr>
       </w:pPr>
-      <w:bookmarkStart w:id="45" w:name="_Toc498972088"/>
-      <w:bookmarkStart w:id="46" w:name="_Toc498980986"/>
-      <w:bookmarkStart w:id="47" w:name="_Toc499286187"/>
+      <w:bookmarkStart w:id="46" w:name="_Toc498972088"/>
+      <w:bookmarkStart w:id="47" w:name="_Toc498980986"/>
+      <w:bookmarkStart w:id="48" w:name="_Toc499540073"/>
       <w:r>
         <w:rPr>
           <w:lang w:val="da"/>
         </w:rPr>
         <w:t>Pålidelighed</w:t>
       </w:r>
-      <w:bookmarkEnd w:id="45"/>
       <w:bookmarkEnd w:id="46"/>
       <w:bookmarkEnd w:id="47"/>
+      <w:bookmarkEnd w:id="48"/>
     </w:p>
     <w:p>
       <w:pPr>
@@ -11830,18 +11902,18 @@
           <w:lang w:val="en-US"/>
         </w:rPr>
       </w:pPr>
-      <w:bookmarkStart w:id="48" w:name="_Toc498972089"/>
-      <w:bookmarkStart w:id="49" w:name="_Toc498980987"/>
-      <w:bookmarkStart w:id="50" w:name="_Toc499286188"/>
+      <w:bookmarkStart w:id="49" w:name="_Toc498972089"/>
+      <w:bookmarkStart w:id="50" w:name="_Toc498980987"/>
+      <w:bookmarkStart w:id="51" w:name="_Toc499540074"/>
       <w:r>
         <w:rPr>
           <w:lang w:val="da"/>
         </w:rPr>
         <w:t>Ydeevne</w:t>
       </w:r>
-      <w:bookmarkEnd w:id="48"/>
       <w:bookmarkEnd w:id="49"/>
       <w:bookmarkEnd w:id="50"/>
+      <w:bookmarkEnd w:id="51"/>
     </w:p>
     <w:p>
       <w:pPr>
@@ -11882,18 +11954,18 @@
           <w:lang w:val="en-US"/>
         </w:rPr>
       </w:pPr>
-      <w:bookmarkStart w:id="51" w:name="_Toc498972090"/>
-      <w:bookmarkStart w:id="52" w:name="_Toc498980988"/>
-      <w:bookmarkStart w:id="53" w:name="_Toc499286189"/>
+      <w:bookmarkStart w:id="52" w:name="_Toc498972090"/>
+      <w:bookmarkStart w:id="53" w:name="_Toc498980988"/>
+      <w:bookmarkStart w:id="54" w:name="_Toc499540075"/>
       <w:r>
         <w:rPr>
           <w:lang w:val="da"/>
         </w:rPr>
         <w:t>Support</w:t>
       </w:r>
-      <w:bookmarkEnd w:id="51"/>
       <w:bookmarkEnd w:id="52"/>
       <w:bookmarkEnd w:id="53"/>
+      <w:bookmarkEnd w:id="54"/>
     </w:p>
     <w:p>
       <w:pPr>
@@ -11937,13 +12009,13 @@
       <w:pPr>
         <w:pStyle w:val="Overskrift1"/>
       </w:pPr>
-      <w:bookmarkStart w:id="54" w:name="_Toc498980989"/>
-      <w:bookmarkStart w:id="55" w:name="_Toc499286190"/>
+      <w:bookmarkStart w:id="55" w:name="_Toc498980989"/>
+      <w:bookmarkStart w:id="56" w:name="_Toc499540076"/>
       <w:r>
         <w:t>Anden information</w:t>
       </w:r>
-      <w:bookmarkEnd w:id="54"/>
       <w:bookmarkEnd w:id="55"/>
+      <w:bookmarkEnd w:id="56"/>
     </w:p>
     <w:p>
       <w:r>
@@ -11954,11 +12026,11 @@
       <w:pPr>
         <w:pStyle w:val="Overskrift3"/>
       </w:pPr>
-      <w:bookmarkStart w:id="56" w:name="_Toc499286191"/>
+      <w:bookmarkStart w:id="57" w:name="_Toc499540077"/>
       <w:r>
         <w:t>Arbejdsprocessen</w:t>
       </w:r>
-      <w:bookmarkEnd w:id="56"/>
+      <w:bookmarkEnd w:id="57"/>
     </w:p>
     <w:p>
       <w:r>
@@ -12022,37 +12094,37 @@
       <w:pPr>
         <w:pStyle w:val="Overskrift1"/>
       </w:pPr>
-      <w:bookmarkStart w:id="57" w:name="_Toc498980990"/>
-      <w:bookmarkStart w:id="58" w:name="_Toc499286192"/>
+      <w:bookmarkStart w:id="58" w:name="_Toc498980990"/>
+      <w:bookmarkStart w:id="59" w:name="_Toc499540078"/>
       <w:r>
         <w:t>Bilag</w:t>
       </w:r>
-      <w:bookmarkEnd w:id="57"/>
       <w:bookmarkEnd w:id="58"/>
+      <w:bookmarkEnd w:id="59"/>
     </w:p>
     <w:p/>
     <w:p>
       <w:pPr>
         <w:pStyle w:val="Overskrift2"/>
       </w:pPr>
-      <w:bookmarkStart w:id="59" w:name="_Toc499286193"/>
+      <w:bookmarkStart w:id="60" w:name="_Toc499540079"/>
       <w:r>
         <w:t xml:space="preserve">Bilag 1: </w:t>
       </w:r>
       <w:r>
         <w:t>Faseplan</w:t>
       </w:r>
-      <w:bookmarkEnd w:id="59"/>
+      <w:bookmarkEnd w:id="60"/>
     </w:p>
     <w:p>
       <w:pPr>
         <w:pStyle w:val="Overskrift3"/>
       </w:pPr>
-      <w:bookmarkStart w:id="60" w:name="_Toc499286194"/>
+      <w:bookmarkStart w:id="61" w:name="_Toc499540080"/>
       <w:r>
         <w:t>Inden uge 1:</w:t>
       </w:r>
-      <w:bookmarkEnd w:id="60"/>
+      <w:bookmarkEnd w:id="61"/>
     </w:p>
     <w:p>
       <w:pPr>
@@ -12212,11 +12284,11 @@
       <w:pPr>
         <w:pStyle w:val="Overskrift3"/>
       </w:pPr>
-      <w:bookmarkStart w:id="61" w:name="_Toc499286195"/>
+      <w:bookmarkStart w:id="62" w:name="_Toc499540081"/>
       <w:r>
         <w:t>Uge 1:</w:t>
       </w:r>
-      <w:bookmarkEnd w:id="61"/>
+      <w:bookmarkEnd w:id="62"/>
       <w:r>
         <w:tab/>
       </w:r>
@@ -12779,11 +12851,11 @@
       <w:pPr>
         <w:pStyle w:val="Overskrift3"/>
       </w:pPr>
-      <w:bookmarkStart w:id="62" w:name="_Toc499286196"/>
+      <w:bookmarkStart w:id="63" w:name="_Toc499540082"/>
       <w:r>
         <w:t>Uge 2:</w:t>
       </w:r>
-      <w:bookmarkEnd w:id="62"/>
+      <w:bookmarkEnd w:id="63"/>
     </w:p>
     <w:p>
       <w:pPr>
@@ -13041,11 +13113,11 @@
       <w:pPr>
         <w:pStyle w:val="Overskrift2"/>
       </w:pPr>
-      <w:bookmarkStart w:id="63" w:name="_Toc499286197"/>
+      <w:bookmarkStart w:id="64" w:name="_Toc499540083"/>
       <w:r>
         <w:t>Uge 3:</w:t>
       </w:r>
-      <w:bookmarkEnd w:id="63"/>
+      <w:bookmarkEnd w:id="64"/>
     </w:p>
     <w:p>
       <w:pPr>
@@ -13188,16 +13260,16 @@
           <w:lang w:val="en-US"/>
         </w:rPr>
       </w:pPr>
-      <w:bookmarkStart w:id="64" w:name="_Toc498980991"/>
-      <w:bookmarkStart w:id="65" w:name="_Toc499286198"/>
+      <w:bookmarkStart w:id="65" w:name="_Toc498980991"/>
+      <w:bookmarkStart w:id="66" w:name="_Toc499540084"/>
       <w:r>
         <w:rPr>
           <w:lang w:val="en-US"/>
         </w:rPr>
         <w:t>Glossary</w:t>
       </w:r>
-      <w:bookmarkEnd w:id="64"/>
       <w:bookmarkEnd w:id="65"/>
+      <w:bookmarkEnd w:id="66"/>
     </w:p>
     <w:p>
       <w:pPr>
@@ -13237,16 +13309,16 @@
           <w:lang w:val="en-US"/>
         </w:rPr>
       </w:pPr>
-      <w:bookmarkStart w:id="66" w:name="_Toc498980992"/>
-      <w:bookmarkStart w:id="67" w:name="_Toc499286199"/>
+      <w:bookmarkStart w:id="67" w:name="_Toc498980992"/>
+      <w:bookmarkStart w:id="68" w:name="_Toc499540085"/>
       <w:r>
         <w:rPr>
           <w:lang w:val="en-US"/>
         </w:rPr>
         <w:t>Domain</w:t>
       </w:r>
-      <w:bookmarkEnd w:id="66"/>
       <w:bookmarkEnd w:id="67"/>
+      <w:bookmarkEnd w:id="68"/>
     </w:p>
     <w:p>
       <w:pPr>
@@ -14282,7 +14354,7 @@
           <w:lang w:val="en-US"/>
         </w:rPr>
       </w:pPr>
-      <w:bookmarkStart w:id="68" w:name="_Toc499286200"/>
+      <w:bookmarkStart w:id="69" w:name="_Toc499540086"/>
       <w:r>
         <w:rPr>
           <w:lang w:val="en-US"/>
@@ -14290,7 +14362,7 @@
         <w:lastRenderedPageBreak/>
         <w:t>Litteraturliste</w:t>
       </w:r>
-      <w:bookmarkEnd w:id="68"/>
+      <w:bookmarkEnd w:id="69"/>
     </w:p>
     <w:p>
       <w:pPr>
@@ -14333,14 +14405,22 @@
       </w:r>
     </w:p>
     <w:p>
-      <w:pPr>
-        <w:rPr>
-          <w:lang w:val="en-US"/>
-        </w:rPr>
-      </w:pPr>
+      <w:hyperlink r:id="rId19" w:history="1">
+        <w:r>
+          <w:rPr>
+            <w:rStyle w:val="Hyperlink"/>
+          </w:rPr>
+          <w:t>www.stackoverflow.com</w:t>
+        </w:r>
+      </w:hyperlink>
+    </w:p>
+    <w:p>
+      <w:r>
+        <w:t>søgemaskinen Google.</w:t>
+      </w:r>
     </w:p>
     <w:sectPr>
-      <w:footerReference w:type="default" r:id="rId19"/>
+      <w:footerReference w:type="default" r:id="rId20"/>
       <w:pgSz w:w="11906" w:h="16838"/>
       <w:pgMar w:top="1701" w:right="1134" w:bottom="1701" w:left="1134" w:header="708" w:footer="708" w:gutter="0"/>
       <w:cols w:space="708"/>
@@ -14404,7 +14484,7 @@
           <w:rPr>
             <w:noProof/>
           </w:rPr>
-          <w:t>14</w:t>
+          <w:t>12</w:t>
         </w:r>
         <w:r>
           <w:fldChar w:fldCharType="end"/>
@@ -18228,6 +18308,18 @@
         <w:bCs/>
       </w:rPr>
     </w:tblStylePr>
+  </w:style>
+  <w:style w:type="character" w:styleId="Ulstomtale">
+    <w:name w:val="Unresolved Mention"/>
+    <w:basedOn w:val="Standardskrifttypeiafsnit"/>
+    <w:uiPriority w:val="99"/>
+    <w:semiHidden/>
+    <w:unhideWhenUsed/>
+    <w:rsid w:val="008415F2"/>
+    <w:rPr>
+      <w:color w:val="808080"/>
+      <w:shd w:val="clear" w:color="auto" w:fill="E6E6E6"/>
+    </w:rPr>
   </w:style>
 </w:styles>
 </file>
@@ -21648,7 +21740,7 @@
 </file>
 
 <file path=customXml/itemProps1.xml><?xml version="1.0" encoding="utf-8"?>
-<ds:datastoreItem xmlns:ds="http://schemas.openxmlformats.org/officeDocument/2006/customXml" ds:itemID="{3BF1B856-2B6F-4975-93E4-E633AB147EEE}">
+<ds:datastoreItem xmlns:ds="http://schemas.openxmlformats.org/officeDocument/2006/customXml" ds:itemID="{678474E9-8824-41EC-B0AC-4644D089C80C}">
   <ds:schemaRefs>
     <ds:schemaRef ds:uri="http://schemas.openxmlformats.org/officeDocument/2006/bibliography"/>
   </ds:schemaRefs>

</xml_diff>

<commit_message>
Rettet printListe, så metode fungerer med oprettelse af konkurrencesvømmer
</commit_message>
<xml_diff>
--- a/Rapport.docx
+++ b/Rapport.docx
@@ -7339,8 +7339,6 @@
             </w:r>
           </w:p>
         </w:tc>
-        <w:bookmarkStart w:id="20" w:name="_GoBack"/>
-        <w:bookmarkEnd w:id="20"/>
       </w:tr>
       <w:tr>
         <w:trPr>
@@ -7600,13 +7598,13 @@
       <w:pPr>
         <w:pStyle w:val="Overskrift2"/>
       </w:pPr>
-      <w:bookmarkStart w:id="21" w:name="_Toc498980972"/>
-      <w:bookmarkStart w:id="22" w:name="_Toc499540064"/>
+      <w:bookmarkStart w:id="20" w:name="_Toc498980972"/>
+      <w:bookmarkStart w:id="21" w:name="_Toc499540064"/>
       <w:r>
         <w:t>Vision</w:t>
       </w:r>
+      <w:bookmarkEnd w:id="20"/>
       <w:bookmarkEnd w:id="21"/>
-      <w:bookmarkEnd w:id="22"/>
       <w:r>
         <w:tab/>
       </w:r>
@@ -7644,13 +7642,13 @@
       <w:pPr>
         <w:pStyle w:val="Overskrift2"/>
       </w:pPr>
-      <w:bookmarkStart w:id="23" w:name="_Toc498980973"/>
-      <w:bookmarkStart w:id="24" w:name="_Toc499540065"/>
+      <w:bookmarkStart w:id="22" w:name="_Toc498980973"/>
+      <w:bookmarkStart w:id="23" w:name="_Toc499540065"/>
       <w:r>
         <w:t>Krav</w:t>
       </w:r>
+      <w:bookmarkEnd w:id="22"/>
       <w:bookmarkEnd w:id="23"/>
-      <w:bookmarkEnd w:id="24"/>
     </w:p>
     <w:p>
       <w:r>
@@ -8110,12 +8108,12 @@
       <w:pPr>
         <w:pStyle w:val="Overskrift2"/>
       </w:pPr>
-      <w:bookmarkStart w:id="25" w:name="_Toc499540066"/>
+      <w:bookmarkStart w:id="24" w:name="_Toc499540066"/>
       <w:r>
         <w:lastRenderedPageBreak/>
         <w:t>Use case diagram</w:t>
       </w:r>
-      <w:bookmarkEnd w:id="25"/>
+      <w:bookmarkEnd w:id="24"/>
     </w:p>
     <w:p>
       <w:r>
@@ -8165,60 +8163,113 @@
     <w:p/>
     <w:p/>
     <w:p/>
-    <w:p/>
-    <w:p/>
     <w:p>
       <w:pPr>
         <w:pStyle w:val="Overskrift2"/>
-      </w:pPr>
-      <w:bookmarkStart w:id="26" w:name="_Toc498980974"/>
-      <w:bookmarkStart w:id="27" w:name="_Toc499540067"/>
-      <w:r>
+        <w:rPr>
+          <w:lang w:val="en-US"/>
+        </w:rPr>
+      </w:pPr>
+      <w:bookmarkStart w:id="25" w:name="_Toc498980974"/>
+      <w:bookmarkStart w:id="26" w:name="_Toc499540067"/>
+      <w:r>
+        <w:rPr>
+          <w:lang w:val="en-US"/>
+        </w:rPr>
+        <w:lastRenderedPageBreak/>
         <w:t>Use cases</w:t>
       </w:r>
+      <w:bookmarkEnd w:id="25"/>
       <w:bookmarkEnd w:id="26"/>
+    </w:p>
+    <w:p>
+      <w:pPr>
+        <w:rPr>
+          <w:lang w:val="en-US"/>
+        </w:rPr>
+      </w:pPr>
+      <w:proofErr w:type="spellStart"/>
+      <w:r>
+        <w:rPr>
+          <w:lang w:val="en-US"/>
+        </w:rPr>
+        <w:t>Af</w:t>
+      </w:r>
+      <w:proofErr w:type="spellEnd"/>
+      <w:r>
+        <w:rPr>
+          <w:lang w:val="en-US"/>
+        </w:rPr>
+        <w:t xml:space="preserve"> </w:t>
+      </w:r>
+      <w:r>
+        <w:rPr>
+          <w:lang w:val="en-US"/>
+        </w:rPr>
+        <w:t xml:space="preserve">Martin </w:t>
+      </w:r>
+      <w:proofErr w:type="spellStart"/>
+      <w:r>
+        <w:rPr>
+          <w:lang w:val="en-US"/>
+        </w:rPr>
+        <w:t>Løseth</w:t>
+      </w:r>
+      <w:proofErr w:type="spellEnd"/>
+      <w:r>
+        <w:rPr>
+          <w:lang w:val="en-US"/>
+        </w:rPr>
+        <w:t xml:space="preserve"> Jensen</w:t>
+      </w:r>
+      <w:r>
+        <w:rPr>
+          <w:lang w:val="en-US"/>
+        </w:rPr>
+        <w:t xml:space="preserve"> &amp; Christian </w:t>
+      </w:r>
+      <w:proofErr w:type="spellStart"/>
+      <w:r>
+        <w:rPr>
+          <w:lang w:val="en-US"/>
+        </w:rPr>
+        <w:t>Strunge</w:t>
+      </w:r>
+      <w:proofErr w:type="spellEnd"/>
+    </w:p>
+    <w:p>
+      <w:pPr>
+        <w:pStyle w:val="Overskrift3"/>
+        <w:rPr>
+          <w:lang w:val="en-US"/>
+        </w:rPr>
+      </w:pPr>
+      <w:bookmarkStart w:id="27" w:name="_Toc498980975"/>
+      <w:bookmarkStart w:id="28" w:name="_Toc499540068"/>
+      <w:r>
+        <w:rPr>
+          <w:lang w:val="en-US"/>
+        </w:rPr>
+        <w:t>Brie</w:t>
+      </w:r>
       <w:bookmarkEnd w:id="27"/>
-    </w:p>
-    <w:p>
-      <w:r>
-        <w:t xml:space="preserve">Af </w:t>
-      </w:r>
-      <w:r>
-        <w:t xml:space="preserve">Martin </w:t>
-      </w:r>
-      <w:proofErr w:type="spellStart"/>
-      <w:r>
-        <w:t>Løseth</w:t>
-      </w:r>
-      <w:proofErr w:type="spellEnd"/>
-      <w:r>
-        <w:t xml:space="preserve"> Jensen</w:t>
-      </w:r>
-      <w:r>
-        <w:t xml:space="preserve"> &amp; Christian Strunge</w:t>
-      </w:r>
-    </w:p>
-    <w:p>
-      <w:pPr>
-        <w:pStyle w:val="Overskrift3"/>
-      </w:pPr>
-      <w:bookmarkStart w:id="28" w:name="_Toc498980975"/>
-      <w:bookmarkStart w:id="29" w:name="_Toc499540068"/>
-      <w:r>
-        <w:t>Brief</w:t>
-      </w:r>
       <w:bookmarkEnd w:id="28"/>
+      <w:r>
+        <w:rPr>
+          <w:lang w:val="en-US"/>
+        </w:rPr>
+        <w:t>f</w:t>
+      </w:r>
+    </w:p>
+    <w:p>
+      <w:pPr>
+        <w:pStyle w:val="Overskrift4"/>
+      </w:pPr>
+      <w:bookmarkStart w:id="29" w:name="_Toc498980976"/>
+      <w:r>
+        <w:t>Use Case 004</w:t>
+      </w:r>
       <w:bookmarkEnd w:id="29"/>
-    </w:p>
-    <w:p>
-      <w:pPr>
-        <w:pStyle w:val="Overskrift4"/>
-      </w:pPr>
-      <w:bookmarkStart w:id="30" w:name="_Toc498980976"/>
-      <w:r>
-        <w:t>Use Case 004</w:t>
-      </w:r>
-      <w:bookmarkEnd w:id="30"/>
     </w:p>
     <w:tbl>
       <w:tblPr>
@@ -8359,11 +8410,6 @@
               <w:t xml:space="preserve"> den nuværende top 5 (de 5 bedste tider) inden for hver enkel disciplin.</w:t>
             </w:r>
           </w:p>
-          <w:p>
-            <w:pPr>
-              <w:cnfStyle w:val="000000100000" w:firstRow="0" w:lastRow="0" w:firstColumn="0" w:lastColumn="0" w:oddVBand="0" w:evenVBand="0" w:oddHBand="1" w:evenHBand="0" w:firstRowFirstColumn="0" w:firstRowLastColumn="0" w:lastRowFirstColumn="0" w:lastRowLastColumn="0"/>
-            </w:pPr>
-          </w:p>
         </w:tc>
       </w:tr>
     </w:tbl>
@@ -8371,11 +8417,11 @@
       <w:pPr>
         <w:pStyle w:val="Overskrift4"/>
       </w:pPr>
-      <w:bookmarkStart w:id="31" w:name="_Toc498980977"/>
+      <w:bookmarkStart w:id="30" w:name="_Toc498980977"/>
       <w:r>
         <w:t>Use case 005</w:t>
       </w:r>
-      <w:bookmarkEnd w:id="31"/>
+      <w:bookmarkEnd w:id="30"/>
     </w:p>
     <w:tbl>
       <w:tblPr>
@@ -8506,11 +8552,8 @@
             <w:r>
               <w:t>Træner skal kunne printe en liste over alle konkurrencesvømmere.</w:t>
             </w:r>
-          </w:p>
-          <w:p>
-            <w:pPr>
-              <w:cnfStyle w:val="000000100000" w:firstRow="0" w:lastRow="0" w:firstColumn="0" w:lastColumn="0" w:oddVBand="0" w:evenVBand="0" w:oddHBand="1" w:evenHBand="0" w:firstRowFirstColumn="0" w:firstRowLastColumn="0" w:lastRowFirstColumn="0" w:lastRowLastColumn="0"/>
-            </w:pPr>
+            <w:bookmarkStart w:id="31" w:name="_GoBack"/>
+            <w:bookmarkEnd w:id="31"/>
           </w:p>
         </w:tc>
       </w:tr>
@@ -8658,14 +8701,6 @@
               <w:t>Kassér skal kunne ændre medlemmers kontingent.</w:t>
             </w:r>
           </w:p>
-          <w:p>
-            <w:pPr>
-              <w:cnfStyle w:val="000000100000" w:firstRow="0" w:lastRow="0" w:firstColumn="0" w:lastColumn="0" w:oddVBand="0" w:evenVBand="0" w:oddHBand="1" w:evenHBand="0" w:firstRowFirstColumn="0" w:firstRowLastColumn="0" w:lastRowFirstColumn="0" w:lastRowLastColumn="0"/>
-              <w:rPr>
-                <w:color w:val="000000" w:themeColor="text1"/>
-              </w:rPr>
-            </w:pPr>
-          </w:p>
         </w:tc>
       </w:tr>
     </w:tbl>
@@ -8831,14 +8866,6 @@
               <w:t>.</w:t>
             </w:r>
           </w:p>
-          <w:p>
-            <w:pPr>
-              <w:cnfStyle w:val="000000100000" w:firstRow="0" w:lastRow="0" w:firstColumn="0" w:lastColumn="0" w:oddVBand="0" w:evenVBand="0" w:oddHBand="1" w:evenHBand="0" w:firstRowFirstColumn="0" w:firstRowLastColumn="0" w:lastRowFirstColumn="0" w:lastRowLastColumn="0"/>
-              <w:rPr>
-                <w:color w:val="000000" w:themeColor="text1"/>
-              </w:rPr>
-            </w:pPr>
-          </w:p>
         </w:tc>
       </w:tr>
     </w:tbl>
@@ -8906,7 +8933,6 @@
           </w:tcPr>
           <w:p>
             <w:r>
-              <w:lastRenderedPageBreak/>
               <w:t>Use Case ID</w:t>
             </w:r>
           </w:p>
@@ -8989,11 +9015,6 @@
               </w:rPr>
               <w:t>have mulighed for at logge ind som en bruger</w:t>
             </w:r>
-          </w:p>
-          <w:p>
-            <w:pPr>
-              <w:cnfStyle w:val="000000100000" w:firstRow="0" w:lastRow="0" w:firstColumn="0" w:lastColumn="0" w:oddVBand="0" w:evenVBand="0" w:oddHBand="1" w:evenHBand="0" w:firstRowFirstColumn="0" w:firstRowLastColumn="0" w:lastRowFirstColumn="0" w:lastRowLastColumn="0"/>
-            </w:pPr>
           </w:p>
         </w:tc>
       </w:tr>
@@ -10222,15 +10243,47 @@
       <w:pPr>
         <w:jc w:val="center"/>
       </w:pPr>
+    </w:p>
+    <w:p>
+      <w:pPr>
+        <w:jc w:val="center"/>
+      </w:pPr>
+    </w:p>
+    <w:p>
+      <w:pPr>
+        <w:jc w:val="center"/>
+      </w:pPr>
+    </w:p>
+    <w:p>
+      <w:pPr>
+        <w:jc w:val="center"/>
+      </w:pPr>
+    </w:p>
+    <w:p/>
+    <w:p/>
+    <w:p/>
+    <w:p/>
+    <w:p/>
+    <w:p>
+      <w:pPr>
+        <w:pStyle w:val="Overskrift5"/>
+      </w:pPr>
+      <w:r>
+        <w:t>UC001 SSD</w:t>
+      </w:r>
+    </w:p>
+    <w:p>
+      <w:pPr>
+        <w:jc w:val="center"/>
+      </w:pPr>
       <w:r>
         <w:rPr>
           <w:noProof/>
         </w:rPr>
-        <w:lastRenderedPageBreak/>
         <w:drawing>
-          <wp:inline distT="0" distB="0" distL="0" distR="0" wp14:anchorId="5DB8330E" wp14:editId="4C178BFA">
-            <wp:extent cx="6120130" cy="4636770"/>
-            <wp:effectExtent l="0" t="0" r="0" b="0"/>
+          <wp:inline distT="0" distB="0" distL="0" distR="0" wp14:anchorId="5DB8330E" wp14:editId="062231D1">
+            <wp:extent cx="5786755" cy="4384196"/>
+            <wp:effectExtent l="0" t="0" r="4445" b="0"/>
             <wp:docPr id="24" name="Billede 24"/>
             <wp:cNvGraphicFramePr>
               <a:graphicFrameLocks xmlns:a="http://schemas.openxmlformats.org/drawingml/2006/main" noChangeAspect="1"/>
@@ -10251,7 +10304,7 @@
                   <pic:spPr>
                     <a:xfrm>
                       <a:off x="0" y="0"/>
-                      <a:ext cx="6120130" cy="4636770"/>
+                      <a:ext cx="5789242" cy="4386080"/>
                     </a:xfrm>
                     <a:prstGeom prst="rect">
                       <a:avLst/>
@@ -10264,7 +10317,67 @@
         </w:drawing>
       </w:r>
     </w:p>
-    <w:p>
+    <w:p/>
+    <w:p/>
+    <w:p/>
+    <w:p/>
+    <w:p/>
+    <w:p/>
+    <w:p/>
+    <w:p/>
+    <w:p/>
+    <w:p/>
+    <w:p/>
+    <w:p/>
+    <w:p>
+      <w:pPr>
+        <w:pStyle w:val="Overskrift5"/>
+      </w:pPr>
+      <w:r>
+        <w:t>Sequence diagram UC001</w:t>
+      </w:r>
+    </w:p>
+    <w:p>
+      <w:r>
+        <w:rPr>
+          <w:noProof/>
+        </w:rPr>
+        <w:drawing>
+          <wp:inline distT="0" distB="0" distL="0" distR="0" wp14:anchorId="0CC93D27" wp14:editId="78B5EA05">
+            <wp:extent cx="4752975" cy="4995025"/>
+            <wp:effectExtent l="0" t="0" r="0" b="0"/>
+            <wp:docPr id="28" name="Billede 28"/>
+            <wp:cNvGraphicFramePr>
+              <a:graphicFrameLocks xmlns:a="http://schemas.openxmlformats.org/drawingml/2006/main" noChangeAspect="1"/>
+            </wp:cNvGraphicFramePr>
+            <a:graphic xmlns:a="http://schemas.openxmlformats.org/drawingml/2006/main">
+              <a:graphicData uri="http://schemas.openxmlformats.org/drawingml/2006/picture">
+                <pic:pic xmlns:pic="http://schemas.openxmlformats.org/drawingml/2006/picture">
+                  <pic:nvPicPr>
+                    <pic:cNvPr id="1" name=""/>
+                    <pic:cNvPicPr/>
+                  </pic:nvPicPr>
+                  <pic:blipFill>
+                    <a:blip r:embed="rId17"/>
+                    <a:stretch>
+                      <a:fillRect/>
+                    </a:stretch>
+                  </pic:blipFill>
+                  <pic:spPr>
+                    <a:xfrm>
+                      <a:off x="0" y="0"/>
+                      <a:ext cx="4761487" cy="5003970"/>
+                    </a:xfrm>
+                    <a:prstGeom prst="rect">
+                      <a:avLst/>
+                    </a:prstGeom>
+                  </pic:spPr>
+                </pic:pic>
+              </a:graphicData>
+            </a:graphic>
+          </wp:inline>
+        </w:drawing>
+      </w:r>
       <w:r>
         <w:br w:type="page"/>
       </w:r>
@@ -10690,6 +10803,37 @@
           <w:p>
             <w:pPr>
               <w:cnfStyle w:val="000000000000" w:firstRow="0" w:lastRow="0" w:firstColumn="0" w:lastColumn="0" w:oddVBand="0" w:evenVBand="0" w:oddHBand="0" w:evenHBand="0" w:firstRowFirstColumn="0" w:firstRowLastColumn="0" w:lastRowFirstColumn="0" w:lastRowLastColumn="0"/>
+            </w:pPr>
+          </w:p>
+        </w:tc>
+      </w:tr>
+      <w:tr>
+        <w:trPr>
+          <w:cnfStyle w:val="000000100000" w:firstRow="0" w:lastRow="0" w:firstColumn="0" w:lastColumn="0" w:oddVBand="0" w:evenVBand="0" w:oddHBand="1" w:evenHBand="0" w:firstRowFirstColumn="0" w:firstRowLastColumn="0" w:lastRowFirstColumn="0" w:lastRowLastColumn="0"/>
+          <w:trHeight w:val="451"/>
+        </w:trPr>
+        <w:tc>
+          <w:tcPr>
+            <w:cnfStyle w:val="001000000000" w:firstRow="0" w:lastRow="0" w:firstColumn="1" w:lastColumn="0" w:oddVBand="0" w:evenVBand="0" w:oddHBand="0" w:evenHBand="0" w:firstRowFirstColumn="0" w:firstRowLastColumn="0" w:lastRowFirstColumn="0" w:lastRowLastColumn="0"/>
+            <w:tcW w:w="4814" w:type="dxa"/>
+          </w:tcPr>
+          <w:p>
+            <w:pPr>
+              <w:rPr>
+                <w:b w:val="0"/>
+                <w:bCs w:val="0"/>
+              </w:rPr>
+            </w:pPr>
+          </w:p>
+          <w:p/>
+        </w:tc>
+        <w:tc>
+          <w:tcPr>
+            <w:tcW w:w="4814" w:type="dxa"/>
+          </w:tcPr>
+          <w:p>
+            <w:pPr>
+              <w:cnfStyle w:val="000000100000" w:firstRow="0" w:lastRow="0" w:firstColumn="0" w:lastColumn="0" w:oddVBand="0" w:evenVBand="0" w:oddHBand="1" w:evenHBand="0" w:firstRowFirstColumn="0" w:firstRowLastColumn="0" w:lastRowFirstColumn="0" w:lastRowLastColumn="0"/>
             </w:pPr>
           </w:p>
         </w:tc>
@@ -10716,7 +10860,7 @@
                     <pic:cNvPicPr/>
                   </pic:nvPicPr>
                   <pic:blipFill>
-                    <a:blip r:embed="rId17"/>
+                    <a:blip r:embed="rId18"/>
                     <a:stretch>
                       <a:fillRect/>
                     </a:stretch>
@@ -10839,10 +10983,10 @@
               <w:t>ilføj</w:t>
             </w:r>
             <w:r>
-              <w:t xml:space="preserve"> </w:t>
-            </w:r>
-            <w:r>
-              <w:t>Træningsresultat</w:t>
+              <w:t xml:space="preserve"> t</w:t>
+            </w:r>
+            <w:r>
+              <w:t>ræningsresultat</w:t>
             </w:r>
           </w:p>
         </w:tc>
@@ -11420,7 +11564,7 @@
                     <pic:cNvPicPr/>
                   </pic:nvPicPr>
                   <pic:blipFill>
-                    <a:blip r:embed="rId18"/>
+                    <a:blip r:embed="rId19"/>
                     <a:stretch>
                       <a:fillRect/>
                     </a:stretch>
@@ -14273,7 +14417,7 @@
       </w:r>
     </w:p>
     <w:p>
-      <w:hyperlink r:id="rId19" w:history="1">
+      <w:hyperlink r:id="rId20" w:history="1">
         <w:r>
           <w:rPr>
             <w:rStyle w:val="Hyperlink"/>
@@ -14288,7 +14432,7 @@
       </w:r>
     </w:p>
     <w:sectPr>
-      <w:footerReference w:type="default" r:id="rId20"/>
+      <w:footerReference w:type="default" r:id="rId21"/>
       <w:pgSz w:w="11906" w:h="16838"/>
       <w:pgMar w:top="1701" w:right="1134" w:bottom="1701" w:left="1134" w:header="708" w:footer="708" w:gutter="0"/>
       <w:cols w:space="708"/>
@@ -14352,7 +14496,7 @@
           <w:rPr>
             <w:noProof/>
           </w:rPr>
-          <w:t>22</w:t>
+          <w:t>24</w:t>
         </w:r>
         <w:r>
           <w:fldChar w:fldCharType="end"/>
@@ -17381,7 +17525,6 @@
     <w:next w:val="Normal"/>
     <w:link w:val="Overskrift5Tegn"/>
     <w:uiPriority w:val="9"/>
-    <w:semiHidden/>
     <w:unhideWhenUsed/>
     <w:qFormat/>
     <w:rsid w:val="0069501D"/>
@@ -17568,7 +17711,6 @@
     <w:basedOn w:val="Standardskrifttypeiafsnit"/>
     <w:link w:val="Overskrift5"/>
     <w:uiPriority w:val="9"/>
-    <w:semiHidden/>
     <w:rsid w:val="0069501D"/>
     <w:rPr>
       <w:caps/>
@@ -21792,7 +21934,7 @@
 </file>
 
 <file path=customXml/itemProps1.xml><?xml version="1.0" encoding="utf-8"?>
-<ds:datastoreItem xmlns:ds="http://schemas.openxmlformats.org/officeDocument/2006/customXml" ds:itemID="{EEE2B5F2-8577-4D2E-BDA6-7803F366D5BA}">
+<ds:datastoreItem xmlns:ds="http://schemas.openxmlformats.org/officeDocument/2006/customXml" ds:itemID="{1386205B-CFF7-4FFE-92AC-D9F1AA94D5A7}">
   <ds:schemaRefs>
     <ds:schemaRef ds:uri="http://schemas.openxmlformats.org/officeDocument/2006/bibliography"/>
   </ds:schemaRefs>

</xml_diff>

<commit_message>
Ændringer i rapport og SWC
</commit_message>
<xml_diff>
--- a/Rapport.docx
+++ b/Rapport.docx
@@ -7861,8 +7861,6 @@
             <w:r>
               <w:t>Opdatering af UCD, tilføjelse af 3 brief UC’s</w:t>
             </w:r>
-            <w:bookmarkStart w:id="20" w:name="_GoBack"/>
-            <w:bookmarkEnd w:id="20"/>
           </w:p>
         </w:tc>
       </w:tr>
@@ -7872,13 +7870,13 @@
       <w:pPr>
         <w:pStyle w:val="Overskrift2"/>
       </w:pPr>
-      <w:bookmarkStart w:id="21" w:name="_Toc498980972"/>
-      <w:bookmarkStart w:id="22" w:name="_Toc499540064"/>
+      <w:bookmarkStart w:id="20" w:name="_Toc498980972"/>
+      <w:bookmarkStart w:id="21" w:name="_Toc499540064"/>
       <w:r>
         <w:t>Vision</w:t>
       </w:r>
+      <w:bookmarkEnd w:id="20"/>
       <w:bookmarkEnd w:id="21"/>
-      <w:bookmarkEnd w:id="22"/>
       <w:r>
         <w:tab/>
       </w:r>
@@ -7915,13 +7913,13 @@
       <w:pPr>
         <w:pStyle w:val="Overskrift2"/>
       </w:pPr>
-      <w:bookmarkStart w:id="23" w:name="_Toc498980973"/>
-      <w:bookmarkStart w:id="24" w:name="_Toc499540065"/>
+      <w:bookmarkStart w:id="22" w:name="_Toc498980973"/>
+      <w:bookmarkStart w:id="23" w:name="_Toc499540065"/>
       <w:r>
         <w:t>Krav</w:t>
       </w:r>
+      <w:bookmarkEnd w:id="22"/>
       <w:bookmarkEnd w:id="23"/>
-      <w:bookmarkEnd w:id="24"/>
     </w:p>
     <w:p>
       <w:r>
@@ -8381,11 +8379,11 @@
       <w:pPr>
         <w:pStyle w:val="Overskrift2"/>
       </w:pPr>
-      <w:bookmarkStart w:id="25" w:name="_Toc499540066"/>
+      <w:bookmarkStart w:id="24" w:name="_Toc499540066"/>
       <w:r>
         <w:t>Use case diagram</w:t>
       </w:r>
-      <w:bookmarkEnd w:id="25"/>
+      <w:bookmarkEnd w:id="24"/>
     </w:p>
     <w:p/>
     <w:p/>
@@ -8395,6 +8393,11 @@
     <w:p/>
     <w:p/>
     <w:p/>
+    <w:p/>
+    <w:p/>
+    <w:p/>
+    <w:p/>
+    <w:p/>
     <w:p>
       <w:pPr>
         <w:pStyle w:val="Overskrift2"/>
@@ -8402,16 +8405,17 @@
           <w:lang w:val="en-US"/>
         </w:rPr>
       </w:pPr>
-      <w:bookmarkStart w:id="26" w:name="_Toc498980974"/>
-      <w:bookmarkStart w:id="27" w:name="_Toc499540067"/>
+      <w:bookmarkStart w:id="25" w:name="_Toc498980974"/>
+      <w:bookmarkStart w:id="26" w:name="_Toc499540067"/>
       <w:r>
         <w:rPr>
           <w:lang w:val="en-US"/>
         </w:rPr>
+        <w:lastRenderedPageBreak/>
         <w:t>Use cases</w:t>
       </w:r>
+      <w:bookmarkEnd w:id="25"/>
       <w:bookmarkEnd w:id="26"/>
-      <w:bookmarkEnd w:id="27"/>
     </w:p>
     <w:p>
       <w:pPr>
@@ -8445,16 +8449,16 @@
           <w:lang w:val="en-US"/>
         </w:rPr>
       </w:pPr>
-      <w:bookmarkStart w:id="28" w:name="_Toc498980975"/>
-      <w:bookmarkStart w:id="29" w:name="_Toc499540068"/>
+      <w:bookmarkStart w:id="27" w:name="_Toc498980975"/>
+      <w:bookmarkStart w:id="28" w:name="_Toc499540068"/>
       <w:r>
         <w:rPr>
           <w:lang w:val="en-US"/>
         </w:rPr>
         <w:t>Brie</w:t>
       </w:r>
+      <w:bookmarkEnd w:id="27"/>
       <w:bookmarkEnd w:id="28"/>
-      <w:bookmarkEnd w:id="29"/>
       <w:r>
         <w:rPr>
           <w:lang w:val="en-US"/>
@@ -8469,14 +8473,14 @@
           <w:lang w:val="en-US"/>
         </w:rPr>
       </w:pPr>
-      <w:bookmarkStart w:id="30" w:name="_Toc498980976"/>
+      <w:bookmarkStart w:id="29" w:name="_Toc498980976"/>
       <w:r>
         <w:rPr>
           <w:lang w:val="en-US"/>
         </w:rPr>
         <w:t>Use Case 004</w:t>
       </w:r>
-      <w:bookmarkEnd w:id="30"/>
+      <w:bookmarkEnd w:id="29"/>
     </w:p>
     <w:tbl>
       <w:tblPr>
@@ -8534,7 +8538,6 @@
           </w:tcPr>
           <w:p>
             <w:r>
-              <w:lastRenderedPageBreak/>
               <w:t>Use Case ID</w:t>
             </w:r>
           </w:p>
@@ -8625,11 +8628,11 @@
       <w:pPr>
         <w:pStyle w:val="Overskrift4"/>
       </w:pPr>
-      <w:bookmarkStart w:id="31" w:name="_Toc498980977"/>
+      <w:bookmarkStart w:id="30" w:name="_Toc498980977"/>
       <w:r>
         <w:t>Use case 005</w:t>
       </w:r>
-      <w:bookmarkEnd w:id="31"/>
+      <w:bookmarkEnd w:id="30"/>
     </w:p>
     <w:tbl>
       <w:tblPr>
@@ -8768,11 +8771,11 @@
       <w:pPr>
         <w:pStyle w:val="Overskrift4"/>
       </w:pPr>
-      <w:bookmarkStart w:id="32" w:name="_Toc498980978"/>
+      <w:bookmarkStart w:id="31" w:name="_Toc498980978"/>
       <w:r>
         <w:t>Use case 006</w:t>
       </w:r>
-      <w:bookmarkEnd w:id="32"/>
+      <w:bookmarkEnd w:id="31"/>
     </w:p>
     <w:tbl>
       <w:tblPr>
@@ -9226,8 +9229,8 @@
       </w:tr>
     </w:tbl>
     <w:p>
-      <w:bookmarkStart w:id="33" w:name="_Toc498980979"/>
-      <w:bookmarkStart w:id="34" w:name="_Toc499540069"/>
+      <w:bookmarkStart w:id="32" w:name="_Toc498980979"/>
+      <w:bookmarkStart w:id="33" w:name="_Toc499540069"/>
     </w:p>
     <w:p/>
     <w:p/>
@@ -9342,14 +9345,14 @@
             <w:r>
               <w:t xml:space="preserve"> </w:t>
             </w:r>
-            <w:bookmarkStart w:id="35" w:name="_Hlk499708018"/>
+            <w:bookmarkStart w:id="34" w:name="_Hlk499708018"/>
             <w:r>
               <w:t>b</w:t>
             </w:r>
             <w:r>
               <w:t>etalingsstatus</w:t>
             </w:r>
-            <w:bookmarkEnd w:id="35"/>
+            <w:bookmarkEnd w:id="34"/>
           </w:p>
         </w:tc>
       </w:tr>
@@ -9364,7 +9367,6 @@
           </w:tcPr>
           <w:p>
             <w:r>
-              <w:lastRenderedPageBreak/>
               <w:t>Main Succes Scenario</w:t>
             </w:r>
           </w:p>
@@ -9860,9 +9862,9 @@
       <w:r>
         <w:t>Fully d</w:t>
       </w:r>
-      <w:bookmarkStart w:id="36" w:name="_Toc498980980"/>
+      <w:bookmarkStart w:id="35" w:name="_Toc498980980"/>
+      <w:bookmarkEnd w:id="32"/>
       <w:bookmarkEnd w:id="33"/>
-      <w:bookmarkEnd w:id="34"/>
       <w:r>
         <w:t>ressed</w:t>
       </w:r>
@@ -9874,7 +9876,7 @@
       <w:r>
         <w:t>Use case 001</w:t>
       </w:r>
-      <w:bookmarkEnd w:id="36"/>
+      <w:bookmarkEnd w:id="35"/>
     </w:p>
     <w:tbl>
       <w:tblPr>
@@ -10082,6 +10084,7 @@
           </w:tcPr>
           <w:p>
             <w:r>
+              <w:lastRenderedPageBreak/>
               <w:t>Stakeholders</w:t>
             </w:r>
           </w:p>
@@ -10247,7 +10250,6 @@
               <w:cnfStyle w:val="000000100000" w:firstRow="0" w:lastRow="0" w:firstColumn="0" w:lastColumn="0" w:oddVBand="0" w:evenVBand="0" w:oddHBand="1" w:evenHBand="0" w:firstRowFirstColumn="0" w:firstRowLastColumn="0" w:lastRowFirstColumn="0" w:lastRowLastColumn="0"/>
             </w:pPr>
             <w:r>
-              <w:lastRenderedPageBreak/>
               <w:t>Systemet prompter for fornavn</w:t>
             </w:r>
           </w:p>
@@ -10410,7 +10412,6 @@
           </w:tcPr>
           <w:p>
             <w:r>
-              <w:lastRenderedPageBreak/>
               <w:t>Extensions</w:t>
             </w:r>
           </w:p>
@@ -10460,6 +10461,63 @@
             </w:pPr>
             <w:r>
               <w:t>Hvis input er gyldigt, fortsæt da til næste trin. Ellers returner til samme trin.</w:t>
+            </w:r>
+          </w:p>
+          <w:p>
+            <w:pPr>
+              <w:spacing w:before="0"/>
+              <w:cnfStyle w:val="000000000000" w:firstRow="0" w:lastRow="0" w:firstColumn="0" w:lastColumn="0" w:oddVBand="0" w:evenVBand="0" w:oddHBand="0" w:evenHBand="0" w:firstRowFirstColumn="0" w:firstRowLastColumn="0" w:lastRowFirstColumn="0" w:lastRowLastColumn="0"/>
+            </w:pPr>
+          </w:p>
+          <w:p>
+            <w:pPr>
+              <w:spacing w:before="0"/>
+              <w:cnfStyle w:val="000000000000" w:firstRow="0" w:lastRow="0" w:firstColumn="0" w:lastColumn="0" w:oddVBand="0" w:evenVBand="0" w:oddHBand="0" w:evenHBand="0" w:firstRowFirstColumn="0" w:firstRowLastColumn="0" w:lastRowFirstColumn="0" w:lastRowLastColumn="0"/>
+            </w:pPr>
+            <w:r>
+              <w:t>3a. Formand vælger motionist</w:t>
+            </w:r>
+          </w:p>
+          <w:p>
+            <w:pPr>
+              <w:pStyle w:val="Listeafsnit"/>
+              <w:numPr>
+                <w:ilvl w:val="0"/>
+                <w:numId w:val="27"/>
+              </w:numPr>
+              <w:spacing w:before="0"/>
+              <w:cnfStyle w:val="000000000000" w:firstRow="0" w:lastRow="0" w:firstColumn="0" w:lastColumn="0" w:oddVBand="0" w:evenVBand="0" w:oddHBand="0" w:evenHBand="0" w:firstRowFirstColumn="0" w:firstRowLastColumn="0" w:lastRowFirstColumn="0" w:lastRowLastColumn="0"/>
+            </w:pPr>
+            <w:r>
+              <w:t>Følger trin 4 til 11.</w:t>
+            </w:r>
+          </w:p>
+          <w:p>
+            <w:pPr>
+              <w:pStyle w:val="Listeafsnit"/>
+              <w:numPr>
+                <w:ilvl w:val="0"/>
+                <w:numId w:val="27"/>
+              </w:numPr>
+              <w:spacing w:before="0"/>
+              <w:cnfStyle w:val="000000000000" w:firstRow="0" w:lastRow="0" w:firstColumn="0" w:lastColumn="0" w:oddVBand="0" w:evenVBand="0" w:oddHBand="0" w:evenHBand="0" w:firstRowFirstColumn="0" w:firstRowLastColumn="0" w:lastRowFirstColumn="0" w:lastRowLastColumn="0"/>
+            </w:pPr>
+            <w:r>
+              <w:t>Skipper trin 12 &amp; 13</w:t>
+            </w:r>
+          </w:p>
+          <w:p>
+            <w:pPr>
+              <w:pStyle w:val="Listeafsnit"/>
+              <w:numPr>
+                <w:ilvl w:val="0"/>
+                <w:numId w:val="27"/>
+              </w:numPr>
+              <w:spacing w:before="0"/>
+              <w:cnfStyle w:val="000000000000" w:firstRow="0" w:lastRow="0" w:firstColumn="0" w:lastColumn="0" w:oddVBand="0" w:evenVBand="0" w:oddHBand="0" w:evenHBand="0" w:firstRowFirstColumn="0" w:firstRowLastColumn="0" w:lastRowFirstColumn="0" w:lastRowLastColumn="0"/>
+            </w:pPr>
+            <w:r>
+              <w:t>Systemet gemmer medlem i fil.</w:t>
             </w:r>
           </w:p>
           <w:p>
@@ -10541,11 +10599,11 @@
       <w:pPr>
         <w:pStyle w:val="Overskrift4"/>
       </w:pPr>
-      <w:bookmarkStart w:id="37" w:name="_Toc498980981"/>
+      <w:bookmarkStart w:id="36" w:name="_Toc498980981"/>
       <w:r>
         <w:t>use case 002</w:t>
       </w:r>
-      <w:bookmarkEnd w:id="37"/>
+      <w:bookmarkEnd w:id="36"/>
     </w:p>
     <w:tbl>
       <w:tblPr>
@@ -10865,7 +10923,13 @@
               <w:t xml:space="preserve">print discipliner </w:t>
             </w:r>
             <w:r>
-              <w:t>fra main menu.</w:t>
+              <w:t xml:space="preserve">fra </w:t>
+            </w:r>
+            <w:r>
+              <w:t>træner</w:t>
+            </w:r>
+            <w:r>
+              <w:t xml:space="preserve"> menu.</w:t>
             </w:r>
           </w:p>
           <w:p>
@@ -10927,7 +10991,13 @@
               <w:rPr>
                 <w:color w:val="000000" w:themeColor="text1"/>
               </w:rPr>
-              <w:t>prompter om fortsættelse.</w:t>
+              <w:t xml:space="preserve">prompter om </w:t>
+            </w:r>
+            <w:r>
+              <w:rPr>
+                <w:color w:val="000000" w:themeColor="text1"/>
+              </w:rPr>
+              <w:t>returnering</w:t>
             </w:r>
           </w:p>
           <w:p>
@@ -10941,7 +11011,10 @@
               <w:cnfStyle w:val="000000100000" w:firstRow="0" w:lastRow="0" w:firstColumn="0" w:lastColumn="0" w:oddVBand="0" w:evenVBand="0" w:oddHBand="1" w:evenHBand="0" w:firstRowFirstColumn="0" w:firstRowLastColumn="0" w:lastRowFirstColumn="0" w:lastRowLastColumn="0"/>
             </w:pPr>
             <w:r>
-              <w:t>Træner vælger at fortsætte</w:t>
+              <w:t xml:space="preserve">Træner vælger at </w:t>
+            </w:r>
+            <w:r>
+              <w:t>returnere</w:t>
             </w:r>
           </w:p>
           <w:p>
@@ -10955,7 +11028,13 @@
               <w:cnfStyle w:val="000000100000" w:firstRow="0" w:lastRow="0" w:firstColumn="0" w:lastColumn="0" w:oddVBand="0" w:evenVBand="0" w:oddHBand="1" w:evenHBand="0" w:firstRowFirstColumn="0" w:firstRowLastColumn="0" w:lastRowFirstColumn="0" w:lastRowLastColumn="0"/>
             </w:pPr>
             <w:r>
-              <w:t>System returnerer til ”main menu”</w:t>
+              <w:t>System returnerer til ”</w:t>
+            </w:r>
+            <w:r>
+              <w:t>træner menu</w:t>
+            </w:r>
+            <w:r>
+              <w:t>”</w:t>
             </w:r>
           </w:p>
           <w:p>
@@ -11090,7 +11169,15 @@
         <w:pStyle w:val="Overskrift5"/>
       </w:pPr>
       <w:r>
-        <w:t>UC001 SSD</w:t>
+        <w:t>UC00</w:t>
+      </w:r>
+      <w:r>
+        <w:t>2</w:t>
+      </w:r>
+      <w:bookmarkStart w:id="37" w:name="_GoBack"/>
+      <w:bookmarkEnd w:id="37"/>
+      <w:r>
+        <w:t xml:space="preserve"> SSD</w:t>
       </w:r>
     </w:p>
     <w:p>
@@ -15293,7 +15380,7 @@
           <w:rPr>
             <w:noProof/>
           </w:rPr>
-          <w:t>21</w:t>
+          <w:t>27</w:t>
         </w:r>
         <w:r>
           <w:fldChar w:fldCharType="end"/>
@@ -15894,6 +15981,95 @@
     </w:lvl>
   </w:abstractNum>
   <w:abstractNum w:abstractNumId="6" w15:restartNumberingAfterBreak="0">
+    <w:nsid w:val="2AB10C00"/>
+    <w:multiLevelType w:val="hybridMultilevel"/>
+    <w:tmpl w:val="FEC2EA3E"/>
+    <w:lvl w:ilvl="0" w:tplc="0406000F">
+      <w:start w:val="1"/>
+      <w:numFmt w:val="decimal"/>
+      <w:lvlText w:val="%1."/>
+      <w:lvlJc w:val="left"/>
+      <w:pPr>
+        <w:ind w:left="720" w:hanging="360"/>
+      </w:pPr>
+      <w:rPr>
+        <w:rFonts w:hint="default"/>
+      </w:rPr>
+    </w:lvl>
+    <w:lvl w:ilvl="1" w:tplc="04060019" w:tentative="1">
+      <w:start w:val="1"/>
+      <w:numFmt w:val="lowerLetter"/>
+      <w:lvlText w:val="%2."/>
+      <w:lvlJc w:val="left"/>
+      <w:pPr>
+        <w:ind w:left="1440" w:hanging="360"/>
+      </w:pPr>
+    </w:lvl>
+    <w:lvl w:ilvl="2" w:tplc="0406001B" w:tentative="1">
+      <w:start w:val="1"/>
+      <w:numFmt w:val="lowerRoman"/>
+      <w:lvlText w:val="%3."/>
+      <w:lvlJc w:val="right"/>
+      <w:pPr>
+        <w:ind w:left="2160" w:hanging="180"/>
+      </w:pPr>
+    </w:lvl>
+    <w:lvl w:ilvl="3" w:tplc="0406000F" w:tentative="1">
+      <w:start w:val="1"/>
+      <w:numFmt w:val="decimal"/>
+      <w:lvlText w:val="%4."/>
+      <w:lvlJc w:val="left"/>
+      <w:pPr>
+        <w:ind w:left="2880" w:hanging="360"/>
+      </w:pPr>
+    </w:lvl>
+    <w:lvl w:ilvl="4" w:tplc="04060019" w:tentative="1">
+      <w:start w:val="1"/>
+      <w:numFmt w:val="lowerLetter"/>
+      <w:lvlText w:val="%5."/>
+      <w:lvlJc w:val="left"/>
+      <w:pPr>
+        <w:ind w:left="3600" w:hanging="360"/>
+      </w:pPr>
+    </w:lvl>
+    <w:lvl w:ilvl="5" w:tplc="0406001B" w:tentative="1">
+      <w:start w:val="1"/>
+      <w:numFmt w:val="lowerRoman"/>
+      <w:lvlText w:val="%6."/>
+      <w:lvlJc w:val="right"/>
+      <w:pPr>
+        <w:ind w:left="4320" w:hanging="180"/>
+      </w:pPr>
+    </w:lvl>
+    <w:lvl w:ilvl="6" w:tplc="0406000F" w:tentative="1">
+      <w:start w:val="1"/>
+      <w:numFmt w:val="decimal"/>
+      <w:lvlText w:val="%7."/>
+      <w:lvlJc w:val="left"/>
+      <w:pPr>
+        <w:ind w:left="5040" w:hanging="360"/>
+      </w:pPr>
+    </w:lvl>
+    <w:lvl w:ilvl="7" w:tplc="04060019" w:tentative="1">
+      <w:start w:val="1"/>
+      <w:numFmt w:val="lowerLetter"/>
+      <w:lvlText w:val="%8."/>
+      <w:lvlJc w:val="left"/>
+      <w:pPr>
+        <w:ind w:left="5760" w:hanging="360"/>
+      </w:pPr>
+    </w:lvl>
+    <w:lvl w:ilvl="8" w:tplc="0406001B" w:tentative="1">
+      <w:start w:val="1"/>
+      <w:numFmt w:val="lowerRoman"/>
+      <w:lvlText w:val="%9."/>
+      <w:lvlJc w:val="right"/>
+      <w:pPr>
+        <w:ind w:left="6480" w:hanging="180"/>
+      </w:pPr>
+    </w:lvl>
+  </w:abstractNum>
+  <w:abstractNum w:abstractNumId="7" w15:restartNumberingAfterBreak="0">
     <w:nsid w:val="349A47E7"/>
     <w:multiLevelType w:val="hybridMultilevel"/>
     <w:tmpl w:val="433E090A"/>
@@ -15982,7 +16158,7 @@
       </w:pPr>
     </w:lvl>
   </w:abstractNum>
-  <w:abstractNum w:abstractNumId="7" w15:restartNumberingAfterBreak="0">
+  <w:abstractNum w:abstractNumId="8" w15:restartNumberingAfterBreak="0">
     <w:nsid w:val="38FD07EC"/>
     <w:multiLevelType w:val="hybridMultilevel"/>
     <w:tmpl w:val="E6FE1D48"/>
@@ -16071,7 +16247,7 @@
       </w:pPr>
     </w:lvl>
   </w:abstractNum>
-  <w:abstractNum w:abstractNumId="8" w15:restartNumberingAfterBreak="0">
+  <w:abstractNum w:abstractNumId="9" w15:restartNumberingAfterBreak="0">
     <w:nsid w:val="3F027459"/>
     <w:multiLevelType w:val="hybridMultilevel"/>
     <w:tmpl w:val="2056F2FC"/>
@@ -16160,7 +16336,7 @@
       </w:pPr>
     </w:lvl>
   </w:abstractNum>
-  <w:abstractNum w:abstractNumId="9" w15:restartNumberingAfterBreak="0">
+  <w:abstractNum w:abstractNumId="10" w15:restartNumberingAfterBreak="0">
     <w:nsid w:val="40E553F4"/>
     <w:multiLevelType w:val="hybridMultilevel"/>
     <w:tmpl w:val="2EACDA1E"/>
@@ -16249,7 +16425,7 @@
       </w:pPr>
     </w:lvl>
   </w:abstractNum>
-  <w:abstractNum w:abstractNumId="10" w15:restartNumberingAfterBreak="0">
+  <w:abstractNum w:abstractNumId="11" w15:restartNumberingAfterBreak="0">
     <w:nsid w:val="41C72E67"/>
     <w:multiLevelType w:val="hybridMultilevel"/>
     <w:tmpl w:val="78CCBC3E"/>
@@ -16338,7 +16514,7 @@
       </w:pPr>
     </w:lvl>
   </w:abstractNum>
-  <w:abstractNum w:abstractNumId="11" w15:restartNumberingAfterBreak="0">
+  <w:abstractNum w:abstractNumId="12" w15:restartNumberingAfterBreak="0">
     <w:nsid w:val="45D1207D"/>
     <w:multiLevelType w:val="hybridMultilevel"/>
     <w:tmpl w:val="6D0E4C64"/>
@@ -16450,7 +16626,7 @@
       </w:rPr>
     </w:lvl>
   </w:abstractNum>
-  <w:abstractNum w:abstractNumId="12" w15:restartNumberingAfterBreak="0">
+  <w:abstractNum w:abstractNumId="13" w15:restartNumberingAfterBreak="0">
     <w:nsid w:val="46643413"/>
     <w:multiLevelType w:val="hybridMultilevel"/>
     <w:tmpl w:val="D5F0F0D8"/>
@@ -16539,7 +16715,7 @@
       </w:pPr>
     </w:lvl>
   </w:abstractNum>
-  <w:abstractNum w:abstractNumId="13" w15:restartNumberingAfterBreak="0">
+  <w:abstractNum w:abstractNumId="14" w15:restartNumberingAfterBreak="0">
     <w:nsid w:val="4A101F49"/>
     <w:multiLevelType w:val="hybridMultilevel"/>
     <w:tmpl w:val="497216F4"/>
@@ -16628,7 +16804,7 @@
       </w:pPr>
     </w:lvl>
   </w:abstractNum>
-  <w:abstractNum w:abstractNumId="14" w15:restartNumberingAfterBreak="0">
+  <w:abstractNum w:abstractNumId="15" w15:restartNumberingAfterBreak="0">
     <w:nsid w:val="54CC4EC0"/>
     <w:multiLevelType w:val="hybridMultilevel"/>
     <w:tmpl w:val="1F0A4A20"/>
@@ -16717,7 +16893,7 @@
       </w:pPr>
     </w:lvl>
   </w:abstractNum>
-  <w:abstractNum w:abstractNumId="15" w15:restartNumberingAfterBreak="0">
+  <w:abstractNum w:abstractNumId="16" w15:restartNumberingAfterBreak="0">
     <w:nsid w:val="5A181CD2"/>
     <w:multiLevelType w:val="hybridMultilevel"/>
     <w:tmpl w:val="B334810C"/>
@@ -16829,7 +17005,7 @@
       </w:rPr>
     </w:lvl>
   </w:abstractNum>
-  <w:abstractNum w:abstractNumId="16" w15:restartNumberingAfterBreak="0">
+  <w:abstractNum w:abstractNumId="17" w15:restartNumberingAfterBreak="0">
     <w:nsid w:val="5DDA2E41"/>
     <w:multiLevelType w:val="hybridMultilevel"/>
     <w:tmpl w:val="049E9E9E"/>
@@ -16918,7 +17094,7 @@
       </w:pPr>
     </w:lvl>
   </w:abstractNum>
-  <w:abstractNum w:abstractNumId="17" w15:restartNumberingAfterBreak="0">
+  <w:abstractNum w:abstractNumId="18" w15:restartNumberingAfterBreak="0">
     <w:nsid w:val="62371280"/>
     <w:multiLevelType w:val="hybridMultilevel"/>
     <w:tmpl w:val="78CCBC3E"/>
@@ -17007,7 +17183,7 @@
       </w:pPr>
     </w:lvl>
   </w:abstractNum>
-  <w:abstractNum w:abstractNumId="18" w15:restartNumberingAfterBreak="0">
+  <w:abstractNum w:abstractNumId="19" w15:restartNumberingAfterBreak="0">
     <w:nsid w:val="63783611"/>
     <w:multiLevelType w:val="hybridMultilevel"/>
     <w:tmpl w:val="1F88EC2C"/>
@@ -17096,7 +17272,7 @@
       </w:pPr>
     </w:lvl>
   </w:abstractNum>
-  <w:abstractNum w:abstractNumId="19" w15:restartNumberingAfterBreak="0">
+  <w:abstractNum w:abstractNumId="20" w15:restartNumberingAfterBreak="0">
     <w:nsid w:val="63AF06CB"/>
     <w:multiLevelType w:val="hybridMultilevel"/>
     <w:tmpl w:val="78CCBC3E"/>
@@ -17185,7 +17361,7 @@
       </w:pPr>
     </w:lvl>
   </w:abstractNum>
-  <w:abstractNum w:abstractNumId="20" w15:restartNumberingAfterBreak="0">
+  <w:abstractNum w:abstractNumId="21" w15:restartNumberingAfterBreak="0">
     <w:nsid w:val="66F47772"/>
     <w:multiLevelType w:val="hybridMultilevel"/>
     <w:tmpl w:val="B7DCF5AE"/>
@@ -17297,7 +17473,7 @@
       </w:rPr>
     </w:lvl>
   </w:abstractNum>
-  <w:abstractNum w:abstractNumId="21" w15:restartNumberingAfterBreak="0">
+  <w:abstractNum w:abstractNumId="22" w15:restartNumberingAfterBreak="0">
     <w:nsid w:val="6A650529"/>
     <w:multiLevelType w:val="hybridMultilevel"/>
     <w:tmpl w:val="68C82918"/>
@@ -17386,7 +17562,7 @@
       </w:pPr>
     </w:lvl>
   </w:abstractNum>
-  <w:abstractNum w:abstractNumId="22" w15:restartNumberingAfterBreak="0">
+  <w:abstractNum w:abstractNumId="23" w15:restartNumberingAfterBreak="0">
     <w:nsid w:val="6D051F6F"/>
     <w:multiLevelType w:val="hybridMultilevel"/>
     <w:tmpl w:val="EDA0AA0C"/>
@@ -17475,7 +17651,7 @@
       </w:pPr>
     </w:lvl>
   </w:abstractNum>
-  <w:abstractNum w:abstractNumId="23" w15:restartNumberingAfterBreak="0">
+  <w:abstractNum w:abstractNumId="24" w15:restartNumberingAfterBreak="0">
     <w:nsid w:val="6E951A0B"/>
     <w:multiLevelType w:val="hybridMultilevel"/>
     <w:tmpl w:val="245415D8"/>
@@ -17564,7 +17740,7 @@
       </w:pPr>
     </w:lvl>
   </w:abstractNum>
-  <w:abstractNum w:abstractNumId="24" w15:restartNumberingAfterBreak="0">
+  <w:abstractNum w:abstractNumId="25" w15:restartNumberingAfterBreak="0">
     <w:nsid w:val="71E22968"/>
     <w:multiLevelType w:val="hybridMultilevel"/>
     <w:tmpl w:val="0F1032BE"/>
@@ -17653,7 +17829,7 @@
       </w:pPr>
     </w:lvl>
   </w:abstractNum>
-  <w:abstractNum w:abstractNumId="25" w15:restartNumberingAfterBreak="0">
+  <w:abstractNum w:abstractNumId="26" w15:restartNumberingAfterBreak="0">
     <w:nsid w:val="728D650D"/>
     <w:multiLevelType w:val="hybridMultilevel"/>
     <w:tmpl w:val="92E62F4A"/>
@@ -17746,79 +17922,82 @@
     <w:abstractNumId w:val="2"/>
   </w:num>
   <w:num w:numId="2">
-    <w:abstractNumId w:val="6"/>
+    <w:abstractNumId w:val="7"/>
   </w:num>
   <w:num w:numId="3">
-    <w:abstractNumId w:val="12"/>
+    <w:abstractNumId w:val="13"/>
   </w:num>
   <w:num w:numId="4">
     <w:abstractNumId w:val="4"/>
   </w:num>
   <w:num w:numId="5">
-    <w:abstractNumId w:val="11"/>
+    <w:abstractNumId w:val="12"/>
   </w:num>
   <w:num w:numId="6">
-    <w:abstractNumId w:val="8"/>
+    <w:abstractNumId w:val="9"/>
   </w:num>
   <w:num w:numId="7">
-    <w:abstractNumId w:val="15"/>
+    <w:abstractNumId w:val="16"/>
   </w:num>
   <w:num w:numId="8">
-    <w:abstractNumId w:val="19"/>
+    <w:abstractNumId w:val="20"/>
   </w:num>
   <w:num w:numId="9">
-    <w:abstractNumId w:val="7"/>
+    <w:abstractNumId w:val="8"/>
   </w:num>
   <w:num w:numId="10">
     <w:abstractNumId w:val="5"/>
   </w:num>
   <w:num w:numId="11">
-    <w:abstractNumId w:val="18"/>
+    <w:abstractNumId w:val="19"/>
   </w:num>
   <w:num w:numId="12">
-    <w:abstractNumId w:val="17"/>
+    <w:abstractNumId w:val="18"/>
   </w:num>
   <w:num w:numId="13">
     <w:abstractNumId w:val="0"/>
   </w:num>
   <w:num w:numId="14">
-    <w:abstractNumId w:val="14"/>
+    <w:abstractNumId w:val="15"/>
   </w:num>
   <w:num w:numId="15">
+    <w:abstractNumId w:val="11"/>
+  </w:num>
+  <w:num w:numId="16">
+    <w:abstractNumId w:val="17"/>
+  </w:num>
+  <w:num w:numId="17">
+    <w:abstractNumId w:val="21"/>
+  </w:num>
+  <w:num w:numId="18">
     <w:abstractNumId w:val="10"/>
   </w:num>
-  <w:num w:numId="16">
-    <w:abstractNumId w:val="16"/>
-  </w:num>
-  <w:num w:numId="17">
-    <w:abstractNumId w:val="20"/>
-  </w:num>
-  <w:num w:numId="18">
-    <w:abstractNumId w:val="9"/>
-  </w:num>
   <w:num w:numId="19">
-    <w:abstractNumId w:val="24"/>
+    <w:abstractNumId w:val="25"/>
   </w:num>
   <w:num w:numId="20">
     <w:abstractNumId w:val="3"/>
   </w:num>
   <w:num w:numId="21">
-    <w:abstractNumId w:val="25"/>
+    <w:abstractNumId w:val="26"/>
   </w:num>
   <w:num w:numId="22">
+    <w:abstractNumId w:val="24"/>
+  </w:num>
+  <w:num w:numId="23">
     <w:abstractNumId w:val="23"/>
   </w:num>
-  <w:num w:numId="23">
-    <w:abstractNumId w:val="22"/>
-  </w:num>
   <w:num w:numId="24">
-    <w:abstractNumId w:val="13"/>
+    <w:abstractNumId w:val="14"/>
   </w:num>
   <w:num w:numId="25">
-    <w:abstractNumId w:val="21"/>
+    <w:abstractNumId w:val="22"/>
   </w:num>
   <w:num w:numId="26">
     <w:abstractNumId w:val="1"/>
+  </w:num>
+  <w:num w:numId="27">
+    <w:abstractNumId w:val="6"/>
   </w:num>
 </w:numbering>
 </file>
@@ -22735,7 +22914,7 @@
 </file>
 
 <file path=customXml/itemProps1.xml><?xml version="1.0" encoding="utf-8"?>
-<ds:datastoreItem xmlns:ds="http://schemas.openxmlformats.org/officeDocument/2006/customXml" ds:itemID="{B4DBE612-C76E-4953-81C7-782B958BC829}">
+<ds:datastoreItem xmlns:ds="http://schemas.openxmlformats.org/officeDocument/2006/customXml" ds:itemID="{9D8925A3-4339-4217-8994-D419CB06F0F1}">
   <ds:schemaRefs>
     <ds:schemaRef ds:uri="http://schemas.openxmlformats.org/officeDocument/2006/bibliography"/>
   </ds:schemaRefs>

</xml_diff>

<commit_message>
Opdt, modeller + lidt formattering (Rapport)
</commit_message>
<xml_diff>
--- a/Rapport.docx
+++ b/Rapport.docx
@@ -3426,6 +3426,7 @@
         <w:jc w:val="both"/>
       </w:pPr>
       <w:r>
+        <w:lastRenderedPageBreak/>
         <w:t>Udviklerne er opmærksomme på</w:t>
       </w:r>
       <w:r>
@@ -3474,7 +3475,6 @@
         <w:jc w:val="both"/>
       </w:pPr>
       <w:r>
-        <w:lastRenderedPageBreak/>
         <w:t>Konkurrencesvøm</w:t>
       </w:r>
       <w:r>
@@ -4023,6 +4023,7 @@
         <w:jc w:val="both"/>
       </w:pPr>
       <w:r>
+        <w:lastRenderedPageBreak/>
         <w:t>En øget vækst af medlemmer.</w:t>
       </w:r>
     </w:p>
@@ -4073,7 +4074,6 @@
         <w:jc w:val="both"/>
       </w:pPr>
       <w:r>
-        <w:lastRenderedPageBreak/>
         <w:t xml:space="preserve">Hvad ønsker ledelsen af det nye styresystem? </w:t>
       </w:r>
     </w:p>
@@ -4455,6 +4455,7 @@
         <w:jc w:val="both"/>
       </w:pPr>
       <w:r>
+        <w:lastRenderedPageBreak/>
         <w:t xml:space="preserve">Hvad vil svømmeklubbens </w:t>
       </w:r>
       <w:r>
@@ -4500,7 +4501,6 @@
         <w:jc w:val="both"/>
       </w:pPr>
       <w:r>
-        <w:lastRenderedPageBreak/>
         <w:t xml:space="preserve">Udviklernes målsætning. </w:t>
       </w:r>
     </w:p>
@@ -5170,7 +5170,6 @@
                           <w:p>
                             <w:bookmarkStart w:id="10" w:name="_Hlk498674132"/>
                             <w:bookmarkStart w:id="11" w:name="_Hlk498674133"/>
-                            <w:proofErr w:type="spellStart"/>
                             <w:r>
                               <w:rPr>
                                 <w:lang w:val="en-US"/>
@@ -5185,7 +5184,6 @@
                               </w:rPr>
                               <w:t>r</w:t>
                             </w:r>
-                            <w:proofErr w:type="spellEnd"/>
                           </w:p>
                         </w:txbxContent>
                       </wps:txbx>
@@ -5215,7 +5213,6 @@
                     <w:p>
                       <w:bookmarkStart w:id="12" w:name="_Hlk498674132"/>
                       <w:bookmarkStart w:id="13" w:name="_Hlk498674133"/>
-                      <w:proofErr w:type="spellStart"/>
                       <w:r>
                         <w:rPr>
                           <w:lang w:val="en-US"/>
@@ -5230,7 +5227,6 @@
                         </w:rPr>
                         <w:t>r</w:t>
                       </w:r>
-                      <w:proofErr w:type="spellEnd"/>
                     </w:p>
                   </w:txbxContent>
                 </v:textbox>
@@ -5954,11 +5950,11 @@
       <w:pPr>
         <w:pStyle w:val="Overskrift1"/>
       </w:pPr>
-      <w:bookmarkStart w:id="12" w:name="_Toc499540059"/>
+      <w:bookmarkStart w:id="14" w:name="_Toc499540059"/>
       <w:r>
         <w:t>SWOT-analyse</w:t>
       </w:r>
-      <w:bookmarkEnd w:id="12"/>
+      <w:bookmarkEnd w:id="14"/>
       <w:r>
         <w:t xml:space="preserve"> </w:t>
       </w:r>
@@ -5998,11 +5994,11 @@
       <w:pPr>
         <w:pStyle w:val="Overskrift2"/>
       </w:pPr>
-      <w:bookmarkStart w:id="13" w:name="_Toc499540060"/>
+      <w:bookmarkStart w:id="15" w:name="_Toc499540060"/>
       <w:r>
         <w:t>Set ud fra svømmeklubben</w:t>
       </w:r>
-      <w:bookmarkEnd w:id="13"/>
+      <w:bookmarkEnd w:id="15"/>
     </w:p>
     <w:p/>
     <w:tbl>
@@ -6552,11 +6548,11 @@
       <w:pPr>
         <w:pStyle w:val="Overskrift2"/>
       </w:pPr>
-      <w:bookmarkStart w:id="14" w:name="_Toc499540061"/>
+      <w:bookmarkStart w:id="16" w:name="_Toc499540061"/>
       <w:r>
         <w:t>Set ud fra systemudviklerne</w:t>
       </w:r>
-      <w:bookmarkEnd w:id="14"/>
+      <w:bookmarkEnd w:id="16"/>
       <w:r>
         <w:t xml:space="preserve"> </w:t>
       </w:r>
@@ -7031,7 +7027,7 @@
           <w:szCs w:val="52"/>
         </w:rPr>
       </w:pPr>
-      <w:bookmarkStart w:id="15" w:name="_Toc499540062"/>
+      <w:bookmarkStart w:id="17" w:name="_Toc499540062"/>
       <w:r>
         <w:rPr>
           <w:rFonts w:eastAsia="Calibri"/>
@@ -7048,20 +7044,20 @@
         </w:rPr>
         <w:t xml:space="preserve"> for svømmeklub delfinen</w:t>
       </w:r>
-      <w:bookmarkEnd w:id="15"/>
+      <w:bookmarkEnd w:id="17"/>
     </w:p>
     <w:p/>
     <w:p>
       <w:pPr>
         <w:pStyle w:val="Overskrift2"/>
       </w:pPr>
-      <w:bookmarkStart w:id="16" w:name="_Toc498980971"/>
-      <w:bookmarkStart w:id="17" w:name="_Toc499540063"/>
+      <w:bookmarkStart w:id="18" w:name="_Toc498980971"/>
+      <w:bookmarkStart w:id="19" w:name="_Toc499540063"/>
       <w:r>
         <w:t>Historik</w:t>
       </w:r>
-      <w:bookmarkEnd w:id="16"/>
-      <w:bookmarkEnd w:id="17"/>
+      <w:bookmarkEnd w:id="18"/>
+      <w:bookmarkEnd w:id="19"/>
     </w:p>
     <w:p/>
     <w:tbl>
@@ -7487,21 +7483,8 @@
               <w:cnfStyle w:val="000000100000" w:firstRow="0" w:lastRow="0" w:firstColumn="0" w:lastColumn="0" w:oddVBand="0" w:evenVBand="0" w:oddHBand="1" w:evenHBand="0" w:firstRowFirstColumn="0" w:firstRowLastColumn="0" w:lastRowFirstColumn="0" w:lastRowLastColumn="0"/>
             </w:pPr>
             <w:r>
-              <w:t xml:space="preserve">Rettelser i nuværende </w:t>
-            </w:r>
-            <w:proofErr w:type="spellStart"/>
-            <w:r>
-              <w:t>use</w:t>
-            </w:r>
-            <w:proofErr w:type="spellEnd"/>
-            <w:r>
-              <w:t xml:space="preserve"> cases, </w:t>
-            </w:r>
-            <w:proofErr w:type="spellStart"/>
-            <w:r>
-              <w:t>SSD’er</w:t>
-            </w:r>
-            <w:proofErr w:type="spellEnd"/>
+              <w:t>Rettelser i nuværende use cases, SSD’er</w:t>
+            </w:r>
             <w:r>
               <w:br/>
               <w:t>Tilføjet:</w:t>
@@ -7876,13 +7859,8 @@
               <w:cnfStyle w:val="000000100000" w:firstRow="0" w:lastRow="0" w:firstColumn="0" w:lastColumn="0" w:oddVBand="0" w:evenVBand="0" w:oddHBand="1" w:evenHBand="0" w:firstRowFirstColumn="0" w:firstRowLastColumn="0" w:lastRowFirstColumn="0" w:lastRowLastColumn="0"/>
             </w:pPr>
             <w:r>
-              <w:t xml:space="preserve">Opdatering af UCD, tilføjelse af 3 brief </w:t>
-            </w:r>
-            <w:proofErr w:type="spellStart"/>
-            <w:r>
-              <w:t>UC’s</w:t>
-            </w:r>
-            <w:proofErr w:type="spellEnd"/>
+              <w:t>Opdatering af UCD, tilføjelse af 3 brief UC’s</w:t>
+            </w:r>
             <w:r>
               <w:br/>
               <w:t xml:space="preserve">Print </w:t>
@@ -7892,12 +7870,8 @@
             </w:r>
             <w:r>
               <w:br/>
-            </w:r>
-            <w:proofErr w:type="spellStart"/>
-            <w:r>
               <w:t>Kontintentpris</w:t>
             </w:r>
-            <w:proofErr w:type="spellEnd"/>
             <w:r>
               <w:br/>
               <w:t xml:space="preserve">Print junior og senior hold  </w:t>
@@ -7983,14 +7957,7 @@
             </w:r>
             <w:r>
               <w:br/>
-            </w:r>
-            <w:proofErr w:type="spellStart"/>
-            <w:r>
-              <w:t>Snippets</w:t>
-            </w:r>
-            <w:proofErr w:type="spellEnd"/>
-            <w:r>
-              <w:t xml:space="preserve"> af kode til rapporet</w:t>
+              <w:t>Snippets af kode til rapporet</w:t>
             </w:r>
           </w:p>
         </w:tc>
@@ -8001,13 +7968,13 @@
       <w:pPr>
         <w:pStyle w:val="Overskrift2"/>
       </w:pPr>
-      <w:bookmarkStart w:id="18" w:name="_Toc498980972"/>
-      <w:bookmarkStart w:id="19" w:name="_Toc499540064"/>
+      <w:bookmarkStart w:id="20" w:name="_Toc498980972"/>
+      <w:bookmarkStart w:id="21" w:name="_Toc499540064"/>
       <w:r>
         <w:t>Vision</w:t>
       </w:r>
-      <w:bookmarkEnd w:id="18"/>
-      <w:bookmarkEnd w:id="19"/>
+      <w:bookmarkEnd w:id="20"/>
+      <w:bookmarkEnd w:id="21"/>
       <w:r>
         <w:tab/>
       </w:r>
@@ -8044,13 +8011,13 @@
       <w:pPr>
         <w:pStyle w:val="Overskrift2"/>
       </w:pPr>
-      <w:bookmarkStart w:id="20" w:name="_Toc498980973"/>
-      <w:bookmarkStart w:id="21" w:name="_Toc499540065"/>
+      <w:bookmarkStart w:id="22" w:name="_Toc498980973"/>
+      <w:bookmarkStart w:id="23" w:name="_Toc499540065"/>
       <w:r>
         <w:t>Krav</w:t>
       </w:r>
-      <w:bookmarkEnd w:id="20"/>
-      <w:bookmarkEnd w:id="21"/>
+      <w:bookmarkEnd w:id="22"/>
+      <w:bookmarkEnd w:id="23"/>
     </w:p>
     <w:p>
       <w:r>
@@ -8509,26 +8476,210 @@
     </w:p>
     <w:p>
       <w:pPr>
+        <w:pStyle w:val="Listeafsnit"/>
+        <w:spacing w:before="0" w:after="160" w:line="259" w:lineRule="auto"/>
+        <w:ind w:left="1440"/>
+      </w:pPr>
+    </w:p>
+    <w:p>
+      <w:pPr>
+        <w:pStyle w:val="Listeafsnit"/>
+        <w:spacing w:before="0" w:after="160" w:line="259" w:lineRule="auto"/>
+        <w:ind w:left="1440"/>
+      </w:pPr>
+    </w:p>
+    <w:p>
+      <w:pPr>
+        <w:pStyle w:val="Listeafsnit"/>
+        <w:spacing w:before="0" w:after="160" w:line="259" w:lineRule="auto"/>
+        <w:ind w:left="1440"/>
+      </w:pPr>
+    </w:p>
+    <w:p>
+      <w:pPr>
+        <w:pStyle w:val="Listeafsnit"/>
+        <w:spacing w:before="0" w:after="160" w:line="259" w:lineRule="auto"/>
+        <w:ind w:left="1440"/>
+      </w:pPr>
+    </w:p>
+    <w:p>
+      <w:pPr>
+        <w:pStyle w:val="Listeafsnit"/>
+        <w:spacing w:before="0" w:after="160" w:line="259" w:lineRule="auto"/>
+        <w:ind w:left="1440"/>
+      </w:pPr>
+    </w:p>
+    <w:p>
+      <w:pPr>
+        <w:pStyle w:val="Listeafsnit"/>
+        <w:spacing w:before="0" w:after="160" w:line="259" w:lineRule="auto"/>
+        <w:ind w:left="1440"/>
+      </w:pPr>
+    </w:p>
+    <w:p>
+      <w:pPr>
+        <w:pStyle w:val="Listeafsnit"/>
+        <w:spacing w:before="0" w:after="160" w:line="259" w:lineRule="auto"/>
+        <w:ind w:left="1440"/>
+      </w:pPr>
+    </w:p>
+    <w:p>
+      <w:pPr>
+        <w:pStyle w:val="Listeafsnit"/>
+        <w:spacing w:before="0" w:after="160" w:line="259" w:lineRule="auto"/>
+        <w:ind w:left="1440"/>
+      </w:pPr>
+    </w:p>
+    <w:p>
+      <w:pPr>
+        <w:pStyle w:val="Listeafsnit"/>
+        <w:spacing w:before="0" w:after="160" w:line="259" w:lineRule="auto"/>
+        <w:ind w:left="1440"/>
+      </w:pPr>
+    </w:p>
+    <w:p>
+      <w:pPr>
+        <w:pStyle w:val="Listeafsnit"/>
+        <w:spacing w:before="0" w:after="160" w:line="259" w:lineRule="auto"/>
+        <w:ind w:left="1440"/>
+      </w:pPr>
+    </w:p>
+    <w:p>
+      <w:pPr>
+        <w:pStyle w:val="Listeafsnit"/>
+        <w:spacing w:before="0" w:after="160" w:line="259" w:lineRule="auto"/>
+        <w:ind w:left="1440"/>
+      </w:pPr>
+    </w:p>
+    <w:p>
+      <w:pPr>
+        <w:pStyle w:val="Listeafsnit"/>
+        <w:spacing w:before="0" w:after="160" w:line="259" w:lineRule="auto"/>
+        <w:ind w:left="1440"/>
+      </w:pPr>
+    </w:p>
+    <w:p>
+      <w:pPr>
+        <w:pStyle w:val="Listeafsnit"/>
+        <w:spacing w:before="0" w:after="160" w:line="259" w:lineRule="auto"/>
+        <w:ind w:left="1440"/>
+      </w:pPr>
+    </w:p>
+    <w:p>
+      <w:pPr>
+        <w:pStyle w:val="Listeafsnit"/>
+        <w:spacing w:before="0" w:after="160" w:line="259" w:lineRule="auto"/>
+        <w:ind w:left="1440"/>
+      </w:pPr>
+    </w:p>
+    <w:p>
+      <w:pPr>
+        <w:pStyle w:val="Listeafsnit"/>
+        <w:spacing w:before="0" w:after="160" w:line="259" w:lineRule="auto"/>
+        <w:ind w:left="1440"/>
+      </w:pPr>
+    </w:p>
+    <w:p>
+      <w:pPr>
+        <w:pStyle w:val="Listeafsnit"/>
+        <w:spacing w:before="0" w:after="160" w:line="259" w:lineRule="auto"/>
+        <w:ind w:left="1440"/>
+      </w:pPr>
+    </w:p>
+    <w:p>
+      <w:pPr>
+        <w:pStyle w:val="Listeafsnit"/>
+        <w:spacing w:before="0" w:after="160" w:line="259" w:lineRule="auto"/>
+        <w:ind w:left="1440"/>
+      </w:pPr>
+    </w:p>
+    <w:p>
+      <w:pPr>
+        <w:pStyle w:val="Listeafsnit"/>
+        <w:spacing w:before="0" w:after="160" w:line="259" w:lineRule="auto"/>
+        <w:ind w:left="1440"/>
+      </w:pPr>
+    </w:p>
+    <w:p>
+      <w:pPr>
+        <w:pStyle w:val="Listeafsnit"/>
+        <w:spacing w:before="0" w:after="160" w:line="259" w:lineRule="auto"/>
+        <w:ind w:left="1440"/>
+      </w:pPr>
+    </w:p>
+    <w:p>
+      <w:pPr>
+        <w:pStyle w:val="Listeafsnit"/>
+        <w:spacing w:before="0" w:after="160" w:line="259" w:lineRule="auto"/>
+        <w:ind w:left="1440"/>
+      </w:pPr>
+    </w:p>
+    <w:p>
+      <w:pPr>
         <w:pStyle w:val="Overskrift2"/>
       </w:pPr>
-      <w:bookmarkStart w:id="22" w:name="_Toc499540066"/>
-      <w:r>
+      <w:bookmarkStart w:id="24" w:name="_Toc499540066"/>
+      <w:r>
+        <w:lastRenderedPageBreak/>
         <w:t>Use case diagram</w:t>
       </w:r>
-      <w:bookmarkEnd w:id="22"/>
-    </w:p>
-    <w:p/>
-    <w:p/>
-    <w:p/>
-    <w:p/>
-    <w:p/>
-    <w:p/>
-    <w:p/>
-    <w:p/>
-    <w:p/>
-    <w:p/>
-    <w:p/>
-    <w:p/>
+      <w:bookmarkEnd w:id="24"/>
+    </w:p>
+    <w:p>
+      <w:r>
+        <w:rPr>
+          <w:noProof/>
+        </w:rPr>
+        <w:drawing>
+          <wp:inline distT="0" distB="0" distL="0" distR="0" wp14:anchorId="18854AEC" wp14:editId="469C2228">
+            <wp:extent cx="5019675" cy="7734300"/>
+            <wp:effectExtent l="0" t="0" r="9525" b="0"/>
+            <wp:docPr id="17" name="Billede 17"/>
+            <wp:cNvGraphicFramePr>
+              <a:graphicFrameLocks xmlns:a="http://schemas.openxmlformats.org/drawingml/2006/main" noChangeAspect="1"/>
+            </wp:cNvGraphicFramePr>
+            <a:graphic xmlns:a="http://schemas.openxmlformats.org/drawingml/2006/main">
+              <a:graphicData uri="http://schemas.openxmlformats.org/drawingml/2006/picture">
+                <pic:pic xmlns:pic="http://schemas.openxmlformats.org/drawingml/2006/picture">
+                  <pic:nvPicPr>
+                    <pic:cNvPr id="0" name="Picture 1"/>
+                    <pic:cNvPicPr>
+                      <a:picLocks noChangeAspect="1" noChangeArrowheads="1"/>
+                    </pic:cNvPicPr>
+                  </pic:nvPicPr>
+                  <pic:blipFill>
+                    <a:blip r:embed="rId14">
+                      <a:extLst>
+                        <a:ext uri="{28A0092B-C50C-407E-A947-70E740481C1C}">
+                          <a14:useLocalDpi xmlns:a14="http://schemas.microsoft.com/office/drawing/2010/main" val="0"/>
+                        </a:ext>
+                      </a:extLst>
+                    </a:blip>
+                    <a:srcRect/>
+                    <a:stretch>
+                      <a:fillRect/>
+                    </a:stretch>
+                  </pic:blipFill>
+                  <pic:spPr bwMode="auto">
+                    <a:xfrm>
+                      <a:off x="0" y="0"/>
+                      <a:ext cx="5019675" cy="7734300"/>
+                    </a:xfrm>
+                    <a:prstGeom prst="rect">
+                      <a:avLst/>
+                    </a:prstGeom>
+                    <a:noFill/>
+                    <a:ln>
+                      <a:noFill/>
+                    </a:ln>
+                  </pic:spPr>
+                </pic:pic>
+              </a:graphicData>
+            </a:graphic>
+          </wp:inline>
+        </w:drawing>
+      </w:r>
+    </w:p>
     <w:p/>
     <w:p>
       <w:pPr>
@@ -8537,16 +8688,17 @@
           <w:lang w:val="en-US"/>
         </w:rPr>
       </w:pPr>
-      <w:bookmarkStart w:id="23" w:name="_Toc498980974"/>
-      <w:bookmarkStart w:id="24" w:name="_Toc499540067"/>
+      <w:bookmarkStart w:id="25" w:name="_Toc498980974"/>
+      <w:bookmarkStart w:id="26" w:name="_Toc499540067"/>
       <w:r>
         <w:rPr>
           <w:lang w:val="en-US"/>
         </w:rPr>
+        <w:lastRenderedPageBreak/>
         <w:t>Use cases</w:t>
       </w:r>
-      <w:bookmarkEnd w:id="23"/>
-      <w:bookmarkEnd w:id="24"/>
+      <w:bookmarkEnd w:id="25"/>
+      <w:bookmarkEnd w:id="26"/>
     </w:p>
     <w:p>
       <w:pPr>
@@ -8554,54 +8706,24 @@
           <w:lang w:val="en-US"/>
         </w:rPr>
       </w:pPr>
-      <w:proofErr w:type="spellStart"/>
       <w:r>
         <w:rPr>
           <w:lang w:val="en-US"/>
         </w:rPr>
-        <w:t>Af</w:t>
-      </w:r>
-      <w:proofErr w:type="spellEnd"/>
+        <w:t xml:space="preserve">Af </w:t>
+      </w:r>
       <w:r>
         <w:rPr>
           <w:lang w:val="en-US"/>
         </w:rPr>
-        <w:t xml:space="preserve"> </w:t>
+        <w:t>Martin Løseth Jensen</w:t>
       </w:r>
       <w:r>
         <w:rPr>
           <w:lang w:val="en-US"/>
         </w:rPr>
-        <w:t xml:space="preserve">Martin </w:t>
-      </w:r>
-      <w:proofErr w:type="spellStart"/>
-      <w:r>
-        <w:rPr>
-          <w:lang w:val="en-US"/>
-        </w:rPr>
-        <w:t>Løseth</w:t>
-      </w:r>
-      <w:proofErr w:type="spellEnd"/>
-      <w:r>
-        <w:rPr>
-          <w:lang w:val="en-US"/>
-        </w:rPr>
-        <w:t xml:space="preserve"> Jensen</w:t>
-      </w:r>
-      <w:r>
-        <w:rPr>
-          <w:lang w:val="en-US"/>
-        </w:rPr>
-        <w:t xml:space="preserve"> &amp; Christian </w:t>
-      </w:r>
-      <w:proofErr w:type="spellStart"/>
-      <w:r>
-        <w:rPr>
-          <w:lang w:val="en-US"/>
-        </w:rPr>
-        <w:t>Strunge</w:t>
-      </w:r>
-      <w:proofErr w:type="spellEnd"/>
+        <w:t xml:space="preserve"> &amp; Christian Strunge</w:t>
+      </w:r>
     </w:p>
     <w:p>
       <w:pPr>
@@ -8610,16 +8732,16 @@
           <w:lang w:val="en-US"/>
         </w:rPr>
       </w:pPr>
-      <w:bookmarkStart w:id="25" w:name="_Toc498980975"/>
-      <w:bookmarkStart w:id="26" w:name="_Toc499540068"/>
+      <w:bookmarkStart w:id="27" w:name="_Toc498980975"/>
+      <w:bookmarkStart w:id="28" w:name="_Toc499540068"/>
       <w:r>
         <w:rPr>
           <w:lang w:val="en-US"/>
         </w:rPr>
         <w:t>Brie</w:t>
       </w:r>
-      <w:bookmarkEnd w:id="25"/>
-      <w:bookmarkEnd w:id="26"/>
+      <w:bookmarkEnd w:id="27"/>
+      <w:bookmarkEnd w:id="28"/>
       <w:r>
         <w:rPr>
           <w:lang w:val="en-US"/>
@@ -8634,14 +8756,14 @@
           <w:lang w:val="en-US"/>
         </w:rPr>
       </w:pPr>
-      <w:bookmarkStart w:id="27" w:name="_Toc498980976"/>
+      <w:bookmarkStart w:id="29" w:name="_Toc498980976"/>
       <w:r>
         <w:rPr>
           <w:lang w:val="en-US"/>
         </w:rPr>
         <w:t>Use Case 004</w:t>
       </w:r>
-      <w:bookmarkEnd w:id="27"/>
+      <w:bookmarkEnd w:id="29"/>
     </w:p>
     <w:tbl>
       <w:tblPr>
@@ -8789,11 +8911,11 @@
       <w:pPr>
         <w:pStyle w:val="Overskrift4"/>
       </w:pPr>
-      <w:bookmarkStart w:id="28" w:name="_Toc498980977"/>
+      <w:bookmarkStart w:id="30" w:name="_Toc498980977"/>
       <w:r>
         <w:t>Use case 005</w:t>
       </w:r>
-      <w:bookmarkEnd w:id="28"/>
+      <w:bookmarkEnd w:id="30"/>
     </w:p>
     <w:tbl>
       <w:tblPr>
@@ -8932,11 +9054,11 @@
       <w:pPr>
         <w:pStyle w:val="Overskrift4"/>
       </w:pPr>
-      <w:bookmarkStart w:id="29" w:name="_Toc498980978"/>
+      <w:bookmarkStart w:id="31" w:name="_Toc498980978"/>
       <w:r>
         <w:t>Use case 006</w:t>
       </w:r>
-      <w:bookmarkEnd w:id="29"/>
+      <w:bookmarkEnd w:id="31"/>
     </w:p>
     <w:tbl>
       <w:tblPr>
@@ -9390,8 +9512,8 @@
       </w:tr>
     </w:tbl>
     <w:p>
-      <w:bookmarkStart w:id="30" w:name="_Toc498980979"/>
-      <w:bookmarkStart w:id="31" w:name="_Toc499540069"/>
+      <w:bookmarkStart w:id="32" w:name="_Toc498980979"/>
+      <w:bookmarkStart w:id="33" w:name="_Toc499540069"/>
     </w:p>
     <w:p/>
     <w:p/>
@@ -9506,14 +9628,14 @@
             <w:r>
               <w:t xml:space="preserve"> </w:t>
             </w:r>
-            <w:bookmarkStart w:id="32" w:name="_Hlk499708018"/>
+            <w:bookmarkStart w:id="34" w:name="_Hlk499708018"/>
             <w:r>
               <w:t>b</w:t>
             </w:r>
             <w:r>
               <w:t>etalingsstatus</w:t>
             </w:r>
-            <w:bookmarkEnd w:id="32"/>
+            <w:bookmarkEnd w:id="34"/>
           </w:p>
         </w:tc>
       </w:tr>
@@ -9949,8 +10071,6 @@
             <w:r>
               <w:t>et medlems kontingentpris</w:t>
             </w:r>
-            <w:bookmarkStart w:id="33" w:name="_GoBack"/>
-            <w:bookmarkEnd w:id="33"/>
           </w:p>
         </w:tc>
       </w:tr>
@@ -10028,9 +10148,9 @@
       <w:r>
         <w:t>Fully d</w:t>
       </w:r>
-      <w:bookmarkStart w:id="34" w:name="_Toc498980980"/>
-      <w:bookmarkEnd w:id="30"/>
-      <w:bookmarkEnd w:id="31"/>
+      <w:bookmarkStart w:id="35" w:name="_Toc498980980"/>
+      <w:bookmarkEnd w:id="32"/>
+      <w:bookmarkEnd w:id="33"/>
       <w:r>
         <w:t>ressed</w:t>
       </w:r>
@@ -10042,7 +10162,7 @@
       <w:r>
         <w:t>Use case 001</w:t>
       </w:r>
-      <w:bookmarkEnd w:id="34"/>
+      <w:bookmarkEnd w:id="35"/>
     </w:p>
     <w:tbl>
       <w:tblPr>
@@ -10191,7 +10311,6 @@
           </w:tcPr>
           <w:p>
             <w:r>
-              <w:lastRenderedPageBreak/>
               <w:t>Beskrivelse</w:t>
             </w:r>
           </w:p>
@@ -10251,6 +10370,7 @@
           </w:tcPr>
           <w:p>
             <w:r>
+              <w:lastRenderedPageBreak/>
               <w:t>Stakeholders</w:t>
             </w:r>
           </w:p>
@@ -10703,646 +10823,11 @@
       </w:pPr>
     </w:p>
     <w:p>
-      <w:r>
+      <w:pPr>
         <w:rPr>
           <w:noProof/>
         </w:rPr>
-        <w:lastRenderedPageBreak/>
-        <w:drawing>
-          <wp:inline distT="0" distB="0" distL="0" distR="0" wp14:anchorId="7126B324" wp14:editId="74B3623D">
-            <wp:extent cx="4267200" cy="6429375"/>
-            <wp:effectExtent l="0" t="0" r="0" b="9525"/>
-            <wp:docPr id="23" name="Billede 23"/>
-            <wp:cNvGraphicFramePr>
-              <a:graphicFrameLocks xmlns:a="http://schemas.openxmlformats.org/drawingml/2006/main" noChangeAspect="1"/>
-            </wp:cNvGraphicFramePr>
-            <a:graphic xmlns:a="http://schemas.openxmlformats.org/drawingml/2006/main">
-              <a:graphicData uri="http://schemas.openxmlformats.org/drawingml/2006/picture">
-                <pic:pic xmlns:pic="http://schemas.openxmlformats.org/drawingml/2006/picture">
-                  <pic:nvPicPr>
-                    <pic:cNvPr id="1" name=""/>
-                    <pic:cNvPicPr/>
-                  </pic:nvPicPr>
-                  <pic:blipFill>
-                    <a:blip r:embed="rId14"/>
-                    <a:stretch>
-                      <a:fillRect/>
-                    </a:stretch>
-                  </pic:blipFill>
-                  <pic:spPr>
-                    <a:xfrm>
-                      <a:off x="0" y="0"/>
-                      <a:ext cx="4267200" cy="6429375"/>
-                    </a:xfrm>
-                    <a:prstGeom prst="rect">
-                      <a:avLst/>
-                    </a:prstGeom>
-                  </pic:spPr>
-                </pic:pic>
-              </a:graphicData>
-            </a:graphic>
-          </wp:inline>
-        </w:drawing>
-      </w:r>
-    </w:p>
-    <w:p>
-      <w:pPr>
-        <w:jc w:val="center"/>
-      </w:pPr>
-    </w:p>
-    <w:p/>
-    <w:p>
-      <w:r>
-        <w:br w:type="page"/>
-      </w:r>
-    </w:p>
-    <w:p>
-      <w:pPr>
-        <w:jc w:val="center"/>
-      </w:pPr>
-    </w:p>
-    <w:p>
-      <w:pPr>
-        <w:pStyle w:val="Overskrift4"/>
-      </w:pPr>
-      <w:bookmarkStart w:id="35" w:name="_Toc498980981"/>
-      <w:r>
-        <w:t>use case 002</w:t>
-      </w:r>
-      <w:bookmarkEnd w:id="35"/>
-    </w:p>
-    <w:tbl>
-      <w:tblPr>
-        <w:tblStyle w:val="Gittertabel5-mrk-farve3"/>
-        <w:tblW w:w="0" w:type="auto"/>
-        <w:tblLook w:val="04A0" w:firstRow="1" w:lastRow="0" w:firstColumn="1" w:lastColumn="0" w:noHBand="0" w:noVBand="1"/>
-      </w:tblPr>
-      <w:tblGrid>
-        <w:gridCol w:w="4814"/>
-        <w:gridCol w:w="4814"/>
-      </w:tblGrid>
-      <w:tr>
-        <w:trPr>
-          <w:cnfStyle w:val="100000000000" w:firstRow="1" w:lastRow="0" w:firstColumn="0" w:lastColumn="0" w:oddVBand="0" w:evenVBand="0" w:oddHBand="0" w:evenHBand="0" w:firstRowFirstColumn="0" w:firstRowLastColumn="0" w:lastRowFirstColumn="0" w:lastRowLastColumn="0"/>
-        </w:trPr>
-        <w:tc>
-          <w:tcPr>
-            <w:cnfStyle w:val="001000000000" w:firstRow="0" w:lastRow="0" w:firstColumn="1" w:lastColumn="0" w:oddVBand="0" w:evenVBand="0" w:oddHBand="0" w:evenHBand="0" w:firstRowFirstColumn="0" w:firstRowLastColumn="0" w:lastRowFirstColumn="0" w:lastRowLastColumn="0"/>
-            <w:tcW w:w="4814" w:type="dxa"/>
-            <w:tcBorders>
-              <w:left w:val="nil"/>
-              <w:right w:val="single" w:sz="4" w:space="0" w:color="FFFFFF" w:themeColor="background1"/>
-            </w:tcBorders>
-          </w:tcPr>
-          <w:p>
-            <w:r>
-              <w:t>Use Case Section</w:t>
-            </w:r>
-          </w:p>
-        </w:tc>
-        <w:tc>
-          <w:tcPr>
-            <w:tcW w:w="4814" w:type="dxa"/>
-            <w:tcBorders>
-              <w:left w:val="single" w:sz="4" w:space="0" w:color="FFFFFF" w:themeColor="background1"/>
-            </w:tcBorders>
-          </w:tcPr>
-          <w:p>
-            <w:pPr>
-              <w:cnfStyle w:val="100000000000" w:firstRow="1" w:lastRow="0" w:firstColumn="0" w:lastColumn="0" w:oddVBand="0" w:evenVBand="0" w:oddHBand="0" w:evenHBand="0" w:firstRowFirstColumn="0" w:firstRowLastColumn="0" w:lastRowFirstColumn="0" w:lastRowLastColumn="0"/>
-            </w:pPr>
-            <w:r>
-              <w:t>Kommentar</w:t>
-            </w:r>
-          </w:p>
-        </w:tc>
-      </w:tr>
-      <w:tr>
-        <w:trPr>
-          <w:cnfStyle w:val="000000100000" w:firstRow="0" w:lastRow="0" w:firstColumn="0" w:lastColumn="0" w:oddVBand="0" w:evenVBand="0" w:oddHBand="1" w:evenHBand="0" w:firstRowFirstColumn="0" w:firstRowLastColumn="0" w:lastRowFirstColumn="0" w:lastRowLastColumn="0"/>
-        </w:trPr>
-        <w:tc>
-          <w:tcPr>
-            <w:cnfStyle w:val="001000000000" w:firstRow="0" w:lastRow="0" w:firstColumn="1" w:lastColumn="0" w:oddVBand="0" w:evenVBand="0" w:oddHBand="0" w:evenHBand="0" w:firstRowFirstColumn="0" w:firstRowLastColumn="0" w:lastRowFirstColumn="0" w:lastRowLastColumn="0"/>
-            <w:tcW w:w="4814" w:type="dxa"/>
-          </w:tcPr>
-          <w:p>
-            <w:r>
-              <w:t>Use Case Navn</w:t>
-            </w:r>
-          </w:p>
-        </w:tc>
-        <w:tc>
-          <w:tcPr>
-            <w:tcW w:w="4814" w:type="dxa"/>
-          </w:tcPr>
-          <w:p>
-            <w:pPr>
-              <w:cnfStyle w:val="000000100000" w:firstRow="0" w:lastRow="0" w:firstColumn="0" w:lastColumn="0" w:oddVBand="0" w:evenVBand="0" w:oddHBand="1" w:evenHBand="0" w:firstRowFirstColumn="0" w:firstRowLastColumn="0" w:lastRowFirstColumn="0" w:lastRowLastColumn="0"/>
-            </w:pPr>
-            <w:r>
-              <w:t>Print svømmediscipliner</w:t>
-            </w:r>
-          </w:p>
-        </w:tc>
-      </w:tr>
-      <w:tr>
-        <w:tc>
-          <w:tcPr>
-            <w:cnfStyle w:val="001000000000" w:firstRow="0" w:lastRow="0" w:firstColumn="1" w:lastColumn="0" w:oddVBand="0" w:evenVBand="0" w:oddHBand="0" w:evenHBand="0" w:firstRowFirstColumn="0" w:firstRowLastColumn="0" w:lastRowFirstColumn="0" w:lastRowLastColumn="0"/>
-            <w:tcW w:w="4814" w:type="dxa"/>
-          </w:tcPr>
-          <w:p>
-            <w:r>
-              <w:t>Use Case ID</w:t>
-            </w:r>
-          </w:p>
-        </w:tc>
-        <w:tc>
-          <w:tcPr>
-            <w:tcW w:w="4814" w:type="dxa"/>
-          </w:tcPr>
-          <w:p>
-            <w:pPr>
-              <w:cnfStyle w:val="000000000000" w:firstRow="0" w:lastRow="0" w:firstColumn="0" w:lastColumn="0" w:oddVBand="0" w:evenVBand="0" w:oddHBand="0" w:evenHBand="0" w:firstRowFirstColumn="0" w:firstRowLastColumn="0" w:lastRowFirstColumn="0" w:lastRowLastColumn="0"/>
-            </w:pPr>
-            <w:r>
-              <w:t>UC002</w:t>
-            </w:r>
-          </w:p>
-        </w:tc>
-      </w:tr>
-      <w:tr>
-        <w:trPr>
-          <w:cnfStyle w:val="000000100000" w:firstRow="0" w:lastRow="0" w:firstColumn="0" w:lastColumn="0" w:oddVBand="0" w:evenVBand="0" w:oddHBand="1" w:evenHBand="0" w:firstRowFirstColumn="0" w:firstRowLastColumn="0" w:lastRowFirstColumn="0" w:lastRowLastColumn="0"/>
-        </w:trPr>
-        <w:tc>
-          <w:tcPr>
-            <w:cnfStyle w:val="001000000000" w:firstRow="0" w:lastRow="0" w:firstColumn="1" w:lastColumn="0" w:oddVBand="0" w:evenVBand="0" w:oddHBand="0" w:evenHBand="0" w:firstRowFirstColumn="0" w:firstRowLastColumn="0" w:lastRowFirstColumn="0" w:lastRowLastColumn="0"/>
-            <w:tcW w:w="4814" w:type="dxa"/>
-          </w:tcPr>
-          <w:p>
-            <w:r>
-              <w:t>Scope</w:t>
-            </w:r>
-          </w:p>
-        </w:tc>
-        <w:tc>
-          <w:tcPr>
-            <w:tcW w:w="4814" w:type="dxa"/>
-          </w:tcPr>
-          <w:p>
-            <w:pPr>
-              <w:cnfStyle w:val="000000100000" w:firstRow="0" w:lastRow="0" w:firstColumn="0" w:lastColumn="0" w:oddVBand="0" w:evenVBand="0" w:oddHBand="1" w:evenHBand="0" w:firstRowFirstColumn="0" w:firstRowLastColumn="0" w:lastRowFirstColumn="0" w:lastRowLastColumn="0"/>
-            </w:pPr>
-            <w:r>
-              <w:t>Svømmeklub Delfinen administrativt system</w:t>
-            </w:r>
-          </w:p>
-        </w:tc>
-      </w:tr>
-      <w:tr>
-        <w:tc>
-          <w:tcPr>
-            <w:cnfStyle w:val="001000000000" w:firstRow="0" w:lastRow="0" w:firstColumn="1" w:lastColumn="0" w:oddVBand="0" w:evenVBand="0" w:oddHBand="0" w:evenHBand="0" w:firstRowFirstColumn="0" w:firstRowLastColumn="0" w:lastRowFirstColumn="0" w:lastRowLastColumn="0"/>
-            <w:tcW w:w="4814" w:type="dxa"/>
-          </w:tcPr>
-          <w:p>
-            <w:r>
-              <w:t>Beskrivelse</w:t>
-            </w:r>
-          </w:p>
-        </w:tc>
-        <w:tc>
-          <w:tcPr>
-            <w:tcW w:w="4814" w:type="dxa"/>
-          </w:tcPr>
-          <w:p>
-            <w:pPr>
-              <w:cnfStyle w:val="000000000000" w:firstRow="0" w:lastRow="0" w:firstColumn="0" w:lastColumn="0" w:oddVBand="0" w:evenVBand="0" w:oddHBand="0" w:evenHBand="0" w:firstRowFirstColumn="0" w:firstRowLastColumn="0" w:lastRowFirstColumn="0" w:lastRowLastColumn="0"/>
-            </w:pPr>
-            <w:r>
-              <w:t>Træner skal kunne se en eller flere lister over svømmere, der er tilknyttet de forskellige svømmediscipliner.</w:t>
-            </w:r>
-          </w:p>
-        </w:tc>
-      </w:tr>
-      <w:tr>
-        <w:trPr>
-          <w:cnfStyle w:val="000000100000" w:firstRow="0" w:lastRow="0" w:firstColumn="0" w:lastColumn="0" w:oddVBand="0" w:evenVBand="0" w:oddHBand="1" w:evenHBand="0" w:firstRowFirstColumn="0" w:firstRowLastColumn="0" w:lastRowFirstColumn="0" w:lastRowLastColumn="0"/>
-        </w:trPr>
-        <w:tc>
-          <w:tcPr>
-            <w:cnfStyle w:val="001000000000" w:firstRow="0" w:lastRow="0" w:firstColumn="1" w:lastColumn="0" w:oddVBand="0" w:evenVBand="0" w:oddHBand="0" w:evenHBand="0" w:firstRowFirstColumn="0" w:firstRowLastColumn="0" w:lastRowFirstColumn="0" w:lastRowLastColumn="0"/>
-            <w:tcW w:w="4814" w:type="dxa"/>
-          </w:tcPr>
-          <w:p>
-            <w:r>
-              <w:t>Aktør(er)</w:t>
-            </w:r>
-          </w:p>
-        </w:tc>
-        <w:tc>
-          <w:tcPr>
-            <w:tcW w:w="4814" w:type="dxa"/>
-          </w:tcPr>
-          <w:p>
-            <w:pPr>
-              <w:cnfStyle w:val="000000100000" w:firstRow="0" w:lastRow="0" w:firstColumn="0" w:lastColumn="0" w:oddVBand="0" w:evenVBand="0" w:oddHBand="1" w:evenHBand="0" w:firstRowFirstColumn="0" w:firstRowLastColumn="0" w:lastRowFirstColumn="0" w:lastRowLastColumn="0"/>
-            </w:pPr>
-            <w:r>
-              <w:t>Træner</w:t>
-            </w:r>
-          </w:p>
-        </w:tc>
-      </w:tr>
-      <w:tr>
-        <w:tc>
-          <w:tcPr>
-            <w:cnfStyle w:val="001000000000" w:firstRow="0" w:lastRow="0" w:firstColumn="1" w:lastColumn="0" w:oddVBand="0" w:evenVBand="0" w:oddHBand="0" w:evenHBand="0" w:firstRowFirstColumn="0" w:firstRowLastColumn="0" w:lastRowFirstColumn="0" w:lastRowLastColumn="0"/>
-            <w:tcW w:w="4814" w:type="dxa"/>
-          </w:tcPr>
-          <w:p>
-            <w:r>
-              <w:t>Stakeholders</w:t>
-            </w:r>
-          </w:p>
-        </w:tc>
-        <w:tc>
-          <w:tcPr>
-            <w:tcW w:w="4814" w:type="dxa"/>
-          </w:tcPr>
-          <w:p>
-            <w:pPr>
-              <w:cnfStyle w:val="000000000000" w:firstRow="0" w:lastRow="0" w:firstColumn="0" w:lastColumn="0" w:oddVBand="0" w:evenVBand="0" w:oddHBand="0" w:evenHBand="0" w:firstRowFirstColumn="0" w:firstRowLastColumn="0" w:lastRowFirstColumn="0" w:lastRowLastColumn="0"/>
-            </w:pPr>
-            <w:r>
-              <w:t>Træner for svømmeklubben Delfinen</w:t>
-            </w:r>
-          </w:p>
-        </w:tc>
-      </w:tr>
-      <w:tr>
-        <w:trPr>
-          <w:cnfStyle w:val="000000100000" w:firstRow="0" w:lastRow="0" w:firstColumn="0" w:lastColumn="0" w:oddVBand="0" w:evenVBand="0" w:oddHBand="1" w:evenHBand="0" w:firstRowFirstColumn="0" w:firstRowLastColumn="0" w:lastRowFirstColumn="0" w:lastRowLastColumn="0"/>
-        </w:trPr>
-        <w:tc>
-          <w:tcPr>
-            <w:cnfStyle w:val="001000000000" w:firstRow="0" w:lastRow="0" w:firstColumn="1" w:lastColumn="0" w:oddVBand="0" w:evenVBand="0" w:oddHBand="0" w:evenHBand="0" w:firstRowFirstColumn="0" w:firstRowLastColumn="0" w:lastRowFirstColumn="0" w:lastRowLastColumn="0"/>
-            <w:tcW w:w="4814" w:type="dxa"/>
-          </w:tcPr>
-          <w:p>
-            <w:r>
-              <w:t>Preconditions</w:t>
-            </w:r>
-          </w:p>
-        </w:tc>
-        <w:tc>
-          <w:tcPr>
-            <w:tcW w:w="4814" w:type="dxa"/>
-          </w:tcPr>
-          <w:p>
-            <w:pPr>
-              <w:cnfStyle w:val="000000100000" w:firstRow="0" w:lastRow="0" w:firstColumn="0" w:lastColumn="0" w:oddVBand="0" w:evenVBand="0" w:oddHBand="1" w:evenHBand="0" w:firstRowFirstColumn="0" w:firstRowLastColumn="0" w:lastRowFirstColumn="0" w:lastRowLastColumn="0"/>
-            </w:pPr>
-            <w:r>
-              <w:t xml:space="preserve">Klubben har medlemmer der er konkurrencesvømmere. </w:t>
-            </w:r>
-            <w:r>
-              <w:br/>
-              <w:t>M</w:t>
-            </w:r>
-            <w:r>
-              <w:t>edlem skal være tilknyttet en disciplin.</w:t>
-            </w:r>
-          </w:p>
-        </w:tc>
-      </w:tr>
-      <w:tr>
-        <w:tc>
-          <w:tcPr>
-            <w:cnfStyle w:val="001000000000" w:firstRow="0" w:lastRow="0" w:firstColumn="1" w:lastColumn="0" w:oddVBand="0" w:evenVBand="0" w:oddHBand="0" w:evenHBand="0" w:firstRowFirstColumn="0" w:firstRowLastColumn="0" w:lastRowFirstColumn="0" w:lastRowLastColumn="0"/>
-            <w:tcW w:w="4814" w:type="dxa"/>
-          </w:tcPr>
-          <w:p>
-            <w:r>
-              <w:t>Succes garanti</w:t>
-            </w:r>
-          </w:p>
-        </w:tc>
-        <w:tc>
-          <w:tcPr>
-            <w:tcW w:w="4814" w:type="dxa"/>
-          </w:tcPr>
-          <w:p>
-            <w:pPr>
-              <w:cnfStyle w:val="000000000000" w:firstRow="0" w:lastRow="0" w:firstColumn="0" w:lastColumn="0" w:oddVBand="0" w:evenVBand="0" w:oddHBand="0" w:evenHBand="0" w:firstRowFirstColumn="0" w:firstRowLastColumn="0" w:lastRowFirstColumn="0" w:lastRowLastColumn="0"/>
-            </w:pPr>
-            <w:r>
-              <w:t xml:space="preserve">En liste over svømmere og de tilknyttede discipliner bliver printet. </w:t>
-            </w:r>
-          </w:p>
-        </w:tc>
-      </w:tr>
-      <w:tr>
-        <w:trPr>
-          <w:cnfStyle w:val="000000100000" w:firstRow="0" w:lastRow="0" w:firstColumn="0" w:lastColumn="0" w:oddVBand="0" w:evenVBand="0" w:oddHBand="1" w:evenHBand="0" w:firstRowFirstColumn="0" w:firstRowLastColumn="0" w:lastRowFirstColumn="0" w:lastRowLastColumn="0"/>
-          <w:trHeight w:val="451"/>
-        </w:trPr>
-        <w:tc>
-          <w:tcPr>
-            <w:cnfStyle w:val="001000000000" w:firstRow="0" w:lastRow="0" w:firstColumn="1" w:lastColumn="0" w:oddVBand="0" w:evenVBand="0" w:oddHBand="0" w:evenHBand="0" w:firstRowFirstColumn="0" w:firstRowLastColumn="0" w:lastRowFirstColumn="0" w:lastRowLastColumn="0"/>
-            <w:tcW w:w="4814" w:type="dxa"/>
-          </w:tcPr>
-          <w:p>
-            <w:r>
-              <w:t>Main flow</w:t>
-            </w:r>
-          </w:p>
-        </w:tc>
-        <w:tc>
-          <w:tcPr>
-            <w:tcW w:w="4814" w:type="dxa"/>
-          </w:tcPr>
-          <w:p>
-            <w:pPr>
-              <w:cnfStyle w:val="000000100000" w:firstRow="0" w:lastRow="0" w:firstColumn="0" w:lastColumn="0" w:oddVBand="0" w:evenVBand="0" w:oddHBand="1" w:evenHBand="0" w:firstRowFirstColumn="0" w:firstRowLastColumn="0" w:lastRowFirstColumn="0" w:lastRowLastColumn="0"/>
-            </w:pPr>
-          </w:p>
-          <w:p>
-            <w:pPr>
-              <w:pStyle w:val="Listeafsnit"/>
-              <w:numPr>
-                <w:ilvl w:val="0"/>
-                <w:numId w:val="12"/>
-              </w:numPr>
-              <w:spacing w:before="0"/>
-              <w:cnfStyle w:val="000000100000" w:firstRow="0" w:lastRow="0" w:firstColumn="0" w:lastColumn="0" w:oddVBand="0" w:evenVBand="0" w:oddHBand="1" w:evenHBand="0" w:firstRowFirstColumn="0" w:firstRowLastColumn="0" w:lastRowFirstColumn="0" w:lastRowLastColumn="0"/>
-            </w:pPr>
-            <w:r>
-              <w:t xml:space="preserve">Træner vælger </w:t>
-            </w:r>
-            <w:r>
-              <w:rPr>
-                <w:i/>
-              </w:rPr>
-              <w:t xml:space="preserve">print discipliner </w:t>
-            </w:r>
-            <w:r>
-              <w:t xml:space="preserve">fra </w:t>
-            </w:r>
-            <w:r>
-              <w:t>træner</w:t>
-            </w:r>
-            <w:r>
-              <w:t xml:space="preserve"> menu.</w:t>
-            </w:r>
-          </w:p>
-          <w:p>
-            <w:pPr>
-              <w:pStyle w:val="Listeafsnit"/>
-              <w:numPr>
-                <w:ilvl w:val="0"/>
-                <w:numId w:val="12"/>
-              </w:numPr>
-              <w:spacing w:before="0"/>
-              <w:cnfStyle w:val="000000100000" w:firstRow="0" w:lastRow="0" w:firstColumn="0" w:lastColumn="0" w:oddVBand="0" w:evenVBand="0" w:oddHBand="1" w:evenHBand="0" w:firstRowFirstColumn="0" w:firstRowLastColumn="0" w:lastRowFirstColumn="0" w:lastRowLastColumn="0"/>
-            </w:pPr>
-            <w:r>
-              <w:t>System prompter for disciplin.</w:t>
-            </w:r>
-          </w:p>
-          <w:p>
-            <w:pPr>
-              <w:pStyle w:val="Listeafsnit"/>
-              <w:numPr>
-                <w:ilvl w:val="0"/>
-                <w:numId w:val="12"/>
-              </w:numPr>
-              <w:spacing w:before="0"/>
-              <w:cnfStyle w:val="000000100000" w:firstRow="0" w:lastRow="0" w:firstColumn="0" w:lastColumn="0" w:oddVBand="0" w:evenVBand="0" w:oddHBand="1" w:evenHBand="0" w:firstRowFirstColumn="0" w:firstRowLastColumn="0" w:lastRowFirstColumn="0" w:lastRowLastColumn="0"/>
-            </w:pPr>
-            <w:r>
-              <w:t>Træner vælger disciplin.</w:t>
-            </w:r>
-          </w:p>
-          <w:p>
-            <w:pPr>
-              <w:pStyle w:val="Listeafsnit"/>
-              <w:numPr>
-                <w:ilvl w:val="0"/>
-                <w:numId w:val="12"/>
-              </w:numPr>
-              <w:spacing w:before="0"/>
-              <w:cnfStyle w:val="000000100000" w:firstRow="0" w:lastRow="0" w:firstColumn="0" w:lastColumn="0" w:oddVBand="0" w:evenVBand="0" w:oddHBand="1" w:evenHBand="0" w:firstRowFirstColumn="0" w:firstRowLastColumn="0" w:lastRowFirstColumn="0" w:lastRowLastColumn="0"/>
-            </w:pPr>
-            <w:r>
-              <w:t>System printer liste</w:t>
-            </w:r>
-          </w:p>
-          <w:p>
-            <w:pPr>
-              <w:pStyle w:val="Listeafsnit"/>
-              <w:numPr>
-                <w:ilvl w:val="0"/>
-                <w:numId w:val="12"/>
-              </w:numPr>
-              <w:spacing w:before="0"/>
-              <w:cnfStyle w:val="000000100000" w:firstRow="0" w:lastRow="0" w:firstColumn="0" w:lastColumn="0" w:oddVBand="0" w:evenVBand="0" w:oddHBand="1" w:evenHBand="0" w:firstRowFirstColumn="0" w:firstRowLastColumn="0" w:lastRowFirstColumn="0" w:lastRowLastColumn="0"/>
-            </w:pPr>
-            <w:r>
-              <w:t xml:space="preserve">System </w:t>
-            </w:r>
-            <w:r>
-              <w:rPr>
-                <w:color w:val="000000" w:themeColor="text1"/>
-              </w:rPr>
-              <w:t xml:space="preserve">prompter om </w:t>
-            </w:r>
-            <w:r>
-              <w:rPr>
-                <w:color w:val="000000" w:themeColor="text1"/>
-              </w:rPr>
-              <w:t>returnering</w:t>
-            </w:r>
-          </w:p>
-          <w:p>
-            <w:pPr>
-              <w:pStyle w:val="Listeafsnit"/>
-              <w:numPr>
-                <w:ilvl w:val="0"/>
-                <w:numId w:val="12"/>
-              </w:numPr>
-              <w:spacing w:before="0"/>
-              <w:cnfStyle w:val="000000100000" w:firstRow="0" w:lastRow="0" w:firstColumn="0" w:lastColumn="0" w:oddVBand="0" w:evenVBand="0" w:oddHBand="1" w:evenHBand="0" w:firstRowFirstColumn="0" w:firstRowLastColumn="0" w:lastRowFirstColumn="0" w:lastRowLastColumn="0"/>
-            </w:pPr>
-            <w:r>
-              <w:t xml:space="preserve">Træner vælger at </w:t>
-            </w:r>
-            <w:r>
-              <w:t>returnere</w:t>
-            </w:r>
-          </w:p>
-          <w:p>
-            <w:pPr>
-              <w:pStyle w:val="Listeafsnit"/>
-              <w:numPr>
-                <w:ilvl w:val="0"/>
-                <w:numId w:val="12"/>
-              </w:numPr>
-              <w:spacing w:before="0"/>
-              <w:cnfStyle w:val="000000100000" w:firstRow="0" w:lastRow="0" w:firstColumn="0" w:lastColumn="0" w:oddVBand="0" w:evenVBand="0" w:oddHBand="1" w:evenHBand="0" w:firstRowFirstColumn="0" w:firstRowLastColumn="0" w:lastRowFirstColumn="0" w:lastRowLastColumn="0"/>
-            </w:pPr>
-            <w:r>
-              <w:t>System returnerer til ”</w:t>
-            </w:r>
-            <w:r>
-              <w:t>træner menu</w:t>
-            </w:r>
-            <w:r>
-              <w:t>”</w:t>
-            </w:r>
-          </w:p>
-          <w:p>
-            <w:pPr>
-              <w:cnfStyle w:val="000000100000" w:firstRow="0" w:lastRow="0" w:firstColumn="0" w:lastColumn="0" w:oddVBand="0" w:evenVBand="0" w:oddHBand="1" w:evenHBand="0" w:firstRowFirstColumn="0" w:firstRowLastColumn="0" w:lastRowFirstColumn="0" w:lastRowLastColumn="0"/>
-            </w:pPr>
-          </w:p>
-        </w:tc>
-      </w:tr>
-      <w:tr>
-        <w:trPr>
-          <w:trHeight w:val="451"/>
-        </w:trPr>
-        <w:tc>
-          <w:tcPr>
-            <w:cnfStyle w:val="001000000000" w:firstRow="0" w:lastRow="0" w:firstColumn="1" w:lastColumn="0" w:oddVBand="0" w:evenVBand="0" w:oddHBand="0" w:evenHBand="0" w:firstRowFirstColumn="0" w:firstRowLastColumn="0" w:lastRowFirstColumn="0" w:lastRowLastColumn="0"/>
-            <w:tcW w:w="4814" w:type="dxa"/>
-          </w:tcPr>
-          <w:p>
-            <w:r>
-              <w:t>Extensions</w:t>
-            </w:r>
-          </w:p>
-        </w:tc>
-        <w:tc>
-          <w:tcPr>
-            <w:tcW w:w="4814" w:type="dxa"/>
-          </w:tcPr>
-          <w:p>
-            <w:pPr>
-              <w:cnfStyle w:val="000000000000" w:firstRow="0" w:lastRow="0" w:firstColumn="0" w:lastColumn="0" w:oddVBand="0" w:evenVBand="0" w:oddHBand="0" w:evenHBand="0" w:firstRowFirstColumn="0" w:firstRowLastColumn="0" w:lastRowFirstColumn="0" w:lastRowLastColumn="0"/>
-            </w:pPr>
-            <w:r>
-              <w:t xml:space="preserve">3a. Træner </w:t>
-            </w:r>
-            <w:r>
-              <w:t xml:space="preserve">indtaster </w:t>
-            </w:r>
-            <w:r>
-              <w:t>ugyldigt input.</w:t>
-            </w:r>
-          </w:p>
-          <w:p>
-            <w:pPr>
-              <w:pStyle w:val="Listeafsnit"/>
-              <w:numPr>
-                <w:ilvl w:val="0"/>
-                <w:numId w:val="13"/>
-              </w:numPr>
-              <w:spacing w:before="0"/>
-              <w:cnfStyle w:val="000000000000" w:firstRow="0" w:lastRow="0" w:firstColumn="0" w:lastColumn="0" w:oddVBand="0" w:evenVBand="0" w:oddHBand="0" w:evenHBand="0" w:firstRowFirstColumn="0" w:firstRowLastColumn="0" w:lastRowFirstColumn="0" w:lastRowLastColumn="0"/>
-            </w:pPr>
-            <w:r>
-              <w:t>System prompter for gyldigt navn for disciplin.</w:t>
-            </w:r>
-          </w:p>
-          <w:p>
-            <w:pPr>
-              <w:pStyle w:val="Listeafsnit"/>
-              <w:numPr>
-                <w:ilvl w:val="0"/>
-                <w:numId w:val="13"/>
-              </w:numPr>
-              <w:spacing w:before="0"/>
-              <w:cnfStyle w:val="000000000000" w:firstRow="0" w:lastRow="0" w:firstColumn="0" w:lastColumn="0" w:oddVBand="0" w:evenVBand="0" w:oddHBand="0" w:evenHBand="0" w:firstRowFirstColumn="0" w:firstRowLastColumn="0" w:lastRowFirstColumn="0" w:lastRowLastColumn="0"/>
-            </w:pPr>
-            <w:r>
-              <w:t>Hvis navn er gyldigt, fortsæt til punkt 4. Ellers returner til 3a</w:t>
-            </w:r>
-          </w:p>
-          <w:p>
-            <w:pPr>
-              <w:cnfStyle w:val="000000000000" w:firstRow="0" w:lastRow="0" w:firstColumn="0" w:lastColumn="0" w:oddVBand="0" w:evenVBand="0" w:oddHBand="0" w:evenHBand="0" w:firstRowFirstColumn="0" w:firstRowLastColumn="0" w:lastRowFirstColumn="0" w:lastRowLastColumn="0"/>
-            </w:pPr>
-            <w:r>
-              <w:t>5a. Træner vælger at printe en ny liste ud.</w:t>
-            </w:r>
-          </w:p>
-          <w:p>
-            <w:pPr>
-              <w:pStyle w:val="Listeafsnit"/>
-              <w:numPr>
-                <w:ilvl w:val="0"/>
-                <w:numId w:val="14"/>
-              </w:numPr>
-              <w:spacing w:before="0"/>
-              <w:cnfStyle w:val="000000000000" w:firstRow="0" w:lastRow="0" w:firstColumn="0" w:lastColumn="0" w:oddVBand="0" w:evenVBand="0" w:oddHBand="0" w:evenHBand="0" w:firstRowFirstColumn="0" w:firstRowLastColumn="0" w:lastRowFirstColumn="0" w:lastRowLastColumn="0"/>
-            </w:pPr>
-            <w:r>
-              <w:t xml:space="preserve">Returner til punkt 2. </w:t>
-            </w:r>
-            <w:r>
-              <w:br/>
-              <w:t xml:space="preserve">Ellers fortsæt til punkt 6.  </w:t>
-            </w:r>
-          </w:p>
-          <w:p>
-            <w:pPr>
-              <w:cnfStyle w:val="000000000000" w:firstRow="0" w:lastRow="0" w:firstColumn="0" w:lastColumn="0" w:oddVBand="0" w:evenVBand="0" w:oddHBand="0" w:evenHBand="0" w:firstRowFirstColumn="0" w:firstRowLastColumn="0" w:lastRowFirstColumn="0" w:lastRowLastColumn="0"/>
-            </w:pPr>
-          </w:p>
-        </w:tc>
-      </w:tr>
-    </w:tbl>
-    <w:p>
-      <w:pPr>
-        <w:jc w:val="center"/>
-      </w:pPr>
-    </w:p>
-    <w:p>
-      <w:pPr>
-        <w:jc w:val="center"/>
-      </w:pPr>
-    </w:p>
-    <w:p>
-      <w:pPr>
-        <w:jc w:val="center"/>
-      </w:pPr>
-    </w:p>
-    <w:p>
-      <w:pPr>
-        <w:jc w:val="center"/>
-      </w:pPr>
-    </w:p>
-    <w:p/>
-    <w:p/>
-    <w:p/>
-    <w:p/>
-    <w:p/>
-    <w:p>
-      <w:pPr>
-        <w:pStyle w:val="Overskrift5"/>
-      </w:pPr>
-      <w:r>
-        <w:t>UC00</w:t>
-      </w:r>
-      <w:r>
-        <w:t>2</w:t>
-      </w:r>
-      <w:r>
-        <w:t xml:space="preserve"> SSD</w:t>
-      </w:r>
+      </w:pPr>
     </w:p>
     <w:p/>
     <w:p/>
@@ -11353,16 +10838,13 @@
     <w:p/>
     <w:p/>
     <w:p/>
-    <w:p/>
-    <w:p/>
-    <w:p/>
-    <w:p/>
     <w:p>
       <w:pPr>
         <w:pStyle w:val="Overskrift5"/>
       </w:pPr>
       <w:r>
-        <w:t>Sequence diagram UC001</w:t>
+        <w:lastRenderedPageBreak/>
+        <w:t>UC001 SSD</w:t>
       </w:r>
     </w:p>
     <w:p>
@@ -11370,12 +10852,11 @@
         <w:rPr>
           <w:noProof/>
         </w:rPr>
-        <w:lastRenderedPageBreak/>
         <w:drawing>
-          <wp:inline distT="0" distB="0" distL="0" distR="0" wp14:anchorId="0CC93D27" wp14:editId="78B5EA05">
-            <wp:extent cx="4752975" cy="4995025"/>
-            <wp:effectExtent l="0" t="0" r="0" b="0"/>
-            <wp:docPr id="28" name="Billede 28"/>
+          <wp:inline distT="0" distB="0" distL="0" distR="0" wp14:anchorId="71F6E5D8" wp14:editId="672DDC07">
+            <wp:extent cx="4229100" cy="6715125"/>
+            <wp:effectExtent l="0" t="0" r="0" b="9525"/>
+            <wp:docPr id="18" name="Billede 18"/>
             <wp:cNvGraphicFramePr>
               <a:graphicFrameLocks xmlns:a="http://schemas.openxmlformats.org/drawingml/2006/main" noChangeAspect="1"/>
             </wp:cNvGraphicFramePr>
@@ -11383,23 +10864,36 @@
               <a:graphicData uri="http://schemas.openxmlformats.org/drawingml/2006/picture">
                 <pic:pic xmlns:pic="http://schemas.openxmlformats.org/drawingml/2006/picture">
                   <pic:nvPicPr>
-                    <pic:cNvPr id="1" name=""/>
-                    <pic:cNvPicPr/>
+                    <pic:cNvPr id="0" name="Picture 3"/>
+                    <pic:cNvPicPr>
+                      <a:picLocks noChangeAspect="1" noChangeArrowheads="1"/>
+                    </pic:cNvPicPr>
                   </pic:nvPicPr>
                   <pic:blipFill>
-                    <a:blip r:embed="rId15"/>
+                    <a:blip r:embed="rId15">
+                      <a:extLst>
+                        <a:ext uri="{28A0092B-C50C-407E-A947-70E740481C1C}">
+                          <a14:useLocalDpi xmlns:a14="http://schemas.microsoft.com/office/drawing/2010/main" val="0"/>
+                        </a:ext>
+                      </a:extLst>
+                    </a:blip>
+                    <a:srcRect/>
                     <a:stretch>
                       <a:fillRect/>
                     </a:stretch>
                   </pic:blipFill>
-                  <pic:spPr>
+                  <pic:spPr bwMode="auto">
                     <a:xfrm>
                       <a:off x="0" y="0"/>
-                      <a:ext cx="4761487" cy="5003970"/>
+                      <a:ext cx="4229100" cy="6715125"/>
                     </a:xfrm>
                     <a:prstGeom prst="rect">
                       <a:avLst/>
                     </a:prstGeom>
+                    <a:noFill/>
+                    <a:ln>
+                      <a:noFill/>
+                    </a:ln>
                   </pic:spPr>
                 </pic:pic>
               </a:graphicData>
@@ -11407,1106 +10901,35 @@
           </wp:inline>
         </w:drawing>
       </w:r>
-      <w:r>
-        <w:br w:type="page"/>
-      </w:r>
     </w:p>
     <w:p>
       <w:pPr>
         <w:jc w:val="center"/>
       </w:pPr>
     </w:p>
-    <w:p>
-      <w:pPr>
-        <w:pStyle w:val="Overskrift4"/>
-      </w:pPr>
-      <w:bookmarkStart w:id="36" w:name="_Toc498980982"/>
-      <w:r>
-        <w:t>Use Case 003</w:t>
-      </w:r>
-      <w:bookmarkEnd w:id="36"/>
-    </w:p>
-    <w:tbl>
-      <w:tblPr>
-        <w:tblStyle w:val="Gittertabel5-mrk-farve3"/>
-        <w:tblW w:w="0" w:type="auto"/>
-        <w:tblLook w:val="04A0" w:firstRow="1" w:lastRow="0" w:firstColumn="1" w:lastColumn="0" w:noHBand="0" w:noVBand="1"/>
-      </w:tblPr>
-      <w:tblGrid>
-        <w:gridCol w:w="4814"/>
-        <w:gridCol w:w="4814"/>
-      </w:tblGrid>
-      <w:tr>
-        <w:trPr>
-          <w:cnfStyle w:val="100000000000" w:firstRow="1" w:lastRow="0" w:firstColumn="0" w:lastColumn="0" w:oddVBand="0" w:evenVBand="0" w:oddHBand="0" w:evenHBand="0" w:firstRowFirstColumn="0" w:firstRowLastColumn="0" w:lastRowFirstColumn="0" w:lastRowLastColumn="0"/>
-        </w:trPr>
-        <w:tc>
-          <w:tcPr>
-            <w:cnfStyle w:val="001000000000" w:firstRow="0" w:lastRow="0" w:firstColumn="1" w:lastColumn="0" w:oddVBand="0" w:evenVBand="0" w:oddHBand="0" w:evenHBand="0" w:firstRowFirstColumn="0" w:firstRowLastColumn="0" w:lastRowFirstColumn="0" w:lastRowLastColumn="0"/>
-            <w:tcW w:w="4814" w:type="dxa"/>
-            <w:tcBorders>
-              <w:left w:val="nil"/>
-              <w:right w:val="single" w:sz="4" w:space="0" w:color="FFFFFF" w:themeColor="background1"/>
-            </w:tcBorders>
-          </w:tcPr>
-          <w:p>
-            <w:r>
-              <w:t>Use Case Section</w:t>
-            </w:r>
-          </w:p>
-        </w:tc>
-        <w:tc>
-          <w:tcPr>
-            <w:tcW w:w="4814" w:type="dxa"/>
-            <w:tcBorders>
-              <w:left w:val="single" w:sz="4" w:space="0" w:color="FFFFFF" w:themeColor="background1"/>
-            </w:tcBorders>
-          </w:tcPr>
-          <w:p>
-            <w:pPr>
-              <w:cnfStyle w:val="100000000000" w:firstRow="1" w:lastRow="0" w:firstColumn="0" w:lastColumn="0" w:oddVBand="0" w:evenVBand="0" w:oddHBand="0" w:evenHBand="0" w:firstRowFirstColumn="0" w:firstRowLastColumn="0" w:lastRowFirstColumn="0" w:lastRowLastColumn="0"/>
-            </w:pPr>
-            <w:r>
-              <w:t>Kommentar</w:t>
-            </w:r>
-          </w:p>
-        </w:tc>
-      </w:tr>
-      <w:tr>
-        <w:trPr>
-          <w:cnfStyle w:val="000000100000" w:firstRow="0" w:lastRow="0" w:firstColumn="0" w:lastColumn="0" w:oddVBand="0" w:evenVBand="0" w:oddHBand="1" w:evenHBand="0" w:firstRowFirstColumn="0" w:firstRowLastColumn="0" w:lastRowFirstColumn="0" w:lastRowLastColumn="0"/>
-        </w:trPr>
-        <w:tc>
-          <w:tcPr>
-            <w:cnfStyle w:val="001000000000" w:firstRow="0" w:lastRow="0" w:firstColumn="1" w:lastColumn="0" w:oddVBand="0" w:evenVBand="0" w:oddHBand="0" w:evenHBand="0" w:firstRowFirstColumn="0" w:firstRowLastColumn="0" w:lastRowFirstColumn="0" w:lastRowLastColumn="0"/>
-            <w:tcW w:w="4814" w:type="dxa"/>
-          </w:tcPr>
-          <w:p>
-            <w:r>
-              <w:t>Use Case Navn</w:t>
-            </w:r>
-          </w:p>
-        </w:tc>
-        <w:tc>
-          <w:tcPr>
-            <w:tcW w:w="4814" w:type="dxa"/>
-          </w:tcPr>
-          <w:p>
-            <w:pPr>
-              <w:cnfStyle w:val="000000100000" w:firstRow="0" w:lastRow="0" w:firstColumn="0" w:lastColumn="0" w:oddVBand="0" w:evenVBand="0" w:oddHBand="1" w:evenHBand="0" w:firstRowFirstColumn="0" w:firstRowLastColumn="0" w:lastRowFirstColumn="0" w:lastRowLastColumn="0"/>
-            </w:pPr>
-            <w:r>
-              <w:t>Print restancer</w:t>
-            </w:r>
-          </w:p>
-        </w:tc>
-      </w:tr>
-      <w:tr>
-        <w:tc>
-          <w:tcPr>
-            <w:cnfStyle w:val="001000000000" w:firstRow="0" w:lastRow="0" w:firstColumn="1" w:lastColumn="0" w:oddVBand="0" w:evenVBand="0" w:oddHBand="0" w:evenHBand="0" w:firstRowFirstColumn="0" w:firstRowLastColumn="0" w:lastRowFirstColumn="0" w:lastRowLastColumn="0"/>
-            <w:tcW w:w="4814" w:type="dxa"/>
-          </w:tcPr>
-          <w:p>
-            <w:r>
-              <w:t>Use Case ID</w:t>
-            </w:r>
-          </w:p>
-        </w:tc>
-        <w:tc>
-          <w:tcPr>
-            <w:tcW w:w="4814" w:type="dxa"/>
-          </w:tcPr>
-          <w:p>
-            <w:pPr>
-              <w:cnfStyle w:val="000000000000" w:firstRow="0" w:lastRow="0" w:firstColumn="0" w:lastColumn="0" w:oddVBand="0" w:evenVBand="0" w:oddHBand="0" w:evenHBand="0" w:firstRowFirstColumn="0" w:firstRowLastColumn="0" w:lastRowFirstColumn="0" w:lastRowLastColumn="0"/>
-            </w:pPr>
-            <w:r>
-              <w:t>UC003</w:t>
-            </w:r>
-          </w:p>
-        </w:tc>
-      </w:tr>
-      <w:tr>
-        <w:trPr>
-          <w:cnfStyle w:val="000000100000" w:firstRow="0" w:lastRow="0" w:firstColumn="0" w:lastColumn="0" w:oddVBand="0" w:evenVBand="0" w:oddHBand="1" w:evenHBand="0" w:firstRowFirstColumn="0" w:firstRowLastColumn="0" w:lastRowFirstColumn="0" w:lastRowLastColumn="0"/>
-        </w:trPr>
-        <w:tc>
-          <w:tcPr>
-            <w:cnfStyle w:val="001000000000" w:firstRow="0" w:lastRow="0" w:firstColumn="1" w:lastColumn="0" w:oddVBand="0" w:evenVBand="0" w:oddHBand="0" w:evenHBand="0" w:firstRowFirstColumn="0" w:firstRowLastColumn="0" w:lastRowFirstColumn="0" w:lastRowLastColumn="0"/>
-            <w:tcW w:w="4814" w:type="dxa"/>
-          </w:tcPr>
-          <w:p>
-            <w:r>
-              <w:t>Scope</w:t>
-            </w:r>
-          </w:p>
-        </w:tc>
-        <w:tc>
-          <w:tcPr>
-            <w:tcW w:w="4814" w:type="dxa"/>
-          </w:tcPr>
-          <w:p>
-            <w:pPr>
-              <w:cnfStyle w:val="000000100000" w:firstRow="0" w:lastRow="0" w:firstColumn="0" w:lastColumn="0" w:oddVBand="0" w:evenVBand="0" w:oddHBand="1" w:evenHBand="0" w:firstRowFirstColumn="0" w:firstRowLastColumn="0" w:lastRowFirstColumn="0" w:lastRowLastColumn="0"/>
-            </w:pPr>
-            <w:r>
-              <w:t>Svømmeklub Delfinen administrativt system</w:t>
-            </w:r>
-          </w:p>
-        </w:tc>
-      </w:tr>
-      <w:tr>
-        <w:tc>
-          <w:tcPr>
-            <w:cnfStyle w:val="001000000000" w:firstRow="0" w:lastRow="0" w:firstColumn="1" w:lastColumn="0" w:oddVBand="0" w:evenVBand="0" w:oddHBand="0" w:evenHBand="0" w:firstRowFirstColumn="0" w:firstRowLastColumn="0" w:lastRowFirstColumn="0" w:lastRowLastColumn="0"/>
-            <w:tcW w:w="4814" w:type="dxa"/>
-          </w:tcPr>
-          <w:p>
-            <w:r>
-              <w:t>Beskrivelse</w:t>
-            </w:r>
-          </w:p>
-        </w:tc>
-        <w:tc>
-          <w:tcPr>
-            <w:tcW w:w="4814" w:type="dxa"/>
-          </w:tcPr>
-          <w:p>
-            <w:pPr>
-              <w:cnfStyle w:val="000000000000" w:firstRow="0" w:lastRow="0" w:firstColumn="0" w:lastColumn="0" w:oddVBand="0" w:evenVBand="0" w:oddHBand="0" w:evenHBand="0" w:firstRowFirstColumn="0" w:firstRowLastColumn="0" w:lastRowFirstColumn="0" w:lastRowLastColumn="0"/>
-            </w:pPr>
-            <w:r>
-              <w:t>Kassereren skal kunne se en liste over de medlemmer der er i restance.</w:t>
-            </w:r>
-          </w:p>
-        </w:tc>
-      </w:tr>
-      <w:tr>
-        <w:trPr>
-          <w:cnfStyle w:val="000000100000" w:firstRow="0" w:lastRow="0" w:firstColumn="0" w:lastColumn="0" w:oddVBand="0" w:evenVBand="0" w:oddHBand="1" w:evenHBand="0" w:firstRowFirstColumn="0" w:firstRowLastColumn="0" w:lastRowFirstColumn="0" w:lastRowLastColumn="0"/>
-        </w:trPr>
-        <w:tc>
-          <w:tcPr>
-            <w:cnfStyle w:val="001000000000" w:firstRow="0" w:lastRow="0" w:firstColumn="1" w:lastColumn="0" w:oddVBand="0" w:evenVBand="0" w:oddHBand="0" w:evenHBand="0" w:firstRowFirstColumn="0" w:firstRowLastColumn="0" w:lastRowFirstColumn="0" w:lastRowLastColumn="0"/>
-            <w:tcW w:w="4814" w:type="dxa"/>
-          </w:tcPr>
-          <w:p>
-            <w:r>
-              <w:t>Aktør(er)</w:t>
-            </w:r>
-          </w:p>
-        </w:tc>
-        <w:tc>
-          <w:tcPr>
-            <w:tcW w:w="4814" w:type="dxa"/>
-          </w:tcPr>
-          <w:p>
-            <w:pPr>
-              <w:cnfStyle w:val="000000100000" w:firstRow="0" w:lastRow="0" w:firstColumn="0" w:lastColumn="0" w:oddVBand="0" w:evenVBand="0" w:oddHBand="1" w:evenHBand="0" w:firstRowFirstColumn="0" w:firstRowLastColumn="0" w:lastRowFirstColumn="0" w:lastRowLastColumn="0"/>
-            </w:pPr>
-            <w:r>
-              <w:t>Kasserer</w:t>
-            </w:r>
-          </w:p>
-        </w:tc>
-      </w:tr>
-      <w:tr>
-        <w:tc>
-          <w:tcPr>
-            <w:cnfStyle w:val="001000000000" w:firstRow="0" w:lastRow="0" w:firstColumn="1" w:lastColumn="0" w:oddVBand="0" w:evenVBand="0" w:oddHBand="0" w:evenHBand="0" w:firstRowFirstColumn="0" w:firstRowLastColumn="0" w:lastRowFirstColumn="0" w:lastRowLastColumn="0"/>
-            <w:tcW w:w="4814" w:type="dxa"/>
-          </w:tcPr>
-          <w:p>
-            <w:r>
-              <w:t>Stakeholders</w:t>
-            </w:r>
-          </w:p>
-        </w:tc>
-        <w:tc>
-          <w:tcPr>
-            <w:tcW w:w="4814" w:type="dxa"/>
-          </w:tcPr>
-          <w:p>
-            <w:pPr>
-              <w:cnfStyle w:val="000000000000" w:firstRow="0" w:lastRow="0" w:firstColumn="0" w:lastColumn="0" w:oddVBand="0" w:evenVBand="0" w:oddHBand="0" w:evenHBand="0" w:firstRowFirstColumn="0" w:firstRowLastColumn="0" w:lastRowFirstColumn="0" w:lastRowLastColumn="0"/>
-            </w:pPr>
-            <w:r>
-              <w:t>Kasserer for svømmeklubben Delfin</w:t>
-            </w:r>
-          </w:p>
-        </w:tc>
-      </w:tr>
-      <w:tr>
-        <w:trPr>
-          <w:cnfStyle w:val="000000100000" w:firstRow="0" w:lastRow="0" w:firstColumn="0" w:lastColumn="0" w:oddVBand="0" w:evenVBand="0" w:oddHBand="1" w:evenHBand="0" w:firstRowFirstColumn="0" w:firstRowLastColumn="0" w:lastRowFirstColumn="0" w:lastRowLastColumn="0"/>
-        </w:trPr>
-        <w:tc>
-          <w:tcPr>
-            <w:cnfStyle w:val="001000000000" w:firstRow="0" w:lastRow="0" w:firstColumn="1" w:lastColumn="0" w:oddVBand="0" w:evenVBand="0" w:oddHBand="0" w:evenHBand="0" w:firstRowFirstColumn="0" w:firstRowLastColumn="0" w:lastRowFirstColumn="0" w:lastRowLastColumn="0"/>
-            <w:tcW w:w="4814" w:type="dxa"/>
-          </w:tcPr>
-          <w:p>
-            <w:r>
-              <w:t>Preconditions</w:t>
-            </w:r>
-          </w:p>
-        </w:tc>
-        <w:tc>
-          <w:tcPr>
-            <w:tcW w:w="4814" w:type="dxa"/>
-          </w:tcPr>
-          <w:p>
-            <w:pPr>
-              <w:cnfStyle w:val="000000100000" w:firstRow="0" w:lastRow="0" w:firstColumn="0" w:lastColumn="0" w:oddVBand="0" w:evenVBand="0" w:oddHBand="1" w:evenHBand="0" w:firstRowFirstColumn="0" w:firstRowLastColumn="0" w:lastRowFirstColumn="0" w:lastRowLastColumn="0"/>
-            </w:pPr>
-            <w:r>
-              <w:t>Klubben har mindst et medlem</w:t>
-            </w:r>
-          </w:p>
-        </w:tc>
-      </w:tr>
-      <w:tr>
-        <w:tc>
-          <w:tcPr>
-            <w:cnfStyle w:val="001000000000" w:firstRow="0" w:lastRow="0" w:firstColumn="1" w:lastColumn="0" w:oddVBand="0" w:evenVBand="0" w:oddHBand="0" w:evenHBand="0" w:firstRowFirstColumn="0" w:firstRowLastColumn="0" w:lastRowFirstColumn="0" w:lastRowLastColumn="0"/>
-            <w:tcW w:w="4814" w:type="dxa"/>
-          </w:tcPr>
-          <w:p>
-            <w:r>
-              <w:t>Succes garanti</w:t>
-            </w:r>
-          </w:p>
-        </w:tc>
-        <w:tc>
-          <w:tcPr>
-            <w:tcW w:w="4814" w:type="dxa"/>
-          </w:tcPr>
-          <w:p>
-            <w:pPr>
-              <w:cnfStyle w:val="000000000000" w:firstRow="0" w:lastRow="0" w:firstColumn="0" w:lastColumn="0" w:oddVBand="0" w:evenVBand="0" w:oddHBand="0" w:evenHBand="0" w:firstRowFirstColumn="0" w:firstRowLastColumn="0" w:lastRowFirstColumn="0" w:lastRowLastColumn="0"/>
-            </w:pPr>
-            <w:r>
-              <w:t xml:space="preserve">En liste over medlemmer der er i restance bliver printet ud på konsollen. </w:t>
-            </w:r>
-          </w:p>
-        </w:tc>
-      </w:tr>
-      <w:tr>
-        <w:trPr>
-          <w:cnfStyle w:val="000000100000" w:firstRow="0" w:lastRow="0" w:firstColumn="0" w:lastColumn="0" w:oddVBand="0" w:evenVBand="0" w:oddHBand="1" w:evenHBand="0" w:firstRowFirstColumn="0" w:firstRowLastColumn="0" w:lastRowFirstColumn="0" w:lastRowLastColumn="0"/>
-          <w:trHeight w:val="451"/>
-        </w:trPr>
-        <w:tc>
-          <w:tcPr>
-            <w:cnfStyle w:val="001000000000" w:firstRow="0" w:lastRow="0" w:firstColumn="1" w:lastColumn="0" w:oddVBand="0" w:evenVBand="0" w:oddHBand="0" w:evenHBand="0" w:firstRowFirstColumn="0" w:firstRowLastColumn="0" w:lastRowFirstColumn="0" w:lastRowLastColumn="0"/>
-            <w:tcW w:w="4814" w:type="dxa"/>
-          </w:tcPr>
-          <w:p>
-            <w:r>
-              <w:t>Main flow</w:t>
-            </w:r>
-          </w:p>
-        </w:tc>
-        <w:tc>
-          <w:tcPr>
-            <w:tcW w:w="4814" w:type="dxa"/>
-          </w:tcPr>
-          <w:p>
-            <w:pPr>
-              <w:cnfStyle w:val="000000100000" w:firstRow="0" w:lastRow="0" w:firstColumn="0" w:lastColumn="0" w:oddVBand="0" w:evenVBand="0" w:oddHBand="1" w:evenHBand="0" w:firstRowFirstColumn="0" w:firstRowLastColumn="0" w:lastRowFirstColumn="0" w:lastRowLastColumn="0"/>
-            </w:pPr>
-          </w:p>
-          <w:p>
-            <w:pPr>
-              <w:pStyle w:val="Listeafsnit"/>
-              <w:numPr>
-                <w:ilvl w:val="0"/>
-                <w:numId w:val="15"/>
-              </w:numPr>
-              <w:spacing w:before="0"/>
-              <w:cnfStyle w:val="000000100000" w:firstRow="0" w:lastRow="0" w:firstColumn="0" w:lastColumn="0" w:oddVBand="0" w:evenVBand="0" w:oddHBand="1" w:evenHBand="0" w:firstRowFirstColumn="0" w:firstRowLastColumn="0" w:lastRowFirstColumn="0" w:lastRowLastColumn="0"/>
-            </w:pPr>
-            <w:r>
-              <w:t xml:space="preserve">Kasserer vælger </w:t>
-            </w:r>
-            <w:r>
-              <w:rPr>
-                <w:i/>
-              </w:rPr>
-              <w:t>print restanceliste</w:t>
-            </w:r>
-            <w:r>
-              <w:rPr>
-                <w:i/>
-              </w:rPr>
-              <w:t xml:space="preserve"> </w:t>
-            </w:r>
-            <w:r>
-              <w:t>fra menu.</w:t>
-            </w:r>
-          </w:p>
-          <w:p>
-            <w:pPr>
-              <w:pStyle w:val="Listeafsnit"/>
-              <w:numPr>
-                <w:ilvl w:val="0"/>
-                <w:numId w:val="15"/>
-              </w:numPr>
-              <w:spacing w:before="0"/>
-              <w:cnfStyle w:val="000000100000" w:firstRow="0" w:lastRow="0" w:firstColumn="0" w:lastColumn="0" w:oddVBand="0" w:evenVBand="0" w:oddHBand="1" w:evenHBand="0" w:firstRowFirstColumn="0" w:firstRowLastColumn="0" w:lastRowFirstColumn="0" w:lastRowLastColumn="0"/>
-            </w:pPr>
-            <w:r>
-              <w:t>System printer liste.</w:t>
-            </w:r>
-          </w:p>
-          <w:p>
-            <w:pPr>
-              <w:pStyle w:val="Listeafsnit"/>
-              <w:numPr>
-                <w:ilvl w:val="0"/>
-                <w:numId w:val="15"/>
-              </w:numPr>
-              <w:spacing w:before="0"/>
-              <w:cnfStyle w:val="000000100000" w:firstRow="0" w:lastRow="0" w:firstColumn="0" w:lastColumn="0" w:oddVBand="0" w:evenVBand="0" w:oddHBand="1" w:evenHBand="0" w:firstRowFirstColumn="0" w:firstRowLastColumn="0" w:lastRowFirstColumn="0" w:lastRowLastColumn="0"/>
-            </w:pPr>
-            <w:r>
-              <w:t>System returnerer til menu.</w:t>
-            </w:r>
-          </w:p>
-          <w:p>
-            <w:pPr>
-              <w:cnfStyle w:val="000000100000" w:firstRow="0" w:lastRow="0" w:firstColumn="0" w:lastColumn="0" w:oddVBand="0" w:evenVBand="0" w:oddHBand="1" w:evenHBand="0" w:firstRowFirstColumn="0" w:firstRowLastColumn="0" w:lastRowFirstColumn="0" w:lastRowLastColumn="0"/>
-            </w:pPr>
-          </w:p>
-        </w:tc>
-      </w:tr>
-      <w:tr>
-        <w:trPr>
-          <w:trHeight w:val="451"/>
-        </w:trPr>
-        <w:tc>
-          <w:tcPr>
-            <w:cnfStyle w:val="001000000000" w:firstRow="0" w:lastRow="0" w:firstColumn="1" w:lastColumn="0" w:oddVBand="0" w:evenVBand="0" w:oddHBand="0" w:evenHBand="0" w:firstRowFirstColumn="0" w:firstRowLastColumn="0" w:lastRowFirstColumn="0" w:lastRowLastColumn="0"/>
-            <w:tcW w:w="4814" w:type="dxa"/>
-          </w:tcPr>
-          <w:p>
-            <w:r>
-              <w:t>Extensions</w:t>
-            </w:r>
-          </w:p>
-        </w:tc>
-        <w:tc>
-          <w:tcPr>
-            <w:tcW w:w="4814" w:type="dxa"/>
-          </w:tcPr>
-          <w:p>
-            <w:pPr>
-              <w:cnfStyle w:val="000000000000" w:firstRow="0" w:lastRow="0" w:firstColumn="0" w:lastColumn="0" w:oddVBand="0" w:evenVBand="0" w:oddHBand="0" w:evenHBand="0" w:firstRowFirstColumn="0" w:firstRowLastColumn="0" w:lastRowFirstColumn="0" w:lastRowLastColumn="0"/>
-            </w:pPr>
-          </w:p>
-          <w:p>
-            <w:pPr>
-              <w:cnfStyle w:val="000000000000" w:firstRow="0" w:lastRow="0" w:firstColumn="0" w:lastColumn="0" w:oddVBand="0" w:evenVBand="0" w:oddHBand="0" w:evenHBand="0" w:firstRowFirstColumn="0" w:firstRowLastColumn="0" w:lastRowFirstColumn="0" w:lastRowLastColumn="0"/>
-              <w:rPr>
-                <w:sz w:val="22"/>
-                <w:szCs w:val="22"/>
-              </w:rPr>
-            </w:pPr>
-            <w:r>
-              <w:rPr>
-                <w:sz w:val="22"/>
-                <w:szCs w:val="22"/>
-              </w:rPr>
-              <w:t xml:space="preserve">1a. Ingen medlemmer er i restance. </w:t>
-            </w:r>
-          </w:p>
-          <w:p>
-            <w:pPr>
-              <w:pStyle w:val="Listeafsnit"/>
-              <w:numPr>
-                <w:ilvl w:val="0"/>
-                <w:numId w:val="16"/>
-              </w:numPr>
-              <w:spacing w:before="0"/>
-              <w:cnfStyle w:val="000000000000" w:firstRow="0" w:lastRow="0" w:firstColumn="0" w:lastColumn="0" w:oddVBand="0" w:evenVBand="0" w:oddHBand="0" w:evenHBand="0" w:firstRowFirstColumn="0" w:firstRowLastColumn="0" w:lastRowFirstColumn="0" w:lastRowLastColumn="0"/>
-            </w:pPr>
-            <w:r>
-              <w:t>System printer besked og fortsætter til punkt 3.</w:t>
-            </w:r>
-          </w:p>
-          <w:p>
-            <w:pPr>
-              <w:cnfStyle w:val="000000000000" w:firstRow="0" w:lastRow="0" w:firstColumn="0" w:lastColumn="0" w:oddVBand="0" w:evenVBand="0" w:oddHBand="0" w:evenHBand="0" w:firstRowFirstColumn="0" w:firstRowLastColumn="0" w:lastRowFirstColumn="0" w:lastRowLastColumn="0"/>
-            </w:pPr>
-          </w:p>
-        </w:tc>
-      </w:tr>
-    </w:tbl>
     <w:p/>
-    <w:p>
-      <w:pPr>
-        <w:jc w:val="center"/>
-      </w:pPr>
-    </w:p>
-    <w:p>
-      <w:r>
-        <w:br w:type="page"/>
-      </w:r>
-    </w:p>
-    <w:p>
-      <w:pPr>
-        <w:jc w:val="center"/>
-      </w:pPr>
-    </w:p>
-    <w:p>
-      <w:pPr>
-        <w:pStyle w:val="Overskrift4"/>
-      </w:pPr>
-      <w:r>
-        <w:t xml:space="preserve">Use Case </w:t>
-      </w:r>
-      <w:r>
-        <w:t>8</w:t>
-      </w:r>
-    </w:p>
-    <w:tbl>
-      <w:tblPr>
-        <w:tblStyle w:val="Gittertabel5-mrk-farve3"/>
-        <w:tblW w:w="0" w:type="auto"/>
-        <w:tblLook w:val="04A0" w:firstRow="1" w:lastRow="0" w:firstColumn="1" w:lastColumn="0" w:noHBand="0" w:noVBand="1"/>
-      </w:tblPr>
-      <w:tblGrid>
-        <w:gridCol w:w="4814"/>
-        <w:gridCol w:w="4814"/>
-      </w:tblGrid>
-      <w:tr>
-        <w:trPr>
-          <w:cnfStyle w:val="100000000000" w:firstRow="1" w:lastRow="0" w:firstColumn="0" w:lastColumn="0" w:oddVBand="0" w:evenVBand="0" w:oddHBand="0" w:evenHBand="0" w:firstRowFirstColumn="0" w:firstRowLastColumn="0" w:lastRowFirstColumn="0" w:lastRowLastColumn="0"/>
-        </w:trPr>
-        <w:tc>
-          <w:tcPr>
-            <w:cnfStyle w:val="001000000000" w:firstRow="0" w:lastRow="0" w:firstColumn="1" w:lastColumn="0" w:oddVBand="0" w:evenVBand="0" w:oddHBand="0" w:evenHBand="0" w:firstRowFirstColumn="0" w:firstRowLastColumn="0" w:lastRowFirstColumn="0" w:lastRowLastColumn="0"/>
-            <w:tcW w:w="4814" w:type="dxa"/>
-            <w:tcBorders>
-              <w:left w:val="nil"/>
-              <w:right w:val="single" w:sz="4" w:space="0" w:color="FFFFFF" w:themeColor="background1"/>
-            </w:tcBorders>
-          </w:tcPr>
-          <w:p>
-            <w:r>
-              <w:t>Use Case Section</w:t>
-            </w:r>
-          </w:p>
-        </w:tc>
-        <w:tc>
-          <w:tcPr>
-            <w:tcW w:w="4814" w:type="dxa"/>
-            <w:tcBorders>
-              <w:left w:val="single" w:sz="4" w:space="0" w:color="FFFFFF" w:themeColor="background1"/>
-            </w:tcBorders>
-          </w:tcPr>
-          <w:p>
-            <w:pPr>
-              <w:cnfStyle w:val="100000000000" w:firstRow="1" w:lastRow="0" w:firstColumn="0" w:lastColumn="0" w:oddVBand="0" w:evenVBand="0" w:oddHBand="0" w:evenHBand="0" w:firstRowFirstColumn="0" w:firstRowLastColumn="0" w:lastRowFirstColumn="0" w:lastRowLastColumn="0"/>
-            </w:pPr>
-            <w:r>
-              <w:t>Kommentar</w:t>
-            </w:r>
-          </w:p>
-        </w:tc>
-      </w:tr>
-      <w:tr>
-        <w:trPr>
-          <w:cnfStyle w:val="000000100000" w:firstRow="0" w:lastRow="0" w:firstColumn="0" w:lastColumn="0" w:oddVBand="0" w:evenVBand="0" w:oddHBand="1" w:evenHBand="0" w:firstRowFirstColumn="0" w:firstRowLastColumn="0" w:lastRowFirstColumn="0" w:lastRowLastColumn="0"/>
-        </w:trPr>
-        <w:tc>
-          <w:tcPr>
-            <w:cnfStyle w:val="001000000000" w:firstRow="0" w:lastRow="0" w:firstColumn="1" w:lastColumn="0" w:oddVBand="0" w:evenVBand="0" w:oddHBand="0" w:evenHBand="0" w:firstRowFirstColumn="0" w:firstRowLastColumn="0" w:lastRowFirstColumn="0" w:lastRowLastColumn="0"/>
-            <w:tcW w:w="4814" w:type="dxa"/>
-          </w:tcPr>
-          <w:p>
-            <w:r>
-              <w:t>Use Case Navn</w:t>
-            </w:r>
-          </w:p>
-        </w:tc>
-        <w:tc>
-          <w:tcPr>
-            <w:tcW w:w="4814" w:type="dxa"/>
-          </w:tcPr>
-          <w:p>
-            <w:pPr>
-              <w:cnfStyle w:val="000000100000" w:firstRow="0" w:lastRow="0" w:firstColumn="0" w:lastColumn="0" w:oddVBand="0" w:evenVBand="0" w:oddHBand="1" w:evenHBand="0" w:firstRowFirstColumn="0" w:firstRowLastColumn="0" w:lastRowFirstColumn="0" w:lastRowLastColumn="0"/>
-            </w:pPr>
-            <w:r>
-              <w:t>Opret ny bedste tid</w:t>
-            </w:r>
-          </w:p>
-        </w:tc>
-      </w:tr>
-      <w:tr>
-        <w:tc>
-          <w:tcPr>
-            <w:cnfStyle w:val="001000000000" w:firstRow="0" w:lastRow="0" w:firstColumn="1" w:lastColumn="0" w:oddVBand="0" w:evenVBand="0" w:oddHBand="0" w:evenHBand="0" w:firstRowFirstColumn="0" w:firstRowLastColumn="0" w:lastRowFirstColumn="0" w:lastRowLastColumn="0"/>
-            <w:tcW w:w="4814" w:type="dxa"/>
-          </w:tcPr>
-          <w:p>
-            <w:r>
-              <w:t>Use Case ID</w:t>
-            </w:r>
-          </w:p>
-        </w:tc>
-        <w:tc>
-          <w:tcPr>
-            <w:tcW w:w="4814" w:type="dxa"/>
-          </w:tcPr>
-          <w:p>
-            <w:pPr>
-              <w:cnfStyle w:val="000000000000" w:firstRow="0" w:lastRow="0" w:firstColumn="0" w:lastColumn="0" w:oddVBand="0" w:evenVBand="0" w:oddHBand="0" w:evenHBand="0" w:firstRowFirstColumn="0" w:firstRowLastColumn="0" w:lastRowFirstColumn="0" w:lastRowLastColumn="0"/>
-            </w:pPr>
-            <w:r>
-              <w:t>UC008</w:t>
-            </w:r>
-          </w:p>
-        </w:tc>
-      </w:tr>
-      <w:tr>
-        <w:trPr>
-          <w:cnfStyle w:val="000000100000" w:firstRow="0" w:lastRow="0" w:firstColumn="0" w:lastColumn="0" w:oddVBand="0" w:evenVBand="0" w:oddHBand="1" w:evenHBand="0" w:firstRowFirstColumn="0" w:firstRowLastColumn="0" w:lastRowFirstColumn="0" w:lastRowLastColumn="0"/>
-        </w:trPr>
-        <w:tc>
-          <w:tcPr>
-            <w:cnfStyle w:val="001000000000" w:firstRow="0" w:lastRow="0" w:firstColumn="1" w:lastColumn="0" w:oddVBand="0" w:evenVBand="0" w:oddHBand="0" w:evenHBand="0" w:firstRowFirstColumn="0" w:firstRowLastColumn="0" w:lastRowFirstColumn="0" w:lastRowLastColumn="0"/>
-            <w:tcW w:w="4814" w:type="dxa"/>
-          </w:tcPr>
-          <w:p>
-            <w:r>
-              <w:t>Scope</w:t>
-            </w:r>
-          </w:p>
-        </w:tc>
-        <w:tc>
-          <w:tcPr>
-            <w:tcW w:w="4814" w:type="dxa"/>
-          </w:tcPr>
-          <w:p>
-            <w:pPr>
-              <w:cnfStyle w:val="000000100000" w:firstRow="0" w:lastRow="0" w:firstColumn="0" w:lastColumn="0" w:oddVBand="0" w:evenVBand="0" w:oddHBand="1" w:evenHBand="0" w:firstRowFirstColumn="0" w:firstRowLastColumn="0" w:lastRowFirstColumn="0" w:lastRowLastColumn="0"/>
-            </w:pPr>
-            <w:r>
-              <w:t>Svømmeklub Delfinen administrativt system</w:t>
-            </w:r>
-          </w:p>
-        </w:tc>
-      </w:tr>
-      <w:tr>
-        <w:tc>
-          <w:tcPr>
-            <w:cnfStyle w:val="001000000000" w:firstRow="0" w:lastRow="0" w:firstColumn="1" w:lastColumn="0" w:oddVBand="0" w:evenVBand="0" w:oddHBand="0" w:evenHBand="0" w:firstRowFirstColumn="0" w:firstRowLastColumn="0" w:lastRowFirstColumn="0" w:lastRowLastColumn="0"/>
-            <w:tcW w:w="4814" w:type="dxa"/>
-          </w:tcPr>
-          <w:p>
-            <w:r>
-              <w:t>Beskrivelse</w:t>
-            </w:r>
-          </w:p>
-        </w:tc>
-        <w:tc>
-          <w:tcPr>
-            <w:tcW w:w="4814" w:type="dxa"/>
-          </w:tcPr>
-          <w:p>
-            <w:pPr>
-              <w:cnfStyle w:val="000000000000" w:firstRow="0" w:lastRow="0" w:firstColumn="0" w:lastColumn="0" w:oddVBand="0" w:evenVBand="0" w:oddHBand="0" w:evenHBand="0" w:firstRowFirstColumn="0" w:firstRowLastColumn="0" w:lastRowFirstColumn="0" w:lastRowLastColumn="0"/>
-            </w:pPr>
-            <w:r>
-              <w:t>Træner skal kunne tilføje træningsresultat og dato til konkurrencesvømmere</w:t>
-            </w:r>
-            <w:r>
-              <w:t>, og med mulighed for gentagelse</w:t>
-            </w:r>
-          </w:p>
-        </w:tc>
-      </w:tr>
-      <w:tr>
-        <w:trPr>
-          <w:cnfStyle w:val="000000100000" w:firstRow="0" w:lastRow="0" w:firstColumn="0" w:lastColumn="0" w:oddVBand="0" w:evenVBand="0" w:oddHBand="1" w:evenHBand="0" w:firstRowFirstColumn="0" w:firstRowLastColumn="0" w:lastRowFirstColumn="0" w:lastRowLastColumn="0"/>
-        </w:trPr>
-        <w:tc>
-          <w:tcPr>
-            <w:cnfStyle w:val="001000000000" w:firstRow="0" w:lastRow="0" w:firstColumn="1" w:lastColumn="0" w:oddVBand="0" w:evenVBand="0" w:oddHBand="0" w:evenHBand="0" w:firstRowFirstColumn="0" w:firstRowLastColumn="0" w:lastRowFirstColumn="0" w:lastRowLastColumn="0"/>
-            <w:tcW w:w="4814" w:type="dxa"/>
-          </w:tcPr>
-          <w:p>
-            <w:r>
-              <w:t>Aktør(er)</w:t>
-            </w:r>
-          </w:p>
-        </w:tc>
-        <w:tc>
-          <w:tcPr>
-            <w:tcW w:w="4814" w:type="dxa"/>
-          </w:tcPr>
-          <w:p>
-            <w:pPr>
-              <w:cnfStyle w:val="000000100000" w:firstRow="0" w:lastRow="0" w:firstColumn="0" w:lastColumn="0" w:oddVBand="0" w:evenVBand="0" w:oddHBand="1" w:evenHBand="0" w:firstRowFirstColumn="0" w:firstRowLastColumn="0" w:lastRowFirstColumn="0" w:lastRowLastColumn="0"/>
-            </w:pPr>
-            <w:r>
-              <w:t>Træner</w:t>
-            </w:r>
-          </w:p>
-        </w:tc>
-      </w:tr>
-      <w:tr>
-        <w:tc>
-          <w:tcPr>
-            <w:cnfStyle w:val="001000000000" w:firstRow="0" w:lastRow="0" w:firstColumn="1" w:lastColumn="0" w:oddVBand="0" w:evenVBand="0" w:oddHBand="0" w:evenHBand="0" w:firstRowFirstColumn="0" w:firstRowLastColumn="0" w:lastRowFirstColumn="0" w:lastRowLastColumn="0"/>
-            <w:tcW w:w="4814" w:type="dxa"/>
-          </w:tcPr>
-          <w:p>
-            <w:r>
-              <w:t>Stakeholders</w:t>
-            </w:r>
-          </w:p>
-        </w:tc>
-        <w:tc>
-          <w:tcPr>
-            <w:tcW w:w="4814" w:type="dxa"/>
-          </w:tcPr>
-          <w:p>
-            <w:pPr>
-              <w:cnfStyle w:val="000000000000" w:firstRow="0" w:lastRow="0" w:firstColumn="0" w:lastColumn="0" w:oddVBand="0" w:evenVBand="0" w:oddHBand="0" w:evenHBand="0" w:firstRowFirstColumn="0" w:firstRowLastColumn="0" w:lastRowFirstColumn="0" w:lastRowLastColumn="0"/>
-            </w:pPr>
-            <w:r>
-              <w:t>Træneren i svømmeklubben Delfinen</w:t>
-            </w:r>
-          </w:p>
-        </w:tc>
-      </w:tr>
-      <w:tr>
-        <w:trPr>
-          <w:cnfStyle w:val="000000100000" w:firstRow="0" w:lastRow="0" w:firstColumn="0" w:lastColumn="0" w:oddVBand="0" w:evenVBand="0" w:oddHBand="1" w:evenHBand="0" w:firstRowFirstColumn="0" w:firstRowLastColumn="0" w:lastRowFirstColumn="0" w:lastRowLastColumn="0"/>
-        </w:trPr>
-        <w:tc>
-          <w:tcPr>
-            <w:cnfStyle w:val="001000000000" w:firstRow="0" w:lastRow="0" w:firstColumn="1" w:lastColumn="0" w:oddVBand="0" w:evenVBand="0" w:oddHBand="0" w:evenHBand="0" w:firstRowFirstColumn="0" w:firstRowLastColumn="0" w:lastRowFirstColumn="0" w:lastRowLastColumn="0"/>
-            <w:tcW w:w="4814" w:type="dxa"/>
-          </w:tcPr>
-          <w:p>
-            <w:r>
-              <w:t>Preconditions</w:t>
-            </w:r>
-          </w:p>
-        </w:tc>
-        <w:tc>
-          <w:tcPr>
-            <w:tcW w:w="4814" w:type="dxa"/>
-          </w:tcPr>
-          <w:p>
-            <w:pPr>
-              <w:cnfStyle w:val="000000100000" w:firstRow="0" w:lastRow="0" w:firstColumn="0" w:lastColumn="0" w:oddVBand="0" w:evenVBand="0" w:oddHBand="1" w:evenHBand="0" w:firstRowFirstColumn="0" w:firstRowLastColumn="0" w:lastRowFirstColumn="0" w:lastRowLastColumn="0"/>
-            </w:pPr>
-            <w:r>
-              <w:t>Klubben har mindst én konkurrencesvømmer</w:t>
-            </w:r>
-          </w:p>
-        </w:tc>
-      </w:tr>
-      <w:tr>
-        <w:tc>
-          <w:tcPr>
-            <w:cnfStyle w:val="001000000000" w:firstRow="0" w:lastRow="0" w:firstColumn="1" w:lastColumn="0" w:oddVBand="0" w:evenVBand="0" w:oddHBand="0" w:evenHBand="0" w:firstRowFirstColumn="0" w:firstRowLastColumn="0" w:lastRowFirstColumn="0" w:lastRowLastColumn="0"/>
-            <w:tcW w:w="4814" w:type="dxa"/>
-          </w:tcPr>
-          <w:p>
-            <w:r>
-              <w:t>Succes garanti</w:t>
-            </w:r>
-          </w:p>
-        </w:tc>
-        <w:tc>
-          <w:tcPr>
-            <w:tcW w:w="4814" w:type="dxa"/>
-          </w:tcPr>
-          <w:p>
-            <w:pPr>
-              <w:cnfStyle w:val="000000000000" w:firstRow="0" w:lastRow="0" w:firstColumn="0" w:lastColumn="0" w:oddVBand="0" w:evenVBand="0" w:oddHBand="0" w:evenHBand="0" w:firstRowFirstColumn="0" w:firstRowLastColumn="0" w:lastRowFirstColumn="0" w:lastRowLastColumn="0"/>
-            </w:pPr>
-            <w:r>
-              <w:t>Et træningsresultat og dato for denne er blevet tilknyttet en eksisterende konkurrencesvømmer</w:t>
-            </w:r>
-          </w:p>
-        </w:tc>
-      </w:tr>
-      <w:tr>
-        <w:trPr>
-          <w:cnfStyle w:val="000000100000" w:firstRow="0" w:lastRow="0" w:firstColumn="0" w:lastColumn="0" w:oddVBand="0" w:evenVBand="0" w:oddHBand="1" w:evenHBand="0" w:firstRowFirstColumn="0" w:firstRowLastColumn="0" w:lastRowFirstColumn="0" w:lastRowLastColumn="0"/>
-          <w:trHeight w:val="451"/>
-        </w:trPr>
-        <w:tc>
-          <w:tcPr>
-            <w:cnfStyle w:val="001000000000" w:firstRow="0" w:lastRow="0" w:firstColumn="1" w:lastColumn="0" w:oddVBand="0" w:evenVBand="0" w:oddHBand="0" w:evenHBand="0" w:firstRowFirstColumn="0" w:firstRowLastColumn="0" w:lastRowFirstColumn="0" w:lastRowLastColumn="0"/>
-            <w:tcW w:w="4814" w:type="dxa"/>
-          </w:tcPr>
-          <w:p>
-            <w:r>
-              <w:t>Main flow</w:t>
-            </w:r>
-          </w:p>
-        </w:tc>
-        <w:tc>
-          <w:tcPr>
-            <w:tcW w:w="4814" w:type="dxa"/>
-          </w:tcPr>
-          <w:p>
-            <w:pPr>
-              <w:spacing w:before="0"/>
-              <w:cnfStyle w:val="000000100000" w:firstRow="0" w:lastRow="0" w:firstColumn="0" w:lastColumn="0" w:oddVBand="0" w:evenVBand="0" w:oddHBand="1" w:evenHBand="0" w:firstRowFirstColumn="0" w:firstRowLastColumn="0" w:lastRowFirstColumn="0" w:lastRowLastColumn="0"/>
-            </w:pPr>
-          </w:p>
-          <w:p>
-            <w:pPr>
-              <w:pStyle w:val="Listeafsnit"/>
-              <w:numPr>
-                <w:ilvl w:val="0"/>
-                <w:numId w:val="19"/>
-              </w:numPr>
-              <w:spacing w:before="0"/>
-              <w:cnfStyle w:val="000000100000" w:firstRow="0" w:lastRow="0" w:firstColumn="0" w:lastColumn="0" w:oddVBand="0" w:evenVBand="0" w:oddHBand="1" w:evenHBand="0" w:firstRowFirstColumn="0" w:firstRowLastColumn="0" w:lastRowFirstColumn="0" w:lastRowLastColumn="0"/>
-            </w:pPr>
-            <w:r>
-              <w:t xml:space="preserve">Træner vælger </w:t>
-            </w:r>
-            <w:r>
-              <w:rPr>
-                <w:i/>
-              </w:rPr>
-              <w:t>tilføj træningsresultat</w:t>
-            </w:r>
-            <w:r>
-              <w:t xml:space="preserve"> fra </w:t>
-            </w:r>
-            <w:r>
-              <w:rPr>
-                <w:i/>
-              </w:rPr>
-              <w:t>træner menu</w:t>
-            </w:r>
-          </w:p>
-          <w:p>
-            <w:pPr>
-              <w:pStyle w:val="Listeafsnit"/>
-              <w:numPr>
-                <w:ilvl w:val="0"/>
-                <w:numId w:val="19"/>
-              </w:numPr>
-              <w:spacing w:before="0"/>
-              <w:cnfStyle w:val="000000100000" w:firstRow="0" w:lastRow="0" w:firstColumn="0" w:lastColumn="0" w:oddVBand="0" w:evenVBand="0" w:oddHBand="1" w:evenHBand="0" w:firstRowFirstColumn="0" w:firstRowLastColumn="0" w:lastRowFirstColumn="0" w:lastRowLastColumn="0"/>
-            </w:pPr>
-            <w:r>
-              <w:t>System printer liste over eksisterende konkurrencesvømmer(e)</w:t>
-            </w:r>
-          </w:p>
-          <w:p>
-            <w:pPr>
-              <w:pStyle w:val="Listeafsnit"/>
-              <w:numPr>
-                <w:ilvl w:val="0"/>
-                <w:numId w:val="19"/>
-              </w:numPr>
-              <w:spacing w:before="0"/>
-              <w:cnfStyle w:val="000000100000" w:firstRow="0" w:lastRow="0" w:firstColumn="0" w:lastColumn="0" w:oddVBand="0" w:evenVBand="0" w:oddHBand="1" w:evenHBand="0" w:firstRowFirstColumn="0" w:firstRowLastColumn="0" w:lastRowFirstColumn="0" w:lastRowLastColumn="0"/>
-            </w:pPr>
-            <w:r>
-              <w:t>Træner vælger svømmer fra liste</w:t>
-            </w:r>
-          </w:p>
-          <w:p>
-            <w:pPr>
-              <w:pStyle w:val="Listeafsnit"/>
-              <w:numPr>
-                <w:ilvl w:val="0"/>
-                <w:numId w:val="19"/>
-              </w:numPr>
-              <w:spacing w:before="0"/>
-              <w:cnfStyle w:val="000000100000" w:firstRow="0" w:lastRow="0" w:firstColumn="0" w:lastColumn="0" w:oddVBand="0" w:evenVBand="0" w:oddHBand="1" w:evenHBand="0" w:firstRowFirstColumn="0" w:firstRowLastColumn="0" w:lastRowFirstColumn="0" w:lastRowLastColumn="0"/>
-            </w:pPr>
-            <w:r>
-              <w:t>Systemet prompter for træningstid</w:t>
-            </w:r>
-          </w:p>
-          <w:p>
-            <w:pPr>
-              <w:pStyle w:val="Listeafsnit"/>
-              <w:numPr>
-                <w:ilvl w:val="0"/>
-                <w:numId w:val="19"/>
-              </w:numPr>
-              <w:spacing w:before="0"/>
-              <w:cnfStyle w:val="000000100000" w:firstRow="0" w:lastRow="0" w:firstColumn="0" w:lastColumn="0" w:oddVBand="0" w:evenVBand="0" w:oddHBand="1" w:evenHBand="0" w:firstRowFirstColumn="0" w:firstRowLastColumn="0" w:lastRowFirstColumn="0" w:lastRowLastColumn="0"/>
-            </w:pPr>
-            <w:r>
-              <w:t>Træner indtaster træningstid</w:t>
-            </w:r>
-          </w:p>
-          <w:p>
-            <w:pPr>
-              <w:pStyle w:val="Listeafsnit"/>
-              <w:numPr>
-                <w:ilvl w:val="0"/>
-                <w:numId w:val="19"/>
-              </w:numPr>
-              <w:spacing w:before="0"/>
-              <w:cnfStyle w:val="000000100000" w:firstRow="0" w:lastRow="0" w:firstColumn="0" w:lastColumn="0" w:oddVBand="0" w:evenVBand="0" w:oddHBand="1" w:evenHBand="0" w:firstRowFirstColumn="0" w:firstRowLastColumn="0" w:lastRowFirstColumn="0" w:lastRowLastColumn="0"/>
-            </w:pPr>
-            <w:r>
-              <w:t>Systemet prompter for dato</w:t>
-            </w:r>
-          </w:p>
-          <w:p>
-            <w:pPr>
-              <w:pStyle w:val="Listeafsnit"/>
-              <w:numPr>
-                <w:ilvl w:val="0"/>
-                <w:numId w:val="19"/>
-              </w:numPr>
-              <w:spacing w:before="0"/>
-              <w:cnfStyle w:val="000000100000" w:firstRow="0" w:lastRow="0" w:firstColumn="0" w:lastColumn="0" w:oddVBand="0" w:evenVBand="0" w:oddHBand="1" w:evenHBand="0" w:firstRowFirstColumn="0" w:firstRowLastColumn="0" w:lastRowFirstColumn="0" w:lastRowLastColumn="0"/>
-            </w:pPr>
-            <w:r>
-              <w:t>Træner indtaster dato</w:t>
-            </w:r>
-          </w:p>
-          <w:p>
-            <w:pPr>
-              <w:pStyle w:val="Listeafsnit"/>
-              <w:numPr>
-                <w:ilvl w:val="0"/>
-                <w:numId w:val="19"/>
-              </w:numPr>
-              <w:spacing w:before="0"/>
-              <w:cnfStyle w:val="000000100000" w:firstRow="0" w:lastRow="0" w:firstColumn="0" w:lastColumn="0" w:oddVBand="0" w:evenVBand="0" w:oddHBand="1" w:evenHBand="0" w:firstRowFirstColumn="0" w:firstRowLastColumn="0" w:lastRowFirstColumn="0" w:lastRowLastColumn="0"/>
-            </w:pPr>
-            <w:r>
-              <w:t>System prompter om fortsættelse</w:t>
-            </w:r>
-          </w:p>
-          <w:p>
-            <w:pPr>
-              <w:pStyle w:val="Listeafsnit"/>
-              <w:numPr>
-                <w:ilvl w:val="0"/>
-                <w:numId w:val="19"/>
-              </w:numPr>
-              <w:spacing w:before="0"/>
-              <w:cnfStyle w:val="000000100000" w:firstRow="0" w:lastRow="0" w:firstColumn="0" w:lastColumn="0" w:oddVBand="0" w:evenVBand="0" w:oddHBand="1" w:evenHBand="0" w:firstRowFirstColumn="0" w:firstRowLastColumn="0" w:lastRowFirstColumn="0" w:lastRowLastColumn="0"/>
-            </w:pPr>
-            <w:r>
-              <w:t>Træner vælger at fortsætte</w:t>
-            </w:r>
-          </w:p>
-          <w:p>
-            <w:pPr>
-              <w:pStyle w:val="Listeafsnit"/>
-              <w:numPr>
-                <w:ilvl w:val="0"/>
-                <w:numId w:val="19"/>
-              </w:numPr>
-              <w:spacing w:before="0"/>
-              <w:cnfStyle w:val="000000100000" w:firstRow="0" w:lastRow="0" w:firstColumn="0" w:lastColumn="0" w:oddVBand="0" w:evenVBand="0" w:oddHBand="1" w:evenHBand="0" w:firstRowFirstColumn="0" w:firstRowLastColumn="0" w:lastRowFirstColumn="0" w:lastRowLastColumn="0"/>
-            </w:pPr>
-            <w:r>
-              <w:t xml:space="preserve">System returnerer til </w:t>
-            </w:r>
-            <w:r>
-              <w:rPr>
-                <w:i/>
-              </w:rPr>
-              <w:t>træner menu</w:t>
-            </w:r>
-          </w:p>
-          <w:p>
-            <w:pPr>
-              <w:spacing w:before="0"/>
-              <w:cnfStyle w:val="000000100000" w:firstRow="0" w:lastRow="0" w:firstColumn="0" w:lastColumn="0" w:oddVBand="0" w:evenVBand="0" w:oddHBand="1" w:evenHBand="0" w:firstRowFirstColumn="0" w:firstRowLastColumn="0" w:lastRowFirstColumn="0" w:lastRowLastColumn="0"/>
-            </w:pPr>
-          </w:p>
-        </w:tc>
-      </w:tr>
-      <w:tr>
-        <w:trPr>
-          <w:trHeight w:val="451"/>
-        </w:trPr>
-        <w:tc>
-          <w:tcPr>
-            <w:cnfStyle w:val="001000000000" w:firstRow="0" w:lastRow="0" w:firstColumn="1" w:lastColumn="0" w:oddVBand="0" w:evenVBand="0" w:oddHBand="0" w:evenHBand="0" w:firstRowFirstColumn="0" w:firstRowLastColumn="0" w:lastRowFirstColumn="0" w:lastRowLastColumn="0"/>
-            <w:tcW w:w="4814" w:type="dxa"/>
-          </w:tcPr>
-          <w:p>
-            <w:r>
-              <w:t>Extensions</w:t>
-            </w:r>
-          </w:p>
-        </w:tc>
-        <w:tc>
-          <w:tcPr>
-            <w:tcW w:w="4814" w:type="dxa"/>
-          </w:tcPr>
-          <w:p>
-            <w:pPr>
-              <w:spacing w:before="0"/>
-              <w:cnfStyle w:val="000000000000" w:firstRow="0" w:lastRow="0" w:firstColumn="0" w:lastColumn="0" w:oddVBand="0" w:evenVBand="0" w:oddHBand="0" w:evenHBand="0" w:firstRowFirstColumn="0" w:firstRowLastColumn="0" w:lastRowFirstColumn="0" w:lastRowLastColumn="0"/>
-            </w:pPr>
-            <w:r>
-              <w:t>3a. Træner giver ugyldigt input</w:t>
-            </w:r>
-          </w:p>
-          <w:p>
-            <w:pPr>
-              <w:pStyle w:val="Listeafsnit"/>
-              <w:numPr>
-                <w:ilvl w:val="0"/>
-                <w:numId w:val="21"/>
-              </w:numPr>
-              <w:spacing w:before="0"/>
-              <w:cnfStyle w:val="000000000000" w:firstRow="0" w:lastRow="0" w:firstColumn="0" w:lastColumn="0" w:oddVBand="0" w:evenVBand="0" w:oddHBand="0" w:evenHBand="0" w:firstRowFirstColumn="0" w:firstRowLastColumn="0" w:lastRowFirstColumn="0" w:lastRowLastColumn="0"/>
-            </w:pPr>
-            <w:r>
-              <w:t>prompt for gyldigt input</w:t>
-            </w:r>
-          </w:p>
-          <w:p>
-            <w:pPr>
-              <w:pStyle w:val="Listeafsnit"/>
-              <w:numPr>
-                <w:ilvl w:val="0"/>
-                <w:numId w:val="21"/>
-              </w:numPr>
-              <w:spacing w:before="0"/>
-              <w:cnfStyle w:val="000000000000" w:firstRow="0" w:lastRow="0" w:firstColumn="0" w:lastColumn="0" w:oddVBand="0" w:evenVBand="0" w:oddHBand="0" w:evenHBand="0" w:firstRowFirstColumn="0" w:firstRowLastColumn="0" w:lastRowFirstColumn="0" w:lastRowLastColumn="0"/>
-            </w:pPr>
-            <w:r>
-              <w:t>Hvis input er gyldigt, fortsæt til punkt 4</w:t>
-            </w:r>
-          </w:p>
-          <w:p>
-            <w:pPr>
-              <w:spacing w:before="0"/>
-              <w:cnfStyle w:val="000000000000" w:firstRow="0" w:lastRow="0" w:firstColumn="0" w:lastColumn="0" w:oddVBand="0" w:evenVBand="0" w:oddHBand="0" w:evenHBand="0" w:firstRowFirstColumn="0" w:firstRowLastColumn="0" w:lastRowFirstColumn="0" w:lastRowLastColumn="0"/>
-            </w:pPr>
-            <w:r>
-              <w:t>5a. Træner giver ugyldigt input</w:t>
-            </w:r>
-          </w:p>
-          <w:p>
-            <w:pPr>
-              <w:pStyle w:val="Listeafsnit"/>
-              <w:numPr>
-                <w:ilvl w:val="0"/>
-                <w:numId w:val="22"/>
-              </w:numPr>
-              <w:spacing w:before="0"/>
-              <w:cnfStyle w:val="000000000000" w:firstRow="0" w:lastRow="0" w:firstColumn="0" w:lastColumn="0" w:oddVBand="0" w:evenVBand="0" w:oddHBand="0" w:evenHBand="0" w:firstRowFirstColumn="0" w:firstRowLastColumn="0" w:lastRowFirstColumn="0" w:lastRowLastColumn="0"/>
-            </w:pPr>
-            <w:r>
-              <w:t>prompt for gyldigt input</w:t>
-            </w:r>
-          </w:p>
-          <w:p>
-            <w:pPr>
-              <w:pStyle w:val="Listeafsnit"/>
-              <w:numPr>
-                <w:ilvl w:val="0"/>
-                <w:numId w:val="22"/>
-              </w:numPr>
-              <w:spacing w:before="0"/>
-              <w:cnfStyle w:val="000000000000" w:firstRow="0" w:lastRow="0" w:firstColumn="0" w:lastColumn="0" w:oddVBand="0" w:evenVBand="0" w:oddHBand="0" w:evenHBand="0" w:firstRowFirstColumn="0" w:firstRowLastColumn="0" w:lastRowFirstColumn="0" w:lastRowLastColumn="0"/>
-            </w:pPr>
-            <w:r>
-              <w:t>hvis input er gyldigt, fortsæt til punkt 6</w:t>
-            </w:r>
-          </w:p>
-          <w:p>
-            <w:pPr>
-              <w:spacing w:before="0"/>
-              <w:cnfStyle w:val="000000000000" w:firstRow="0" w:lastRow="0" w:firstColumn="0" w:lastColumn="0" w:oddVBand="0" w:evenVBand="0" w:oddHBand="0" w:evenHBand="0" w:firstRowFirstColumn="0" w:firstRowLastColumn="0" w:lastRowFirstColumn="0" w:lastRowLastColumn="0"/>
-            </w:pPr>
-            <w:r>
-              <w:t>7a. Træner giver ugyldigt input</w:t>
-            </w:r>
-          </w:p>
-          <w:p>
-            <w:pPr>
-              <w:pStyle w:val="Listeafsnit"/>
-              <w:numPr>
-                <w:ilvl w:val="0"/>
-                <w:numId w:val="23"/>
-              </w:numPr>
-              <w:spacing w:before="0"/>
-              <w:cnfStyle w:val="000000000000" w:firstRow="0" w:lastRow="0" w:firstColumn="0" w:lastColumn="0" w:oddVBand="0" w:evenVBand="0" w:oddHBand="0" w:evenHBand="0" w:firstRowFirstColumn="0" w:firstRowLastColumn="0" w:lastRowFirstColumn="0" w:lastRowLastColumn="0"/>
-            </w:pPr>
-            <w:r>
-              <w:t>prompt for gyldigt input</w:t>
-            </w:r>
-          </w:p>
-          <w:p>
-            <w:pPr>
-              <w:pStyle w:val="Listeafsnit"/>
-              <w:numPr>
-                <w:ilvl w:val="0"/>
-                <w:numId w:val="23"/>
-              </w:numPr>
-              <w:spacing w:before="0"/>
-              <w:cnfStyle w:val="000000000000" w:firstRow="0" w:lastRow="0" w:firstColumn="0" w:lastColumn="0" w:oddVBand="0" w:evenVBand="0" w:oddHBand="0" w:evenHBand="0" w:firstRowFirstColumn="0" w:firstRowLastColumn="0" w:lastRowFirstColumn="0" w:lastRowLastColumn="0"/>
-            </w:pPr>
-            <w:r>
-              <w:t>hvis input er gyldigt, fortsæt til punkt 8</w:t>
-            </w:r>
-          </w:p>
-          <w:p>
-            <w:pPr>
-              <w:spacing w:before="0"/>
-              <w:cnfStyle w:val="000000000000" w:firstRow="0" w:lastRow="0" w:firstColumn="0" w:lastColumn="0" w:oddVBand="0" w:evenVBand="0" w:oddHBand="0" w:evenHBand="0" w:firstRowFirstColumn="0" w:firstRowLastColumn="0" w:lastRowFirstColumn="0" w:lastRowLastColumn="0"/>
-            </w:pPr>
-            <w:r>
-              <w:t>9a. Træner vælger at indtaste nyt træningsresultat</w:t>
-            </w:r>
-          </w:p>
-          <w:p>
-            <w:pPr>
-              <w:pStyle w:val="Listeafsnit"/>
-              <w:numPr>
-                <w:ilvl w:val="0"/>
-                <w:numId w:val="24"/>
-              </w:numPr>
-              <w:spacing w:before="0"/>
-              <w:cnfStyle w:val="000000000000" w:firstRow="0" w:lastRow="0" w:firstColumn="0" w:lastColumn="0" w:oddVBand="0" w:evenVBand="0" w:oddHBand="0" w:evenHBand="0" w:firstRowFirstColumn="0" w:firstRowLastColumn="0" w:lastRowFirstColumn="0" w:lastRowLastColumn="0"/>
-            </w:pPr>
-            <w:r>
-              <w:t>returner til punkt 2</w:t>
-            </w:r>
-          </w:p>
-          <w:p>
-            <w:pPr>
-              <w:spacing w:before="0"/>
-              <w:cnfStyle w:val="000000000000" w:firstRow="0" w:lastRow="0" w:firstColumn="0" w:lastColumn="0" w:oddVBand="0" w:evenVBand="0" w:oddHBand="0" w:evenHBand="0" w:firstRowFirstColumn="0" w:firstRowLastColumn="0" w:lastRowFirstColumn="0" w:lastRowLastColumn="0"/>
-            </w:pPr>
-          </w:p>
-        </w:tc>
-      </w:tr>
-    </w:tbl>
+    <w:p/>
+    <w:p/>
+    <w:p/>
+    <w:p>
+      <w:pPr>
+        <w:pStyle w:val="Overskrift5"/>
+      </w:pPr>
+      <w:r>
+        <w:lastRenderedPageBreak/>
+        <w:t>Sequence diagram UC001</w:t>
+      </w:r>
+    </w:p>
     <w:p>
       <w:r>
         <w:rPr>
           <w:noProof/>
         </w:rPr>
-        <w:lastRenderedPageBreak/>
         <w:drawing>
-          <wp:inline distT="0" distB="0" distL="0" distR="0" wp14:anchorId="05D3AC07" wp14:editId="247B4CCE">
-            <wp:extent cx="5772150" cy="4943475"/>
-            <wp:effectExtent l="0" t="0" r="0" b="9525"/>
-            <wp:docPr id="26" name="Billede 26"/>
+          <wp:inline distT="0" distB="0" distL="0" distR="0" wp14:anchorId="51E94BF1" wp14:editId="7E132D3F">
+            <wp:extent cx="4752975" cy="4995025"/>
+            <wp:effectExtent l="0" t="0" r="0" b="0"/>
+            <wp:docPr id="20" name="Billede 20"/>
             <wp:cNvGraphicFramePr>
               <a:graphicFrameLocks xmlns:a="http://schemas.openxmlformats.org/drawingml/2006/main" noChangeAspect="1"/>
             </wp:cNvGraphicFramePr>
@@ -12526,6 +10949,1873 @@
                   <pic:spPr>
                     <a:xfrm>
                       <a:off x="0" y="0"/>
+                      <a:ext cx="4761487" cy="5003970"/>
+                    </a:xfrm>
+                    <a:prstGeom prst="rect">
+                      <a:avLst/>
+                    </a:prstGeom>
+                  </pic:spPr>
+                </pic:pic>
+              </a:graphicData>
+            </a:graphic>
+          </wp:inline>
+        </w:drawing>
+      </w:r>
+      <w:r>
+        <w:br w:type="page"/>
+      </w:r>
+    </w:p>
+    <w:p>
+      <w:pPr>
+        <w:jc w:val="center"/>
+      </w:pPr>
+    </w:p>
+    <w:p>
+      <w:pPr>
+        <w:pStyle w:val="Overskrift4"/>
+      </w:pPr>
+      <w:bookmarkStart w:id="36" w:name="_Toc498980981"/>
+      <w:r>
+        <w:t>use case 002</w:t>
+      </w:r>
+      <w:bookmarkEnd w:id="36"/>
+    </w:p>
+    <w:tbl>
+      <w:tblPr>
+        <w:tblStyle w:val="Gittertabel5-mrk-farve3"/>
+        <w:tblW w:w="0" w:type="auto"/>
+        <w:tblLook w:val="04A0" w:firstRow="1" w:lastRow="0" w:firstColumn="1" w:lastColumn="0" w:noHBand="0" w:noVBand="1"/>
+      </w:tblPr>
+      <w:tblGrid>
+        <w:gridCol w:w="4814"/>
+        <w:gridCol w:w="4814"/>
+      </w:tblGrid>
+      <w:tr>
+        <w:trPr>
+          <w:cnfStyle w:val="100000000000" w:firstRow="1" w:lastRow="0" w:firstColumn="0" w:lastColumn="0" w:oddVBand="0" w:evenVBand="0" w:oddHBand="0" w:evenHBand="0" w:firstRowFirstColumn="0" w:firstRowLastColumn="0" w:lastRowFirstColumn="0" w:lastRowLastColumn="0"/>
+        </w:trPr>
+        <w:tc>
+          <w:tcPr>
+            <w:cnfStyle w:val="001000000000" w:firstRow="0" w:lastRow="0" w:firstColumn="1" w:lastColumn="0" w:oddVBand="0" w:evenVBand="0" w:oddHBand="0" w:evenHBand="0" w:firstRowFirstColumn="0" w:firstRowLastColumn="0" w:lastRowFirstColumn="0" w:lastRowLastColumn="0"/>
+            <w:tcW w:w="4814" w:type="dxa"/>
+            <w:tcBorders>
+              <w:left w:val="nil"/>
+              <w:right w:val="single" w:sz="4" w:space="0" w:color="FFFFFF" w:themeColor="background1"/>
+            </w:tcBorders>
+          </w:tcPr>
+          <w:p>
+            <w:r>
+              <w:t>Use Case Section</w:t>
+            </w:r>
+          </w:p>
+        </w:tc>
+        <w:tc>
+          <w:tcPr>
+            <w:tcW w:w="4814" w:type="dxa"/>
+            <w:tcBorders>
+              <w:left w:val="single" w:sz="4" w:space="0" w:color="FFFFFF" w:themeColor="background1"/>
+            </w:tcBorders>
+          </w:tcPr>
+          <w:p>
+            <w:pPr>
+              <w:cnfStyle w:val="100000000000" w:firstRow="1" w:lastRow="0" w:firstColumn="0" w:lastColumn="0" w:oddVBand="0" w:evenVBand="0" w:oddHBand="0" w:evenHBand="0" w:firstRowFirstColumn="0" w:firstRowLastColumn="0" w:lastRowFirstColumn="0" w:lastRowLastColumn="0"/>
+            </w:pPr>
+            <w:r>
+              <w:t>Kommentar</w:t>
+            </w:r>
+          </w:p>
+        </w:tc>
+      </w:tr>
+      <w:tr>
+        <w:trPr>
+          <w:cnfStyle w:val="000000100000" w:firstRow="0" w:lastRow="0" w:firstColumn="0" w:lastColumn="0" w:oddVBand="0" w:evenVBand="0" w:oddHBand="1" w:evenHBand="0" w:firstRowFirstColumn="0" w:firstRowLastColumn="0" w:lastRowFirstColumn="0" w:lastRowLastColumn="0"/>
+        </w:trPr>
+        <w:tc>
+          <w:tcPr>
+            <w:cnfStyle w:val="001000000000" w:firstRow="0" w:lastRow="0" w:firstColumn="1" w:lastColumn="0" w:oddVBand="0" w:evenVBand="0" w:oddHBand="0" w:evenHBand="0" w:firstRowFirstColumn="0" w:firstRowLastColumn="0" w:lastRowFirstColumn="0" w:lastRowLastColumn="0"/>
+            <w:tcW w:w="4814" w:type="dxa"/>
+          </w:tcPr>
+          <w:p>
+            <w:r>
+              <w:t>Use Case Navn</w:t>
+            </w:r>
+          </w:p>
+        </w:tc>
+        <w:tc>
+          <w:tcPr>
+            <w:tcW w:w="4814" w:type="dxa"/>
+          </w:tcPr>
+          <w:p>
+            <w:pPr>
+              <w:cnfStyle w:val="000000100000" w:firstRow="0" w:lastRow="0" w:firstColumn="0" w:lastColumn="0" w:oddVBand="0" w:evenVBand="0" w:oddHBand="1" w:evenHBand="0" w:firstRowFirstColumn="0" w:firstRowLastColumn="0" w:lastRowFirstColumn="0" w:lastRowLastColumn="0"/>
+            </w:pPr>
+            <w:r>
+              <w:t>Print svømmediscipliner</w:t>
+            </w:r>
+          </w:p>
+        </w:tc>
+      </w:tr>
+      <w:tr>
+        <w:tc>
+          <w:tcPr>
+            <w:cnfStyle w:val="001000000000" w:firstRow="0" w:lastRow="0" w:firstColumn="1" w:lastColumn="0" w:oddVBand="0" w:evenVBand="0" w:oddHBand="0" w:evenHBand="0" w:firstRowFirstColumn="0" w:firstRowLastColumn="0" w:lastRowFirstColumn="0" w:lastRowLastColumn="0"/>
+            <w:tcW w:w="4814" w:type="dxa"/>
+          </w:tcPr>
+          <w:p>
+            <w:r>
+              <w:t>Use Case ID</w:t>
+            </w:r>
+          </w:p>
+        </w:tc>
+        <w:tc>
+          <w:tcPr>
+            <w:tcW w:w="4814" w:type="dxa"/>
+          </w:tcPr>
+          <w:p>
+            <w:pPr>
+              <w:cnfStyle w:val="000000000000" w:firstRow="0" w:lastRow="0" w:firstColumn="0" w:lastColumn="0" w:oddVBand="0" w:evenVBand="0" w:oddHBand="0" w:evenHBand="0" w:firstRowFirstColumn="0" w:firstRowLastColumn="0" w:lastRowFirstColumn="0" w:lastRowLastColumn="0"/>
+            </w:pPr>
+            <w:r>
+              <w:t>UC002</w:t>
+            </w:r>
+          </w:p>
+        </w:tc>
+      </w:tr>
+      <w:tr>
+        <w:trPr>
+          <w:cnfStyle w:val="000000100000" w:firstRow="0" w:lastRow="0" w:firstColumn="0" w:lastColumn="0" w:oddVBand="0" w:evenVBand="0" w:oddHBand="1" w:evenHBand="0" w:firstRowFirstColumn="0" w:firstRowLastColumn="0" w:lastRowFirstColumn="0" w:lastRowLastColumn="0"/>
+        </w:trPr>
+        <w:tc>
+          <w:tcPr>
+            <w:cnfStyle w:val="001000000000" w:firstRow="0" w:lastRow="0" w:firstColumn="1" w:lastColumn="0" w:oddVBand="0" w:evenVBand="0" w:oddHBand="0" w:evenHBand="0" w:firstRowFirstColumn="0" w:firstRowLastColumn="0" w:lastRowFirstColumn="0" w:lastRowLastColumn="0"/>
+            <w:tcW w:w="4814" w:type="dxa"/>
+          </w:tcPr>
+          <w:p>
+            <w:r>
+              <w:t>Scope</w:t>
+            </w:r>
+          </w:p>
+        </w:tc>
+        <w:tc>
+          <w:tcPr>
+            <w:tcW w:w="4814" w:type="dxa"/>
+          </w:tcPr>
+          <w:p>
+            <w:pPr>
+              <w:cnfStyle w:val="000000100000" w:firstRow="0" w:lastRow="0" w:firstColumn="0" w:lastColumn="0" w:oddVBand="0" w:evenVBand="0" w:oddHBand="1" w:evenHBand="0" w:firstRowFirstColumn="0" w:firstRowLastColumn="0" w:lastRowFirstColumn="0" w:lastRowLastColumn="0"/>
+            </w:pPr>
+            <w:r>
+              <w:t>Svømmeklub Delfinen administrativt system</w:t>
+            </w:r>
+          </w:p>
+        </w:tc>
+      </w:tr>
+      <w:tr>
+        <w:tc>
+          <w:tcPr>
+            <w:cnfStyle w:val="001000000000" w:firstRow="0" w:lastRow="0" w:firstColumn="1" w:lastColumn="0" w:oddVBand="0" w:evenVBand="0" w:oddHBand="0" w:evenHBand="0" w:firstRowFirstColumn="0" w:firstRowLastColumn="0" w:lastRowFirstColumn="0" w:lastRowLastColumn="0"/>
+            <w:tcW w:w="4814" w:type="dxa"/>
+          </w:tcPr>
+          <w:p>
+            <w:r>
+              <w:t>Beskrivelse</w:t>
+            </w:r>
+          </w:p>
+        </w:tc>
+        <w:tc>
+          <w:tcPr>
+            <w:tcW w:w="4814" w:type="dxa"/>
+          </w:tcPr>
+          <w:p>
+            <w:pPr>
+              <w:cnfStyle w:val="000000000000" w:firstRow="0" w:lastRow="0" w:firstColumn="0" w:lastColumn="0" w:oddVBand="0" w:evenVBand="0" w:oddHBand="0" w:evenHBand="0" w:firstRowFirstColumn="0" w:firstRowLastColumn="0" w:lastRowFirstColumn="0" w:lastRowLastColumn="0"/>
+            </w:pPr>
+            <w:r>
+              <w:t>Træner skal kunne se en eller flere lister over svømmere, der er tilknyttet de forskellige svømmediscipliner.</w:t>
+            </w:r>
+          </w:p>
+        </w:tc>
+      </w:tr>
+      <w:tr>
+        <w:trPr>
+          <w:cnfStyle w:val="000000100000" w:firstRow="0" w:lastRow="0" w:firstColumn="0" w:lastColumn="0" w:oddVBand="0" w:evenVBand="0" w:oddHBand="1" w:evenHBand="0" w:firstRowFirstColumn="0" w:firstRowLastColumn="0" w:lastRowFirstColumn="0" w:lastRowLastColumn="0"/>
+        </w:trPr>
+        <w:tc>
+          <w:tcPr>
+            <w:cnfStyle w:val="001000000000" w:firstRow="0" w:lastRow="0" w:firstColumn="1" w:lastColumn="0" w:oddVBand="0" w:evenVBand="0" w:oddHBand="0" w:evenHBand="0" w:firstRowFirstColumn="0" w:firstRowLastColumn="0" w:lastRowFirstColumn="0" w:lastRowLastColumn="0"/>
+            <w:tcW w:w="4814" w:type="dxa"/>
+          </w:tcPr>
+          <w:p>
+            <w:r>
+              <w:t>Aktør(er)</w:t>
+            </w:r>
+          </w:p>
+        </w:tc>
+        <w:tc>
+          <w:tcPr>
+            <w:tcW w:w="4814" w:type="dxa"/>
+          </w:tcPr>
+          <w:p>
+            <w:pPr>
+              <w:cnfStyle w:val="000000100000" w:firstRow="0" w:lastRow="0" w:firstColumn="0" w:lastColumn="0" w:oddVBand="0" w:evenVBand="0" w:oddHBand="1" w:evenHBand="0" w:firstRowFirstColumn="0" w:firstRowLastColumn="0" w:lastRowFirstColumn="0" w:lastRowLastColumn="0"/>
+            </w:pPr>
+            <w:r>
+              <w:t>Træner</w:t>
+            </w:r>
+          </w:p>
+        </w:tc>
+      </w:tr>
+      <w:tr>
+        <w:tc>
+          <w:tcPr>
+            <w:cnfStyle w:val="001000000000" w:firstRow="0" w:lastRow="0" w:firstColumn="1" w:lastColumn="0" w:oddVBand="0" w:evenVBand="0" w:oddHBand="0" w:evenHBand="0" w:firstRowFirstColumn="0" w:firstRowLastColumn="0" w:lastRowFirstColumn="0" w:lastRowLastColumn="0"/>
+            <w:tcW w:w="4814" w:type="dxa"/>
+          </w:tcPr>
+          <w:p>
+            <w:r>
+              <w:t>Stakeholders</w:t>
+            </w:r>
+          </w:p>
+        </w:tc>
+        <w:tc>
+          <w:tcPr>
+            <w:tcW w:w="4814" w:type="dxa"/>
+          </w:tcPr>
+          <w:p>
+            <w:pPr>
+              <w:cnfStyle w:val="000000000000" w:firstRow="0" w:lastRow="0" w:firstColumn="0" w:lastColumn="0" w:oddVBand="0" w:evenVBand="0" w:oddHBand="0" w:evenHBand="0" w:firstRowFirstColumn="0" w:firstRowLastColumn="0" w:lastRowFirstColumn="0" w:lastRowLastColumn="0"/>
+            </w:pPr>
+            <w:r>
+              <w:t>Træner for svømmeklubben Delfinen</w:t>
+            </w:r>
+          </w:p>
+        </w:tc>
+      </w:tr>
+      <w:tr>
+        <w:trPr>
+          <w:cnfStyle w:val="000000100000" w:firstRow="0" w:lastRow="0" w:firstColumn="0" w:lastColumn="0" w:oddVBand="0" w:evenVBand="0" w:oddHBand="1" w:evenHBand="0" w:firstRowFirstColumn="0" w:firstRowLastColumn="0" w:lastRowFirstColumn="0" w:lastRowLastColumn="0"/>
+        </w:trPr>
+        <w:tc>
+          <w:tcPr>
+            <w:cnfStyle w:val="001000000000" w:firstRow="0" w:lastRow="0" w:firstColumn="1" w:lastColumn="0" w:oddVBand="0" w:evenVBand="0" w:oddHBand="0" w:evenHBand="0" w:firstRowFirstColumn="0" w:firstRowLastColumn="0" w:lastRowFirstColumn="0" w:lastRowLastColumn="0"/>
+            <w:tcW w:w="4814" w:type="dxa"/>
+          </w:tcPr>
+          <w:p>
+            <w:r>
+              <w:t>Preconditions</w:t>
+            </w:r>
+          </w:p>
+        </w:tc>
+        <w:tc>
+          <w:tcPr>
+            <w:tcW w:w="4814" w:type="dxa"/>
+          </w:tcPr>
+          <w:p>
+            <w:pPr>
+              <w:cnfStyle w:val="000000100000" w:firstRow="0" w:lastRow="0" w:firstColumn="0" w:lastColumn="0" w:oddVBand="0" w:evenVBand="0" w:oddHBand="1" w:evenHBand="0" w:firstRowFirstColumn="0" w:firstRowLastColumn="0" w:lastRowFirstColumn="0" w:lastRowLastColumn="0"/>
+            </w:pPr>
+            <w:r>
+              <w:t xml:space="preserve">Klubben har medlemmer der er konkurrencesvømmere. </w:t>
+            </w:r>
+            <w:r>
+              <w:br/>
+              <w:t>M</w:t>
+            </w:r>
+            <w:r>
+              <w:t>edlem skal være tilknyttet en disciplin.</w:t>
+            </w:r>
+          </w:p>
+        </w:tc>
+      </w:tr>
+      <w:tr>
+        <w:tc>
+          <w:tcPr>
+            <w:cnfStyle w:val="001000000000" w:firstRow="0" w:lastRow="0" w:firstColumn="1" w:lastColumn="0" w:oddVBand="0" w:evenVBand="0" w:oddHBand="0" w:evenHBand="0" w:firstRowFirstColumn="0" w:firstRowLastColumn="0" w:lastRowFirstColumn="0" w:lastRowLastColumn="0"/>
+            <w:tcW w:w="4814" w:type="dxa"/>
+          </w:tcPr>
+          <w:p>
+            <w:r>
+              <w:t>Succes garanti</w:t>
+            </w:r>
+          </w:p>
+        </w:tc>
+        <w:tc>
+          <w:tcPr>
+            <w:tcW w:w="4814" w:type="dxa"/>
+          </w:tcPr>
+          <w:p>
+            <w:pPr>
+              <w:cnfStyle w:val="000000000000" w:firstRow="0" w:lastRow="0" w:firstColumn="0" w:lastColumn="0" w:oddVBand="0" w:evenVBand="0" w:oddHBand="0" w:evenHBand="0" w:firstRowFirstColumn="0" w:firstRowLastColumn="0" w:lastRowFirstColumn="0" w:lastRowLastColumn="0"/>
+            </w:pPr>
+            <w:r>
+              <w:t xml:space="preserve">En liste over svømmere og de tilknyttede discipliner bliver printet. </w:t>
+            </w:r>
+          </w:p>
+        </w:tc>
+      </w:tr>
+      <w:tr>
+        <w:trPr>
+          <w:cnfStyle w:val="000000100000" w:firstRow="0" w:lastRow="0" w:firstColumn="0" w:lastColumn="0" w:oddVBand="0" w:evenVBand="0" w:oddHBand="1" w:evenHBand="0" w:firstRowFirstColumn="0" w:firstRowLastColumn="0" w:lastRowFirstColumn="0" w:lastRowLastColumn="0"/>
+          <w:trHeight w:val="451"/>
+        </w:trPr>
+        <w:tc>
+          <w:tcPr>
+            <w:cnfStyle w:val="001000000000" w:firstRow="0" w:lastRow="0" w:firstColumn="1" w:lastColumn="0" w:oddVBand="0" w:evenVBand="0" w:oddHBand="0" w:evenHBand="0" w:firstRowFirstColumn="0" w:firstRowLastColumn="0" w:lastRowFirstColumn="0" w:lastRowLastColumn="0"/>
+            <w:tcW w:w="4814" w:type="dxa"/>
+          </w:tcPr>
+          <w:p>
+            <w:r>
+              <w:t>Main flow</w:t>
+            </w:r>
+          </w:p>
+        </w:tc>
+        <w:tc>
+          <w:tcPr>
+            <w:tcW w:w="4814" w:type="dxa"/>
+          </w:tcPr>
+          <w:p>
+            <w:pPr>
+              <w:cnfStyle w:val="000000100000" w:firstRow="0" w:lastRow="0" w:firstColumn="0" w:lastColumn="0" w:oddVBand="0" w:evenVBand="0" w:oddHBand="1" w:evenHBand="0" w:firstRowFirstColumn="0" w:firstRowLastColumn="0" w:lastRowFirstColumn="0" w:lastRowLastColumn="0"/>
+            </w:pPr>
+          </w:p>
+          <w:p>
+            <w:pPr>
+              <w:pStyle w:val="Listeafsnit"/>
+              <w:numPr>
+                <w:ilvl w:val="0"/>
+                <w:numId w:val="12"/>
+              </w:numPr>
+              <w:spacing w:before="0"/>
+              <w:cnfStyle w:val="000000100000" w:firstRow="0" w:lastRow="0" w:firstColumn="0" w:lastColumn="0" w:oddVBand="0" w:evenVBand="0" w:oddHBand="1" w:evenHBand="0" w:firstRowFirstColumn="0" w:firstRowLastColumn="0" w:lastRowFirstColumn="0" w:lastRowLastColumn="0"/>
+            </w:pPr>
+            <w:r>
+              <w:t xml:space="preserve">Træner vælger </w:t>
+            </w:r>
+            <w:r>
+              <w:rPr>
+                <w:i/>
+              </w:rPr>
+              <w:t xml:space="preserve">print discipliner </w:t>
+            </w:r>
+            <w:r>
+              <w:t xml:space="preserve">fra </w:t>
+            </w:r>
+            <w:r>
+              <w:t>træner</w:t>
+            </w:r>
+            <w:r>
+              <w:t xml:space="preserve"> menu.</w:t>
+            </w:r>
+          </w:p>
+          <w:p>
+            <w:pPr>
+              <w:pStyle w:val="Listeafsnit"/>
+              <w:numPr>
+                <w:ilvl w:val="0"/>
+                <w:numId w:val="12"/>
+              </w:numPr>
+              <w:spacing w:before="0"/>
+              <w:cnfStyle w:val="000000100000" w:firstRow="0" w:lastRow="0" w:firstColumn="0" w:lastColumn="0" w:oddVBand="0" w:evenVBand="0" w:oddHBand="1" w:evenHBand="0" w:firstRowFirstColumn="0" w:firstRowLastColumn="0" w:lastRowFirstColumn="0" w:lastRowLastColumn="0"/>
+            </w:pPr>
+            <w:r>
+              <w:t>System prompter for disciplin.</w:t>
+            </w:r>
+          </w:p>
+          <w:p>
+            <w:pPr>
+              <w:pStyle w:val="Listeafsnit"/>
+              <w:numPr>
+                <w:ilvl w:val="0"/>
+                <w:numId w:val="12"/>
+              </w:numPr>
+              <w:spacing w:before="0"/>
+              <w:cnfStyle w:val="000000100000" w:firstRow="0" w:lastRow="0" w:firstColumn="0" w:lastColumn="0" w:oddVBand="0" w:evenVBand="0" w:oddHBand="1" w:evenHBand="0" w:firstRowFirstColumn="0" w:firstRowLastColumn="0" w:lastRowFirstColumn="0" w:lastRowLastColumn="0"/>
+            </w:pPr>
+            <w:r>
+              <w:t>Træner vælger disciplin.</w:t>
+            </w:r>
+          </w:p>
+          <w:p>
+            <w:pPr>
+              <w:pStyle w:val="Listeafsnit"/>
+              <w:numPr>
+                <w:ilvl w:val="0"/>
+                <w:numId w:val="12"/>
+              </w:numPr>
+              <w:spacing w:before="0"/>
+              <w:cnfStyle w:val="000000100000" w:firstRow="0" w:lastRow="0" w:firstColumn="0" w:lastColumn="0" w:oddVBand="0" w:evenVBand="0" w:oddHBand="1" w:evenHBand="0" w:firstRowFirstColumn="0" w:firstRowLastColumn="0" w:lastRowFirstColumn="0" w:lastRowLastColumn="0"/>
+            </w:pPr>
+            <w:r>
+              <w:t>System printer liste</w:t>
+            </w:r>
+          </w:p>
+          <w:p>
+            <w:pPr>
+              <w:pStyle w:val="Listeafsnit"/>
+              <w:numPr>
+                <w:ilvl w:val="0"/>
+                <w:numId w:val="12"/>
+              </w:numPr>
+              <w:spacing w:before="0"/>
+              <w:cnfStyle w:val="000000100000" w:firstRow="0" w:lastRow="0" w:firstColumn="0" w:lastColumn="0" w:oddVBand="0" w:evenVBand="0" w:oddHBand="1" w:evenHBand="0" w:firstRowFirstColumn="0" w:firstRowLastColumn="0" w:lastRowFirstColumn="0" w:lastRowLastColumn="0"/>
+            </w:pPr>
+            <w:r>
+              <w:t xml:space="preserve">System </w:t>
+            </w:r>
+            <w:r>
+              <w:rPr>
+                <w:color w:val="000000" w:themeColor="text1"/>
+              </w:rPr>
+              <w:t xml:space="preserve">prompter om </w:t>
+            </w:r>
+            <w:r>
+              <w:rPr>
+                <w:color w:val="000000" w:themeColor="text1"/>
+              </w:rPr>
+              <w:t>returnering</w:t>
+            </w:r>
+          </w:p>
+          <w:p>
+            <w:pPr>
+              <w:pStyle w:val="Listeafsnit"/>
+              <w:numPr>
+                <w:ilvl w:val="0"/>
+                <w:numId w:val="12"/>
+              </w:numPr>
+              <w:spacing w:before="0"/>
+              <w:cnfStyle w:val="000000100000" w:firstRow="0" w:lastRow="0" w:firstColumn="0" w:lastColumn="0" w:oddVBand="0" w:evenVBand="0" w:oddHBand="1" w:evenHBand="0" w:firstRowFirstColumn="0" w:firstRowLastColumn="0" w:lastRowFirstColumn="0" w:lastRowLastColumn="0"/>
+            </w:pPr>
+            <w:r>
+              <w:t xml:space="preserve">Træner vælger at </w:t>
+            </w:r>
+            <w:r>
+              <w:t>returnere</w:t>
+            </w:r>
+          </w:p>
+          <w:p>
+            <w:pPr>
+              <w:pStyle w:val="Listeafsnit"/>
+              <w:numPr>
+                <w:ilvl w:val="0"/>
+                <w:numId w:val="12"/>
+              </w:numPr>
+              <w:spacing w:before="0"/>
+              <w:cnfStyle w:val="000000100000" w:firstRow="0" w:lastRow="0" w:firstColumn="0" w:lastColumn="0" w:oddVBand="0" w:evenVBand="0" w:oddHBand="1" w:evenHBand="0" w:firstRowFirstColumn="0" w:firstRowLastColumn="0" w:lastRowFirstColumn="0" w:lastRowLastColumn="0"/>
+            </w:pPr>
+            <w:r>
+              <w:t>System returnerer til ”</w:t>
+            </w:r>
+            <w:r>
+              <w:t>træner menu</w:t>
+            </w:r>
+            <w:r>
+              <w:t>”</w:t>
+            </w:r>
+          </w:p>
+          <w:p>
+            <w:pPr>
+              <w:cnfStyle w:val="000000100000" w:firstRow="0" w:lastRow="0" w:firstColumn="0" w:lastColumn="0" w:oddVBand="0" w:evenVBand="0" w:oddHBand="1" w:evenHBand="0" w:firstRowFirstColumn="0" w:firstRowLastColumn="0" w:lastRowFirstColumn="0" w:lastRowLastColumn="0"/>
+            </w:pPr>
+          </w:p>
+        </w:tc>
+      </w:tr>
+      <w:tr>
+        <w:trPr>
+          <w:trHeight w:val="451"/>
+        </w:trPr>
+        <w:tc>
+          <w:tcPr>
+            <w:cnfStyle w:val="001000000000" w:firstRow="0" w:lastRow="0" w:firstColumn="1" w:lastColumn="0" w:oddVBand="0" w:evenVBand="0" w:oddHBand="0" w:evenHBand="0" w:firstRowFirstColumn="0" w:firstRowLastColumn="0" w:lastRowFirstColumn="0" w:lastRowLastColumn="0"/>
+            <w:tcW w:w="4814" w:type="dxa"/>
+          </w:tcPr>
+          <w:p>
+            <w:r>
+              <w:t>Extensions</w:t>
+            </w:r>
+          </w:p>
+        </w:tc>
+        <w:tc>
+          <w:tcPr>
+            <w:tcW w:w="4814" w:type="dxa"/>
+          </w:tcPr>
+          <w:p>
+            <w:pPr>
+              <w:cnfStyle w:val="000000000000" w:firstRow="0" w:lastRow="0" w:firstColumn="0" w:lastColumn="0" w:oddVBand="0" w:evenVBand="0" w:oddHBand="0" w:evenHBand="0" w:firstRowFirstColumn="0" w:firstRowLastColumn="0" w:lastRowFirstColumn="0" w:lastRowLastColumn="0"/>
+            </w:pPr>
+            <w:r>
+              <w:t xml:space="preserve">3a. Træner </w:t>
+            </w:r>
+            <w:r>
+              <w:t xml:space="preserve">indtaster </w:t>
+            </w:r>
+            <w:r>
+              <w:t>ugyldigt input.</w:t>
+            </w:r>
+          </w:p>
+          <w:p>
+            <w:pPr>
+              <w:pStyle w:val="Listeafsnit"/>
+              <w:numPr>
+                <w:ilvl w:val="0"/>
+                <w:numId w:val="13"/>
+              </w:numPr>
+              <w:spacing w:before="0"/>
+              <w:cnfStyle w:val="000000000000" w:firstRow="0" w:lastRow="0" w:firstColumn="0" w:lastColumn="0" w:oddVBand="0" w:evenVBand="0" w:oddHBand="0" w:evenHBand="0" w:firstRowFirstColumn="0" w:firstRowLastColumn="0" w:lastRowFirstColumn="0" w:lastRowLastColumn="0"/>
+            </w:pPr>
+            <w:r>
+              <w:t>System prompter for gyldigt navn for disciplin.</w:t>
+            </w:r>
+          </w:p>
+          <w:p>
+            <w:pPr>
+              <w:pStyle w:val="Listeafsnit"/>
+              <w:numPr>
+                <w:ilvl w:val="0"/>
+                <w:numId w:val="13"/>
+              </w:numPr>
+              <w:spacing w:before="0"/>
+              <w:cnfStyle w:val="000000000000" w:firstRow="0" w:lastRow="0" w:firstColumn="0" w:lastColumn="0" w:oddVBand="0" w:evenVBand="0" w:oddHBand="0" w:evenHBand="0" w:firstRowFirstColumn="0" w:firstRowLastColumn="0" w:lastRowFirstColumn="0" w:lastRowLastColumn="0"/>
+            </w:pPr>
+            <w:r>
+              <w:t>Hvis navn er gyldigt, fortsæt til punkt 4. Ellers returner til 3a</w:t>
+            </w:r>
+          </w:p>
+          <w:p>
+            <w:pPr>
+              <w:cnfStyle w:val="000000000000" w:firstRow="0" w:lastRow="0" w:firstColumn="0" w:lastColumn="0" w:oddVBand="0" w:evenVBand="0" w:oddHBand="0" w:evenHBand="0" w:firstRowFirstColumn="0" w:firstRowLastColumn="0" w:lastRowFirstColumn="0" w:lastRowLastColumn="0"/>
+            </w:pPr>
+            <w:r>
+              <w:t>5a. Træner vælger at printe en ny liste ud.</w:t>
+            </w:r>
+          </w:p>
+          <w:p>
+            <w:pPr>
+              <w:pStyle w:val="Listeafsnit"/>
+              <w:numPr>
+                <w:ilvl w:val="0"/>
+                <w:numId w:val="14"/>
+              </w:numPr>
+              <w:spacing w:before="0"/>
+              <w:cnfStyle w:val="000000000000" w:firstRow="0" w:lastRow="0" w:firstColumn="0" w:lastColumn="0" w:oddVBand="0" w:evenVBand="0" w:oddHBand="0" w:evenHBand="0" w:firstRowFirstColumn="0" w:firstRowLastColumn="0" w:lastRowFirstColumn="0" w:lastRowLastColumn="0"/>
+            </w:pPr>
+            <w:r>
+              <w:t xml:space="preserve">Returner til punkt 2. </w:t>
+            </w:r>
+            <w:r>
+              <w:br/>
+              <w:t xml:space="preserve">Ellers fortsæt til punkt 6.  </w:t>
+            </w:r>
+          </w:p>
+          <w:p>
+            <w:pPr>
+              <w:cnfStyle w:val="000000000000" w:firstRow="0" w:lastRow="0" w:firstColumn="0" w:lastColumn="0" w:oddVBand="0" w:evenVBand="0" w:oddHBand="0" w:evenHBand="0" w:firstRowFirstColumn="0" w:firstRowLastColumn="0" w:lastRowFirstColumn="0" w:lastRowLastColumn="0"/>
+            </w:pPr>
+          </w:p>
+        </w:tc>
+      </w:tr>
+    </w:tbl>
+    <w:p>
+      <w:pPr>
+        <w:jc w:val="center"/>
+      </w:pPr>
+    </w:p>
+    <w:p>
+      <w:pPr>
+        <w:jc w:val="center"/>
+      </w:pPr>
+    </w:p>
+    <w:p>
+      <w:pPr>
+        <w:jc w:val="center"/>
+      </w:pPr>
+    </w:p>
+    <w:p>
+      <w:pPr>
+        <w:jc w:val="center"/>
+      </w:pPr>
+    </w:p>
+    <w:p/>
+    <w:p/>
+    <w:p/>
+    <w:p/>
+    <w:p/>
+    <w:p>
+      <w:pPr>
+        <w:pStyle w:val="Overskrift5"/>
+      </w:pPr>
+      <w:r>
+        <w:t>UC00</w:t>
+      </w:r>
+      <w:r>
+        <w:t>2</w:t>
+      </w:r>
+      <w:r>
+        <w:t xml:space="preserve"> SSD</w:t>
+      </w:r>
+    </w:p>
+    <w:p>
+      <w:r>
+        <w:rPr>
+          <w:noProof/>
+        </w:rPr>
+        <w:drawing>
+          <wp:inline distT="0" distB="0" distL="0" distR="0" wp14:anchorId="3EFCF6A3" wp14:editId="7455F600">
+            <wp:extent cx="4752975" cy="4438650"/>
+            <wp:effectExtent l="0" t="0" r="9525" b="0"/>
+            <wp:docPr id="19" name="Billede 19"/>
+            <wp:cNvGraphicFramePr>
+              <a:graphicFrameLocks xmlns:a="http://schemas.openxmlformats.org/drawingml/2006/main" noChangeAspect="1"/>
+            </wp:cNvGraphicFramePr>
+            <a:graphic xmlns:a="http://schemas.openxmlformats.org/drawingml/2006/main">
+              <a:graphicData uri="http://schemas.openxmlformats.org/drawingml/2006/picture">
+                <pic:pic xmlns:pic="http://schemas.openxmlformats.org/drawingml/2006/picture">
+                  <pic:nvPicPr>
+                    <pic:cNvPr id="0" name="Picture 5"/>
+                    <pic:cNvPicPr>
+                      <a:picLocks noChangeAspect="1" noChangeArrowheads="1"/>
+                    </pic:cNvPicPr>
+                  </pic:nvPicPr>
+                  <pic:blipFill>
+                    <a:blip r:embed="rId17">
+                      <a:extLst>
+                        <a:ext uri="{28A0092B-C50C-407E-A947-70E740481C1C}">
+                          <a14:useLocalDpi xmlns:a14="http://schemas.microsoft.com/office/drawing/2010/main" val="0"/>
+                        </a:ext>
+                      </a:extLst>
+                    </a:blip>
+                    <a:srcRect/>
+                    <a:stretch>
+                      <a:fillRect/>
+                    </a:stretch>
+                  </pic:blipFill>
+                  <pic:spPr bwMode="auto">
+                    <a:xfrm>
+                      <a:off x="0" y="0"/>
+                      <a:ext cx="4752975" cy="4438650"/>
+                    </a:xfrm>
+                    <a:prstGeom prst="rect">
+                      <a:avLst/>
+                    </a:prstGeom>
+                    <a:noFill/>
+                    <a:ln>
+                      <a:noFill/>
+                    </a:ln>
+                  </pic:spPr>
+                </pic:pic>
+              </a:graphicData>
+            </a:graphic>
+          </wp:inline>
+        </w:drawing>
+      </w:r>
+    </w:p>
+    <w:p/>
+    <w:p/>
+    <w:p/>
+    <w:p/>
+    <w:p/>
+    <w:p/>
+    <w:p/>
+    <w:p/>
+    <w:p/>
+    <w:p/>
+    <w:p>
+      <w:pPr>
+        <w:pStyle w:val="Overskrift4"/>
+      </w:pPr>
+      <w:bookmarkStart w:id="37" w:name="_Toc498980982"/>
+      <w:r>
+        <w:lastRenderedPageBreak/>
+        <w:t>Use Case 003</w:t>
+      </w:r>
+      <w:bookmarkEnd w:id="37"/>
+    </w:p>
+    <w:tbl>
+      <w:tblPr>
+        <w:tblStyle w:val="Gittertabel5-mrk-farve3"/>
+        <w:tblW w:w="0" w:type="auto"/>
+        <w:tblLook w:val="04A0" w:firstRow="1" w:lastRow="0" w:firstColumn="1" w:lastColumn="0" w:noHBand="0" w:noVBand="1"/>
+      </w:tblPr>
+      <w:tblGrid>
+        <w:gridCol w:w="4814"/>
+        <w:gridCol w:w="4814"/>
+      </w:tblGrid>
+      <w:tr>
+        <w:trPr>
+          <w:cnfStyle w:val="100000000000" w:firstRow="1" w:lastRow="0" w:firstColumn="0" w:lastColumn="0" w:oddVBand="0" w:evenVBand="0" w:oddHBand="0" w:evenHBand="0" w:firstRowFirstColumn="0" w:firstRowLastColumn="0" w:lastRowFirstColumn="0" w:lastRowLastColumn="0"/>
+        </w:trPr>
+        <w:tc>
+          <w:tcPr>
+            <w:cnfStyle w:val="001000000000" w:firstRow="0" w:lastRow="0" w:firstColumn="1" w:lastColumn="0" w:oddVBand="0" w:evenVBand="0" w:oddHBand="0" w:evenHBand="0" w:firstRowFirstColumn="0" w:firstRowLastColumn="0" w:lastRowFirstColumn="0" w:lastRowLastColumn="0"/>
+            <w:tcW w:w="4814" w:type="dxa"/>
+            <w:tcBorders>
+              <w:left w:val="nil"/>
+              <w:right w:val="single" w:sz="4" w:space="0" w:color="FFFFFF" w:themeColor="background1"/>
+            </w:tcBorders>
+          </w:tcPr>
+          <w:p>
+            <w:r>
+              <w:t>Use Case Section</w:t>
+            </w:r>
+          </w:p>
+        </w:tc>
+        <w:tc>
+          <w:tcPr>
+            <w:tcW w:w="4814" w:type="dxa"/>
+            <w:tcBorders>
+              <w:left w:val="single" w:sz="4" w:space="0" w:color="FFFFFF" w:themeColor="background1"/>
+            </w:tcBorders>
+          </w:tcPr>
+          <w:p>
+            <w:pPr>
+              <w:cnfStyle w:val="100000000000" w:firstRow="1" w:lastRow="0" w:firstColumn="0" w:lastColumn="0" w:oddVBand="0" w:evenVBand="0" w:oddHBand="0" w:evenHBand="0" w:firstRowFirstColumn="0" w:firstRowLastColumn="0" w:lastRowFirstColumn="0" w:lastRowLastColumn="0"/>
+            </w:pPr>
+            <w:r>
+              <w:t>Kommentar</w:t>
+            </w:r>
+          </w:p>
+        </w:tc>
+      </w:tr>
+      <w:tr>
+        <w:trPr>
+          <w:cnfStyle w:val="000000100000" w:firstRow="0" w:lastRow="0" w:firstColumn="0" w:lastColumn="0" w:oddVBand="0" w:evenVBand="0" w:oddHBand="1" w:evenHBand="0" w:firstRowFirstColumn="0" w:firstRowLastColumn="0" w:lastRowFirstColumn="0" w:lastRowLastColumn="0"/>
+        </w:trPr>
+        <w:tc>
+          <w:tcPr>
+            <w:cnfStyle w:val="001000000000" w:firstRow="0" w:lastRow="0" w:firstColumn="1" w:lastColumn="0" w:oddVBand="0" w:evenVBand="0" w:oddHBand="0" w:evenHBand="0" w:firstRowFirstColumn="0" w:firstRowLastColumn="0" w:lastRowFirstColumn="0" w:lastRowLastColumn="0"/>
+            <w:tcW w:w="4814" w:type="dxa"/>
+          </w:tcPr>
+          <w:p>
+            <w:r>
+              <w:t>Use Case Navn</w:t>
+            </w:r>
+          </w:p>
+        </w:tc>
+        <w:tc>
+          <w:tcPr>
+            <w:tcW w:w="4814" w:type="dxa"/>
+          </w:tcPr>
+          <w:p>
+            <w:pPr>
+              <w:cnfStyle w:val="000000100000" w:firstRow="0" w:lastRow="0" w:firstColumn="0" w:lastColumn="0" w:oddVBand="0" w:evenVBand="0" w:oddHBand="1" w:evenHBand="0" w:firstRowFirstColumn="0" w:firstRowLastColumn="0" w:lastRowFirstColumn="0" w:lastRowLastColumn="0"/>
+            </w:pPr>
+            <w:r>
+              <w:t>Print restancer</w:t>
+            </w:r>
+          </w:p>
+        </w:tc>
+      </w:tr>
+      <w:tr>
+        <w:tc>
+          <w:tcPr>
+            <w:cnfStyle w:val="001000000000" w:firstRow="0" w:lastRow="0" w:firstColumn="1" w:lastColumn="0" w:oddVBand="0" w:evenVBand="0" w:oddHBand="0" w:evenHBand="0" w:firstRowFirstColumn="0" w:firstRowLastColumn="0" w:lastRowFirstColumn="0" w:lastRowLastColumn="0"/>
+            <w:tcW w:w="4814" w:type="dxa"/>
+          </w:tcPr>
+          <w:p>
+            <w:r>
+              <w:t>Use Case ID</w:t>
+            </w:r>
+          </w:p>
+        </w:tc>
+        <w:tc>
+          <w:tcPr>
+            <w:tcW w:w="4814" w:type="dxa"/>
+          </w:tcPr>
+          <w:p>
+            <w:pPr>
+              <w:cnfStyle w:val="000000000000" w:firstRow="0" w:lastRow="0" w:firstColumn="0" w:lastColumn="0" w:oddVBand="0" w:evenVBand="0" w:oddHBand="0" w:evenHBand="0" w:firstRowFirstColumn="0" w:firstRowLastColumn="0" w:lastRowFirstColumn="0" w:lastRowLastColumn="0"/>
+            </w:pPr>
+            <w:r>
+              <w:t>UC003</w:t>
+            </w:r>
+          </w:p>
+        </w:tc>
+      </w:tr>
+      <w:tr>
+        <w:trPr>
+          <w:cnfStyle w:val="000000100000" w:firstRow="0" w:lastRow="0" w:firstColumn="0" w:lastColumn="0" w:oddVBand="0" w:evenVBand="0" w:oddHBand="1" w:evenHBand="0" w:firstRowFirstColumn="0" w:firstRowLastColumn="0" w:lastRowFirstColumn="0" w:lastRowLastColumn="0"/>
+        </w:trPr>
+        <w:tc>
+          <w:tcPr>
+            <w:cnfStyle w:val="001000000000" w:firstRow="0" w:lastRow="0" w:firstColumn="1" w:lastColumn="0" w:oddVBand="0" w:evenVBand="0" w:oddHBand="0" w:evenHBand="0" w:firstRowFirstColumn="0" w:firstRowLastColumn="0" w:lastRowFirstColumn="0" w:lastRowLastColumn="0"/>
+            <w:tcW w:w="4814" w:type="dxa"/>
+          </w:tcPr>
+          <w:p>
+            <w:r>
+              <w:t>Scope</w:t>
+            </w:r>
+          </w:p>
+        </w:tc>
+        <w:tc>
+          <w:tcPr>
+            <w:tcW w:w="4814" w:type="dxa"/>
+          </w:tcPr>
+          <w:p>
+            <w:pPr>
+              <w:cnfStyle w:val="000000100000" w:firstRow="0" w:lastRow="0" w:firstColumn="0" w:lastColumn="0" w:oddVBand="0" w:evenVBand="0" w:oddHBand="1" w:evenHBand="0" w:firstRowFirstColumn="0" w:firstRowLastColumn="0" w:lastRowFirstColumn="0" w:lastRowLastColumn="0"/>
+            </w:pPr>
+            <w:r>
+              <w:t>Svømmeklub Delfinen administrativt system</w:t>
+            </w:r>
+          </w:p>
+        </w:tc>
+      </w:tr>
+      <w:tr>
+        <w:tc>
+          <w:tcPr>
+            <w:cnfStyle w:val="001000000000" w:firstRow="0" w:lastRow="0" w:firstColumn="1" w:lastColumn="0" w:oddVBand="0" w:evenVBand="0" w:oddHBand="0" w:evenHBand="0" w:firstRowFirstColumn="0" w:firstRowLastColumn="0" w:lastRowFirstColumn="0" w:lastRowLastColumn="0"/>
+            <w:tcW w:w="4814" w:type="dxa"/>
+          </w:tcPr>
+          <w:p>
+            <w:r>
+              <w:t>Beskrivelse</w:t>
+            </w:r>
+          </w:p>
+        </w:tc>
+        <w:tc>
+          <w:tcPr>
+            <w:tcW w:w="4814" w:type="dxa"/>
+          </w:tcPr>
+          <w:p>
+            <w:pPr>
+              <w:cnfStyle w:val="000000000000" w:firstRow="0" w:lastRow="0" w:firstColumn="0" w:lastColumn="0" w:oddVBand="0" w:evenVBand="0" w:oddHBand="0" w:evenHBand="0" w:firstRowFirstColumn="0" w:firstRowLastColumn="0" w:lastRowFirstColumn="0" w:lastRowLastColumn="0"/>
+            </w:pPr>
+            <w:r>
+              <w:t>Kassereren skal kunne se en liste over de medlemmer der er i restance.</w:t>
+            </w:r>
+          </w:p>
+        </w:tc>
+      </w:tr>
+      <w:tr>
+        <w:trPr>
+          <w:cnfStyle w:val="000000100000" w:firstRow="0" w:lastRow="0" w:firstColumn="0" w:lastColumn="0" w:oddVBand="0" w:evenVBand="0" w:oddHBand="1" w:evenHBand="0" w:firstRowFirstColumn="0" w:firstRowLastColumn="0" w:lastRowFirstColumn="0" w:lastRowLastColumn="0"/>
+        </w:trPr>
+        <w:tc>
+          <w:tcPr>
+            <w:cnfStyle w:val="001000000000" w:firstRow="0" w:lastRow="0" w:firstColumn="1" w:lastColumn="0" w:oddVBand="0" w:evenVBand="0" w:oddHBand="0" w:evenHBand="0" w:firstRowFirstColumn="0" w:firstRowLastColumn="0" w:lastRowFirstColumn="0" w:lastRowLastColumn="0"/>
+            <w:tcW w:w="4814" w:type="dxa"/>
+          </w:tcPr>
+          <w:p>
+            <w:r>
+              <w:t>Aktør(er)</w:t>
+            </w:r>
+          </w:p>
+        </w:tc>
+        <w:tc>
+          <w:tcPr>
+            <w:tcW w:w="4814" w:type="dxa"/>
+          </w:tcPr>
+          <w:p>
+            <w:pPr>
+              <w:cnfStyle w:val="000000100000" w:firstRow="0" w:lastRow="0" w:firstColumn="0" w:lastColumn="0" w:oddVBand="0" w:evenVBand="0" w:oddHBand="1" w:evenHBand="0" w:firstRowFirstColumn="0" w:firstRowLastColumn="0" w:lastRowFirstColumn="0" w:lastRowLastColumn="0"/>
+            </w:pPr>
+            <w:r>
+              <w:t>Kasserer</w:t>
+            </w:r>
+          </w:p>
+        </w:tc>
+      </w:tr>
+      <w:tr>
+        <w:tc>
+          <w:tcPr>
+            <w:cnfStyle w:val="001000000000" w:firstRow="0" w:lastRow="0" w:firstColumn="1" w:lastColumn="0" w:oddVBand="0" w:evenVBand="0" w:oddHBand="0" w:evenHBand="0" w:firstRowFirstColumn="0" w:firstRowLastColumn="0" w:lastRowFirstColumn="0" w:lastRowLastColumn="0"/>
+            <w:tcW w:w="4814" w:type="dxa"/>
+          </w:tcPr>
+          <w:p>
+            <w:r>
+              <w:t>Stakeholders</w:t>
+            </w:r>
+          </w:p>
+        </w:tc>
+        <w:tc>
+          <w:tcPr>
+            <w:tcW w:w="4814" w:type="dxa"/>
+          </w:tcPr>
+          <w:p>
+            <w:pPr>
+              <w:cnfStyle w:val="000000000000" w:firstRow="0" w:lastRow="0" w:firstColumn="0" w:lastColumn="0" w:oddVBand="0" w:evenVBand="0" w:oddHBand="0" w:evenHBand="0" w:firstRowFirstColumn="0" w:firstRowLastColumn="0" w:lastRowFirstColumn="0" w:lastRowLastColumn="0"/>
+            </w:pPr>
+            <w:r>
+              <w:t>Kasserer for svømmeklubben Delfin</w:t>
+            </w:r>
+          </w:p>
+        </w:tc>
+      </w:tr>
+      <w:tr>
+        <w:trPr>
+          <w:cnfStyle w:val="000000100000" w:firstRow="0" w:lastRow="0" w:firstColumn="0" w:lastColumn="0" w:oddVBand="0" w:evenVBand="0" w:oddHBand="1" w:evenHBand="0" w:firstRowFirstColumn="0" w:firstRowLastColumn="0" w:lastRowFirstColumn="0" w:lastRowLastColumn="0"/>
+        </w:trPr>
+        <w:tc>
+          <w:tcPr>
+            <w:cnfStyle w:val="001000000000" w:firstRow="0" w:lastRow="0" w:firstColumn="1" w:lastColumn="0" w:oddVBand="0" w:evenVBand="0" w:oddHBand="0" w:evenHBand="0" w:firstRowFirstColumn="0" w:firstRowLastColumn="0" w:lastRowFirstColumn="0" w:lastRowLastColumn="0"/>
+            <w:tcW w:w="4814" w:type="dxa"/>
+          </w:tcPr>
+          <w:p>
+            <w:r>
+              <w:t>Preconditions</w:t>
+            </w:r>
+          </w:p>
+        </w:tc>
+        <w:tc>
+          <w:tcPr>
+            <w:tcW w:w="4814" w:type="dxa"/>
+          </w:tcPr>
+          <w:p>
+            <w:pPr>
+              <w:cnfStyle w:val="000000100000" w:firstRow="0" w:lastRow="0" w:firstColumn="0" w:lastColumn="0" w:oddVBand="0" w:evenVBand="0" w:oddHBand="1" w:evenHBand="0" w:firstRowFirstColumn="0" w:firstRowLastColumn="0" w:lastRowFirstColumn="0" w:lastRowLastColumn="0"/>
+            </w:pPr>
+            <w:r>
+              <w:t>Klubben har mindst et medlem</w:t>
+            </w:r>
+          </w:p>
+        </w:tc>
+      </w:tr>
+      <w:tr>
+        <w:tc>
+          <w:tcPr>
+            <w:cnfStyle w:val="001000000000" w:firstRow="0" w:lastRow="0" w:firstColumn="1" w:lastColumn="0" w:oddVBand="0" w:evenVBand="0" w:oddHBand="0" w:evenHBand="0" w:firstRowFirstColumn="0" w:firstRowLastColumn="0" w:lastRowFirstColumn="0" w:lastRowLastColumn="0"/>
+            <w:tcW w:w="4814" w:type="dxa"/>
+          </w:tcPr>
+          <w:p>
+            <w:r>
+              <w:t>Succes garanti</w:t>
+            </w:r>
+          </w:p>
+        </w:tc>
+        <w:tc>
+          <w:tcPr>
+            <w:tcW w:w="4814" w:type="dxa"/>
+          </w:tcPr>
+          <w:p>
+            <w:pPr>
+              <w:cnfStyle w:val="000000000000" w:firstRow="0" w:lastRow="0" w:firstColumn="0" w:lastColumn="0" w:oddVBand="0" w:evenVBand="0" w:oddHBand="0" w:evenHBand="0" w:firstRowFirstColumn="0" w:firstRowLastColumn="0" w:lastRowFirstColumn="0" w:lastRowLastColumn="0"/>
+            </w:pPr>
+            <w:r>
+              <w:t xml:space="preserve">En liste over medlemmer der er i restance bliver printet ud på konsollen. </w:t>
+            </w:r>
+          </w:p>
+        </w:tc>
+      </w:tr>
+      <w:tr>
+        <w:trPr>
+          <w:cnfStyle w:val="000000100000" w:firstRow="0" w:lastRow="0" w:firstColumn="0" w:lastColumn="0" w:oddVBand="0" w:evenVBand="0" w:oddHBand="1" w:evenHBand="0" w:firstRowFirstColumn="0" w:firstRowLastColumn="0" w:lastRowFirstColumn="0" w:lastRowLastColumn="0"/>
+          <w:trHeight w:val="451"/>
+        </w:trPr>
+        <w:tc>
+          <w:tcPr>
+            <w:cnfStyle w:val="001000000000" w:firstRow="0" w:lastRow="0" w:firstColumn="1" w:lastColumn="0" w:oddVBand="0" w:evenVBand="0" w:oddHBand="0" w:evenHBand="0" w:firstRowFirstColumn="0" w:firstRowLastColumn="0" w:lastRowFirstColumn="0" w:lastRowLastColumn="0"/>
+            <w:tcW w:w="4814" w:type="dxa"/>
+          </w:tcPr>
+          <w:p>
+            <w:r>
+              <w:t>Main flow</w:t>
+            </w:r>
+          </w:p>
+        </w:tc>
+        <w:tc>
+          <w:tcPr>
+            <w:tcW w:w="4814" w:type="dxa"/>
+          </w:tcPr>
+          <w:p>
+            <w:pPr>
+              <w:cnfStyle w:val="000000100000" w:firstRow="0" w:lastRow="0" w:firstColumn="0" w:lastColumn="0" w:oddVBand="0" w:evenVBand="0" w:oddHBand="1" w:evenHBand="0" w:firstRowFirstColumn="0" w:firstRowLastColumn="0" w:lastRowFirstColumn="0" w:lastRowLastColumn="0"/>
+            </w:pPr>
+          </w:p>
+          <w:p>
+            <w:pPr>
+              <w:pStyle w:val="Listeafsnit"/>
+              <w:numPr>
+                <w:ilvl w:val="0"/>
+                <w:numId w:val="15"/>
+              </w:numPr>
+              <w:spacing w:before="0"/>
+              <w:cnfStyle w:val="000000100000" w:firstRow="0" w:lastRow="0" w:firstColumn="0" w:lastColumn="0" w:oddVBand="0" w:evenVBand="0" w:oddHBand="1" w:evenHBand="0" w:firstRowFirstColumn="0" w:firstRowLastColumn="0" w:lastRowFirstColumn="0" w:lastRowLastColumn="0"/>
+            </w:pPr>
+            <w:r>
+              <w:t xml:space="preserve">Kasserer vælger </w:t>
+            </w:r>
+            <w:r>
+              <w:rPr>
+                <w:i/>
+              </w:rPr>
+              <w:t>print restanceliste</w:t>
+            </w:r>
+            <w:r>
+              <w:rPr>
+                <w:i/>
+              </w:rPr>
+              <w:t xml:space="preserve"> </w:t>
+            </w:r>
+            <w:r>
+              <w:t>fra menu.</w:t>
+            </w:r>
+          </w:p>
+          <w:p>
+            <w:pPr>
+              <w:pStyle w:val="Listeafsnit"/>
+              <w:numPr>
+                <w:ilvl w:val="0"/>
+                <w:numId w:val="15"/>
+              </w:numPr>
+              <w:spacing w:before="0"/>
+              <w:cnfStyle w:val="000000100000" w:firstRow="0" w:lastRow="0" w:firstColumn="0" w:lastColumn="0" w:oddVBand="0" w:evenVBand="0" w:oddHBand="1" w:evenHBand="0" w:firstRowFirstColumn="0" w:firstRowLastColumn="0" w:lastRowFirstColumn="0" w:lastRowLastColumn="0"/>
+            </w:pPr>
+            <w:r>
+              <w:t>System printer liste.</w:t>
+            </w:r>
+          </w:p>
+          <w:p>
+            <w:pPr>
+              <w:pStyle w:val="Listeafsnit"/>
+              <w:numPr>
+                <w:ilvl w:val="0"/>
+                <w:numId w:val="15"/>
+              </w:numPr>
+              <w:spacing w:before="0"/>
+              <w:cnfStyle w:val="000000100000" w:firstRow="0" w:lastRow="0" w:firstColumn="0" w:lastColumn="0" w:oddVBand="0" w:evenVBand="0" w:oddHBand="1" w:evenHBand="0" w:firstRowFirstColumn="0" w:firstRowLastColumn="0" w:lastRowFirstColumn="0" w:lastRowLastColumn="0"/>
+            </w:pPr>
+            <w:r>
+              <w:t>System returnerer til menu.</w:t>
+            </w:r>
+          </w:p>
+          <w:p>
+            <w:pPr>
+              <w:cnfStyle w:val="000000100000" w:firstRow="0" w:lastRow="0" w:firstColumn="0" w:lastColumn="0" w:oddVBand="0" w:evenVBand="0" w:oddHBand="1" w:evenHBand="0" w:firstRowFirstColumn="0" w:firstRowLastColumn="0" w:lastRowFirstColumn="0" w:lastRowLastColumn="0"/>
+            </w:pPr>
+          </w:p>
+        </w:tc>
+      </w:tr>
+      <w:tr>
+        <w:trPr>
+          <w:trHeight w:val="451"/>
+        </w:trPr>
+        <w:tc>
+          <w:tcPr>
+            <w:cnfStyle w:val="001000000000" w:firstRow="0" w:lastRow="0" w:firstColumn="1" w:lastColumn="0" w:oddVBand="0" w:evenVBand="0" w:oddHBand="0" w:evenHBand="0" w:firstRowFirstColumn="0" w:firstRowLastColumn="0" w:lastRowFirstColumn="0" w:lastRowLastColumn="0"/>
+            <w:tcW w:w="4814" w:type="dxa"/>
+          </w:tcPr>
+          <w:p>
+            <w:r>
+              <w:t>Extensions</w:t>
+            </w:r>
+          </w:p>
+        </w:tc>
+        <w:tc>
+          <w:tcPr>
+            <w:tcW w:w="4814" w:type="dxa"/>
+          </w:tcPr>
+          <w:p>
+            <w:pPr>
+              <w:cnfStyle w:val="000000000000" w:firstRow="0" w:lastRow="0" w:firstColumn="0" w:lastColumn="0" w:oddVBand="0" w:evenVBand="0" w:oddHBand="0" w:evenHBand="0" w:firstRowFirstColumn="0" w:firstRowLastColumn="0" w:lastRowFirstColumn="0" w:lastRowLastColumn="0"/>
+            </w:pPr>
+          </w:p>
+          <w:p>
+            <w:pPr>
+              <w:cnfStyle w:val="000000000000" w:firstRow="0" w:lastRow="0" w:firstColumn="0" w:lastColumn="0" w:oddVBand="0" w:evenVBand="0" w:oddHBand="0" w:evenHBand="0" w:firstRowFirstColumn="0" w:firstRowLastColumn="0" w:lastRowFirstColumn="0" w:lastRowLastColumn="0"/>
+              <w:rPr>
+                <w:sz w:val="22"/>
+                <w:szCs w:val="22"/>
+              </w:rPr>
+            </w:pPr>
+            <w:r>
+              <w:rPr>
+                <w:sz w:val="22"/>
+                <w:szCs w:val="22"/>
+              </w:rPr>
+              <w:t xml:space="preserve">1a. Ingen medlemmer er i restance. </w:t>
+            </w:r>
+          </w:p>
+          <w:p>
+            <w:pPr>
+              <w:pStyle w:val="Listeafsnit"/>
+              <w:numPr>
+                <w:ilvl w:val="0"/>
+                <w:numId w:val="16"/>
+              </w:numPr>
+              <w:spacing w:before="0"/>
+              <w:cnfStyle w:val="000000000000" w:firstRow="0" w:lastRow="0" w:firstColumn="0" w:lastColumn="0" w:oddVBand="0" w:evenVBand="0" w:oddHBand="0" w:evenHBand="0" w:firstRowFirstColumn="0" w:firstRowLastColumn="0" w:lastRowFirstColumn="0" w:lastRowLastColumn="0"/>
+            </w:pPr>
+            <w:r>
+              <w:t>System printer besked og fortsætter til punkt 3.</w:t>
+            </w:r>
+          </w:p>
+          <w:p>
+            <w:pPr>
+              <w:cnfStyle w:val="000000000000" w:firstRow="0" w:lastRow="0" w:firstColumn="0" w:lastColumn="0" w:oddVBand="0" w:evenVBand="0" w:oddHBand="0" w:evenHBand="0" w:firstRowFirstColumn="0" w:firstRowLastColumn="0" w:lastRowFirstColumn="0" w:lastRowLastColumn="0"/>
+            </w:pPr>
+          </w:p>
+        </w:tc>
+      </w:tr>
+    </w:tbl>
+    <w:p/>
+    <w:p/>
+    <w:p>
+      <w:pPr>
+        <w:pStyle w:val="Overskrift5"/>
+      </w:pPr>
+      <w:r>
+        <w:t>UC00</w:t>
+      </w:r>
+      <w:r>
+        <w:t>3</w:t>
+      </w:r>
+      <w:r>
+        <w:t xml:space="preserve"> SSD</w:t>
+      </w:r>
+    </w:p>
+    <w:p>
+      <w:r>
+        <w:rPr>
+          <w:noProof/>
+        </w:rPr>
+        <w:drawing>
+          <wp:inline distT="0" distB="0" distL="0" distR="0" wp14:anchorId="3BF47630" wp14:editId="34305927">
+            <wp:extent cx="4724400" cy="2800350"/>
+            <wp:effectExtent l="0" t="0" r="0" b="0"/>
+            <wp:docPr id="21" name="Billede 21"/>
+            <wp:cNvGraphicFramePr>
+              <a:graphicFrameLocks xmlns:a="http://schemas.openxmlformats.org/drawingml/2006/main" noChangeAspect="1"/>
+            </wp:cNvGraphicFramePr>
+            <a:graphic xmlns:a="http://schemas.openxmlformats.org/drawingml/2006/main">
+              <a:graphicData uri="http://schemas.openxmlformats.org/drawingml/2006/picture">
+                <pic:pic xmlns:pic="http://schemas.openxmlformats.org/drawingml/2006/picture">
+                  <pic:nvPicPr>
+                    <pic:cNvPr id="0" name="Picture 7"/>
+                    <pic:cNvPicPr>
+                      <a:picLocks noChangeAspect="1" noChangeArrowheads="1"/>
+                    </pic:cNvPicPr>
+                  </pic:nvPicPr>
+                  <pic:blipFill>
+                    <a:blip r:embed="rId18">
+                      <a:extLst>
+                        <a:ext uri="{28A0092B-C50C-407E-A947-70E740481C1C}">
+                          <a14:useLocalDpi xmlns:a14="http://schemas.microsoft.com/office/drawing/2010/main" val="0"/>
+                        </a:ext>
+                      </a:extLst>
+                    </a:blip>
+                    <a:srcRect/>
+                    <a:stretch>
+                      <a:fillRect/>
+                    </a:stretch>
+                  </pic:blipFill>
+                  <pic:spPr bwMode="auto">
+                    <a:xfrm>
+                      <a:off x="0" y="0"/>
+                      <a:ext cx="4724400" cy="2800350"/>
+                    </a:xfrm>
+                    <a:prstGeom prst="rect">
+                      <a:avLst/>
+                    </a:prstGeom>
+                    <a:noFill/>
+                    <a:ln>
+                      <a:noFill/>
+                    </a:ln>
+                  </pic:spPr>
+                </pic:pic>
+              </a:graphicData>
+            </a:graphic>
+          </wp:inline>
+        </w:drawing>
+      </w:r>
+    </w:p>
+    <w:p>
+      <w:r>
+        <w:br w:type="page"/>
+      </w:r>
+    </w:p>
+    <w:p>
+      <w:pPr>
+        <w:pStyle w:val="Overskrift4"/>
+      </w:pPr>
+      <w:r>
+        <w:lastRenderedPageBreak/>
+        <w:t xml:space="preserve">Use Case </w:t>
+      </w:r>
+      <w:r>
+        <w:t>8</w:t>
+      </w:r>
+    </w:p>
+    <w:tbl>
+      <w:tblPr>
+        <w:tblStyle w:val="Gittertabel5-mrk-farve3"/>
+        <w:tblW w:w="0" w:type="auto"/>
+        <w:tblLook w:val="04A0" w:firstRow="1" w:lastRow="0" w:firstColumn="1" w:lastColumn="0" w:noHBand="0" w:noVBand="1"/>
+      </w:tblPr>
+      <w:tblGrid>
+        <w:gridCol w:w="4814"/>
+        <w:gridCol w:w="4814"/>
+      </w:tblGrid>
+      <w:tr>
+        <w:trPr>
+          <w:cnfStyle w:val="100000000000" w:firstRow="1" w:lastRow="0" w:firstColumn="0" w:lastColumn="0" w:oddVBand="0" w:evenVBand="0" w:oddHBand="0" w:evenHBand="0" w:firstRowFirstColumn="0" w:firstRowLastColumn="0" w:lastRowFirstColumn="0" w:lastRowLastColumn="0"/>
+        </w:trPr>
+        <w:tc>
+          <w:tcPr>
+            <w:cnfStyle w:val="001000000000" w:firstRow="0" w:lastRow="0" w:firstColumn="1" w:lastColumn="0" w:oddVBand="0" w:evenVBand="0" w:oddHBand="0" w:evenHBand="0" w:firstRowFirstColumn="0" w:firstRowLastColumn="0" w:lastRowFirstColumn="0" w:lastRowLastColumn="0"/>
+            <w:tcW w:w="4814" w:type="dxa"/>
+            <w:tcBorders>
+              <w:left w:val="nil"/>
+              <w:right w:val="single" w:sz="4" w:space="0" w:color="FFFFFF" w:themeColor="background1"/>
+            </w:tcBorders>
+          </w:tcPr>
+          <w:p>
+            <w:r>
+              <w:t>Use Case Section</w:t>
+            </w:r>
+          </w:p>
+        </w:tc>
+        <w:tc>
+          <w:tcPr>
+            <w:tcW w:w="4814" w:type="dxa"/>
+            <w:tcBorders>
+              <w:left w:val="single" w:sz="4" w:space="0" w:color="FFFFFF" w:themeColor="background1"/>
+            </w:tcBorders>
+          </w:tcPr>
+          <w:p>
+            <w:pPr>
+              <w:cnfStyle w:val="100000000000" w:firstRow="1" w:lastRow="0" w:firstColumn="0" w:lastColumn="0" w:oddVBand="0" w:evenVBand="0" w:oddHBand="0" w:evenHBand="0" w:firstRowFirstColumn="0" w:firstRowLastColumn="0" w:lastRowFirstColumn="0" w:lastRowLastColumn="0"/>
+            </w:pPr>
+            <w:r>
+              <w:t>Kommentar</w:t>
+            </w:r>
+          </w:p>
+        </w:tc>
+      </w:tr>
+      <w:tr>
+        <w:trPr>
+          <w:cnfStyle w:val="000000100000" w:firstRow="0" w:lastRow="0" w:firstColumn="0" w:lastColumn="0" w:oddVBand="0" w:evenVBand="0" w:oddHBand="1" w:evenHBand="0" w:firstRowFirstColumn="0" w:firstRowLastColumn="0" w:lastRowFirstColumn="0" w:lastRowLastColumn="0"/>
+        </w:trPr>
+        <w:tc>
+          <w:tcPr>
+            <w:cnfStyle w:val="001000000000" w:firstRow="0" w:lastRow="0" w:firstColumn="1" w:lastColumn="0" w:oddVBand="0" w:evenVBand="0" w:oddHBand="0" w:evenHBand="0" w:firstRowFirstColumn="0" w:firstRowLastColumn="0" w:lastRowFirstColumn="0" w:lastRowLastColumn="0"/>
+            <w:tcW w:w="4814" w:type="dxa"/>
+          </w:tcPr>
+          <w:p>
+            <w:r>
+              <w:t>Use Case Navn</w:t>
+            </w:r>
+          </w:p>
+        </w:tc>
+        <w:tc>
+          <w:tcPr>
+            <w:tcW w:w="4814" w:type="dxa"/>
+          </w:tcPr>
+          <w:p>
+            <w:pPr>
+              <w:cnfStyle w:val="000000100000" w:firstRow="0" w:lastRow="0" w:firstColumn="0" w:lastColumn="0" w:oddVBand="0" w:evenVBand="0" w:oddHBand="1" w:evenHBand="0" w:firstRowFirstColumn="0" w:firstRowLastColumn="0" w:lastRowFirstColumn="0" w:lastRowLastColumn="0"/>
+            </w:pPr>
+            <w:r>
+              <w:t>Opret ny bedste tid</w:t>
+            </w:r>
+          </w:p>
+        </w:tc>
+      </w:tr>
+      <w:tr>
+        <w:tc>
+          <w:tcPr>
+            <w:cnfStyle w:val="001000000000" w:firstRow="0" w:lastRow="0" w:firstColumn="1" w:lastColumn="0" w:oddVBand="0" w:evenVBand="0" w:oddHBand="0" w:evenHBand="0" w:firstRowFirstColumn="0" w:firstRowLastColumn="0" w:lastRowFirstColumn="0" w:lastRowLastColumn="0"/>
+            <w:tcW w:w="4814" w:type="dxa"/>
+          </w:tcPr>
+          <w:p>
+            <w:r>
+              <w:t>Use Case ID</w:t>
+            </w:r>
+          </w:p>
+        </w:tc>
+        <w:tc>
+          <w:tcPr>
+            <w:tcW w:w="4814" w:type="dxa"/>
+          </w:tcPr>
+          <w:p>
+            <w:pPr>
+              <w:cnfStyle w:val="000000000000" w:firstRow="0" w:lastRow="0" w:firstColumn="0" w:lastColumn="0" w:oddVBand="0" w:evenVBand="0" w:oddHBand="0" w:evenHBand="0" w:firstRowFirstColumn="0" w:firstRowLastColumn="0" w:lastRowFirstColumn="0" w:lastRowLastColumn="0"/>
+            </w:pPr>
+            <w:r>
+              <w:t>UC008</w:t>
+            </w:r>
+          </w:p>
+        </w:tc>
+      </w:tr>
+      <w:tr>
+        <w:trPr>
+          <w:cnfStyle w:val="000000100000" w:firstRow="0" w:lastRow="0" w:firstColumn="0" w:lastColumn="0" w:oddVBand="0" w:evenVBand="0" w:oddHBand="1" w:evenHBand="0" w:firstRowFirstColumn="0" w:firstRowLastColumn="0" w:lastRowFirstColumn="0" w:lastRowLastColumn="0"/>
+        </w:trPr>
+        <w:tc>
+          <w:tcPr>
+            <w:cnfStyle w:val="001000000000" w:firstRow="0" w:lastRow="0" w:firstColumn="1" w:lastColumn="0" w:oddVBand="0" w:evenVBand="0" w:oddHBand="0" w:evenHBand="0" w:firstRowFirstColumn="0" w:firstRowLastColumn="0" w:lastRowFirstColumn="0" w:lastRowLastColumn="0"/>
+            <w:tcW w:w="4814" w:type="dxa"/>
+          </w:tcPr>
+          <w:p>
+            <w:r>
+              <w:t>Scope</w:t>
+            </w:r>
+          </w:p>
+        </w:tc>
+        <w:tc>
+          <w:tcPr>
+            <w:tcW w:w="4814" w:type="dxa"/>
+          </w:tcPr>
+          <w:p>
+            <w:pPr>
+              <w:cnfStyle w:val="000000100000" w:firstRow="0" w:lastRow="0" w:firstColumn="0" w:lastColumn="0" w:oddVBand="0" w:evenVBand="0" w:oddHBand="1" w:evenHBand="0" w:firstRowFirstColumn="0" w:firstRowLastColumn="0" w:lastRowFirstColumn="0" w:lastRowLastColumn="0"/>
+            </w:pPr>
+            <w:r>
+              <w:t>Svømmeklub Delfinen administrativt system</w:t>
+            </w:r>
+          </w:p>
+        </w:tc>
+      </w:tr>
+      <w:tr>
+        <w:tc>
+          <w:tcPr>
+            <w:cnfStyle w:val="001000000000" w:firstRow="0" w:lastRow="0" w:firstColumn="1" w:lastColumn="0" w:oddVBand="0" w:evenVBand="0" w:oddHBand="0" w:evenHBand="0" w:firstRowFirstColumn="0" w:firstRowLastColumn="0" w:lastRowFirstColumn="0" w:lastRowLastColumn="0"/>
+            <w:tcW w:w="4814" w:type="dxa"/>
+          </w:tcPr>
+          <w:p>
+            <w:r>
+              <w:t>Beskrivelse</w:t>
+            </w:r>
+          </w:p>
+        </w:tc>
+        <w:tc>
+          <w:tcPr>
+            <w:tcW w:w="4814" w:type="dxa"/>
+          </w:tcPr>
+          <w:p>
+            <w:pPr>
+              <w:cnfStyle w:val="000000000000" w:firstRow="0" w:lastRow="0" w:firstColumn="0" w:lastColumn="0" w:oddVBand="0" w:evenVBand="0" w:oddHBand="0" w:evenHBand="0" w:firstRowFirstColumn="0" w:firstRowLastColumn="0" w:lastRowFirstColumn="0" w:lastRowLastColumn="0"/>
+            </w:pPr>
+            <w:r>
+              <w:t>Træner skal kunne tilføje træningsresultat og dato til konkurrencesvømmere</w:t>
+            </w:r>
+            <w:r>
+              <w:t>, og med mulighed for gentagelse</w:t>
+            </w:r>
+          </w:p>
+        </w:tc>
+      </w:tr>
+      <w:tr>
+        <w:trPr>
+          <w:cnfStyle w:val="000000100000" w:firstRow="0" w:lastRow="0" w:firstColumn="0" w:lastColumn="0" w:oddVBand="0" w:evenVBand="0" w:oddHBand="1" w:evenHBand="0" w:firstRowFirstColumn="0" w:firstRowLastColumn="0" w:lastRowFirstColumn="0" w:lastRowLastColumn="0"/>
+        </w:trPr>
+        <w:tc>
+          <w:tcPr>
+            <w:cnfStyle w:val="001000000000" w:firstRow="0" w:lastRow="0" w:firstColumn="1" w:lastColumn="0" w:oddVBand="0" w:evenVBand="0" w:oddHBand="0" w:evenHBand="0" w:firstRowFirstColumn="0" w:firstRowLastColumn="0" w:lastRowFirstColumn="0" w:lastRowLastColumn="0"/>
+            <w:tcW w:w="4814" w:type="dxa"/>
+          </w:tcPr>
+          <w:p>
+            <w:r>
+              <w:t>Aktør(er)</w:t>
+            </w:r>
+          </w:p>
+        </w:tc>
+        <w:tc>
+          <w:tcPr>
+            <w:tcW w:w="4814" w:type="dxa"/>
+          </w:tcPr>
+          <w:p>
+            <w:pPr>
+              <w:cnfStyle w:val="000000100000" w:firstRow="0" w:lastRow="0" w:firstColumn="0" w:lastColumn="0" w:oddVBand="0" w:evenVBand="0" w:oddHBand="1" w:evenHBand="0" w:firstRowFirstColumn="0" w:firstRowLastColumn="0" w:lastRowFirstColumn="0" w:lastRowLastColumn="0"/>
+            </w:pPr>
+            <w:r>
+              <w:t>Træner</w:t>
+            </w:r>
+          </w:p>
+        </w:tc>
+      </w:tr>
+      <w:tr>
+        <w:tc>
+          <w:tcPr>
+            <w:cnfStyle w:val="001000000000" w:firstRow="0" w:lastRow="0" w:firstColumn="1" w:lastColumn="0" w:oddVBand="0" w:evenVBand="0" w:oddHBand="0" w:evenHBand="0" w:firstRowFirstColumn="0" w:firstRowLastColumn="0" w:lastRowFirstColumn="0" w:lastRowLastColumn="0"/>
+            <w:tcW w:w="4814" w:type="dxa"/>
+          </w:tcPr>
+          <w:p>
+            <w:r>
+              <w:t>Stakeholders</w:t>
+            </w:r>
+          </w:p>
+        </w:tc>
+        <w:tc>
+          <w:tcPr>
+            <w:tcW w:w="4814" w:type="dxa"/>
+          </w:tcPr>
+          <w:p>
+            <w:pPr>
+              <w:cnfStyle w:val="000000000000" w:firstRow="0" w:lastRow="0" w:firstColumn="0" w:lastColumn="0" w:oddVBand="0" w:evenVBand="0" w:oddHBand="0" w:evenHBand="0" w:firstRowFirstColumn="0" w:firstRowLastColumn="0" w:lastRowFirstColumn="0" w:lastRowLastColumn="0"/>
+            </w:pPr>
+            <w:r>
+              <w:t>Træneren i svømmeklubben Delfinen</w:t>
+            </w:r>
+          </w:p>
+        </w:tc>
+      </w:tr>
+      <w:tr>
+        <w:trPr>
+          <w:cnfStyle w:val="000000100000" w:firstRow="0" w:lastRow="0" w:firstColumn="0" w:lastColumn="0" w:oddVBand="0" w:evenVBand="0" w:oddHBand="1" w:evenHBand="0" w:firstRowFirstColumn="0" w:firstRowLastColumn="0" w:lastRowFirstColumn="0" w:lastRowLastColumn="0"/>
+        </w:trPr>
+        <w:tc>
+          <w:tcPr>
+            <w:cnfStyle w:val="001000000000" w:firstRow="0" w:lastRow="0" w:firstColumn="1" w:lastColumn="0" w:oddVBand="0" w:evenVBand="0" w:oddHBand="0" w:evenHBand="0" w:firstRowFirstColumn="0" w:firstRowLastColumn="0" w:lastRowFirstColumn="0" w:lastRowLastColumn="0"/>
+            <w:tcW w:w="4814" w:type="dxa"/>
+          </w:tcPr>
+          <w:p>
+            <w:r>
+              <w:t>Preconditions</w:t>
+            </w:r>
+          </w:p>
+        </w:tc>
+        <w:tc>
+          <w:tcPr>
+            <w:tcW w:w="4814" w:type="dxa"/>
+          </w:tcPr>
+          <w:p>
+            <w:pPr>
+              <w:cnfStyle w:val="000000100000" w:firstRow="0" w:lastRow="0" w:firstColumn="0" w:lastColumn="0" w:oddVBand="0" w:evenVBand="0" w:oddHBand="1" w:evenHBand="0" w:firstRowFirstColumn="0" w:firstRowLastColumn="0" w:lastRowFirstColumn="0" w:lastRowLastColumn="0"/>
+            </w:pPr>
+            <w:r>
+              <w:t>Klubben har mindst én konkurrencesvømmer</w:t>
+            </w:r>
+          </w:p>
+        </w:tc>
+      </w:tr>
+      <w:tr>
+        <w:tc>
+          <w:tcPr>
+            <w:cnfStyle w:val="001000000000" w:firstRow="0" w:lastRow="0" w:firstColumn="1" w:lastColumn="0" w:oddVBand="0" w:evenVBand="0" w:oddHBand="0" w:evenHBand="0" w:firstRowFirstColumn="0" w:firstRowLastColumn="0" w:lastRowFirstColumn="0" w:lastRowLastColumn="0"/>
+            <w:tcW w:w="4814" w:type="dxa"/>
+          </w:tcPr>
+          <w:p>
+            <w:r>
+              <w:t>Succes garanti</w:t>
+            </w:r>
+          </w:p>
+        </w:tc>
+        <w:tc>
+          <w:tcPr>
+            <w:tcW w:w="4814" w:type="dxa"/>
+          </w:tcPr>
+          <w:p>
+            <w:pPr>
+              <w:cnfStyle w:val="000000000000" w:firstRow="0" w:lastRow="0" w:firstColumn="0" w:lastColumn="0" w:oddVBand="0" w:evenVBand="0" w:oddHBand="0" w:evenHBand="0" w:firstRowFirstColumn="0" w:firstRowLastColumn="0" w:lastRowFirstColumn="0" w:lastRowLastColumn="0"/>
+            </w:pPr>
+            <w:r>
+              <w:t>Et træningsresultat og dato for denne er blevet tilknyttet en eksisterende konkurrencesvømmer</w:t>
+            </w:r>
+          </w:p>
+        </w:tc>
+      </w:tr>
+      <w:tr>
+        <w:trPr>
+          <w:cnfStyle w:val="000000100000" w:firstRow="0" w:lastRow="0" w:firstColumn="0" w:lastColumn="0" w:oddVBand="0" w:evenVBand="0" w:oddHBand="1" w:evenHBand="0" w:firstRowFirstColumn="0" w:firstRowLastColumn="0" w:lastRowFirstColumn="0" w:lastRowLastColumn="0"/>
+          <w:trHeight w:val="451"/>
+        </w:trPr>
+        <w:tc>
+          <w:tcPr>
+            <w:cnfStyle w:val="001000000000" w:firstRow="0" w:lastRow="0" w:firstColumn="1" w:lastColumn="0" w:oddVBand="0" w:evenVBand="0" w:oddHBand="0" w:evenHBand="0" w:firstRowFirstColumn="0" w:firstRowLastColumn="0" w:lastRowFirstColumn="0" w:lastRowLastColumn="0"/>
+            <w:tcW w:w="4814" w:type="dxa"/>
+          </w:tcPr>
+          <w:p>
+            <w:r>
+              <w:t>Main flow</w:t>
+            </w:r>
+          </w:p>
+        </w:tc>
+        <w:tc>
+          <w:tcPr>
+            <w:tcW w:w="4814" w:type="dxa"/>
+          </w:tcPr>
+          <w:p>
+            <w:pPr>
+              <w:spacing w:before="0"/>
+              <w:cnfStyle w:val="000000100000" w:firstRow="0" w:lastRow="0" w:firstColumn="0" w:lastColumn="0" w:oddVBand="0" w:evenVBand="0" w:oddHBand="1" w:evenHBand="0" w:firstRowFirstColumn="0" w:firstRowLastColumn="0" w:lastRowFirstColumn="0" w:lastRowLastColumn="0"/>
+            </w:pPr>
+          </w:p>
+          <w:p>
+            <w:pPr>
+              <w:pStyle w:val="Listeafsnit"/>
+              <w:numPr>
+                <w:ilvl w:val="0"/>
+                <w:numId w:val="19"/>
+              </w:numPr>
+              <w:spacing w:before="0"/>
+              <w:cnfStyle w:val="000000100000" w:firstRow="0" w:lastRow="0" w:firstColumn="0" w:lastColumn="0" w:oddVBand="0" w:evenVBand="0" w:oddHBand="1" w:evenHBand="0" w:firstRowFirstColumn="0" w:firstRowLastColumn="0" w:lastRowFirstColumn="0" w:lastRowLastColumn="0"/>
+            </w:pPr>
+            <w:r>
+              <w:t xml:space="preserve">Træner vælger </w:t>
+            </w:r>
+            <w:r>
+              <w:rPr>
+                <w:i/>
+              </w:rPr>
+              <w:t>tilføj træningsresultat</w:t>
+            </w:r>
+            <w:r>
+              <w:t xml:space="preserve"> fra </w:t>
+            </w:r>
+            <w:r>
+              <w:rPr>
+                <w:i/>
+              </w:rPr>
+              <w:t>træner menu</w:t>
+            </w:r>
+          </w:p>
+          <w:p>
+            <w:pPr>
+              <w:pStyle w:val="Listeafsnit"/>
+              <w:numPr>
+                <w:ilvl w:val="0"/>
+                <w:numId w:val="19"/>
+              </w:numPr>
+              <w:spacing w:before="0"/>
+              <w:cnfStyle w:val="000000100000" w:firstRow="0" w:lastRow="0" w:firstColumn="0" w:lastColumn="0" w:oddVBand="0" w:evenVBand="0" w:oddHBand="1" w:evenHBand="0" w:firstRowFirstColumn="0" w:firstRowLastColumn="0" w:lastRowFirstColumn="0" w:lastRowLastColumn="0"/>
+            </w:pPr>
+            <w:r>
+              <w:t>System printer liste over eksisterende konkurrencesvømmer(e)</w:t>
+            </w:r>
+          </w:p>
+          <w:p>
+            <w:pPr>
+              <w:pStyle w:val="Listeafsnit"/>
+              <w:numPr>
+                <w:ilvl w:val="0"/>
+                <w:numId w:val="19"/>
+              </w:numPr>
+              <w:spacing w:before="0"/>
+              <w:cnfStyle w:val="000000100000" w:firstRow="0" w:lastRow="0" w:firstColumn="0" w:lastColumn="0" w:oddVBand="0" w:evenVBand="0" w:oddHBand="1" w:evenHBand="0" w:firstRowFirstColumn="0" w:firstRowLastColumn="0" w:lastRowFirstColumn="0" w:lastRowLastColumn="0"/>
+            </w:pPr>
+            <w:r>
+              <w:t>Træner vælger svømmer fra liste</w:t>
+            </w:r>
+          </w:p>
+          <w:p>
+            <w:pPr>
+              <w:pStyle w:val="Listeafsnit"/>
+              <w:numPr>
+                <w:ilvl w:val="0"/>
+                <w:numId w:val="19"/>
+              </w:numPr>
+              <w:spacing w:before="0"/>
+              <w:cnfStyle w:val="000000100000" w:firstRow="0" w:lastRow="0" w:firstColumn="0" w:lastColumn="0" w:oddVBand="0" w:evenVBand="0" w:oddHBand="1" w:evenHBand="0" w:firstRowFirstColumn="0" w:firstRowLastColumn="0" w:lastRowFirstColumn="0" w:lastRowLastColumn="0"/>
+            </w:pPr>
+            <w:r>
+              <w:t>Systemet prompter for træningstid</w:t>
+            </w:r>
+          </w:p>
+          <w:p>
+            <w:pPr>
+              <w:pStyle w:val="Listeafsnit"/>
+              <w:numPr>
+                <w:ilvl w:val="0"/>
+                <w:numId w:val="19"/>
+              </w:numPr>
+              <w:spacing w:before="0"/>
+              <w:cnfStyle w:val="000000100000" w:firstRow="0" w:lastRow="0" w:firstColumn="0" w:lastColumn="0" w:oddVBand="0" w:evenVBand="0" w:oddHBand="1" w:evenHBand="0" w:firstRowFirstColumn="0" w:firstRowLastColumn="0" w:lastRowFirstColumn="0" w:lastRowLastColumn="0"/>
+            </w:pPr>
+            <w:r>
+              <w:t>Træner indtaster træningstid</w:t>
+            </w:r>
+          </w:p>
+          <w:p>
+            <w:pPr>
+              <w:pStyle w:val="Listeafsnit"/>
+              <w:numPr>
+                <w:ilvl w:val="0"/>
+                <w:numId w:val="19"/>
+              </w:numPr>
+              <w:spacing w:before="0"/>
+              <w:cnfStyle w:val="000000100000" w:firstRow="0" w:lastRow="0" w:firstColumn="0" w:lastColumn="0" w:oddVBand="0" w:evenVBand="0" w:oddHBand="1" w:evenHBand="0" w:firstRowFirstColumn="0" w:firstRowLastColumn="0" w:lastRowFirstColumn="0" w:lastRowLastColumn="0"/>
+            </w:pPr>
+            <w:r>
+              <w:t>Systemet prompter for dato</w:t>
+            </w:r>
+          </w:p>
+          <w:p>
+            <w:pPr>
+              <w:pStyle w:val="Listeafsnit"/>
+              <w:numPr>
+                <w:ilvl w:val="0"/>
+                <w:numId w:val="19"/>
+              </w:numPr>
+              <w:spacing w:before="0"/>
+              <w:cnfStyle w:val="000000100000" w:firstRow="0" w:lastRow="0" w:firstColumn="0" w:lastColumn="0" w:oddVBand="0" w:evenVBand="0" w:oddHBand="1" w:evenHBand="0" w:firstRowFirstColumn="0" w:firstRowLastColumn="0" w:lastRowFirstColumn="0" w:lastRowLastColumn="0"/>
+            </w:pPr>
+            <w:r>
+              <w:t>Træner indtaster dato</w:t>
+            </w:r>
+          </w:p>
+          <w:p>
+            <w:pPr>
+              <w:pStyle w:val="Listeafsnit"/>
+              <w:numPr>
+                <w:ilvl w:val="0"/>
+                <w:numId w:val="19"/>
+              </w:numPr>
+              <w:spacing w:before="0"/>
+              <w:cnfStyle w:val="000000100000" w:firstRow="0" w:lastRow="0" w:firstColumn="0" w:lastColumn="0" w:oddVBand="0" w:evenVBand="0" w:oddHBand="1" w:evenHBand="0" w:firstRowFirstColumn="0" w:firstRowLastColumn="0" w:lastRowFirstColumn="0" w:lastRowLastColumn="0"/>
+            </w:pPr>
+            <w:r>
+              <w:t>System prompter om fortsættelse</w:t>
+            </w:r>
+          </w:p>
+          <w:p>
+            <w:pPr>
+              <w:pStyle w:val="Listeafsnit"/>
+              <w:numPr>
+                <w:ilvl w:val="0"/>
+                <w:numId w:val="19"/>
+              </w:numPr>
+              <w:spacing w:before="0"/>
+              <w:cnfStyle w:val="000000100000" w:firstRow="0" w:lastRow="0" w:firstColumn="0" w:lastColumn="0" w:oddVBand="0" w:evenVBand="0" w:oddHBand="1" w:evenHBand="0" w:firstRowFirstColumn="0" w:firstRowLastColumn="0" w:lastRowFirstColumn="0" w:lastRowLastColumn="0"/>
+            </w:pPr>
+            <w:r>
+              <w:t>Træner vælger at fortsætte</w:t>
+            </w:r>
+          </w:p>
+          <w:p>
+            <w:pPr>
+              <w:pStyle w:val="Listeafsnit"/>
+              <w:numPr>
+                <w:ilvl w:val="0"/>
+                <w:numId w:val="19"/>
+              </w:numPr>
+              <w:spacing w:before="0"/>
+              <w:cnfStyle w:val="000000100000" w:firstRow="0" w:lastRow="0" w:firstColumn="0" w:lastColumn="0" w:oddVBand="0" w:evenVBand="0" w:oddHBand="1" w:evenHBand="0" w:firstRowFirstColumn="0" w:firstRowLastColumn="0" w:lastRowFirstColumn="0" w:lastRowLastColumn="0"/>
+            </w:pPr>
+            <w:r>
+              <w:t xml:space="preserve">System returnerer til </w:t>
+            </w:r>
+            <w:r>
+              <w:rPr>
+                <w:i/>
+              </w:rPr>
+              <w:t>træner menu</w:t>
+            </w:r>
+          </w:p>
+          <w:p>
+            <w:pPr>
+              <w:spacing w:before="0"/>
+              <w:cnfStyle w:val="000000100000" w:firstRow="0" w:lastRow="0" w:firstColumn="0" w:lastColumn="0" w:oddVBand="0" w:evenVBand="0" w:oddHBand="1" w:evenHBand="0" w:firstRowFirstColumn="0" w:firstRowLastColumn="0" w:lastRowFirstColumn="0" w:lastRowLastColumn="0"/>
+            </w:pPr>
+          </w:p>
+        </w:tc>
+      </w:tr>
+      <w:tr>
+        <w:trPr>
+          <w:trHeight w:val="451"/>
+        </w:trPr>
+        <w:tc>
+          <w:tcPr>
+            <w:cnfStyle w:val="001000000000" w:firstRow="0" w:lastRow="0" w:firstColumn="1" w:lastColumn="0" w:oddVBand="0" w:evenVBand="0" w:oddHBand="0" w:evenHBand="0" w:firstRowFirstColumn="0" w:firstRowLastColumn="0" w:lastRowFirstColumn="0" w:lastRowLastColumn="0"/>
+            <w:tcW w:w="4814" w:type="dxa"/>
+          </w:tcPr>
+          <w:p>
+            <w:r>
+              <w:t>Extensions</w:t>
+            </w:r>
+          </w:p>
+        </w:tc>
+        <w:tc>
+          <w:tcPr>
+            <w:tcW w:w="4814" w:type="dxa"/>
+          </w:tcPr>
+          <w:p>
+            <w:pPr>
+              <w:spacing w:before="0"/>
+              <w:cnfStyle w:val="000000000000" w:firstRow="0" w:lastRow="0" w:firstColumn="0" w:lastColumn="0" w:oddVBand="0" w:evenVBand="0" w:oddHBand="0" w:evenHBand="0" w:firstRowFirstColumn="0" w:firstRowLastColumn="0" w:lastRowFirstColumn="0" w:lastRowLastColumn="0"/>
+            </w:pPr>
+            <w:r>
+              <w:t>3a. Træner giver ugyldigt input</w:t>
+            </w:r>
+          </w:p>
+          <w:p>
+            <w:pPr>
+              <w:pStyle w:val="Listeafsnit"/>
+              <w:numPr>
+                <w:ilvl w:val="0"/>
+                <w:numId w:val="21"/>
+              </w:numPr>
+              <w:spacing w:before="0"/>
+              <w:cnfStyle w:val="000000000000" w:firstRow="0" w:lastRow="0" w:firstColumn="0" w:lastColumn="0" w:oddVBand="0" w:evenVBand="0" w:oddHBand="0" w:evenHBand="0" w:firstRowFirstColumn="0" w:firstRowLastColumn="0" w:lastRowFirstColumn="0" w:lastRowLastColumn="0"/>
+            </w:pPr>
+            <w:r>
+              <w:t>prompt for gyldigt input</w:t>
+            </w:r>
+          </w:p>
+          <w:p>
+            <w:pPr>
+              <w:pStyle w:val="Listeafsnit"/>
+              <w:numPr>
+                <w:ilvl w:val="0"/>
+                <w:numId w:val="21"/>
+              </w:numPr>
+              <w:spacing w:before="0"/>
+              <w:cnfStyle w:val="000000000000" w:firstRow="0" w:lastRow="0" w:firstColumn="0" w:lastColumn="0" w:oddVBand="0" w:evenVBand="0" w:oddHBand="0" w:evenHBand="0" w:firstRowFirstColumn="0" w:firstRowLastColumn="0" w:lastRowFirstColumn="0" w:lastRowLastColumn="0"/>
+            </w:pPr>
+            <w:r>
+              <w:t>Hvis input er gyldigt, fortsæt til punkt 4</w:t>
+            </w:r>
+          </w:p>
+          <w:p>
+            <w:pPr>
+              <w:spacing w:before="0"/>
+              <w:cnfStyle w:val="000000000000" w:firstRow="0" w:lastRow="0" w:firstColumn="0" w:lastColumn="0" w:oddVBand="0" w:evenVBand="0" w:oddHBand="0" w:evenHBand="0" w:firstRowFirstColumn="0" w:firstRowLastColumn="0" w:lastRowFirstColumn="0" w:lastRowLastColumn="0"/>
+            </w:pPr>
+            <w:r>
+              <w:t>5a. Træner giver ugyldigt input</w:t>
+            </w:r>
+          </w:p>
+          <w:p>
+            <w:pPr>
+              <w:pStyle w:val="Listeafsnit"/>
+              <w:numPr>
+                <w:ilvl w:val="0"/>
+                <w:numId w:val="22"/>
+              </w:numPr>
+              <w:spacing w:before="0"/>
+              <w:cnfStyle w:val="000000000000" w:firstRow="0" w:lastRow="0" w:firstColumn="0" w:lastColumn="0" w:oddVBand="0" w:evenVBand="0" w:oddHBand="0" w:evenHBand="0" w:firstRowFirstColumn="0" w:firstRowLastColumn="0" w:lastRowFirstColumn="0" w:lastRowLastColumn="0"/>
+            </w:pPr>
+            <w:r>
+              <w:t>prompt for gyldigt input</w:t>
+            </w:r>
+          </w:p>
+          <w:p>
+            <w:pPr>
+              <w:pStyle w:val="Listeafsnit"/>
+              <w:numPr>
+                <w:ilvl w:val="0"/>
+                <w:numId w:val="22"/>
+              </w:numPr>
+              <w:spacing w:before="0"/>
+              <w:cnfStyle w:val="000000000000" w:firstRow="0" w:lastRow="0" w:firstColumn="0" w:lastColumn="0" w:oddVBand="0" w:evenVBand="0" w:oddHBand="0" w:evenHBand="0" w:firstRowFirstColumn="0" w:firstRowLastColumn="0" w:lastRowFirstColumn="0" w:lastRowLastColumn="0"/>
+            </w:pPr>
+            <w:r>
+              <w:t>hvis input er gyldigt, fortsæt til punkt 6</w:t>
+            </w:r>
+          </w:p>
+          <w:p>
+            <w:pPr>
+              <w:spacing w:before="0"/>
+              <w:cnfStyle w:val="000000000000" w:firstRow="0" w:lastRow="0" w:firstColumn="0" w:lastColumn="0" w:oddVBand="0" w:evenVBand="0" w:oddHBand="0" w:evenHBand="0" w:firstRowFirstColumn="0" w:firstRowLastColumn="0" w:lastRowFirstColumn="0" w:lastRowLastColumn="0"/>
+            </w:pPr>
+            <w:r>
+              <w:t>7a. Træner giver ugyldigt input</w:t>
+            </w:r>
+          </w:p>
+          <w:p>
+            <w:pPr>
+              <w:pStyle w:val="Listeafsnit"/>
+              <w:numPr>
+                <w:ilvl w:val="0"/>
+                <w:numId w:val="23"/>
+              </w:numPr>
+              <w:spacing w:before="0"/>
+              <w:cnfStyle w:val="000000000000" w:firstRow="0" w:lastRow="0" w:firstColumn="0" w:lastColumn="0" w:oddVBand="0" w:evenVBand="0" w:oddHBand="0" w:evenHBand="0" w:firstRowFirstColumn="0" w:firstRowLastColumn="0" w:lastRowFirstColumn="0" w:lastRowLastColumn="0"/>
+            </w:pPr>
+            <w:r>
+              <w:t>prompt for gyldigt input</w:t>
+            </w:r>
+          </w:p>
+          <w:p>
+            <w:pPr>
+              <w:pStyle w:val="Listeafsnit"/>
+              <w:numPr>
+                <w:ilvl w:val="0"/>
+                <w:numId w:val="23"/>
+              </w:numPr>
+              <w:spacing w:before="0"/>
+              <w:cnfStyle w:val="000000000000" w:firstRow="0" w:lastRow="0" w:firstColumn="0" w:lastColumn="0" w:oddVBand="0" w:evenVBand="0" w:oddHBand="0" w:evenHBand="0" w:firstRowFirstColumn="0" w:firstRowLastColumn="0" w:lastRowFirstColumn="0" w:lastRowLastColumn="0"/>
+            </w:pPr>
+            <w:r>
+              <w:t>hvis input er gyldigt, fortsæt til punkt 8</w:t>
+            </w:r>
+          </w:p>
+          <w:p>
+            <w:pPr>
+              <w:spacing w:before="0"/>
+              <w:cnfStyle w:val="000000000000" w:firstRow="0" w:lastRow="0" w:firstColumn="0" w:lastColumn="0" w:oddVBand="0" w:evenVBand="0" w:oddHBand="0" w:evenHBand="0" w:firstRowFirstColumn="0" w:firstRowLastColumn="0" w:lastRowFirstColumn="0" w:lastRowLastColumn="0"/>
+            </w:pPr>
+            <w:r>
+              <w:t>9a. Træner vælger at indtaste nyt træningsresultat</w:t>
+            </w:r>
+          </w:p>
+          <w:p>
+            <w:pPr>
+              <w:pStyle w:val="Listeafsnit"/>
+              <w:numPr>
+                <w:ilvl w:val="0"/>
+                <w:numId w:val="24"/>
+              </w:numPr>
+              <w:spacing w:before="0"/>
+              <w:cnfStyle w:val="000000000000" w:firstRow="0" w:lastRow="0" w:firstColumn="0" w:lastColumn="0" w:oddVBand="0" w:evenVBand="0" w:oddHBand="0" w:evenHBand="0" w:firstRowFirstColumn="0" w:firstRowLastColumn="0" w:lastRowFirstColumn="0" w:lastRowLastColumn="0"/>
+            </w:pPr>
+            <w:r>
+              <w:t>returner til punkt 2</w:t>
+            </w:r>
+          </w:p>
+          <w:p>
+            <w:pPr>
+              <w:spacing w:before="0"/>
+              <w:cnfStyle w:val="000000000000" w:firstRow="0" w:lastRow="0" w:firstColumn="0" w:lastColumn="0" w:oddVBand="0" w:evenVBand="0" w:oddHBand="0" w:evenHBand="0" w:firstRowFirstColumn="0" w:firstRowLastColumn="0" w:lastRowFirstColumn="0" w:lastRowLastColumn="0"/>
+            </w:pPr>
+          </w:p>
+        </w:tc>
+      </w:tr>
+    </w:tbl>
+    <w:p>
+      <w:pPr>
+        <w:rPr>
+          <w:noProof/>
+        </w:rPr>
+      </w:pPr>
+    </w:p>
+    <w:p/>
+    <w:p/>
+    <w:p/>
+    <w:p/>
+    <w:p/>
+    <w:p/>
+    <w:p>
+      <w:pPr>
+        <w:pStyle w:val="Overskrift5"/>
+      </w:pPr>
+      <w:r>
+        <w:t>UC00</w:t>
+      </w:r>
+      <w:r>
+        <w:t>8</w:t>
+      </w:r>
+      <w:r>
+        <w:t xml:space="preserve"> SSD</w:t>
+      </w:r>
+    </w:p>
+    <w:p>
+      <w:r>
+        <w:rPr>
+          <w:noProof/>
+        </w:rPr>
+        <w:drawing>
+          <wp:inline distT="0" distB="0" distL="0" distR="0" wp14:anchorId="3A6F0A28" wp14:editId="50E57E1E">
+            <wp:extent cx="5772150" cy="4943475"/>
+            <wp:effectExtent l="0" t="0" r="0" b="9525"/>
+            <wp:docPr id="26" name="Billede 26"/>
+            <wp:cNvGraphicFramePr>
+              <a:graphicFrameLocks xmlns:a="http://schemas.openxmlformats.org/drawingml/2006/main" noChangeAspect="1"/>
+            </wp:cNvGraphicFramePr>
+            <a:graphic xmlns:a="http://schemas.openxmlformats.org/drawingml/2006/main">
+              <a:graphicData uri="http://schemas.openxmlformats.org/drawingml/2006/picture">
+                <pic:pic xmlns:pic="http://schemas.openxmlformats.org/drawingml/2006/picture">
+                  <pic:nvPicPr>
+                    <pic:cNvPr id="1" name=""/>
+                    <pic:cNvPicPr/>
+                  </pic:nvPicPr>
+                  <pic:blipFill>
+                    <a:blip r:embed="rId19"/>
+                    <a:stretch>
+                      <a:fillRect/>
+                    </a:stretch>
+                  </pic:blipFill>
+                  <pic:spPr>
+                    <a:xfrm>
+                      <a:off x="0" y="0"/>
                       <a:ext cx="5772150" cy="4943475"/>
                     </a:xfrm>
                     <a:prstGeom prst="rect">
@@ -12542,7 +12832,6 @@
         <w:br w:type="page"/>
       </w:r>
     </w:p>
-    <w:p/>
     <w:p>
       <w:pPr>
         <w:pStyle w:val="Overskrift2"/>
@@ -12551,17 +12840,18 @@
           <w:szCs w:val="32"/>
         </w:rPr>
       </w:pPr>
-      <w:bookmarkStart w:id="37" w:name="_Toc498980983"/>
-      <w:bookmarkStart w:id="38" w:name="_Toc499540070"/>
+      <w:bookmarkStart w:id="38" w:name="_Toc498980983"/>
+      <w:bookmarkStart w:id="39" w:name="_Toc499540070"/>
       <w:r>
         <w:rPr>
           <w:sz w:val="32"/>
           <w:szCs w:val="32"/>
         </w:rPr>
+        <w:lastRenderedPageBreak/>
         <w:t>FURPS</w:t>
       </w:r>
-      <w:bookmarkEnd w:id="37"/>
       <w:bookmarkEnd w:id="38"/>
+      <w:bookmarkEnd w:id="39"/>
     </w:p>
     <w:p>
       <w:r>
@@ -12572,18 +12862,18 @@
       <w:pPr>
         <w:pStyle w:val="Overskrift3"/>
       </w:pPr>
-      <w:bookmarkStart w:id="39" w:name="_Toc498972086"/>
-      <w:bookmarkStart w:id="40" w:name="_Toc498980984"/>
-      <w:bookmarkStart w:id="41" w:name="_Toc499540071"/>
+      <w:bookmarkStart w:id="40" w:name="_Toc498972086"/>
+      <w:bookmarkStart w:id="41" w:name="_Toc498980984"/>
+      <w:bookmarkStart w:id="42" w:name="_Toc499540071"/>
       <w:r>
         <w:rPr>
           <w:lang w:val="da"/>
         </w:rPr>
         <w:t>Funktionelt</w:t>
       </w:r>
-      <w:bookmarkEnd w:id="39"/>
       <w:bookmarkEnd w:id="40"/>
       <w:bookmarkEnd w:id="41"/>
+      <w:bookmarkEnd w:id="42"/>
     </w:p>
     <w:p>
       <w:pPr>
@@ -12745,18 +13035,18 @@
           <w:lang w:val="en-US"/>
         </w:rPr>
       </w:pPr>
-      <w:bookmarkStart w:id="42" w:name="_Toc498972087"/>
-      <w:bookmarkStart w:id="43" w:name="_Toc498980985"/>
-      <w:bookmarkStart w:id="44" w:name="_Toc499540072"/>
+      <w:bookmarkStart w:id="43" w:name="_Toc498972087"/>
+      <w:bookmarkStart w:id="44" w:name="_Toc498980985"/>
+      <w:bookmarkStart w:id="45" w:name="_Toc499540072"/>
       <w:r>
         <w:rPr>
           <w:lang w:val="da"/>
         </w:rPr>
         <w:t>Brugervenlighed</w:t>
       </w:r>
-      <w:bookmarkEnd w:id="42"/>
       <w:bookmarkEnd w:id="43"/>
       <w:bookmarkEnd w:id="44"/>
+      <w:bookmarkEnd w:id="45"/>
     </w:p>
     <w:p>
       <w:pPr>
@@ -12816,18 +13106,18 @@
           <w:lang w:val="en-US"/>
         </w:rPr>
       </w:pPr>
-      <w:bookmarkStart w:id="45" w:name="_Toc498972088"/>
-      <w:bookmarkStart w:id="46" w:name="_Toc498980986"/>
-      <w:bookmarkStart w:id="47" w:name="_Toc499540073"/>
+      <w:bookmarkStart w:id="46" w:name="_Toc498972088"/>
+      <w:bookmarkStart w:id="47" w:name="_Toc498980986"/>
+      <w:bookmarkStart w:id="48" w:name="_Toc499540073"/>
       <w:r>
         <w:rPr>
           <w:lang w:val="da"/>
         </w:rPr>
         <w:t>Pålidelighed</w:t>
       </w:r>
-      <w:bookmarkEnd w:id="45"/>
       <w:bookmarkEnd w:id="46"/>
       <w:bookmarkEnd w:id="47"/>
+      <w:bookmarkEnd w:id="48"/>
     </w:p>
     <w:p>
       <w:pPr>
@@ -12868,18 +13158,18 @@
           <w:lang w:val="en-US"/>
         </w:rPr>
       </w:pPr>
-      <w:bookmarkStart w:id="48" w:name="_Toc498972089"/>
-      <w:bookmarkStart w:id="49" w:name="_Toc498980987"/>
-      <w:bookmarkStart w:id="50" w:name="_Toc499540074"/>
+      <w:bookmarkStart w:id="49" w:name="_Toc498972089"/>
+      <w:bookmarkStart w:id="50" w:name="_Toc498980987"/>
+      <w:bookmarkStart w:id="51" w:name="_Toc499540074"/>
       <w:r>
         <w:rPr>
           <w:lang w:val="da"/>
         </w:rPr>
         <w:t>Ydeevne</w:t>
       </w:r>
-      <w:bookmarkEnd w:id="48"/>
       <w:bookmarkEnd w:id="49"/>
       <w:bookmarkEnd w:id="50"/>
+      <w:bookmarkEnd w:id="51"/>
     </w:p>
     <w:p>
       <w:pPr>
@@ -12920,18 +13210,18 @@
           <w:lang w:val="en-US"/>
         </w:rPr>
       </w:pPr>
-      <w:bookmarkStart w:id="51" w:name="_Toc498972090"/>
-      <w:bookmarkStart w:id="52" w:name="_Toc498980988"/>
-      <w:bookmarkStart w:id="53" w:name="_Toc499540075"/>
+      <w:bookmarkStart w:id="52" w:name="_Toc498972090"/>
+      <w:bookmarkStart w:id="53" w:name="_Toc498980988"/>
+      <w:bookmarkStart w:id="54" w:name="_Toc499540075"/>
       <w:r>
         <w:rPr>
           <w:lang w:val="da"/>
         </w:rPr>
         <w:t>Support</w:t>
       </w:r>
-      <w:bookmarkEnd w:id="51"/>
       <w:bookmarkEnd w:id="52"/>
       <w:bookmarkEnd w:id="53"/>
+      <w:bookmarkEnd w:id="54"/>
     </w:p>
     <w:p>
       <w:pPr>
@@ -12970,18 +13260,18 @@
         <w:br w:type="page"/>
       </w:r>
     </w:p>
-    <w:p/>
     <w:p>
       <w:pPr>
         <w:pStyle w:val="Overskrift1"/>
       </w:pPr>
-      <w:bookmarkStart w:id="54" w:name="_Toc498980989"/>
-      <w:bookmarkStart w:id="55" w:name="_Toc499540076"/>
-      <w:r>
+      <w:bookmarkStart w:id="55" w:name="_Toc498980989"/>
+      <w:bookmarkStart w:id="56" w:name="_Toc499540076"/>
+      <w:r>
+        <w:lastRenderedPageBreak/>
         <w:t>Anden information</w:t>
       </w:r>
-      <w:bookmarkEnd w:id="54"/>
       <w:bookmarkEnd w:id="55"/>
+      <w:bookmarkEnd w:id="56"/>
     </w:p>
     <w:p>
       <w:r>
@@ -12992,11 +13282,11 @@
       <w:pPr>
         <w:pStyle w:val="Overskrift3"/>
       </w:pPr>
-      <w:bookmarkStart w:id="56" w:name="_Toc499540077"/>
+      <w:bookmarkStart w:id="57" w:name="_Toc499540077"/>
       <w:r>
         <w:t>Arbejdsprocessen</w:t>
       </w:r>
-      <w:bookmarkEnd w:id="56"/>
+      <w:bookmarkEnd w:id="57"/>
     </w:p>
     <w:p>
       <w:r>
@@ -13060,27 +13350,27 @@
       <w:pPr>
         <w:pStyle w:val="Overskrift1"/>
       </w:pPr>
-      <w:bookmarkStart w:id="57" w:name="_Toc498980990"/>
-      <w:bookmarkStart w:id="58" w:name="_Toc499540078"/>
+      <w:bookmarkStart w:id="58" w:name="_Toc498980990"/>
+      <w:bookmarkStart w:id="59" w:name="_Toc499540078"/>
       <w:r>
         <w:t>Bilag</w:t>
       </w:r>
-      <w:bookmarkEnd w:id="57"/>
       <w:bookmarkEnd w:id="58"/>
+      <w:bookmarkEnd w:id="59"/>
     </w:p>
     <w:p/>
     <w:p>
       <w:pPr>
         <w:pStyle w:val="Overskrift2"/>
       </w:pPr>
-      <w:bookmarkStart w:id="59" w:name="_Toc499540079"/>
+      <w:bookmarkStart w:id="60" w:name="_Toc499540079"/>
       <w:r>
         <w:t xml:space="preserve">Bilag 1: </w:t>
       </w:r>
       <w:r>
         <w:t>Faseplan</w:t>
       </w:r>
-      <w:bookmarkEnd w:id="59"/>
+      <w:bookmarkEnd w:id="60"/>
     </w:p>
     <w:p/>
     <w:p>
@@ -13093,12 +13383,8 @@
     </w:p>
     <w:p/>
     <w:p>
-      <w:r>
-        <w:br w:type="page"/>
-      </w:r>
-    </w:p>
-    <w:p/>
-    <w:p>
+      <w:bookmarkStart w:id="61" w:name="_GoBack"/>
+      <w:bookmarkEnd w:id="61"/>
       <w:r>
         <w:br w:type="page"/>
       </w:r>
@@ -13111,16 +13397,16 @@
           <w:lang w:val="en-US"/>
         </w:rPr>
       </w:pPr>
-      <w:bookmarkStart w:id="60" w:name="_Toc498980991"/>
-      <w:bookmarkStart w:id="61" w:name="_Toc499540084"/>
+      <w:bookmarkStart w:id="62" w:name="_Toc498980991"/>
+      <w:bookmarkStart w:id="63" w:name="_Toc499540084"/>
       <w:r>
         <w:rPr>
           <w:lang w:val="en-US"/>
         </w:rPr>
         <w:t>Glossary</w:t>
       </w:r>
-      <w:bookmarkEnd w:id="60"/>
-      <w:bookmarkEnd w:id="61"/>
+      <w:bookmarkEnd w:id="62"/>
+      <w:bookmarkEnd w:id="63"/>
     </w:p>
     <w:p>
       <w:pPr>
@@ -13144,16 +13430,16 @@
           <w:lang w:val="en-US"/>
         </w:rPr>
       </w:pPr>
-      <w:bookmarkStart w:id="62" w:name="_Toc498980992"/>
-      <w:bookmarkStart w:id="63" w:name="_Toc499540085"/>
+      <w:bookmarkStart w:id="64" w:name="_Toc498980992"/>
+      <w:bookmarkStart w:id="65" w:name="_Toc499540085"/>
       <w:r>
         <w:rPr>
           <w:lang w:val="en-US"/>
         </w:rPr>
         <w:t>Domain</w:t>
       </w:r>
-      <w:bookmarkEnd w:id="62"/>
-      <w:bookmarkEnd w:id="63"/>
+      <w:bookmarkEnd w:id="64"/>
+      <w:bookmarkEnd w:id="65"/>
     </w:p>
     <w:p>
       <w:pPr>
@@ -13197,11 +13483,9 @@
             <w:pPr>
               <w:cnfStyle w:val="100000000000" w:firstRow="1" w:lastRow="0" w:firstColumn="0" w:lastColumn="0" w:oddVBand="0" w:evenVBand="0" w:oddHBand="0" w:evenHBand="0" w:firstRowFirstColumn="0" w:firstRowLastColumn="0" w:lastRowFirstColumn="0" w:lastRowLastColumn="0"/>
             </w:pPr>
-            <w:proofErr w:type="spellStart"/>
             <w:r>
               <w:t>Aliases</w:t>
             </w:r>
-            <w:proofErr w:type="spellEnd"/>
           </w:p>
         </w:tc>
         <w:tc>
@@ -13581,11 +13865,9 @@
             <w:tcW w:w="2407" w:type="dxa"/>
           </w:tcPr>
           <w:p>
-            <w:proofErr w:type="spellStart"/>
             <w:r>
               <w:t>Contain</w:t>
             </w:r>
-            <w:proofErr w:type="spellEnd"/>
           </w:p>
         </w:tc>
         <w:tc>
@@ -13632,13 +13914,8 @@
             <w:tcW w:w="2407" w:type="dxa"/>
           </w:tcPr>
           <w:p>
-            <w:proofErr w:type="spellStart"/>
-            <w:r>
-              <w:t>Contained</w:t>
-            </w:r>
-            <w:proofErr w:type="spellEnd"/>
-            <w:r>
-              <w:t xml:space="preserve"> in</w:t>
+            <w:r>
+              <w:t>Contained in</w:t>
             </w:r>
           </w:p>
         </w:tc>
@@ -13686,11 +13963,9 @@
             <w:tcW w:w="2407" w:type="dxa"/>
           </w:tcPr>
           <w:p>
-            <w:proofErr w:type="spellStart"/>
             <w:r>
               <w:t>Initialize</w:t>
             </w:r>
-            <w:proofErr w:type="spellEnd"/>
           </w:p>
         </w:tc>
         <w:tc>
@@ -13737,11 +14012,9 @@
             <w:tcW w:w="2407" w:type="dxa"/>
           </w:tcPr>
           <w:p>
-            <w:proofErr w:type="spellStart"/>
             <w:r>
               <w:t>Results</w:t>
             </w:r>
-            <w:proofErr w:type="spellEnd"/>
           </w:p>
         </w:tc>
         <w:tc>
@@ -14181,7 +14454,7 @@
           <w:lang w:val="en-US"/>
         </w:rPr>
       </w:pPr>
-      <w:bookmarkStart w:id="64" w:name="_Toc499540086"/>
+      <w:bookmarkStart w:id="66" w:name="_Toc499540086"/>
       <w:r>
         <w:rPr>
           <w:lang w:val="en-US"/>
@@ -14189,7 +14462,7 @@
         <w:lastRenderedPageBreak/>
         <w:t>Litteraturliste</w:t>
       </w:r>
-      <w:bookmarkEnd w:id="64"/>
+      <w:bookmarkEnd w:id="66"/>
     </w:p>
     <w:p>
       <w:pPr>
@@ -14218,7 +14491,7 @@
       </w:r>
     </w:p>
     <w:p>
-      <w:hyperlink r:id="rId17" w:history="1">
+      <w:hyperlink r:id="rId20" w:history="1">
         <w:r>
           <w:rPr>
             <w:rStyle w:val="Hyperlink"/>
@@ -14233,7 +14506,7 @@
       </w:r>
     </w:p>
     <w:sectPr>
-      <w:footerReference w:type="default" r:id="rId18"/>
+      <w:footerReference w:type="default" r:id="rId21"/>
       <w:pgSz w:w="11906" w:h="16838"/>
       <w:pgMar w:top="1701" w:right="1134" w:bottom="1701" w:left="1134" w:header="708" w:footer="708" w:gutter="0"/>
       <w:cols w:space="708"/>
@@ -14278,7 +14551,6 @@
         <w:docPartUnique/>
       </w:docPartObj>
     </w:sdtPr>
-    <w:sdtEndPr/>
     <w:sdtContent>
       <w:p>
         <w:pPr>
@@ -14298,7 +14570,7 @@
           <w:rPr>
             <w:noProof/>
           </w:rPr>
-          <w:t>22</w:t>
+          <w:t>1</w:t>
         </w:r>
         <w:r>
           <w:fldChar w:fldCharType="end"/>
@@ -21226,7 +21498,7 @@
 </file>
 
 <file path=customXml/itemProps1.xml><?xml version="1.0" encoding="utf-8"?>
-<ds:datastoreItem xmlns:ds="http://schemas.openxmlformats.org/officeDocument/2006/customXml" ds:itemID="{9F564834-8C31-430A-8D7F-E9CCE73F7C5C}">
+<ds:datastoreItem xmlns:ds="http://schemas.openxmlformats.org/officeDocument/2006/customXml" ds:itemID="{CCA6087B-D0BB-45D2-8B78-07692D8BD978}">
   <ds:schemaRefs>
     <ds:schemaRef ds:uri="http://schemas.openxmlformats.org/officeDocument/2006/bibliography"/>
   </ds:schemaRefs>

</xml_diff>

<commit_message>
Tilføjelse af introduktion & problemformulering
</commit_message>
<xml_diff>
--- a/Rapport.docx
+++ b/Rapport.docx
@@ -303,7 +303,27 @@
                 <w:sz w:val="38"/>
                 <w:szCs w:val="38"/>
               </w:rPr>
-              <w:t>Martin Løseth Jensen</w:t>
+              <w:t xml:space="preserve">Martin </w:t>
+            </w:r>
+            <w:proofErr w:type="spellStart"/>
+            <w:r>
+              <w:rPr>
+                <w:rFonts w:ascii="Bahnschrift" w:hAnsi="Bahnschrift"/>
+                <w:b w:val="0"/>
+                <w:sz w:val="38"/>
+                <w:szCs w:val="38"/>
+              </w:rPr>
+              <w:t>Løseth</w:t>
+            </w:r>
+            <w:proofErr w:type="spellEnd"/>
+            <w:r>
+              <w:rPr>
+                <w:rFonts w:ascii="Bahnschrift" w:hAnsi="Bahnschrift"/>
+                <w:b w:val="0"/>
+                <w:sz w:val="38"/>
+                <w:szCs w:val="38"/>
+              </w:rPr>
+              <w:t xml:space="preserve"> Jensen</w:t>
             </w:r>
           </w:p>
         </w:tc>
@@ -420,8 +440,19 @@
                 <w:sz w:val="38"/>
                 <w:szCs w:val="38"/>
               </w:rPr>
-              <w:t>Rasmus Sadurski</w:t>
-            </w:r>
+              <w:t xml:space="preserve">Rasmus </w:t>
+            </w:r>
+            <w:proofErr w:type="spellStart"/>
+            <w:r>
+              <w:rPr>
+                <w:rFonts w:ascii="Bahnschrift" w:hAnsi="Bahnschrift"/>
+                <w:b w:val="0"/>
+                <w:sz w:val="38"/>
+                <w:szCs w:val="38"/>
+              </w:rPr>
+              <w:t>Sadurski</w:t>
+            </w:r>
+            <w:proofErr w:type="spellEnd"/>
           </w:p>
         </w:tc>
         <w:tc>
@@ -523,11 +554,13 @@
           <w:r>
             <w:fldChar w:fldCharType="separate"/>
           </w:r>
-          <w:hyperlink w:anchor="_Toc499540051" w:history="1">
+          <w:hyperlink w:anchor="_Toc500173246" w:history="1">
             <w:r>
               <w:rPr>
                 <w:rStyle w:val="Hyperlink"/>
-                <w:noProof/>
+                <w:b/>
+                <w:noProof/>
+                <w:sz w:val="24"/>
               </w:rPr>
               <w:t>Interessent analyse</w:t>
             </w:r>
@@ -550,7 +583,7 @@
                 <w:noProof/>
                 <w:webHidden/>
               </w:rPr>
-              <w:instrText xml:space="preserve"> PAGEREF _Toc499540051 \h </w:instrText>
+              <w:instrText xml:space="preserve"> PAGEREF _Toc500173246 \h </w:instrText>
             </w:r>
             <w:r>
               <w:rPr>
@@ -594,7 +627,7 @@
               <w:lang w:eastAsia="da-DK"/>
             </w:rPr>
           </w:pPr>
-          <w:hyperlink w:anchor="_Toc499540052" w:history="1">
+          <w:hyperlink w:anchor="_Toc500173247" w:history="1">
             <w:r>
               <w:rPr>
                 <w:rStyle w:val="Hyperlink"/>
@@ -621,7 +654,7 @@
                 <w:noProof/>
                 <w:webHidden/>
               </w:rPr>
-              <w:instrText xml:space="preserve"> PAGEREF _Toc499540052 \h </w:instrText>
+              <w:instrText xml:space="preserve"> PAGEREF _Toc500173247 \h </w:instrText>
             </w:r>
             <w:r>
               <w:rPr>
@@ -665,7 +698,7 @@
               <w:lang w:eastAsia="da-DK"/>
             </w:rPr>
           </w:pPr>
-          <w:hyperlink w:anchor="_Toc499540053" w:history="1">
+          <w:hyperlink w:anchor="_Toc500173248" w:history="1">
             <w:r>
               <w:rPr>
                 <w:rStyle w:val="Hyperlink"/>
@@ -692,7 +725,7 @@
                 <w:noProof/>
                 <w:webHidden/>
               </w:rPr>
-              <w:instrText xml:space="preserve"> PAGEREF _Toc499540053 \h </w:instrText>
+              <w:instrText xml:space="preserve"> PAGEREF _Toc500173248 \h </w:instrText>
             </w:r>
             <w:r>
               <w:rPr>
@@ -736,7 +769,7 @@
               <w:lang w:eastAsia="da-DK"/>
             </w:rPr>
           </w:pPr>
-          <w:hyperlink w:anchor="_Toc499540054" w:history="1">
+          <w:hyperlink w:anchor="_Toc500173249" w:history="1">
             <w:r>
               <w:rPr>
                 <w:rStyle w:val="Hyperlink"/>
@@ -763,7 +796,7 @@
                 <w:noProof/>
                 <w:webHidden/>
               </w:rPr>
-              <w:instrText xml:space="preserve"> PAGEREF _Toc499540054 \h </w:instrText>
+              <w:instrText xml:space="preserve"> PAGEREF _Toc500173249 \h </w:instrText>
             </w:r>
             <w:r>
               <w:rPr>
@@ -807,7 +840,7 @@
               <w:lang w:eastAsia="da-DK"/>
             </w:rPr>
           </w:pPr>
-          <w:hyperlink w:anchor="_Toc499540055" w:history="1">
+          <w:hyperlink w:anchor="_Toc500173250" w:history="1">
             <w:r>
               <w:rPr>
                 <w:rStyle w:val="Hyperlink"/>
@@ -834,7 +867,7 @@
                 <w:noProof/>
                 <w:webHidden/>
               </w:rPr>
-              <w:instrText xml:space="preserve"> PAGEREF _Toc499540055 \h </w:instrText>
+              <w:instrText xml:space="preserve"> PAGEREF _Toc500173250 \h </w:instrText>
             </w:r>
             <w:r>
               <w:rPr>
@@ -878,7 +911,7 @@
               <w:lang w:eastAsia="da-DK"/>
             </w:rPr>
           </w:pPr>
-          <w:hyperlink w:anchor="_Toc499540056" w:history="1">
+          <w:hyperlink w:anchor="_Toc500173251" w:history="1">
             <w:r>
               <w:rPr>
                 <w:rStyle w:val="Hyperlink"/>
@@ -905,7 +938,7 @@
                 <w:noProof/>
                 <w:webHidden/>
               </w:rPr>
-              <w:instrText xml:space="preserve"> PAGEREF _Toc499540056 \h </w:instrText>
+              <w:instrText xml:space="preserve"> PAGEREF _Toc500173251 \h </w:instrText>
             </w:r>
             <w:r>
               <w:rPr>
@@ -949,7 +982,7 @@
               <w:lang w:eastAsia="da-DK"/>
             </w:rPr>
           </w:pPr>
-          <w:hyperlink w:anchor="_Toc499540057" w:history="1">
+          <w:hyperlink w:anchor="_Toc500173252" w:history="1">
             <w:r>
               <w:rPr>
                 <w:rStyle w:val="Hyperlink"/>
@@ -976,7 +1009,7 @@
                 <w:noProof/>
                 <w:webHidden/>
               </w:rPr>
-              <w:instrText xml:space="preserve"> PAGEREF _Toc499540057 \h </w:instrText>
+              <w:instrText xml:space="preserve"> PAGEREF _Toc500173252 \h </w:instrText>
             </w:r>
             <w:r>
               <w:rPr>
@@ -1020,7 +1053,7 @@
               <w:lang w:eastAsia="da-DK"/>
             </w:rPr>
           </w:pPr>
-          <w:hyperlink w:anchor="_Toc499540058" w:history="1">
+          <w:hyperlink w:anchor="_Toc500173253" w:history="1">
             <w:r>
               <w:rPr>
                 <w:rStyle w:val="Hyperlink"/>
@@ -1047,7 +1080,7 @@
                 <w:noProof/>
                 <w:webHidden/>
               </w:rPr>
-              <w:instrText xml:space="preserve"> PAGEREF _Toc499540058 \h </w:instrText>
+              <w:instrText xml:space="preserve"> PAGEREF _Toc500173253 \h </w:instrText>
             </w:r>
             <w:r>
               <w:rPr>
@@ -1091,11 +1124,13 @@
               <w:lang w:eastAsia="da-DK"/>
             </w:rPr>
           </w:pPr>
-          <w:hyperlink w:anchor="_Toc499540059" w:history="1">
+          <w:hyperlink w:anchor="_Toc500173254" w:history="1">
             <w:r>
               <w:rPr>
                 <w:rStyle w:val="Hyperlink"/>
-                <w:noProof/>
+                <w:b/>
+                <w:noProof/>
+                <w:sz w:val="24"/>
               </w:rPr>
               <w:t>SWOT-analyse</w:t>
             </w:r>
@@ -1118,7 +1153,7 @@
                 <w:noProof/>
                 <w:webHidden/>
               </w:rPr>
-              <w:instrText xml:space="preserve"> PAGEREF _Toc499540059 \h </w:instrText>
+              <w:instrText xml:space="preserve"> PAGEREF _Toc500173254 \h </w:instrText>
             </w:r>
             <w:r>
               <w:rPr>
@@ -1162,7 +1197,7 @@
               <w:lang w:eastAsia="da-DK"/>
             </w:rPr>
           </w:pPr>
-          <w:hyperlink w:anchor="_Toc499540060" w:history="1">
+          <w:hyperlink w:anchor="_Toc500173255" w:history="1">
             <w:r>
               <w:rPr>
                 <w:rStyle w:val="Hyperlink"/>
@@ -1189,7 +1224,7 @@
                 <w:noProof/>
                 <w:webHidden/>
               </w:rPr>
-              <w:instrText xml:space="preserve"> PAGEREF _Toc499540060 \h </w:instrText>
+              <w:instrText xml:space="preserve"> PAGEREF _Toc500173255 \h </w:instrText>
             </w:r>
             <w:r>
               <w:rPr>
@@ -1233,7 +1268,7 @@
               <w:lang w:eastAsia="da-DK"/>
             </w:rPr>
           </w:pPr>
-          <w:hyperlink w:anchor="_Toc499540061" w:history="1">
+          <w:hyperlink w:anchor="_Toc500173256" w:history="1">
             <w:r>
               <w:rPr>
                 <w:rStyle w:val="Hyperlink"/>
@@ -1260,7 +1295,7 @@
                 <w:noProof/>
                 <w:webHidden/>
               </w:rPr>
-              <w:instrText xml:space="preserve"> PAGEREF _Toc499540061 \h </w:instrText>
+              <w:instrText xml:space="preserve"> PAGEREF _Toc500173256 \h </w:instrText>
             </w:r>
             <w:r>
               <w:rPr>
@@ -1304,12 +1339,14 @@
               <w:lang w:eastAsia="da-DK"/>
             </w:rPr>
           </w:pPr>
-          <w:hyperlink w:anchor="_Toc499540062" w:history="1">
+          <w:hyperlink w:anchor="_Toc500173257" w:history="1">
             <w:r>
               <w:rPr>
                 <w:rStyle w:val="Hyperlink"/>
                 <w:rFonts w:eastAsia="Calibri"/>
-                <w:noProof/>
+                <w:b/>
+                <w:noProof/>
+                <w:sz w:val="24"/>
               </w:rPr>
               <w:t>OOAD Projekt dokumentation for svømmeklub delfinen</w:t>
             </w:r>
@@ -1332,7 +1369,7 @@
                 <w:noProof/>
                 <w:webHidden/>
               </w:rPr>
-              <w:instrText xml:space="preserve"> PAGEREF _Toc499540062 \h </w:instrText>
+              <w:instrText xml:space="preserve"> PAGEREF _Toc500173257 \h </w:instrText>
             </w:r>
             <w:r>
               <w:rPr>
@@ -1376,7 +1413,7 @@
               <w:lang w:eastAsia="da-DK"/>
             </w:rPr>
           </w:pPr>
-          <w:hyperlink w:anchor="_Toc499540063" w:history="1">
+          <w:hyperlink w:anchor="_Toc500173258" w:history="1">
             <w:r>
               <w:rPr>
                 <w:rStyle w:val="Hyperlink"/>
@@ -1403,7 +1440,7 @@
                 <w:noProof/>
                 <w:webHidden/>
               </w:rPr>
-              <w:instrText xml:space="preserve"> PAGEREF _Toc499540063 \h </w:instrText>
+              <w:instrText xml:space="preserve"> PAGEREF _Toc500173258 \h </w:instrText>
             </w:r>
             <w:r>
               <w:rPr>
@@ -1447,7 +1484,7 @@
               <w:lang w:eastAsia="da-DK"/>
             </w:rPr>
           </w:pPr>
-          <w:hyperlink w:anchor="_Toc499540064" w:history="1">
+          <w:hyperlink w:anchor="_Toc500173259" w:history="1">
             <w:r>
               <w:rPr>
                 <w:rStyle w:val="Hyperlink"/>
@@ -1474,7 +1511,7 @@
                 <w:noProof/>
                 <w:webHidden/>
               </w:rPr>
-              <w:instrText xml:space="preserve"> PAGEREF _Toc499540064 \h </w:instrText>
+              <w:instrText xml:space="preserve"> PAGEREF _Toc500173259 \h </w:instrText>
             </w:r>
             <w:r>
               <w:rPr>
@@ -1494,7 +1531,7 @@
                 <w:noProof/>
                 <w:webHidden/>
               </w:rPr>
-              <w:t>10</w:t>
+              <w:t>11</w:t>
             </w:r>
             <w:r>
               <w:rPr>
@@ -1518,7 +1555,7 @@
               <w:lang w:eastAsia="da-DK"/>
             </w:rPr>
           </w:pPr>
-          <w:hyperlink w:anchor="_Toc499540065" w:history="1">
+          <w:hyperlink w:anchor="_Toc500173260" w:history="1">
             <w:r>
               <w:rPr>
                 <w:rStyle w:val="Hyperlink"/>
@@ -1545,7 +1582,7 @@
                 <w:noProof/>
                 <w:webHidden/>
               </w:rPr>
-              <w:instrText xml:space="preserve"> PAGEREF _Toc499540065 \h </w:instrText>
+              <w:instrText xml:space="preserve"> PAGEREF _Toc500173260 \h </w:instrText>
             </w:r>
             <w:r>
               <w:rPr>
@@ -1589,7 +1626,7 @@
               <w:lang w:eastAsia="da-DK"/>
             </w:rPr>
           </w:pPr>
-          <w:hyperlink w:anchor="_Toc499540066" w:history="1">
+          <w:hyperlink w:anchor="_Toc500173261" w:history="1">
             <w:r>
               <w:rPr>
                 <w:rStyle w:val="Hyperlink"/>
@@ -1616,7 +1653,7 @@
                 <w:noProof/>
                 <w:webHidden/>
               </w:rPr>
-              <w:instrText xml:space="preserve"> PAGEREF _Toc499540066 \h </w:instrText>
+              <w:instrText xml:space="preserve"> PAGEREF _Toc500173261 \h </w:instrText>
             </w:r>
             <w:r>
               <w:rPr>
@@ -1636,7 +1673,7 @@
                 <w:noProof/>
                 <w:webHidden/>
               </w:rPr>
-              <w:t>12</w:t>
+              <w:t>13</w:t>
             </w:r>
             <w:r>
               <w:rPr>
@@ -1660,11 +1697,12 @@
               <w:lang w:eastAsia="da-DK"/>
             </w:rPr>
           </w:pPr>
-          <w:hyperlink w:anchor="_Toc499540067" w:history="1">
+          <w:hyperlink w:anchor="_Toc500173262" w:history="1">
             <w:r>
               <w:rPr>
                 <w:rStyle w:val="Hyperlink"/>
                 <w:noProof/>
+                <w:lang w:val="en-US"/>
               </w:rPr>
               <w:t>Use cases</w:t>
             </w:r>
@@ -1687,7 +1725,7 @@
                 <w:noProof/>
                 <w:webHidden/>
               </w:rPr>
-              <w:instrText xml:space="preserve"> PAGEREF _Toc499540067 \h </w:instrText>
+              <w:instrText xml:space="preserve"> PAGEREF _Toc500173262 \h </w:instrText>
             </w:r>
             <w:r>
               <w:rPr>
@@ -1707,7 +1745,7 @@
                 <w:noProof/>
                 <w:webHidden/>
               </w:rPr>
-              <w:t>12</w:t>
+              <w:t>14</w:t>
             </w:r>
             <w:r>
               <w:rPr>
@@ -1731,11 +1769,12 @@
               <w:lang w:eastAsia="da-DK"/>
             </w:rPr>
           </w:pPr>
-          <w:hyperlink w:anchor="_Toc499540068" w:history="1">
+          <w:hyperlink w:anchor="_Toc500173263" w:history="1">
             <w:r>
               <w:rPr>
                 <w:rStyle w:val="Hyperlink"/>
                 <w:noProof/>
+                <w:lang w:val="en-US"/>
               </w:rPr>
               <w:t>Brief</w:t>
             </w:r>
@@ -1758,7 +1797,7 @@
                 <w:noProof/>
                 <w:webHidden/>
               </w:rPr>
-              <w:instrText xml:space="preserve"> PAGEREF _Toc499540068 \h </w:instrText>
+              <w:instrText xml:space="preserve"> PAGEREF _Toc500173263 \h </w:instrText>
             </w:r>
             <w:r>
               <w:rPr>
@@ -1778,7 +1817,7 @@
                 <w:noProof/>
                 <w:webHidden/>
               </w:rPr>
-              <w:t>12</w:t>
+              <w:t>14</w:t>
             </w:r>
             <w:r>
               <w:rPr>
@@ -1802,7 +1841,7 @@
               <w:lang w:eastAsia="da-DK"/>
             </w:rPr>
           </w:pPr>
-          <w:hyperlink w:anchor="_Toc499540069" w:history="1">
+          <w:hyperlink w:anchor="_Toc500173264" w:history="1">
             <w:r>
               <w:rPr>
                 <w:rStyle w:val="Hyperlink"/>
@@ -1829,7 +1868,7 @@
                 <w:noProof/>
                 <w:webHidden/>
               </w:rPr>
-              <w:instrText xml:space="preserve"> PAGEREF _Toc499540069 \h </w:instrText>
+              <w:instrText xml:space="preserve"> PAGEREF _Toc500173264 \h </w:instrText>
             </w:r>
             <w:r>
               <w:rPr>
@@ -1849,7 +1888,7 @@
                 <w:noProof/>
                 <w:webHidden/>
               </w:rPr>
-              <w:t>14</w:t>
+              <w:t>15</w:t>
             </w:r>
             <w:r>
               <w:rPr>
@@ -1873,7 +1912,7 @@
               <w:lang w:eastAsia="da-DK"/>
             </w:rPr>
           </w:pPr>
-          <w:hyperlink w:anchor="_Toc499540070" w:history="1">
+          <w:hyperlink w:anchor="_Toc500173265" w:history="1">
             <w:r>
               <w:rPr>
                 <w:rStyle w:val="Hyperlink"/>
@@ -1900,7 +1939,7 @@
                 <w:noProof/>
                 <w:webHidden/>
               </w:rPr>
-              <w:instrText xml:space="preserve"> PAGEREF _Toc499540070 \h </w:instrText>
+              <w:instrText xml:space="preserve"> PAGEREF _Toc500173265 \h </w:instrText>
             </w:r>
             <w:r>
               <w:rPr>
@@ -1920,7 +1959,7 @@
                 <w:noProof/>
                 <w:webHidden/>
               </w:rPr>
-              <w:t>21</w:t>
+              <w:t>24</w:t>
             </w:r>
             <w:r>
               <w:rPr>
@@ -1944,7 +1983,7 @@
               <w:lang w:eastAsia="da-DK"/>
             </w:rPr>
           </w:pPr>
-          <w:hyperlink w:anchor="_Toc499540071" w:history="1">
+          <w:hyperlink w:anchor="_Toc500173266" w:history="1">
             <w:r>
               <w:rPr>
                 <w:rStyle w:val="Hyperlink"/>
@@ -1972,7 +2011,7 @@
                 <w:noProof/>
                 <w:webHidden/>
               </w:rPr>
-              <w:instrText xml:space="preserve"> PAGEREF _Toc499540071 \h </w:instrText>
+              <w:instrText xml:space="preserve"> PAGEREF _Toc500173266 \h </w:instrText>
             </w:r>
             <w:r>
               <w:rPr>
@@ -1992,7 +2031,7 @@
                 <w:noProof/>
                 <w:webHidden/>
               </w:rPr>
-              <w:t>21</w:t>
+              <w:t>24</w:t>
             </w:r>
             <w:r>
               <w:rPr>
@@ -2016,7 +2055,7 @@
               <w:lang w:eastAsia="da-DK"/>
             </w:rPr>
           </w:pPr>
-          <w:hyperlink w:anchor="_Toc499540072" w:history="1">
+          <w:hyperlink w:anchor="_Toc500173267" w:history="1">
             <w:r>
               <w:rPr>
                 <w:rStyle w:val="Hyperlink"/>
@@ -2044,7 +2083,7 @@
                 <w:noProof/>
                 <w:webHidden/>
               </w:rPr>
-              <w:instrText xml:space="preserve"> PAGEREF _Toc499540072 \h </w:instrText>
+              <w:instrText xml:space="preserve"> PAGEREF _Toc500173267 \h </w:instrText>
             </w:r>
             <w:r>
               <w:rPr>
@@ -2064,7 +2103,7 @@
                 <w:noProof/>
                 <w:webHidden/>
               </w:rPr>
-              <w:t>21</w:t>
+              <w:t>24</w:t>
             </w:r>
             <w:r>
               <w:rPr>
@@ -2088,7 +2127,7 @@
               <w:lang w:eastAsia="da-DK"/>
             </w:rPr>
           </w:pPr>
-          <w:hyperlink w:anchor="_Toc499540073" w:history="1">
+          <w:hyperlink w:anchor="_Toc500173268" w:history="1">
             <w:r>
               <w:rPr>
                 <w:rStyle w:val="Hyperlink"/>
@@ -2116,7 +2155,7 @@
                 <w:noProof/>
                 <w:webHidden/>
               </w:rPr>
-              <w:instrText xml:space="preserve"> PAGEREF _Toc499540073 \h </w:instrText>
+              <w:instrText xml:space="preserve"> PAGEREF _Toc500173268 \h </w:instrText>
             </w:r>
             <w:r>
               <w:rPr>
@@ -2136,7 +2175,7 @@
                 <w:noProof/>
                 <w:webHidden/>
               </w:rPr>
-              <w:t>21</w:t>
+              <w:t>24</w:t>
             </w:r>
             <w:r>
               <w:rPr>
@@ -2160,7 +2199,7 @@
               <w:lang w:eastAsia="da-DK"/>
             </w:rPr>
           </w:pPr>
-          <w:hyperlink w:anchor="_Toc499540074" w:history="1">
+          <w:hyperlink w:anchor="_Toc500173269" w:history="1">
             <w:r>
               <w:rPr>
                 <w:rStyle w:val="Hyperlink"/>
@@ -2188,7 +2227,7 @@
                 <w:noProof/>
                 <w:webHidden/>
               </w:rPr>
-              <w:instrText xml:space="preserve"> PAGEREF _Toc499540074 \h </w:instrText>
+              <w:instrText xml:space="preserve"> PAGEREF _Toc500173269 \h </w:instrText>
             </w:r>
             <w:r>
               <w:rPr>
@@ -2208,7 +2247,7 @@
                 <w:noProof/>
                 <w:webHidden/>
               </w:rPr>
-              <w:t>21</w:t>
+              <w:t>24</w:t>
             </w:r>
             <w:r>
               <w:rPr>
@@ -2232,7 +2271,7 @@
               <w:lang w:eastAsia="da-DK"/>
             </w:rPr>
           </w:pPr>
-          <w:hyperlink w:anchor="_Toc499540075" w:history="1">
+          <w:hyperlink w:anchor="_Toc500173270" w:history="1">
             <w:r>
               <w:rPr>
                 <w:rStyle w:val="Hyperlink"/>
@@ -2260,7 +2299,7 @@
                 <w:noProof/>
                 <w:webHidden/>
               </w:rPr>
-              <w:instrText xml:space="preserve"> PAGEREF _Toc499540075 \h </w:instrText>
+              <w:instrText xml:space="preserve"> PAGEREF _Toc500173270 \h </w:instrText>
             </w:r>
             <w:r>
               <w:rPr>
@@ -2280,7 +2319,7 @@
                 <w:noProof/>
                 <w:webHidden/>
               </w:rPr>
-              <w:t>21</w:t>
+              <w:t>24</w:t>
             </w:r>
             <w:r>
               <w:rPr>
@@ -2304,11 +2343,13 @@
               <w:lang w:eastAsia="da-DK"/>
             </w:rPr>
           </w:pPr>
-          <w:hyperlink w:anchor="_Toc499540076" w:history="1">
+          <w:hyperlink w:anchor="_Toc500173271" w:history="1">
             <w:r>
               <w:rPr>
                 <w:rStyle w:val="Hyperlink"/>
-                <w:noProof/>
+                <w:b/>
+                <w:noProof/>
+                <w:sz w:val="24"/>
               </w:rPr>
               <w:t>Anden information</w:t>
             </w:r>
@@ -2331,7 +2372,7 @@
                 <w:noProof/>
                 <w:webHidden/>
               </w:rPr>
-              <w:instrText xml:space="preserve"> PAGEREF _Toc499540076 \h </w:instrText>
+              <w:instrText xml:space="preserve"> PAGEREF _Toc500173271 \h </w:instrText>
             </w:r>
             <w:r>
               <w:rPr>
@@ -2351,7 +2392,7 @@
                 <w:noProof/>
                 <w:webHidden/>
               </w:rPr>
-              <w:t>22</w:t>
+              <w:t>25</w:t>
             </w:r>
             <w:r>
               <w:rPr>
@@ -2375,7 +2416,7 @@
               <w:lang w:eastAsia="da-DK"/>
             </w:rPr>
           </w:pPr>
-          <w:hyperlink w:anchor="_Toc499540077" w:history="1">
+          <w:hyperlink w:anchor="_Toc500173272" w:history="1">
             <w:r>
               <w:rPr>
                 <w:rStyle w:val="Hyperlink"/>
@@ -2402,7 +2443,7 @@
                 <w:noProof/>
                 <w:webHidden/>
               </w:rPr>
-              <w:instrText xml:space="preserve"> PAGEREF _Toc499540077 \h </w:instrText>
+              <w:instrText xml:space="preserve"> PAGEREF _Toc500173272 \h </w:instrText>
             </w:r>
             <w:r>
               <w:rPr>
@@ -2422,7 +2463,7 @@
                 <w:noProof/>
                 <w:webHidden/>
               </w:rPr>
-              <w:t>22</w:t>
+              <w:t>25</w:t>
             </w:r>
             <w:r>
               <w:rPr>
@@ -2446,11 +2487,13 @@
               <w:lang w:eastAsia="da-DK"/>
             </w:rPr>
           </w:pPr>
-          <w:hyperlink w:anchor="_Toc499540078" w:history="1">
+          <w:hyperlink w:anchor="_Toc500173273" w:history="1">
             <w:r>
               <w:rPr>
                 <w:rStyle w:val="Hyperlink"/>
-                <w:noProof/>
+                <w:b/>
+                <w:noProof/>
+                <w:sz w:val="24"/>
               </w:rPr>
               <w:t>Bilag</w:t>
             </w:r>
@@ -2473,7 +2516,7 @@
                 <w:noProof/>
                 <w:webHidden/>
               </w:rPr>
-              <w:instrText xml:space="preserve"> PAGEREF _Toc499540078 \h </w:instrText>
+              <w:instrText xml:space="preserve"> PAGEREF _Toc500173273 \h </w:instrText>
             </w:r>
             <w:r>
               <w:rPr>
@@ -2493,7 +2536,7 @@
                 <w:noProof/>
                 <w:webHidden/>
               </w:rPr>
-              <w:t>22</w:t>
+              <w:t>25</w:t>
             </w:r>
             <w:r>
               <w:rPr>
@@ -2517,7 +2560,7 @@
               <w:lang w:eastAsia="da-DK"/>
             </w:rPr>
           </w:pPr>
-          <w:hyperlink w:anchor="_Toc499540079" w:history="1">
+          <w:hyperlink w:anchor="_Toc500173274" w:history="1">
             <w:r>
               <w:rPr>
                 <w:rStyle w:val="Hyperlink"/>
@@ -2544,7 +2587,7 @@
                 <w:noProof/>
                 <w:webHidden/>
               </w:rPr>
-              <w:instrText xml:space="preserve"> PAGEREF _Toc499540079 \h </w:instrText>
+              <w:instrText xml:space="preserve"> PAGEREF _Toc500173274 \h </w:instrText>
             </w:r>
             <w:r>
               <w:rPr>
@@ -2564,7 +2607,152 @@
                 <w:noProof/>
                 <w:webHidden/>
               </w:rPr>
-              <w:t>22</w:t>
+              <w:t>25</w:t>
+            </w:r>
+            <w:r>
+              <w:rPr>
+                <w:noProof/>
+                <w:webHidden/>
+              </w:rPr>
+              <w:fldChar w:fldCharType="end"/>
+            </w:r>
+          </w:hyperlink>
+        </w:p>
+        <w:p>
+          <w:pPr>
+            <w:pStyle w:val="Indholdsfortegnelse2"/>
+            <w:tabs>
+              <w:tab w:val="right" w:leader="dot" w:pos="9628"/>
+            </w:tabs>
+            <w:rPr>
+              <w:noProof/>
+              <w:sz w:val="22"/>
+              <w:szCs w:val="22"/>
+              <w:lang w:eastAsia="da-DK"/>
+            </w:rPr>
+          </w:pPr>
+          <w:hyperlink w:anchor="_Toc500173275" w:history="1">
+            <w:r>
+              <w:rPr>
+                <w:rStyle w:val="Hyperlink"/>
+                <w:noProof/>
+              </w:rPr>
+              <w:t>Bilag 2: kanban screendump</w:t>
+            </w:r>
+            <w:r>
+              <w:rPr>
+                <w:noProof/>
+                <w:webHidden/>
+              </w:rPr>
+              <w:tab/>
+            </w:r>
+            <w:r>
+              <w:rPr>
+                <w:noProof/>
+                <w:webHidden/>
+              </w:rPr>
+              <w:fldChar w:fldCharType="begin"/>
+            </w:r>
+            <w:r>
+              <w:rPr>
+                <w:noProof/>
+                <w:webHidden/>
+              </w:rPr>
+              <w:instrText xml:space="preserve"> PAGEREF _Toc500173275 \h </w:instrText>
+            </w:r>
+            <w:r>
+              <w:rPr>
+                <w:noProof/>
+                <w:webHidden/>
+              </w:rPr>
+            </w:r>
+            <w:r>
+              <w:rPr>
+                <w:noProof/>
+                <w:webHidden/>
+              </w:rPr>
+              <w:fldChar w:fldCharType="separate"/>
+            </w:r>
+            <w:r>
+              <w:rPr>
+                <w:noProof/>
+                <w:webHidden/>
+              </w:rPr>
+              <w:t>25</w:t>
+            </w:r>
+            <w:r>
+              <w:rPr>
+                <w:noProof/>
+                <w:webHidden/>
+              </w:rPr>
+              <w:fldChar w:fldCharType="end"/>
+            </w:r>
+          </w:hyperlink>
+        </w:p>
+        <w:p>
+          <w:pPr>
+            <w:pStyle w:val="Indholdsfortegnelse1"/>
+            <w:tabs>
+              <w:tab w:val="right" w:leader="dot" w:pos="9628"/>
+            </w:tabs>
+            <w:rPr>
+              <w:noProof/>
+              <w:sz w:val="22"/>
+              <w:szCs w:val="22"/>
+              <w:lang w:eastAsia="da-DK"/>
+            </w:rPr>
+          </w:pPr>
+          <w:hyperlink w:anchor="_Toc500173276" w:history="1">
+            <w:r>
+              <w:rPr>
+                <w:rStyle w:val="Hyperlink"/>
+                <w:b/>
+                <w:noProof/>
+                <w:sz w:val="24"/>
+                <w:lang w:val="en-US"/>
+              </w:rPr>
+              <w:t>Glossary</w:t>
+            </w:r>
+            <w:r>
+              <w:rPr>
+                <w:noProof/>
+                <w:webHidden/>
+              </w:rPr>
+              <w:tab/>
+            </w:r>
+            <w:r>
+              <w:rPr>
+                <w:noProof/>
+                <w:webHidden/>
+              </w:rPr>
+              <w:fldChar w:fldCharType="begin"/>
+            </w:r>
+            <w:r>
+              <w:rPr>
+                <w:noProof/>
+                <w:webHidden/>
+              </w:rPr>
+              <w:instrText xml:space="preserve"> PAGEREF _Toc500173276 \h </w:instrText>
+            </w:r>
+            <w:r>
+              <w:rPr>
+                <w:noProof/>
+                <w:webHidden/>
+              </w:rPr>
+            </w:r>
+            <w:r>
+              <w:rPr>
+                <w:noProof/>
+                <w:webHidden/>
+              </w:rPr>
+              <w:fldChar w:fldCharType="separate"/>
+            </w:r>
+            <w:r>
+              <w:rPr>
+                <w:noProof/>
+                <w:webHidden/>
+              </w:rPr>
+              <w:t>26</w:t>
             </w:r>
             <w:r>
               <w:rPr>
@@ -2588,13 +2776,14 @@
               <w:lang w:eastAsia="da-DK"/>
             </w:rPr>
           </w:pPr>
-          <w:hyperlink w:anchor="_Toc499540080" w:history="1">
+          <w:hyperlink w:anchor="_Toc500173277" w:history="1">
             <w:r>
               <w:rPr>
                 <w:rStyle w:val="Hyperlink"/>
                 <w:noProof/>
-              </w:rPr>
-              <w:t>Inden uge 1:</w:t>
+                <w:lang w:val="en-US"/>
+              </w:rPr>
+              <w:t>Domain</w:t>
             </w:r>
             <w:r>
               <w:rPr>
@@ -2615,7 +2804,7 @@
                 <w:noProof/>
                 <w:webHidden/>
               </w:rPr>
-              <w:instrText xml:space="preserve"> PAGEREF _Toc499540080 \h </w:instrText>
+              <w:instrText xml:space="preserve"> PAGEREF _Toc500173277 \h </w:instrText>
             </w:r>
             <w:r>
               <w:rPr>
@@ -2635,220 +2824,7 @@
                 <w:noProof/>
                 <w:webHidden/>
               </w:rPr>
-              <w:t>22</w:t>
-            </w:r>
-            <w:r>
-              <w:rPr>
-                <w:noProof/>
-                <w:webHidden/>
-              </w:rPr>
-              <w:fldChar w:fldCharType="end"/>
-            </w:r>
-          </w:hyperlink>
-        </w:p>
-        <w:p>
-          <w:pPr>
-            <w:pStyle w:val="Indholdsfortegnelse3"/>
-            <w:tabs>
-              <w:tab w:val="right" w:leader="dot" w:pos="9628"/>
-            </w:tabs>
-            <w:rPr>
-              <w:noProof/>
-              <w:sz w:val="22"/>
-              <w:szCs w:val="22"/>
-              <w:lang w:eastAsia="da-DK"/>
-            </w:rPr>
-          </w:pPr>
-          <w:hyperlink w:anchor="_Toc499540081" w:history="1">
-            <w:r>
-              <w:rPr>
-                <w:rStyle w:val="Hyperlink"/>
-                <w:noProof/>
-              </w:rPr>
-              <w:t>Uge 1:</w:t>
-            </w:r>
-            <w:r>
-              <w:rPr>
-                <w:noProof/>
-                <w:webHidden/>
-              </w:rPr>
-              <w:tab/>
-            </w:r>
-            <w:r>
-              <w:rPr>
-                <w:noProof/>
-                <w:webHidden/>
-              </w:rPr>
-              <w:fldChar w:fldCharType="begin"/>
-            </w:r>
-            <w:r>
-              <w:rPr>
-                <w:noProof/>
-                <w:webHidden/>
-              </w:rPr>
-              <w:instrText xml:space="preserve"> PAGEREF _Toc499540081 \h </w:instrText>
-            </w:r>
-            <w:r>
-              <w:rPr>
-                <w:noProof/>
-                <w:webHidden/>
-              </w:rPr>
-            </w:r>
-            <w:r>
-              <w:rPr>
-                <w:noProof/>
-                <w:webHidden/>
-              </w:rPr>
-              <w:fldChar w:fldCharType="separate"/>
-            </w:r>
-            <w:r>
-              <w:rPr>
-                <w:noProof/>
-                <w:webHidden/>
-              </w:rPr>
-              <w:t>22</w:t>
-            </w:r>
-            <w:r>
-              <w:rPr>
-                <w:noProof/>
-                <w:webHidden/>
-              </w:rPr>
-              <w:fldChar w:fldCharType="end"/>
-            </w:r>
-          </w:hyperlink>
-        </w:p>
-        <w:p>
-          <w:pPr>
-            <w:pStyle w:val="Indholdsfortegnelse3"/>
-            <w:tabs>
-              <w:tab w:val="right" w:leader="dot" w:pos="9628"/>
-            </w:tabs>
-            <w:rPr>
-              <w:noProof/>
-              <w:sz w:val="22"/>
-              <w:szCs w:val="22"/>
-              <w:lang w:eastAsia="da-DK"/>
-            </w:rPr>
-          </w:pPr>
-          <w:hyperlink w:anchor="_Toc499540082" w:history="1">
-            <w:r>
-              <w:rPr>
-                <w:rStyle w:val="Hyperlink"/>
-                <w:noProof/>
-              </w:rPr>
-              <w:t>Uge 2:</w:t>
-            </w:r>
-            <w:r>
-              <w:rPr>
-                <w:noProof/>
-                <w:webHidden/>
-              </w:rPr>
-              <w:tab/>
-            </w:r>
-            <w:r>
-              <w:rPr>
-                <w:noProof/>
-                <w:webHidden/>
-              </w:rPr>
-              <w:fldChar w:fldCharType="begin"/>
-            </w:r>
-            <w:r>
-              <w:rPr>
-                <w:noProof/>
-                <w:webHidden/>
-              </w:rPr>
-              <w:instrText xml:space="preserve"> PAGEREF _Toc499540082 \h </w:instrText>
-            </w:r>
-            <w:r>
-              <w:rPr>
-                <w:noProof/>
-                <w:webHidden/>
-              </w:rPr>
-            </w:r>
-            <w:r>
-              <w:rPr>
-                <w:noProof/>
-                <w:webHidden/>
-              </w:rPr>
-              <w:fldChar w:fldCharType="separate"/>
-            </w:r>
-            <w:r>
-              <w:rPr>
-                <w:noProof/>
-                <w:webHidden/>
-              </w:rPr>
-              <w:t>23</w:t>
-            </w:r>
-            <w:r>
-              <w:rPr>
-                <w:noProof/>
-                <w:webHidden/>
-              </w:rPr>
-              <w:fldChar w:fldCharType="end"/>
-            </w:r>
-          </w:hyperlink>
-        </w:p>
-        <w:p>
-          <w:pPr>
-            <w:pStyle w:val="Indholdsfortegnelse2"/>
-            <w:tabs>
-              <w:tab w:val="right" w:leader="dot" w:pos="9628"/>
-            </w:tabs>
-            <w:rPr>
-              <w:noProof/>
-              <w:sz w:val="22"/>
-              <w:szCs w:val="22"/>
-              <w:lang w:eastAsia="da-DK"/>
-            </w:rPr>
-          </w:pPr>
-          <w:hyperlink w:anchor="_Toc499540083" w:history="1">
-            <w:r>
-              <w:rPr>
-                <w:rStyle w:val="Hyperlink"/>
-                <w:noProof/>
-              </w:rPr>
-              <w:t>Uge 3:</w:t>
-            </w:r>
-            <w:r>
-              <w:rPr>
-                <w:noProof/>
-                <w:webHidden/>
-              </w:rPr>
-              <w:tab/>
-            </w:r>
-            <w:r>
-              <w:rPr>
-                <w:noProof/>
-                <w:webHidden/>
-              </w:rPr>
-              <w:fldChar w:fldCharType="begin"/>
-            </w:r>
-            <w:r>
-              <w:rPr>
-                <w:noProof/>
-                <w:webHidden/>
-              </w:rPr>
-              <w:instrText xml:space="preserve"> PAGEREF _Toc499540083 \h </w:instrText>
-            </w:r>
-            <w:r>
-              <w:rPr>
-                <w:noProof/>
-                <w:webHidden/>
-              </w:rPr>
-            </w:r>
-            <w:r>
-              <w:rPr>
-                <w:noProof/>
-                <w:webHidden/>
-              </w:rPr>
-              <w:fldChar w:fldCharType="separate"/>
-            </w:r>
-            <w:r>
-              <w:rPr>
-                <w:noProof/>
-                <w:webHidden/>
-              </w:rPr>
-              <w:t>23</w:t>
+              <w:t>26</w:t>
             </w:r>
             <w:r>
               <w:rPr>
@@ -2872,14 +2848,17 @@
               <w:lang w:eastAsia="da-DK"/>
             </w:rPr>
           </w:pPr>
-          <w:hyperlink w:anchor="_Toc499540084" w:history="1">
+          <w:hyperlink w:anchor="_Toc500173278" w:history="1">
             <w:r>
               <w:rPr>
                 <w:rStyle w:val="Hyperlink"/>
-                <w:noProof/>
+                <w:b/>
+                <w:noProof/>
+                <w:sz w:val="24"/>
+                <w:u w:val="none"/>
                 <w:lang w:val="en-US"/>
               </w:rPr>
-              <w:t>Glossary</w:t>
+              <w:t>Litteraturliste</w:t>
             </w:r>
             <w:r>
               <w:rPr>
@@ -2900,7 +2879,7 @@
                 <w:noProof/>
                 <w:webHidden/>
               </w:rPr>
-              <w:instrText xml:space="preserve"> PAGEREF _Toc499540084 \h </w:instrText>
+              <w:instrText xml:space="preserve"> PAGEREF _Toc500173278 \h </w:instrText>
             </w:r>
             <w:r>
               <w:rPr>
@@ -2920,151 +2899,7 @@
                 <w:noProof/>
                 <w:webHidden/>
               </w:rPr>
-              <w:t>24</w:t>
-            </w:r>
-            <w:r>
-              <w:rPr>
-                <w:noProof/>
-                <w:webHidden/>
-              </w:rPr>
-              <w:fldChar w:fldCharType="end"/>
-            </w:r>
-          </w:hyperlink>
-        </w:p>
-        <w:p>
-          <w:pPr>
-            <w:pStyle w:val="Indholdsfortegnelse3"/>
-            <w:tabs>
-              <w:tab w:val="right" w:leader="dot" w:pos="9628"/>
-            </w:tabs>
-            <w:rPr>
-              <w:noProof/>
-              <w:sz w:val="22"/>
-              <w:szCs w:val="22"/>
-              <w:lang w:eastAsia="da-DK"/>
-            </w:rPr>
-          </w:pPr>
-          <w:hyperlink w:anchor="_Toc499540085" w:history="1">
-            <w:r>
-              <w:rPr>
-                <w:rStyle w:val="Hyperlink"/>
-                <w:noProof/>
-                <w:lang w:val="en-US"/>
-              </w:rPr>
-              <w:t>Domain</w:t>
-            </w:r>
-            <w:r>
-              <w:rPr>
-                <w:noProof/>
-                <w:webHidden/>
-              </w:rPr>
-              <w:tab/>
-            </w:r>
-            <w:r>
-              <w:rPr>
-                <w:noProof/>
-                <w:webHidden/>
-              </w:rPr>
-              <w:fldChar w:fldCharType="begin"/>
-            </w:r>
-            <w:r>
-              <w:rPr>
-                <w:noProof/>
-                <w:webHidden/>
-              </w:rPr>
-              <w:instrText xml:space="preserve"> PAGEREF _Toc499540085 \h </w:instrText>
-            </w:r>
-            <w:r>
-              <w:rPr>
-                <w:noProof/>
-                <w:webHidden/>
-              </w:rPr>
-            </w:r>
-            <w:r>
-              <w:rPr>
-                <w:noProof/>
-                <w:webHidden/>
-              </w:rPr>
-              <w:fldChar w:fldCharType="separate"/>
-            </w:r>
-            <w:r>
-              <w:rPr>
-                <w:noProof/>
-                <w:webHidden/>
-              </w:rPr>
-              <w:t>24</w:t>
-            </w:r>
-            <w:r>
-              <w:rPr>
-                <w:noProof/>
-                <w:webHidden/>
-              </w:rPr>
-              <w:fldChar w:fldCharType="end"/>
-            </w:r>
-          </w:hyperlink>
-        </w:p>
-        <w:p>
-          <w:pPr>
-            <w:pStyle w:val="Indholdsfortegnelse1"/>
-            <w:tabs>
-              <w:tab w:val="right" w:leader="dot" w:pos="9628"/>
-            </w:tabs>
-            <w:rPr>
-              <w:noProof/>
-              <w:sz w:val="22"/>
-              <w:szCs w:val="22"/>
-              <w:lang w:eastAsia="da-DK"/>
-            </w:rPr>
-          </w:pPr>
-          <w:hyperlink w:anchor="_Toc499540086" w:history="1">
-            <w:r>
-              <w:rPr>
-                <w:rStyle w:val="Hyperlink"/>
-                <w:noProof/>
-                <w:lang w:val="en-US"/>
-              </w:rPr>
-              <w:t>Litteraturliste</w:t>
-            </w:r>
-            <w:r>
-              <w:rPr>
-                <w:noProof/>
-                <w:webHidden/>
-              </w:rPr>
-              <w:tab/>
-            </w:r>
-            <w:r>
-              <w:rPr>
-                <w:noProof/>
-                <w:webHidden/>
-              </w:rPr>
-              <w:fldChar w:fldCharType="begin"/>
-            </w:r>
-            <w:r>
-              <w:rPr>
-                <w:noProof/>
-                <w:webHidden/>
-              </w:rPr>
-              <w:instrText xml:space="preserve"> PAGEREF _Toc499540086 \h </w:instrText>
-            </w:r>
-            <w:r>
-              <w:rPr>
-                <w:noProof/>
-                <w:webHidden/>
-              </w:rPr>
-            </w:r>
-            <w:r>
-              <w:rPr>
-                <w:noProof/>
-                <w:webHidden/>
-              </w:rPr>
-              <w:fldChar w:fldCharType="separate"/>
-            </w:r>
-            <w:r>
-              <w:rPr>
-                <w:noProof/>
-                <w:webHidden/>
-              </w:rPr>
-              <w:t>25</w:t>
+              <w:t>27</w:t>
             </w:r>
             <w:r>
               <w:rPr>
@@ -3087,6 +2922,7 @@
               <w:b/>
               <w:bCs/>
             </w:rPr>
+            <w:lastRenderedPageBreak/>
             <w:fldChar w:fldCharType="end"/>
           </w:r>
         </w:p>
@@ -3100,7 +2936,6 @@
         </w:p>
       </w:sdtContent>
     </w:sdt>
-    <w:p/>
     <w:p>
       <w:pPr>
         <w:pStyle w:val="Overskrift1"/>
@@ -3109,7 +2944,234 @@
           <w:szCs w:val="40"/>
         </w:rPr>
       </w:pPr>
-      <w:bookmarkStart w:id="2" w:name="_Toc499540051"/>
+      <w:r>
+        <w:rPr>
+          <w:sz w:val="40"/>
+          <w:szCs w:val="40"/>
+        </w:rPr>
+        <w:t>INDLEDNING</w:t>
+      </w:r>
+    </w:p>
+    <w:p>
+      <w:pPr>
+        <w:rPr>
+          <w:i/>
+        </w:rPr>
+      </w:pPr>
+      <w:r>
+        <w:rPr>
+          <w:i/>
+        </w:rPr>
+        <w:t>Af Casper Frost Andersen</w:t>
+      </w:r>
+    </w:p>
+    <w:p>
+      <w:r>
+        <w:t xml:space="preserve">Valhalla IT-solutions er blevet kontaktet af </w:t>
+      </w:r>
+      <w:r>
+        <w:t xml:space="preserve">svømmeklubben Delfinen, der er beliggende i en mindre by i Midtjylland. </w:t>
+      </w:r>
+      <w:r>
+        <w:br/>
+      </w:r>
+      <w:r>
+        <w:br/>
+        <w:t>Grundet en rokering i det nylige kommunalvalg, er der blevet budgetteret en masse midler til de lokale idrætsforeninger, deriblandt Delfinen. Der er desuden også blevet gjort en masse gratis reklame for bl.a. Delfinen</w:t>
+      </w:r>
+      <w:r>
+        <w:t>,</w:t>
+      </w:r>
+      <w:r>
+        <w:t xml:space="preserve"> for at få gang i forretningen, hvilket naturligvis har medført en stigning i antallet af henvendelser.</w:t>
+      </w:r>
+      <w:r>
+        <w:br/>
+      </w:r>
+      <w:r>
+        <w:br/>
+      </w:r>
+      <w:r>
+        <w:t>Derfor har</w:t>
+      </w:r>
+      <w:r>
+        <w:t xml:space="preserve"> bestyrelsen valgt at kassere deres manuelle registreringssystem</w:t>
+      </w:r>
+      <w:r>
+        <w:t>, og i stedet</w:t>
+      </w:r>
+      <w:r>
+        <w:t xml:space="preserve"> investere i et administrativt </w:t>
+      </w:r>
+      <w:r>
+        <w:t>IT-</w:t>
+      </w:r>
+      <w:r>
+        <w:t xml:space="preserve">system, der skal kunne gøre de ansattes arbejde </w:t>
+      </w:r>
+      <w:r>
+        <w:t>lettere og mere overskueligt.</w:t>
+      </w:r>
+    </w:p>
+    <w:p>
+      <w:r>
+        <w:t>Da Delfinen stadig er en lille klub, som ikke har haft nogen større økonomisk tilslutning fra lokale sponsorer eller fra kommunens side, har det på nuværende tidspunkt kun været muligt at anskaffe sig en enkelt computer, uden opkobling til internettet.</w:t>
+      </w:r>
+    </w:p>
+    <w:p>
+      <w:r>
+        <w:t>Derfor ønsker bestyrelsen nu et simpelt system som kan anvendes på computeren, og som desuden lagrer filerne lokalt, grundet den manglende opkobling.</w:t>
+      </w:r>
+    </w:p>
+    <w:p>
+      <w:pPr>
+        <w:pStyle w:val="Overskrift1"/>
+        <w:rPr>
+          <w:sz w:val="40"/>
+          <w:szCs w:val="40"/>
+        </w:rPr>
+      </w:pPr>
+      <w:r>
+        <w:rPr>
+          <w:sz w:val="40"/>
+          <w:szCs w:val="40"/>
+        </w:rPr>
+        <w:t>Problemformulering</w:t>
+      </w:r>
+    </w:p>
+    <w:p>
+      <w:pPr>
+        <w:rPr>
+          <w:i/>
+        </w:rPr>
+      </w:pPr>
+      <w:r>
+        <w:rPr>
+          <w:i/>
+        </w:rPr>
+        <w:t>Af Casper Frost Andersen</w:t>
+      </w:r>
+    </w:p>
+    <w:p>
+      <w:r>
+        <w:t>Denne rapport har til formål at besvare følgende problemformulering:</w:t>
+      </w:r>
+    </w:p>
+    <w:p>
+      <w:pPr>
+        <w:pStyle w:val="Listeafsnit"/>
+        <w:rPr>
+          <w:i/>
+        </w:rPr>
+      </w:pPr>
+      <w:r>
+        <w:rPr>
+          <w:i/>
+        </w:rPr>
+        <w:t>Hvordan laver vi mest effektivt et administrativt system, som opfylder de krav, som klubben</w:t>
+      </w:r>
+      <w:r>
+        <w:rPr>
+          <w:i/>
+        </w:rPr>
+        <w:t xml:space="preserve"> Delfinen</w:t>
+      </w:r>
+      <w:r>
+        <w:rPr>
+          <w:i/>
+        </w:rPr>
+        <w:t xml:space="preserve"> søger?</w:t>
+      </w:r>
+    </w:p>
+    <w:p>
+      <w:r>
+        <w:t>Dette vil ske ud fra en redegørelse af følgende delpunkter</w:t>
+      </w:r>
+    </w:p>
+    <w:p>
+      <w:pPr>
+        <w:pStyle w:val="Listeafsnit"/>
+        <w:numPr>
+          <w:ilvl w:val="0"/>
+          <w:numId w:val="28"/>
+        </w:numPr>
+      </w:pPr>
+      <w:r>
+        <w:t>En analyse af svømmeklubben Delfinen som virksomhed (ITO)</w:t>
+      </w:r>
+      <w:r>
+        <w:t>.</w:t>
+      </w:r>
+    </w:p>
+    <w:p>
+      <w:pPr>
+        <w:pStyle w:val="Listeafsnit"/>
+        <w:numPr>
+          <w:ilvl w:val="0"/>
+          <w:numId w:val="28"/>
+        </w:numPr>
+      </w:pPr>
+      <w:r>
+        <w:t>Et design-afsnit, hvori vi både skriftligt og visuelt</w:t>
+      </w:r>
+      <w:r>
+        <w:t xml:space="preserve"> formulerer hele og dele af vores bud på en løsning (SWD).</w:t>
+      </w:r>
+    </w:p>
+    <w:p>
+      <w:pPr>
+        <w:pStyle w:val="Listeafsnit"/>
+        <w:numPr>
+          <w:ilvl w:val="0"/>
+          <w:numId w:val="28"/>
+        </w:numPr>
+      </w:pPr>
+      <w:r>
+        <w:t>Et afsnit hvor der redegøres for det system vi har lavet, samt argumentation for de løsninger vi har valgt.</w:t>
+      </w:r>
+    </w:p>
+    <w:p>
+      <w:pPr>
+        <w:pStyle w:val="Listeafsnit"/>
+        <w:numPr>
+          <w:ilvl w:val="0"/>
+          <w:numId w:val="28"/>
+        </w:numPr>
+      </w:pPr>
+      <w:r>
+        <w:t>(</w:t>
+      </w:r>
+      <w:proofErr w:type="spellStart"/>
+      <w:r>
+        <w:t>Optional</w:t>
+      </w:r>
+      <w:proofErr w:type="spellEnd"/>
+      <w:r>
+        <w:t xml:space="preserve">) </w:t>
+      </w:r>
+      <w:bookmarkStart w:id="2" w:name="_GoBack"/>
+      <w:bookmarkEnd w:id="2"/>
+      <w:r>
+        <w:t xml:space="preserve">Kan der introduceres nogle features som tilgodeser kundens behov, </w:t>
+      </w:r>
+      <w:r>
+        <w:t xml:space="preserve">og </w:t>
+      </w:r>
+      <w:r>
+        <w:t>som stadig er i overensstemmelse med det oprindelige udgangspunkt?</w:t>
+      </w:r>
+    </w:p>
+    <w:p/>
+    <w:p/>
+    <w:p>
+      <w:pPr>
+        <w:pStyle w:val="Overskrift1"/>
+        <w:rPr>
+          <w:sz w:val="40"/>
+          <w:szCs w:val="40"/>
+        </w:rPr>
+      </w:pPr>
+      <w:bookmarkStart w:id="3" w:name="_Toc500173246"/>
       <w:r>
         <w:rPr>
           <w:sz w:val="40"/>
@@ -3117,22 +3179,38 @@
         </w:rPr>
         <w:t>Interessent analyse</w:t>
       </w:r>
-      <w:bookmarkEnd w:id="2"/>
-    </w:p>
-    <w:p>
-      <w:r>
-        <w:t>Af Rasmus Sadurski</w:t>
-      </w:r>
+      <w:bookmarkEnd w:id="3"/>
+    </w:p>
+    <w:p>
+      <w:pPr>
+        <w:rPr>
+          <w:i/>
+        </w:rPr>
+      </w:pPr>
+      <w:r>
+        <w:rPr>
+          <w:i/>
+        </w:rPr>
+        <w:t xml:space="preserve">Af Rasmus </w:t>
+      </w:r>
+      <w:proofErr w:type="spellStart"/>
+      <w:r>
+        <w:rPr>
+          <w:i/>
+        </w:rPr>
+        <w:t>Sadurski</w:t>
+      </w:r>
+      <w:proofErr w:type="spellEnd"/>
     </w:p>
     <w:p>
       <w:pPr>
         <w:pStyle w:val="Overskrift2"/>
       </w:pPr>
-      <w:bookmarkStart w:id="3" w:name="_Toc499540052"/>
+      <w:bookmarkStart w:id="4" w:name="_Toc500173247"/>
       <w:r>
         <w:t>Brainstorm</w:t>
       </w:r>
-      <w:bookmarkEnd w:id="3"/>
+      <w:bookmarkEnd w:id="4"/>
     </w:p>
     <w:p>
       <w:pPr>
@@ -3144,6 +3222,7 @@
         </w:rPr>
       </w:pPr>
       <w:r>
+        <w:lastRenderedPageBreak/>
         <w:t xml:space="preserve">Fra svømmeklubben- og </w:t>
       </w:r>
       <w:r>
@@ -3474,7 +3553,6 @@
         <w:jc w:val="both"/>
       </w:pPr>
       <w:r>
-        <w:lastRenderedPageBreak/>
         <w:t>Konkurrencesvøm</w:t>
       </w:r>
       <w:r>
@@ -3538,11 +3616,11 @@
       <w:pPr>
         <w:pStyle w:val="Overskrift2"/>
       </w:pPr>
-      <w:bookmarkStart w:id="4" w:name="_Toc499540053"/>
+      <w:bookmarkStart w:id="5" w:name="_Toc500173248"/>
       <w:r>
         <w:t>Sortering</w:t>
       </w:r>
-      <w:bookmarkEnd w:id="4"/>
+      <w:bookmarkEnd w:id="5"/>
     </w:p>
     <w:p>
       <w:pPr>
@@ -3576,11 +3654,11 @@
       <w:pPr>
         <w:pStyle w:val="Overskrift2"/>
       </w:pPr>
-      <w:bookmarkStart w:id="5" w:name="_Toc499540054"/>
+      <w:bookmarkStart w:id="6" w:name="_Toc500173249"/>
       <w:r>
         <w:t>Svømmeklubbens matrix</w:t>
       </w:r>
-      <w:bookmarkEnd w:id="5"/>
+      <w:bookmarkEnd w:id="6"/>
     </w:p>
     <w:tbl>
       <w:tblPr>
@@ -3801,11 +3879,11 @@
       <w:pPr>
         <w:pStyle w:val="Overskrift2"/>
       </w:pPr>
-      <w:bookmarkStart w:id="6" w:name="_Toc499540055"/>
+      <w:bookmarkStart w:id="7" w:name="_Toc500173250"/>
       <w:r>
         <w:t>Systemudviklernes matrix</w:t>
       </w:r>
-      <w:bookmarkEnd w:id="6"/>
+      <w:bookmarkEnd w:id="7"/>
       <w:r>
         <w:t xml:space="preserve"> </w:t>
       </w:r>
@@ -3990,11 +4068,11 @@
       <w:pPr>
         <w:pStyle w:val="Overskrift2"/>
       </w:pPr>
-      <w:bookmarkStart w:id="7" w:name="_Toc499540056"/>
+      <w:bookmarkStart w:id="8" w:name="_Toc500173251"/>
       <w:r>
         <w:t>Interessenterne</w:t>
       </w:r>
-      <w:bookmarkEnd w:id="7"/>
+      <w:bookmarkEnd w:id="8"/>
     </w:p>
     <w:p>
       <w:pPr>
@@ -4073,7 +4151,6 @@
         <w:jc w:val="both"/>
       </w:pPr>
       <w:r>
-        <w:lastRenderedPageBreak/>
         <w:t xml:space="preserve">Hvad ønsker ledelsen af det nye styresystem? </w:t>
       </w:r>
     </w:p>
@@ -4202,6 +4279,7 @@
         <w:jc w:val="both"/>
       </w:pPr>
       <w:r>
+        <w:lastRenderedPageBreak/>
         <w:t>At systemet ikke lever op til ledelsens krav.</w:t>
       </w:r>
     </w:p>
@@ -4302,11 +4380,11 @@
       <w:pPr>
         <w:pStyle w:val="Overskrift2"/>
       </w:pPr>
-      <w:bookmarkStart w:id="8" w:name="_Toc499540057"/>
+      <w:bookmarkStart w:id="9" w:name="_Toc500173252"/>
       <w:r>
         <w:t>Integrer</w:t>
       </w:r>
-      <w:bookmarkEnd w:id="8"/>
+      <w:bookmarkEnd w:id="9"/>
     </w:p>
     <w:p>
       <w:pPr>
@@ -4500,7 +4578,6 @@
         <w:jc w:val="both"/>
       </w:pPr>
       <w:r>
-        <w:lastRenderedPageBreak/>
         <w:t xml:space="preserve">Udviklernes målsætning. </w:t>
       </w:r>
     </w:p>
@@ -4652,11 +4729,11 @@
       <w:pPr>
         <w:pStyle w:val="Overskrift2"/>
       </w:pPr>
-      <w:bookmarkStart w:id="9" w:name="_Toc499540058"/>
+      <w:bookmarkStart w:id="10" w:name="_Toc500173253"/>
       <w:r>
         <w:t>Interessent matrix</w:t>
       </w:r>
-      <w:bookmarkEnd w:id="9"/>
+      <w:bookmarkEnd w:id="10"/>
     </w:p>
     <w:p>
       <w:r>
@@ -4756,11 +4833,24 @@
         </mc:AlternateContent>
       </w:r>
       <w:r>
-        <w:t>af Martin Løseth Jensen</w:t>
-      </w:r>
-      <w:r>
-        <w:t xml:space="preserve"> &amp; Rasmus Sadurski</w:t>
-      </w:r>
+        <w:t xml:space="preserve">af Martin </w:t>
+      </w:r>
+      <w:proofErr w:type="spellStart"/>
+      <w:r>
+        <w:t>Løseth</w:t>
+      </w:r>
+      <w:proofErr w:type="spellEnd"/>
+      <w:r>
+        <w:t xml:space="preserve"> Jensen</w:t>
+      </w:r>
+      <w:r>
+        <w:t xml:space="preserve"> &amp; Rasmus </w:t>
+      </w:r>
+      <w:proofErr w:type="spellStart"/>
+      <w:r>
+        <w:t>Sadurski</w:t>
+      </w:r>
+      <w:proofErr w:type="spellEnd"/>
     </w:p>
     <w:p>
       <w:r>
@@ -5168,22 +5258,24 @@
                       <wps:txbx>
                         <w:txbxContent>
                           <w:p>
-                            <w:bookmarkStart w:id="10" w:name="_Hlk498674132"/>
-                            <w:bookmarkStart w:id="11" w:name="_Hlk498674133"/>
+                            <w:bookmarkStart w:id="11" w:name="_Hlk498674132"/>
+                            <w:bookmarkStart w:id="12" w:name="_Hlk498674133"/>
+                            <w:proofErr w:type="spellStart"/>
                             <w:r>
                               <w:rPr>
                                 <w:lang w:val="en-US"/>
                               </w:rPr>
                               <w:t>Kassere</w:t>
                             </w:r>
-                            <w:bookmarkEnd w:id="10"/>
                             <w:bookmarkEnd w:id="11"/>
+                            <w:bookmarkEnd w:id="12"/>
                             <w:r>
                               <w:rPr>
                                 <w:lang w:val="en-US"/>
                               </w:rPr>
                               <w:t>r</w:t>
                             </w:r>
+                            <w:proofErr w:type="spellEnd"/>
                           </w:p>
                         </w:txbxContent>
                       </wps:txbx>
@@ -5211,22 +5303,24 @@
                 <v:textbox>
                   <w:txbxContent>
                     <w:p>
-                      <w:bookmarkStart w:id="12" w:name="_Hlk498674132"/>
-                      <w:bookmarkStart w:id="13" w:name="_Hlk498674133"/>
+                      <w:bookmarkStart w:id="13" w:name="_Hlk498674132"/>
+                      <w:bookmarkStart w:id="14" w:name="_Hlk498674133"/>
+                      <w:proofErr w:type="spellStart"/>
                       <w:r>
                         <w:rPr>
                           <w:lang w:val="en-US"/>
                         </w:rPr>
                         <w:t>Kassere</w:t>
                       </w:r>
-                      <w:bookmarkEnd w:id="12"/>
                       <w:bookmarkEnd w:id="13"/>
+                      <w:bookmarkEnd w:id="14"/>
                       <w:r>
                         <w:rPr>
                           <w:lang w:val="en-US"/>
                         </w:rPr>
                         <w:t>r</w:t>
                       </w:r>
+                      <w:proofErr w:type="spellEnd"/>
                     </w:p>
                   </w:txbxContent>
                 </v:textbox>
@@ -5740,12 +5834,14 @@
                                 <w:lang w:val="en-US"/>
                               </w:rPr>
                             </w:pPr>
+                            <w:proofErr w:type="spellStart"/>
                             <w:r>
                               <w:rPr>
                                 <w:lang w:val="en-US"/>
                               </w:rPr>
                               <w:t>Uvigtig</w:t>
                             </w:r>
+                            <w:proofErr w:type="spellEnd"/>
                             <w:r>
                               <w:rPr>
                                 <w:lang w:val="en-US"/>
@@ -5784,12 +5880,14 @@
                           <w:lang w:val="en-US"/>
                         </w:rPr>
                       </w:pPr>
+                      <w:proofErr w:type="spellStart"/>
                       <w:r>
                         <w:rPr>
                           <w:lang w:val="en-US"/>
                         </w:rPr>
                         <w:t>Uvigtig</w:t>
                       </w:r>
+                      <w:proofErr w:type="spellEnd"/>
                       <w:r>
                         <w:rPr>
                           <w:lang w:val="en-US"/>
@@ -5950,21 +6048,34 @@
       <w:pPr>
         <w:pStyle w:val="Overskrift1"/>
       </w:pPr>
-      <w:bookmarkStart w:id="14" w:name="_Toc499540059"/>
+      <w:bookmarkStart w:id="15" w:name="_Toc500173254"/>
       <w:r>
         <w:t>SWOT-analyse</w:t>
       </w:r>
-      <w:bookmarkEnd w:id="14"/>
+      <w:bookmarkEnd w:id="15"/>
       <w:r>
         <w:t xml:space="preserve"> </w:t>
       </w:r>
     </w:p>
     <w:p>
       <w:r>
-        <w:t>Af Rasmus Sadurski</w:t>
-      </w:r>
-      <w:r>
-        <w:t xml:space="preserve"> &amp; Martin Løseth Jensen</w:t>
+        <w:t xml:space="preserve">Af Rasmus </w:t>
+      </w:r>
+      <w:proofErr w:type="spellStart"/>
+      <w:r>
+        <w:t>Sadurski</w:t>
+      </w:r>
+      <w:proofErr w:type="spellEnd"/>
+      <w:r>
+        <w:t xml:space="preserve"> &amp; Martin </w:t>
+      </w:r>
+      <w:proofErr w:type="spellStart"/>
+      <w:r>
+        <w:t>Løseth</w:t>
+      </w:r>
+      <w:proofErr w:type="spellEnd"/>
+      <w:r>
+        <w:t xml:space="preserve"> Jensen</w:t>
       </w:r>
     </w:p>
     <w:p>
@@ -5994,11 +6105,11 @@
       <w:pPr>
         <w:pStyle w:val="Overskrift2"/>
       </w:pPr>
-      <w:bookmarkStart w:id="15" w:name="_Toc499540060"/>
+      <w:bookmarkStart w:id="16" w:name="_Toc500173255"/>
       <w:r>
         <w:t>Set ud fra svømmeklubben</w:t>
       </w:r>
-      <w:bookmarkEnd w:id="15"/>
+      <w:bookmarkEnd w:id="16"/>
     </w:p>
     <w:p/>
     <w:tbl>
@@ -6548,11 +6659,11 @@
       <w:pPr>
         <w:pStyle w:val="Overskrift2"/>
       </w:pPr>
-      <w:bookmarkStart w:id="16" w:name="_Toc499540061"/>
+      <w:bookmarkStart w:id="17" w:name="_Toc500173256"/>
       <w:r>
         <w:t>Set ud fra systemudviklerne</w:t>
       </w:r>
-      <w:bookmarkEnd w:id="16"/>
+      <w:bookmarkEnd w:id="17"/>
       <w:r>
         <w:t xml:space="preserve"> </w:t>
       </w:r>
@@ -7027,7 +7138,7 @@
           <w:szCs w:val="52"/>
         </w:rPr>
       </w:pPr>
-      <w:bookmarkStart w:id="17" w:name="_Toc499540062"/>
+      <w:bookmarkStart w:id="18" w:name="_Toc500173257"/>
       <w:r>
         <w:rPr>
           <w:rFonts w:eastAsia="Calibri"/>
@@ -7044,20 +7155,20 @@
         </w:rPr>
         <w:t xml:space="preserve"> for svømmeklub delfinen</w:t>
       </w:r>
-      <w:bookmarkEnd w:id="17"/>
+      <w:bookmarkEnd w:id="18"/>
     </w:p>
     <w:p/>
     <w:p>
       <w:pPr>
         <w:pStyle w:val="Overskrift2"/>
       </w:pPr>
-      <w:bookmarkStart w:id="18" w:name="_Toc498980971"/>
-      <w:bookmarkStart w:id="19" w:name="_Toc499540063"/>
+      <w:bookmarkStart w:id="19" w:name="_Toc498980971"/>
+      <w:bookmarkStart w:id="20" w:name="_Toc500173258"/>
       <w:r>
         <w:t>Historik</w:t>
       </w:r>
-      <w:bookmarkEnd w:id="18"/>
       <w:bookmarkEnd w:id="19"/>
+      <w:bookmarkEnd w:id="20"/>
     </w:p>
     <w:p/>
     <w:tbl>
@@ -7337,8 +7448,13 @@
               <w:cnfStyle w:val="000000100000" w:firstRow="0" w:lastRow="0" w:firstColumn="0" w:lastColumn="0" w:oddVBand="0" w:evenVBand="0" w:oddHBand="1" w:evenHBand="0" w:firstRowFirstColumn="0" w:firstRowLastColumn="0" w:lastRowFirstColumn="0" w:lastRowLastColumn="0"/>
             </w:pPr>
             <w:r>
-              <w:t>Casper Frost Andersen &amp; Rasmus Sadurski</w:t>
-            </w:r>
+              <w:t xml:space="preserve">Casper Frost Andersen &amp; Rasmus </w:t>
+            </w:r>
+            <w:proofErr w:type="spellStart"/>
+            <w:r>
+              <w:t>Sadurski</w:t>
+            </w:r>
+            <w:proofErr w:type="spellEnd"/>
           </w:p>
         </w:tc>
         <w:tc>
@@ -7483,8 +7599,21 @@
               <w:cnfStyle w:val="000000100000" w:firstRow="0" w:lastRow="0" w:firstColumn="0" w:lastColumn="0" w:oddVBand="0" w:evenVBand="0" w:oddHBand="1" w:evenHBand="0" w:firstRowFirstColumn="0" w:firstRowLastColumn="0" w:lastRowFirstColumn="0" w:lastRowLastColumn="0"/>
             </w:pPr>
             <w:r>
-              <w:t>Rettelser i nuværende use cases, SSD’er</w:t>
-            </w:r>
+              <w:t xml:space="preserve">Rettelser i nuværende </w:t>
+            </w:r>
+            <w:proofErr w:type="spellStart"/>
+            <w:r>
+              <w:t>use</w:t>
+            </w:r>
+            <w:proofErr w:type="spellEnd"/>
+            <w:r>
+              <w:t xml:space="preserve"> cases, </w:t>
+            </w:r>
+            <w:proofErr w:type="spellStart"/>
+            <w:r>
+              <w:t>SSD’er</w:t>
+            </w:r>
+            <w:proofErr w:type="spellEnd"/>
             <w:r>
               <w:br/>
               <w:t>Tilføjet:</w:t>
@@ -7687,8 +7816,13 @@
               <w:t>Rettelser</w:t>
             </w:r>
             <w:r>
-              <w:t>/update</w:t>
-            </w:r>
+              <w:t>/</w:t>
+            </w:r>
+            <w:proofErr w:type="spellStart"/>
+            <w:r>
+              <w:t>update</w:t>
+            </w:r>
+            <w:proofErr w:type="spellEnd"/>
             <w:r>
               <w:t xml:space="preserve"> af Faseplan </w:t>
             </w:r>
@@ -7763,7 +7897,15 @@
             </w:r>
             <w:r>
               <w:br/>
-              <w:t>Format på console og når det gemmes i fil</w:t>
+              <w:t xml:space="preserve">Format på </w:t>
+            </w:r>
+            <w:proofErr w:type="spellStart"/>
+            <w:r>
+              <w:t>console</w:t>
+            </w:r>
+            <w:proofErr w:type="spellEnd"/>
+            <w:r>
+              <w:t xml:space="preserve"> og når det gemmes i fil</w:t>
             </w:r>
             <w:r>
               <w:br/>
@@ -7859,8 +8001,13 @@
               <w:cnfStyle w:val="000000100000" w:firstRow="0" w:lastRow="0" w:firstColumn="0" w:lastColumn="0" w:oddVBand="0" w:evenVBand="0" w:oddHBand="1" w:evenHBand="0" w:firstRowFirstColumn="0" w:firstRowLastColumn="0" w:lastRowFirstColumn="0" w:lastRowLastColumn="0"/>
             </w:pPr>
             <w:r>
-              <w:t>Opdatering af UCD, tilføjelse af 3 brief UC’s</w:t>
-            </w:r>
+              <w:t xml:space="preserve">Opdatering af UCD, tilføjelse af 3 brief </w:t>
+            </w:r>
+            <w:proofErr w:type="spellStart"/>
+            <w:r>
+              <w:t>UC’s</w:t>
+            </w:r>
+            <w:proofErr w:type="spellEnd"/>
             <w:r>
               <w:br/>
               <w:t xml:space="preserve">Print </w:t>
@@ -7870,8 +8017,12 @@
             </w:r>
             <w:r>
               <w:br/>
+            </w:r>
+            <w:proofErr w:type="spellStart"/>
+            <w:r>
               <w:t>Kontintentpris</w:t>
             </w:r>
+            <w:proofErr w:type="spellEnd"/>
             <w:r>
               <w:br/>
               <w:t xml:space="preserve">Print junior og senior hold  </w:t>
@@ -7957,8 +8108,20 @@
             </w:r>
             <w:r>
               <w:br/>
-              <w:t>Snippets af kode til rapporet</w:t>
-            </w:r>
+            </w:r>
+            <w:proofErr w:type="spellStart"/>
+            <w:r>
+              <w:t>Snippets</w:t>
+            </w:r>
+            <w:proofErr w:type="spellEnd"/>
+            <w:r>
+              <w:t xml:space="preserve"> af kode til </w:t>
+            </w:r>
+            <w:proofErr w:type="spellStart"/>
+            <w:r>
+              <w:t>rapporet</w:t>
+            </w:r>
+            <w:proofErr w:type="spellEnd"/>
           </w:p>
         </w:tc>
       </w:tr>
@@ -7968,13 +8131,13 @@
       <w:pPr>
         <w:pStyle w:val="Overskrift2"/>
       </w:pPr>
-      <w:bookmarkStart w:id="20" w:name="_Toc498980972"/>
-      <w:bookmarkStart w:id="21" w:name="_Toc499540064"/>
+      <w:bookmarkStart w:id="21" w:name="_Toc498980972"/>
+      <w:bookmarkStart w:id="22" w:name="_Toc500173259"/>
       <w:r>
         <w:t>Vision</w:t>
       </w:r>
-      <w:bookmarkEnd w:id="20"/>
       <w:bookmarkEnd w:id="21"/>
+      <w:bookmarkEnd w:id="22"/>
       <w:r>
         <w:tab/>
       </w:r>
@@ -8011,13 +8174,13 @@
       <w:pPr>
         <w:pStyle w:val="Overskrift2"/>
       </w:pPr>
-      <w:bookmarkStart w:id="22" w:name="_Toc498980973"/>
-      <w:bookmarkStart w:id="23" w:name="_Toc499540065"/>
+      <w:bookmarkStart w:id="23" w:name="_Toc498980973"/>
+      <w:bookmarkStart w:id="24" w:name="_Toc500173260"/>
       <w:r>
         <w:t>Krav</w:t>
       </w:r>
-      <w:bookmarkEnd w:id="22"/>
       <w:bookmarkEnd w:id="23"/>
+      <w:bookmarkEnd w:id="24"/>
     </w:p>
     <w:p>
       <w:r>
@@ -8618,12 +8781,12 @@
       <w:pPr>
         <w:pStyle w:val="Overskrift2"/>
       </w:pPr>
-      <w:bookmarkStart w:id="24" w:name="_Toc499540066"/>
+      <w:bookmarkStart w:id="25" w:name="_Toc500173261"/>
       <w:r>
         <w:lastRenderedPageBreak/>
         <w:t>Use case diagram</w:t>
       </w:r>
-      <w:bookmarkEnd w:id="24"/>
+      <w:bookmarkEnd w:id="25"/>
     </w:p>
     <w:p>
       <w:r>
@@ -8688,8 +8851,8 @@
           <w:lang w:val="en-US"/>
         </w:rPr>
       </w:pPr>
-      <w:bookmarkStart w:id="25" w:name="_Toc498980974"/>
-      <w:bookmarkStart w:id="26" w:name="_Toc499540067"/>
+      <w:bookmarkStart w:id="26" w:name="_Toc498980974"/>
+      <w:bookmarkStart w:id="27" w:name="_Toc500173262"/>
       <w:r>
         <w:rPr>
           <w:lang w:val="en-US"/>
@@ -8697,8 +8860,8 @@
         <w:lastRenderedPageBreak/>
         <w:t>Use cases</w:t>
       </w:r>
-      <w:bookmarkEnd w:id="25"/>
       <w:bookmarkEnd w:id="26"/>
+      <w:bookmarkEnd w:id="27"/>
     </w:p>
     <w:p>
       <w:pPr>
@@ -8706,24 +8869,54 @@
           <w:lang w:val="en-US"/>
         </w:rPr>
       </w:pPr>
+      <w:proofErr w:type="spellStart"/>
       <w:r>
         <w:rPr>
           <w:lang w:val="en-US"/>
         </w:rPr>
-        <w:t xml:space="preserve">Af </w:t>
-      </w:r>
+        <w:t>Af</w:t>
+      </w:r>
+      <w:proofErr w:type="spellEnd"/>
       <w:r>
         <w:rPr>
           <w:lang w:val="en-US"/>
         </w:rPr>
-        <w:t>Martin Løseth Jensen</w:t>
+        <w:t xml:space="preserve"> </w:t>
       </w:r>
       <w:r>
         <w:rPr>
           <w:lang w:val="en-US"/>
         </w:rPr>
-        <w:t xml:space="preserve"> &amp; Christian Strunge</w:t>
-      </w:r>
+        <w:t xml:space="preserve">Martin </w:t>
+      </w:r>
+      <w:proofErr w:type="spellStart"/>
+      <w:r>
+        <w:rPr>
+          <w:lang w:val="en-US"/>
+        </w:rPr>
+        <w:t>Løseth</w:t>
+      </w:r>
+      <w:proofErr w:type="spellEnd"/>
+      <w:r>
+        <w:rPr>
+          <w:lang w:val="en-US"/>
+        </w:rPr>
+        <w:t xml:space="preserve"> Jensen</w:t>
+      </w:r>
+      <w:r>
+        <w:rPr>
+          <w:lang w:val="en-US"/>
+        </w:rPr>
+        <w:t xml:space="preserve"> &amp; Christian </w:t>
+      </w:r>
+      <w:proofErr w:type="spellStart"/>
+      <w:r>
+        <w:rPr>
+          <w:lang w:val="en-US"/>
+        </w:rPr>
+        <w:t>Strunge</w:t>
+      </w:r>
+      <w:proofErr w:type="spellEnd"/>
     </w:p>
     <w:p>
       <w:pPr>
@@ -8732,15 +8925,14 @@
           <w:lang w:val="en-US"/>
         </w:rPr>
       </w:pPr>
-      <w:bookmarkStart w:id="27" w:name="_Toc498980975"/>
-      <w:bookmarkStart w:id="28" w:name="_Toc499540068"/>
+      <w:bookmarkStart w:id="28" w:name="_Toc498980975"/>
+      <w:bookmarkStart w:id="29" w:name="_Toc500173263"/>
       <w:r>
         <w:rPr>
           <w:lang w:val="en-US"/>
         </w:rPr>
         <w:t>Brie</w:t>
       </w:r>
-      <w:bookmarkEnd w:id="27"/>
       <w:bookmarkEnd w:id="28"/>
       <w:r>
         <w:rPr>
@@ -8748,6 +8940,7 @@
         </w:rPr>
         <w:t>f</w:t>
       </w:r>
+      <w:bookmarkEnd w:id="29"/>
     </w:p>
     <w:p>
       <w:pPr>
@@ -8756,14 +8949,14 @@
           <w:lang w:val="en-US"/>
         </w:rPr>
       </w:pPr>
-      <w:bookmarkStart w:id="29" w:name="_Toc498980976"/>
+      <w:bookmarkStart w:id="30" w:name="_Toc498980976"/>
       <w:r>
         <w:rPr>
           <w:lang w:val="en-US"/>
         </w:rPr>
         <w:t>Use Case 004</w:t>
       </w:r>
-      <w:bookmarkEnd w:id="29"/>
+      <w:bookmarkEnd w:id="30"/>
     </w:p>
     <w:tbl>
       <w:tblPr>
@@ -8911,11 +9104,11 @@
       <w:pPr>
         <w:pStyle w:val="Overskrift4"/>
       </w:pPr>
-      <w:bookmarkStart w:id="30" w:name="_Toc498980977"/>
+      <w:bookmarkStart w:id="31" w:name="_Toc498980977"/>
       <w:r>
         <w:t>Use case 005</w:t>
       </w:r>
-      <w:bookmarkEnd w:id="30"/>
+      <w:bookmarkEnd w:id="31"/>
     </w:p>
     <w:tbl>
       <w:tblPr>
@@ -9054,11 +9247,11 @@
       <w:pPr>
         <w:pStyle w:val="Overskrift4"/>
       </w:pPr>
-      <w:bookmarkStart w:id="31" w:name="_Toc498980978"/>
+      <w:bookmarkStart w:id="32" w:name="_Toc498980978"/>
       <w:r>
         <w:t>Use case 006</w:t>
       </w:r>
-      <w:bookmarkEnd w:id="31"/>
+      <w:bookmarkEnd w:id="32"/>
     </w:p>
     <w:tbl>
       <w:tblPr>
@@ -9160,8 +9353,6 @@
             <w:r>
               <w:t>betalingsstatus</w:t>
             </w:r>
-            <w:bookmarkStart w:id="32" w:name="_GoBack"/>
-            <w:bookmarkEnd w:id="32"/>
           </w:p>
         </w:tc>
       </w:tr>
@@ -9518,7 +9709,6 @@
     </w:tbl>
     <w:p>
       <w:bookmarkStart w:id="33" w:name="_Toc498980979"/>
-      <w:bookmarkStart w:id="34" w:name="_Toc499540069"/>
     </w:p>
     <w:p/>
     <w:p/>
@@ -9633,14 +9823,14 @@
             <w:r>
               <w:t xml:space="preserve"> </w:t>
             </w:r>
-            <w:bookmarkStart w:id="35" w:name="_Hlk499708018"/>
+            <w:bookmarkStart w:id="34" w:name="_Hlk499708018"/>
             <w:r>
               <w:t>b</w:t>
             </w:r>
             <w:r>
               <w:t>etalingsstatus</w:t>
             </w:r>
-            <w:bookmarkEnd w:id="35"/>
+            <w:bookmarkEnd w:id="34"/>
           </w:p>
         </w:tc>
       </w:tr>
@@ -10150,15 +10340,16 @@
       <w:pPr>
         <w:pStyle w:val="Overskrift3"/>
       </w:pPr>
+      <w:bookmarkStart w:id="35" w:name="_Toc500173264"/>
       <w:r>
         <w:t>Fully d</w:t>
       </w:r>
       <w:bookmarkStart w:id="36" w:name="_Toc498980980"/>
       <w:bookmarkEnd w:id="33"/>
-      <w:bookmarkEnd w:id="34"/>
       <w:r>
         <w:t>ressed</w:t>
       </w:r>
+      <w:bookmarkEnd w:id="35"/>
     </w:p>
     <w:p>
       <w:pPr>
@@ -12834,7 +13025,7 @@
         </w:rPr>
       </w:pPr>
       <w:bookmarkStart w:id="39" w:name="_Toc498980983"/>
-      <w:bookmarkStart w:id="40" w:name="_Toc499540070"/>
+      <w:bookmarkStart w:id="40" w:name="_Toc500173265"/>
       <w:r>
         <w:rPr>
           <w:sz w:val="32"/>
@@ -12857,7 +13048,7 @@
       </w:pPr>
       <w:bookmarkStart w:id="41" w:name="_Toc498972086"/>
       <w:bookmarkStart w:id="42" w:name="_Toc498980984"/>
-      <w:bookmarkStart w:id="43" w:name="_Toc499540071"/>
+      <w:bookmarkStart w:id="43" w:name="_Toc500173266"/>
       <w:r>
         <w:rPr>
           <w:lang w:val="da"/>
@@ -13030,7 +13221,7 @@
       </w:pPr>
       <w:bookmarkStart w:id="44" w:name="_Toc498972087"/>
       <w:bookmarkStart w:id="45" w:name="_Toc498980985"/>
-      <w:bookmarkStart w:id="46" w:name="_Toc499540072"/>
+      <w:bookmarkStart w:id="46" w:name="_Toc500173267"/>
       <w:r>
         <w:rPr>
           <w:lang w:val="da"/>
@@ -13101,7 +13292,7 @@
       </w:pPr>
       <w:bookmarkStart w:id="47" w:name="_Toc498972088"/>
       <w:bookmarkStart w:id="48" w:name="_Toc498980986"/>
-      <w:bookmarkStart w:id="49" w:name="_Toc499540073"/>
+      <w:bookmarkStart w:id="49" w:name="_Toc500173268"/>
       <w:r>
         <w:rPr>
           <w:lang w:val="da"/>
@@ -13153,7 +13344,7 @@
       </w:pPr>
       <w:bookmarkStart w:id="50" w:name="_Toc498972089"/>
       <w:bookmarkStart w:id="51" w:name="_Toc498980987"/>
-      <w:bookmarkStart w:id="52" w:name="_Toc499540074"/>
+      <w:bookmarkStart w:id="52" w:name="_Toc500173269"/>
       <w:r>
         <w:rPr>
           <w:lang w:val="da"/>
@@ -13205,7 +13396,7 @@
       </w:pPr>
       <w:bookmarkStart w:id="53" w:name="_Toc498972090"/>
       <w:bookmarkStart w:id="54" w:name="_Toc498980988"/>
-      <w:bookmarkStart w:id="55" w:name="_Toc499540075"/>
+      <w:bookmarkStart w:id="55" w:name="_Toc500173270"/>
       <w:r>
         <w:rPr>
           <w:lang w:val="da"/>
@@ -13258,7 +13449,7 @@
         <w:pStyle w:val="Overskrift1"/>
       </w:pPr>
       <w:bookmarkStart w:id="56" w:name="_Toc498980989"/>
-      <w:bookmarkStart w:id="57" w:name="_Toc499540076"/>
+      <w:bookmarkStart w:id="57" w:name="_Toc500173271"/>
       <w:r>
         <w:lastRenderedPageBreak/>
         <w:t>Anden information</w:t>
@@ -13275,7 +13466,7 @@
       <w:pPr>
         <w:pStyle w:val="Overskrift3"/>
       </w:pPr>
-      <w:bookmarkStart w:id="58" w:name="_Toc499540077"/>
+      <w:bookmarkStart w:id="58" w:name="_Toc500173272"/>
       <w:r>
         <w:t>Arbejdsprocessen</w:t>
       </w:r>
@@ -13344,7 +13535,7 @@
         <w:pStyle w:val="Overskrift1"/>
       </w:pPr>
       <w:bookmarkStart w:id="59" w:name="_Toc498980990"/>
-      <w:bookmarkStart w:id="60" w:name="_Toc499540078"/>
+      <w:bookmarkStart w:id="60" w:name="_Toc500173273"/>
       <w:r>
         <w:t>Bilag</w:t>
       </w:r>
@@ -13356,7 +13547,7 @@
       <w:pPr>
         <w:pStyle w:val="Overskrift2"/>
       </w:pPr>
-      <w:bookmarkStart w:id="61" w:name="_Toc499540079"/>
+      <w:bookmarkStart w:id="61" w:name="_Toc500173274"/>
       <w:r>
         <w:t xml:space="preserve">Bilag 1: </w:t>
       </w:r>
@@ -13370,9 +13561,11 @@
       <w:pPr>
         <w:pStyle w:val="Overskrift2"/>
       </w:pPr>
+      <w:bookmarkStart w:id="62" w:name="_Toc500173275"/>
       <w:r>
         <w:t>Bilag 2: kanban screendump</w:t>
       </w:r>
+      <w:bookmarkEnd w:id="62"/>
     </w:p>
     <w:p/>
     <w:p>
@@ -13388,16 +13581,16 @@
           <w:lang w:val="en-US"/>
         </w:rPr>
       </w:pPr>
-      <w:bookmarkStart w:id="62" w:name="_Toc498980991"/>
-      <w:bookmarkStart w:id="63" w:name="_Toc499540084"/>
+      <w:bookmarkStart w:id="63" w:name="_Toc498980991"/>
+      <w:bookmarkStart w:id="64" w:name="_Toc500173276"/>
       <w:r>
         <w:rPr>
           <w:lang w:val="en-US"/>
         </w:rPr>
         <w:t>Glossary</w:t>
       </w:r>
-      <w:bookmarkEnd w:id="62"/>
       <w:bookmarkEnd w:id="63"/>
+      <w:bookmarkEnd w:id="64"/>
     </w:p>
     <w:p>
       <w:pPr>
@@ -13411,7 +13604,23 @@
           <w:color w:val="000000" w:themeColor="text1"/>
           <w:lang w:val="en-US"/>
         </w:rPr>
-        <w:t>Martin Løseth Jensen</w:t>
+        <w:t xml:space="preserve">Martin </w:t>
+      </w:r>
+      <w:proofErr w:type="spellStart"/>
+      <w:r>
+        <w:rPr>
+          <w:color w:val="000000" w:themeColor="text1"/>
+          <w:lang w:val="en-US"/>
+        </w:rPr>
+        <w:t>Løseth</w:t>
+      </w:r>
+      <w:proofErr w:type="spellEnd"/>
+      <w:r>
+        <w:rPr>
+          <w:color w:val="000000" w:themeColor="text1"/>
+          <w:lang w:val="en-US"/>
+        </w:rPr>
+        <w:t xml:space="preserve"> Jensen</w:t>
       </w:r>
     </w:p>
     <w:p>
@@ -13421,16 +13630,16 @@
           <w:lang w:val="en-US"/>
         </w:rPr>
       </w:pPr>
-      <w:bookmarkStart w:id="64" w:name="_Toc498980992"/>
-      <w:bookmarkStart w:id="65" w:name="_Toc499540085"/>
+      <w:bookmarkStart w:id="65" w:name="_Toc498980992"/>
+      <w:bookmarkStart w:id="66" w:name="_Toc500173277"/>
       <w:r>
         <w:rPr>
           <w:lang w:val="en-US"/>
         </w:rPr>
         <w:t>Domain</w:t>
       </w:r>
-      <w:bookmarkEnd w:id="64"/>
       <w:bookmarkEnd w:id="65"/>
+      <w:bookmarkEnd w:id="66"/>
     </w:p>
     <w:p>
       <w:pPr>
@@ -13461,9 +13670,11 @@
             <w:tcW w:w="2407" w:type="dxa"/>
           </w:tcPr>
           <w:p>
+            <w:proofErr w:type="spellStart"/>
             <w:r>
               <w:t>Name</w:t>
             </w:r>
+            <w:proofErr w:type="spellEnd"/>
           </w:p>
         </w:tc>
         <w:tc>
@@ -13474,9 +13685,11 @@
             <w:pPr>
               <w:cnfStyle w:val="100000000000" w:firstRow="1" w:lastRow="0" w:firstColumn="0" w:lastColumn="0" w:oddVBand="0" w:evenVBand="0" w:oddHBand="0" w:evenHBand="0" w:firstRowFirstColumn="0" w:firstRowLastColumn="0" w:lastRowFirstColumn="0" w:lastRowLastColumn="0"/>
             </w:pPr>
+            <w:proofErr w:type="spellStart"/>
             <w:r>
               <w:t>Aliases</w:t>
             </w:r>
+            <w:proofErr w:type="spellEnd"/>
           </w:p>
         </w:tc>
         <w:tc>
@@ -13709,9 +13922,11 @@
             <w:tcW w:w="2407" w:type="dxa"/>
           </w:tcPr>
           <w:p>
+            <w:proofErr w:type="spellStart"/>
             <w:r>
               <w:t>Uses</w:t>
             </w:r>
+            <w:proofErr w:type="spellEnd"/>
           </w:p>
         </w:tc>
         <w:tc>
@@ -13758,9 +13973,11 @@
             <w:tcW w:w="2407" w:type="dxa"/>
           </w:tcPr>
           <w:p>
+            <w:proofErr w:type="spellStart"/>
             <w:r>
               <w:t>Attends</w:t>
             </w:r>
+            <w:proofErr w:type="spellEnd"/>
           </w:p>
         </w:tc>
         <w:tc>
@@ -13807,9 +14024,11 @@
             <w:tcW w:w="2407" w:type="dxa"/>
           </w:tcPr>
           <w:p>
+            <w:proofErr w:type="spellStart"/>
             <w:r>
               <w:t>Record</w:t>
             </w:r>
+            <w:proofErr w:type="spellEnd"/>
           </w:p>
         </w:tc>
         <w:tc>
@@ -13856,9 +14075,11 @@
             <w:tcW w:w="2407" w:type="dxa"/>
           </w:tcPr>
           <w:p>
+            <w:proofErr w:type="spellStart"/>
             <w:r>
               <w:t>Contain</w:t>
             </w:r>
+            <w:proofErr w:type="spellEnd"/>
           </w:p>
         </w:tc>
         <w:tc>
@@ -13905,8 +14126,13 @@
             <w:tcW w:w="2407" w:type="dxa"/>
           </w:tcPr>
           <w:p>
-            <w:r>
-              <w:t>Contained in</w:t>
+            <w:proofErr w:type="spellStart"/>
+            <w:r>
+              <w:t>Contained</w:t>
+            </w:r>
+            <w:proofErr w:type="spellEnd"/>
+            <w:r>
+              <w:t xml:space="preserve"> in</w:t>
             </w:r>
           </w:p>
         </w:tc>
@@ -13954,9 +14180,11 @@
             <w:tcW w:w="2407" w:type="dxa"/>
           </w:tcPr>
           <w:p>
+            <w:proofErr w:type="spellStart"/>
             <w:r>
               <w:t>Initialize</w:t>
             </w:r>
+            <w:proofErr w:type="spellEnd"/>
           </w:p>
         </w:tc>
         <w:tc>
@@ -14003,9 +14231,11 @@
             <w:tcW w:w="2407" w:type="dxa"/>
           </w:tcPr>
           <w:p>
+            <w:proofErr w:type="spellStart"/>
             <w:r>
               <w:t>Results</w:t>
             </w:r>
+            <w:proofErr w:type="spellEnd"/>
           </w:p>
         </w:tc>
         <w:tc>
@@ -14445,7 +14675,7 @@
           <w:lang w:val="en-US"/>
         </w:rPr>
       </w:pPr>
-      <w:bookmarkStart w:id="66" w:name="_Toc499540086"/>
+      <w:bookmarkStart w:id="67" w:name="_Toc500173278"/>
       <w:r>
         <w:rPr>
           <w:lang w:val="en-US"/>
@@ -14453,7 +14683,7 @@
         <w:lastRenderedPageBreak/>
         <w:t>Litteraturliste</w:t>
       </w:r>
-      <w:bookmarkEnd w:id="66"/>
+      <w:bookmarkEnd w:id="67"/>
     </w:p>
     <w:p>
       <w:pPr>
@@ -14472,7 +14702,21 @@
         <w:rPr>
           <w:lang w:val="en-US"/>
         </w:rPr>
-        <w:t xml:space="preserve">Craig Larman: Applying UML and </w:t>
+        <w:t xml:space="preserve">Craig </w:t>
+      </w:r>
+      <w:proofErr w:type="spellStart"/>
+      <w:r>
+        <w:rPr>
+          <w:lang w:val="en-US"/>
+        </w:rPr>
+        <w:t>Larman</w:t>
+      </w:r>
+      <w:proofErr w:type="spellEnd"/>
+      <w:r>
+        <w:rPr>
+          <w:lang w:val="en-US"/>
+        </w:rPr>
+        <w:t xml:space="preserve">: Applying UML and </w:t>
       </w:r>
       <w:r>
         <w:rPr>
@@ -14542,7 +14786,6 @@
         <w:docPartUnique/>
       </w:docPartObj>
     </w:sdtPr>
-    <w:sdtEndPr/>
     <w:sdtContent>
       <w:p>
         <w:pPr>
@@ -14562,7 +14805,7 @@
           <w:rPr>
             <w:noProof/>
           </w:rPr>
-          <w:t>24</w:t>
+          <w:t>21</w:t>
         </w:r>
         <w:r>
           <w:fldChar w:fldCharType="end"/>
@@ -14873,6 +15116,118 @@
     </w:lvl>
   </w:abstractNum>
   <w:abstractNum w:abstractNumId="3" w15:restartNumberingAfterBreak="0">
+    <w:nsid w:val="13F3023C"/>
+    <w:multiLevelType w:val="hybridMultilevel"/>
+    <w:tmpl w:val="D78A4292"/>
+    <w:lvl w:ilvl="0" w:tplc="D804905E">
+      <w:numFmt w:val="bullet"/>
+      <w:lvlText w:val=""/>
+      <w:lvlJc w:val="left"/>
+      <w:pPr>
+        <w:ind w:left="720" w:hanging="360"/>
+      </w:pPr>
+      <w:rPr>
+        <w:rFonts w:ascii="Symbol" w:eastAsiaTheme="minorEastAsia" w:hAnsi="Symbol" w:cstheme="minorBidi" w:hint="default"/>
+      </w:rPr>
+    </w:lvl>
+    <w:lvl w:ilvl="1" w:tplc="04060003" w:tentative="1">
+      <w:start w:val="1"/>
+      <w:numFmt w:val="bullet"/>
+      <w:lvlText w:val="o"/>
+      <w:lvlJc w:val="left"/>
+      <w:pPr>
+        <w:ind w:left="1440" w:hanging="360"/>
+      </w:pPr>
+      <w:rPr>
+        <w:rFonts w:ascii="Courier New" w:hAnsi="Courier New" w:cs="Courier New" w:hint="default"/>
+      </w:rPr>
+    </w:lvl>
+    <w:lvl w:ilvl="2" w:tplc="04060005" w:tentative="1">
+      <w:start w:val="1"/>
+      <w:numFmt w:val="bullet"/>
+      <w:lvlText w:val=""/>
+      <w:lvlJc w:val="left"/>
+      <w:pPr>
+        <w:ind w:left="2160" w:hanging="360"/>
+      </w:pPr>
+      <w:rPr>
+        <w:rFonts w:ascii="Wingdings" w:hAnsi="Wingdings" w:hint="default"/>
+      </w:rPr>
+    </w:lvl>
+    <w:lvl w:ilvl="3" w:tplc="04060001" w:tentative="1">
+      <w:start w:val="1"/>
+      <w:numFmt w:val="bullet"/>
+      <w:lvlText w:val=""/>
+      <w:lvlJc w:val="left"/>
+      <w:pPr>
+        <w:ind w:left="2880" w:hanging="360"/>
+      </w:pPr>
+      <w:rPr>
+        <w:rFonts w:ascii="Symbol" w:hAnsi="Symbol" w:hint="default"/>
+      </w:rPr>
+    </w:lvl>
+    <w:lvl w:ilvl="4" w:tplc="04060003" w:tentative="1">
+      <w:start w:val="1"/>
+      <w:numFmt w:val="bullet"/>
+      <w:lvlText w:val="o"/>
+      <w:lvlJc w:val="left"/>
+      <w:pPr>
+        <w:ind w:left="3600" w:hanging="360"/>
+      </w:pPr>
+      <w:rPr>
+        <w:rFonts w:ascii="Courier New" w:hAnsi="Courier New" w:cs="Courier New" w:hint="default"/>
+      </w:rPr>
+    </w:lvl>
+    <w:lvl w:ilvl="5" w:tplc="04060005" w:tentative="1">
+      <w:start w:val="1"/>
+      <w:numFmt w:val="bullet"/>
+      <w:lvlText w:val=""/>
+      <w:lvlJc w:val="left"/>
+      <w:pPr>
+        <w:ind w:left="4320" w:hanging="360"/>
+      </w:pPr>
+      <w:rPr>
+        <w:rFonts w:ascii="Wingdings" w:hAnsi="Wingdings" w:hint="default"/>
+      </w:rPr>
+    </w:lvl>
+    <w:lvl w:ilvl="6" w:tplc="04060001" w:tentative="1">
+      <w:start w:val="1"/>
+      <w:numFmt w:val="bullet"/>
+      <w:lvlText w:val=""/>
+      <w:lvlJc w:val="left"/>
+      <w:pPr>
+        <w:ind w:left="5040" w:hanging="360"/>
+      </w:pPr>
+      <w:rPr>
+        <w:rFonts w:ascii="Symbol" w:hAnsi="Symbol" w:hint="default"/>
+      </w:rPr>
+    </w:lvl>
+    <w:lvl w:ilvl="7" w:tplc="04060003" w:tentative="1">
+      <w:start w:val="1"/>
+      <w:numFmt w:val="bullet"/>
+      <w:lvlText w:val="o"/>
+      <w:lvlJc w:val="left"/>
+      <w:pPr>
+        <w:ind w:left="5760" w:hanging="360"/>
+      </w:pPr>
+      <w:rPr>
+        <w:rFonts w:ascii="Courier New" w:hAnsi="Courier New" w:cs="Courier New" w:hint="default"/>
+      </w:rPr>
+    </w:lvl>
+    <w:lvl w:ilvl="8" w:tplc="04060005" w:tentative="1">
+      <w:start w:val="1"/>
+      <w:numFmt w:val="bullet"/>
+      <w:lvlText w:val=""/>
+      <w:lvlJc w:val="left"/>
+      <w:pPr>
+        <w:ind w:left="6480" w:hanging="360"/>
+      </w:pPr>
+      <w:rPr>
+        <w:rFonts w:ascii="Wingdings" w:hAnsi="Wingdings" w:hint="default"/>
+      </w:rPr>
+    </w:lvl>
+  </w:abstractNum>
+  <w:abstractNum w:abstractNumId="4" w15:restartNumberingAfterBreak="0">
     <w:nsid w:val="1AB42336"/>
     <w:multiLevelType w:val="hybridMultilevel"/>
     <w:tmpl w:val="BF78F5F6"/>
@@ -14961,7 +15316,7 @@
       </w:pPr>
     </w:lvl>
   </w:abstractNum>
-  <w:abstractNum w:abstractNumId="4" w15:restartNumberingAfterBreak="0">
+  <w:abstractNum w:abstractNumId="5" w15:restartNumberingAfterBreak="0">
     <w:nsid w:val="1DE04CFD"/>
     <w:multiLevelType w:val="hybridMultilevel"/>
     <w:tmpl w:val="C47C7898"/>
@@ -15073,7 +15428,7 @@
       </w:rPr>
     </w:lvl>
   </w:abstractNum>
-  <w:abstractNum w:abstractNumId="5" w15:restartNumberingAfterBreak="0">
+  <w:abstractNum w:abstractNumId="6" w15:restartNumberingAfterBreak="0">
     <w:nsid w:val="284B0050"/>
     <w:multiLevelType w:val="hybridMultilevel"/>
     <w:tmpl w:val="1F0A4A20"/>
@@ -15162,7 +15517,7 @@
       </w:pPr>
     </w:lvl>
   </w:abstractNum>
-  <w:abstractNum w:abstractNumId="6" w15:restartNumberingAfterBreak="0">
+  <w:abstractNum w:abstractNumId="7" w15:restartNumberingAfterBreak="0">
     <w:nsid w:val="2AB10C00"/>
     <w:multiLevelType w:val="hybridMultilevel"/>
     <w:tmpl w:val="FEC2EA3E"/>
@@ -15251,7 +15606,7 @@
       </w:pPr>
     </w:lvl>
   </w:abstractNum>
-  <w:abstractNum w:abstractNumId="7" w15:restartNumberingAfterBreak="0">
+  <w:abstractNum w:abstractNumId="8" w15:restartNumberingAfterBreak="0">
     <w:nsid w:val="349A47E7"/>
     <w:multiLevelType w:val="hybridMultilevel"/>
     <w:tmpl w:val="433E090A"/>
@@ -15340,7 +15695,7 @@
       </w:pPr>
     </w:lvl>
   </w:abstractNum>
-  <w:abstractNum w:abstractNumId="8" w15:restartNumberingAfterBreak="0">
+  <w:abstractNum w:abstractNumId="9" w15:restartNumberingAfterBreak="0">
     <w:nsid w:val="38FD07EC"/>
     <w:multiLevelType w:val="hybridMultilevel"/>
     <w:tmpl w:val="E6FE1D48"/>
@@ -15429,7 +15784,7 @@
       </w:pPr>
     </w:lvl>
   </w:abstractNum>
-  <w:abstractNum w:abstractNumId="9" w15:restartNumberingAfterBreak="0">
+  <w:abstractNum w:abstractNumId="10" w15:restartNumberingAfterBreak="0">
     <w:nsid w:val="3F027459"/>
     <w:multiLevelType w:val="hybridMultilevel"/>
     <w:tmpl w:val="2056F2FC"/>
@@ -15518,7 +15873,7 @@
       </w:pPr>
     </w:lvl>
   </w:abstractNum>
-  <w:abstractNum w:abstractNumId="10" w15:restartNumberingAfterBreak="0">
+  <w:abstractNum w:abstractNumId="11" w15:restartNumberingAfterBreak="0">
     <w:nsid w:val="40E553F4"/>
     <w:multiLevelType w:val="hybridMultilevel"/>
     <w:tmpl w:val="2EACDA1E"/>
@@ -15607,7 +15962,7 @@
       </w:pPr>
     </w:lvl>
   </w:abstractNum>
-  <w:abstractNum w:abstractNumId="11" w15:restartNumberingAfterBreak="0">
+  <w:abstractNum w:abstractNumId="12" w15:restartNumberingAfterBreak="0">
     <w:nsid w:val="41C72E67"/>
     <w:multiLevelType w:val="hybridMultilevel"/>
     <w:tmpl w:val="78CCBC3E"/>
@@ -15696,7 +16051,7 @@
       </w:pPr>
     </w:lvl>
   </w:abstractNum>
-  <w:abstractNum w:abstractNumId="12" w15:restartNumberingAfterBreak="0">
+  <w:abstractNum w:abstractNumId="13" w15:restartNumberingAfterBreak="0">
     <w:nsid w:val="45D1207D"/>
     <w:multiLevelType w:val="hybridMultilevel"/>
     <w:tmpl w:val="6D0E4C64"/>
@@ -15808,7 +16163,7 @@
       </w:rPr>
     </w:lvl>
   </w:abstractNum>
-  <w:abstractNum w:abstractNumId="13" w15:restartNumberingAfterBreak="0">
+  <w:abstractNum w:abstractNumId="14" w15:restartNumberingAfterBreak="0">
     <w:nsid w:val="46643413"/>
     <w:multiLevelType w:val="hybridMultilevel"/>
     <w:tmpl w:val="D5F0F0D8"/>
@@ -15897,7 +16252,7 @@
       </w:pPr>
     </w:lvl>
   </w:abstractNum>
-  <w:abstractNum w:abstractNumId="14" w15:restartNumberingAfterBreak="0">
+  <w:abstractNum w:abstractNumId="15" w15:restartNumberingAfterBreak="0">
     <w:nsid w:val="4A101F49"/>
     <w:multiLevelType w:val="hybridMultilevel"/>
     <w:tmpl w:val="497216F4"/>
@@ -15986,7 +16341,7 @@
       </w:pPr>
     </w:lvl>
   </w:abstractNum>
-  <w:abstractNum w:abstractNumId="15" w15:restartNumberingAfterBreak="0">
+  <w:abstractNum w:abstractNumId="16" w15:restartNumberingAfterBreak="0">
     <w:nsid w:val="54CC4EC0"/>
     <w:multiLevelType w:val="hybridMultilevel"/>
     <w:tmpl w:val="1F0A4A20"/>
@@ -16075,7 +16430,7 @@
       </w:pPr>
     </w:lvl>
   </w:abstractNum>
-  <w:abstractNum w:abstractNumId="16" w15:restartNumberingAfterBreak="0">
+  <w:abstractNum w:abstractNumId="17" w15:restartNumberingAfterBreak="0">
     <w:nsid w:val="5A181CD2"/>
     <w:multiLevelType w:val="hybridMultilevel"/>
     <w:tmpl w:val="B334810C"/>
@@ -16187,7 +16542,7 @@
       </w:rPr>
     </w:lvl>
   </w:abstractNum>
-  <w:abstractNum w:abstractNumId="17" w15:restartNumberingAfterBreak="0">
+  <w:abstractNum w:abstractNumId="18" w15:restartNumberingAfterBreak="0">
     <w:nsid w:val="5DDA2E41"/>
     <w:multiLevelType w:val="hybridMultilevel"/>
     <w:tmpl w:val="049E9E9E"/>
@@ -16276,7 +16631,7 @@
       </w:pPr>
     </w:lvl>
   </w:abstractNum>
-  <w:abstractNum w:abstractNumId="18" w15:restartNumberingAfterBreak="0">
+  <w:abstractNum w:abstractNumId="19" w15:restartNumberingAfterBreak="0">
     <w:nsid w:val="62371280"/>
     <w:multiLevelType w:val="hybridMultilevel"/>
     <w:tmpl w:val="78CCBC3E"/>
@@ -16365,7 +16720,7 @@
       </w:pPr>
     </w:lvl>
   </w:abstractNum>
-  <w:abstractNum w:abstractNumId="19" w15:restartNumberingAfterBreak="0">
+  <w:abstractNum w:abstractNumId="20" w15:restartNumberingAfterBreak="0">
     <w:nsid w:val="63783611"/>
     <w:multiLevelType w:val="hybridMultilevel"/>
     <w:tmpl w:val="1F88EC2C"/>
@@ -16454,7 +16809,7 @@
       </w:pPr>
     </w:lvl>
   </w:abstractNum>
-  <w:abstractNum w:abstractNumId="20" w15:restartNumberingAfterBreak="0">
+  <w:abstractNum w:abstractNumId="21" w15:restartNumberingAfterBreak="0">
     <w:nsid w:val="63AF06CB"/>
     <w:multiLevelType w:val="hybridMultilevel"/>
     <w:tmpl w:val="78CCBC3E"/>
@@ -16543,7 +16898,7 @@
       </w:pPr>
     </w:lvl>
   </w:abstractNum>
-  <w:abstractNum w:abstractNumId="21" w15:restartNumberingAfterBreak="0">
+  <w:abstractNum w:abstractNumId="22" w15:restartNumberingAfterBreak="0">
     <w:nsid w:val="66F47772"/>
     <w:multiLevelType w:val="hybridMultilevel"/>
     <w:tmpl w:val="B7DCF5AE"/>
@@ -16655,7 +17010,7 @@
       </w:rPr>
     </w:lvl>
   </w:abstractNum>
-  <w:abstractNum w:abstractNumId="22" w15:restartNumberingAfterBreak="0">
+  <w:abstractNum w:abstractNumId="23" w15:restartNumberingAfterBreak="0">
     <w:nsid w:val="6A650529"/>
     <w:multiLevelType w:val="hybridMultilevel"/>
     <w:tmpl w:val="68C82918"/>
@@ -16744,7 +17099,7 @@
       </w:pPr>
     </w:lvl>
   </w:abstractNum>
-  <w:abstractNum w:abstractNumId="23" w15:restartNumberingAfterBreak="0">
+  <w:abstractNum w:abstractNumId="24" w15:restartNumberingAfterBreak="0">
     <w:nsid w:val="6D051F6F"/>
     <w:multiLevelType w:val="hybridMultilevel"/>
     <w:tmpl w:val="EDA0AA0C"/>
@@ -16833,7 +17188,7 @@
       </w:pPr>
     </w:lvl>
   </w:abstractNum>
-  <w:abstractNum w:abstractNumId="24" w15:restartNumberingAfterBreak="0">
+  <w:abstractNum w:abstractNumId="25" w15:restartNumberingAfterBreak="0">
     <w:nsid w:val="6E951A0B"/>
     <w:multiLevelType w:val="hybridMultilevel"/>
     <w:tmpl w:val="245415D8"/>
@@ -16922,7 +17277,7 @@
       </w:pPr>
     </w:lvl>
   </w:abstractNum>
-  <w:abstractNum w:abstractNumId="25" w15:restartNumberingAfterBreak="0">
+  <w:abstractNum w:abstractNumId="26" w15:restartNumberingAfterBreak="0">
     <w:nsid w:val="71E22968"/>
     <w:multiLevelType w:val="hybridMultilevel"/>
     <w:tmpl w:val="0F1032BE"/>
@@ -17011,7 +17366,7 @@
       </w:pPr>
     </w:lvl>
   </w:abstractNum>
-  <w:abstractNum w:abstractNumId="26" w15:restartNumberingAfterBreak="0">
+  <w:abstractNum w:abstractNumId="27" w15:restartNumberingAfterBreak="0">
     <w:nsid w:val="728D650D"/>
     <w:multiLevelType w:val="hybridMultilevel"/>
     <w:tmpl w:val="92E62F4A"/>
@@ -17104,82 +17459,85 @@
     <w:abstractNumId w:val="2"/>
   </w:num>
   <w:num w:numId="2">
-    <w:abstractNumId w:val="7"/>
+    <w:abstractNumId w:val="8"/>
   </w:num>
   <w:num w:numId="3">
+    <w:abstractNumId w:val="14"/>
+  </w:num>
+  <w:num w:numId="4">
+    <w:abstractNumId w:val="5"/>
+  </w:num>
+  <w:num w:numId="5">
     <w:abstractNumId w:val="13"/>
   </w:num>
-  <w:num w:numId="4">
-    <w:abstractNumId w:val="4"/>
+  <w:num w:numId="6">
+    <w:abstractNumId w:val="10"/>
   </w:num>
-  <w:num w:numId="5">
-    <w:abstractNumId w:val="12"/>
+  <w:num w:numId="7">
+    <w:abstractNumId w:val="17"/>
   </w:num>
-  <w:num w:numId="6">
+  <w:num w:numId="8">
+    <w:abstractNumId w:val="21"/>
+  </w:num>
+  <w:num w:numId="9">
     <w:abstractNumId w:val="9"/>
   </w:num>
-  <w:num w:numId="7">
-    <w:abstractNumId w:val="16"/>
+  <w:num w:numId="10">
+    <w:abstractNumId w:val="6"/>
   </w:num>
-  <w:num w:numId="8">
+  <w:num w:numId="11">
     <w:abstractNumId w:val="20"/>
   </w:num>
-  <w:num w:numId="9">
-    <w:abstractNumId w:val="8"/>
-  </w:num>
-  <w:num w:numId="10">
-    <w:abstractNumId w:val="5"/>
-  </w:num>
-  <w:num w:numId="11">
+  <w:num w:numId="12">
     <w:abstractNumId w:val="19"/>
-  </w:num>
-  <w:num w:numId="12">
-    <w:abstractNumId w:val="18"/>
   </w:num>
   <w:num w:numId="13">
     <w:abstractNumId w:val="0"/>
   </w:num>
   <w:num w:numId="14">
+    <w:abstractNumId w:val="16"/>
+  </w:num>
+  <w:num w:numId="15">
+    <w:abstractNumId w:val="12"/>
+  </w:num>
+  <w:num w:numId="16">
+    <w:abstractNumId w:val="18"/>
+  </w:num>
+  <w:num w:numId="17">
+    <w:abstractNumId w:val="22"/>
+  </w:num>
+  <w:num w:numId="18">
+    <w:abstractNumId w:val="11"/>
+  </w:num>
+  <w:num w:numId="19">
+    <w:abstractNumId w:val="26"/>
+  </w:num>
+  <w:num w:numId="20">
+    <w:abstractNumId w:val="4"/>
+  </w:num>
+  <w:num w:numId="21">
+    <w:abstractNumId w:val="27"/>
+  </w:num>
+  <w:num w:numId="22">
+    <w:abstractNumId w:val="25"/>
+  </w:num>
+  <w:num w:numId="23">
+    <w:abstractNumId w:val="24"/>
+  </w:num>
+  <w:num w:numId="24">
     <w:abstractNumId w:val="15"/>
   </w:num>
-  <w:num w:numId="15">
-    <w:abstractNumId w:val="11"/>
-  </w:num>
-  <w:num w:numId="16">
-    <w:abstractNumId w:val="17"/>
-  </w:num>
-  <w:num w:numId="17">
-    <w:abstractNumId w:val="21"/>
-  </w:num>
-  <w:num w:numId="18">
-    <w:abstractNumId w:val="10"/>
-  </w:num>
-  <w:num w:numId="19">
-    <w:abstractNumId w:val="25"/>
-  </w:num>
-  <w:num w:numId="20">
-    <w:abstractNumId w:val="3"/>
-  </w:num>
-  <w:num w:numId="21">
-    <w:abstractNumId w:val="26"/>
-  </w:num>
-  <w:num w:numId="22">
-    <w:abstractNumId w:val="24"/>
-  </w:num>
-  <w:num w:numId="23">
+  <w:num w:numId="25">
     <w:abstractNumId w:val="23"/>
-  </w:num>
-  <w:num w:numId="24">
-    <w:abstractNumId w:val="14"/>
-  </w:num>
-  <w:num w:numId="25">
-    <w:abstractNumId w:val="22"/>
   </w:num>
   <w:num w:numId="26">
     <w:abstractNumId w:val="1"/>
   </w:num>
   <w:num w:numId="27">
-    <w:abstractNumId w:val="6"/>
+    <w:abstractNumId w:val="7"/>
+  </w:num>
+  <w:num w:numId="28">
+    <w:abstractNumId w:val="3"/>
   </w:num>
 </w:numbering>
 </file>
@@ -21490,7 +21848,7 @@
 </file>
 
 <file path=customXml/itemProps1.xml><?xml version="1.0" encoding="utf-8"?>
-<ds:datastoreItem xmlns:ds="http://schemas.openxmlformats.org/officeDocument/2006/customXml" ds:itemID="{648B2ADE-16D5-4CAF-A3FA-DEDD3CDDC673}">
+<ds:datastoreItem xmlns:ds="http://schemas.openxmlformats.org/officeDocument/2006/customXml" ds:itemID="{4EF4B33B-D87C-4398-B09F-DBC9807CECD2}">
   <ds:schemaRefs>
     <ds:schemaRef ds:uri="http://schemas.openxmlformats.org/officeDocument/2006/bibliography"/>
   </ds:schemaRefs>

</xml_diff>

<commit_message>
tilføjelse af afgrænsning til rapport
</commit_message>
<xml_diff>
--- a/Rapport.docx
+++ b/Rapport.docx
@@ -306,27 +306,7 @@
                 <w:sz w:val="38"/>
                 <w:szCs w:val="38"/>
               </w:rPr>
-              <w:t xml:space="preserve">Martin </w:t>
-            </w:r>
-            <w:proofErr w:type="spellStart"/>
-            <w:r>
-              <w:rPr>
-                <w:rFonts w:ascii="Bahnschrift" w:hAnsi="Bahnschrift"/>
-                <w:b w:val="0"/>
-                <w:sz w:val="38"/>
-                <w:szCs w:val="38"/>
-              </w:rPr>
-              <w:t>Løseth</w:t>
-            </w:r>
-            <w:proofErr w:type="spellEnd"/>
-            <w:r>
-              <w:rPr>
-                <w:rFonts w:ascii="Bahnschrift" w:hAnsi="Bahnschrift"/>
-                <w:b w:val="0"/>
-                <w:sz w:val="38"/>
-                <w:szCs w:val="38"/>
-              </w:rPr>
-              <w:t xml:space="preserve"> Jensen</w:t>
+              <w:t>Martin Løseth Jensen</w:t>
             </w:r>
           </w:p>
         </w:tc>
@@ -443,19 +423,8 @@
                 <w:sz w:val="38"/>
                 <w:szCs w:val="38"/>
               </w:rPr>
-              <w:t xml:space="preserve">Rasmus </w:t>
-            </w:r>
-            <w:proofErr w:type="spellStart"/>
-            <w:r>
-              <w:rPr>
-                <w:rFonts w:ascii="Bahnschrift" w:hAnsi="Bahnschrift"/>
-                <w:b w:val="0"/>
-                <w:sz w:val="38"/>
-                <w:szCs w:val="38"/>
-              </w:rPr>
-              <w:t>Sadurski</w:t>
-            </w:r>
-            <w:proofErr w:type="spellEnd"/>
+              <w:t>Rasmus Sadurski</w:t>
+            </w:r>
           </w:p>
         </w:tc>
         <w:tc>
@@ -4162,6 +4131,117 @@
         <w:t>Automatisk restance opdatering på medlem (ud fra dato).</w:t>
       </w:r>
     </w:p>
+    <w:p>
+      <w:pPr>
+        <w:pStyle w:val="Titel"/>
+        <w:jc w:val="center"/>
+      </w:pPr>
+      <w:r>
+        <w:t>Afgrænsning</w:t>
+      </w:r>
+    </w:p>
+    <w:p/>
+    <w:p>
+      <w:pPr>
+        <w:pStyle w:val="Listeafsnit"/>
+        <w:numPr>
+          <w:ilvl w:val="0"/>
+          <w:numId w:val="30"/>
+        </w:numPr>
+        <w:spacing w:before="0" w:after="160" w:line="259" w:lineRule="auto"/>
+      </w:pPr>
+      <w:r>
+        <w:t xml:space="preserve">Vi </w:t>
+      </w:r>
+      <w:bookmarkStart w:id="5" w:name="_GoBack"/>
+      <w:bookmarkEnd w:id="5"/>
+      <w:r>
+        <w:t>afholder os fra at man kan redigere medlemmers stamoplysninger, da det ikke er et krav til funktion af programmet.</w:t>
+      </w:r>
+    </w:p>
+    <w:p>
+      <w:pPr>
+        <w:pStyle w:val="Listeafsnit"/>
+        <w:numPr>
+          <w:ilvl w:val="0"/>
+          <w:numId w:val="30"/>
+        </w:numPr>
+        <w:spacing w:before="0" w:after="160" w:line="259" w:lineRule="auto"/>
+      </w:pPr>
+      <w:r>
+        <w:t>I stævneregistrering: Vi har valgt kun at registrere det nyeste stævne under konkurrencesvømmernes informationer, i stedet for at gemme hvert stævne i hver deres fil.</w:t>
+      </w:r>
+    </w:p>
+    <w:p>
+      <w:pPr>
+        <w:pStyle w:val="Listeafsnit"/>
+        <w:numPr>
+          <w:ilvl w:val="0"/>
+          <w:numId w:val="30"/>
+        </w:numPr>
+        <w:spacing w:before="0" w:after="160" w:line="259" w:lineRule="auto"/>
+      </w:pPr>
+      <w:r>
+        <w:t xml:space="preserve">Error handling af specielle tegn, user indtaster noget og den ikke prompter for ugyldigt tegn. </w:t>
+      </w:r>
+    </w:p>
+    <w:p>
+      <w:pPr>
+        <w:pStyle w:val="Listeafsnit"/>
+        <w:numPr>
+          <w:ilvl w:val="0"/>
+          <w:numId w:val="30"/>
+        </w:numPr>
+        <w:spacing w:before="0" w:after="160" w:line="259" w:lineRule="auto"/>
+      </w:pPr>
+      <w:r>
+        <w:t>Vi har ikke inkluderet muligheden for at oprette nye ansatte</w:t>
+      </w:r>
+    </w:p>
+    <w:p>
+      <w:pPr>
+        <w:pStyle w:val="Listeafsnit"/>
+        <w:numPr>
+          <w:ilvl w:val="1"/>
+          <w:numId w:val="30"/>
+        </w:numPr>
+        <w:spacing w:before="0" w:after="160" w:line="259" w:lineRule="auto"/>
+      </w:pPr>
+      <w:r>
+        <w:t>Hvis dette skulle blive en mulighed senere hen, ville det være en funktion som formanden ville have adgang til.</w:t>
+      </w:r>
+    </w:p>
+    <w:p>
+      <w:pPr>
+        <w:pStyle w:val="Listeafsnit"/>
+        <w:numPr>
+          <w:ilvl w:val="0"/>
+          <w:numId w:val="30"/>
+        </w:numPr>
+        <w:spacing w:before="0" w:after="160" w:line="259" w:lineRule="auto"/>
+      </w:pPr>
+      <w:r>
+        <w:t>Aktivitets diagram med swimlanes?</w:t>
+      </w:r>
+    </w:p>
+    <w:p>
+      <w:pPr>
+        <w:pStyle w:val="Listeafsnit"/>
+        <w:numPr>
+          <w:ilvl w:val="0"/>
+          <w:numId w:val="30"/>
+        </w:numPr>
+        <w:spacing w:before="0" w:after="160" w:line="259" w:lineRule="auto"/>
+      </w:pPr>
+      <w:r>
+        <w:t>Medlemmer har kun et fornavn og 1 efternavn</w:t>
+      </w:r>
+    </w:p>
+    <w:p>
+      <w:pPr>
+        <w:spacing w:before="0" w:after="160" w:line="259" w:lineRule="auto"/>
+      </w:pPr>
+    </w:p>
     <w:p/>
     <w:p>
       <w:pPr>
@@ -4171,7 +4251,7 @@
           <w:szCs w:val="40"/>
         </w:rPr>
       </w:pPr>
-      <w:bookmarkStart w:id="5" w:name="_Toc500234053"/>
+      <w:bookmarkStart w:id="6" w:name="_Toc500234053"/>
       <w:r>
         <w:rPr>
           <w:sz w:val="40"/>
@@ -4179,7 +4259,7 @@
         </w:rPr>
         <w:t>Interessent analyse</w:t>
       </w:r>
-      <w:bookmarkEnd w:id="5"/>
+      <w:bookmarkEnd w:id="6"/>
     </w:p>
     <w:p>
       <w:pPr>
@@ -4191,26 +4271,19 @@
         <w:rPr>
           <w:i/>
         </w:rPr>
-        <w:t xml:space="preserve">Af Rasmus </w:t>
-      </w:r>
-      <w:proofErr w:type="spellStart"/>
-      <w:r>
-        <w:rPr>
-          <w:i/>
-        </w:rPr>
-        <w:t>Sadurski</w:t>
-      </w:r>
-      <w:proofErr w:type="spellEnd"/>
+        <w:t>Af Rasmus Sadurski</w:t>
+      </w:r>
     </w:p>
     <w:p>
       <w:pPr>
         <w:pStyle w:val="Overskrift2"/>
       </w:pPr>
-      <w:bookmarkStart w:id="6" w:name="_Toc500234054"/>
-      <w:r>
+      <w:bookmarkStart w:id="7" w:name="_Toc500234054"/>
+      <w:r>
+        <w:lastRenderedPageBreak/>
         <w:t>Brainstorm</w:t>
       </w:r>
-      <w:bookmarkEnd w:id="6"/>
+      <w:bookmarkEnd w:id="7"/>
     </w:p>
     <w:p>
       <w:pPr>
@@ -4370,7 +4443,6 @@
         <w:jc w:val="both"/>
       </w:pPr>
       <w:r>
-        <w:lastRenderedPageBreak/>
         <w:t>Hvilken rolle har formanden i klubben?</w:t>
       </w:r>
     </w:p>
@@ -4622,11 +4694,11 @@
       <w:pPr>
         <w:pStyle w:val="Overskrift2"/>
       </w:pPr>
-      <w:bookmarkStart w:id="7" w:name="_Toc500234055"/>
+      <w:bookmarkStart w:id="8" w:name="_Toc500234055"/>
       <w:r>
         <w:t>Sortering</w:t>
       </w:r>
-      <w:bookmarkEnd w:id="7"/>
+      <w:bookmarkEnd w:id="8"/>
     </w:p>
     <w:p>
       <w:pPr>
@@ -4647,6 +4719,7 @@
         <w:rPr>
           <w:i/>
         </w:rPr>
+        <w:lastRenderedPageBreak/>
         <w:t xml:space="preserve">Man kan sige, at </w:t>
       </w:r>
       <w:r>
@@ -4660,11 +4733,11 @@
       <w:pPr>
         <w:pStyle w:val="Overskrift2"/>
       </w:pPr>
-      <w:bookmarkStart w:id="8" w:name="_Toc500234056"/>
+      <w:bookmarkStart w:id="9" w:name="_Toc500234056"/>
       <w:r>
         <w:t>Svømmeklubbens matrix</w:t>
       </w:r>
-      <w:bookmarkEnd w:id="8"/>
+      <w:bookmarkEnd w:id="9"/>
     </w:p>
     <w:tbl>
       <w:tblPr>
@@ -4878,7 +4951,6 @@
     </w:tbl>
     <w:p>
       <w:r>
-        <w:lastRenderedPageBreak/>
         <w:t xml:space="preserve">  </w:t>
       </w:r>
     </w:p>
@@ -4886,11 +4958,11 @@
       <w:pPr>
         <w:pStyle w:val="Overskrift2"/>
       </w:pPr>
-      <w:bookmarkStart w:id="9" w:name="_Toc500234057"/>
+      <w:bookmarkStart w:id="10" w:name="_Toc500234057"/>
       <w:r>
         <w:t>Systemudviklernes matrix</w:t>
       </w:r>
-      <w:bookmarkEnd w:id="9"/>
+      <w:bookmarkEnd w:id="10"/>
       <w:r>
         <w:t xml:space="preserve"> </w:t>
       </w:r>
@@ -5076,11 +5148,11 @@
       <w:pPr>
         <w:pStyle w:val="Overskrift2"/>
       </w:pPr>
-      <w:bookmarkStart w:id="10" w:name="_Toc500234058"/>
+      <w:bookmarkStart w:id="11" w:name="_Toc500234058"/>
       <w:r>
         <w:t>Interessenterne</w:t>
       </w:r>
-      <w:bookmarkEnd w:id="10"/>
+      <w:bookmarkEnd w:id="11"/>
     </w:p>
     <w:p>
       <w:pPr>
@@ -5237,6 +5309,7 @@
         <w:jc w:val="both"/>
       </w:pPr>
       <w:r>
+        <w:lastRenderedPageBreak/>
         <w:t xml:space="preserve">Dårlige resultater fra konkurrencesvømmerne. </w:t>
       </w:r>
     </w:p>
@@ -5387,12 +5460,11 @@
       <w:pPr>
         <w:pStyle w:val="Overskrift2"/>
       </w:pPr>
-      <w:bookmarkStart w:id="11" w:name="_Toc500234059"/>
-      <w:r>
-        <w:lastRenderedPageBreak/>
+      <w:bookmarkStart w:id="12" w:name="_Toc500234059"/>
+      <w:r>
         <w:t>Integrer</w:t>
       </w:r>
-      <w:bookmarkEnd w:id="11"/>
+      <w:bookmarkEnd w:id="12"/>
     </w:p>
     <w:p>
       <w:pPr>
@@ -5637,6 +5709,7 @@
         <w:jc w:val="both"/>
       </w:pPr>
       <w:r>
+        <w:lastRenderedPageBreak/>
         <w:t xml:space="preserve">En </w:t>
       </w:r>
       <w:r>
@@ -5736,11 +5809,11 @@
       <w:pPr>
         <w:pStyle w:val="Overskrift2"/>
       </w:pPr>
-      <w:bookmarkStart w:id="12" w:name="_Toc500234060"/>
+      <w:bookmarkStart w:id="13" w:name="_Toc500234060"/>
       <w:r>
         <w:t>Interessent matrix</w:t>
       </w:r>
-      <w:bookmarkEnd w:id="12"/>
+      <w:bookmarkEnd w:id="13"/>
     </w:p>
     <w:p>
       <w:r>
@@ -5840,24 +5913,11 @@
         </mc:AlternateContent>
       </w:r>
       <w:r>
-        <w:t xml:space="preserve">af Martin </w:t>
-      </w:r>
-      <w:proofErr w:type="spellStart"/>
-      <w:r>
-        <w:t>Løseth</w:t>
-      </w:r>
-      <w:proofErr w:type="spellEnd"/>
-      <w:r>
-        <w:t xml:space="preserve"> Jensen</w:t>
-      </w:r>
-      <w:r>
-        <w:t xml:space="preserve"> &amp; Rasmus </w:t>
-      </w:r>
-      <w:proofErr w:type="spellStart"/>
-      <w:r>
-        <w:t>Sadurski</w:t>
-      </w:r>
-      <w:proofErr w:type="spellEnd"/>
+        <w:t>af Martin Løseth Jensen</w:t>
+      </w:r>
+      <w:r>
+        <w:t xml:space="preserve"> &amp; Rasmus Sadurski</w:t>
+      </w:r>
     </w:p>
     <w:p>
       <w:r>
@@ -6265,24 +6325,22 @@
                       <wps:txbx>
                         <w:txbxContent>
                           <w:p>
-                            <w:bookmarkStart w:id="13" w:name="_Hlk498674132"/>
-                            <w:bookmarkStart w:id="14" w:name="_Hlk498674133"/>
-                            <w:proofErr w:type="spellStart"/>
+                            <w:bookmarkStart w:id="14" w:name="_Hlk498674132"/>
+                            <w:bookmarkStart w:id="15" w:name="_Hlk498674133"/>
                             <w:r>
                               <w:rPr>
                                 <w:lang w:val="en-US"/>
                               </w:rPr>
                               <w:t>Kassere</w:t>
                             </w:r>
-                            <w:bookmarkEnd w:id="13"/>
                             <w:bookmarkEnd w:id="14"/>
+                            <w:bookmarkEnd w:id="15"/>
                             <w:r>
                               <w:rPr>
                                 <w:lang w:val="en-US"/>
                               </w:rPr>
                               <w:t>r</w:t>
                             </w:r>
-                            <w:proofErr w:type="spellEnd"/>
                           </w:p>
                         </w:txbxContent>
                       </wps:txbx>
@@ -6310,24 +6368,22 @@
                 <v:textbox>
                   <w:txbxContent>
                     <w:p>
-                      <w:bookmarkStart w:id="15" w:name="_Hlk498674132"/>
-                      <w:bookmarkStart w:id="16" w:name="_Hlk498674133"/>
-                      <w:proofErr w:type="spellStart"/>
+                      <w:bookmarkStart w:id="16" w:name="_Hlk498674132"/>
+                      <w:bookmarkStart w:id="17" w:name="_Hlk498674133"/>
                       <w:r>
                         <w:rPr>
                           <w:lang w:val="en-US"/>
                         </w:rPr>
                         <w:t>Kassere</w:t>
                       </w:r>
-                      <w:bookmarkEnd w:id="15"/>
                       <w:bookmarkEnd w:id="16"/>
+                      <w:bookmarkEnd w:id="17"/>
                       <w:r>
                         <w:rPr>
                           <w:lang w:val="en-US"/>
                         </w:rPr>
                         <w:t>r</w:t>
                       </w:r>
-                      <w:proofErr w:type="spellEnd"/>
                     </w:p>
                   </w:txbxContent>
                 </v:textbox>
@@ -6841,14 +6897,12 @@
                                 <w:lang w:val="en-US"/>
                               </w:rPr>
                             </w:pPr>
-                            <w:proofErr w:type="spellStart"/>
                             <w:r>
                               <w:rPr>
                                 <w:lang w:val="en-US"/>
                               </w:rPr>
                               <w:t>Uvigtig</w:t>
                             </w:r>
-                            <w:proofErr w:type="spellEnd"/>
                             <w:r>
                               <w:rPr>
                                 <w:lang w:val="en-US"/>
@@ -6887,14 +6941,12 @@
                           <w:lang w:val="en-US"/>
                         </w:rPr>
                       </w:pPr>
-                      <w:proofErr w:type="spellStart"/>
                       <w:r>
                         <w:rPr>
                           <w:lang w:val="en-US"/>
                         </w:rPr>
                         <w:t>Uvigtig</w:t>
                       </w:r>
-                      <w:proofErr w:type="spellEnd"/>
                       <w:r>
                         <w:rPr>
                           <w:lang w:val="en-US"/>
@@ -7055,34 +7107,21 @@
       <w:pPr>
         <w:pStyle w:val="Overskrift1"/>
       </w:pPr>
-      <w:bookmarkStart w:id="17" w:name="_Toc500234061"/>
+      <w:bookmarkStart w:id="18" w:name="_Toc500234061"/>
       <w:r>
         <w:t>SWOT-analyse</w:t>
       </w:r>
-      <w:bookmarkEnd w:id="17"/>
+      <w:bookmarkEnd w:id="18"/>
       <w:r>
         <w:t xml:space="preserve"> </w:t>
       </w:r>
     </w:p>
     <w:p>
       <w:r>
-        <w:t xml:space="preserve">Af Rasmus </w:t>
-      </w:r>
-      <w:proofErr w:type="spellStart"/>
-      <w:r>
-        <w:t>Sadurski</w:t>
-      </w:r>
-      <w:proofErr w:type="spellEnd"/>
-      <w:r>
-        <w:t xml:space="preserve"> &amp; Martin </w:t>
-      </w:r>
-      <w:proofErr w:type="spellStart"/>
-      <w:r>
-        <w:t>Løseth</w:t>
-      </w:r>
-      <w:proofErr w:type="spellEnd"/>
-      <w:r>
-        <w:t xml:space="preserve"> Jensen</w:t>
+        <w:t>Af Rasmus Sadurski</w:t>
+      </w:r>
+      <w:r>
+        <w:t xml:space="preserve"> &amp; Martin Løseth Jensen</w:t>
       </w:r>
     </w:p>
     <w:p>
@@ -7114,12 +7153,11 @@
       <w:pPr>
         <w:pStyle w:val="Overskrift2"/>
       </w:pPr>
-      <w:bookmarkStart w:id="18" w:name="_Toc500234062"/>
-      <w:r>
-        <w:lastRenderedPageBreak/>
+      <w:bookmarkStart w:id="19" w:name="_Toc500234062"/>
+      <w:r>
         <w:t>Set ud fra svømmeklubben</w:t>
       </w:r>
-      <w:bookmarkEnd w:id="18"/>
+      <w:bookmarkEnd w:id="19"/>
     </w:p>
     <w:p/>
     <w:p/>
@@ -7646,6 +7684,7 @@
         <w:spacing w:before="0" w:after="160" w:line="259" w:lineRule="auto"/>
       </w:pPr>
       <w:r>
+        <w:lastRenderedPageBreak/>
         <w:t xml:space="preserve">Da det er en mindre svømmeklub under vækst, ønsker den selvfølgelig at få så mange nye medlemmer som muligt. Det kan svømmeklubben blandet andet gøre via reklame. </w:t>
       </w:r>
     </w:p>
@@ -7670,11 +7709,11 @@
       <w:pPr>
         <w:pStyle w:val="Overskrift2"/>
       </w:pPr>
-      <w:bookmarkStart w:id="19" w:name="_Toc500234063"/>
+      <w:bookmarkStart w:id="20" w:name="_Toc500234063"/>
       <w:r>
         <w:t>Set ud fra systemudviklerne</w:t>
       </w:r>
-      <w:bookmarkEnd w:id="19"/>
+      <w:bookmarkEnd w:id="20"/>
       <w:r>
         <w:t xml:space="preserve"> </w:t>
       </w:r>
@@ -7724,7 +7763,6 @@
               <w:jc w:val="center"/>
             </w:pPr>
             <w:r>
-              <w:lastRenderedPageBreak/>
               <w:t>Stærke sider (+)</w:t>
             </w:r>
           </w:p>
@@ -8119,30 +8157,29 @@
           <w:szCs w:val="52"/>
         </w:rPr>
       </w:pPr>
-      <w:bookmarkStart w:id="20" w:name="_Toc500234064"/>
+      <w:bookmarkStart w:id="21" w:name="_Toc500234064"/>
       <w:r>
         <w:rPr>
           <w:rFonts w:eastAsia="Calibri"/>
           <w:sz w:val="52"/>
           <w:szCs w:val="52"/>
         </w:rPr>
-        <w:lastRenderedPageBreak/>
         <w:t>HovedAFSNIT: Software DEsign</w:t>
       </w:r>
-      <w:bookmarkEnd w:id="20"/>
+      <w:bookmarkEnd w:id="21"/>
     </w:p>
     <w:p/>
     <w:p>
       <w:pPr>
         <w:pStyle w:val="Overskrift2"/>
       </w:pPr>
-      <w:bookmarkStart w:id="21" w:name="_Toc498980971"/>
-      <w:bookmarkStart w:id="22" w:name="_Toc500234065"/>
+      <w:bookmarkStart w:id="22" w:name="_Toc498980971"/>
+      <w:bookmarkStart w:id="23" w:name="_Toc500234065"/>
       <w:r>
         <w:t>Historik</w:t>
       </w:r>
-      <w:bookmarkEnd w:id="21"/>
       <w:bookmarkEnd w:id="22"/>
+      <w:bookmarkEnd w:id="23"/>
     </w:p>
     <w:p/>
     <w:tbl>
@@ -8568,21 +8605,8 @@
               <w:cnfStyle w:val="000000100000" w:firstRow="0" w:lastRow="0" w:firstColumn="0" w:lastColumn="0" w:oddVBand="0" w:evenVBand="0" w:oddHBand="1" w:evenHBand="0" w:firstRowFirstColumn="0" w:firstRowLastColumn="0" w:lastRowFirstColumn="0" w:lastRowLastColumn="0"/>
             </w:pPr>
             <w:r>
-              <w:t xml:space="preserve">Rettelser i nuværende </w:t>
-            </w:r>
-            <w:proofErr w:type="spellStart"/>
-            <w:r>
-              <w:t>use</w:t>
-            </w:r>
-            <w:proofErr w:type="spellEnd"/>
-            <w:r>
-              <w:t xml:space="preserve"> cases, </w:t>
-            </w:r>
-            <w:proofErr w:type="spellStart"/>
-            <w:r>
-              <w:t>SSD’er</w:t>
-            </w:r>
-            <w:proofErr w:type="spellEnd"/>
+              <w:t>Rettelser i nuværende use cases, SSD’er</w:t>
+            </w:r>
             <w:r>
               <w:br/>
               <w:t>Tilføjet:</w:t>
@@ -8694,7 +8718,11 @@
             </w:r>
             <w:r>
               <w:br/>
-              <w:t xml:space="preserve">Printer konkurrencesvømmer </w:t>
+              <w:t xml:space="preserve">Printer </w:t>
+            </w:r>
+            <w:r>
+              <w:lastRenderedPageBreak/>
+              <w:t xml:space="preserve">konkurrencesvømmer </w:t>
             </w:r>
             <w:r>
               <w:t xml:space="preserve">i udvalgte disciplin </w:t>
@@ -8734,6 +8762,7 @@
               <w:rPr>
                 <w:b w:val="0"/>
               </w:rPr>
+              <w:lastRenderedPageBreak/>
               <w:t>29-11-2017</w:t>
             </w:r>
           </w:p>
@@ -8784,13 +8813,8 @@
               <w:t>Rettelser</w:t>
             </w:r>
             <w:r>
-              <w:t>/</w:t>
-            </w:r>
-            <w:proofErr w:type="spellStart"/>
-            <w:r>
-              <w:t>update</w:t>
-            </w:r>
-            <w:proofErr w:type="spellEnd"/>
+              <w:t>/update</w:t>
+            </w:r>
             <w:r>
               <w:t xml:space="preserve"> af Faseplan </w:t>
             </w:r>
@@ -8865,15 +8889,7 @@
             </w:r>
             <w:r>
               <w:br/>
-              <w:t xml:space="preserve">Format på </w:t>
-            </w:r>
-            <w:proofErr w:type="spellStart"/>
-            <w:r>
-              <w:t>console</w:t>
-            </w:r>
-            <w:proofErr w:type="spellEnd"/>
-            <w:r>
-              <w:t xml:space="preserve"> og når det gemmes i fil</w:t>
+              <w:t>Format på console og når det gemmes i fil</w:t>
             </w:r>
             <w:r>
               <w:br/>
@@ -8930,7 +8946,6 @@
               <w:rPr>
                 <w:b w:val="0"/>
               </w:rPr>
-              <w:lastRenderedPageBreak/>
               <w:br/>
             </w:r>
           </w:p>
@@ -8944,7 +8959,6 @@
               <w:cnfStyle w:val="000000100000" w:firstRow="0" w:lastRow="0" w:firstColumn="0" w:lastColumn="0" w:oddVBand="0" w:evenVBand="0" w:oddHBand="1" w:evenHBand="0" w:firstRowFirstColumn="0" w:firstRowLastColumn="0" w:lastRowFirstColumn="0" w:lastRowLastColumn="0"/>
             </w:pPr>
             <w:r>
-              <w:lastRenderedPageBreak/>
               <w:t>00.02.08</w:t>
             </w:r>
           </w:p>
@@ -8971,13 +8985,8 @@
               <w:cnfStyle w:val="000000100000" w:firstRow="0" w:lastRow="0" w:firstColumn="0" w:lastColumn="0" w:oddVBand="0" w:evenVBand="0" w:oddHBand="1" w:evenHBand="0" w:firstRowFirstColumn="0" w:firstRowLastColumn="0" w:lastRowFirstColumn="0" w:lastRowLastColumn="0"/>
             </w:pPr>
             <w:r>
-              <w:t xml:space="preserve">Opdatering af UCD, tilføjelse af 3 brief </w:t>
-            </w:r>
-            <w:proofErr w:type="spellStart"/>
-            <w:r>
-              <w:t>UC’s</w:t>
-            </w:r>
-            <w:proofErr w:type="spellEnd"/>
+              <w:t>Opdatering af UCD, tilføjelse af 3 brief UC’s</w:t>
+            </w:r>
             <w:r>
               <w:br/>
               <w:t xml:space="preserve">Print </w:t>
@@ -8987,13 +8996,8 @@
             </w:r>
             <w:r>
               <w:br/>
-            </w:r>
-            <w:proofErr w:type="spellStart"/>
-            <w:r>
-              <w:lastRenderedPageBreak/>
               <w:t>Kontintentpris</w:t>
             </w:r>
-            <w:proofErr w:type="spellEnd"/>
             <w:r>
               <w:br/>
               <w:t xml:space="preserve">Print junior og senior hold  </w:t>
@@ -9020,7 +9024,6 @@
               <w:rPr>
                 <w:b w:val="0"/>
               </w:rPr>
-              <w:lastRenderedPageBreak/>
               <w:t>4-12-2017</w:t>
             </w:r>
           </w:p>
@@ -9083,14 +9086,7 @@
             </w:r>
             <w:r>
               <w:br/>
-            </w:r>
-            <w:proofErr w:type="spellStart"/>
-            <w:r>
-              <w:t>Snippets</w:t>
-            </w:r>
-            <w:proofErr w:type="spellEnd"/>
-            <w:r>
-              <w:t xml:space="preserve"> af kode til rappor</w:t>
+              <w:t>Snippets af kode til rappor</w:t>
             </w:r>
             <w:r>
               <w:t>t</w:t>
@@ -9253,65 +9249,27 @@
               <w:rPr>
                 <w:lang w:val="en-US"/>
               </w:rPr>
-              <w:t xml:space="preserve">Hele </w:t>
-            </w:r>
-            <w:proofErr w:type="spellStart"/>
-            <w:r>
+              <w:t>Hele gruppen</w:t>
+            </w:r>
+          </w:p>
+        </w:tc>
+        <w:tc>
+          <w:tcPr>
+            <w:tcW w:w="2432" w:type="dxa"/>
+          </w:tcPr>
+          <w:p>
+            <w:pPr>
+              <w:cnfStyle w:val="000000000000" w:firstRow="0" w:lastRow="0" w:firstColumn="0" w:lastColumn="0" w:oddVBand="0" w:evenVBand="0" w:oddHBand="0" w:evenHBand="0" w:firstRowFirstColumn="0" w:firstRowLastColumn="0" w:lastRowFirstColumn="0" w:lastRowLastColumn="0"/>
               <w:rPr>
                 <w:lang w:val="en-US"/>
               </w:rPr>
-              <w:t>gruppen</w:t>
-            </w:r>
-            <w:proofErr w:type="spellEnd"/>
-          </w:p>
-        </w:tc>
-        <w:tc>
-          <w:tcPr>
-            <w:tcW w:w="2432" w:type="dxa"/>
-          </w:tcPr>
-          <w:p>
-            <w:pPr>
-              <w:cnfStyle w:val="000000000000" w:firstRow="0" w:lastRow="0" w:firstColumn="0" w:lastColumn="0" w:oddVBand="0" w:evenVBand="0" w:oddHBand="0" w:evenHBand="0" w:firstRowFirstColumn="0" w:firstRowLastColumn="0" w:lastRowFirstColumn="0" w:lastRowLastColumn="0"/>
+            </w:pPr>
+            <w:r>
               <w:rPr>
                 <w:lang w:val="en-US"/>
               </w:rPr>
-            </w:pPr>
-            <w:proofErr w:type="spellStart"/>
-            <w:r>
-              <w:rPr>
-                <w:lang w:val="en-US"/>
-              </w:rPr>
-              <w:t>Tilføjet</w:t>
-            </w:r>
-            <w:proofErr w:type="spellEnd"/>
-            <w:r>
-              <w:rPr>
-                <w:lang w:val="en-US"/>
-              </w:rPr>
-              <w:t xml:space="preserve"> </w:t>
-            </w:r>
-            <w:proofErr w:type="spellStart"/>
-            <w:r>
-              <w:rPr>
-                <w:lang w:val="en-US"/>
-              </w:rPr>
-              <w:t>hovedafsnit</w:t>
-            </w:r>
-            <w:proofErr w:type="spellEnd"/>
-            <w:r>
-              <w:rPr>
-                <w:lang w:val="en-US"/>
-              </w:rPr>
-              <w:t xml:space="preserve">: </w:t>
-            </w:r>
-            <w:proofErr w:type="spellStart"/>
-            <w:r>
-              <w:rPr>
-                <w:lang w:val="en-US"/>
-              </w:rPr>
-              <w:t>konstruktion</w:t>
-            </w:r>
-            <w:proofErr w:type="spellEnd"/>
+              <w:t>Tilføjet hovedafsnit: konstruktion</w:t>
+            </w:r>
           </w:p>
           <w:p>
             <w:pPr>
@@ -9335,13 +9293,13 @@
       <w:pPr>
         <w:pStyle w:val="Overskrift2"/>
       </w:pPr>
-      <w:bookmarkStart w:id="23" w:name="_Toc498980972"/>
-      <w:bookmarkStart w:id="24" w:name="_Toc500234066"/>
+      <w:bookmarkStart w:id="24" w:name="_Toc498980972"/>
+      <w:bookmarkStart w:id="25" w:name="_Toc500234066"/>
       <w:r>
         <w:t>Vision</w:t>
       </w:r>
-      <w:bookmarkEnd w:id="23"/>
       <w:bookmarkEnd w:id="24"/>
+      <w:bookmarkEnd w:id="25"/>
       <w:r>
         <w:tab/>
       </w:r>
@@ -9370,6 +9328,9 @@
       </w:r>
       <w:r>
         <w:br/>
+      </w:r>
+      <w:r>
+        <w:lastRenderedPageBreak/>
         <w:t>Ydermere skal træneren kunne få printet en top 5 oversigt over de bedste konkurrencesvømmere inden for de forskellige discipliner, i forbindelse med udtagelse til stævner.</w:t>
       </w:r>
     </w:p>
@@ -9378,13 +9339,13 @@
       <w:pPr>
         <w:pStyle w:val="Overskrift2"/>
       </w:pPr>
-      <w:bookmarkStart w:id="25" w:name="_Toc498980973"/>
-      <w:bookmarkStart w:id="26" w:name="_Toc500234067"/>
+      <w:bookmarkStart w:id="26" w:name="_Toc498980973"/>
+      <w:bookmarkStart w:id="27" w:name="_Toc500234067"/>
       <w:r>
         <w:t>Krav</w:t>
       </w:r>
-      <w:bookmarkEnd w:id="25"/>
       <w:bookmarkEnd w:id="26"/>
+      <w:bookmarkEnd w:id="27"/>
     </w:p>
     <w:p>
       <w:r>
@@ -9958,11 +9919,11 @@
       <w:pPr>
         <w:pStyle w:val="Overskrift2"/>
       </w:pPr>
-      <w:bookmarkStart w:id="27" w:name="_Toc500234068"/>
+      <w:bookmarkStart w:id="28" w:name="_Toc500234068"/>
       <w:r>
         <w:t>Use case diagram</w:t>
       </w:r>
-      <w:bookmarkEnd w:id="27"/>
+      <w:bookmarkEnd w:id="28"/>
     </w:p>
     <w:p>
       <w:r>
@@ -10029,8 +9990,8 @@
           <w:lang w:val="en-US"/>
         </w:rPr>
       </w:pPr>
-      <w:bookmarkStart w:id="28" w:name="_Toc498980974"/>
-      <w:bookmarkStart w:id="29" w:name="_Toc500234069"/>
+      <w:bookmarkStart w:id="29" w:name="_Toc498980974"/>
+      <w:bookmarkStart w:id="30" w:name="_Toc500234069"/>
       <w:r>
         <w:rPr>
           <w:lang w:val="en-US"/>
@@ -10038,8 +9999,8 @@
         <w:lastRenderedPageBreak/>
         <w:t>Use cases</w:t>
       </w:r>
-      <w:bookmarkEnd w:id="28"/>
       <w:bookmarkEnd w:id="29"/>
+      <w:bookmarkEnd w:id="30"/>
     </w:p>
     <w:p>
       <w:pPr>
@@ -10047,54 +10008,24 @@
           <w:lang w:val="en-US"/>
         </w:rPr>
       </w:pPr>
-      <w:proofErr w:type="spellStart"/>
       <w:r>
         <w:rPr>
           <w:lang w:val="en-US"/>
         </w:rPr>
-        <w:t>Af</w:t>
-      </w:r>
-      <w:proofErr w:type="spellEnd"/>
+        <w:t xml:space="preserve">Af </w:t>
+      </w:r>
       <w:r>
         <w:rPr>
           <w:lang w:val="en-US"/>
         </w:rPr>
-        <w:t xml:space="preserve"> </w:t>
+        <w:t>Martin Løseth Jensen</w:t>
       </w:r>
       <w:r>
         <w:rPr>
           <w:lang w:val="en-US"/>
         </w:rPr>
-        <w:t xml:space="preserve">Martin </w:t>
-      </w:r>
-      <w:proofErr w:type="spellStart"/>
-      <w:r>
-        <w:rPr>
-          <w:lang w:val="en-US"/>
-        </w:rPr>
-        <w:t>Løseth</w:t>
-      </w:r>
-      <w:proofErr w:type="spellEnd"/>
-      <w:r>
-        <w:rPr>
-          <w:lang w:val="en-US"/>
-        </w:rPr>
-        <w:t xml:space="preserve"> Jensen</w:t>
-      </w:r>
-      <w:r>
-        <w:rPr>
-          <w:lang w:val="en-US"/>
-        </w:rPr>
-        <w:t xml:space="preserve"> &amp; Christian </w:t>
-      </w:r>
-      <w:proofErr w:type="spellStart"/>
-      <w:r>
-        <w:rPr>
-          <w:lang w:val="en-US"/>
-        </w:rPr>
-        <w:t>Strunge</w:t>
-      </w:r>
-      <w:proofErr w:type="spellEnd"/>
+        <w:t xml:space="preserve"> &amp; Christian Strunge</w:t>
+      </w:r>
     </w:p>
     <w:p>
       <w:pPr>
@@ -10103,22 +10034,22 @@
           <w:lang w:val="en-US"/>
         </w:rPr>
       </w:pPr>
-      <w:bookmarkStart w:id="30" w:name="_Toc498980975"/>
-      <w:bookmarkStart w:id="31" w:name="_Toc500234070"/>
+      <w:bookmarkStart w:id="31" w:name="_Toc498980975"/>
+      <w:bookmarkStart w:id="32" w:name="_Toc500234070"/>
       <w:r>
         <w:rPr>
           <w:lang w:val="en-US"/>
         </w:rPr>
         <w:t>Brie</w:t>
       </w:r>
-      <w:bookmarkEnd w:id="30"/>
+      <w:bookmarkEnd w:id="31"/>
       <w:r>
         <w:rPr>
           <w:lang w:val="en-US"/>
         </w:rPr>
         <w:t>f</w:t>
       </w:r>
-      <w:bookmarkEnd w:id="31"/>
+      <w:bookmarkEnd w:id="32"/>
     </w:p>
     <w:p>
       <w:pPr>
@@ -10127,14 +10058,14 @@
           <w:lang w:val="en-US"/>
         </w:rPr>
       </w:pPr>
-      <w:bookmarkStart w:id="32" w:name="_Toc498980976"/>
+      <w:bookmarkStart w:id="33" w:name="_Toc498980976"/>
       <w:r>
         <w:rPr>
           <w:lang w:val="en-US"/>
         </w:rPr>
         <w:t>Use Case 004</w:t>
       </w:r>
-      <w:bookmarkEnd w:id="32"/>
+      <w:bookmarkEnd w:id="33"/>
     </w:p>
     <w:tbl>
       <w:tblPr>
@@ -10282,11 +10213,11 @@
       <w:pPr>
         <w:pStyle w:val="Overskrift4"/>
       </w:pPr>
-      <w:bookmarkStart w:id="33" w:name="_Toc498980977"/>
+      <w:bookmarkStart w:id="34" w:name="_Toc498980977"/>
       <w:r>
         <w:t>Use case 005</w:t>
       </w:r>
-      <w:bookmarkEnd w:id="33"/>
+      <w:bookmarkEnd w:id="34"/>
     </w:p>
     <w:tbl>
       <w:tblPr>
@@ -10425,11 +10356,11 @@
       <w:pPr>
         <w:pStyle w:val="Overskrift4"/>
       </w:pPr>
-      <w:bookmarkStart w:id="34" w:name="_Toc498980978"/>
+      <w:bookmarkStart w:id="35" w:name="_Toc498980978"/>
       <w:r>
         <w:t>Use case 006</w:t>
       </w:r>
-      <w:bookmarkEnd w:id="34"/>
+      <w:bookmarkEnd w:id="35"/>
     </w:p>
     <w:tbl>
       <w:tblPr>
@@ -10886,7 +10817,7 @@
       </w:tr>
     </w:tbl>
     <w:p>
-      <w:bookmarkStart w:id="35" w:name="_Toc498980979"/>
+      <w:bookmarkStart w:id="36" w:name="_Toc498980979"/>
     </w:p>
     <w:p/>
     <w:p/>
@@ -11001,14 +10932,14 @@
             <w:r>
               <w:t xml:space="preserve"> </w:t>
             </w:r>
-            <w:bookmarkStart w:id="36" w:name="_Hlk499708018"/>
+            <w:bookmarkStart w:id="37" w:name="_Hlk499708018"/>
             <w:r>
               <w:t>b</w:t>
             </w:r>
             <w:r>
               <w:t>etalingsstatus</w:t>
             </w:r>
-            <w:bookmarkEnd w:id="36"/>
+            <w:bookmarkEnd w:id="37"/>
           </w:p>
         </w:tc>
       </w:tr>
@@ -11518,16 +11449,16 @@
       <w:pPr>
         <w:pStyle w:val="Overskrift3"/>
       </w:pPr>
-      <w:bookmarkStart w:id="37" w:name="_Toc500234071"/>
+      <w:bookmarkStart w:id="38" w:name="_Toc500234071"/>
       <w:r>
         <w:t>Fully d</w:t>
       </w:r>
-      <w:bookmarkStart w:id="38" w:name="_Toc498980980"/>
-      <w:bookmarkEnd w:id="35"/>
+      <w:bookmarkStart w:id="39" w:name="_Toc498980980"/>
+      <w:bookmarkEnd w:id="36"/>
       <w:r>
         <w:t>ressed</w:t>
       </w:r>
-      <w:bookmarkEnd w:id="37"/>
+      <w:bookmarkEnd w:id="38"/>
     </w:p>
     <w:p>
       <w:pPr>
@@ -11536,7 +11467,7 @@
       <w:r>
         <w:t>Use case 001</w:t>
       </w:r>
-      <w:bookmarkEnd w:id="38"/>
+      <w:bookmarkEnd w:id="39"/>
     </w:p>
     <w:tbl>
       <w:tblPr>
@@ -12301,7 +12232,6 @@
       </w:r>
     </w:p>
     <w:p>
-      <w:bookmarkStart w:id="39" w:name="_GoBack"/>
       <w:r>
         <w:rPr>
           <w:noProof/>
@@ -12348,7 +12278,6 @@
           </wp:inline>
         </w:drawing>
       </w:r>
-      <w:bookmarkEnd w:id="39"/>
       <w:r>
         <w:br w:type="page"/>
       </w:r>
@@ -14817,15 +14746,7 @@
         <w:t>Vi har</w:t>
       </w:r>
       <w:r>
-        <w:t xml:space="preserve"> jf. vores pålidelighedsafsnit i FURPS tilføjet en login-funktion til programmet. Den er lavet ved en simpel switch i et </w:t>
-      </w:r>
-      <w:proofErr w:type="spellStart"/>
-      <w:r>
-        <w:t>while</w:t>
-      </w:r>
-      <w:proofErr w:type="spellEnd"/>
-      <w:r>
-        <w:t>-loop</w:t>
+        <w:t xml:space="preserve"> jf. vores pålidelighedsafsnit i FURPS tilføjet en login-funktion til programmet. Den er lavet ved en simpel switch i et while-loop</w:t>
       </w:r>
       <w:r>
         <w:t>. Funktionen giver muligheden for at ”logge ud” af programmet, som man kender det på en computer, og derved forhindrer ”ubudne gæster”</w:t>
@@ -14878,18 +14799,8 @@
           <w:numId w:val="17"/>
         </w:numPr>
       </w:pPr>
-      <w:proofErr w:type="spellStart"/>
-      <w:proofErr w:type="gramStart"/>
-      <w:r>
-        <w:t>subMenu</w:t>
-      </w:r>
-      <w:proofErr w:type="spellEnd"/>
-      <w:r>
-        <w:t>(</w:t>
-      </w:r>
-      <w:proofErr w:type="gramEnd"/>
-      <w:r>
-        <w:t>)</w:t>
+      <w:r>
+        <w:t>subMenu()</w:t>
       </w:r>
     </w:p>
     <w:p>
@@ -14900,18 +14811,8 @@
           <w:numId w:val="17"/>
         </w:numPr>
       </w:pPr>
-      <w:proofErr w:type="spellStart"/>
-      <w:proofErr w:type="gramStart"/>
-      <w:r>
-        <w:t>testConsoleInput</w:t>
-      </w:r>
-      <w:proofErr w:type="spellEnd"/>
-      <w:r>
-        <w:t>(</w:t>
-      </w:r>
-      <w:proofErr w:type="gramEnd"/>
-      <w:r>
-        <w:t>)</w:t>
+      <w:r>
+        <w:t>testConsoleInput()</w:t>
       </w:r>
     </w:p>
     <w:p>
@@ -14922,13 +14823,8 @@
           <w:numId w:val="17"/>
         </w:numPr>
       </w:pPr>
-      <w:proofErr w:type="gramStart"/>
-      <w:r>
-        <w:t>junior(</w:t>
-      </w:r>
-      <w:proofErr w:type="gramEnd"/>
-      <w:r>
-        <w:t>)</w:t>
+      <w:r>
+        <w:t>junior()</w:t>
       </w:r>
     </w:p>
     <w:p>
@@ -14939,18 +14835,8 @@
           <w:numId w:val="17"/>
         </w:numPr>
       </w:pPr>
-      <w:proofErr w:type="spellStart"/>
-      <w:proofErr w:type="gramStart"/>
-      <w:r>
-        <w:t>redigerKontingent</w:t>
-      </w:r>
-      <w:proofErr w:type="spellEnd"/>
-      <w:r>
-        <w:t>(</w:t>
-      </w:r>
-      <w:proofErr w:type="gramEnd"/>
-      <w:r>
-        <w:t>)</w:t>
+      <w:r>
+        <w:t>redigerKontingent()</w:t>
       </w:r>
     </w:p>
     <w:p/>
@@ -15160,23 +15046,7 @@
           <w:color w:val="000000" w:themeColor="text1"/>
           <w:lang w:val="en-US"/>
         </w:rPr>
-        <w:t xml:space="preserve">Martin </w:t>
-      </w:r>
-      <w:proofErr w:type="spellStart"/>
-      <w:r>
-        <w:rPr>
-          <w:color w:val="000000" w:themeColor="text1"/>
-          <w:lang w:val="en-US"/>
-        </w:rPr>
-        <w:t>Løseth</w:t>
-      </w:r>
-      <w:proofErr w:type="spellEnd"/>
-      <w:r>
-        <w:rPr>
-          <w:color w:val="000000" w:themeColor="text1"/>
-          <w:lang w:val="en-US"/>
-        </w:rPr>
-        <w:t xml:space="preserve"> Jensen</w:t>
+        <w:t>Martin Løseth Jensen</w:t>
       </w:r>
     </w:p>
     <w:p>
@@ -15226,11 +15096,9 @@
             <w:tcW w:w="2407" w:type="dxa"/>
           </w:tcPr>
           <w:p>
-            <w:proofErr w:type="spellStart"/>
             <w:r>
               <w:t>Name</w:t>
             </w:r>
-            <w:proofErr w:type="spellEnd"/>
           </w:p>
         </w:tc>
         <w:tc>
@@ -15241,11 +15109,9 @@
             <w:pPr>
               <w:cnfStyle w:val="100000000000" w:firstRow="1" w:lastRow="0" w:firstColumn="0" w:lastColumn="0" w:oddVBand="0" w:evenVBand="0" w:oddHBand="0" w:evenHBand="0" w:firstRowFirstColumn="0" w:firstRowLastColumn="0" w:lastRowFirstColumn="0" w:lastRowLastColumn="0"/>
             </w:pPr>
-            <w:proofErr w:type="spellStart"/>
             <w:r>
               <w:t>Aliases</w:t>
             </w:r>
-            <w:proofErr w:type="spellEnd"/>
           </w:p>
         </w:tc>
         <w:tc>
@@ -15478,11 +15344,9 @@
             <w:tcW w:w="2407" w:type="dxa"/>
           </w:tcPr>
           <w:p>
-            <w:proofErr w:type="spellStart"/>
             <w:r>
               <w:t>Uses</w:t>
             </w:r>
-            <w:proofErr w:type="spellEnd"/>
           </w:p>
         </w:tc>
         <w:tc>
@@ -15529,11 +15393,9 @@
             <w:tcW w:w="2407" w:type="dxa"/>
           </w:tcPr>
           <w:p>
-            <w:proofErr w:type="spellStart"/>
             <w:r>
               <w:t>Attends</w:t>
             </w:r>
-            <w:proofErr w:type="spellEnd"/>
           </w:p>
         </w:tc>
         <w:tc>
@@ -15580,11 +15442,9 @@
             <w:tcW w:w="2407" w:type="dxa"/>
           </w:tcPr>
           <w:p>
-            <w:proofErr w:type="spellStart"/>
             <w:r>
               <w:t>Record</w:t>
             </w:r>
-            <w:proofErr w:type="spellEnd"/>
           </w:p>
         </w:tc>
         <w:tc>
@@ -15631,11 +15491,9 @@
             <w:tcW w:w="2407" w:type="dxa"/>
           </w:tcPr>
           <w:p>
-            <w:proofErr w:type="spellStart"/>
             <w:r>
               <w:t>Contain</w:t>
             </w:r>
-            <w:proofErr w:type="spellEnd"/>
           </w:p>
         </w:tc>
         <w:tc>
@@ -15682,13 +15540,8 @@
             <w:tcW w:w="2407" w:type="dxa"/>
           </w:tcPr>
           <w:p>
-            <w:proofErr w:type="spellStart"/>
-            <w:r>
-              <w:t>Contained</w:t>
-            </w:r>
-            <w:proofErr w:type="spellEnd"/>
-            <w:r>
-              <w:t xml:space="preserve"> in</w:t>
+            <w:r>
+              <w:t>Contained in</w:t>
             </w:r>
           </w:p>
         </w:tc>
@@ -15736,11 +15589,9 @@
             <w:tcW w:w="2407" w:type="dxa"/>
           </w:tcPr>
           <w:p>
-            <w:proofErr w:type="spellStart"/>
             <w:r>
               <w:t>Initialize</w:t>
             </w:r>
-            <w:proofErr w:type="spellEnd"/>
           </w:p>
         </w:tc>
         <w:tc>
@@ -15787,11 +15638,9 @@
             <w:tcW w:w="2407" w:type="dxa"/>
           </w:tcPr>
           <w:p>
-            <w:proofErr w:type="spellStart"/>
             <w:r>
               <w:t>Results</w:t>
             </w:r>
-            <w:proofErr w:type="spellEnd"/>
           </w:p>
         </w:tc>
         <w:tc>
@@ -16258,21 +16107,7 @@
         <w:rPr>
           <w:lang w:val="en-US"/>
         </w:rPr>
-        <w:t xml:space="preserve">Craig </w:t>
-      </w:r>
-      <w:proofErr w:type="spellStart"/>
-      <w:r>
-        <w:rPr>
-          <w:lang w:val="en-US"/>
-        </w:rPr>
-        <w:t>Larman</w:t>
-      </w:r>
-      <w:proofErr w:type="spellEnd"/>
-      <w:r>
-        <w:rPr>
-          <w:lang w:val="en-US"/>
-        </w:rPr>
-        <w:t xml:space="preserve">: Applying UML and </w:t>
+        <w:t xml:space="preserve">Craig Larman: Applying UML and </w:t>
       </w:r>
       <w:r>
         <w:rPr>
@@ -16304,21 +16139,7 @@
         <w:rPr>
           <w:lang w:val="en-US"/>
         </w:rPr>
-        <w:t>ITO-</w:t>
-      </w:r>
-      <w:proofErr w:type="spellStart"/>
-      <w:r>
-        <w:rPr>
-          <w:lang w:val="en-US"/>
-        </w:rPr>
-        <w:t>bogen</w:t>
-      </w:r>
-      <w:proofErr w:type="spellEnd"/>
-      <w:r>
-        <w:rPr>
-          <w:lang w:val="en-US"/>
-        </w:rPr>
-        <w:t>*********</w:t>
+        <w:t>ITO-bogen*********</w:t>
       </w:r>
     </w:p>
     <w:p>
@@ -16401,7 +16222,7 @@
           <w:rPr>
             <w:noProof/>
           </w:rPr>
-          <w:t>20</w:t>
+          <w:t>5</w:t>
         </w:r>
         <w:r>
           <w:fldChar w:fldCharType="end"/>
@@ -16618,6 +16439,118 @@
     </w:lvl>
   </w:abstractNum>
   <w:abstractNum w:abstractNumId="2" w15:restartNumberingAfterBreak="0">
+    <w:nsid w:val="08253525"/>
+    <w:multiLevelType w:val="hybridMultilevel"/>
+    <w:tmpl w:val="CB8C57B4"/>
+    <w:lvl w:ilvl="0" w:tplc="9A867696">
+      <w:numFmt w:val="bullet"/>
+      <w:lvlText w:val="-"/>
+      <w:lvlJc w:val="left"/>
+      <w:pPr>
+        <w:ind w:left="720" w:hanging="360"/>
+      </w:pPr>
+      <w:rPr>
+        <w:rFonts w:ascii="Calibri" w:eastAsiaTheme="minorHAnsi" w:hAnsi="Calibri" w:cs="Calibri" w:hint="default"/>
+      </w:rPr>
+    </w:lvl>
+    <w:lvl w:ilvl="1" w:tplc="04060003">
+      <w:start w:val="1"/>
+      <w:numFmt w:val="bullet"/>
+      <w:lvlText w:val="o"/>
+      <w:lvlJc w:val="left"/>
+      <w:pPr>
+        <w:ind w:left="1440" w:hanging="360"/>
+      </w:pPr>
+      <w:rPr>
+        <w:rFonts w:ascii="Courier New" w:hAnsi="Courier New" w:cs="Courier New" w:hint="default"/>
+      </w:rPr>
+    </w:lvl>
+    <w:lvl w:ilvl="2" w:tplc="04060005" w:tentative="1">
+      <w:start w:val="1"/>
+      <w:numFmt w:val="bullet"/>
+      <w:lvlText w:val=""/>
+      <w:lvlJc w:val="left"/>
+      <w:pPr>
+        <w:ind w:left="2160" w:hanging="360"/>
+      </w:pPr>
+      <w:rPr>
+        <w:rFonts w:ascii="Wingdings" w:hAnsi="Wingdings" w:hint="default"/>
+      </w:rPr>
+    </w:lvl>
+    <w:lvl w:ilvl="3" w:tplc="04060001" w:tentative="1">
+      <w:start w:val="1"/>
+      <w:numFmt w:val="bullet"/>
+      <w:lvlText w:val=""/>
+      <w:lvlJc w:val="left"/>
+      <w:pPr>
+        <w:ind w:left="2880" w:hanging="360"/>
+      </w:pPr>
+      <w:rPr>
+        <w:rFonts w:ascii="Symbol" w:hAnsi="Symbol" w:hint="default"/>
+      </w:rPr>
+    </w:lvl>
+    <w:lvl w:ilvl="4" w:tplc="04060003" w:tentative="1">
+      <w:start w:val="1"/>
+      <w:numFmt w:val="bullet"/>
+      <w:lvlText w:val="o"/>
+      <w:lvlJc w:val="left"/>
+      <w:pPr>
+        <w:ind w:left="3600" w:hanging="360"/>
+      </w:pPr>
+      <w:rPr>
+        <w:rFonts w:ascii="Courier New" w:hAnsi="Courier New" w:cs="Courier New" w:hint="default"/>
+      </w:rPr>
+    </w:lvl>
+    <w:lvl w:ilvl="5" w:tplc="04060005" w:tentative="1">
+      <w:start w:val="1"/>
+      <w:numFmt w:val="bullet"/>
+      <w:lvlText w:val=""/>
+      <w:lvlJc w:val="left"/>
+      <w:pPr>
+        <w:ind w:left="4320" w:hanging="360"/>
+      </w:pPr>
+      <w:rPr>
+        <w:rFonts w:ascii="Wingdings" w:hAnsi="Wingdings" w:hint="default"/>
+      </w:rPr>
+    </w:lvl>
+    <w:lvl w:ilvl="6" w:tplc="04060001" w:tentative="1">
+      <w:start w:val="1"/>
+      <w:numFmt w:val="bullet"/>
+      <w:lvlText w:val=""/>
+      <w:lvlJc w:val="left"/>
+      <w:pPr>
+        <w:ind w:left="5040" w:hanging="360"/>
+      </w:pPr>
+      <w:rPr>
+        <w:rFonts w:ascii="Symbol" w:hAnsi="Symbol" w:hint="default"/>
+      </w:rPr>
+    </w:lvl>
+    <w:lvl w:ilvl="7" w:tplc="04060003" w:tentative="1">
+      <w:start w:val="1"/>
+      <w:numFmt w:val="bullet"/>
+      <w:lvlText w:val="o"/>
+      <w:lvlJc w:val="left"/>
+      <w:pPr>
+        <w:ind w:left="5760" w:hanging="360"/>
+      </w:pPr>
+      <w:rPr>
+        <w:rFonts w:ascii="Courier New" w:hAnsi="Courier New" w:cs="Courier New" w:hint="default"/>
+      </w:rPr>
+    </w:lvl>
+    <w:lvl w:ilvl="8" w:tplc="04060005" w:tentative="1">
+      <w:start w:val="1"/>
+      <w:numFmt w:val="bullet"/>
+      <w:lvlText w:val=""/>
+      <w:lvlJc w:val="left"/>
+      <w:pPr>
+        <w:ind w:left="6480" w:hanging="360"/>
+      </w:pPr>
+      <w:rPr>
+        <w:rFonts w:ascii="Wingdings" w:hAnsi="Wingdings" w:hint="default"/>
+      </w:rPr>
+    </w:lvl>
+  </w:abstractNum>
+  <w:abstractNum w:abstractNumId="3" w15:restartNumberingAfterBreak="0">
     <w:nsid w:val="0DF948A7"/>
     <w:multiLevelType w:val="hybridMultilevel"/>
     <w:tmpl w:val="8D86D592"/>
@@ -16706,7 +16639,7 @@
       </w:pPr>
     </w:lvl>
   </w:abstractNum>
-  <w:abstractNum w:abstractNumId="3" w15:restartNumberingAfterBreak="0">
+  <w:abstractNum w:abstractNumId="4" w15:restartNumberingAfterBreak="0">
     <w:nsid w:val="13F3023C"/>
     <w:multiLevelType w:val="hybridMultilevel"/>
     <w:tmpl w:val="D78A4292"/>
@@ -16818,7 +16751,7 @@
       </w:rPr>
     </w:lvl>
   </w:abstractNum>
-  <w:abstractNum w:abstractNumId="4" w15:restartNumberingAfterBreak="0">
+  <w:abstractNum w:abstractNumId="5" w15:restartNumberingAfterBreak="0">
     <w:nsid w:val="1AB42336"/>
     <w:multiLevelType w:val="hybridMultilevel"/>
     <w:tmpl w:val="BF78F5F6"/>
@@ -16907,7 +16840,7 @@
       </w:pPr>
     </w:lvl>
   </w:abstractNum>
-  <w:abstractNum w:abstractNumId="5" w15:restartNumberingAfterBreak="0">
+  <w:abstractNum w:abstractNumId="6" w15:restartNumberingAfterBreak="0">
     <w:nsid w:val="1DE04CFD"/>
     <w:multiLevelType w:val="hybridMultilevel"/>
     <w:tmpl w:val="C47C7898"/>
@@ -17019,7 +16952,7 @@
       </w:rPr>
     </w:lvl>
   </w:abstractNum>
-  <w:abstractNum w:abstractNumId="6" w15:restartNumberingAfterBreak="0">
+  <w:abstractNum w:abstractNumId="7" w15:restartNumberingAfterBreak="0">
     <w:nsid w:val="284B0050"/>
     <w:multiLevelType w:val="hybridMultilevel"/>
     <w:tmpl w:val="1F0A4A20"/>
@@ -17108,7 +17041,7 @@
       </w:pPr>
     </w:lvl>
   </w:abstractNum>
-  <w:abstractNum w:abstractNumId="7" w15:restartNumberingAfterBreak="0">
+  <w:abstractNum w:abstractNumId="8" w15:restartNumberingAfterBreak="0">
     <w:nsid w:val="2AB10C00"/>
     <w:multiLevelType w:val="hybridMultilevel"/>
     <w:tmpl w:val="FEC2EA3E"/>
@@ -17197,7 +17130,7 @@
       </w:pPr>
     </w:lvl>
   </w:abstractNum>
-  <w:abstractNum w:abstractNumId="8" w15:restartNumberingAfterBreak="0">
+  <w:abstractNum w:abstractNumId="9" w15:restartNumberingAfterBreak="0">
     <w:nsid w:val="349A47E7"/>
     <w:multiLevelType w:val="hybridMultilevel"/>
     <w:tmpl w:val="433E090A"/>
@@ -17286,7 +17219,7 @@
       </w:pPr>
     </w:lvl>
   </w:abstractNum>
-  <w:abstractNum w:abstractNumId="9" w15:restartNumberingAfterBreak="0">
+  <w:abstractNum w:abstractNumId="10" w15:restartNumberingAfterBreak="0">
     <w:nsid w:val="38FD07EC"/>
     <w:multiLevelType w:val="hybridMultilevel"/>
     <w:tmpl w:val="E6FE1D48"/>
@@ -17375,7 +17308,7 @@
       </w:pPr>
     </w:lvl>
   </w:abstractNum>
-  <w:abstractNum w:abstractNumId="10" w15:restartNumberingAfterBreak="0">
+  <w:abstractNum w:abstractNumId="11" w15:restartNumberingAfterBreak="0">
     <w:nsid w:val="3EFC79EC"/>
     <w:multiLevelType w:val="hybridMultilevel"/>
     <w:tmpl w:val="4100272C"/>
@@ -17464,7 +17397,7 @@
       </w:pPr>
     </w:lvl>
   </w:abstractNum>
-  <w:abstractNum w:abstractNumId="11" w15:restartNumberingAfterBreak="0">
+  <w:abstractNum w:abstractNumId="12" w15:restartNumberingAfterBreak="0">
     <w:nsid w:val="3F027459"/>
     <w:multiLevelType w:val="hybridMultilevel"/>
     <w:tmpl w:val="2056F2FC"/>
@@ -17553,7 +17486,7 @@
       </w:pPr>
     </w:lvl>
   </w:abstractNum>
-  <w:abstractNum w:abstractNumId="12" w15:restartNumberingAfterBreak="0">
+  <w:abstractNum w:abstractNumId="13" w15:restartNumberingAfterBreak="0">
     <w:nsid w:val="40E553F4"/>
     <w:multiLevelType w:val="hybridMultilevel"/>
     <w:tmpl w:val="2EACDA1E"/>
@@ -17642,7 +17575,7 @@
       </w:pPr>
     </w:lvl>
   </w:abstractNum>
-  <w:abstractNum w:abstractNumId="13" w15:restartNumberingAfterBreak="0">
+  <w:abstractNum w:abstractNumId="14" w15:restartNumberingAfterBreak="0">
     <w:nsid w:val="41C72E67"/>
     <w:multiLevelType w:val="hybridMultilevel"/>
     <w:tmpl w:val="78CCBC3E"/>
@@ -17731,7 +17664,7 @@
       </w:pPr>
     </w:lvl>
   </w:abstractNum>
-  <w:abstractNum w:abstractNumId="14" w15:restartNumberingAfterBreak="0">
+  <w:abstractNum w:abstractNumId="15" w15:restartNumberingAfterBreak="0">
     <w:nsid w:val="45D1207D"/>
     <w:multiLevelType w:val="hybridMultilevel"/>
     <w:tmpl w:val="6D0E4C64"/>
@@ -17843,7 +17776,7 @@
       </w:rPr>
     </w:lvl>
   </w:abstractNum>
-  <w:abstractNum w:abstractNumId="15" w15:restartNumberingAfterBreak="0">
+  <w:abstractNum w:abstractNumId="16" w15:restartNumberingAfterBreak="0">
     <w:nsid w:val="46643413"/>
     <w:multiLevelType w:val="hybridMultilevel"/>
     <w:tmpl w:val="D5F0F0D8"/>
@@ -17932,7 +17865,7 @@
       </w:pPr>
     </w:lvl>
   </w:abstractNum>
-  <w:abstractNum w:abstractNumId="16" w15:restartNumberingAfterBreak="0">
+  <w:abstractNum w:abstractNumId="17" w15:restartNumberingAfterBreak="0">
     <w:nsid w:val="4A101F49"/>
     <w:multiLevelType w:val="hybridMultilevel"/>
     <w:tmpl w:val="497216F4"/>
@@ -18021,7 +17954,7 @@
       </w:pPr>
     </w:lvl>
   </w:abstractNum>
-  <w:abstractNum w:abstractNumId="17" w15:restartNumberingAfterBreak="0">
+  <w:abstractNum w:abstractNumId="18" w15:restartNumberingAfterBreak="0">
     <w:nsid w:val="54CC4EC0"/>
     <w:multiLevelType w:val="hybridMultilevel"/>
     <w:tmpl w:val="1F0A4A20"/>
@@ -18110,7 +18043,7 @@
       </w:pPr>
     </w:lvl>
   </w:abstractNum>
-  <w:abstractNum w:abstractNumId="18" w15:restartNumberingAfterBreak="0">
+  <w:abstractNum w:abstractNumId="19" w15:restartNumberingAfterBreak="0">
     <w:nsid w:val="5A181CD2"/>
     <w:multiLevelType w:val="hybridMultilevel"/>
     <w:tmpl w:val="B334810C"/>
@@ -18222,7 +18155,7 @@
       </w:rPr>
     </w:lvl>
   </w:abstractNum>
-  <w:abstractNum w:abstractNumId="19" w15:restartNumberingAfterBreak="0">
+  <w:abstractNum w:abstractNumId="20" w15:restartNumberingAfterBreak="0">
     <w:nsid w:val="5DDA2E41"/>
     <w:multiLevelType w:val="hybridMultilevel"/>
     <w:tmpl w:val="049E9E9E"/>
@@ -18311,7 +18244,7 @@
       </w:pPr>
     </w:lvl>
   </w:abstractNum>
-  <w:abstractNum w:abstractNumId="20" w15:restartNumberingAfterBreak="0">
+  <w:abstractNum w:abstractNumId="21" w15:restartNumberingAfterBreak="0">
     <w:nsid w:val="62371280"/>
     <w:multiLevelType w:val="hybridMultilevel"/>
     <w:tmpl w:val="78CCBC3E"/>
@@ -18400,7 +18333,7 @@
       </w:pPr>
     </w:lvl>
   </w:abstractNum>
-  <w:abstractNum w:abstractNumId="21" w15:restartNumberingAfterBreak="0">
+  <w:abstractNum w:abstractNumId="22" w15:restartNumberingAfterBreak="0">
     <w:nsid w:val="63783611"/>
     <w:multiLevelType w:val="hybridMultilevel"/>
     <w:tmpl w:val="1F88EC2C"/>
@@ -18489,7 +18422,7 @@
       </w:pPr>
     </w:lvl>
   </w:abstractNum>
-  <w:abstractNum w:abstractNumId="22" w15:restartNumberingAfterBreak="0">
+  <w:abstractNum w:abstractNumId="23" w15:restartNumberingAfterBreak="0">
     <w:nsid w:val="63AF06CB"/>
     <w:multiLevelType w:val="hybridMultilevel"/>
     <w:tmpl w:val="78CCBC3E"/>
@@ -18578,7 +18511,7 @@
       </w:pPr>
     </w:lvl>
   </w:abstractNum>
-  <w:abstractNum w:abstractNumId="23" w15:restartNumberingAfterBreak="0">
+  <w:abstractNum w:abstractNumId="24" w15:restartNumberingAfterBreak="0">
     <w:nsid w:val="66F47772"/>
     <w:multiLevelType w:val="hybridMultilevel"/>
     <w:tmpl w:val="B7DCF5AE"/>
@@ -18690,7 +18623,7 @@
       </w:rPr>
     </w:lvl>
   </w:abstractNum>
-  <w:abstractNum w:abstractNumId="24" w15:restartNumberingAfterBreak="0">
+  <w:abstractNum w:abstractNumId="25" w15:restartNumberingAfterBreak="0">
     <w:nsid w:val="6A650529"/>
     <w:multiLevelType w:val="hybridMultilevel"/>
     <w:tmpl w:val="68C82918"/>
@@ -18779,7 +18712,7 @@
       </w:pPr>
     </w:lvl>
   </w:abstractNum>
-  <w:abstractNum w:abstractNumId="25" w15:restartNumberingAfterBreak="0">
+  <w:abstractNum w:abstractNumId="26" w15:restartNumberingAfterBreak="0">
     <w:nsid w:val="6D051F6F"/>
     <w:multiLevelType w:val="hybridMultilevel"/>
     <w:tmpl w:val="EDA0AA0C"/>
@@ -18868,7 +18801,7 @@
       </w:pPr>
     </w:lvl>
   </w:abstractNum>
-  <w:abstractNum w:abstractNumId="26" w15:restartNumberingAfterBreak="0">
+  <w:abstractNum w:abstractNumId="27" w15:restartNumberingAfterBreak="0">
     <w:nsid w:val="6E951A0B"/>
     <w:multiLevelType w:val="hybridMultilevel"/>
     <w:tmpl w:val="245415D8"/>
@@ -18957,7 +18890,7 @@
       </w:pPr>
     </w:lvl>
   </w:abstractNum>
-  <w:abstractNum w:abstractNumId="27" w15:restartNumberingAfterBreak="0">
+  <w:abstractNum w:abstractNumId="28" w15:restartNumberingAfterBreak="0">
     <w:nsid w:val="71E22968"/>
     <w:multiLevelType w:val="hybridMultilevel"/>
     <w:tmpl w:val="0F1032BE"/>
@@ -19046,7 +18979,7 @@
       </w:pPr>
     </w:lvl>
   </w:abstractNum>
-  <w:abstractNum w:abstractNumId="28" w15:restartNumberingAfterBreak="0">
+  <w:abstractNum w:abstractNumId="29" w15:restartNumberingAfterBreak="0">
     <w:nsid w:val="728D650D"/>
     <w:multiLevelType w:val="hybridMultilevel"/>
     <w:tmpl w:val="92E62F4A"/>
@@ -19136,91 +19069,94 @@
     </w:lvl>
   </w:abstractNum>
   <w:num w:numId="1">
-    <w:abstractNumId w:val="2"/>
+    <w:abstractNumId w:val="3"/>
   </w:num>
   <w:num w:numId="2">
-    <w:abstractNumId w:val="8"/>
+    <w:abstractNumId w:val="9"/>
   </w:num>
   <w:num w:numId="3">
+    <w:abstractNumId w:val="16"/>
+  </w:num>
+  <w:num w:numId="4">
+    <w:abstractNumId w:val="6"/>
+  </w:num>
+  <w:num w:numId="5">
     <w:abstractNumId w:val="15"/>
   </w:num>
-  <w:num w:numId="4">
-    <w:abstractNumId w:val="5"/>
-  </w:num>
-  <w:num w:numId="5">
-    <w:abstractNumId w:val="14"/>
-  </w:num>
   <w:num w:numId="6">
-    <w:abstractNumId w:val="11"/>
+    <w:abstractNumId w:val="12"/>
   </w:num>
   <w:num w:numId="7">
-    <w:abstractNumId w:val="18"/>
+    <w:abstractNumId w:val="19"/>
   </w:num>
   <w:num w:numId="8">
+    <w:abstractNumId w:val="23"/>
+  </w:num>
+  <w:num w:numId="9">
+    <w:abstractNumId w:val="10"/>
+  </w:num>
+  <w:num w:numId="10">
+    <w:abstractNumId w:val="7"/>
+  </w:num>
+  <w:num w:numId="11">
     <w:abstractNumId w:val="22"/>
   </w:num>
-  <w:num w:numId="9">
-    <w:abstractNumId w:val="9"/>
-  </w:num>
-  <w:num w:numId="10">
-    <w:abstractNumId w:val="6"/>
-  </w:num>
-  <w:num w:numId="11">
+  <w:num w:numId="12">
     <w:abstractNumId w:val="21"/>
-  </w:num>
-  <w:num w:numId="12">
-    <w:abstractNumId w:val="20"/>
   </w:num>
   <w:num w:numId="13">
     <w:abstractNumId w:val="0"/>
   </w:num>
   <w:num w:numId="14">
+    <w:abstractNumId w:val="18"/>
+  </w:num>
+  <w:num w:numId="15">
+    <w:abstractNumId w:val="14"/>
+  </w:num>
+  <w:num w:numId="16">
+    <w:abstractNumId w:val="20"/>
+  </w:num>
+  <w:num w:numId="17">
+    <w:abstractNumId w:val="24"/>
+  </w:num>
+  <w:num w:numId="18">
+    <w:abstractNumId w:val="13"/>
+  </w:num>
+  <w:num w:numId="19">
+    <w:abstractNumId w:val="28"/>
+  </w:num>
+  <w:num w:numId="20">
+    <w:abstractNumId w:val="5"/>
+  </w:num>
+  <w:num w:numId="21">
+    <w:abstractNumId w:val="29"/>
+  </w:num>
+  <w:num w:numId="22">
+    <w:abstractNumId w:val="27"/>
+  </w:num>
+  <w:num w:numId="23">
+    <w:abstractNumId w:val="26"/>
+  </w:num>
+  <w:num w:numId="24">
     <w:abstractNumId w:val="17"/>
   </w:num>
-  <w:num w:numId="15">
-    <w:abstractNumId w:val="13"/>
-  </w:num>
-  <w:num w:numId="16">
-    <w:abstractNumId w:val="19"/>
-  </w:num>
-  <w:num w:numId="17">
-    <w:abstractNumId w:val="23"/>
-  </w:num>
-  <w:num w:numId="18">
-    <w:abstractNumId w:val="12"/>
-  </w:num>
-  <w:num w:numId="19">
-    <w:abstractNumId w:val="27"/>
-  </w:num>
-  <w:num w:numId="20">
-    <w:abstractNumId w:val="4"/>
-  </w:num>
-  <w:num w:numId="21">
-    <w:abstractNumId w:val="28"/>
-  </w:num>
-  <w:num w:numId="22">
-    <w:abstractNumId w:val="26"/>
-  </w:num>
-  <w:num w:numId="23">
+  <w:num w:numId="25">
     <w:abstractNumId w:val="25"/>
-  </w:num>
-  <w:num w:numId="24">
-    <w:abstractNumId w:val="16"/>
-  </w:num>
-  <w:num w:numId="25">
-    <w:abstractNumId w:val="24"/>
   </w:num>
   <w:num w:numId="26">
     <w:abstractNumId w:val="1"/>
   </w:num>
   <w:num w:numId="27">
-    <w:abstractNumId w:val="7"/>
+    <w:abstractNumId w:val="8"/>
   </w:num>
   <w:num w:numId="28">
-    <w:abstractNumId w:val="3"/>
+    <w:abstractNumId w:val="4"/>
   </w:num>
   <w:num w:numId="29">
-    <w:abstractNumId w:val="10"/>
+    <w:abstractNumId w:val="11"/>
+  </w:num>
+  <w:num w:numId="30">
+    <w:abstractNumId w:val="2"/>
   </w:num>
 </w:numbering>
 </file>
@@ -23531,7 +23467,7 @@
 </file>
 
 <file path=customXml/itemProps1.xml><?xml version="1.0" encoding="utf-8"?>
-<ds:datastoreItem xmlns:ds="http://schemas.openxmlformats.org/officeDocument/2006/customXml" ds:itemID="{8693B650-958C-4588-9572-5976DA580F1A}">
+<ds:datastoreItem xmlns:ds="http://schemas.openxmlformats.org/officeDocument/2006/customXml" ds:itemID="{33C60BA0-F05D-44F3-A21F-229CCB5B6877}">
   <ds:schemaRefs>
     <ds:schemaRef ds:uri="http://schemas.openxmlformats.org/officeDocument/2006/bibliography"/>
   </ds:schemaRefs>

</xml_diff>

<commit_message>
heyhey det er mig, søde musse
</commit_message>
<xml_diff>
--- a/Rapport.docx
+++ b/Rapport.docx
@@ -306,7 +306,27 @@
                 <w:sz w:val="38"/>
                 <w:szCs w:val="38"/>
               </w:rPr>
-              <w:t>Martin Løseth Jensen</w:t>
+              <w:t xml:space="preserve">Martin </w:t>
+            </w:r>
+            <w:proofErr w:type="spellStart"/>
+            <w:r>
+              <w:rPr>
+                <w:rFonts w:ascii="Bahnschrift" w:hAnsi="Bahnschrift"/>
+                <w:b w:val="0"/>
+                <w:sz w:val="38"/>
+                <w:szCs w:val="38"/>
+              </w:rPr>
+              <w:t>Løseth</w:t>
+            </w:r>
+            <w:proofErr w:type="spellEnd"/>
+            <w:r>
+              <w:rPr>
+                <w:rFonts w:ascii="Bahnschrift" w:hAnsi="Bahnschrift"/>
+                <w:b w:val="0"/>
+                <w:sz w:val="38"/>
+                <w:szCs w:val="38"/>
+              </w:rPr>
+              <w:t xml:space="preserve"> Jensen</w:t>
             </w:r>
           </w:p>
         </w:tc>
@@ -423,8 +443,19 @@
                 <w:sz w:val="38"/>
                 <w:szCs w:val="38"/>
               </w:rPr>
-              <w:t>Rasmus Sadurski</w:t>
-            </w:r>
+              <w:t xml:space="preserve">Rasmus </w:t>
+            </w:r>
+            <w:proofErr w:type="spellStart"/>
+            <w:r>
+              <w:rPr>
+                <w:rFonts w:ascii="Bahnschrift" w:hAnsi="Bahnschrift"/>
+                <w:b w:val="0"/>
+                <w:sz w:val="38"/>
+                <w:szCs w:val="38"/>
+              </w:rPr>
+              <w:t>Sadurski</w:t>
+            </w:r>
+            <w:proofErr w:type="spellEnd"/>
           </w:p>
         </w:tc>
         <w:tc>
@@ -3176,7 +3207,21 @@
                 <w:rStyle w:val="Hyperlink"/>
                 <w:noProof/>
               </w:rPr>
-              <w:t>Delkonklusion: produkt</w:t>
+              <w:t>Delkonklusion: pro</w:t>
+            </w:r>
+            <w:r>
+              <w:rPr>
+                <w:rStyle w:val="Hyperlink"/>
+                <w:noProof/>
+              </w:rPr>
+              <w:t>d</w:t>
+            </w:r>
+            <w:r>
+              <w:rPr>
+                <w:rStyle w:val="Hyperlink"/>
+                <w:noProof/>
+              </w:rPr>
+              <w:t>ukt</w:t>
             </w:r>
             <w:r>
               <w:rPr>
@@ -3776,7 +3821,19 @@
     </w:p>
     <w:p>
       <w:r>
-        <w:t>Derfor ønsker bestyrelsen nu et simpelt system som kan anvendes på computeren, og som desuden lagrer filerne lokalt, grundet den manglende opkobling.</w:t>
+        <w:t>Derfor ønsker bestyrelsen nu et simpelt system</w:t>
+      </w:r>
+      <w:r>
+        <w:t>,</w:t>
+      </w:r>
+      <w:r>
+        <w:t xml:space="preserve"> </w:t>
+      </w:r>
+      <w:r>
+        <w:t>der</w:t>
+      </w:r>
+      <w:r>
+        <w:t xml:space="preserve"> kan anvendes på computeren, og som desuden lagrer filerne lokalt, grundet den manglende opkobling.</w:t>
       </w:r>
     </w:p>
     <w:p/>
@@ -3983,8 +4040,13 @@
         </w:numPr>
         <w:spacing w:before="0" w:after="160" w:line="259" w:lineRule="auto"/>
       </w:pPr>
-      <w:r>
-        <w:t>Error handling af specielle tegn: user indtaster</w:t>
+      <w:proofErr w:type="spellStart"/>
+      <w:r>
+        <w:t>Error</w:t>
+      </w:r>
+      <w:proofErr w:type="spellEnd"/>
+      <w:r>
+        <w:t xml:space="preserve"> handling af specielle tegn: user indtaster</w:t>
       </w:r>
       <w:r>
         <w:t xml:space="preserve"> noget og den ikke prompter for ugyldigt tegn. </w:t>
@@ -4106,8 +4168,13 @@
         <w:spacing w:before="0" w:after="160" w:line="259" w:lineRule="auto"/>
       </w:pPr>
       <w:r>
-        <w:t>Aktivitets diagram med swimlanes</w:t>
-      </w:r>
+        <w:t xml:space="preserve">Aktivitets diagram med </w:t>
+      </w:r>
+      <w:proofErr w:type="spellStart"/>
+      <w:r>
+        <w:t>swimlanes</w:t>
+      </w:r>
+      <w:proofErr w:type="spellEnd"/>
     </w:p>
     <w:p>
       <w:pPr>
@@ -4144,8 +4211,16 @@
         <w:rPr>
           <w:i/>
         </w:rPr>
-        <w:t>Af Rasmus Sadurski</w:t>
-      </w:r>
+        <w:t xml:space="preserve">Af Rasmus </w:t>
+      </w:r>
+      <w:proofErr w:type="spellStart"/>
+      <w:r>
+        <w:rPr>
+          <w:i/>
+        </w:rPr>
+        <w:t>Sadurski</w:t>
+      </w:r>
+      <w:proofErr w:type="spellEnd"/>
     </w:p>
     <w:p>
       <w:pPr>
@@ -5737,11 +5812,24 @@
     </w:p>
     <w:p>
       <w:r>
-        <w:t>af Martin Løseth Jensen</w:t>
-      </w:r>
-      <w:r>
-        <w:t xml:space="preserve"> &amp; Rasmus Sadurski</w:t>
-      </w:r>
+        <w:t xml:space="preserve">af Martin </w:t>
+      </w:r>
+      <w:proofErr w:type="spellStart"/>
+      <w:r>
+        <w:t>Løseth</w:t>
+      </w:r>
+      <w:proofErr w:type="spellEnd"/>
+      <w:r>
+        <w:t xml:space="preserve"> Jensen</w:t>
+      </w:r>
+      <w:r>
+        <w:t xml:space="preserve"> &amp; Rasmus </w:t>
+      </w:r>
+      <w:proofErr w:type="spellStart"/>
+      <w:r>
+        <w:t>Sadurski</w:t>
+      </w:r>
+      <w:proofErr w:type="spellEnd"/>
     </w:p>
     <w:p/>
     <w:p>
@@ -6251,6 +6339,7 @@
                           <w:p>
                             <w:bookmarkStart w:id="13" w:name="_Hlk498674132"/>
                             <w:bookmarkStart w:id="14" w:name="_Hlk498674133"/>
+                            <w:proofErr w:type="spellStart"/>
                             <w:r>
                               <w:rPr>
                                 <w:lang w:val="en-US"/>
@@ -6265,6 +6354,7 @@
                               </w:rPr>
                               <w:t>r</w:t>
                             </w:r>
+                            <w:proofErr w:type="spellEnd"/>
                           </w:p>
                         </w:txbxContent>
                       </wps:txbx>
@@ -6294,6 +6384,7 @@
                     <w:p>
                       <w:bookmarkStart w:id="15" w:name="_Hlk498674132"/>
                       <w:bookmarkStart w:id="16" w:name="_Hlk498674133"/>
+                      <w:proofErr w:type="spellStart"/>
                       <w:r>
                         <w:rPr>
                           <w:lang w:val="en-US"/>
@@ -6308,6 +6399,7 @@
                         </w:rPr>
                         <w:t>r</w:t>
                       </w:r>
+                      <w:proofErr w:type="spellEnd"/>
                     </w:p>
                   </w:txbxContent>
                 </v:textbox>
@@ -6821,12 +6913,14 @@
                                 <w:lang w:val="en-US"/>
                               </w:rPr>
                             </w:pPr>
+                            <w:proofErr w:type="spellStart"/>
                             <w:r>
                               <w:rPr>
                                 <w:lang w:val="en-US"/>
                               </w:rPr>
                               <w:t>Uvigtig</w:t>
                             </w:r>
+                            <w:proofErr w:type="spellEnd"/>
                             <w:r>
                               <w:rPr>
                                 <w:lang w:val="en-US"/>
@@ -6865,12 +6959,14 @@
                           <w:lang w:val="en-US"/>
                         </w:rPr>
                       </w:pPr>
+                      <w:proofErr w:type="spellStart"/>
                       <w:r>
                         <w:rPr>
                           <w:lang w:val="en-US"/>
                         </w:rPr>
                         <w:t>Uvigtig</w:t>
                       </w:r>
+                      <w:proofErr w:type="spellEnd"/>
                       <w:r>
                         <w:rPr>
                           <w:lang w:val="en-US"/>
@@ -7060,10 +7156,23 @@
     </w:p>
     <w:p>
       <w:r>
-        <w:t>Af Rasmus Sadurski</w:t>
-      </w:r>
-      <w:r>
-        <w:t xml:space="preserve"> &amp; Martin Løseth Jensen</w:t>
+        <w:t xml:space="preserve">Af Rasmus </w:t>
+      </w:r>
+      <w:proofErr w:type="spellStart"/>
+      <w:r>
+        <w:t>Sadurski</w:t>
+      </w:r>
+      <w:proofErr w:type="spellEnd"/>
+      <w:r>
+        <w:t xml:space="preserve"> &amp; Martin </w:t>
+      </w:r>
+      <w:proofErr w:type="spellStart"/>
+      <w:r>
+        <w:t>Løseth</w:t>
+      </w:r>
+      <w:proofErr w:type="spellEnd"/>
+      <w:r>
+        <w:t xml:space="preserve"> Jensen</w:t>
       </w:r>
     </w:p>
     <w:p>
@@ -8553,8 +8662,21 @@
               <w:cnfStyle w:val="000000100000" w:firstRow="0" w:lastRow="0" w:firstColumn="0" w:lastColumn="0" w:oddVBand="0" w:evenVBand="0" w:oddHBand="1" w:evenHBand="0" w:firstRowFirstColumn="0" w:firstRowLastColumn="0" w:lastRowFirstColumn="0" w:lastRowLastColumn="0"/>
             </w:pPr>
             <w:r>
-              <w:t>Rettelser i nuværende use cases, SSD’er</w:t>
-            </w:r>
+              <w:t xml:space="preserve">Rettelser i nuværende </w:t>
+            </w:r>
+            <w:proofErr w:type="spellStart"/>
+            <w:r>
+              <w:t>use</w:t>
+            </w:r>
+            <w:proofErr w:type="spellEnd"/>
+            <w:r>
+              <w:t xml:space="preserve"> cases, </w:t>
+            </w:r>
+            <w:proofErr w:type="spellStart"/>
+            <w:r>
+              <w:t>SSD’er</w:t>
+            </w:r>
+            <w:proofErr w:type="spellEnd"/>
             <w:r>
               <w:br/>
               <w:t>Tilføjet:</w:t>
@@ -8756,8 +8878,13 @@
               <w:t>Rettelser</w:t>
             </w:r>
             <w:r>
-              <w:t>/update</w:t>
-            </w:r>
+              <w:t>/</w:t>
+            </w:r>
+            <w:proofErr w:type="spellStart"/>
+            <w:r>
+              <w:t>update</w:t>
+            </w:r>
+            <w:proofErr w:type="spellEnd"/>
             <w:r>
               <w:t xml:space="preserve"> af Faseplan </w:t>
             </w:r>
@@ -8832,7 +8959,15 @@
             </w:r>
             <w:r>
               <w:br/>
-              <w:t>Format på console og når det gemmes i fil</w:t>
+              <w:t xml:space="preserve">Format på </w:t>
+            </w:r>
+            <w:proofErr w:type="spellStart"/>
+            <w:r>
+              <w:t>console</w:t>
+            </w:r>
+            <w:proofErr w:type="spellEnd"/>
+            <w:r>
+              <w:t xml:space="preserve"> og når det gemmes i fil</w:t>
             </w:r>
             <w:r>
               <w:br/>
@@ -8930,8 +9065,13 @@
               <w:cnfStyle w:val="000000100000" w:firstRow="0" w:lastRow="0" w:firstColumn="0" w:lastColumn="0" w:oddVBand="0" w:evenVBand="0" w:oddHBand="1" w:evenHBand="0" w:firstRowFirstColumn="0" w:firstRowLastColumn="0" w:lastRowFirstColumn="0" w:lastRowLastColumn="0"/>
             </w:pPr>
             <w:r>
-              <w:t>Opdatering af UCD, tilføjelse af 3 brief UC’s</w:t>
-            </w:r>
+              <w:t xml:space="preserve">Opdatering af UCD, tilføjelse af 3 brief </w:t>
+            </w:r>
+            <w:proofErr w:type="spellStart"/>
+            <w:r>
+              <w:t>UC’s</w:t>
+            </w:r>
+            <w:proofErr w:type="spellEnd"/>
             <w:r>
               <w:br/>
               <w:t xml:space="preserve">Print </w:t>
@@ -8942,10 +9082,12 @@
             <w:r>
               <w:br/>
             </w:r>
+            <w:proofErr w:type="spellStart"/>
             <w:r>
               <w:lastRenderedPageBreak/>
               <w:t>Kontintentpris</w:t>
             </w:r>
+            <w:proofErr w:type="spellEnd"/>
             <w:r>
               <w:br/>
               <w:t xml:space="preserve">Print junior og senior hold  </w:t>
@@ -9035,7 +9177,14 @@
             </w:r>
             <w:r>
               <w:br/>
-              <w:t>Snippets af kode til rappor</w:t>
+            </w:r>
+            <w:proofErr w:type="spellStart"/>
+            <w:r>
+              <w:t>Snippets</w:t>
+            </w:r>
+            <w:proofErr w:type="spellEnd"/>
+            <w:r>
+              <w:t xml:space="preserve"> af kode til rappor</w:t>
             </w:r>
             <w:r>
               <w:t>t</w:t>
@@ -9198,8 +9347,16 @@
               <w:rPr>
                 <w:lang w:val="en-US"/>
               </w:rPr>
-              <w:t>Hele gruppen</w:t>
-            </w:r>
+              <w:t xml:space="preserve">Hele </w:t>
+            </w:r>
+            <w:proofErr w:type="spellStart"/>
+            <w:r>
+              <w:rPr>
+                <w:lang w:val="en-US"/>
+              </w:rPr>
+              <w:t>gruppen</w:t>
+            </w:r>
+            <w:proofErr w:type="spellEnd"/>
           </w:p>
         </w:tc>
         <w:tc>
@@ -9213,12 +9370,42 @@
                 <w:lang w:val="en-US"/>
               </w:rPr>
             </w:pPr>
+            <w:proofErr w:type="spellStart"/>
             <w:r>
               <w:rPr>
                 <w:lang w:val="en-US"/>
               </w:rPr>
-              <w:t>Tilføjet hovedafsnit: konstruktion</w:t>
-            </w:r>
+              <w:t>Tilføjet</w:t>
+            </w:r>
+            <w:proofErr w:type="spellEnd"/>
+            <w:r>
+              <w:rPr>
+                <w:lang w:val="en-US"/>
+              </w:rPr>
+              <w:t xml:space="preserve"> </w:t>
+            </w:r>
+            <w:proofErr w:type="spellStart"/>
+            <w:r>
+              <w:rPr>
+                <w:lang w:val="en-US"/>
+              </w:rPr>
+              <w:t>hovedafsnit</w:t>
+            </w:r>
+            <w:proofErr w:type="spellEnd"/>
+            <w:r>
+              <w:rPr>
+                <w:lang w:val="en-US"/>
+              </w:rPr>
+              <w:t xml:space="preserve">: </w:t>
+            </w:r>
+            <w:proofErr w:type="spellStart"/>
+            <w:r>
+              <w:rPr>
+                <w:lang w:val="en-US"/>
+              </w:rPr>
+              <w:t>konstruktion</w:t>
+            </w:r>
+            <w:proofErr w:type="spellEnd"/>
           </w:p>
           <w:p>
             <w:pPr>
@@ -9882,24 +10069,54 @@
           <w:lang w:val="en-US"/>
         </w:rPr>
       </w:pPr>
+      <w:proofErr w:type="spellStart"/>
       <w:r>
         <w:rPr>
           <w:lang w:val="en-US"/>
         </w:rPr>
-        <w:t xml:space="preserve">Af </w:t>
-      </w:r>
+        <w:t>Af</w:t>
+      </w:r>
+      <w:proofErr w:type="spellEnd"/>
       <w:r>
         <w:rPr>
           <w:lang w:val="en-US"/>
         </w:rPr>
-        <w:t>Martin Løseth Jensen</w:t>
+        <w:t xml:space="preserve"> </w:t>
       </w:r>
       <w:r>
         <w:rPr>
           <w:lang w:val="en-US"/>
         </w:rPr>
-        <w:t xml:space="preserve"> &amp; Christian Strunge</w:t>
-      </w:r>
+        <w:t xml:space="preserve">Martin </w:t>
+      </w:r>
+      <w:proofErr w:type="spellStart"/>
+      <w:r>
+        <w:rPr>
+          <w:lang w:val="en-US"/>
+        </w:rPr>
+        <w:t>Løseth</w:t>
+      </w:r>
+      <w:proofErr w:type="spellEnd"/>
+      <w:r>
+        <w:rPr>
+          <w:lang w:val="en-US"/>
+        </w:rPr>
+        <w:t xml:space="preserve"> Jensen</w:t>
+      </w:r>
+      <w:r>
+        <w:rPr>
+          <w:lang w:val="en-US"/>
+        </w:rPr>
+        <w:t xml:space="preserve"> &amp; Christian </w:t>
+      </w:r>
+      <w:proofErr w:type="spellStart"/>
+      <w:r>
+        <w:rPr>
+          <w:lang w:val="en-US"/>
+        </w:rPr>
+        <w:t>Strunge</w:t>
+      </w:r>
+      <w:proofErr w:type="spellEnd"/>
     </w:p>
     <w:p>
       <w:pPr>
@@ -12102,6 +12319,7 @@
       <w:r>
         <w:tab/>
       </w:r>
+      <w:proofErr w:type="spellStart"/>
       <w:r>
         <w:rPr>
           <w:i/>
@@ -12109,6 +12327,7 @@
         </w:rPr>
         <w:t>Figur</w:t>
       </w:r>
+      <w:proofErr w:type="spellEnd"/>
       <w:r>
         <w:rPr>
           <w:i/>
@@ -12156,7 +12375,23 @@
           <w:i/>
           <w:lang w:val="en-US"/>
         </w:rPr>
-        <w:t>ystem Sequence Diagram (fremover SSD)</w:t>
+        <w:t>ystem Sequence Diagram (</w:t>
+      </w:r>
+      <w:proofErr w:type="spellStart"/>
+      <w:r>
+        <w:rPr>
+          <w:i/>
+          <w:lang w:val="en-US"/>
+        </w:rPr>
+        <w:t>fremover</w:t>
+      </w:r>
+      <w:proofErr w:type="spellEnd"/>
+      <w:r>
+        <w:rPr>
+          <w:i/>
+          <w:lang w:val="en-US"/>
+        </w:rPr>
+        <w:t xml:space="preserve"> SSD)</w:t>
       </w:r>
     </w:p>
     <w:p>
@@ -12256,60 +12491,67 @@
           <w:lang w:val="en-US"/>
         </w:rPr>
       </w:pPr>
+      <w:proofErr w:type="spellStart"/>
       <w:r>
         <w:rPr>
           <w:i/>
           <w:lang w:val="en-US"/>
         </w:rPr>
-        <w:t>Figur 2.</w:t>
-      </w:r>
+        <w:t>Figur</w:t>
+      </w:r>
+      <w:proofErr w:type="spellEnd"/>
       <w:r>
         <w:rPr>
           <w:i/>
           <w:lang w:val="en-US"/>
         </w:rPr>
-        <w:t>3</w:t>
+        <w:t xml:space="preserve"> 2.</w:t>
       </w:r>
       <w:r>
         <w:rPr>
           <w:i/>
           <w:lang w:val="en-US"/>
         </w:rPr>
-        <w:t>: Sequence Diagram for U</w:t>
+        <w:t>3</w:t>
       </w:r>
       <w:r>
         <w:rPr>
           <w:i/>
           <w:lang w:val="en-US"/>
         </w:rPr>
+        <w:t>: Sequence Diagram for U</w:t>
+      </w:r>
+      <w:r>
+        <w:rPr>
+          <w:i/>
+          <w:lang w:val="en-US"/>
+        </w:rPr>
         <w:t>se case 1.</w:t>
       </w:r>
-      <w:bookmarkStart w:id="39" w:name="_GoBack"/>
+      <w:r>
+        <w:rPr>
+          <w:lang w:val="en-US"/>
+        </w:rPr>
+        <w:br w:type="page"/>
+      </w:r>
+    </w:p>
+    <w:p>
+      <w:pPr>
+        <w:jc w:val="center"/>
+        <w:rPr>
+          <w:lang w:val="en-US"/>
+        </w:rPr>
+      </w:pPr>
+    </w:p>
+    <w:p>
+      <w:pPr>
+        <w:pStyle w:val="Overskrift4"/>
+      </w:pPr>
+      <w:bookmarkStart w:id="39" w:name="_Toc498980981"/>
+      <w:r>
+        <w:t>use case 002</w:t>
+      </w:r>
       <w:bookmarkEnd w:id="39"/>
-      <w:r>
-        <w:rPr>
-          <w:lang w:val="en-US"/>
-        </w:rPr>
-        <w:br w:type="page"/>
-      </w:r>
-    </w:p>
-    <w:p>
-      <w:pPr>
-        <w:jc w:val="center"/>
-        <w:rPr>
-          <w:lang w:val="en-US"/>
-        </w:rPr>
-      </w:pPr>
-    </w:p>
-    <w:p>
-      <w:pPr>
-        <w:pStyle w:val="Overskrift4"/>
-      </w:pPr>
-      <w:bookmarkStart w:id="40" w:name="_Toc498980981"/>
-      <w:r>
-        <w:t>use case 002</w:t>
-      </w:r>
-      <w:bookmarkEnd w:id="40"/>
     </w:p>
     <w:tbl>
       <w:tblPr>
@@ -12946,46 +13188,48 @@
           <w:lang w:val="en-US"/>
         </w:rPr>
       </w:pPr>
+      <w:proofErr w:type="spellStart"/>
       <w:r>
         <w:rPr>
           <w:i/>
           <w:lang w:val="en-US"/>
         </w:rPr>
-        <w:t>Figur 2.</w:t>
-      </w:r>
+        <w:t>Figur</w:t>
+      </w:r>
+      <w:proofErr w:type="spellEnd"/>
       <w:r>
         <w:rPr>
           <w:i/>
           <w:lang w:val="en-US"/>
         </w:rPr>
-        <w:t>4</w:t>
+        <w:t xml:space="preserve"> 2.</w:t>
       </w:r>
       <w:r>
         <w:rPr>
           <w:i/>
           <w:lang w:val="en-US"/>
         </w:rPr>
-        <w:t xml:space="preserve">: SSD for </w:t>
+        <w:t>4</w:t>
       </w:r>
       <w:r>
         <w:rPr>
           <w:i/>
           <w:lang w:val="en-US"/>
         </w:rPr>
-        <w:t>Use case 002</w:t>
-      </w:r>
-    </w:p>
-    <w:p>
-      <w:pPr>
+        <w:t xml:space="preserve">: SSD for </w:t>
+      </w:r>
+      <w:r>
         <w:rPr>
           <w:i/>
           <w:lang w:val="en-US"/>
         </w:rPr>
-      </w:pPr>
-    </w:p>
-    <w:p>
-      <w:pPr>
-        <w:rPr>
+        <w:t>Use case 002</w:t>
+      </w:r>
+    </w:p>
+    <w:p>
+      <w:pPr>
+        <w:rPr>
+          <w:i/>
           <w:lang w:val="en-US"/>
         </w:rPr>
       </w:pPr>
@@ -13041,14 +13285,21 @@
     </w:p>
     <w:p>
       <w:pPr>
+        <w:rPr>
+          <w:lang w:val="en-US"/>
+        </w:rPr>
+      </w:pPr>
+    </w:p>
+    <w:p>
+      <w:pPr>
         <w:pStyle w:val="Overskrift4"/>
       </w:pPr>
-      <w:bookmarkStart w:id="41" w:name="_Toc498980982"/>
+      <w:bookmarkStart w:id="40" w:name="_Toc498980982"/>
       <w:r>
         <w:lastRenderedPageBreak/>
         <w:t>Use Case 003</w:t>
       </w:r>
-      <w:bookmarkEnd w:id="41"/>
+      <w:bookmarkEnd w:id="40"/>
     </w:p>
     <w:tbl>
       <w:tblPr>
@@ -13538,12 +13789,21 @@
           <w:lang w:val="en-US"/>
         </w:rPr>
       </w:pPr>
+      <w:proofErr w:type="spellStart"/>
       <w:r>
         <w:rPr>
           <w:i/>
           <w:lang w:val="en-US"/>
         </w:rPr>
-        <w:t>Figur 2.</w:t>
+        <w:t>Figur</w:t>
+      </w:r>
+      <w:proofErr w:type="spellEnd"/>
+      <w:r>
+        <w:rPr>
+          <w:i/>
+          <w:lang w:val="en-US"/>
+        </w:rPr>
+        <w:t xml:space="preserve"> 2.</w:t>
       </w:r>
       <w:r>
         <w:rPr>
@@ -14280,18 +14540,27 @@
           <w:lang w:val="en-US"/>
         </w:rPr>
       </w:pPr>
+      <w:proofErr w:type="spellStart"/>
       <w:r>
         <w:rPr>
           <w:i/>
           <w:lang w:val="en-US"/>
         </w:rPr>
-        <w:t xml:space="preserve">Figur 2.6: SSD for </w:t>
-      </w:r>
+        <w:t>Figur</w:t>
+      </w:r>
+      <w:proofErr w:type="spellEnd"/>
       <w:r>
         <w:rPr>
           <w:i/>
           <w:lang w:val="en-US"/>
         </w:rPr>
+        <w:t xml:space="preserve"> 2.6: SSD for </w:t>
+      </w:r>
+      <w:r>
+        <w:rPr>
+          <w:i/>
+          <w:lang w:val="en-US"/>
+        </w:rPr>
         <w:t>Use case 008</w:t>
       </w:r>
       <w:r>
@@ -14307,44 +14576,42 @@
         <w:rPr>
           <w:sz w:val="32"/>
           <w:szCs w:val="32"/>
-          <w:lang w:val="en-US"/>
-        </w:rPr>
-      </w:pPr>
-      <w:bookmarkStart w:id="42" w:name="_Toc498980983"/>
-      <w:bookmarkStart w:id="43" w:name="_Toc500242925"/>
+        </w:rPr>
+      </w:pPr>
+      <w:bookmarkStart w:id="41" w:name="_Toc498980983"/>
+      <w:bookmarkStart w:id="42" w:name="_Toc500242925"/>
       <w:r>
         <w:rPr>
           <w:sz w:val="32"/>
           <w:szCs w:val="32"/>
-          <w:lang w:val="en-US"/>
         </w:rPr>
         <w:lastRenderedPageBreak/>
         <w:t>FURPS</w:t>
       </w:r>
+      <w:bookmarkEnd w:id="41"/>
       <w:bookmarkEnd w:id="42"/>
+    </w:p>
+    <w:p>
+      <w:r>
+        <w:t>Af Casper Frost Andersen</w:t>
+      </w:r>
+    </w:p>
+    <w:p>
+      <w:pPr>
+        <w:pStyle w:val="Overskrift3"/>
+      </w:pPr>
+      <w:bookmarkStart w:id="43" w:name="_Toc498972086"/>
+      <w:bookmarkStart w:id="44" w:name="_Toc498980984"/>
+      <w:bookmarkStart w:id="45" w:name="_Toc500242926"/>
+      <w:r>
+        <w:rPr>
+          <w:lang w:val="da"/>
+        </w:rPr>
+        <w:t>Funktionelt</w:t>
+      </w:r>
       <w:bookmarkEnd w:id="43"/>
-    </w:p>
-    <w:p>
-      <w:r>
-        <w:t>Af Casper Frost Andersen</w:t>
-      </w:r>
-    </w:p>
-    <w:p>
-      <w:pPr>
-        <w:pStyle w:val="Overskrift3"/>
-      </w:pPr>
-      <w:bookmarkStart w:id="44" w:name="_Toc498972086"/>
-      <w:bookmarkStart w:id="45" w:name="_Toc498980984"/>
-      <w:bookmarkStart w:id="46" w:name="_Toc500242926"/>
-      <w:r>
-        <w:rPr>
-          <w:lang w:val="da"/>
-        </w:rPr>
-        <w:t>Funktionelt</w:t>
-      </w:r>
       <w:bookmarkEnd w:id="44"/>
       <w:bookmarkEnd w:id="45"/>
-      <w:bookmarkEnd w:id="46"/>
     </w:p>
     <w:p>
       <w:pPr>
@@ -14506,18 +14773,18 @@
           <w:lang w:val="en-US"/>
         </w:rPr>
       </w:pPr>
-      <w:bookmarkStart w:id="47" w:name="_Toc498972087"/>
-      <w:bookmarkStart w:id="48" w:name="_Toc498980985"/>
-      <w:bookmarkStart w:id="49" w:name="_Toc500242927"/>
+      <w:bookmarkStart w:id="46" w:name="_Toc498972087"/>
+      <w:bookmarkStart w:id="47" w:name="_Toc498980985"/>
+      <w:bookmarkStart w:id="48" w:name="_Toc500242927"/>
       <w:r>
         <w:rPr>
           <w:lang w:val="da"/>
         </w:rPr>
         <w:t>Brugervenlighed</w:t>
       </w:r>
+      <w:bookmarkEnd w:id="46"/>
       <w:bookmarkEnd w:id="47"/>
       <w:bookmarkEnd w:id="48"/>
-      <w:bookmarkEnd w:id="49"/>
     </w:p>
     <w:p>
       <w:pPr>
@@ -14577,18 +14844,18 @@
           <w:lang w:val="en-US"/>
         </w:rPr>
       </w:pPr>
-      <w:bookmarkStart w:id="50" w:name="_Toc498972088"/>
-      <w:bookmarkStart w:id="51" w:name="_Toc498980986"/>
-      <w:bookmarkStart w:id="52" w:name="_Toc500242928"/>
+      <w:bookmarkStart w:id="49" w:name="_Toc498972088"/>
+      <w:bookmarkStart w:id="50" w:name="_Toc498980986"/>
+      <w:bookmarkStart w:id="51" w:name="_Toc500242928"/>
       <w:r>
         <w:rPr>
           <w:lang w:val="da"/>
         </w:rPr>
         <w:t>Pålidelighed</w:t>
       </w:r>
+      <w:bookmarkEnd w:id="49"/>
       <w:bookmarkEnd w:id="50"/>
       <w:bookmarkEnd w:id="51"/>
-      <w:bookmarkEnd w:id="52"/>
     </w:p>
     <w:p>
       <w:pPr>
@@ -14629,18 +14896,18 @@
           <w:lang w:val="en-US"/>
         </w:rPr>
       </w:pPr>
-      <w:bookmarkStart w:id="53" w:name="_Toc498972089"/>
-      <w:bookmarkStart w:id="54" w:name="_Toc498980987"/>
-      <w:bookmarkStart w:id="55" w:name="_Toc500242929"/>
+      <w:bookmarkStart w:id="52" w:name="_Toc498972089"/>
+      <w:bookmarkStart w:id="53" w:name="_Toc498980987"/>
+      <w:bookmarkStart w:id="54" w:name="_Toc500242929"/>
       <w:r>
         <w:rPr>
           <w:lang w:val="da"/>
         </w:rPr>
         <w:t>Ydeevne</w:t>
       </w:r>
+      <w:bookmarkEnd w:id="52"/>
       <w:bookmarkEnd w:id="53"/>
       <w:bookmarkEnd w:id="54"/>
-      <w:bookmarkEnd w:id="55"/>
     </w:p>
     <w:p>
       <w:pPr>
@@ -14681,18 +14948,18 @@
           <w:lang w:val="en-US"/>
         </w:rPr>
       </w:pPr>
-      <w:bookmarkStart w:id="56" w:name="_Toc498972090"/>
-      <w:bookmarkStart w:id="57" w:name="_Toc498980988"/>
-      <w:bookmarkStart w:id="58" w:name="_Toc500242930"/>
+      <w:bookmarkStart w:id="55" w:name="_Toc498972090"/>
+      <w:bookmarkStart w:id="56" w:name="_Toc498980988"/>
+      <w:bookmarkStart w:id="57" w:name="_Toc500242930"/>
       <w:r>
         <w:rPr>
           <w:lang w:val="da"/>
         </w:rPr>
         <w:t>Support</w:t>
       </w:r>
+      <w:bookmarkEnd w:id="55"/>
       <w:bookmarkEnd w:id="56"/>
       <w:bookmarkEnd w:id="57"/>
-      <w:bookmarkEnd w:id="58"/>
     </w:p>
     <w:p>
       <w:pPr>
@@ -14755,7 +15022,7 @@
           <w:szCs w:val="40"/>
         </w:rPr>
       </w:pPr>
-      <w:bookmarkStart w:id="59" w:name="_Toc500242931"/>
+      <w:bookmarkStart w:id="58" w:name="_Toc500242931"/>
       <w:r>
         <w:rPr>
           <w:sz w:val="40"/>
@@ -14764,31 +15031,67 @@
         <w:lastRenderedPageBreak/>
         <w:t>Hovedafsnit: Software Konstruktion</w:t>
       </w:r>
+      <w:bookmarkEnd w:id="58"/>
+    </w:p>
+    <w:p/>
+    <w:p>
+      <w:pPr>
+        <w:pStyle w:val="Overskrift2"/>
+      </w:pPr>
+      <w:bookmarkStart w:id="59" w:name="_Toc500242932"/>
+      <w:r>
+        <w:t>Indledning</w:t>
+      </w:r>
       <w:bookmarkEnd w:id="59"/>
     </w:p>
+    <w:p>
+      <w:r>
+        <w:t>Dette afsnit har til formål at redegøre for selve programmeringsprocessen. I afsnittet vil vi komme ind på vores fremgangsmåde, en overordnet gennemgang af koden, eksempler fra source koden og argumentation for, hvorfor vi har valgt</w:t>
+      </w:r>
+      <w:r>
+        <w:t xml:space="preserve"> netop</w:t>
+      </w:r>
+      <w:r>
+        <w:t xml:space="preserve"> </w:t>
+      </w:r>
+      <w:r>
+        <w:t>de løsninger, og til sidst en redegørelse af de ekstra features vi har implementeret.</w:t>
+      </w:r>
+    </w:p>
     <w:p/>
     <w:p>
       <w:pPr>
         <w:pStyle w:val="Overskrift2"/>
       </w:pPr>
-      <w:bookmarkStart w:id="60" w:name="_Toc500242932"/>
-      <w:r>
-        <w:t>Indledning</w:t>
+      <w:bookmarkStart w:id="60" w:name="_Toc500242933"/>
+      <w:r>
+        <w:t>Fremgangsmåde</w:t>
       </w:r>
       <w:bookmarkEnd w:id="60"/>
     </w:p>
     <w:p>
       <w:r>
-        <w:t>Dette afsnit har til formål at redegøre for selve programmeringsprocessen. I afsnittet vil vi komme ind på vores fremgangsmåde, en overordnet gennemgang af koden, eksempler fra source koden og argumentation for, hvorfor vi har valgt</w:t>
-      </w:r>
-      <w:r>
-        <w:t xml:space="preserve"> netop</w:t>
+        <w:t xml:space="preserve">Vi har fra starten aftalt at holde møder dagligt, hvor vi forventningsafstemmer </w:t>
+      </w:r>
+      <w:r>
+        <w:t>i forhold til hvor langt vi er nået i opgaven – har vi nået det vi skulle, har vi fået nogle gode idéer, og hvad vi skal lave fremadrettet</w:t>
+      </w:r>
+      <w:r>
+        <w:t>.</w:t>
+      </w:r>
+      <w:r>
+        <w:t xml:space="preserve"> Derudover har vi også holdt mandags- og fredagsmøder, hvor vi hhv. redegør for ugens delmål, og efterfølgende opsummerer og reflekterer over ugens forløb.</w:t>
       </w:r>
       <w:r>
         <w:t xml:space="preserve"> </w:t>
       </w:r>
-      <w:r>
-        <w:t>de løsninger, og til sidst en redegørelse af de ekstra features vi har implementeret.</w:t>
+    </w:p>
+    <w:p>
+      <w:r>
+        <w:t xml:space="preserve"> Vi har taget udgangspunkt i de Use cases vi har lavet i design-delen, og iterativt tilføjet dem til programmet.</w:t>
+      </w:r>
+      <w:r>
+        <w:t xml:space="preserve"> Efter hver implementering har vi testet og diskuteret, om koden passer til den allerede eksisterende kode. Efterfølgende har vi reflekteret over suggestions, afgrænsning, og om vi kan fjerne redundans.</w:t>
       </w:r>
     </w:p>
     <w:p/>
@@ -14796,47 +15099,11 @@
       <w:pPr>
         <w:pStyle w:val="Overskrift2"/>
       </w:pPr>
-      <w:bookmarkStart w:id="61" w:name="_Toc500242933"/>
-      <w:r>
-        <w:t>Fremgangsmåde</w:t>
+      <w:bookmarkStart w:id="61" w:name="_Toc500242934"/>
+      <w:r>
+        <w:t>Use cases til konstruktion** (temp)</w:t>
       </w:r>
       <w:bookmarkEnd w:id="61"/>
-    </w:p>
-    <w:p>
-      <w:r>
-        <w:t xml:space="preserve">Vi har fra starten aftalt at holde møder dagligt, hvor vi forventningsafstemmer </w:t>
-      </w:r>
-      <w:r>
-        <w:t>i forhold til hvor langt vi er nået i opgaven – har vi nået det vi skulle, har vi fået nogle gode idéer, og hvad vi skal lave fremadrettet</w:t>
-      </w:r>
-      <w:r>
-        <w:t>.</w:t>
-      </w:r>
-      <w:r>
-        <w:t xml:space="preserve"> Derudover har vi også holdt mandags- og fredagsmøder, hvor vi hhv. redegør for ugens delmål, og efterfølgende opsummerer og reflekterer over ugens forløb.</w:t>
-      </w:r>
-      <w:r>
-        <w:t xml:space="preserve"> </w:t>
-      </w:r>
-    </w:p>
-    <w:p>
-      <w:r>
-        <w:t xml:space="preserve"> Vi har taget udgangspunkt i de Use cases vi har lavet i design-delen, og iterativt tilføjet dem til programmet.</w:t>
-      </w:r>
-      <w:r>
-        <w:t xml:space="preserve"> Efter hver implementering har vi testet og diskuteret, om koden passer til den allerede eksisterende kode. Efterfølgende har vi reflekteret over suggestions, afgrænsning, og om vi kan fjerne redundans.</w:t>
-      </w:r>
-    </w:p>
-    <w:p/>
-    <w:p>
-      <w:pPr>
-        <w:pStyle w:val="Overskrift2"/>
-      </w:pPr>
-      <w:bookmarkStart w:id="62" w:name="_Toc500242934"/>
-      <w:r>
-        <w:t>Use cases til konstruktion** (temp)</w:t>
-      </w:r>
-      <w:bookmarkEnd w:id="62"/>
     </w:p>
     <w:p>
       <w:pPr>
@@ -14914,40 +15181,51 @@
       <w:pPr>
         <w:pStyle w:val="Overskrift2"/>
       </w:pPr>
-      <w:bookmarkStart w:id="63" w:name="_Toc500242935"/>
+      <w:bookmarkStart w:id="62" w:name="_Toc500242935"/>
       <w:r>
         <w:t>Hurtig forklaring om login-feature (FURPS pålidelighed)</w:t>
       </w:r>
+      <w:bookmarkEnd w:id="62"/>
+    </w:p>
+    <w:p>
+      <w:r>
+        <w:t>Vi har</w:t>
+      </w:r>
+      <w:r>
+        <w:t xml:space="preserve"> jf. vores pålidelighedsafsnit i FURPS tilføjet en login-funktion til programmet. Den er lavet ved en simpel switch i et </w:t>
+      </w:r>
+      <w:proofErr w:type="spellStart"/>
+      <w:r>
+        <w:t>while</w:t>
+      </w:r>
+      <w:proofErr w:type="spellEnd"/>
+      <w:r>
+        <w:t>-loop</w:t>
+      </w:r>
+      <w:r>
+        <w:t>. Funktionen giver muligheden for at ”logge ud” af programmet, som man kender det på en computer, og derved forhindrer ”ubudne gæster”</w:t>
+      </w:r>
+    </w:p>
+    <w:p>
+      <w:pPr>
+        <w:pStyle w:val="Overskrift2"/>
+      </w:pPr>
+      <w:bookmarkStart w:id="63" w:name="_Toc500242936"/>
+      <w:r>
+        <w:t>Switches – brugervenlighed</w:t>
+      </w:r>
       <w:bookmarkEnd w:id="63"/>
     </w:p>
     <w:p>
       <w:r>
-        <w:t>Vi har</w:t>
-      </w:r>
-      <w:r>
-        <w:t xml:space="preserve"> jf. vores pålidelighedsafsnit i FURPS tilføjet en login-funktion til programmet. Den er lavet ved en simpel switch i et while-loop</w:t>
-      </w:r>
-      <w:r>
-        <w:t>. Funktionen giver muligheden for at ”logge ud” af programmet, som man kender det på en computer, og derved forhindrer ”ubudne gæster”</w:t>
-      </w:r>
-    </w:p>
-    <w:p>
-      <w:pPr>
-        <w:pStyle w:val="Overskrift2"/>
-      </w:pPr>
-      <w:bookmarkStart w:id="64" w:name="_Toc500242936"/>
-      <w:r>
-        <w:t>Switches – brugervenlighed</w:t>
-      </w:r>
+        <w:t>Vi har taget udgangspunkt i switches igennem hele vores kode, for at øge brugervenligheden og mindske fejlmarginen ved indtastning. Det simplificerer brugerfladen, og gør det derudover også muligt at tilføje returneringsfunktioner i de forskellige undermenuer. Derved gøres det lettere at finde rundt i menuerne, og forhindrer at programmet skal køres fra start til slut hver gang.</w:t>
+      </w:r>
+    </w:p>
+    <w:p/>
+    <w:p>
+      <w:bookmarkStart w:id="64" w:name="_GoBack"/>
       <w:bookmarkEnd w:id="64"/>
     </w:p>
-    <w:p>
-      <w:r>
-        <w:t>Vi har taget udgangspunkt i switches igennem hele vores kode, for at øge brugervenligheden og mindske fejlmarginen ved indtastning. Det simplificerer brugerfladen, og gør det derudover også muligt at tilføje returneringsfunktioner i de forskellige undermenuer. Derved gøres det lettere at finde rundt i menuerne, og forhindrer at programmet skal køres fra start til slut hver gang.</w:t>
-      </w:r>
-    </w:p>
-    <w:p/>
-    <w:p/>
     <w:p>
       <w:pPr>
         <w:pStyle w:val="Overskrift2"/>
@@ -14978,8 +15256,18 @@
           <w:numId w:val="17"/>
         </w:numPr>
       </w:pPr>
-      <w:r>
-        <w:t>opretMedlem()</w:t>
+      <w:proofErr w:type="spellStart"/>
+      <w:proofErr w:type="gramStart"/>
+      <w:r>
+        <w:t>opretMedlem</w:t>
+      </w:r>
+      <w:proofErr w:type="spellEnd"/>
+      <w:r>
+        <w:t>(</w:t>
+      </w:r>
+      <w:proofErr w:type="gramEnd"/>
+      <w:r>
+        <w:t>)</w:t>
       </w:r>
     </w:p>
     <w:p>
@@ -14990,8 +15278,18 @@
           <w:numId w:val="17"/>
         </w:numPr>
       </w:pPr>
-      <w:r>
-        <w:t>subMenu()</w:t>
+      <w:proofErr w:type="spellStart"/>
+      <w:proofErr w:type="gramStart"/>
+      <w:r>
+        <w:t>subMenu</w:t>
+      </w:r>
+      <w:proofErr w:type="spellEnd"/>
+      <w:r>
+        <w:t>(</w:t>
+      </w:r>
+      <w:proofErr w:type="gramEnd"/>
+      <w:r>
+        <w:t>)</w:t>
       </w:r>
     </w:p>
     <w:p>
@@ -15002,8 +15300,18 @@
           <w:numId w:val="17"/>
         </w:numPr>
       </w:pPr>
-      <w:r>
-        <w:t>testConsoleInput()</w:t>
+      <w:proofErr w:type="spellStart"/>
+      <w:proofErr w:type="gramStart"/>
+      <w:r>
+        <w:t>testConsoleInput</w:t>
+      </w:r>
+      <w:proofErr w:type="spellEnd"/>
+      <w:r>
+        <w:t>(</w:t>
+      </w:r>
+      <w:proofErr w:type="gramEnd"/>
+      <w:r>
+        <w:t>)</w:t>
       </w:r>
     </w:p>
     <w:p>
@@ -15014,8 +15322,13 @@
           <w:numId w:val="17"/>
         </w:numPr>
       </w:pPr>
-      <w:r>
-        <w:t>junior()</w:t>
+      <w:proofErr w:type="gramStart"/>
+      <w:r>
+        <w:t>junior(</w:t>
+      </w:r>
+      <w:proofErr w:type="gramEnd"/>
+      <w:r>
+        <w:t>)</w:t>
       </w:r>
     </w:p>
     <w:p>
@@ -15026,8 +15339,18 @@
           <w:numId w:val="17"/>
         </w:numPr>
       </w:pPr>
-      <w:r>
-        <w:t>redigerKontingent()</w:t>
+      <w:proofErr w:type="spellStart"/>
+      <w:proofErr w:type="gramStart"/>
+      <w:r>
+        <w:t>redigerKontingent</w:t>
+      </w:r>
+      <w:proofErr w:type="spellEnd"/>
+      <w:r>
+        <w:t>(</w:t>
+      </w:r>
+      <w:proofErr w:type="gramEnd"/>
+      <w:r>
+        <w:t>)</w:t>
       </w:r>
     </w:p>
     <w:p/>
@@ -15209,7 +15532,23 @@
           <w:color w:val="000000" w:themeColor="text1"/>
           <w:lang w:val="en-US"/>
         </w:rPr>
-        <w:t>Martin Løseth Jensen</w:t>
+        <w:t xml:space="preserve">Martin </w:t>
+      </w:r>
+      <w:proofErr w:type="spellStart"/>
+      <w:r>
+        <w:rPr>
+          <w:color w:val="000000" w:themeColor="text1"/>
+          <w:lang w:val="en-US"/>
+        </w:rPr>
+        <w:t>Løseth</w:t>
+      </w:r>
+      <w:proofErr w:type="spellEnd"/>
+      <w:r>
+        <w:rPr>
+          <w:color w:val="000000" w:themeColor="text1"/>
+          <w:lang w:val="en-US"/>
+        </w:rPr>
+        <w:t xml:space="preserve"> Jensen</w:t>
       </w:r>
     </w:p>
     <w:tbl>
@@ -15234,9 +15573,11 @@
             <w:tcW w:w="2407" w:type="dxa"/>
           </w:tcPr>
           <w:p>
+            <w:proofErr w:type="spellStart"/>
             <w:r>
               <w:t>Name</w:t>
             </w:r>
+            <w:proofErr w:type="spellEnd"/>
           </w:p>
         </w:tc>
         <w:tc>
@@ -15247,9 +15588,11 @@
             <w:pPr>
               <w:cnfStyle w:val="100000000000" w:firstRow="1" w:lastRow="0" w:firstColumn="0" w:lastColumn="0" w:oddVBand="0" w:evenVBand="0" w:oddHBand="0" w:evenHBand="0" w:firstRowFirstColumn="0" w:firstRowLastColumn="0" w:lastRowFirstColumn="0" w:lastRowLastColumn="0"/>
             </w:pPr>
+            <w:proofErr w:type="spellStart"/>
             <w:r>
               <w:t>Aliases</w:t>
             </w:r>
+            <w:proofErr w:type="spellEnd"/>
           </w:p>
         </w:tc>
         <w:tc>
@@ -15482,9 +15825,11 @@
             <w:tcW w:w="2407" w:type="dxa"/>
           </w:tcPr>
           <w:p>
+            <w:proofErr w:type="spellStart"/>
             <w:r>
               <w:t>Uses</w:t>
             </w:r>
+            <w:proofErr w:type="spellEnd"/>
           </w:p>
         </w:tc>
         <w:tc>
@@ -15531,9 +15876,11 @@
             <w:tcW w:w="2407" w:type="dxa"/>
           </w:tcPr>
           <w:p>
+            <w:proofErr w:type="spellStart"/>
             <w:r>
               <w:t>Attends</w:t>
             </w:r>
+            <w:proofErr w:type="spellEnd"/>
           </w:p>
         </w:tc>
         <w:tc>
@@ -15580,9 +15927,11 @@
             <w:tcW w:w="2407" w:type="dxa"/>
           </w:tcPr>
           <w:p>
+            <w:proofErr w:type="spellStart"/>
             <w:r>
               <w:t>Record</w:t>
             </w:r>
+            <w:proofErr w:type="spellEnd"/>
           </w:p>
         </w:tc>
         <w:tc>
@@ -15629,9 +15978,11 @@
             <w:tcW w:w="2407" w:type="dxa"/>
           </w:tcPr>
           <w:p>
+            <w:proofErr w:type="spellStart"/>
             <w:r>
               <w:t>Contain</w:t>
             </w:r>
+            <w:proofErr w:type="spellEnd"/>
           </w:p>
         </w:tc>
         <w:tc>
@@ -15678,8 +16029,13 @@
             <w:tcW w:w="2407" w:type="dxa"/>
           </w:tcPr>
           <w:p>
-            <w:r>
-              <w:t>Contained in</w:t>
+            <w:proofErr w:type="spellStart"/>
+            <w:r>
+              <w:t>Contained</w:t>
+            </w:r>
+            <w:proofErr w:type="spellEnd"/>
+            <w:r>
+              <w:t xml:space="preserve"> in</w:t>
             </w:r>
           </w:p>
         </w:tc>
@@ -15727,9 +16083,11 @@
             <w:tcW w:w="2407" w:type="dxa"/>
           </w:tcPr>
           <w:p>
+            <w:proofErr w:type="spellStart"/>
             <w:r>
               <w:t>Initialize</w:t>
             </w:r>
+            <w:proofErr w:type="spellEnd"/>
           </w:p>
         </w:tc>
         <w:tc>
@@ -15776,9 +16134,11 @@
             <w:tcW w:w="2407" w:type="dxa"/>
           </w:tcPr>
           <w:p>
+            <w:proofErr w:type="spellStart"/>
             <w:r>
               <w:t>Results</w:t>
             </w:r>
+            <w:proofErr w:type="spellEnd"/>
           </w:p>
         </w:tc>
         <w:tc>
@@ -16245,12 +16605,26 @@
           <w:lang w:val="en-US"/>
         </w:rPr>
         <w:lastRenderedPageBreak/>
-        <w:t xml:space="preserve">Craig Larman: Applying UML and </w:t>
-      </w:r>
+        <w:t xml:space="preserve">Craig </w:t>
+      </w:r>
+      <w:proofErr w:type="spellStart"/>
       <w:r>
         <w:rPr>
           <w:lang w:val="en-US"/>
         </w:rPr>
+        <w:t>Larman</w:t>
+      </w:r>
+      <w:proofErr w:type="spellEnd"/>
+      <w:r>
+        <w:rPr>
+          <w:lang w:val="en-US"/>
+        </w:rPr>
+        <w:t xml:space="preserve">: Applying UML and </w:t>
+      </w:r>
+      <w:r>
+        <w:rPr>
+          <w:lang w:val="en-US"/>
+        </w:rPr>
         <w:t>Patterns: An introduction to Object-Oriented Analysis and Design and Iterative Development – Third edition (2004)</w:t>
       </w:r>
     </w:p>
@@ -16277,7 +16651,21 @@
         <w:rPr>
           <w:lang w:val="en-US"/>
         </w:rPr>
-        <w:t>ITO-bogen*********</w:t>
+        <w:t>ITO-</w:t>
+      </w:r>
+      <w:proofErr w:type="spellStart"/>
+      <w:r>
+        <w:rPr>
+          <w:lang w:val="en-US"/>
+        </w:rPr>
+        <w:t>bogen</w:t>
+      </w:r>
+      <w:proofErr w:type="spellEnd"/>
+      <w:r>
+        <w:rPr>
+          <w:lang w:val="en-US"/>
+        </w:rPr>
+        <w:t>*********</w:t>
       </w:r>
     </w:p>
     <w:p>
@@ -16360,7 +16748,7 @@
           <w:rPr>
             <w:noProof/>
           </w:rPr>
-          <w:t>30</w:t>
+          <w:t>18</w:t>
         </w:r>
         <w:r>
           <w:fldChar w:fldCharType="end"/>
@@ -19904,6 +20292,7 @@
   <w:style w:type="character" w:default="1" w:styleId="Standardskrifttypeiafsnit">
     <w:name w:val="Default Paragraph Font"/>
     <w:uiPriority w:val="1"/>
+    <w:semiHidden/>
     <w:unhideWhenUsed/>
   </w:style>
   <w:style w:type="table" w:default="1" w:styleId="Tabel-Normal">
@@ -23604,7 +23993,7 @@
 </file>
 
 <file path=customXml/itemProps1.xml><?xml version="1.0" encoding="utf-8"?>
-<ds:datastoreItem xmlns:ds="http://schemas.openxmlformats.org/officeDocument/2006/customXml" ds:itemID="{3877B046-43EB-4BE4-ADFC-20D1775B9F48}">
+<ds:datastoreItem xmlns:ds="http://schemas.openxmlformats.org/officeDocument/2006/customXml" ds:itemID="{98ABAFDC-063A-4D1E-86CA-31112F65A6E5}">
   <ds:schemaRefs>
     <ds:schemaRef ds:uri="http://schemas.openxmlformats.org/officeDocument/2006/bibliography"/>
   </ds:schemaRefs>

</xml_diff>

<commit_message>
add update junior og submenu
</commit_message>
<xml_diff>
--- a/Rapport.docx
+++ b/Rapport.docx
@@ -306,27 +306,7 @@
                 <w:sz w:val="38"/>
                 <w:szCs w:val="38"/>
               </w:rPr>
-              <w:t xml:space="preserve">Martin </w:t>
-            </w:r>
-            <w:proofErr w:type="spellStart"/>
-            <w:r>
-              <w:rPr>
-                <w:rFonts w:ascii="Bahnschrift" w:hAnsi="Bahnschrift"/>
-                <w:b w:val="0"/>
-                <w:sz w:val="38"/>
-                <w:szCs w:val="38"/>
-              </w:rPr>
-              <w:t>Løseth</w:t>
-            </w:r>
-            <w:proofErr w:type="spellEnd"/>
-            <w:r>
-              <w:rPr>
-                <w:rFonts w:ascii="Bahnschrift" w:hAnsi="Bahnschrift"/>
-                <w:b w:val="0"/>
-                <w:sz w:val="38"/>
-                <w:szCs w:val="38"/>
-              </w:rPr>
-              <w:t xml:space="preserve"> Jensen</w:t>
+              <w:t>Martin Løseth Jensen</w:t>
             </w:r>
           </w:p>
         </w:tc>
@@ -443,19 +423,8 @@
                 <w:sz w:val="38"/>
                 <w:szCs w:val="38"/>
               </w:rPr>
-              <w:t xml:space="preserve">Rasmus </w:t>
-            </w:r>
-            <w:proofErr w:type="spellStart"/>
-            <w:r>
-              <w:rPr>
-                <w:rFonts w:ascii="Bahnschrift" w:hAnsi="Bahnschrift"/>
-                <w:b w:val="0"/>
-                <w:sz w:val="38"/>
-                <w:szCs w:val="38"/>
-              </w:rPr>
-              <w:t>Sadurski</w:t>
-            </w:r>
-            <w:proofErr w:type="spellEnd"/>
+              <w:t>Rasmus Sadurski</w:t>
+            </w:r>
           </w:p>
         </w:tc>
         <w:tc>
@@ -3207,21 +3176,7 @@
                 <w:rStyle w:val="Hyperlink"/>
                 <w:noProof/>
               </w:rPr>
-              <w:t>Delkonklusion: pro</w:t>
-            </w:r>
-            <w:r>
-              <w:rPr>
-                <w:rStyle w:val="Hyperlink"/>
-                <w:noProof/>
-              </w:rPr>
-              <w:t>d</w:t>
-            </w:r>
-            <w:r>
-              <w:rPr>
-                <w:rStyle w:val="Hyperlink"/>
-                <w:noProof/>
-              </w:rPr>
-              <w:t>ukt</w:t>
+              <w:t>Delkonklusion: produkt</w:t>
             </w:r>
             <w:r>
               <w:rPr>
@@ -4040,13 +3995,8 @@
         </w:numPr>
         <w:spacing w:before="0" w:after="160" w:line="259" w:lineRule="auto"/>
       </w:pPr>
-      <w:proofErr w:type="spellStart"/>
-      <w:r>
-        <w:t>Error</w:t>
-      </w:r>
-      <w:proofErr w:type="spellEnd"/>
-      <w:r>
-        <w:t xml:space="preserve"> handling af specielle tegn: user indtaster</w:t>
+      <w:r>
+        <w:t>Error handling af specielle tegn: user indtaster</w:t>
       </w:r>
       <w:r>
         <w:t xml:space="preserve"> noget og den ikke prompter for ugyldigt tegn. </w:t>
@@ -4168,13 +4118,8 @@
         <w:spacing w:before="0" w:after="160" w:line="259" w:lineRule="auto"/>
       </w:pPr>
       <w:r>
-        <w:t xml:space="preserve">Aktivitets diagram med </w:t>
-      </w:r>
-      <w:proofErr w:type="spellStart"/>
-      <w:r>
-        <w:t>swimlanes</w:t>
-      </w:r>
-      <w:proofErr w:type="spellEnd"/>
+        <w:t>Aktivitets diagram med swimlanes</w:t>
+      </w:r>
     </w:p>
     <w:p>
       <w:pPr>
@@ -4211,16 +4156,8 @@
         <w:rPr>
           <w:i/>
         </w:rPr>
-        <w:t xml:space="preserve">Af Rasmus </w:t>
-      </w:r>
-      <w:proofErr w:type="spellStart"/>
-      <w:r>
-        <w:rPr>
-          <w:i/>
-        </w:rPr>
-        <w:t>Sadurski</w:t>
-      </w:r>
-      <w:proofErr w:type="spellEnd"/>
+        <w:t>Af Rasmus Sadurski</w:t>
+      </w:r>
     </w:p>
     <w:p>
       <w:pPr>
@@ -5812,24 +5749,11 @@
     </w:p>
     <w:p>
       <w:r>
-        <w:t xml:space="preserve">af Martin </w:t>
-      </w:r>
-      <w:proofErr w:type="spellStart"/>
-      <w:r>
-        <w:t>Løseth</w:t>
-      </w:r>
-      <w:proofErr w:type="spellEnd"/>
-      <w:r>
-        <w:t xml:space="preserve"> Jensen</w:t>
-      </w:r>
-      <w:r>
-        <w:t xml:space="preserve"> &amp; Rasmus </w:t>
-      </w:r>
-      <w:proofErr w:type="spellStart"/>
-      <w:r>
-        <w:t>Sadurski</w:t>
-      </w:r>
-      <w:proofErr w:type="spellEnd"/>
+        <w:t>af Martin Løseth Jensen</w:t>
+      </w:r>
+      <w:r>
+        <w:t xml:space="preserve"> &amp; Rasmus Sadurski</w:t>
+      </w:r>
     </w:p>
     <w:p/>
     <w:p>
@@ -6339,7 +6263,6 @@
                           <w:p>
                             <w:bookmarkStart w:id="13" w:name="_Hlk498674132"/>
                             <w:bookmarkStart w:id="14" w:name="_Hlk498674133"/>
-                            <w:proofErr w:type="spellStart"/>
                             <w:r>
                               <w:rPr>
                                 <w:lang w:val="en-US"/>
@@ -6354,7 +6277,6 @@
                               </w:rPr>
                               <w:t>r</w:t>
                             </w:r>
-                            <w:proofErr w:type="spellEnd"/>
                           </w:p>
                         </w:txbxContent>
                       </wps:txbx>
@@ -6384,7 +6306,6 @@
                     <w:p>
                       <w:bookmarkStart w:id="15" w:name="_Hlk498674132"/>
                       <w:bookmarkStart w:id="16" w:name="_Hlk498674133"/>
-                      <w:proofErr w:type="spellStart"/>
                       <w:r>
                         <w:rPr>
                           <w:lang w:val="en-US"/>
@@ -6399,7 +6320,6 @@
                         </w:rPr>
                         <w:t>r</w:t>
                       </w:r>
-                      <w:proofErr w:type="spellEnd"/>
                     </w:p>
                   </w:txbxContent>
                 </v:textbox>
@@ -6913,14 +6833,12 @@
                                 <w:lang w:val="en-US"/>
                               </w:rPr>
                             </w:pPr>
-                            <w:proofErr w:type="spellStart"/>
                             <w:r>
                               <w:rPr>
                                 <w:lang w:val="en-US"/>
                               </w:rPr>
                               <w:t>Uvigtig</w:t>
                             </w:r>
-                            <w:proofErr w:type="spellEnd"/>
                             <w:r>
                               <w:rPr>
                                 <w:lang w:val="en-US"/>
@@ -6959,14 +6877,12 @@
                           <w:lang w:val="en-US"/>
                         </w:rPr>
                       </w:pPr>
-                      <w:proofErr w:type="spellStart"/>
                       <w:r>
                         <w:rPr>
                           <w:lang w:val="en-US"/>
                         </w:rPr>
                         <w:t>Uvigtig</w:t>
                       </w:r>
-                      <w:proofErr w:type="spellEnd"/>
                       <w:r>
                         <w:rPr>
                           <w:lang w:val="en-US"/>
@@ -7156,23 +7072,10 @@
     </w:p>
     <w:p>
       <w:r>
-        <w:t xml:space="preserve">Af Rasmus </w:t>
-      </w:r>
-      <w:proofErr w:type="spellStart"/>
-      <w:r>
-        <w:t>Sadurski</w:t>
-      </w:r>
-      <w:proofErr w:type="spellEnd"/>
-      <w:r>
-        <w:t xml:space="preserve"> &amp; Martin </w:t>
-      </w:r>
-      <w:proofErr w:type="spellStart"/>
-      <w:r>
-        <w:t>Løseth</w:t>
-      </w:r>
-      <w:proofErr w:type="spellEnd"/>
-      <w:r>
-        <w:t xml:space="preserve"> Jensen</w:t>
+        <w:t>Af Rasmus Sadurski</w:t>
+      </w:r>
+      <w:r>
+        <w:t xml:space="preserve"> &amp; Martin Løseth Jensen</w:t>
       </w:r>
     </w:p>
     <w:p>
@@ -8662,21 +8565,8 @@
               <w:cnfStyle w:val="000000100000" w:firstRow="0" w:lastRow="0" w:firstColumn="0" w:lastColumn="0" w:oddVBand="0" w:evenVBand="0" w:oddHBand="1" w:evenHBand="0" w:firstRowFirstColumn="0" w:firstRowLastColumn="0" w:lastRowFirstColumn="0" w:lastRowLastColumn="0"/>
             </w:pPr>
             <w:r>
-              <w:t xml:space="preserve">Rettelser i nuværende </w:t>
-            </w:r>
-            <w:proofErr w:type="spellStart"/>
-            <w:r>
-              <w:t>use</w:t>
-            </w:r>
-            <w:proofErr w:type="spellEnd"/>
-            <w:r>
-              <w:t xml:space="preserve"> cases, </w:t>
-            </w:r>
-            <w:proofErr w:type="spellStart"/>
-            <w:r>
-              <w:t>SSD’er</w:t>
-            </w:r>
-            <w:proofErr w:type="spellEnd"/>
+              <w:t>Rettelser i nuværende use cases, SSD’er</w:t>
+            </w:r>
             <w:r>
               <w:br/>
               <w:t>Tilføjet:</w:t>
@@ -8878,13 +8768,8 @@
               <w:t>Rettelser</w:t>
             </w:r>
             <w:r>
-              <w:t>/</w:t>
-            </w:r>
-            <w:proofErr w:type="spellStart"/>
-            <w:r>
-              <w:t>update</w:t>
-            </w:r>
-            <w:proofErr w:type="spellEnd"/>
+              <w:t>/update</w:t>
+            </w:r>
             <w:r>
               <w:t xml:space="preserve"> af Faseplan </w:t>
             </w:r>
@@ -8959,15 +8844,7 @@
             </w:r>
             <w:r>
               <w:br/>
-              <w:t xml:space="preserve">Format på </w:t>
-            </w:r>
-            <w:proofErr w:type="spellStart"/>
-            <w:r>
-              <w:t>console</w:t>
-            </w:r>
-            <w:proofErr w:type="spellEnd"/>
-            <w:r>
-              <w:t xml:space="preserve"> og når det gemmes i fil</w:t>
+              <w:t>Format på console og når det gemmes i fil</w:t>
             </w:r>
             <w:r>
               <w:br/>
@@ -9065,13 +8942,8 @@
               <w:cnfStyle w:val="000000100000" w:firstRow="0" w:lastRow="0" w:firstColumn="0" w:lastColumn="0" w:oddVBand="0" w:evenVBand="0" w:oddHBand="1" w:evenHBand="0" w:firstRowFirstColumn="0" w:firstRowLastColumn="0" w:lastRowFirstColumn="0" w:lastRowLastColumn="0"/>
             </w:pPr>
             <w:r>
-              <w:t xml:space="preserve">Opdatering af UCD, tilføjelse af 3 brief </w:t>
-            </w:r>
-            <w:proofErr w:type="spellStart"/>
-            <w:r>
-              <w:t>UC’s</w:t>
-            </w:r>
-            <w:proofErr w:type="spellEnd"/>
+              <w:t>Opdatering af UCD, tilføjelse af 3 brief UC’s</w:t>
+            </w:r>
             <w:r>
               <w:br/>
               <w:t xml:space="preserve">Print </w:t>
@@ -9082,12 +8954,10 @@
             <w:r>
               <w:br/>
             </w:r>
-            <w:proofErr w:type="spellStart"/>
             <w:r>
               <w:lastRenderedPageBreak/>
               <w:t>Kontintentpris</w:t>
             </w:r>
-            <w:proofErr w:type="spellEnd"/>
             <w:r>
               <w:br/>
               <w:t xml:space="preserve">Print junior og senior hold  </w:t>
@@ -9177,14 +9047,7 @@
             </w:r>
             <w:r>
               <w:br/>
-            </w:r>
-            <w:proofErr w:type="spellStart"/>
-            <w:r>
-              <w:t>Snippets</w:t>
-            </w:r>
-            <w:proofErr w:type="spellEnd"/>
-            <w:r>
-              <w:t xml:space="preserve"> af kode til rappor</w:t>
+              <w:t>Snippets af kode til rappor</w:t>
             </w:r>
             <w:r>
               <w:t>t</w:t>
@@ -9347,65 +9210,27 @@
               <w:rPr>
                 <w:lang w:val="en-US"/>
               </w:rPr>
-              <w:t xml:space="preserve">Hele </w:t>
-            </w:r>
-            <w:proofErr w:type="spellStart"/>
-            <w:r>
+              <w:t>Hele gruppen</w:t>
+            </w:r>
+          </w:p>
+        </w:tc>
+        <w:tc>
+          <w:tcPr>
+            <w:tcW w:w="2432" w:type="dxa"/>
+          </w:tcPr>
+          <w:p>
+            <w:pPr>
+              <w:cnfStyle w:val="000000000000" w:firstRow="0" w:lastRow="0" w:firstColumn="0" w:lastColumn="0" w:oddVBand="0" w:evenVBand="0" w:oddHBand="0" w:evenHBand="0" w:firstRowFirstColumn="0" w:firstRowLastColumn="0" w:lastRowFirstColumn="0" w:lastRowLastColumn="0"/>
               <w:rPr>
                 <w:lang w:val="en-US"/>
               </w:rPr>
-              <w:t>gruppen</w:t>
-            </w:r>
-            <w:proofErr w:type="spellEnd"/>
-          </w:p>
-        </w:tc>
-        <w:tc>
-          <w:tcPr>
-            <w:tcW w:w="2432" w:type="dxa"/>
-          </w:tcPr>
-          <w:p>
-            <w:pPr>
-              <w:cnfStyle w:val="000000000000" w:firstRow="0" w:lastRow="0" w:firstColumn="0" w:lastColumn="0" w:oddVBand="0" w:evenVBand="0" w:oddHBand="0" w:evenHBand="0" w:firstRowFirstColumn="0" w:firstRowLastColumn="0" w:lastRowFirstColumn="0" w:lastRowLastColumn="0"/>
+            </w:pPr>
+            <w:r>
               <w:rPr>
                 <w:lang w:val="en-US"/>
               </w:rPr>
-            </w:pPr>
-            <w:proofErr w:type="spellStart"/>
-            <w:r>
-              <w:rPr>
-                <w:lang w:val="en-US"/>
-              </w:rPr>
-              <w:t>Tilføjet</w:t>
-            </w:r>
-            <w:proofErr w:type="spellEnd"/>
-            <w:r>
-              <w:rPr>
-                <w:lang w:val="en-US"/>
-              </w:rPr>
-              <w:t xml:space="preserve"> </w:t>
-            </w:r>
-            <w:proofErr w:type="spellStart"/>
-            <w:r>
-              <w:rPr>
-                <w:lang w:val="en-US"/>
-              </w:rPr>
-              <w:t>hovedafsnit</w:t>
-            </w:r>
-            <w:proofErr w:type="spellEnd"/>
-            <w:r>
-              <w:rPr>
-                <w:lang w:val="en-US"/>
-              </w:rPr>
-              <w:t xml:space="preserve">: </w:t>
-            </w:r>
-            <w:proofErr w:type="spellStart"/>
-            <w:r>
-              <w:rPr>
-                <w:lang w:val="en-US"/>
-              </w:rPr>
-              <w:t>konstruktion</w:t>
-            </w:r>
-            <w:proofErr w:type="spellEnd"/>
+              <w:t>Tilføjet hovedafsnit: konstruktion</w:t>
+            </w:r>
           </w:p>
           <w:p>
             <w:pPr>
@@ -10069,54 +9894,24 @@
           <w:lang w:val="en-US"/>
         </w:rPr>
       </w:pPr>
-      <w:proofErr w:type="spellStart"/>
       <w:r>
         <w:rPr>
           <w:lang w:val="en-US"/>
         </w:rPr>
-        <w:t>Af</w:t>
-      </w:r>
-      <w:proofErr w:type="spellEnd"/>
+        <w:t xml:space="preserve">Af </w:t>
+      </w:r>
       <w:r>
         <w:rPr>
           <w:lang w:val="en-US"/>
         </w:rPr>
-        <w:t xml:space="preserve"> </w:t>
+        <w:t>Martin Løseth Jensen</w:t>
       </w:r>
       <w:r>
         <w:rPr>
           <w:lang w:val="en-US"/>
         </w:rPr>
-        <w:t xml:space="preserve">Martin </w:t>
-      </w:r>
-      <w:proofErr w:type="spellStart"/>
-      <w:r>
-        <w:rPr>
-          <w:lang w:val="en-US"/>
-        </w:rPr>
-        <w:t>Løseth</w:t>
-      </w:r>
-      <w:proofErr w:type="spellEnd"/>
-      <w:r>
-        <w:rPr>
-          <w:lang w:val="en-US"/>
-        </w:rPr>
-        <w:t xml:space="preserve"> Jensen</w:t>
-      </w:r>
-      <w:r>
-        <w:rPr>
-          <w:lang w:val="en-US"/>
-        </w:rPr>
-        <w:t xml:space="preserve"> &amp; Christian </w:t>
-      </w:r>
-      <w:proofErr w:type="spellStart"/>
-      <w:r>
-        <w:rPr>
-          <w:lang w:val="en-US"/>
-        </w:rPr>
-        <w:t>Strunge</w:t>
-      </w:r>
-      <w:proofErr w:type="spellEnd"/>
+        <w:t xml:space="preserve"> &amp; Christian Strunge</w:t>
+      </w:r>
     </w:p>
     <w:p>
       <w:pPr>
@@ -12319,7 +12114,6 @@
       <w:r>
         <w:tab/>
       </w:r>
-      <w:proofErr w:type="spellStart"/>
       <w:r>
         <w:rPr>
           <w:i/>
@@ -12327,7 +12121,6 @@
         </w:rPr>
         <w:t>Figur</w:t>
       </w:r>
-      <w:proofErr w:type="spellEnd"/>
       <w:r>
         <w:rPr>
           <w:i/>
@@ -12375,23 +12168,7 @@
           <w:i/>
           <w:lang w:val="en-US"/>
         </w:rPr>
-        <w:t>ystem Sequence Diagram (</w:t>
-      </w:r>
-      <w:proofErr w:type="spellStart"/>
-      <w:r>
-        <w:rPr>
-          <w:i/>
-          <w:lang w:val="en-US"/>
-        </w:rPr>
-        <w:t>fremover</w:t>
-      </w:r>
-      <w:proofErr w:type="spellEnd"/>
-      <w:r>
-        <w:rPr>
-          <w:i/>
-          <w:lang w:val="en-US"/>
-        </w:rPr>
-        <w:t xml:space="preserve"> SSD)</w:t>
+        <w:t>ystem Sequence Diagram (fremover SSD)</w:t>
       </w:r>
     </w:p>
     <w:p>
@@ -12491,21 +12268,12 @@
           <w:lang w:val="en-US"/>
         </w:rPr>
       </w:pPr>
-      <w:proofErr w:type="spellStart"/>
       <w:r>
         <w:rPr>
           <w:i/>
           <w:lang w:val="en-US"/>
         </w:rPr>
-        <w:t>Figur</w:t>
-      </w:r>
-      <w:proofErr w:type="spellEnd"/>
-      <w:r>
-        <w:rPr>
-          <w:i/>
-          <w:lang w:val="en-US"/>
-        </w:rPr>
-        <w:t xml:space="preserve"> 2.</w:t>
+        <w:t>Figur 2.</w:t>
       </w:r>
       <w:r>
         <w:rPr>
@@ -13188,21 +12956,12 @@
           <w:lang w:val="en-US"/>
         </w:rPr>
       </w:pPr>
-      <w:proofErr w:type="spellStart"/>
       <w:r>
         <w:rPr>
           <w:i/>
           <w:lang w:val="en-US"/>
         </w:rPr>
-        <w:t>Figur</w:t>
-      </w:r>
-      <w:proofErr w:type="spellEnd"/>
-      <w:r>
-        <w:rPr>
-          <w:i/>
-          <w:lang w:val="en-US"/>
-        </w:rPr>
-        <w:t xml:space="preserve"> 2.</w:t>
+        <w:t>Figur 2.</w:t>
       </w:r>
       <w:r>
         <w:rPr>
@@ -13789,21 +13548,12 @@
           <w:lang w:val="en-US"/>
         </w:rPr>
       </w:pPr>
-      <w:proofErr w:type="spellStart"/>
       <w:r>
         <w:rPr>
           <w:i/>
           <w:lang w:val="en-US"/>
         </w:rPr>
-        <w:t>Figur</w:t>
-      </w:r>
-      <w:proofErr w:type="spellEnd"/>
-      <w:r>
-        <w:rPr>
-          <w:i/>
-          <w:lang w:val="en-US"/>
-        </w:rPr>
-        <w:t xml:space="preserve"> 2.</w:t>
+        <w:t>Figur 2.</w:t>
       </w:r>
       <w:r>
         <w:rPr>
@@ -14540,21 +14290,12 @@
           <w:lang w:val="en-US"/>
         </w:rPr>
       </w:pPr>
-      <w:proofErr w:type="spellStart"/>
       <w:r>
         <w:rPr>
           <w:i/>
           <w:lang w:val="en-US"/>
         </w:rPr>
-        <w:t>Figur</w:t>
-      </w:r>
-      <w:proofErr w:type="spellEnd"/>
-      <w:r>
-        <w:rPr>
-          <w:i/>
-          <w:lang w:val="en-US"/>
-        </w:rPr>
-        <w:t xml:space="preserve"> 2.6: SSD for </w:t>
+        <w:t xml:space="preserve">Figur 2.6: SSD for </w:t>
       </w:r>
       <w:r>
         <w:rPr>
@@ -15192,15 +14933,7 @@
         <w:t>Vi har</w:t>
       </w:r>
       <w:r>
-        <w:t xml:space="preserve"> jf. vores pålidelighedsafsnit i FURPS tilføjet en login-funktion til programmet. Den er lavet ved en simpel switch i et </w:t>
-      </w:r>
-      <w:proofErr w:type="spellStart"/>
-      <w:r>
-        <w:t>while</w:t>
-      </w:r>
-      <w:proofErr w:type="spellEnd"/>
-      <w:r>
-        <w:t>-loop</w:t>
+        <w:t xml:space="preserve"> jf. vores pålidelighedsafsnit i FURPS tilføjet en login-funktion til programmet. Den er lavet ved en simpel switch i et while-loop</w:t>
       </w:r>
       <w:r>
         <w:t>. Funktionen giver muligheden for at ”logge ud” af programmet, som man kender det på en computer, og derved forhindrer ”ubudne gæster”</w:t>
@@ -15222,31 +14955,28 @@
       </w:r>
     </w:p>
     <w:p/>
-    <w:p>
-      <w:bookmarkStart w:id="64" w:name="_GoBack"/>
-      <w:bookmarkEnd w:id="64"/>
-    </w:p>
+    <w:p/>
     <w:p>
       <w:pPr>
         <w:pStyle w:val="Overskrift2"/>
       </w:pPr>
-      <w:bookmarkStart w:id="65" w:name="_Toc500242937"/>
+      <w:bookmarkStart w:id="64" w:name="_Toc500242937"/>
       <w:r>
         <w:lastRenderedPageBreak/>
         <w:t>Sammenligning med FURPS + argumentation</w:t>
       </w:r>
+      <w:bookmarkEnd w:id="64"/>
+    </w:p>
+    <w:p/>
+    <w:p>
+      <w:pPr>
+        <w:pStyle w:val="Overskrift2"/>
+      </w:pPr>
+      <w:bookmarkStart w:id="65" w:name="_Toc500242938"/>
+      <w:r>
+        <w:t>Redegørelse af udvalgte metoder – hvor og hvorfor bruges de? + metodegenbrug (redundans, optimering)</w:t>
+      </w:r>
       <w:bookmarkEnd w:id="65"/>
-    </w:p>
-    <w:p/>
-    <w:p>
-      <w:pPr>
-        <w:pStyle w:val="Overskrift2"/>
-      </w:pPr>
-      <w:bookmarkStart w:id="66" w:name="_Toc500242938"/>
-      <w:r>
-        <w:t>Redegørelse af udvalgte metoder – hvor og hvorfor bruges de? + metodegenbrug (redundans, optimering)</w:t>
-      </w:r>
-      <w:bookmarkEnd w:id="66"/>
     </w:p>
     <w:p>
       <w:pPr>
@@ -15256,19 +14986,14 @@
           <w:numId w:val="17"/>
         </w:numPr>
       </w:pPr>
-      <w:proofErr w:type="spellStart"/>
-      <w:proofErr w:type="gramStart"/>
-      <w:r>
-        <w:t>opretMedlem</w:t>
-      </w:r>
-      <w:proofErr w:type="spellEnd"/>
-      <w:r>
-        <w:t>(</w:t>
-      </w:r>
-      <w:proofErr w:type="gramEnd"/>
-      <w:r>
-        <w:t>)</w:t>
-      </w:r>
+      <w:r>
+        <w:t>opretMedlem()</w:t>
+      </w:r>
+      <w:r>
+        <w:t xml:space="preserve"> </w:t>
+      </w:r>
+      <w:bookmarkStart w:id="66" w:name="_GoBack"/>
+      <w:bookmarkEnd w:id="66"/>
     </w:p>
     <w:p>
       <w:pPr>
@@ -15278,18 +15003,11 @@
           <w:numId w:val="17"/>
         </w:numPr>
       </w:pPr>
-      <w:proofErr w:type="spellStart"/>
-      <w:proofErr w:type="gramStart"/>
-      <w:r>
-        <w:t>subMenu</w:t>
-      </w:r>
-      <w:proofErr w:type="spellEnd"/>
-      <w:r>
-        <w:t>(</w:t>
-      </w:r>
-      <w:proofErr w:type="gramEnd"/>
-      <w:r>
-        <w:t>)</w:t>
+      <w:r>
+        <w:t>subMenu()</w:t>
+      </w:r>
+      <w:r>
+        <w:t xml:space="preserve"> </w:t>
       </w:r>
     </w:p>
     <w:p>
@@ -15300,18 +15018,11 @@
           <w:numId w:val="17"/>
         </w:numPr>
       </w:pPr>
-      <w:proofErr w:type="spellStart"/>
-      <w:proofErr w:type="gramStart"/>
-      <w:r>
-        <w:t>testConsoleInput</w:t>
-      </w:r>
-      <w:proofErr w:type="spellEnd"/>
-      <w:r>
-        <w:t>(</w:t>
-      </w:r>
-      <w:proofErr w:type="gramEnd"/>
-      <w:r>
-        <w:t>)</w:t>
+      <w:r>
+        <w:t>testConsoleInput()</w:t>
+      </w:r>
+      <w:r>
+        <w:t xml:space="preserve"> </w:t>
       </w:r>
     </w:p>
     <w:p>
@@ -15322,15 +15033,12 @@
           <w:numId w:val="17"/>
         </w:numPr>
       </w:pPr>
-      <w:proofErr w:type="gramStart"/>
-      <w:r>
-        <w:t>junior(</w:t>
-      </w:r>
-      <w:proofErr w:type="gramEnd"/>
-      <w:r>
-        <w:t>)</w:t>
-      </w:r>
-    </w:p>
+      <w:bookmarkStart w:id="67" w:name="_Hlk500321367"/>
+      <w:r>
+        <w:t>junior()</w:t>
+      </w:r>
+    </w:p>
+    <w:bookmarkEnd w:id="67"/>
     <w:p>
       <w:pPr>
         <w:pStyle w:val="Listeafsnit"/>
@@ -15339,18 +15047,8 @@
           <w:numId w:val="17"/>
         </w:numPr>
       </w:pPr>
-      <w:proofErr w:type="spellStart"/>
-      <w:proofErr w:type="gramStart"/>
-      <w:r>
-        <w:t>redigerKontingent</w:t>
-      </w:r>
-      <w:proofErr w:type="spellEnd"/>
-      <w:r>
-        <w:t>(</w:t>
-      </w:r>
-      <w:proofErr w:type="gramEnd"/>
-      <w:r>
-        <w:t>)</w:t>
+      <w:r>
+        <w:t>redigerKontingent()</w:t>
       </w:r>
     </w:p>
     <w:p/>
@@ -15358,11 +15056,11 @@
       <w:pPr>
         <w:pStyle w:val="Overskrift2"/>
       </w:pPr>
-      <w:bookmarkStart w:id="67" w:name="_Toc500242939"/>
+      <w:bookmarkStart w:id="68" w:name="_Toc500242939"/>
       <w:r>
         <w:t>Redigering – hvorfor har vi implementeret redigering i så mange aspekter af programmet?</w:t>
       </w:r>
-      <w:bookmarkEnd w:id="67"/>
+      <w:bookmarkEnd w:id="68"/>
     </w:p>
     <w:p>
       <w:pPr>
@@ -15386,11 +15084,11 @@
       <w:pPr>
         <w:pStyle w:val="Overskrift1"/>
       </w:pPr>
-      <w:bookmarkStart w:id="68" w:name="_Toc500242940"/>
+      <w:bookmarkStart w:id="69" w:name="_Toc500242940"/>
       <w:r>
         <w:t>Delkonklusion: produkt</w:t>
       </w:r>
-      <w:bookmarkEnd w:id="68"/>
+      <w:bookmarkEnd w:id="69"/>
     </w:p>
     <w:p>
       <w:r>
@@ -15402,11 +15100,11 @@
       <w:pPr>
         <w:pStyle w:val="Overskrift1"/>
       </w:pPr>
-      <w:bookmarkStart w:id="69" w:name="_Toc500242941"/>
+      <w:bookmarkStart w:id="70" w:name="_Toc500242941"/>
       <w:r>
         <w:t>Delkonklusion: arbejdsprocess</w:t>
       </w:r>
-      <w:bookmarkEnd w:id="69"/>
+      <w:bookmarkEnd w:id="70"/>
     </w:p>
     <w:p/>
     <w:p>
@@ -15473,11 +15171,11 @@
       <w:pPr>
         <w:pStyle w:val="Overskrift1"/>
       </w:pPr>
-      <w:bookmarkStart w:id="70" w:name="_Toc500242942"/>
+      <w:bookmarkStart w:id="71" w:name="_Toc500242942"/>
       <w:r>
         <w:t>Konklusion</w:t>
       </w:r>
-      <w:bookmarkEnd w:id="70"/>
+      <w:bookmarkEnd w:id="71"/>
     </w:p>
     <w:p>
       <w:r>
@@ -15488,13 +15186,13 @@
       <w:pPr>
         <w:pStyle w:val="Overskrift1"/>
       </w:pPr>
-      <w:bookmarkStart w:id="71" w:name="_Toc498980990"/>
-      <w:bookmarkStart w:id="72" w:name="_Toc500242943"/>
+      <w:bookmarkStart w:id="72" w:name="_Toc498980990"/>
+      <w:bookmarkStart w:id="73" w:name="_Toc500242943"/>
       <w:r>
         <w:t>Bilag</w:t>
       </w:r>
-      <w:bookmarkEnd w:id="71"/>
       <w:bookmarkEnd w:id="72"/>
+      <w:bookmarkEnd w:id="73"/>
     </w:p>
     <w:p/>
     <w:p>
@@ -15510,16 +15208,16 @@
           <w:lang w:val="en-US"/>
         </w:rPr>
       </w:pPr>
-      <w:bookmarkStart w:id="73" w:name="_Toc498980991"/>
-      <w:bookmarkStart w:id="74" w:name="_Toc500242944"/>
+      <w:bookmarkStart w:id="74" w:name="_Toc498980991"/>
+      <w:bookmarkStart w:id="75" w:name="_Toc500242944"/>
       <w:r>
         <w:rPr>
           <w:lang w:val="en-US"/>
         </w:rPr>
         <w:t>Glossary</w:t>
       </w:r>
-      <w:bookmarkEnd w:id="73"/>
       <w:bookmarkEnd w:id="74"/>
+      <w:bookmarkEnd w:id="75"/>
     </w:p>
     <w:p>
       <w:pPr>
@@ -15532,23 +15230,7 @@
           <w:color w:val="000000" w:themeColor="text1"/>
           <w:lang w:val="en-US"/>
         </w:rPr>
-        <w:t xml:space="preserve">Martin </w:t>
-      </w:r>
-      <w:proofErr w:type="spellStart"/>
-      <w:r>
-        <w:rPr>
-          <w:color w:val="000000" w:themeColor="text1"/>
-          <w:lang w:val="en-US"/>
-        </w:rPr>
-        <w:t>Løseth</w:t>
-      </w:r>
-      <w:proofErr w:type="spellEnd"/>
-      <w:r>
-        <w:rPr>
-          <w:color w:val="000000" w:themeColor="text1"/>
-          <w:lang w:val="en-US"/>
-        </w:rPr>
-        <w:t xml:space="preserve"> Jensen</w:t>
+        <w:t>Martin Løseth Jensen</w:t>
       </w:r>
     </w:p>
     <w:tbl>
@@ -15573,11 +15255,9 @@
             <w:tcW w:w="2407" w:type="dxa"/>
           </w:tcPr>
           <w:p>
-            <w:proofErr w:type="spellStart"/>
             <w:r>
               <w:t>Name</w:t>
             </w:r>
-            <w:proofErr w:type="spellEnd"/>
           </w:p>
         </w:tc>
         <w:tc>
@@ -15588,11 +15268,9 @@
             <w:pPr>
               <w:cnfStyle w:val="100000000000" w:firstRow="1" w:lastRow="0" w:firstColumn="0" w:lastColumn="0" w:oddVBand="0" w:evenVBand="0" w:oddHBand="0" w:evenHBand="0" w:firstRowFirstColumn="0" w:firstRowLastColumn="0" w:lastRowFirstColumn="0" w:lastRowLastColumn="0"/>
             </w:pPr>
-            <w:proofErr w:type="spellStart"/>
             <w:r>
               <w:t>Aliases</w:t>
             </w:r>
-            <w:proofErr w:type="spellEnd"/>
           </w:p>
         </w:tc>
         <w:tc>
@@ -15825,11 +15503,9 @@
             <w:tcW w:w="2407" w:type="dxa"/>
           </w:tcPr>
           <w:p>
-            <w:proofErr w:type="spellStart"/>
             <w:r>
               <w:t>Uses</w:t>
             </w:r>
-            <w:proofErr w:type="spellEnd"/>
           </w:p>
         </w:tc>
         <w:tc>
@@ -15876,11 +15552,9 @@
             <w:tcW w:w="2407" w:type="dxa"/>
           </w:tcPr>
           <w:p>
-            <w:proofErr w:type="spellStart"/>
             <w:r>
               <w:t>Attends</w:t>
             </w:r>
-            <w:proofErr w:type="spellEnd"/>
           </w:p>
         </w:tc>
         <w:tc>
@@ -15927,11 +15601,9 @@
             <w:tcW w:w="2407" w:type="dxa"/>
           </w:tcPr>
           <w:p>
-            <w:proofErr w:type="spellStart"/>
             <w:r>
               <w:t>Record</w:t>
             </w:r>
-            <w:proofErr w:type="spellEnd"/>
           </w:p>
         </w:tc>
         <w:tc>
@@ -15978,11 +15650,9 @@
             <w:tcW w:w="2407" w:type="dxa"/>
           </w:tcPr>
           <w:p>
-            <w:proofErr w:type="spellStart"/>
             <w:r>
               <w:t>Contain</w:t>
             </w:r>
-            <w:proofErr w:type="spellEnd"/>
           </w:p>
         </w:tc>
         <w:tc>
@@ -16029,13 +15699,8 @@
             <w:tcW w:w="2407" w:type="dxa"/>
           </w:tcPr>
           <w:p>
-            <w:proofErr w:type="spellStart"/>
-            <w:r>
-              <w:t>Contained</w:t>
-            </w:r>
-            <w:proofErr w:type="spellEnd"/>
-            <w:r>
-              <w:t xml:space="preserve"> in</w:t>
+            <w:r>
+              <w:t>Contained in</w:t>
             </w:r>
           </w:p>
         </w:tc>
@@ -16083,11 +15748,9 @@
             <w:tcW w:w="2407" w:type="dxa"/>
           </w:tcPr>
           <w:p>
-            <w:proofErr w:type="spellStart"/>
             <w:r>
               <w:t>Initialize</w:t>
             </w:r>
-            <w:proofErr w:type="spellEnd"/>
           </w:p>
         </w:tc>
         <w:tc>
@@ -16134,11 +15797,9 @@
             <w:tcW w:w="2407" w:type="dxa"/>
           </w:tcPr>
           <w:p>
-            <w:proofErr w:type="spellStart"/>
             <w:r>
               <w:t>Results</w:t>
             </w:r>
-            <w:proofErr w:type="spellEnd"/>
           </w:p>
         </w:tc>
         <w:tc>
@@ -16578,14 +16239,14 @@
           <w:lang w:val="en-US"/>
         </w:rPr>
       </w:pPr>
-      <w:bookmarkStart w:id="75" w:name="_Toc500242946"/>
+      <w:bookmarkStart w:id="76" w:name="_Toc500242946"/>
       <w:r>
         <w:rPr>
           <w:lang w:val="en-US"/>
         </w:rPr>
         <w:t>Litteraturliste</w:t>
       </w:r>
-      <w:bookmarkEnd w:id="75"/>
+      <w:bookmarkEnd w:id="76"/>
     </w:p>
     <w:p>
       <w:pPr>
@@ -16605,21 +16266,7 @@
           <w:lang w:val="en-US"/>
         </w:rPr>
         <w:lastRenderedPageBreak/>
-        <w:t xml:space="preserve">Craig </w:t>
-      </w:r>
-      <w:proofErr w:type="spellStart"/>
-      <w:r>
-        <w:rPr>
-          <w:lang w:val="en-US"/>
-        </w:rPr>
-        <w:t>Larman</w:t>
-      </w:r>
-      <w:proofErr w:type="spellEnd"/>
-      <w:r>
-        <w:rPr>
-          <w:lang w:val="en-US"/>
-        </w:rPr>
-        <w:t xml:space="preserve">: Applying UML and </w:t>
+        <w:t xml:space="preserve">Craig Larman: Applying UML and </w:t>
       </w:r>
       <w:r>
         <w:rPr>
@@ -16651,21 +16298,7 @@
         <w:rPr>
           <w:lang w:val="en-US"/>
         </w:rPr>
-        <w:t>ITO-</w:t>
-      </w:r>
-      <w:proofErr w:type="spellStart"/>
-      <w:r>
-        <w:rPr>
-          <w:lang w:val="en-US"/>
-        </w:rPr>
-        <w:t>bogen</w:t>
-      </w:r>
-      <w:proofErr w:type="spellEnd"/>
-      <w:r>
-        <w:rPr>
-          <w:lang w:val="en-US"/>
-        </w:rPr>
-        <w:t>*********</w:t>
+        <w:t>ITO-bogen*********</w:t>
       </w:r>
     </w:p>
     <w:p>
@@ -16748,7 +16381,7 @@
           <w:rPr>
             <w:noProof/>
           </w:rPr>
-          <w:t>18</w:t>
+          <w:t>31</w:t>
         </w:r>
         <w:r>
           <w:fldChar w:fldCharType="end"/>
@@ -23993,7 +23626,7 @@
 </file>
 
 <file path=customXml/itemProps1.xml><?xml version="1.0" encoding="utf-8"?>
-<ds:datastoreItem xmlns:ds="http://schemas.openxmlformats.org/officeDocument/2006/customXml" ds:itemID="{98ABAFDC-063A-4D1E-86CA-31112F65A6E5}">
+<ds:datastoreItem xmlns:ds="http://schemas.openxmlformats.org/officeDocument/2006/customXml" ds:itemID="{75179EA6-2283-4D83-B1DD-5BD484299A48}">
   <ds:schemaRefs>
     <ds:schemaRef ds:uri="http://schemas.openxmlformats.org/officeDocument/2006/bibliography"/>
   </ds:schemaRefs>

</xml_diff>

<commit_message>
Tilføjelse af DCD & Domain model
</commit_message>
<xml_diff>
--- a/Rapport.docx
+++ b/Rapport.docx
@@ -565,7 +565,7 @@
           <w:r>
             <w:fldChar w:fldCharType="separate"/>
           </w:r>
-          <w:hyperlink w:anchor="_Toc500242903" w:history="1">
+          <w:hyperlink w:anchor="_Toc500327856" w:history="1">
             <w:r>
               <w:rPr>
                 <w:rStyle w:val="Hyperlink"/>
@@ -592,7 +592,7 @@
                 <w:noProof/>
                 <w:webHidden/>
               </w:rPr>
-              <w:instrText xml:space="preserve"> PAGEREF _Toc500242903 \h </w:instrText>
+              <w:instrText xml:space="preserve"> PAGEREF _Toc500327856 \h </w:instrText>
             </w:r>
             <w:r>
               <w:rPr>
@@ -636,7 +636,7 @@
               <w:lang w:eastAsia="da-DK"/>
             </w:rPr>
           </w:pPr>
-          <w:hyperlink w:anchor="_Toc500242904" w:history="1">
+          <w:hyperlink w:anchor="_Toc500327857" w:history="1">
             <w:r>
               <w:rPr>
                 <w:rStyle w:val="Hyperlink"/>
@@ -663,7 +663,7 @@
                 <w:noProof/>
                 <w:webHidden/>
               </w:rPr>
-              <w:instrText xml:space="preserve"> PAGEREF _Toc500242904 \h </w:instrText>
+              <w:instrText xml:space="preserve"> PAGEREF _Toc500327857 \h </w:instrText>
             </w:r>
             <w:r>
               <w:rPr>
@@ -707,7 +707,7 @@
               <w:lang w:eastAsia="da-DK"/>
             </w:rPr>
           </w:pPr>
-          <w:hyperlink w:anchor="_Toc500242905" w:history="1">
+          <w:hyperlink w:anchor="_Toc500327858" w:history="1">
             <w:r>
               <w:rPr>
                 <w:rStyle w:val="Hyperlink"/>
@@ -734,7 +734,7 @@
                 <w:noProof/>
                 <w:webHidden/>
               </w:rPr>
-              <w:instrText xml:space="preserve"> PAGEREF _Toc500242905 \h </w:instrText>
+              <w:instrText xml:space="preserve"> PAGEREF _Toc500327858 \h </w:instrText>
             </w:r>
             <w:r>
               <w:rPr>
@@ -778,7 +778,7 @@
               <w:lang w:eastAsia="da-DK"/>
             </w:rPr>
           </w:pPr>
-          <w:hyperlink w:anchor="_Toc500242906" w:history="1">
+          <w:hyperlink w:anchor="_Toc500327859" w:history="1">
             <w:r>
               <w:rPr>
                 <w:rStyle w:val="Hyperlink"/>
@@ -805,7 +805,7 @@
                 <w:noProof/>
                 <w:webHidden/>
               </w:rPr>
-              <w:instrText xml:space="preserve"> PAGEREF _Toc500242906 \h </w:instrText>
+              <w:instrText xml:space="preserve"> PAGEREF _Toc500327859 \h </w:instrText>
             </w:r>
             <w:r>
               <w:rPr>
@@ -849,7 +849,7 @@
               <w:lang w:eastAsia="da-DK"/>
             </w:rPr>
           </w:pPr>
-          <w:hyperlink w:anchor="_Toc500242907" w:history="1">
+          <w:hyperlink w:anchor="_Toc500327860" w:history="1">
             <w:r>
               <w:rPr>
                 <w:rStyle w:val="Hyperlink"/>
@@ -876,7 +876,7 @@
                 <w:noProof/>
                 <w:webHidden/>
               </w:rPr>
-              <w:instrText xml:space="preserve"> PAGEREF _Toc500242907 \h </w:instrText>
+              <w:instrText xml:space="preserve"> PAGEREF _Toc500327860 \h </w:instrText>
             </w:r>
             <w:r>
               <w:rPr>
@@ -920,7 +920,7 @@
               <w:lang w:eastAsia="da-DK"/>
             </w:rPr>
           </w:pPr>
-          <w:hyperlink w:anchor="_Toc500242908" w:history="1">
+          <w:hyperlink w:anchor="_Toc500327861" w:history="1">
             <w:r>
               <w:rPr>
                 <w:rStyle w:val="Hyperlink"/>
@@ -947,7 +947,7 @@
                 <w:noProof/>
                 <w:webHidden/>
               </w:rPr>
-              <w:instrText xml:space="preserve"> PAGEREF _Toc500242908 \h </w:instrText>
+              <w:instrText xml:space="preserve"> PAGEREF _Toc500327861 \h </w:instrText>
             </w:r>
             <w:r>
               <w:rPr>
@@ -991,7 +991,7 @@
               <w:lang w:eastAsia="da-DK"/>
             </w:rPr>
           </w:pPr>
-          <w:hyperlink w:anchor="_Toc500242909" w:history="1">
+          <w:hyperlink w:anchor="_Toc500327862" w:history="1">
             <w:r>
               <w:rPr>
                 <w:rStyle w:val="Hyperlink"/>
@@ -1018,7 +1018,7 @@
                 <w:noProof/>
                 <w:webHidden/>
               </w:rPr>
-              <w:instrText xml:space="preserve"> PAGEREF _Toc500242909 \h </w:instrText>
+              <w:instrText xml:space="preserve"> PAGEREF _Toc500327862 \h </w:instrText>
             </w:r>
             <w:r>
               <w:rPr>
@@ -1062,7 +1062,7 @@
               <w:lang w:eastAsia="da-DK"/>
             </w:rPr>
           </w:pPr>
-          <w:hyperlink w:anchor="_Toc500242910" w:history="1">
+          <w:hyperlink w:anchor="_Toc500327863" w:history="1">
             <w:r>
               <w:rPr>
                 <w:rStyle w:val="Hyperlink"/>
@@ -1089,7 +1089,7 @@
                 <w:noProof/>
                 <w:webHidden/>
               </w:rPr>
-              <w:instrText xml:space="preserve"> PAGEREF _Toc500242910 \h </w:instrText>
+              <w:instrText xml:space="preserve"> PAGEREF _Toc500327863 \h </w:instrText>
             </w:r>
             <w:r>
               <w:rPr>
@@ -1133,7 +1133,7 @@
               <w:lang w:eastAsia="da-DK"/>
             </w:rPr>
           </w:pPr>
-          <w:hyperlink w:anchor="_Toc500242911" w:history="1">
+          <w:hyperlink w:anchor="_Toc500327864" w:history="1">
             <w:r>
               <w:rPr>
                 <w:rStyle w:val="Hyperlink"/>
@@ -1160,7 +1160,7 @@
                 <w:noProof/>
                 <w:webHidden/>
               </w:rPr>
-              <w:instrText xml:space="preserve"> PAGEREF _Toc500242911 \h </w:instrText>
+              <w:instrText xml:space="preserve"> PAGEREF _Toc500327864 \h </w:instrText>
             </w:r>
             <w:r>
               <w:rPr>
@@ -1204,7 +1204,7 @@
               <w:lang w:eastAsia="da-DK"/>
             </w:rPr>
           </w:pPr>
-          <w:hyperlink w:anchor="_Toc500242912" w:history="1">
+          <w:hyperlink w:anchor="_Toc500327865" w:history="1">
             <w:r>
               <w:rPr>
                 <w:rStyle w:val="Hyperlink"/>
@@ -1231,7 +1231,7 @@
                 <w:noProof/>
                 <w:webHidden/>
               </w:rPr>
-              <w:instrText xml:space="preserve"> PAGEREF _Toc500242912 \h </w:instrText>
+              <w:instrText xml:space="preserve"> PAGEREF _Toc500327865 \h </w:instrText>
             </w:r>
             <w:r>
               <w:rPr>
@@ -1275,7 +1275,7 @@
               <w:lang w:eastAsia="da-DK"/>
             </w:rPr>
           </w:pPr>
-          <w:hyperlink w:anchor="_Toc500242913" w:history="1">
+          <w:hyperlink w:anchor="_Toc500327866" w:history="1">
             <w:r>
               <w:rPr>
                 <w:rStyle w:val="Hyperlink"/>
@@ -1302,7 +1302,7 @@
                 <w:noProof/>
                 <w:webHidden/>
               </w:rPr>
-              <w:instrText xml:space="preserve"> PAGEREF _Toc500242913 \h </w:instrText>
+              <w:instrText xml:space="preserve"> PAGEREF _Toc500327866 \h </w:instrText>
             </w:r>
             <w:r>
               <w:rPr>
@@ -1346,7 +1346,7 @@
               <w:lang w:eastAsia="da-DK"/>
             </w:rPr>
           </w:pPr>
-          <w:hyperlink w:anchor="_Toc500242914" w:history="1">
+          <w:hyperlink w:anchor="_Toc500327867" w:history="1">
             <w:r>
               <w:rPr>
                 <w:rStyle w:val="Hyperlink"/>
@@ -1373,7 +1373,7 @@
                 <w:noProof/>
                 <w:webHidden/>
               </w:rPr>
-              <w:instrText xml:space="preserve"> PAGEREF _Toc500242914 \h </w:instrText>
+              <w:instrText xml:space="preserve"> PAGEREF _Toc500327867 \h </w:instrText>
             </w:r>
             <w:r>
               <w:rPr>
@@ -1417,7 +1417,7 @@
               <w:lang w:eastAsia="da-DK"/>
             </w:rPr>
           </w:pPr>
-          <w:hyperlink w:anchor="_Toc500242915" w:history="1">
+          <w:hyperlink w:anchor="_Toc500327868" w:history="1">
             <w:r>
               <w:rPr>
                 <w:rStyle w:val="Hyperlink"/>
@@ -1444,7 +1444,7 @@
                 <w:noProof/>
                 <w:webHidden/>
               </w:rPr>
-              <w:instrText xml:space="preserve"> PAGEREF _Toc500242915 \h </w:instrText>
+              <w:instrText xml:space="preserve"> PAGEREF _Toc500327868 \h </w:instrText>
             </w:r>
             <w:r>
               <w:rPr>
@@ -1488,7 +1488,7 @@
               <w:lang w:eastAsia="da-DK"/>
             </w:rPr>
           </w:pPr>
-          <w:hyperlink w:anchor="_Toc500242916" w:history="1">
+          <w:hyperlink w:anchor="_Toc500327869" w:history="1">
             <w:r>
               <w:rPr>
                 <w:rStyle w:val="Hyperlink"/>
@@ -1515,7 +1515,7 @@
                 <w:noProof/>
                 <w:webHidden/>
               </w:rPr>
-              <w:instrText xml:space="preserve"> PAGEREF _Toc500242916 \h </w:instrText>
+              <w:instrText xml:space="preserve"> PAGEREF _Toc500327869 \h </w:instrText>
             </w:r>
             <w:r>
               <w:rPr>
@@ -1559,7 +1559,7 @@
               <w:lang w:eastAsia="da-DK"/>
             </w:rPr>
           </w:pPr>
-          <w:hyperlink w:anchor="_Toc500242917" w:history="1">
+          <w:hyperlink w:anchor="_Toc500327870" w:history="1">
             <w:r>
               <w:rPr>
                 <w:rStyle w:val="Hyperlink"/>
@@ -1587,7 +1587,7 @@
                 <w:noProof/>
                 <w:webHidden/>
               </w:rPr>
-              <w:instrText xml:space="preserve"> PAGEREF _Toc500242917 \h </w:instrText>
+              <w:instrText xml:space="preserve"> PAGEREF _Toc500327870 \h </w:instrText>
             </w:r>
             <w:r>
               <w:rPr>
@@ -1631,7 +1631,7 @@
               <w:lang w:eastAsia="da-DK"/>
             </w:rPr>
           </w:pPr>
-          <w:hyperlink w:anchor="_Toc500242918" w:history="1">
+          <w:hyperlink w:anchor="_Toc500327871" w:history="1">
             <w:r>
               <w:rPr>
                 <w:rStyle w:val="Hyperlink"/>
@@ -1658,7 +1658,7 @@
                 <w:noProof/>
                 <w:webHidden/>
               </w:rPr>
-              <w:instrText xml:space="preserve"> PAGEREF _Toc500242918 \h </w:instrText>
+              <w:instrText xml:space="preserve"> PAGEREF _Toc500327871 \h </w:instrText>
             </w:r>
             <w:r>
               <w:rPr>
@@ -1702,7 +1702,7 @@
               <w:lang w:eastAsia="da-DK"/>
             </w:rPr>
           </w:pPr>
-          <w:hyperlink w:anchor="_Toc500242919" w:history="1">
+          <w:hyperlink w:anchor="_Toc500327872" w:history="1">
             <w:r>
               <w:rPr>
                 <w:rStyle w:val="Hyperlink"/>
@@ -1729,7 +1729,7 @@
                 <w:noProof/>
                 <w:webHidden/>
               </w:rPr>
-              <w:instrText xml:space="preserve"> PAGEREF _Toc500242919 \h </w:instrText>
+              <w:instrText xml:space="preserve"> PAGEREF _Toc500327872 \h </w:instrText>
             </w:r>
             <w:r>
               <w:rPr>
@@ -1773,7 +1773,7 @@
               <w:lang w:eastAsia="da-DK"/>
             </w:rPr>
           </w:pPr>
-          <w:hyperlink w:anchor="_Toc500242920" w:history="1">
+          <w:hyperlink w:anchor="_Toc500327873" w:history="1">
             <w:r>
               <w:rPr>
                 <w:rStyle w:val="Hyperlink"/>
@@ -1800,7 +1800,7 @@
                 <w:noProof/>
                 <w:webHidden/>
               </w:rPr>
-              <w:instrText xml:space="preserve"> PAGEREF _Toc500242920 \h </w:instrText>
+              <w:instrText xml:space="preserve"> PAGEREF _Toc500327873 \h </w:instrText>
             </w:r>
             <w:r>
               <w:rPr>
@@ -1844,7 +1844,7 @@
               <w:lang w:eastAsia="da-DK"/>
             </w:rPr>
           </w:pPr>
-          <w:hyperlink w:anchor="_Toc500242921" w:history="1">
+          <w:hyperlink w:anchor="_Toc500327874" w:history="1">
             <w:r>
               <w:rPr>
                 <w:rStyle w:val="Hyperlink"/>
@@ -1871,7 +1871,7 @@
                 <w:noProof/>
                 <w:webHidden/>
               </w:rPr>
-              <w:instrText xml:space="preserve"> PAGEREF _Toc500242921 \h </w:instrText>
+              <w:instrText xml:space="preserve"> PAGEREF _Toc500327874 \h </w:instrText>
             </w:r>
             <w:r>
               <w:rPr>
@@ -1915,7 +1915,7 @@
               <w:lang w:eastAsia="da-DK"/>
             </w:rPr>
           </w:pPr>
-          <w:hyperlink w:anchor="_Toc500242922" w:history="1">
+          <w:hyperlink w:anchor="_Toc500327875" w:history="1">
             <w:r>
               <w:rPr>
                 <w:rStyle w:val="Hyperlink"/>
@@ -1943,7 +1943,7 @@
                 <w:noProof/>
                 <w:webHidden/>
               </w:rPr>
-              <w:instrText xml:space="preserve"> PAGEREF _Toc500242922 \h </w:instrText>
+              <w:instrText xml:space="preserve"> PAGEREF _Toc500327875 \h </w:instrText>
             </w:r>
             <w:r>
               <w:rPr>
@@ -1987,7 +1987,7 @@
               <w:lang w:eastAsia="da-DK"/>
             </w:rPr>
           </w:pPr>
-          <w:hyperlink w:anchor="_Toc500242923" w:history="1">
+          <w:hyperlink w:anchor="_Toc500327876" w:history="1">
             <w:r>
               <w:rPr>
                 <w:rStyle w:val="Hyperlink"/>
@@ -2015,7 +2015,7 @@
                 <w:noProof/>
                 <w:webHidden/>
               </w:rPr>
-              <w:instrText xml:space="preserve"> PAGEREF _Toc500242923 \h </w:instrText>
+              <w:instrText xml:space="preserve"> PAGEREF _Toc500327876 \h </w:instrText>
             </w:r>
             <w:r>
               <w:rPr>
@@ -2059,7 +2059,7 @@
               <w:lang w:eastAsia="da-DK"/>
             </w:rPr>
           </w:pPr>
-          <w:hyperlink w:anchor="_Toc500242924" w:history="1">
+          <w:hyperlink w:anchor="_Toc500327877" w:history="1">
             <w:r>
               <w:rPr>
                 <w:rStyle w:val="Hyperlink"/>
@@ -2086,7 +2086,7 @@
                 <w:noProof/>
                 <w:webHidden/>
               </w:rPr>
-              <w:instrText xml:space="preserve"> PAGEREF _Toc500242924 \h </w:instrText>
+              <w:instrText xml:space="preserve"> PAGEREF _Toc500327877 \h </w:instrText>
             </w:r>
             <w:r>
               <w:rPr>
@@ -2130,12 +2130,11 @@
               <w:lang w:eastAsia="da-DK"/>
             </w:rPr>
           </w:pPr>
-          <w:hyperlink w:anchor="_Toc500242925" w:history="1">
+          <w:hyperlink w:anchor="_Toc500327878" w:history="1">
             <w:r>
               <w:rPr>
                 <w:rStyle w:val="Hyperlink"/>
                 <w:noProof/>
-                <w:lang w:val="en-US"/>
               </w:rPr>
               <w:t>FURPS</w:t>
             </w:r>
@@ -2158,7 +2157,7 @@
                 <w:noProof/>
                 <w:webHidden/>
               </w:rPr>
-              <w:instrText xml:space="preserve"> PAGEREF _Toc500242925 \h </w:instrText>
+              <w:instrText xml:space="preserve"> PAGEREF _Toc500327878 \h </w:instrText>
             </w:r>
             <w:r>
               <w:rPr>
@@ -2202,7 +2201,7 @@
               <w:lang w:eastAsia="da-DK"/>
             </w:rPr>
           </w:pPr>
-          <w:hyperlink w:anchor="_Toc500242926" w:history="1">
+          <w:hyperlink w:anchor="_Toc500327879" w:history="1">
             <w:r>
               <w:rPr>
                 <w:rStyle w:val="Hyperlink"/>
@@ -2230,7 +2229,7 @@
                 <w:noProof/>
                 <w:webHidden/>
               </w:rPr>
-              <w:instrText xml:space="preserve"> PAGEREF _Toc500242926 \h </w:instrText>
+              <w:instrText xml:space="preserve"> PAGEREF _Toc500327879 \h </w:instrText>
             </w:r>
             <w:r>
               <w:rPr>
@@ -2274,7 +2273,7 @@
               <w:lang w:eastAsia="da-DK"/>
             </w:rPr>
           </w:pPr>
-          <w:hyperlink w:anchor="_Toc500242927" w:history="1">
+          <w:hyperlink w:anchor="_Toc500327880" w:history="1">
             <w:r>
               <w:rPr>
                 <w:rStyle w:val="Hyperlink"/>
@@ -2302,7 +2301,7 @@
                 <w:noProof/>
                 <w:webHidden/>
               </w:rPr>
-              <w:instrText xml:space="preserve"> PAGEREF _Toc500242927 \h </w:instrText>
+              <w:instrText xml:space="preserve"> PAGEREF _Toc500327880 \h </w:instrText>
             </w:r>
             <w:r>
               <w:rPr>
@@ -2346,7 +2345,7 @@
               <w:lang w:eastAsia="da-DK"/>
             </w:rPr>
           </w:pPr>
-          <w:hyperlink w:anchor="_Toc500242928" w:history="1">
+          <w:hyperlink w:anchor="_Toc500327881" w:history="1">
             <w:r>
               <w:rPr>
                 <w:rStyle w:val="Hyperlink"/>
@@ -2374,7 +2373,7 @@
                 <w:noProof/>
                 <w:webHidden/>
               </w:rPr>
-              <w:instrText xml:space="preserve"> PAGEREF _Toc500242928 \h </w:instrText>
+              <w:instrText xml:space="preserve"> PAGEREF _Toc500327881 \h </w:instrText>
             </w:r>
             <w:r>
               <w:rPr>
@@ -2418,7 +2417,7 @@
               <w:lang w:eastAsia="da-DK"/>
             </w:rPr>
           </w:pPr>
-          <w:hyperlink w:anchor="_Toc500242929" w:history="1">
+          <w:hyperlink w:anchor="_Toc500327882" w:history="1">
             <w:r>
               <w:rPr>
                 <w:rStyle w:val="Hyperlink"/>
@@ -2446,7 +2445,7 @@
                 <w:noProof/>
                 <w:webHidden/>
               </w:rPr>
-              <w:instrText xml:space="preserve"> PAGEREF _Toc500242929 \h </w:instrText>
+              <w:instrText xml:space="preserve"> PAGEREF _Toc500327882 \h </w:instrText>
             </w:r>
             <w:r>
               <w:rPr>
@@ -2490,7 +2489,7 @@
               <w:lang w:eastAsia="da-DK"/>
             </w:rPr>
           </w:pPr>
-          <w:hyperlink w:anchor="_Toc500242930" w:history="1">
+          <w:hyperlink w:anchor="_Toc500327883" w:history="1">
             <w:r>
               <w:rPr>
                 <w:rStyle w:val="Hyperlink"/>
@@ -2518,7 +2517,7 @@
                 <w:noProof/>
                 <w:webHidden/>
               </w:rPr>
-              <w:instrText xml:space="preserve"> PAGEREF _Toc500242930 \h </w:instrText>
+              <w:instrText xml:space="preserve"> PAGEREF _Toc500327883 \h </w:instrText>
             </w:r>
             <w:r>
               <w:rPr>
@@ -2562,7 +2561,7 @@
               <w:lang w:eastAsia="da-DK"/>
             </w:rPr>
           </w:pPr>
-          <w:hyperlink w:anchor="_Toc500242931" w:history="1">
+          <w:hyperlink w:anchor="_Toc500327884" w:history="1">
             <w:r>
               <w:rPr>
                 <w:rStyle w:val="Hyperlink"/>
@@ -2589,7 +2588,7 @@
                 <w:noProof/>
                 <w:webHidden/>
               </w:rPr>
-              <w:instrText xml:space="preserve"> PAGEREF _Toc500242931 \h </w:instrText>
+              <w:instrText xml:space="preserve"> PAGEREF _Toc500327884 \h </w:instrText>
             </w:r>
             <w:r>
               <w:rPr>
@@ -2633,7 +2632,7 @@
               <w:lang w:eastAsia="da-DK"/>
             </w:rPr>
           </w:pPr>
-          <w:hyperlink w:anchor="_Toc500242932" w:history="1">
+          <w:hyperlink w:anchor="_Toc500327885" w:history="1">
             <w:r>
               <w:rPr>
                 <w:rStyle w:val="Hyperlink"/>
@@ -2660,7 +2659,7 @@
                 <w:noProof/>
                 <w:webHidden/>
               </w:rPr>
-              <w:instrText xml:space="preserve"> PAGEREF _Toc500242932 \h </w:instrText>
+              <w:instrText xml:space="preserve"> PAGEREF _Toc500327885 \h </w:instrText>
             </w:r>
             <w:r>
               <w:rPr>
@@ -2704,7 +2703,7 @@
               <w:lang w:eastAsia="da-DK"/>
             </w:rPr>
           </w:pPr>
-          <w:hyperlink w:anchor="_Toc500242933" w:history="1">
+          <w:hyperlink w:anchor="_Toc500327886" w:history="1">
             <w:r>
               <w:rPr>
                 <w:rStyle w:val="Hyperlink"/>
@@ -2731,7 +2730,7 @@
                 <w:noProof/>
                 <w:webHidden/>
               </w:rPr>
-              <w:instrText xml:space="preserve"> PAGEREF _Toc500242933 \h </w:instrText>
+              <w:instrText xml:space="preserve"> PAGEREF _Toc500327886 \h </w:instrText>
             </w:r>
             <w:r>
               <w:rPr>
@@ -2775,13 +2774,13 @@
               <w:lang w:eastAsia="da-DK"/>
             </w:rPr>
           </w:pPr>
-          <w:hyperlink w:anchor="_Toc500242934" w:history="1">
+          <w:hyperlink w:anchor="_Toc500327887" w:history="1">
             <w:r>
               <w:rPr>
                 <w:rStyle w:val="Hyperlink"/>
                 <w:noProof/>
               </w:rPr>
-              <w:t>Use cases til konstruktion** (temp)</w:t>
+              <w:t>Switches – brugervenlighed</w:t>
             </w:r>
             <w:r>
               <w:rPr>
@@ -2802,7 +2801,7 @@
                 <w:noProof/>
                 <w:webHidden/>
               </w:rPr>
-              <w:instrText xml:space="preserve"> PAGEREF _Toc500242934 \h </w:instrText>
+              <w:instrText xml:space="preserve"> PAGEREF _Toc500327887 \h </w:instrText>
             </w:r>
             <w:r>
               <w:rPr>
@@ -2846,13 +2845,13 @@
               <w:lang w:eastAsia="da-DK"/>
             </w:rPr>
           </w:pPr>
-          <w:hyperlink w:anchor="_Toc500242935" w:history="1">
+          <w:hyperlink w:anchor="_Toc500327888" w:history="1">
             <w:r>
               <w:rPr>
                 <w:rStyle w:val="Hyperlink"/>
                 <w:noProof/>
               </w:rPr>
-              <w:t>Hurtig forklaring om login-feature (FURPS pålidelighed)</w:t>
+              <w:t>Use cases til konstruktion: eksempler</w:t>
             </w:r>
             <w:r>
               <w:rPr>
@@ -2873,7 +2872,7 @@
                 <w:noProof/>
                 <w:webHidden/>
               </w:rPr>
-              <w:instrText xml:space="preserve"> PAGEREF _Toc500242935 \h </w:instrText>
+              <w:instrText xml:space="preserve"> PAGEREF _Toc500327888 \h </w:instrText>
             </w:r>
             <w:r>
               <w:rPr>
@@ -2893,7 +2892,291 @@
                 <w:noProof/>
                 <w:webHidden/>
               </w:rPr>
-              <w:t>28</w:t>
+              <w:t>29</w:t>
+            </w:r>
+            <w:r>
+              <w:rPr>
+                <w:noProof/>
+                <w:webHidden/>
+              </w:rPr>
+              <w:fldChar w:fldCharType="end"/>
+            </w:r>
+          </w:hyperlink>
+        </w:p>
+        <w:p>
+          <w:pPr>
+            <w:pStyle w:val="Indholdsfortegnelse3"/>
+            <w:tabs>
+              <w:tab w:val="right" w:leader="dot" w:pos="9628"/>
+            </w:tabs>
+            <w:rPr>
+              <w:noProof/>
+              <w:sz w:val="22"/>
+              <w:szCs w:val="22"/>
+              <w:lang w:eastAsia="da-DK"/>
+            </w:rPr>
+          </w:pPr>
+          <w:hyperlink w:anchor="_Toc500327889" w:history="1">
+            <w:r>
+              <w:rPr>
+                <w:rStyle w:val="Hyperlink"/>
+                <w:noProof/>
+              </w:rPr>
+              <w:t>UC001 – Opret medlem</w:t>
+            </w:r>
+            <w:r>
+              <w:rPr>
+                <w:noProof/>
+                <w:webHidden/>
+              </w:rPr>
+              <w:tab/>
+            </w:r>
+            <w:r>
+              <w:rPr>
+                <w:noProof/>
+                <w:webHidden/>
+              </w:rPr>
+              <w:fldChar w:fldCharType="begin"/>
+            </w:r>
+            <w:r>
+              <w:rPr>
+                <w:noProof/>
+                <w:webHidden/>
+              </w:rPr>
+              <w:instrText xml:space="preserve"> PAGEREF _Toc500327889 \h </w:instrText>
+            </w:r>
+            <w:r>
+              <w:rPr>
+                <w:noProof/>
+                <w:webHidden/>
+              </w:rPr>
+            </w:r>
+            <w:r>
+              <w:rPr>
+                <w:noProof/>
+                <w:webHidden/>
+              </w:rPr>
+              <w:fldChar w:fldCharType="separate"/>
+            </w:r>
+            <w:r>
+              <w:rPr>
+                <w:noProof/>
+                <w:webHidden/>
+              </w:rPr>
+              <w:t>29</w:t>
+            </w:r>
+            <w:r>
+              <w:rPr>
+                <w:noProof/>
+                <w:webHidden/>
+              </w:rPr>
+              <w:fldChar w:fldCharType="end"/>
+            </w:r>
+          </w:hyperlink>
+        </w:p>
+        <w:p>
+          <w:pPr>
+            <w:pStyle w:val="Indholdsfortegnelse3"/>
+            <w:tabs>
+              <w:tab w:val="right" w:leader="dot" w:pos="9628"/>
+            </w:tabs>
+            <w:rPr>
+              <w:noProof/>
+              <w:sz w:val="22"/>
+              <w:szCs w:val="22"/>
+              <w:lang w:eastAsia="da-DK"/>
+            </w:rPr>
+          </w:pPr>
+          <w:hyperlink w:anchor="_Toc500327890" w:history="1">
+            <w:r>
+              <w:rPr>
+                <w:rStyle w:val="Hyperlink"/>
+                <w:noProof/>
+              </w:rPr>
+              <w:t>UC003 – Print restancer</w:t>
+            </w:r>
+            <w:r>
+              <w:rPr>
+                <w:noProof/>
+                <w:webHidden/>
+              </w:rPr>
+              <w:tab/>
+            </w:r>
+            <w:r>
+              <w:rPr>
+                <w:noProof/>
+                <w:webHidden/>
+              </w:rPr>
+              <w:fldChar w:fldCharType="begin"/>
+            </w:r>
+            <w:r>
+              <w:rPr>
+                <w:noProof/>
+                <w:webHidden/>
+              </w:rPr>
+              <w:instrText xml:space="preserve"> PAGEREF _Toc500327890 \h </w:instrText>
+            </w:r>
+            <w:r>
+              <w:rPr>
+                <w:noProof/>
+                <w:webHidden/>
+              </w:rPr>
+            </w:r>
+            <w:r>
+              <w:rPr>
+                <w:noProof/>
+                <w:webHidden/>
+              </w:rPr>
+              <w:fldChar w:fldCharType="separate"/>
+            </w:r>
+            <w:r>
+              <w:rPr>
+                <w:noProof/>
+                <w:webHidden/>
+              </w:rPr>
+              <w:t>29</w:t>
+            </w:r>
+            <w:r>
+              <w:rPr>
+                <w:noProof/>
+                <w:webHidden/>
+              </w:rPr>
+              <w:fldChar w:fldCharType="end"/>
+            </w:r>
+          </w:hyperlink>
+        </w:p>
+        <w:p>
+          <w:pPr>
+            <w:pStyle w:val="Indholdsfortegnelse3"/>
+            <w:tabs>
+              <w:tab w:val="right" w:leader="dot" w:pos="9628"/>
+            </w:tabs>
+            <w:rPr>
+              <w:noProof/>
+              <w:sz w:val="22"/>
+              <w:szCs w:val="22"/>
+              <w:lang w:eastAsia="da-DK"/>
+            </w:rPr>
+          </w:pPr>
+          <w:hyperlink w:anchor="_Toc500327891" w:history="1">
+            <w:r>
+              <w:rPr>
+                <w:rStyle w:val="Hyperlink"/>
+                <w:noProof/>
+              </w:rPr>
+              <w:t>UC008 – Opret ny bedste tid</w:t>
+            </w:r>
+            <w:r>
+              <w:rPr>
+                <w:noProof/>
+                <w:webHidden/>
+              </w:rPr>
+              <w:tab/>
+            </w:r>
+            <w:r>
+              <w:rPr>
+                <w:noProof/>
+                <w:webHidden/>
+              </w:rPr>
+              <w:fldChar w:fldCharType="begin"/>
+            </w:r>
+            <w:r>
+              <w:rPr>
+                <w:noProof/>
+                <w:webHidden/>
+              </w:rPr>
+              <w:instrText xml:space="preserve"> PAGEREF _Toc500327891 \h </w:instrText>
+            </w:r>
+            <w:r>
+              <w:rPr>
+                <w:noProof/>
+                <w:webHidden/>
+              </w:rPr>
+            </w:r>
+            <w:r>
+              <w:rPr>
+                <w:noProof/>
+                <w:webHidden/>
+              </w:rPr>
+              <w:fldChar w:fldCharType="separate"/>
+            </w:r>
+            <w:r>
+              <w:rPr>
+                <w:noProof/>
+                <w:webHidden/>
+              </w:rPr>
+              <w:t>30</w:t>
+            </w:r>
+            <w:r>
+              <w:rPr>
+                <w:noProof/>
+                <w:webHidden/>
+              </w:rPr>
+              <w:fldChar w:fldCharType="end"/>
+            </w:r>
+          </w:hyperlink>
+        </w:p>
+        <w:p>
+          <w:pPr>
+            <w:pStyle w:val="Indholdsfortegnelse3"/>
+            <w:tabs>
+              <w:tab w:val="right" w:leader="dot" w:pos="9628"/>
+            </w:tabs>
+            <w:rPr>
+              <w:noProof/>
+              <w:sz w:val="22"/>
+              <w:szCs w:val="22"/>
+              <w:lang w:eastAsia="da-DK"/>
+            </w:rPr>
+          </w:pPr>
+          <w:hyperlink w:anchor="_Toc500327892" w:history="1">
+            <w:r>
+              <w:rPr>
+                <w:rStyle w:val="Hyperlink"/>
+                <w:noProof/>
+              </w:rPr>
+              <w:t>Opsummering:</w:t>
+            </w:r>
+            <w:r>
+              <w:rPr>
+                <w:noProof/>
+                <w:webHidden/>
+              </w:rPr>
+              <w:tab/>
+            </w:r>
+            <w:r>
+              <w:rPr>
+                <w:noProof/>
+                <w:webHidden/>
+              </w:rPr>
+              <w:fldChar w:fldCharType="begin"/>
+            </w:r>
+            <w:r>
+              <w:rPr>
+                <w:noProof/>
+                <w:webHidden/>
+              </w:rPr>
+              <w:instrText xml:space="preserve"> PAGEREF _Toc500327892 \h </w:instrText>
+            </w:r>
+            <w:r>
+              <w:rPr>
+                <w:noProof/>
+                <w:webHidden/>
+              </w:rPr>
+            </w:r>
+            <w:r>
+              <w:rPr>
+                <w:noProof/>
+                <w:webHidden/>
+              </w:rPr>
+              <w:fldChar w:fldCharType="separate"/>
+            </w:r>
+            <w:r>
+              <w:rPr>
+                <w:noProof/>
+                <w:webHidden/>
+              </w:rPr>
+              <w:t>30</w:t>
             </w:r>
             <w:r>
               <w:rPr>
@@ -2917,13 +3200,13 @@
               <w:lang w:eastAsia="da-DK"/>
             </w:rPr>
           </w:pPr>
-          <w:hyperlink w:anchor="_Toc500242936" w:history="1">
+          <w:hyperlink w:anchor="_Toc500327893" w:history="1">
             <w:r>
               <w:rPr>
                 <w:rStyle w:val="Hyperlink"/>
                 <w:noProof/>
               </w:rPr>
-              <w:t>Switches – brugervenlighed</w:t>
+              <w:t>Hurtig forklaring om login-feature (FURPS pålidelighed)</w:t>
             </w:r>
             <w:r>
               <w:rPr>
@@ -2944,7 +3227,7 @@
                 <w:noProof/>
                 <w:webHidden/>
               </w:rPr>
-              <w:instrText xml:space="preserve"> PAGEREF _Toc500242936 \h </w:instrText>
+              <w:instrText xml:space="preserve"> PAGEREF _Toc500327893 \h </w:instrText>
             </w:r>
             <w:r>
               <w:rPr>
@@ -2964,7 +3247,7 @@
                 <w:noProof/>
                 <w:webHidden/>
               </w:rPr>
-              <w:t>28</w:t>
+              <w:t>30</w:t>
             </w:r>
             <w:r>
               <w:rPr>
@@ -2988,7 +3271,7 @@
               <w:lang w:eastAsia="da-DK"/>
             </w:rPr>
           </w:pPr>
-          <w:hyperlink w:anchor="_Toc500242937" w:history="1">
+          <w:hyperlink w:anchor="_Toc500327894" w:history="1">
             <w:r>
               <w:rPr>
                 <w:rStyle w:val="Hyperlink"/>
@@ -3015,7 +3298,7 @@
                 <w:noProof/>
                 <w:webHidden/>
               </w:rPr>
-              <w:instrText xml:space="preserve"> PAGEREF _Toc500242937 \h </w:instrText>
+              <w:instrText xml:space="preserve"> PAGEREF _Toc500327894 \h </w:instrText>
             </w:r>
             <w:r>
               <w:rPr>
@@ -3035,7 +3318,7 @@
                 <w:noProof/>
                 <w:webHidden/>
               </w:rPr>
-              <w:t>29</w:t>
+              <w:t>31</w:t>
             </w:r>
             <w:r>
               <w:rPr>
@@ -3059,7 +3342,7 @@
               <w:lang w:eastAsia="da-DK"/>
             </w:rPr>
           </w:pPr>
-          <w:hyperlink w:anchor="_Toc500242938" w:history="1">
+          <w:hyperlink w:anchor="_Toc500327895" w:history="1">
             <w:r>
               <w:rPr>
                 <w:rStyle w:val="Hyperlink"/>
@@ -3086,7 +3369,7 @@
                 <w:noProof/>
                 <w:webHidden/>
               </w:rPr>
-              <w:instrText xml:space="preserve"> PAGEREF _Toc500242938 \h </w:instrText>
+              <w:instrText xml:space="preserve"> PAGEREF _Toc500327895 \h </w:instrText>
             </w:r>
             <w:r>
               <w:rPr>
@@ -3106,7 +3389,362 @@
                 <w:noProof/>
                 <w:webHidden/>
               </w:rPr>
-              <w:t>29</w:t>
+              <w:t>31</w:t>
+            </w:r>
+            <w:r>
+              <w:rPr>
+                <w:noProof/>
+                <w:webHidden/>
+              </w:rPr>
+              <w:fldChar w:fldCharType="end"/>
+            </w:r>
+          </w:hyperlink>
+        </w:p>
+        <w:p>
+          <w:pPr>
+            <w:pStyle w:val="Indholdsfortegnelse3"/>
+            <w:tabs>
+              <w:tab w:val="right" w:leader="dot" w:pos="9628"/>
+            </w:tabs>
+            <w:rPr>
+              <w:noProof/>
+              <w:sz w:val="22"/>
+              <w:szCs w:val="22"/>
+              <w:lang w:eastAsia="da-DK"/>
+            </w:rPr>
+          </w:pPr>
+          <w:hyperlink w:anchor="_Toc500327896" w:history="1">
+            <w:r>
+              <w:rPr>
+                <w:rStyle w:val="Hyperlink"/>
+                <w:noProof/>
+              </w:rPr>
+              <w:t>opretMedlem()</w:t>
+            </w:r>
+            <w:r>
+              <w:rPr>
+                <w:noProof/>
+                <w:webHidden/>
+              </w:rPr>
+              <w:tab/>
+            </w:r>
+            <w:r>
+              <w:rPr>
+                <w:noProof/>
+                <w:webHidden/>
+              </w:rPr>
+              <w:fldChar w:fldCharType="begin"/>
+            </w:r>
+            <w:r>
+              <w:rPr>
+                <w:noProof/>
+                <w:webHidden/>
+              </w:rPr>
+              <w:instrText xml:space="preserve"> PAGEREF _Toc500327896 \h </w:instrText>
+            </w:r>
+            <w:r>
+              <w:rPr>
+                <w:noProof/>
+                <w:webHidden/>
+              </w:rPr>
+            </w:r>
+            <w:r>
+              <w:rPr>
+                <w:noProof/>
+                <w:webHidden/>
+              </w:rPr>
+              <w:fldChar w:fldCharType="separate"/>
+            </w:r>
+            <w:r>
+              <w:rPr>
+                <w:noProof/>
+                <w:webHidden/>
+              </w:rPr>
+              <w:t>31</w:t>
+            </w:r>
+            <w:r>
+              <w:rPr>
+                <w:noProof/>
+                <w:webHidden/>
+              </w:rPr>
+              <w:fldChar w:fldCharType="end"/>
+            </w:r>
+          </w:hyperlink>
+        </w:p>
+        <w:p>
+          <w:pPr>
+            <w:pStyle w:val="Indholdsfortegnelse3"/>
+            <w:tabs>
+              <w:tab w:val="right" w:leader="dot" w:pos="9628"/>
+            </w:tabs>
+            <w:rPr>
+              <w:noProof/>
+              <w:sz w:val="22"/>
+              <w:szCs w:val="22"/>
+              <w:lang w:eastAsia="da-DK"/>
+            </w:rPr>
+          </w:pPr>
+          <w:hyperlink w:anchor="_Toc500327897" w:history="1">
+            <w:r>
+              <w:rPr>
+                <w:rStyle w:val="Hyperlink"/>
+                <w:noProof/>
+              </w:rPr>
+              <w:t>subMenu()</w:t>
+            </w:r>
+            <w:r>
+              <w:rPr>
+                <w:noProof/>
+                <w:webHidden/>
+              </w:rPr>
+              <w:tab/>
+            </w:r>
+            <w:r>
+              <w:rPr>
+                <w:noProof/>
+                <w:webHidden/>
+              </w:rPr>
+              <w:fldChar w:fldCharType="begin"/>
+            </w:r>
+            <w:r>
+              <w:rPr>
+                <w:noProof/>
+                <w:webHidden/>
+              </w:rPr>
+              <w:instrText xml:space="preserve"> PAGEREF _Toc500327897 \h </w:instrText>
+            </w:r>
+            <w:r>
+              <w:rPr>
+                <w:noProof/>
+                <w:webHidden/>
+              </w:rPr>
+            </w:r>
+            <w:r>
+              <w:rPr>
+                <w:noProof/>
+                <w:webHidden/>
+              </w:rPr>
+              <w:fldChar w:fldCharType="separate"/>
+            </w:r>
+            <w:r>
+              <w:rPr>
+                <w:noProof/>
+                <w:webHidden/>
+              </w:rPr>
+              <w:t>32</w:t>
+            </w:r>
+            <w:r>
+              <w:rPr>
+                <w:noProof/>
+                <w:webHidden/>
+              </w:rPr>
+              <w:fldChar w:fldCharType="end"/>
+            </w:r>
+          </w:hyperlink>
+        </w:p>
+        <w:p>
+          <w:pPr>
+            <w:pStyle w:val="Indholdsfortegnelse3"/>
+            <w:tabs>
+              <w:tab w:val="right" w:leader="dot" w:pos="9628"/>
+            </w:tabs>
+            <w:rPr>
+              <w:noProof/>
+              <w:sz w:val="22"/>
+              <w:szCs w:val="22"/>
+              <w:lang w:eastAsia="da-DK"/>
+            </w:rPr>
+          </w:pPr>
+          <w:hyperlink w:anchor="_Toc500327898" w:history="1">
+            <w:r>
+              <w:rPr>
+                <w:rStyle w:val="Hyperlink"/>
+                <w:noProof/>
+              </w:rPr>
+              <w:t>testConsoleInput()</w:t>
+            </w:r>
+            <w:r>
+              <w:rPr>
+                <w:noProof/>
+                <w:webHidden/>
+              </w:rPr>
+              <w:tab/>
+            </w:r>
+            <w:r>
+              <w:rPr>
+                <w:noProof/>
+                <w:webHidden/>
+              </w:rPr>
+              <w:fldChar w:fldCharType="begin"/>
+            </w:r>
+            <w:r>
+              <w:rPr>
+                <w:noProof/>
+                <w:webHidden/>
+              </w:rPr>
+              <w:instrText xml:space="preserve"> PAGEREF _Toc500327898 \h </w:instrText>
+            </w:r>
+            <w:r>
+              <w:rPr>
+                <w:noProof/>
+                <w:webHidden/>
+              </w:rPr>
+            </w:r>
+            <w:r>
+              <w:rPr>
+                <w:noProof/>
+                <w:webHidden/>
+              </w:rPr>
+              <w:fldChar w:fldCharType="separate"/>
+            </w:r>
+            <w:r>
+              <w:rPr>
+                <w:noProof/>
+                <w:webHidden/>
+              </w:rPr>
+              <w:t>32</w:t>
+            </w:r>
+            <w:r>
+              <w:rPr>
+                <w:noProof/>
+                <w:webHidden/>
+              </w:rPr>
+              <w:fldChar w:fldCharType="end"/>
+            </w:r>
+          </w:hyperlink>
+        </w:p>
+        <w:p>
+          <w:pPr>
+            <w:pStyle w:val="Indholdsfortegnelse3"/>
+            <w:tabs>
+              <w:tab w:val="right" w:leader="dot" w:pos="9628"/>
+            </w:tabs>
+            <w:rPr>
+              <w:noProof/>
+              <w:sz w:val="22"/>
+              <w:szCs w:val="22"/>
+              <w:lang w:eastAsia="da-DK"/>
+            </w:rPr>
+          </w:pPr>
+          <w:hyperlink w:anchor="_Toc500327899" w:history="1">
+            <w:r>
+              <w:rPr>
+                <w:rStyle w:val="Hyperlink"/>
+                <w:noProof/>
+              </w:rPr>
+              <w:t>junior()</w:t>
+            </w:r>
+            <w:r>
+              <w:rPr>
+                <w:noProof/>
+                <w:webHidden/>
+              </w:rPr>
+              <w:tab/>
+            </w:r>
+            <w:r>
+              <w:rPr>
+                <w:noProof/>
+                <w:webHidden/>
+              </w:rPr>
+              <w:fldChar w:fldCharType="begin"/>
+            </w:r>
+            <w:r>
+              <w:rPr>
+                <w:noProof/>
+                <w:webHidden/>
+              </w:rPr>
+              <w:instrText xml:space="preserve"> PAGEREF _Toc500327899 \h </w:instrText>
+            </w:r>
+            <w:r>
+              <w:rPr>
+                <w:noProof/>
+                <w:webHidden/>
+              </w:rPr>
+            </w:r>
+            <w:r>
+              <w:rPr>
+                <w:noProof/>
+                <w:webHidden/>
+              </w:rPr>
+              <w:fldChar w:fldCharType="separate"/>
+            </w:r>
+            <w:r>
+              <w:rPr>
+                <w:noProof/>
+                <w:webHidden/>
+              </w:rPr>
+              <w:t>33</w:t>
+            </w:r>
+            <w:r>
+              <w:rPr>
+                <w:noProof/>
+                <w:webHidden/>
+              </w:rPr>
+              <w:fldChar w:fldCharType="end"/>
+            </w:r>
+          </w:hyperlink>
+        </w:p>
+        <w:p>
+          <w:pPr>
+            <w:pStyle w:val="Indholdsfortegnelse3"/>
+            <w:tabs>
+              <w:tab w:val="right" w:leader="dot" w:pos="9628"/>
+            </w:tabs>
+            <w:rPr>
+              <w:noProof/>
+              <w:sz w:val="22"/>
+              <w:szCs w:val="22"/>
+              <w:lang w:eastAsia="da-DK"/>
+            </w:rPr>
+          </w:pPr>
+          <w:hyperlink w:anchor="_Toc500327900" w:history="1">
+            <w:r>
+              <w:rPr>
+                <w:rStyle w:val="Hyperlink"/>
+                <w:noProof/>
+              </w:rPr>
+              <w:t>redigerKontingent()</w:t>
+            </w:r>
+            <w:r>
+              <w:rPr>
+                <w:noProof/>
+                <w:webHidden/>
+              </w:rPr>
+              <w:tab/>
+            </w:r>
+            <w:r>
+              <w:rPr>
+                <w:noProof/>
+                <w:webHidden/>
+              </w:rPr>
+              <w:fldChar w:fldCharType="begin"/>
+            </w:r>
+            <w:r>
+              <w:rPr>
+                <w:noProof/>
+                <w:webHidden/>
+              </w:rPr>
+              <w:instrText xml:space="preserve"> PAGEREF _Toc500327900 \h </w:instrText>
+            </w:r>
+            <w:r>
+              <w:rPr>
+                <w:noProof/>
+                <w:webHidden/>
+              </w:rPr>
+            </w:r>
+            <w:r>
+              <w:rPr>
+                <w:noProof/>
+                <w:webHidden/>
+              </w:rPr>
+              <w:fldChar w:fldCharType="separate"/>
+            </w:r>
+            <w:r>
+              <w:rPr>
+                <w:noProof/>
+                <w:webHidden/>
+              </w:rPr>
+              <w:t>33</w:t>
             </w:r>
             <w:r>
               <w:rPr>
@@ -3130,7 +3768,7 @@
               <w:lang w:eastAsia="da-DK"/>
             </w:rPr>
           </w:pPr>
-          <w:hyperlink w:anchor="_Toc500242939" w:history="1">
+          <w:hyperlink w:anchor="_Toc500327901" w:history="1">
             <w:r>
               <w:rPr>
                 <w:rStyle w:val="Hyperlink"/>
@@ -3157,7 +3795,7 @@
                 <w:noProof/>
                 <w:webHidden/>
               </w:rPr>
-              <w:instrText xml:space="preserve"> PAGEREF _Toc500242939 \h </w:instrText>
+              <w:instrText xml:space="preserve"> PAGEREF _Toc500327901 \h </w:instrText>
             </w:r>
             <w:r>
               <w:rPr>
@@ -3177,7 +3815,7 @@
                 <w:noProof/>
                 <w:webHidden/>
               </w:rPr>
-              <w:t>29</w:t>
+              <w:t>33</w:t>
             </w:r>
             <w:r>
               <w:rPr>
@@ -3201,7 +3839,7 @@
               <w:lang w:eastAsia="da-DK"/>
             </w:rPr>
           </w:pPr>
-          <w:hyperlink w:anchor="_Toc500242940" w:history="1">
+          <w:hyperlink w:anchor="_Toc500327902" w:history="1">
             <w:r>
               <w:rPr>
                 <w:rStyle w:val="Hyperlink"/>
@@ -3228,7 +3866,7 @@
                 <w:noProof/>
                 <w:webHidden/>
               </w:rPr>
-              <w:instrText xml:space="preserve"> PAGEREF _Toc500242940 \h </w:instrText>
+              <w:instrText xml:space="preserve"> PAGEREF _Toc500327902 \h </w:instrText>
             </w:r>
             <w:r>
               <w:rPr>
@@ -3248,7 +3886,7 @@
                 <w:noProof/>
                 <w:webHidden/>
               </w:rPr>
-              <w:t>29</w:t>
+              <w:t>33</w:t>
             </w:r>
             <w:r>
               <w:rPr>
@@ -3272,7 +3910,7 @@
               <w:lang w:eastAsia="da-DK"/>
             </w:rPr>
           </w:pPr>
-          <w:hyperlink w:anchor="_Toc500242941" w:history="1">
+          <w:hyperlink w:anchor="_Toc500327903" w:history="1">
             <w:r>
               <w:rPr>
                 <w:rStyle w:val="Hyperlink"/>
@@ -3299,7 +3937,7 @@
                 <w:noProof/>
                 <w:webHidden/>
               </w:rPr>
-              <w:instrText xml:space="preserve"> PAGEREF _Toc500242941 \h </w:instrText>
+              <w:instrText xml:space="preserve"> PAGEREF _Toc500327903 \h </w:instrText>
             </w:r>
             <w:r>
               <w:rPr>
@@ -3319,7 +3957,7 @@
                 <w:noProof/>
                 <w:webHidden/>
               </w:rPr>
-              <w:t>29</w:t>
+              <w:t>34</w:t>
             </w:r>
             <w:r>
               <w:rPr>
@@ -3343,7 +3981,7 @@
               <w:lang w:eastAsia="da-DK"/>
             </w:rPr>
           </w:pPr>
-          <w:hyperlink w:anchor="_Toc500242942" w:history="1">
+          <w:hyperlink w:anchor="_Toc500327904" w:history="1">
             <w:r>
               <w:rPr>
                 <w:rStyle w:val="Hyperlink"/>
@@ -3370,7 +4008,7 @@
                 <w:noProof/>
                 <w:webHidden/>
               </w:rPr>
-              <w:instrText xml:space="preserve"> PAGEREF _Toc500242942 \h </w:instrText>
+              <w:instrText xml:space="preserve"> PAGEREF _Toc500327904 \h </w:instrText>
             </w:r>
             <w:r>
               <w:rPr>
@@ -3390,7 +4028,7 @@
                 <w:noProof/>
                 <w:webHidden/>
               </w:rPr>
-              <w:t>29</w:t>
+              <w:t>34</w:t>
             </w:r>
             <w:r>
               <w:rPr>
@@ -3414,13 +4052,14 @@
               <w:lang w:eastAsia="da-DK"/>
             </w:rPr>
           </w:pPr>
-          <w:hyperlink w:anchor="_Toc500242943" w:history="1">
+          <w:hyperlink w:anchor="_Toc500327905" w:history="1">
             <w:r>
               <w:rPr>
                 <w:rStyle w:val="Hyperlink"/>
                 <w:noProof/>
-              </w:rPr>
-              <w:t>Bilag</w:t>
+                <w:lang w:val="en-US"/>
+              </w:rPr>
+              <w:t>Glossary</w:t>
             </w:r>
             <w:r>
               <w:rPr>
@@ -3441,7 +4080,7 @@
                 <w:noProof/>
                 <w:webHidden/>
               </w:rPr>
-              <w:instrText xml:space="preserve"> PAGEREF _Toc500242943 \h </w:instrText>
+              <w:instrText xml:space="preserve"> PAGEREF _Toc500327905 \h </w:instrText>
             </w:r>
             <w:r>
               <w:rPr>
@@ -3461,7 +4100,7 @@
                 <w:noProof/>
                 <w:webHidden/>
               </w:rPr>
-              <w:t>30</w:t>
+              <w:t>35</w:t>
             </w:r>
             <w:r>
               <w:rPr>
@@ -3485,14 +4124,14 @@
               <w:lang w:eastAsia="da-DK"/>
             </w:rPr>
           </w:pPr>
-          <w:hyperlink w:anchor="_Toc500242944" w:history="1">
+          <w:hyperlink w:anchor="_Toc500327906" w:history="1">
             <w:r>
               <w:rPr>
                 <w:rStyle w:val="Hyperlink"/>
                 <w:noProof/>
                 <w:lang w:val="en-US"/>
               </w:rPr>
-              <w:t>Glossary</w:t>
+              <w:t>Litteraturliste</w:t>
             </w:r>
             <w:r>
               <w:rPr>
@@ -3513,7 +4152,7 @@
                 <w:noProof/>
                 <w:webHidden/>
               </w:rPr>
-              <w:instrText xml:space="preserve"> PAGEREF _Toc500242944 \h </w:instrText>
+              <w:instrText xml:space="preserve"> PAGEREF _Toc500327906 \h </w:instrText>
             </w:r>
             <w:r>
               <w:rPr>
@@ -3533,151 +4172,7 @@
                 <w:noProof/>
                 <w:webHidden/>
               </w:rPr>
-              <w:t>31</w:t>
-            </w:r>
-            <w:r>
-              <w:rPr>
-                <w:noProof/>
-                <w:webHidden/>
-              </w:rPr>
-              <w:fldChar w:fldCharType="end"/>
-            </w:r>
-          </w:hyperlink>
-        </w:p>
-        <w:p>
-          <w:pPr>
-            <w:pStyle w:val="Indholdsfortegnelse3"/>
-            <w:tabs>
-              <w:tab w:val="right" w:leader="dot" w:pos="9628"/>
-            </w:tabs>
-            <w:rPr>
-              <w:noProof/>
-              <w:sz w:val="22"/>
-              <w:szCs w:val="22"/>
-              <w:lang w:eastAsia="da-DK"/>
-            </w:rPr>
-          </w:pPr>
-          <w:hyperlink w:anchor="_Toc500242945" w:history="1">
-            <w:r>
-              <w:rPr>
-                <w:rStyle w:val="Hyperlink"/>
-                <w:noProof/>
-                <w:lang w:val="en-US"/>
-              </w:rPr>
-              <w:t>Domain</w:t>
-            </w:r>
-            <w:r>
-              <w:rPr>
-                <w:noProof/>
-                <w:webHidden/>
-              </w:rPr>
-              <w:tab/>
-            </w:r>
-            <w:r>
-              <w:rPr>
-                <w:noProof/>
-                <w:webHidden/>
-              </w:rPr>
-              <w:fldChar w:fldCharType="begin"/>
-            </w:r>
-            <w:r>
-              <w:rPr>
-                <w:noProof/>
-                <w:webHidden/>
-              </w:rPr>
-              <w:instrText xml:space="preserve"> PAGEREF _Toc500242945 \h </w:instrText>
-            </w:r>
-            <w:r>
-              <w:rPr>
-                <w:noProof/>
-                <w:webHidden/>
-              </w:rPr>
-            </w:r>
-            <w:r>
-              <w:rPr>
-                <w:noProof/>
-                <w:webHidden/>
-              </w:rPr>
-              <w:fldChar w:fldCharType="separate"/>
-            </w:r>
-            <w:r>
-              <w:rPr>
-                <w:noProof/>
-                <w:webHidden/>
-              </w:rPr>
-              <w:t>31</w:t>
-            </w:r>
-            <w:r>
-              <w:rPr>
-                <w:noProof/>
-                <w:webHidden/>
-              </w:rPr>
-              <w:fldChar w:fldCharType="end"/>
-            </w:r>
-          </w:hyperlink>
-        </w:p>
-        <w:p>
-          <w:pPr>
-            <w:pStyle w:val="Indholdsfortegnelse1"/>
-            <w:tabs>
-              <w:tab w:val="right" w:leader="dot" w:pos="9628"/>
-            </w:tabs>
-            <w:rPr>
-              <w:noProof/>
-              <w:sz w:val="22"/>
-              <w:szCs w:val="22"/>
-              <w:lang w:eastAsia="da-DK"/>
-            </w:rPr>
-          </w:pPr>
-          <w:hyperlink w:anchor="_Toc500242946" w:history="1">
-            <w:r>
-              <w:rPr>
-                <w:rStyle w:val="Hyperlink"/>
-                <w:noProof/>
-                <w:lang w:val="en-US"/>
-              </w:rPr>
-              <w:t>Litteraturliste</w:t>
-            </w:r>
-            <w:r>
-              <w:rPr>
-                <w:noProof/>
-                <w:webHidden/>
-              </w:rPr>
-              <w:tab/>
-            </w:r>
-            <w:r>
-              <w:rPr>
-                <w:noProof/>
-                <w:webHidden/>
-              </w:rPr>
-              <w:fldChar w:fldCharType="begin"/>
-            </w:r>
-            <w:r>
-              <w:rPr>
-                <w:noProof/>
-                <w:webHidden/>
-              </w:rPr>
-              <w:instrText xml:space="preserve"> PAGEREF _Toc500242946 \h </w:instrText>
-            </w:r>
-            <w:r>
-              <w:rPr>
-                <w:noProof/>
-                <w:webHidden/>
-              </w:rPr>
-            </w:r>
-            <w:r>
-              <w:rPr>
-                <w:noProof/>
-                <w:webHidden/>
-              </w:rPr>
-              <w:fldChar w:fldCharType="separate"/>
-            </w:r>
-            <w:r>
-              <w:rPr>
-                <w:noProof/>
-                <w:webHidden/>
-              </w:rPr>
-              <w:t>32</w:t>
+              <w:t>35</w:t>
             </w:r>
             <w:r>
               <w:rPr>
@@ -3729,7 +4224,7 @@
           <w:szCs w:val="40"/>
         </w:rPr>
       </w:pPr>
-      <w:bookmarkStart w:id="2" w:name="_Toc500242903"/>
+      <w:bookmarkStart w:id="2" w:name="_Toc500327856"/>
       <w:r>
         <w:rPr>
           <w:sz w:val="40"/>
@@ -3831,7 +4326,7 @@
           <w:szCs w:val="40"/>
         </w:rPr>
       </w:pPr>
-      <w:bookmarkStart w:id="3" w:name="_Toc500242904"/>
+      <w:bookmarkStart w:id="3" w:name="_Toc500327857"/>
       <w:r>
         <w:rPr>
           <w:sz w:val="40"/>
@@ -3969,7 +4464,7 @@
           <w:szCs w:val="40"/>
         </w:rPr>
       </w:pPr>
-      <w:bookmarkStart w:id="4" w:name="_Toc500242905"/>
+      <w:bookmarkStart w:id="4" w:name="_Toc500327858"/>
       <w:r>
         <w:rPr>
           <w:sz w:val="40"/>
@@ -3979,6 +4474,13 @@
         <w:t>Afgrænsning</w:t>
       </w:r>
       <w:bookmarkEnd w:id="4"/>
+      <w:r>
+        <w:rPr>
+          <w:sz w:val="40"/>
+          <w:szCs w:val="40"/>
+        </w:rPr>
+        <w:t xml:space="preserve"> &amp; Suggestions</w:t>
+      </w:r>
     </w:p>
     <w:p/>
     <w:p>
@@ -4054,14 +4556,16 @@
     <w:p>
       <w:pPr>
         <w:pStyle w:val="Listeafsnit"/>
-        <w:numPr>
-          <w:ilvl w:val="1"/>
-          <w:numId w:val="30"/>
-        </w:numPr>
         <w:spacing w:before="0" w:after="160" w:line="259" w:lineRule="auto"/>
       </w:pPr>
       <w:r>
+        <w:t>(</w:t>
+      </w:r>
+      <w:r>
         <w:t>Hvis dette skulle blive en mulighed senere hen, ville det være en funktion som formanden ville have adgang til.</w:t>
+      </w:r>
+      <w:r>
+        <w:t>)</w:t>
       </w:r>
     </w:p>
     <w:p>
@@ -4080,6 +4584,59 @@
     <w:p>
       <w:pPr>
         <w:pStyle w:val="Listeafsnit"/>
+        <w:numPr>
+          <w:ilvl w:val="0"/>
+          <w:numId w:val="30"/>
+        </w:numPr>
+        <w:spacing w:before="0" w:after="160" w:line="259" w:lineRule="auto"/>
+      </w:pPr>
+      <w:r>
+        <w:t>Formanden kunne evt. tilføje medlemmer til restance/betalt) når han opretter et medlem</w:t>
+      </w:r>
+      <w:r>
+        <w:t>. Af tidsmæssige årsager har vi udeladt dette.</w:t>
+      </w:r>
+    </w:p>
+    <w:p>
+      <w:pPr>
+        <w:pStyle w:val="Listeafsnit"/>
+        <w:numPr>
+          <w:ilvl w:val="0"/>
+          <w:numId w:val="30"/>
+        </w:numPr>
+        <w:spacing w:before="0" w:after="160" w:line="259" w:lineRule="auto"/>
+      </w:pPr>
+      <w:r>
+        <w:t xml:space="preserve">I vores DCD er vi opmærksomme på en fejl i </w:t>
+      </w:r>
+      <w:proofErr w:type="spellStart"/>
+      <w:r>
+        <w:t>nedarvingen</w:t>
+      </w:r>
+      <w:proofErr w:type="spellEnd"/>
+      <w:r>
+        <w:t xml:space="preserve"> fra medlem </w:t>
+      </w:r>
+      <w:r>
+        <w:sym w:font="Wingdings" w:char="F0E0"/>
+      </w:r>
+      <w:r>
+        <w:t xml:space="preserve"> Pensionist, senior mv. Vi kunne have oprettet en superclass ved navn kontingent, som pensionist, senior, junior og passiv var nedarvet fra.</w:t>
+      </w:r>
+    </w:p>
+    <w:p>
+      <w:pPr>
+        <w:pStyle w:val="Listeafsnit"/>
+        <w:numPr>
+          <w:ilvl w:val="0"/>
+          <w:numId w:val="30"/>
+        </w:numPr>
+        <w:spacing w:before="0" w:after="160" w:line="259" w:lineRule="auto"/>
+      </w:pPr>
+    </w:p>
+    <w:p>
+      <w:pPr>
+        <w:pStyle w:val="Listeafsnit"/>
         <w:spacing w:before="0" w:after="160" w:line="259" w:lineRule="auto"/>
       </w:pPr>
     </w:p>
@@ -4177,7 +4734,7 @@
           <w:szCs w:val="40"/>
         </w:rPr>
       </w:pPr>
-      <w:bookmarkStart w:id="5" w:name="_Toc500242906"/>
+      <w:bookmarkStart w:id="5" w:name="_Toc500327859"/>
       <w:r>
         <w:rPr>
           <w:sz w:val="40"/>
@@ -4212,7 +4769,7 @@
       <w:pPr>
         <w:pStyle w:val="Overskrift2"/>
       </w:pPr>
-      <w:bookmarkStart w:id="6" w:name="_Toc500242907"/>
+      <w:bookmarkStart w:id="6" w:name="_Toc500327860"/>
       <w:r>
         <w:t>Brainstorm</w:t>
       </w:r>
@@ -4278,6 +4835,7 @@
         <w:jc w:val="both"/>
       </w:pPr>
       <w:r>
+        <w:lastRenderedPageBreak/>
         <w:t xml:space="preserve">Formanden </w:t>
       </w:r>
     </w:p>
@@ -4328,7 +4886,6 @@
         <w:jc w:val="both"/>
       </w:pPr>
       <w:r>
-        <w:lastRenderedPageBreak/>
         <w:t xml:space="preserve">Hvordan har systemudviklerne en indflydelse i svømmeklubben? </w:t>
       </w:r>
     </w:p>
@@ -4627,7 +5184,7 @@
       <w:pPr>
         <w:pStyle w:val="Overskrift2"/>
       </w:pPr>
-      <w:bookmarkStart w:id="7" w:name="_Toc500242908"/>
+      <w:bookmarkStart w:id="7" w:name="_Toc500327861"/>
       <w:r>
         <w:lastRenderedPageBreak/>
         <w:t>Sortering</w:t>
@@ -4666,7 +5223,7 @@
       <w:pPr>
         <w:pStyle w:val="Overskrift3"/>
       </w:pPr>
-      <w:bookmarkStart w:id="8" w:name="_Toc500242909"/>
+      <w:bookmarkStart w:id="8" w:name="_Toc500327862"/>
       <w:r>
         <w:t>Svømmeklubbens matrix</w:t>
       </w:r>
@@ -4897,7 +5454,7 @@
       <w:pPr>
         <w:pStyle w:val="Overskrift3"/>
       </w:pPr>
-      <w:bookmarkStart w:id="9" w:name="_Toc500242910"/>
+      <w:bookmarkStart w:id="9" w:name="_Toc500327863"/>
       <w:r>
         <w:t>Systemudviklernes matrix</w:t>
       </w:r>
@@ -5099,7 +5656,7 @@
       <w:pPr>
         <w:pStyle w:val="Overskrift2"/>
       </w:pPr>
-      <w:bookmarkStart w:id="10" w:name="_Toc500242911"/>
+      <w:bookmarkStart w:id="10" w:name="_Toc500327864"/>
       <w:r>
         <w:lastRenderedPageBreak/>
         <w:t>Interessenterne</w:t>
@@ -5411,7 +5968,7 @@
       <w:pPr>
         <w:pStyle w:val="Overskrift2"/>
       </w:pPr>
-      <w:bookmarkStart w:id="11" w:name="_Toc500242912"/>
+      <w:bookmarkStart w:id="11" w:name="_Toc500327865"/>
       <w:r>
         <w:t>Integrer</w:t>
       </w:r>
@@ -5789,7 +6346,7 @@
       <w:pPr>
         <w:pStyle w:val="Overskrift2"/>
       </w:pPr>
-      <w:bookmarkStart w:id="12" w:name="_Toc500242913"/>
+      <w:bookmarkStart w:id="12" w:name="_Toc500327866"/>
       <w:r>
         <w:lastRenderedPageBreak/>
         <w:t>Interessent matrix</w:t>
@@ -7130,7 +7687,7 @@
       <w:pPr>
         <w:pStyle w:val="Overskrift1"/>
       </w:pPr>
-      <w:bookmarkStart w:id="17" w:name="_Toc500242914"/>
+      <w:bookmarkStart w:id="17" w:name="_Toc500327867"/>
       <w:r>
         <w:lastRenderedPageBreak/>
         <w:t>SWOT-analyse</w:t>
@@ -7189,7 +7746,7 @@
       <w:pPr>
         <w:pStyle w:val="Overskrift2"/>
       </w:pPr>
-      <w:bookmarkStart w:id="18" w:name="_Toc500242915"/>
+      <w:bookmarkStart w:id="18" w:name="_Toc500327868"/>
       <w:r>
         <w:t>Set ud fra svømmeklubben</w:t>
       </w:r>
@@ -7750,7 +8307,7 @@
       <w:pPr>
         <w:pStyle w:val="Overskrift2"/>
       </w:pPr>
-      <w:bookmarkStart w:id="19" w:name="_Toc500242916"/>
+      <w:bookmarkStart w:id="19" w:name="_Toc500327869"/>
       <w:r>
         <w:lastRenderedPageBreak/>
         <w:t>Set ud fra systemudviklerne</w:t>
@@ -8199,7 +8756,7 @@
           <w:szCs w:val="52"/>
         </w:rPr>
       </w:pPr>
-      <w:bookmarkStart w:id="20" w:name="_Toc500242917"/>
+      <w:bookmarkStart w:id="20" w:name="_Toc500327870"/>
       <w:r>
         <w:rPr>
           <w:rFonts w:eastAsia="Calibri"/>
@@ -8217,7 +8774,7 @@
         <w:pStyle w:val="Overskrift2"/>
       </w:pPr>
       <w:bookmarkStart w:id="21" w:name="_Toc498980971"/>
-      <w:bookmarkStart w:id="22" w:name="_Toc500242918"/>
+      <w:bookmarkStart w:id="22" w:name="_Toc500327871"/>
       <w:r>
         <w:t>Historik</w:t>
       </w:r>
@@ -9416,7 +9973,7 @@
         <w:pStyle w:val="Overskrift2"/>
       </w:pPr>
       <w:bookmarkStart w:id="23" w:name="_Toc498980972"/>
-      <w:bookmarkStart w:id="24" w:name="_Toc500242919"/>
+      <w:bookmarkStart w:id="24" w:name="_Toc500327872"/>
       <w:r>
         <w:t>Vision</w:t>
       </w:r>
@@ -9464,7 +10021,7 @@
         <w:pStyle w:val="Overskrift2"/>
       </w:pPr>
       <w:bookmarkStart w:id="25" w:name="_Toc498980973"/>
-      <w:bookmarkStart w:id="26" w:name="_Toc500242920"/>
+      <w:bookmarkStart w:id="26" w:name="_Toc500327873"/>
       <w:r>
         <w:t>Krav</w:t>
       </w:r>
@@ -9939,7 +10496,7 @@
       <w:pPr>
         <w:pStyle w:val="Overskrift2"/>
       </w:pPr>
-      <w:bookmarkStart w:id="27" w:name="_Toc500242921"/>
+      <w:bookmarkStart w:id="27" w:name="_Toc500327874"/>
       <w:r>
         <w:t>Use case diagram</w:t>
       </w:r>
@@ -10038,7 +10595,7 @@
         </w:rPr>
       </w:pPr>
       <w:bookmarkStart w:id="28" w:name="_Toc498980974"/>
-      <w:bookmarkStart w:id="29" w:name="_Toc500242922"/>
+      <w:bookmarkStart w:id="29" w:name="_Toc500327875"/>
       <w:r>
         <w:rPr>
           <w:lang w:val="en-US"/>
@@ -10119,7 +10676,7 @@
         </w:rPr>
       </w:pPr>
       <w:bookmarkStart w:id="30" w:name="_Toc498980975"/>
-      <w:bookmarkStart w:id="31" w:name="_Toc500242923"/>
+      <w:bookmarkStart w:id="31" w:name="_Toc500327876"/>
       <w:r>
         <w:rPr>
           <w:lang w:val="en-US"/>
@@ -11541,7 +12098,7 @@
       <w:pPr>
         <w:pStyle w:val="Overskrift3"/>
       </w:pPr>
-      <w:bookmarkStart w:id="37" w:name="_Toc500242924"/>
+      <w:bookmarkStart w:id="37" w:name="_Toc500327877"/>
       <w:r>
         <w:lastRenderedPageBreak/>
         <w:t>Fully d</w:t>
@@ -14484,9 +15041,9 @@
           <w:noProof/>
         </w:rPr>
         <w:drawing>
-          <wp:inline distT="0" distB="0" distL="0" distR="0" wp14:anchorId="3A6F0A28" wp14:editId="71395912">
-            <wp:extent cx="5772150" cy="4976037"/>
-            <wp:effectExtent l="0" t="0" r="0" b="0"/>
+          <wp:inline distT="0" distB="0" distL="0" distR="0" wp14:anchorId="3A6F0A28" wp14:editId="133D7CAB">
+            <wp:extent cx="5771945" cy="4451684"/>
+            <wp:effectExtent l="0" t="0" r="635" b="6350"/>
             <wp:docPr id="26" name="Billede 26"/>
             <wp:cNvGraphicFramePr>
               <a:graphicFrameLocks xmlns:a="http://schemas.openxmlformats.org/drawingml/2006/main" noChangeAspect="1"/>
@@ -14507,7 +15064,7 @@
                   <pic:spPr>
                     <a:xfrm>
                       <a:off x="0" y="0"/>
-                      <a:ext cx="5779724" cy="4982566"/>
+                      <a:ext cx="5784215" cy="4461148"/>
                     </a:xfrm>
                     <a:prstGeom prst="rect">
                       <a:avLst/>
@@ -14549,12 +15106,203 @@
         </w:rPr>
         <w:t>Use case 008</w:t>
       </w:r>
-      <w:r>
+    </w:p>
+    <w:p>
+      <w:pPr>
+        <w:pStyle w:val="Overskrift2"/>
         <w:rPr>
           <w:lang w:val="en-US"/>
         </w:rPr>
-        <w:br w:type="page"/>
-      </w:r>
+      </w:pPr>
+      <w:r>
+        <w:rPr>
+          <w:lang w:val="en-US"/>
+        </w:rPr>
+        <w:t>Domain model</w:t>
+      </w:r>
+    </w:p>
+    <w:p>
+      <w:pPr>
+        <w:rPr>
+          <w:lang w:val="en-US"/>
+        </w:rPr>
+      </w:pPr>
+      <w:r>
+        <w:rPr>
+          <w:noProof/>
+          <w:lang w:val="en-US"/>
+        </w:rPr>
+        <w:drawing>
+          <wp:inline distT="0" distB="0" distL="0" distR="0" wp14:anchorId="53D75CAA" wp14:editId="51CE61AF">
+            <wp:extent cx="6115050" cy="2266950"/>
+            <wp:effectExtent l="0" t="0" r="0" b="0"/>
+            <wp:docPr id="34" name="Billede 34"/>
+            <wp:cNvGraphicFramePr>
+              <a:graphicFrameLocks xmlns:a="http://schemas.openxmlformats.org/drawingml/2006/main" noChangeAspect="1"/>
+            </wp:cNvGraphicFramePr>
+            <a:graphic xmlns:a="http://schemas.openxmlformats.org/drawingml/2006/main">
+              <a:graphicData uri="http://schemas.openxmlformats.org/drawingml/2006/picture">
+                <pic:pic xmlns:pic="http://schemas.openxmlformats.org/drawingml/2006/picture">
+                  <pic:nvPicPr>
+                    <pic:cNvPr id="0" name="Picture 1"/>
+                    <pic:cNvPicPr>
+                      <a:picLocks noChangeAspect="1" noChangeArrowheads="1"/>
+                    </pic:cNvPicPr>
+                  </pic:nvPicPr>
+                  <pic:blipFill>
+                    <a:blip r:embed="rId20">
+                      <a:extLst>
+                        <a:ext uri="{28A0092B-C50C-407E-A947-70E740481C1C}">
+                          <a14:useLocalDpi xmlns:a14="http://schemas.microsoft.com/office/drawing/2010/main" val="0"/>
+                        </a:ext>
+                      </a:extLst>
+                    </a:blip>
+                    <a:srcRect/>
+                    <a:stretch>
+                      <a:fillRect/>
+                    </a:stretch>
+                  </pic:blipFill>
+                  <pic:spPr bwMode="auto">
+                    <a:xfrm>
+                      <a:off x="0" y="0"/>
+                      <a:ext cx="6115050" cy="2266950"/>
+                    </a:xfrm>
+                    <a:prstGeom prst="rect">
+                      <a:avLst/>
+                    </a:prstGeom>
+                    <a:noFill/>
+                    <a:ln>
+                      <a:noFill/>
+                    </a:ln>
+                  </pic:spPr>
+                </pic:pic>
+              </a:graphicData>
+            </a:graphic>
+          </wp:inline>
+        </w:drawing>
+      </w:r>
+    </w:p>
+    <w:p>
+      <w:pPr>
+        <w:rPr>
+          <w:i/>
+        </w:rPr>
+      </w:pPr>
+      <w:r>
+        <w:rPr>
+          <w:i/>
+        </w:rPr>
+        <w:t>Figur 2.7: Domain model for programmet til sv</w:t>
+      </w:r>
+      <w:r>
+        <w:rPr>
+          <w:i/>
+        </w:rPr>
+        <w:t>ømmeklubben Delfinen.</w:t>
+      </w:r>
+    </w:p>
+    <w:p>
+      <w:pPr>
+        <w:rPr>
+          <w:i/>
+        </w:rPr>
+      </w:pPr>
+    </w:p>
+    <w:p>
+      <w:pPr>
+        <w:pStyle w:val="Overskrift2"/>
+      </w:pPr>
+      <w:r>
+        <w:lastRenderedPageBreak/>
+        <w:t>Design C</w:t>
+      </w:r>
+      <w:bookmarkStart w:id="41" w:name="_GoBack"/>
+      <w:bookmarkEnd w:id="41"/>
+      <w:r>
+        <w:t>lass Diagram</w:t>
+      </w:r>
+    </w:p>
+    <w:p>
+      <w:pPr>
+        <w:rPr>
+          <w:i/>
+        </w:rPr>
+      </w:pPr>
+      <w:r>
+        <w:rPr>
+          <w:i/>
+          <w:noProof/>
+        </w:rPr>
+        <w:drawing>
+          <wp:inline distT="0" distB="0" distL="0" distR="0" wp14:anchorId="229F2966" wp14:editId="7D92DBA2">
+            <wp:extent cx="6115050" cy="7239000"/>
+            <wp:effectExtent l="0" t="0" r="0" b="0"/>
+            <wp:docPr id="35" name="Billede 35"/>
+            <wp:cNvGraphicFramePr>
+              <a:graphicFrameLocks xmlns:a="http://schemas.openxmlformats.org/drawingml/2006/main" noChangeAspect="1"/>
+            </wp:cNvGraphicFramePr>
+            <a:graphic xmlns:a="http://schemas.openxmlformats.org/drawingml/2006/main">
+              <a:graphicData uri="http://schemas.openxmlformats.org/drawingml/2006/picture">
+                <pic:pic xmlns:pic="http://schemas.openxmlformats.org/drawingml/2006/picture">
+                  <pic:nvPicPr>
+                    <pic:cNvPr id="0" name="Picture 2"/>
+                    <pic:cNvPicPr>
+                      <a:picLocks noChangeAspect="1" noChangeArrowheads="1"/>
+                    </pic:cNvPicPr>
+                  </pic:nvPicPr>
+                  <pic:blipFill>
+                    <a:blip r:embed="rId21">
+                      <a:extLst>
+                        <a:ext uri="{28A0092B-C50C-407E-A947-70E740481C1C}">
+                          <a14:useLocalDpi xmlns:a14="http://schemas.microsoft.com/office/drawing/2010/main" val="0"/>
+                        </a:ext>
+                      </a:extLst>
+                    </a:blip>
+                    <a:srcRect/>
+                    <a:stretch>
+                      <a:fillRect/>
+                    </a:stretch>
+                  </pic:blipFill>
+                  <pic:spPr bwMode="auto">
+                    <a:xfrm>
+                      <a:off x="0" y="0"/>
+                      <a:ext cx="6115050" cy="7239000"/>
+                    </a:xfrm>
+                    <a:prstGeom prst="rect">
+                      <a:avLst/>
+                    </a:prstGeom>
+                    <a:noFill/>
+                    <a:ln>
+                      <a:noFill/>
+                    </a:ln>
+                  </pic:spPr>
+                </pic:pic>
+              </a:graphicData>
+            </a:graphic>
+          </wp:inline>
+        </w:drawing>
+      </w:r>
+    </w:p>
+    <w:p>
+      <w:pPr>
+        <w:rPr>
+          <w:i/>
+        </w:rPr>
+      </w:pPr>
+    </w:p>
+    <w:p>
+      <w:pPr>
+        <w:rPr>
+          <w:i/>
+        </w:rPr>
+      </w:pPr>
+    </w:p>
+    <w:p>
+      <w:pPr>
+        <w:rPr>
+          <w:i/>
+        </w:rPr>
+      </w:pPr>
     </w:p>
     <w:p>
       <w:pPr>
@@ -14562,20 +15310,22 @@
         <w:rPr>
           <w:sz w:val="32"/>
           <w:szCs w:val="32"/>
-        </w:rPr>
-      </w:pPr>
-      <w:bookmarkStart w:id="41" w:name="_Toc498980983"/>
-      <w:bookmarkStart w:id="42" w:name="_Toc500242925"/>
+          <w:lang w:val="en-US"/>
+        </w:rPr>
+      </w:pPr>
+      <w:bookmarkStart w:id="42" w:name="_Toc498980983"/>
+      <w:bookmarkStart w:id="43" w:name="_Toc500327878"/>
       <w:r>
         <w:rPr>
           <w:sz w:val="32"/>
           <w:szCs w:val="32"/>
+          <w:lang w:val="en-US"/>
         </w:rPr>
         <w:lastRenderedPageBreak/>
         <w:t>FURPS</w:t>
       </w:r>
-      <w:bookmarkEnd w:id="41"/>
       <w:bookmarkEnd w:id="42"/>
+      <w:bookmarkEnd w:id="43"/>
     </w:p>
     <w:p>
       <w:r>
@@ -14586,18 +15336,18 @@
       <w:pPr>
         <w:pStyle w:val="Overskrift3"/>
       </w:pPr>
-      <w:bookmarkStart w:id="43" w:name="_Toc498972086"/>
-      <w:bookmarkStart w:id="44" w:name="_Toc498980984"/>
-      <w:bookmarkStart w:id="45" w:name="_Toc500242926"/>
+      <w:bookmarkStart w:id="44" w:name="_Toc498972086"/>
+      <w:bookmarkStart w:id="45" w:name="_Toc498980984"/>
+      <w:bookmarkStart w:id="46" w:name="_Toc500327879"/>
       <w:r>
         <w:rPr>
           <w:lang w:val="da"/>
         </w:rPr>
         <w:t>Funktionelt</w:t>
       </w:r>
-      <w:bookmarkEnd w:id="43"/>
       <w:bookmarkEnd w:id="44"/>
       <w:bookmarkEnd w:id="45"/>
+      <w:bookmarkEnd w:id="46"/>
     </w:p>
     <w:p>
       <w:pPr>
@@ -14759,18 +15509,18 @@
           <w:lang w:val="en-US"/>
         </w:rPr>
       </w:pPr>
-      <w:bookmarkStart w:id="46" w:name="_Toc498972087"/>
-      <w:bookmarkStart w:id="47" w:name="_Toc498980985"/>
-      <w:bookmarkStart w:id="48" w:name="_Toc500242927"/>
+      <w:bookmarkStart w:id="47" w:name="_Toc498972087"/>
+      <w:bookmarkStart w:id="48" w:name="_Toc498980985"/>
+      <w:bookmarkStart w:id="49" w:name="_Toc500327880"/>
       <w:r>
         <w:rPr>
           <w:lang w:val="da"/>
         </w:rPr>
         <w:t>Brugervenlighed</w:t>
       </w:r>
-      <w:bookmarkEnd w:id="46"/>
       <w:bookmarkEnd w:id="47"/>
       <w:bookmarkEnd w:id="48"/>
+      <w:bookmarkEnd w:id="49"/>
     </w:p>
     <w:p>
       <w:pPr>
@@ -14830,18 +15580,18 @@
           <w:lang w:val="en-US"/>
         </w:rPr>
       </w:pPr>
-      <w:bookmarkStart w:id="49" w:name="_Toc498972088"/>
-      <w:bookmarkStart w:id="50" w:name="_Toc498980986"/>
-      <w:bookmarkStart w:id="51" w:name="_Toc500242928"/>
+      <w:bookmarkStart w:id="50" w:name="_Toc498972088"/>
+      <w:bookmarkStart w:id="51" w:name="_Toc498980986"/>
+      <w:bookmarkStart w:id="52" w:name="_Toc500327881"/>
       <w:r>
         <w:rPr>
           <w:lang w:val="da"/>
         </w:rPr>
         <w:t>Pålidelighed</w:t>
       </w:r>
-      <w:bookmarkEnd w:id="49"/>
       <w:bookmarkEnd w:id="50"/>
       <w:bookmarkEnd w:id="51"/>
+      <w:bookmarkEnd w:id="52"/>
     </w:p>
     <w:p>
       <w:pPr>
@@ -14882,18 +15632,18 @@
           <w:lang w:val="en-US"/>
         </w:rPr>
       </w:pPr>
-      <w:bookmarkStart w:id="52" w:name="_Toc498972089"/>
-      <w:bookmarkStart w:id="53" w:name="_Toc498980987"/>
-      <w:bookmarkStart w:id="54" w:name="_Toc500242929"/>
+      <w:bookmarkStart w:id="53" w:name="_Toc498972089"/>
+      <w:bookmarkStart w:id="54" w:name="_Toc498980987"/>
+      <w:bookmarkStart w:id="55" w:name="_Toc500327882"/>
       <w:r>
         <w:rPr>
           <w:lang w:val="da"/>
         </w:rPr>
         <w:t>Ydeevne</w:t>
       </w:r>
-      <w:bookmarkEnd w:id="52"/>
       <w:bookmarkEnd w:id="53"/>
       <w:bookmarkEnd w:id="54"/>
+      <w:bookmarkEnd w:id="55"/>
     </w:p>
     <w:p>
       <w:pPr>
@@ -14934,18 +15684,18 @@
           <w:lang w:val="en-US"/>
         </w:rPr>
       </w:pPr>
-      <w:bookmarkStart w:id="55" w:name="_Toc498972090"/>
-      <w:bookmarkStart w:id="56" w:name="_Toc498980988"/>
-      <w:bookmarkStart w:id="57" w:name="_Toc500242930"/>
+      <w:bookmarkStart w:id="56" w:name="_Toc498972090"/>
+      <w:bookmarkStart w:id="57" w:name="_Toc498980988"/>
+      <w:bookmarkStart w:id="58" w:name="_Toc500327883"/>
       <w:r>
         <w:rPr>
           <w:lang w:val="da"/>
         </w:rPr>
         <w:t>Support</w:t>
       </w:r>
-      <w:bookmarkEnd w:id="55"/>
       <w:bookmarkEnd w:id="56"/>
       <w:bookmarkEnd w:id="57"/>
+      <w:bookmarkEnd w:id="58"/>
     </w:p>
     <w:p>
       <w:pPr>
@@ -15008,7 +15758,7 @@
           <w:szCs w:val="40"/>
         </w:rPr>
       </w:pPr>
-      <w:bookmarkStart w:id="58" w:name="_Toc500242931"/>
+      <w:bookmarkStart w:id="59" w:name="_Toc500327884"/>
       <w:r>
         <w:rPr>
           <w:sz w:val="40"/>
@@ -15017,18 +15767,18 @@
         <w:lastRenderedPageBreak/>
         <w:t>Hovedafsnit: Software Konstruktion</w:t>
       </w:r>
-      <w:bookmarkEnd w:id="58"/>
+      <w:bookmarkEnd w:id="59"/>
     </w:p>
     <w:p/>
     <w:p>
       <w:pPr>
         <w:pStyle w:val="Overskrift2"/>
       </w:pPr>
-      <w:bookmarkStart w:id="59" w:name="_Toc500242932"/>
+      <w:bookmarkStart w:id="60" w:name="_Toc500327885"/>
       <w:r>
         <w:t>Indledning</w:t>
       </w:r>
-      <w:bookmarkEnd w:id="59"/>
+      <w:bookmarkEnd w:id="60"/>
     </w:p>
     <w:p>
       <w:r>
@@ -15049,11 +15799,11 @@
       <w:pPr>
         <w:pStyle w:val="Overskrift2"/>
       </w:pPr>
-      <w:bookmarkStart w:id="60" w:name="_Toc500242933"/>
+      <w:bookmarkStart w:id="61" w:name="_Toc500327886"/>
       <w:r>
         <w:t>Fremgangsmåde</w:t>
       </w:r>
-      <w:bookmarkEnd w:id="60"/>
+      <w:bookmarkEnd w:id="61"/>
     </w:p>
     <w:p>
       <w:r>
@@ -15095,6 +15845,21 @@
       </w:r>
     </w:p>
     <w:p>
+      <w:pPr>
+        <w:pStyle w:val="Overskrift2"/>
+      </w:pPr>
+      <w:bookmarkStart w:id="62" w:name="_Toc500327887"/>
+      <w:r>
+        <w:t>Switches – brugervenlighed</w:t>
+      </w:r>
+      <w:bookmarkEnd w:id="62"/>
+    </w:p>
+    <w:p>
+      <w:r>
+        <w:t>Vi har taget udgangspunkt i switches igennem hele vores kode, for at øge brugervenligheden og mindske fejlmarginen ved indtastning. Det simplificerer brugerfladen, og gør det derudover også muligt at tilføje returneringsfunktioner i de forskellige undermenuer. Derved gøres det lettere at finde rundt i menuerne, og forhindrer at programmet skal køres fra start til slut hver gang.</w:t>
+      </w:r>
+    </w:p>
+    <w:p>
       <w:r>
         <w:br w:type="page"/>
       </w:r>
@@ -15103,15 +15868,15 @@
       <w:pPr>
         <w:pStyle w:val="Overskrift2"/>
       </w:pPr>
-      <w:bookmarkStart w:id="61" w:name="_Toc500242934"/>
+      <w:bookmarkStart w:id="63" w:name="_Toc500327888"/>
       <w:r>
         <w:lastRenderedPageBreak/>
         <w:t>Use cases til konstruktion</w:t>
       </w:r>
-      <w:bookmarkEnd w:id="61"/>
       <w:r>
         <w:t>: eksempler</w:t>
       </w:r>
+      <w:bookmarkEnd w:id="63"/>
     </w:p>
     <w:p>
       <w:r>
@@ -15130,12 +15895,14 @@
       <w:pPr>
         <w:pStyle w:val="Overskrift3"/>
       </w:pPr>
-      <w:r>
-        <w:t>UC001 – opret</w:t>
-      </w:r>
-      <w:r>
-        <w:t xml:space="preserve"> Medlem</w:t>
-      </w:r>
+      <w:bookmarkStart w:id="64" w:name="_Toc500327889"/>
+      <w:r>
+        <w:t xml:space="preserve">UC001 – </w:t>
+      </w:r>
+      <w:r>
+        <w:t>Opret medlem</w:t>
+      </w:r>
+      <w:bookmarkEnd w:id="64"/>
     </w:p>
     <w:p>
       <w:r>
@@ -15269,6 +16036,7 @@
       <w:pPr>
         <w:pStyle w:val="Overskrift3"/>
       </w:pPr>
+      <w:bookmarkStart w:id="65" w:name="_Toc500327890"/>
       <w:r>
         <w:t>UC00</w:t>
       </w:r>
@@ -15276,11 +16044,12 @@
         <w:t>3</w:t>
       </w:r>
       <w:r>
-        <w:t xml:space="preserve"> – print</w:t>
-      </w:r>
-      <w:r>
-        <w:t xml:space="preserve"> RESTANCER</w:t>
-      </w:r>
+        <w:t xml:space="preserve"> – </w:t>
+      </w:r>
+      <w:r>
+        <w:t>Print restancer</w:t>
+      </w:r>
+      <w:bookmarkEnd w:id="65"/>
     </w:p>
     <w:p>
       <w:r>
@@ -15360,6 +16129,7 @@
       <w:pPr>
         <w:pStyle w:val="Overskrift3"/>
       </w:pPr>
+      <w:bookmarkStart w:id="66" w:name="_Toc500327891"/>
       <w:r>
         <w:t>UC00</w:t>
       </w:r>
@@ -15376,211 +16146,1612 @@
         <w:t xml:space="preserve"> </w:t>
       </w:r>
       <w:r>
-        <w:t>OPRET NY BEDSTE TID</w:t>
-      </w:r>
-    </w:p>
-    <w:p>
-      <w:bookmarkStart w:id="62" w:name="_GoBack"/>
-      <w:bookmarkEnd w:id="62"/>
+        <w:t>Opret ny bedste tid</w:t>
+      </w:r>
+      <w:bookmarkEnd w:id="66"/>
+    </w:p>
+    <w:p>
+      <w:r>
+        <w:t>Det var et krav til opgaven, at træneren løbende skulle kunne opdatere konkurrencesvømmernes træningstider, i forbindelse med udtagelse til stævner.</w:t>
+      </w:r>
+    </w:p>
+    <w:p>
+      <w:r>
+        <w:t>Vi skulle derfor oprette en metode til at kigge på filen ”konkurrenceSvoemmere.txt”, som løbende får tilføjet nye medlemmer, finde en svømmer, og derefter opdatere svømmetiden og datoen den blev sat på.</w:t>
+      </w:r>
+    </w:p>
+    <w:p>
+      <w:r>
+        <w:t>Først ville træneren få printet en liste over alle konkurrencesvømmere der er registreret i klubben. Hvert medlem har et nummer tilknyttet til sit navn, og ved indtastning af dette, vil man komme ind på dette medlem. Dernæst kan man indtaste den nye tid og dato.</w:t>
+      </w:r>
+    </w:p>
+    <w:p>
+      <w:r>
+        <w:t xml:space="preserve">Vi har valgt at bruge et 2d-array </w:t>
+      </w:r>
+      <w:r>
+        <w:t>for, at</w:t>
+      </w:r>
+      <w:r>
+        <w:t xml:space="preserve"> kunne indtaste nummeret på de indekserede medlemmer, og derefter erstatte den gamle tid og dato med den nye, uden at skulle overskrive hele linjen.</w:t>
+      </w:r>
+      <w:r>
+        <w:br/>
+        <w:t xml:space="preserve">Nye medlemmer får tildelt en standard tid og dato (hhv. 0,0 og 00/00/00). Dette er for at vi igen kan inddele </w:t>
+      </w:r>
+      <w:proofErr w:type="spellStart"/>
+      <w:r>
+        <w:t>stringen</w:t>
+      </w:r>
+      <w:proofErr w:type="spellEnd"/>
+      <w:r>
+        <w:t xml:space="preserve"> i tokens, og vælge hvilke vi vil søge efter og erstatte</w:t>
+      </w:r>
+    </w:p>
+    <w:p>
+      <w:r>
+        <w:rPr>
+          <w:b/>
+        </w:rPr>
+        <w:t>Resultat:</w:t>
+      </w:r>
+      <w:r>
+        <w:t xml:space="preserve"> Vi har nu fået implementeret en løbende funktion, hvor træneren kan opdatere tider og datoer løbende, også for nyligt tilføjede medlemmer.</w:t>
+      </w:r>
+    </w:p>
+    <w:p>
+      <w:pPr>
+        <w:pStyle w:val="Overskrift3"/>
+      </w:pPr>
+      <w:bookmarkStart w:id="67" w:name="_Toc500327892"/>
+      <w:r>
+        <w:t>Opsummering:</w:t>
+      </w:r>
+      <w:bookmarkEnd w:id="67"/>
+    </w:p>
+    <w:p>
+      <w:r>
+        <w:t>V</w:t>
+      </w:r>
+      <w:r>
+        <w:t>i har fået konstrueret flere metoder, hvis funktionaliteter lever op til kundens krav. Nogle af metoderne kan endvidere bruges i de andre klasser, hvilke</w:t>
+      </w:r>
+      <w:r>
+        <w:t>t</w:t>
+      </w:r>
+      <w:r>
+        <w:t xml:space="preserve"> simplificerer koden</w:t>
+      </w:r>
+      <w:r>
+        <w:t xml:space="preserve"> og gør den mere kompakt</w:t>
+      </w:r>
+      <w:r>
+        <w:t>.</w:t>
+      </w:r>
+    </w:p>
+    <w:p>
+      <w:r>
+        <w:t xml:space="preserve">Disse Use cases repræsenterer kun en lille del af programmet, men de dækker de fleste af de funktioner vi bruger i løbet af koden. </w:t>
+      </w:r>
     </w:p>
     <w:p/>
+    <w:p/>
+    <w:p/>
+    <w:p/>
+    <w:p/>
+    <w:p>
+      <w:pPr>
+        <w:pStyle w:val="Overskrift2"/>
+      </w:pPr>
+      <w:bookmarkStart w:id="68" w:name="_Toc500327893"/>
+      <w:r>
+        <w:lastRenderedPageBreak/>
+        <w:t>Hurtig forklaring om login-feature (FURPS pålidelighed)</w:t>
+      </w:r>
+      <w:bookmarkEnd w:id="68"/>
+    </w:p>
+    <w:p>
+      <w:r>
+        <w:t>Vi har</w:t>
+      </w:r>
+      <w:r>
+        <w:t xml:space="preserve"> jf. vores pålidelighedsafsnit i FURPS tilføjet en login-funktion til programmet. Den er lavet ved en simpel switch i et while-loop</w:t>
+      </w:r>
+      <w:r>
+        <w:t>. Funktionen giver muligheden for at ”logge ud” af programmet, som man kender det på en computer, og derved forhindrer ”ubudne gæster”</w:t>
+      </w:r>
+      <w:r>
+        <w:t>.</w:t>
+      </w:r>
+    </w:p>
+    <w:p/>
+    <w:p/>
+    <w:p>
+      <w:pPr>
+        <w:pStyle w:val="Overskrift2"/>
+      </w:pPr>
+      <w:bookmarkStart w:id="69" w:name="_Toc500327894"/>
+      <w:r>
+        <w:t>Sammenligning med FURPS + argumentation</w:t>
+      </w:r>
+      <w:bookmarkEnd w:id="69"/>
+    </w:p>
+    <w:p/>
+    <w:p>
+      <w:pPr>
+        <w:pStyle w:val="Overskrift2"/>
+      </w:pPr>
+      <w:bookmarkStart w:id="70" w:name="_Toc500327895"/>
+      <w:r>
+        <w:t>Redegørelse af udvalgte metoder – hvor og hvorfor bruges de? + metodegenbrug (redundans, optimering)</w:t>
+      </w:r>
+      <w:bookmarkEnd w:id="70"/>
+    </w:p>
+    <w:p/>
+    <w:p/>
     <w:p>
       <w:pPr>
         <w:pStyle w:val="Overskrift3"/>
       </w:pPr>
-      <w:r>
-        <w:t>Opsummering:</w:t>
-      </w:r>
-    </w:p>
-    <w:p>
-      <w:r>
-        <w:t>V</w:t>
-      </w:r>
-      <w:r>
-        <w:t>i har nu fået konstrueret flere metoder, hvis funktionaliteter lever op til kundens krav. Nogle af metoderne kan endvidere bruges i de andre klasser, hvilke simplificerer koden.</w:t>
+      <w:bookmarkStart w:id="71" w:name="_Toc500327896"/>
+      <w:proofErr w:type="gramStart"/>
+      <w:r>
+        <w:t>opretMedlem(</w:t>
+      </w:r>
+      <w:proofErr w:type="gramEnd"/>
+      <w:r>
+        <w:t>)</w:t>
+      </w:r>
+      <w:bookmarkEnd w:id="71"/>
+    </w:p>
+    <w:p>
+      <w:r>
+        <w:t xml:space="preserve">Når man vælger at oprette et medlem, så bliver man spurgt om hvilken slag medlem man vil oprette. Enten motionist eller konkurrencesvømmer. Dette er fordi en konkurrencesvømmer skal have flere informationer tilknyttet sig end motion. </w:t>
+      </w:r>
+      <w:r>
+        <w:br/>
+        <w:t xml:space="preserve">Så vi har valgt at vælge to metoder der får gemt informationerne om medlem på hver sin måde. </w:t>
+      </w:r>
+      <w:r>
+        <w:br/>
+        <w:t>Vi har en klasse til ”Motionist” og en klasse til ”</w:t>
+      </w:r>
+      <w:proofErr w:type="spellStart"/>
+      <w:r>
+        <w:t>KonkurrenceSvoemmer</w:t>
+      </w:r>
+      <w:proofErr w:type="spellEnd"/>
+      <w:r>
+        <w:t xml:space="preserve">”. Dette har vi gjort så vi kan overskriver metoder der er nedarvet fra forældre klassen ”Medlem”, samt have </w:t>
+      </w:r>
+      <w:proofErr w:type="spellStart"/>
+      <w:r>
+        <w:t>constructorer</w:t>
+      </w:r>
+      <w:proofErr w:type="spellEnd"/>
+      <w:r>
+        <w:t xml:space="preserve"> til hver klasse </w:t>
+      </w:r>
+      <w:r>
+        <w:rPr>
+          <w:noProof/>
+        </w:rPr>
+        <mc:AlternateContent>
+          <mc:Choice Requires="wpg">
+            <w:drawing>
+              <wp:anchor distT="0" distB="0" distL="114300" distR="114300" simplePos="0" relativeHeight="251676672" behindDoc="0" locked="0" layoutInCell="1" allowOverlap="1" wp14:anchorId="7AF57894" wp14:editId="361FCC56">
+                <wp:simplePos x="0" y="0"/>
+                <wp:positionH relativeFrom="margin">
+                  <wp:align>center</wp:align>
+                </wp:positionH>
+                <wp:positionV relativeFrom="paragraph">
+                  <wp:posOffset>634365</wp:posOffset>
+                </wp:positionV>
+                <wp:extent cx="6120130" cy="955675"/>
+                <wp:effectExtent l="0" t="0" r="0" b="0"/>
+                <wp:wrapSquare wrapText="bothSides"/>
+                <wp:docPr id="28" name="Gruppe 28"/>
+                <wp:cNvGraphicFramePr/>
+                <a:graphic xmlns:a="http://schemas.openxmlformats.org/drawingml/2006/main">
+                  <a:graphicData uri="http://schemas.microsoft.com/office/word/2010/wordprocessingGroup">
+                    <wpg:wgp>
+                      <wpg:cNvGrpSpPr/>
+                      <wpg:grpSpPr>
+                        <a:xfrm>
+                          <a:off x="0" y="0"/>
+                          <a:ext cx="6120130" cy="955675"/>
+                          <a:chOff x="0" y="0"/>
+                          <a:chExt cx="6120130" cy="955675"/>
+                        </a:xfrm>
+                      </wpg:grpSpPr>
+                      <pic:pic xmlns:pic="http://schemas.openxmlformats.org/drawingml/2006/picture">
+                        <pic:nvPicPr>
+                          <pic:cNvPr id="29" name="Billede 29"/>
+                          <pic:cNvPicPr>
+                            <a:picLocks noChangeAspect="1"/>
+                          </pic:cNvPicPr>
+                        </pic:nvPicPr>
+                        <pic:blipFill>
+                          <a:blip r:embed="rId22">
+                            <a:extLst>
+                              <a:ext uri="{28A0092B-C50C-407E-A947-70E740481C1C}">
+                                <a14:useLocalDpi xmlns:a14="http://schemas.microsoft.com/office/drawing/2010/main" val="0"/>
+                              </a:ext>
+                            </a:extLst>
+                          </a:blip>
+                          <a:stretch>
+                            <a:fillRect/>
+                          </a:stretch>
+                        </pic:blipFill>
+                        <pic:spPr>
+                          <a:xfrm>
+                            <a:off x="0" y="0"/>
+                            <a:ext cx="6120130" cy="425450"/>
+                          </a:xfrm>
+                          <a:prstGeom prst="rect">
+                            <a:avLst/>
+                          </a:prstGeom>
+                        </pic:spPr>
+                      </pic:pic>
+                      <wps:wsp>
+                        <wps:cNvPr id="30" name="Tekstfelt 30"/>
+                        <wps:cNvSpPr txBox="1"/>
+                        <wps:spPr>
+                          <a:xfrm>
+                            <a:off x="0" y="480060"/>
+                            <a:ext cx="6120130" cy="475615"/>
+                          </a:xfrm>
+                          <a:prstGeom prst="rect">
+                            <a:avLst/>
+                          </a:prstGeom>
+                          <a:solidFill>
+                            <a:prstClr val="white"/>
+                          </a:solidFill>
+                          <a:ln>
+                            <a:noFill/>
+                          </a:ln>
+                        </wps:spPr>
+                        <wps:txbx>
+                          <w:txbxContent>
+                            <w:p>
+                              <w:pPr>
+                                <w:pStyle w:val="Billedtekst"/>
+                              </w:pPr>
+                              <w:r>
+                                <w:t xml:space="preserve">Kode </w:t>
+                              </w:r>
+                              <w:proofErr w:type="spellStart"/>
+                              <w:r>
+                                <w:t>snippet</w:t>
+                              </w:r>
+                              <w:proofErr w:type="spellEnd"/>
+                              <w:r>
+                                <w:t xml:space="preserve"> </w:t>
+                              </w:r>
+                              <w:r>
+                                <w:fldChar w:fldCharType="begin"/>
+                              </w:r>
+                              <w:r>
+                                <w:instrText xml:space="preserve"> SEQ Kode_snippet \* ARABIC </w:instrText>
+                              </w:r>
+                              <w:r>
+                                <w:fldChar w:fldCharType="separate"/>
+                              </w:r>
+                              <w:r>
+                                <w:rPr>
+                                  <w:noProof/>
+                                </w:rPr>
+                                <w:t>3</w:t>
+                              </w:r>
+                              <w:r>
+                                <w:fldChar w:fldCharType="end"/>
+                              </w:r>
+                              <w:r>
+                                <w:t xml:space="preserve"> Her ses et </w:t>
+                              </w:r>
+                              <w:proofErr w:type="spellStart"/>
+                              <w:r>
+                                <w:t>KonkurrenceSvoemmer</w:t>
+                              </w:r>
+                              <w:proofErr w:type="spellEnd"/>
+                              <w:r>
+                                <w:t xml:space="preserve"> objekt, </w:t>
+                              </w:r>
+                              <w:proofErr w:type="spellStart"/>
+                              <w:r>
+                                <w:t>constructoren</w:t>
+                              </w:r>
+                              <w:proofErr w:type="spellEnd"/>
+                              <w:r>
+                                <w:t xml:space="preserve"> er kaldt med "new" operator og har alle de værdier som er blevet tastet og sat i setterne, så de kan kaldes i </w:t>
+                              </w:r>
+                              <w:proofErr w:type="spellStart"/>
+                              <w:r>
+                                <w:t>getters</w:t>
+                              </w:r>
+                              <w:proofErr w:type="spellEnd"/>
+                              <w:r>
+                                <w:t xml:space="preserve"> i </w:t>
+                              </w:r>
+                              <w:proofErr w:type="spellStart"/>
+                              <w:r>
+                                <w:t>constructorens</w:t>
+                              </w:r>
+                              <w:proofErr w:type="spellEnd"/>
+                              <w:r>
+                                <w:t xml:space="preserve"> parameteroverførsel.</w:t>
+                              </w:r>
+                            </w:p>
+                          </w:txbxContent>
+                        </wps:txbx>
+                        <wps:bodyPr rot="0" spcFirstLastPara="0" vertOverflow="overflow" horzOverflow="overflow" vert="horz" wrap="square" lIns="0" tIns="0" rIns="0" bIns="0" numCol="1" spcCol="0" rtlCol="0" fromWordArt="0" anchor="t" anchorCtr="0" forceAA="0" compatLnSpc="1">
+                          <a:prstTxWarp prst="textNoShape">
+                            <a:avLst/>
+                          </a:prstTxWarp>
+                          <a:spAutoFit/>
+                        </wps:bodyPr>
+                      </wps:wsp>
+                    </wpg:wgp>
+                  </a:graphicData>
+                </a:graphic>
+              </wp:anchor>
+            </w:drawing>
+          </mc:Choice>
+          <mc:Fallback>
+            <w:pict>
+              <v:group w14:anchorId="7AF57894" id="Gruppe 28" o:spid="_x0000_s1039" style="position:absolute;margin-left:0;margin-top:49.95pt;width:481.9pt;height:75.25pt;z-index:251676672;mso-position-horizontal:center;mso-position-horizontal-relative:margin" coordsize="61201,9556" o:gfxdata="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">
+                <v:shapetype id="_x0000_t75" coordsize="21600,21600" o:spt="75" o:preferrelative="t" path="m@4@5l@4@11@9@11@9@5xe" filled="f" stroked="f">
+                  <v:stroke joinstyle="miter"/>
+                  <v:formulas>
+                    <v:f eqn="if lineDrawn pixelLineWidth 0"/>
+                    <v:f eqn="sum @0 1 0"/>
+                    <v:f eqn="sum 0 0 @1"/>
+                    <v:f eqn="prod @2 1 2"/>
+                    <v:f eqn="prod @3 21600 pixelWidth"/>
+                    <v:f eqn="prod @3 21600 pixelHeight"/>
+                    <v:f eqn="sum @0 0 1"/>
+                    <v:f eqn="prod @6 1 2"/>
+                    <v:f eqn="prod @7 21600 pixelWidth"/>
+                    <v:f eqn="sum @8 21600 0"/>
+                    <v:f eqn="prod @7 21600 pixelHeight"/>
+                    <v:f eqn="sum @10 21600 0"/>
+                  </v:formulas>
+                  <v:path o:extrusionok="f" gradientshapeok="t" o:connecttype="rect"/>
+                  <o:lock v:ext="edit" aspectratio="t"/>
+                </v:shapetype>
+                <v:shape id="Billede 29" o:spid="_x0000_s1040" type="#_x0000_t75" style="position:absolute;width:61201;height:4254;visibility:visible;mso-wrap-style:square" o:gfxdata="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">
+                  <v:imagedata r:id="rId23" o:title=""/>
+                </v:shape>
+                <v:shape id="Tekstfelt 30" o:spid="_x0000_s1041" type="#_x0000_t202" style="position:absolute;top:4800;width:61201;height:4756;visibility:visible;mso-wrap-style:square;v-text-anchor:top" o:gfxdata="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" stroked="f">
+                  <v:textbox style="mso-fit-shape-to-text:t" inset="0,0,0,0">
+                    <w:txbxContent>
+                      <w:p>
+                        <w:pPr>
+                          <w:pStyle w:val="Billedtekst"/>
+                        </w:pPr>
+                        <w:r>
+                          <w:t xml:space="preserve">Kode </w:t>
+                        </w:r>
+                        <w:proofErr w:type="spellStart"/>
+                        <w:r>
+                          <w:t>snippet</w:t>
+                        </w:r>
+                        <w:proofErr w:type="spellEnd"/>
+                        <w:r>
+                          <w:t xml:space="preserve"> </w:t>
+                        </w:r>
+                        <w:r>
+                          <w:fldChar w:fldCharType="begin"/>
+                        </w:r>
+                        <w:r>
+                          <w:instrText xml:space="preserve"> SEQ Kode_snippet \* ARABIC </w:instrText>
+                        </w:r>
+                        <w:r>
+                          <w:fldChar w:fldCharType="separate"/>
+                        </w:r>
+                        <w:r>
+                          <w:rPr>
+                            <w:noProof/>
+                          </w:rPr>
+                          <w:t>3</w:t>
+                        </w:r>
+                        <w:r>
+                          <w:fldChar w:fldCharType="end"/>
+                        </w:r>
+                        <w:r>
+                          <w:t xml:space="preserve"> Her ses et </w:t>
+                        </w:r>
+                        <w:proofErr w:type="spellStart"/>
+                        <w:r>
+                          <w:t>KonkurrenceSvoemmer</w:t>
+                        </w:r>
+                        <w:proofErr w:type="spellEnd"/>
+                        <w:r>
+                          <w:t xml:space="preserve"> objekt, </w:t>
+                        </w:r>
+                        <w:proofErr w:type="spellStart"/>
+                        <w:r>
+                          <w:t>constructoren</w:t>
+                        </w:r>
+                        <w:proofErr w:type="spellEnd"/>
+                        <w:r>
+                          <w:t xml:space="preserve"> er kaldt med "new" operator og har alle de værdier som er blevet tastet og sat i setterne, så de kan kaldes i </w:t>
+                        </w:r>
+                        <w:proofErr w:type="spellStart"/>
+                        <w:r>
+                          <w:t>getters</w:t>
+                        </w:r>
+                        <w:proofErr w:type="spellEnd"/>
+                        <w:r>
+                          <w:t xml:space="preserve"> i </w:t>
+                        </w:r>
+                        <w:proofErr w:type="spellStart"/>
+                        <w:r>
+                          <w:t>constructorens</w:t>
+                        </w:r>
+                        <w:proofErr w:type="spellEnd"/>
+                        <w:r>
+                          <w:t xml:space="preserve"> parameteroverførsel.</w:t>
+                        </w:r>
+                      </w:p>
+                    </w:txbxContent>
+                  </v:textbox>
+                </v:shape>
+                <w10:wrap type="square" anchorx="margin"/>
+              </v:group>
+            </w:pict>
+          </mc:Fallback>
+        </mc:AlternateContent>
+      </w:r>
+      <w:r>
+        <w:t>med forskellige parametre.</w:t>
+      </w:r>
+    </w:p>
+    <w:p>
+      <w:r>
+        <w:rPr>
+          <w:noProof/>
+        </w:rPr>
+        <w:lastRenderedPageBreak/>
+        <w:drawing>
+          <wp:anchor distT="0" distB="0" distL="114300" distR="114300" simplePos="0" relativeHeight="251677696" behindDoc="0" locked="0" layoutInCell="1" allowOverlap="1" wp14:anchorId="7CEEE1C5" wp14:editId="73583D4C">
+            <wp:simplePos x="0" y="0"/>
+            <wp:positionH relativeFrom="column">
+              <wp:posOffset>-26670</wp:posOffset>
+            </wp:positionH>
+            <wp:positionV relativeFrom="paragraph">
+              <wp:posOffset>1694180</wp:posOffset>
+            </wp:positionV>
+            <wp:extent cx="6120130" cy="3433445"/>
+            <wp:effectExtent l="0" t="0" r="0" b="0"/>
+            <wp:wrapSquare wrapText="bothSides"/>
+            <wp:docPr id="32" name="Billede 32"/>
+            <wp:cNvGraphicFramePr>
+              <a:graphicFrameLocks xmlns:a="http://schemas.openxmlformats.org/drawingml/2006/main" noChangeAspect="1"/>
+            </wp:cNvGraphicFramePr>
+            <a:graphic xmlns:a="http://schemas.openxmlformats.org/drawingml/2006/main">
+              <a:graphicData uri="http://schemas.openxmlformats.org/drawingml/2006/picture">
+                <pic:pic xmlns:pic="http://schemas.openxmlformats.org/drawingml/2006/picture">
+                  <pic:nvPicPr>
+                    <pic:cNvPr id="1" name=""/>
+                    <pic:cNvPicPr/>
+                  </pic:nvPicPr>
+                  <pic:blipFill>
+                    <a:blip r:embed="rId24">
+                      <a:extLst>
+                        <a:ext uri="{28A0092B-C50C-407E-A947-70E740481C1C}">
+                          <a14:useLocalDpi xmlns:a14="http://schemas.microsoft.com/office/drawing/2010/main" val="0"/>
+                        </a:ext>
+                      </a:extLst>
+                    </a:blip>
+                    <a:stretch>
+                      <a:fillRect/>
+                    </a:stretch>
+                  </pic:blipFill>
+                  <pic:spPr>
+                    <a:xfrm>
+                      <a:off x="0" y="0"/>
+                      <a:ext cx="6120130" cy="3433445"/>
+                    </a:xfrm>
+                    <a:prstGeom prst="rect">
+                      <a:avLst/>
+                    </a:prstGeom>
+                  </pic:spPr>
+                </pic:pic>
+              </a:graphicData>
+            </a:graphic>
+            <wp14:sizeRelH relativeFrom="page">
+              <wp14:pctWidth>0</wp14:pctWidth>
+            </wp14:sizeRelH>
+            <wp14:sizeRelV relativeFrom="page">
+              <wp14:pctHeight>0</wp14:pctHeight>
+            </wp14:sizeRelV>
+          </wp:anchor>
+        </w:drawing>
+      </w:r>
+      <w:r>
+        <w:t xml:space="preserve">Nu er vi i </w:t>
+      </w:r>
+      <w:proofErr w:type="spellStart"/>
+      <w:r>
+        <w:t>KonkurrenceSvoemmer</w:t>
+      </w:r>
+      <w:proofErr w:type="spellEnd"/>
+      <w:r>
+        <w:t xml:space="preserve"> klassen. </w:t>
+      </w:r>
+      <w:proofErr w:type="spellStart"/>
+      <w:r>
+        <w:t>Constructoren</w:t>
+      </w:r>
+      <w:proofErr w:type="spellEnd"/>
+      <w:r>
+        <w:t xml:space="preserve"> får overført sin værdier og kalder derefter en metode fra forældre klassen ”Medlem”, ”</w:t>
+      </w:r>
+      <w:proofErr w:type="spellStart"/>
+      <w:proofErr w:type="gramStart"/>
+      <w:r>
+        <w:t>super.saveIt</w:t>
+      </w:r>
+      <w:proofErr w:type="spellEnd"/>
+      <w:proofErr w:type="gramEnd"/>
+      <w:r>
+        <w:t xml:space="preserve">(…)”. </w:t>
+      </w:r>
+      <w:r>
+        <w:br/>
+        <w:t xml:space="preserve">Der opnås også </w:t>
+      </w:r>
+      <w:proofErr w:type="spellStart"/>
+      <w:r>
+        <w:t>polymorphisme</w:t>
+      </w:r>
+      <w:proofErr w:type="spellEnd"/>
+      <w:r>
+        <w:t xml:space="preserve"> ved at man overskriver </w:t>
+      </w:r>
+      <w:proofErr w:type="spellStart"/>
+      <w:proofErr w:type="gramStart"/>
+      <w:r>
+        <w:t>toString</w:t>
+      </w:r>
+      <w:proofErr w:type="spellEnd"/>
+      <w:r>
+        <w:t>(</w:t>
+      </w:r>
+      <w:proofErr w:type="gramEnd"/>
+      <w:r>
+        <w:t xml:space="preserve">).  </w:t>
+      </w:r>
+    </w:p>
+    <w:p>
+      <w:r>
+        <w:t>Her er vi i forældre klassen ”Medlem”, som har de to metoder der bruges defineret. Det er disse der over skrives.</w:t>
+      </w:r>
+    </w:p>
+    <w:p>
+      <w:pPr>
+        <w:keepNext/>
+      </w:pPr>
+      <w:r>
+        <w:rPr>
+          <w:noProof/>
+        </w:rPr>
+        <mc:AlternateContent>
+          <mc:Choice Requires="wps">
+            <w:drawing>
+              <wp:anchor distT="0" distB="0" distL="114300" distR="114300" simplePos="0" relativeHeight="251679744" behindDoc="0" locked="0" layoutInCell="1" allowOverlap="1" wp14:anchorId="1B347AD5" wp14:editId="4758F859">
+                <wp:simplePos x="0" y="0"/>
+                <wp:positionH relativeFrom="column">
+                  <wp:posOffset>-3810</wp:posOffset>
+                </wp:positionH>
+                <wp:positionV relativeFrom="paragraph">
+                  <wp:posOffset>1513205</wp:posOffset>
+                </wp:positionV>
+                <wp:extent cx="6120130" cy="635"/>
+                <wp:effectExtent l="0" t="0" r="0" b="0"/>
+                <wp:wrapSquare wrapText="bothSides"/>
+                <wp:docPr id="31" name="Tekstfelt 31"/>
+                <wp:cNvGraphicFramePr/>
+                <a:graphic xmlns:a="http://schemas.openxmlformats.org/drawingml/2006/main">
+                  <a:graphicData uri="http://schemas.microsoft.com/office/word/2010/wordprocessingShape">
+                    <wps:wsp>
+                      <wps:cNvSpPr txBox="1"/>
+                      <wps:spPr>
+                        <a:xfrm>
+                          <a:off x="0" y="0"/>
+                          <a:ext cx="6120130" cy="635"/>
+                        </a:xfrm>
+                        <a:prstGeom prst="rect">
+                          <a:avLst/>
+                        </a:prstGeom>
+                        <a:solidFill>
+                          <a:prstClr val="white"/>
+                        </a:solidFill>
+                        <a:ln>
+                          <a:noFill/>
+                        </a:ln>
+                      </wps:spPr>
+                      <wps:txbx>
+                        <w:txbxContent>
+                          <w:p>
+                            <w:pPr>
+                              <w:pStyle w:val="Billedtekst"/>
+                              <w:rPr>
+                                <w:noProof/>
+                              </w:rPr>
+                            </w:pPr>
+                            <w:r>
+                              <w:t xml:space="preserve">Kode </w:t>
+                            </w:r>
+                            <w:proofErr w:type="spellStart"/>
+                            <w:r>
+                              <w:t>snippet</w:t>
+                            </w:r>
+                            <w:proofErr w:type="spellEnd"/>
+                            <w:r>
+                              <w:t xml:space="preserve"> </w:t>
+                            </w:r>
+                            <w:r>
+                              <w:fldChar w:fldCharType="begin"/>
+                            </w:r>
+                            <w:r>
+                              <w:instrText xml:space="preserve"> SEQ Kode_snippet \* ARABIC </w:instrText>
+                            </w:r>
+                            <w:r>
+                              <w:fldChar w:fldCharType="separate"/>
+                            </w:r>
+                            <w:r>
+                              <w:rPr>
+                                <w:noProof/>
+                              </w:rPr>
+                              <w:t>4</w:t>
+                            </w:r>
+                            <w:r>
+                              <w:fldChar w:fldCharType="end"/>
+                            </w:r>
+                            <w:r>
+                              <w:t xml:space="preserve"> </w:t>
+                            </w:r>
+                            <w:proofErr w:type="spellStart"/>
+                            <w:r>
+                              <w:t>saveIt</w:t>
+                            </w:r>
+                            <w:proofErr w:type="spellEnd"/>
+                            <w:r>
+                              <w:t>(...) gemmer den nye stream oven på den nuværende stream.</w:t>
+                            </w:r>
+                          </w:p>
+                        </w:txbxContent>
+                      </wps:txbx>
+                      <wps:bodyPr rot="0" spcFirstLastPara="0" vertOverflow="overflow" horzOverflow="overflow" vert="horz" wrap="square" lIns="0" tIns="0" rIns="0" bIns="0" numCol="1" spcCol="0" rtlCol="0" fromWordArt="0" anchor="t" anchorCtr="0" forceAA="0" compatLnSpc="1">
+                        <a:prstTxWarp prst="textNoShape">
+                          <a:avLst/>
+                        </a:prstTxWarp>
+                        <a:spAutoFit/>
+                      </wps:bodyPr>
+                    </wps:wsp>
+                  </a:graphicData>
+                </a:graphic>
+              </wp:anchor>
+            </w:drawing>
+          </mc:Choice>
+          <mc:Fallback>
+            <w:pict>
+              <v:shape w14:anchorId="1B347AD5" id="Tekstfelt 31" o:spid="_x0000_s1042" type="#_x0000_t202" style="position:absolute;margin-left:-.3pt;margin-top:119.15pt;width:481.9pt;height:.05pt;z-index:251679744;visibility:visible;mso-wrap-style:square;mso-wrap-distance-left:9pt;mso-wrap-distance-top:0;mso-wrap-distance-right:9pt;mso-wrap-distance-bottom:0;mso-position-horizontal:absolute;mso-position-horizontal-relative:text;mso-position-vertical:absolute;mso-position-vertical-relative:text;v-text-anchor:top" o:gfxdata="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" stroked="f">
+                <v:textbox style="mso-fit-shape-to-text:t" inset="0,0,0,0">
+                  <w:txbxContent>
+                    <w:p>
+                      <w:pPr>
+                        <w:pStyle w:val="Billedtekst"/>
+                        <w:rPr>
+                          <w:noProof/>
+                        </w:rPr>
+                      </w:pPr>
+                      <w:r>
+                        <w:t xml:space="preserve">Kode </w:t>
+                      </w:r>
+                      <w:proofErr w:type="spellStart"/>
+                      <w:r>
+                        <w:t>snippet</w:t>
+                      </w:r>
+                      <w:proofErr w:type="spellEnd"/>
+                      <w:r>
+                        <w:t xml:space="preserve"> </w:t>
+                      </w:r>
+                      <w:r>
+                        <w:fldChar w:fldCharType="begin"/>
+                      </w:r>
+                      <w:r>
+                        <w:instrText xml:space="preserve"> SEQ Kode_snippet \* ARABIC </w:instrText>
+                      </w:r>
+                      <w:r>
+                        <w:fldChar w:fldCharType="separate"/>
+                      </w:r>
+                      <w:r>
+                        <w:rPr>
+                          <w:noProof/>
+                        </w:rPr>
+                        <w:t>4</w:t>
+                      </w:r>
+                      <w:r>
+                        <w:fldChar w:fldCharType="end"/>
+                      </w:r>
+                      <w:r>
+                        <w:t xml:space="preserve"> </w:t>
+                      </w:r>
+                      <w:proofErr w:type="spellStart"/>
+                      <w:r>
+                        <w:t>saveIt</w:t>
+                      </w:r>
+                      <w:proofErr w:type="spellEnd"/>
+                      <w:r>
+                        <w:t>(...) gemmer den nye stream oven på den nuværende stream.</w:t>
+                      </w:r>
+                    </w:p>
+                  </w:txbxContent>
+                </v:textbox>
+                <w10:wrap type="square"/>
+              </v:shape>
+            </w:pict>
+          </mc:Fallback>
+        </mc:AlternateContent>
+      </w:r>
+      <w:r>
+        <w:rPr>
+          <w:noProof/>
+        </w:rPr>
+        <w:drawing>
+          <wp:anchor distT="0" distB="0" distL="114300" distR="114300" simplePos="0" relativeHeight="251678720" behindDoc="0" locked="0" layoutInCell="1" allowOverlap="1" wp14:anchorId="3B3C464C" wp14:editId="1261B4E4">
+            <wp:simplePos x="0" y="0"/>
+            <wp:positionH relativeFrom="column">
+              <wp:posOffset>-3810</wp:posOffset>
+            </wp:positionH>
+            <wp:positionV relativeFrom="paragraph">
+              <wp:posOffset>635</wp:posOffset>
+            </wp:positionV>
+            <wp:extent cx="6120130" cy="1455420"/>
+            <wp:effectExtent l="0" t="0" r="0" b="0"/>
+            <wp:wrapSquare wrapText="bothSides"/>
+            <wp:docPr id="33" name="Billede 33"/>
+            <wp:cNvGraphicFramePr>
+              <a:graphicFrameLocks xmlns:a="http://schemas.openxmlformats.org/drawingml/2006/main" noChangeAspect="1"/>
+            </wp:cNvGraphicFramePr>
+            <a:graphic xmlns:a="http://schemas.openxmlformats.org/drawingml/2006/main">
+              <a:graphicData uri="http://schemas.openxmlformats.org/drawingml/2006/picture">
+                <pic:pic xmlns:pic="http://schemas.openxmlformats.org/drawingml/2006/picture">
+                  <pic:nvPicPr>
+                    <pic:cNvPr id="1" name=""/>
+                    <pic:cNvPicPr/>
+                  </pic:nvPicPr>
+                  <pic:blipFill>
+                    <a:blip r:embed="rId25">
+                      <a:extLst>
+                        <a:ext uri="{28A0092B-C50C-407E-A947-70E740481C1C}">
+                          <a14:useLocalDpi xmlns:a14="http://schemas.microsoft.com/office/drawing/2010/main" val="0"/>
+                        </a:ext>
+                      </a:extLst>
+                    </a:blip>
+                    <a:stretch>
+                      <a:fillRect/>
+                    </a:stretch>
+                  </pic:blipFill>
+                  <pic:spPr>
+                    <a:xfrm>
+                      <a:off x="0" y="0"/>
+                      <a:ext cx="6120130" cy="1455420"/>
+                    </a:xfrm>
+                    <a:prstGeom prst="rect">
+                      <a:avLst/>
+                    </a:prstGeom>
+                  </pic:spPr>
+                </pic:pic>
+              </a:graphicData>
+            </a:graphic>
+            <wp14:sizeRelH relativeFrom="page">
+              <wp14:pctWidth>0</wp14:pctWidth>
+            </wp14:sizeRelH>
+            <wp14:sizeRelV relativeFrom="page">
+              <wp14:pctHeight>0</wp14:pctHeight>
+            </wp14:sizeRelV>
+          </wp:anchor>
+        </w:drawing>
+      </w:r>
+      <w:r>
+        <w:t xml:space="preserve">Så ved at vi får oprettet nogle klasser der har hver deres værdier der skal gemmes, opnås </w:t>
+      </w:r>
+      <w:proofErr w:type="spellStart"/>
+      <w:r>
+        <w:t>polymorhpisme</w:t>
+      </w:r>
+      <w:proofErr w:type="spellEnd"/>
+      <w:r>
+        <w:t xml:space="preserve"> hvilket er samme kode bare andet output. </w:t>
       </w:r>
     </w:p>
     <w:p/>
     <w:p>
       <w:pPr>
+        <w:pStyle w:val="Overskrift3"/>
+      </w:pPr>
+      <w:bookmarkStart w:id="72" w:name="_Toc500327897"/>
+      <w:proofErr w:type="gramStart"/>
+      <w:r>
+        <w:t>subMenu(</w:t>
+      </w:r>
+      <w:proofErr w:type="gramEnd"/>
+      <w:r>
+        <w:t>)</w:t>
+      </w:r>
+      <w:bookmarkEnd w:id="72"/>
+    </w:p>
+    <w:p/>
+    <w:p>
+      <w:pPr>
+        <w:pStyle w:val="Overskrift3"/>
+      </w:pPr>
+      <w:bookmarkStart w:id="73" w:name="_Toc500327898"/>
+      <w:proofErr w:type="gramStart"/>
+      <w:r>
+        <w:t>testConsoleInput(</w:t>
+      </w:r>
+      <w:proofErr w:type="gramEnd"/>
+      <w:r>
+        <w:t>)</w:t>
+      </w:r>
+      <w:bookmarkEnd w:id="73"/>
+    </w:p>
+    <w:p>
+      <w:r>
+        <w:rPr>
+          <w:noProof/>
+        </w:rPr>
+        <w:lastRenderedPageBreak/>
+        <mc:AlternateContent>
+          <mc:Choice Requires="wpg">
+            <w:drawing>
+              <wp:anchor distT="0" distB="0" distL="114300" distR="114300" simplePos="0" relativeHeight="251673600" behindDoc="0" locked="0" layoutInCell="1" allowOverlap="1" wp14:anchorId="269D7B23" wp14:editId="0289A325">
+                <wp:simplePos x="0" y="0"/>
+                <wp:positionH relativeFrom="column">
+                  <wp:posOffset>3810</wp:posOffset>
+                </wp:positionH>
+                <wp:positionV relativeFrom="paragraph">
+                  <wp:posOffset>203835</wp:posOffset>
+                </wp:positionV>
+                <wp:extent cx="6120130" cy="4244975"/>
+                <wp:effectExtent l="0" t="0" r="0" b="3175"/>
+                <wp:wrapSquare wrapText="bothSides"/>
+                <wp:docPr id="16" name="Gruppe 16"/>
+                <wp:cNvGraphicFramePr/>
+                <a:graphic xmlns:a="http://schemas.openxmlformats.org/drawingml/2006/main">
+                  <a:graphicData uri="http://schemas.microsoft.com/office/word/2010/wordprocessingGroup">
+                    <wpg:wgp>
+                      <wpg:cNvGrpSpPr/>
+                      <wpg:grpSpPr>
+                        <a:xfrm>
+                          <a:off x="0" y="0"/>
+                          <a:ext cx="6120130" cy="4244975"/>
+                          <a:chOff x="0" y="0"/>
+                          <a:chExt cx="6120130" cy="4244975"/>
+                        </a:xfrm>
+                      </wpg:grpSpPr>
+                      <pic:pic xmlns:pic="http://schemas.openxmlformats.org/drawingml/2006/picture">
+                        <pic:nvPicPr>
+                          <pic:cNvPr id="17" name="Billede 17"/>
+                          <pic:cNvPicPr>
+                            <a:picLocks noChangeAspect="1"/>
+                          </pic:cNvPicPr>
+                        </pic:nvPicPr>
+                        <pic:blipFill>
+                          <a:blip r:embed="rId26">
+                            <a:extLst>
+                              <a:ext uri="{28A0092B-C50C-407E-A947-70E740481C1C}">
+                                <a14:useLocalDpi xmlns:a14="http://schemas.microsoft.com/office/drawing/2010/main" val="0"/>
+                              </a:ext>
+                            </a:extLst>
+                          </a:blip>
+                          <a:stretch>
+                            <a:fillRect/>
+                          </a:stretch>
+                        </pic:blipFill>
+                        <pic:spPr>
+                          <a:xfrm>
+                            <a:off x="0" y="0"/>
+                            <a:ext cx="6120130" cy="2773680"/>
+                          </a:xfrm>
+                          <a:prstGeom prst="rect">
+                            <a:avLst/>
+                          </a:prstGeom>
+                        </pic:spPr>
+                      </pic:pic>
+                      <wps:wsp>
+                        <wps:cNvPr id="20" name="Tekstfelt 20"/>
+                        <wps:cNvSpPr txBox="1"/>
+                        <wps:spPr>
+                          <a:xfrm>
+                            <a:off x="0" y="2750820"/>
+                            <a:ext cx="6120130" cy="1494155"/>
+                          </a:xfrm>
+                          <a:prstGeom prst="rect">
+                            <a:avLst/>
+                          </a:prstGeom>
+                          <a:solidFill>
+                            <a:prstClr val="white"/>
+                          </a:solidFill>
+                          <a:ln>
+                            <a:noFill/>
+                          </a:ln>
+                        </wps:spPr>
+                        <wps:txbx>
+                          <w:txbxContent>
+                            <w:p>
+                              <w:pPr>
+                                <w:pStyle w:val="Billedtekst"/>
+                              </w:pPr>
+                              <w:r>
+                                <w:t xml:space="preserve">Kode: </w:t>
+                              </w:r>
+                              <w:proofErr w:type="spellStart"/>
+                              <w:r>
+                                <w:t>snippet</w:t>
+                              </w:r>
+                              <w:proofErr w:type="spellEnd"/>
+                              <w:r>
+                                <w:t xml:space="preserve"> </w:t>
+                              </w:r>
+                              <w:r>
+                                <w:fldChar w:fldCharType="begin"/>
+                              </w:r>
+                              <w:r>
+                                <w:instrText xml:space="preserve"> SEQ Kode_snippet \* ARABIC </w:instrText>
+                              </w:r>
+                              <w:r>
+                                <w:fldChar w:fldCharType="separate"/>
+                              </w:r>
+                              <w:r>
+                                <w:rPr>
+                                  <w:noProof/>
+                                </w:rPr>
+                                <w:t>1</w:t>
+                              </w:r>
+                              <w:r>
+                                <w:fldChar w:fldCharType="end"/>
+                              </w:r>
+                              <w:r>
+                                <w:t xml:space="preserve"> viser en metode der indeholder </w:t>
+                              </w:r>
+                              <w:proofErr w:type="spellStart"/>
+                              <w:r>
+                                <w:t>try</w:t>
+                              </w:r>
+                              <w:proofErr w:type="spellEnd"/>
+                              <w:r>
+                                <w:t>/</w:t>
+                              </w:r>
+                              <w:proofErr w:type="spellStart"/>
+                              <w:r>
+                                <w:t>catch</w:t>
+                              </w:r>
+                              <w:proofErr w:type="spellEnd"/>
+                              <w:r>
+                                <w:t xml:space="preserve"> som er en form for </w:t>
+                              </w:r>
+                              <w:proofErr w:type="spellStart"/>
+                              <w:r>
+                                <w:t>error</w:t>
+                              </w:r>
+                              <w:proofErr w:type="spellEnd"/>
+                              <w:r>
+                                <w:t xml:space="preserve"> handling. Man kommer altid ind i while loopet eftersom denne er true by default. Try indeholder den ”normale” kode – den kode som vi forventer går godt.  </w:t>
+                              </w:r>
+                              <w:r>
+                                <w:br/>
+                                <w:t xml:space="preserve">Hvis alt går godt, så kører den videre, men hvis ikke kører </w:t>
+                              </w:r>
+                              <w:proofErr w:type="spellStart"/>
+                              <w:r>
+                                <w:t>catch</w:t>
+                              </w:r>
+                              <w:proofErr w:type="spellEnd"/>
+                              <w:r>
+                                <w:t xml:space="preserve"> blokken  </w:t>
+                              </w:r>
+                              <w:r>
+                                <w:br/>
+                              </w:r>
+                              <w:proofErr w:type="spellStart"/>
+                              <w:r>
+                                <w:t>Catch</w:t>
+                              </w:r>
+                              <w:proofErr w:type="spellEnd"/>
+                              <w:r>
+                                <w:t xml:space="preserve"> hvis der kastes en </w:t>
+                              </w:r>
+                              <w:proofErr w:type="spellStart"/>
+                              <w:r>
+                                <w:t>Exception</w:t>
+                              </w:r>
+                              <w:proofErr w:type="spellEnd"/>
+                              <w:r>
+                                <w:t>.</w:t>
+                              </w:r>
+                              <w:r>
+                                <w:br/>
+                                <w:t>”</w:t>
+                              </w:r>
+                              <w:proofErr w:type="spellStart"/>
+                              <w:r>
+                                <w:t>Integer</w:t>
+                              </w:r>
+                              <w:proofErr w:type="spellEnd"/>
+                              <w:r>
+                                <w:t>” er en klasse nedarvet fra ”</w:t>
+                              </w:r>
+                              <w:proofErr w:type="spellStart"/>
+                              <w:r>
+                                <w:t>Numbers</w:t>
+                              </w:r>
+                              <w:proofErr w:type="spellEnd"/>
+                              <w:r>
+                                <w:t>” klassen, der igen er nedarvet fra ”Object” klassen.</w:t>
+                              </w:r>
+                              <w:r>
+                                <w:br/>
+                              </w:r>
+                              <w:proofErr w:type="spellStart"/>
+                              <w:r>
+                                <w:t>Integer</w:t>
+                              </w:r>
+                              <w:proofErr w:type="spellEnd"/>
+                              <w:r>
+                                <w:t xml:space="preserve"> har en masse </w:t>
+                              </w:r>
+                              <w:proofErr w:type="spellStart"/>
+                              <w:r>
+                                <w:t>fields</w:t>
+                              </w:r>
+                              <w:proofErr w:type="spellEnd"/>
+                              <w:r>
+                                <w:t xml:space="preserve"> og metoder i sig, som vi gør brug af her. </w:t>
+                              </w:r>
+                              <w:r>
+                                <w:br/>
+                              </w:r>
+                              <w:proofErr w:type="spellStart"/>
+                              <w:r>
+                                <w:t>Integer.parseInt</w:t>
+                              </w:r>
+                              <w:proofErr w:type="spellEnd"/>
+                              <w:r>
+                                <w:t xml:space="preserve">(input) tager imod en </w:t>
+                              </w:r>
+                              <w:proofErr w:type="spellStart"/>
+                              <w:r>
+                                <w:t>String</w:t>
+                              </w:r>
+                              <w:proofErr w:type="spellEnd"/>
+                              <w:r>
+                                <w:t xml:space="preserve"> variabel og omdanne denne til </w:t>
+                              </w:r>
+                              <w:proofErr w:type="spellStart"/>
+                              <w:r>
+                                <w:t>int</w:t>
+                              </w:r>
+                              <w:proofErr w:type="spellEnd"/>
+                              <w:r>
+                                <w:t>.</w:t>
+                              </w:r>
+                            </w:p>
+                            <w:p/>
+                          </w:txbxContent>
+                        </wps:txbx>
+                        <wps:bodyPr rot="0" spcFirstLastPara="0" vertOverflow="overflow" horzOverflow="overflow" vert="horz" wrap="square" lIns="0" tIns="0" rIns="0" bIns="0" numCol="1" spcCol="0" rtlCol="0" fromWordArt="0" anchor="t" anchorCtr="0" forceAA="0" compatLnSpc="1">
+                          <a:prstTxWarp prst="textNoShape">
+                            <a:avLst/>
+                          </a:prstTxWarp>
+                          <a:spAutoFit/>
+                        </wps:bodyPr>
+                      </wps:wsp>
+                    </wpg:wgp>
+                  </a:graphicData>
+                </a:graphic>
+              </wp:anchor>
+            </w:drawing>
+          </mc:Choice>
+          <mc:Fallback>
+            <w:pict>
+              <v:group w14:anchorId="269D7B23" id="Gruppe 16" o:spid="_x0000_s1043" style="position:absolute;margin-left:.3pt;margin-top:16.05pt;width:481.9pt;height:334.25pt;z-index:251673600" coordsize="61201,42449" o:gfxdata="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">
+                <v:shape id="Billede 17" o:spid="_x0000_s1044" type="#_x0000_t75" style="position:absolute;width:61201;height:27736;visibility:visible;mso-wrap-style:square" o:gfxdata="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">
+                  <v:imagedata r:id="rId27" o:title=""/>
+                </v:shape>
+                <v:shape id="Tekstfelt 20" o:spid="_x0000_s1045" type="#_x0000_t202" style="position:absolute;top:27508;width:61201;height:14941;visibility:visible;mso-wrap-style:square;v-text-anchor:top" o:gfxdata="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" stroked="f">
+                  <v:textbox style="mso-fit-shape-to-text:t" inset="0,0,0,0">
+                    <w:txbxContent>
+                      <w:p>
+                        <w:pPr>
+                          <w:pStyle w:val="Billedtekst"/>
+                        </w:pPr>
+                        <w:r>
+                          <w:t xml:space="preserve">Kode: </w:t>
+                        </w:r>
+                        <w:proofErr w:type="spellStart"/>
+                        <w:r>
+                          <w:t>snippet</w:t>
+                        </w:r>
+                        <w:proofErr w:type="spellEnd"/>
+                        <w:r>
+                          <w:t xml:space="preserve"> </w:t>
+                        </w:r>
+                        <w:r>
+                          <w:fldChar w:fldCharType="begin"/>
+                        </w:r>
+                        <w:r>
+                          <w:instrText xml:space="preserve"> SEQ Kode_snippet \* ARABIC </w:instrText>
+                        </w:r>
+                        <w:r>
+                          <w:fldChar w:fldCharType="separate"/>
+                        </w:r>
+                        <w:r>
+                          <w:rPr>
+                            <w:noProof/>
+                          </w:rPr>
+                          <w:t>1</w:t>
+                        </w:r>
+                        <w:r>
+                          <w:fldChar w:fldCharType="end"/>
+                        </w:r>
+                        <w:r>
+                          <w:t xml:space="preserve"> viser en metode der indeholder </w:t>
+                        </w:r>
+                        <w:proofErr w:type="spellStart"/>
+                        <w:r>
+                          <w:t>try</w:t>
+                        </w:r>
+                        <w:proofErr w:type="spellEnd"/>
+                        <w:r>
+                          <w:t>/</w:t>
+                        </w:r>
+                        <w:proofErr w:type="spellStart"/>
+                        <w:r>
+                          <w:t>catch</w:t>
+                        </w:r>
+                        <w:proofErr w:type="spellEnd"/>
+                        <w:r>
+                          <w:t xml:space="preserve"> som er en form for </w:t>
+                        </w:r>
+                        <w:proofErr w:type="spellStart"/>
+                        <w:r>
+                          <w:t>error</w:t>
+                        </w:r>
+                        <w:proofErr w:type="spellEnd"/>
+                        <w:r>
+                          <w:t xml:space="preserve"> handling. Man kommer altid ind i while loopet eftersom denne er true by default. Try indeholder den ”normale” kode – den kode som vi forventer går godt.  </w:t>
+                        </w:r>
+                        <w:r>
+                          <w:br/>
+                          <w:t xml:space="preserve">Hvis alt går godt, så kører den videre, men hvis ikke kører </w:t>
+                        </w:r>
+                        <w:proofErr w:type="spellStart"/>
+                        <w:r>
+                          <w:t>catch</w:t>
+                        </w:r>
+                        <w:proofErr w:type="spellEnd"/>
+                        <w:r>
+                          <w:t xml:space="preserve"> blokken  </w:t>
+                        </w:r>
+                        <w:r>
+                          <w:br/>
+                        </w:r>
+                        <w:proofErr w:type="spellStart"/>
+                        <w:r>
+                          <w:t>Catch</w:t>
+                        </w:r>
+                        <w:proofErr w:type="spellEnd"/>
+                        <w:r>
+                          <w:t xml:space="preserve"> hvis der kastes en </w:t>
+                        </w:r>
+                        <w:proofErr w:type="spellStart"/>
+                        <w:r>
+                          <w:t>Exception</w:t>
+                        </w:r>
+                        <w:proofErr w:type="spellEnd"/>
+                        <w:r>
+                          <w:t>.</w:t>
+                        </w:r>
+                        <w:r>
+                          <w:br/>
+                          <w:t>”</w:t>
+                        </w:r>
+                        <w:proofErr w:type="spellStart"/>
+                        <w:r>
+                          <w:t>Integer</w:t>
+                        </w:r>
+                        <w:proofErr w:type="spellEnd"/>
+                        <w:r>
+                          <w:t>” er en klasse nedarvet fra ”</w:t>
+                        </w:r>
+                        <w:proofErr w:type="spellStart"/>
+                        <w:r>
+                          <w:t>Numbers</w:t>
+                        </w:r>
+                        <w:proofErr w:type="spellEnd"/>
+                        <w:r>
+                          <w:t>” klassen, der igen er nedarvet fra ”Object” klassen.</w:t>
+                        </w:r>
+                        <w:r>
+                          <w:br/>
+                        </w:r>
+                        <w:proofErr w:type="spellStart"/>
+                        <w:r>
+                          <w:t>Integer</w:t>
+                        </w:r>
+                        <w:proofErr w:type="spellEnd"/>
+                        <w:r>
+                          <w:t xml:space="preserve"> har en masse </w:t>
+                        </w:r>
+                        <w:proofErr w:type="spellStart"/>
+                        <w:r>
+                          <w:t>fields</w:t>
+                        </w:r>
+                        <w:proofErr w:type="spellEnd"/>
+                        <w:r>
+                          <w:t xml:space="preserve"> og metoder i sig, som vi gør brug af her. </w:t>
+                        </w:r>
+                        <w:r>
+                          <w:br/>
+                        </w:r>
+                        <w:proofErr w:type="spellStart"/>
+                        <w:r>
+                          <w:t>Integer.parseInt</w:t>
+                        </w:r>
+                        <w:proofErr w:type="spellEnd"/>
+                        <w:r>
+                          <w:t xml:space="preserve">(input) tager imod en </w:t>
+                        </w:r>
+                        <w:proofErr w:type="spellStart"/>
+                        <w:r>
+                          <w:t>String</w:t>
+                        </w:r>
+                        <w:proofErr w:type="spellEnd"/>
+                        <w:r>
+                          <w:t xml:space="preserve"> variabel og omdanne denne til </w:t>
+                        </w:r>
+                        <w:proofErr w:type="spellStart"/>
+                        <w:r>
+                          <w:t>int</w:t>
+                        </w:r>
+                        <w:proofErr w:type="spellEnd"/>
+                        <w:r>
+                          <w:t>.</w:t>
+                        </w:r>
+                      </w:p>
+                      <w:p/>
+                    </w:txbxContent>
+                  </v:textbox>
+                </v:shape>
+                <w10:wrap type="square"/>
+              </v:group>
+            </w:pict>
+          </mc:Fallback>
+        </mc:AlternateContent>
+      </w:r>
+      <w:r>
+        <w:t>Denne metode er lavet til at kontrollere om inputtet er et tal som bruger</w:t>
+      </w:r>
+      <w:r>
+        <w:t>en</w:t>
+      </w:r>
+      <w:r>
+        <w:t xml:space="preserve"> indtaster.</w:t>
+      </w:r>
+    </w:p>
+    <w:p>
+      <w:r>
+        <w:t>Metoden bliver genbrugt i adskillige sammenhænge, hvor det giver mening at bruge det. Et eksempel kan være alder der skal indtastes. Dette er for at undgå redundans.</w:t>
+      </w:r>
+    </w:p>
+    <w:p>
+      <w:pPr>
+        <w:keepNext/>
+      </w:pPr>
+      <w:r>
+        <w:rPr>
+          <w:noProof/>
+        </w:rPr>
+        <mc:AlternateContent>
+          <mc:Choice Requires="wpg">
+            <w:drawing>
+              <wp:anchor distT="0" distB="0" distL="114300" distR="114300" simplePos="0" relativeHeight="251674624" behindDoc="0" locked="0" layoutInCell="1" allowOverlap="1" wp14:anchorId="7544631B" wp14:editId="5B9B0A81">
+                <wp:simplePos x="0" y="0"/>
+                <wp:positionH relativeFrom="column">
+                  <wp:posOffset>-3810</wp:posOffset>
+                </wp:positionH>
+                <wp:positionV relativeFrom="paragraph">
+                  <wp:posOffset>-3175</wp:posOffset>
+                </wp:positionV>
+                <wp:extent cx="4219575" cy="818515"/>
+                <wp:effectExtent l="0" t="0" r="9525" b="635"/>
+                <wp:wrapSquare wrapText="bothSides"/>
+                <wp:docPr id="24" name="Gruppe 24"/>
+                <wp:cNvGraphicFramePr/>
+                <a:graphic xmlns:a="http://schemas.openxmlformats.org/drawingml/2006/main">
+                  <a:graphicData uri="http://schemas.microsoft.com/office/word/2010/wordprocessingGroup">
+                    <wpg:wgp>
+                      <wpg:cNvGrpSpPr/>
+                      <wpg:grpSpPr>
+                        <a:xfrm>
+                          <a:off x="0" y="0"/>
+                          <a:ext cx="4219575" cy="818515"/>
+                          <a:chOff x="0" y="0"/>
+                          <a:chExt cx="4219575" cy="818515"/>
+                        </a:xfrm>
+                      </wpg:grpSpPr>
+                      <pic:pic xmlns:pic="http://schemas.openxmlformats.org/drawingml/2006/picture">
+                        <pic:nvPicPr>
+                          <pic:cNvPr id="25" name="Billede 25"/>
+                          <pic:cNvPicPr>
+                            <a:picLocks noChangeAspect="1"/>
+                          </pic:cNvPicPr>
+                        </pic:nvPicPr>
+                        <pic:blipFill>
+                          <a:blip r:embed="rId28">
+                            <a:extLst>
+                              <a:ext uri="{28A0092B-C50C-407E-A947-70E740481C1C}">
+                                <a14:useLocalDpi xmlns:a14="http://schemas.microsoft.com/office/drawing/2010/main" val="0"/>
+                              </a:ext>
+                            </a:extLst>
+                          </a:blip>
+                          <a:stretch>
+                            <a:fillRect/>
+                          </a:stretch>
+                        </pic:blipFill>
+                        <pic:spPr>
+                          <a:xfrm>
+                            <a:off x="0" y="0"/>
+                            <a:ext cx="4219575" cy="285750"/>
+                          </a:xfrm>
+                          <a:prstGeom prst="rect">
+                            <a:avLst/>
+                          </a:prstGeom>
+                        </pic:spPr>
+                      </pic:pic>
+                      <wps:wsp>
+                        <wps:cNvPr id="27" name="Tekstfelt 27"/>
+                        <wps:cNvSpPr txBox="1"/>
+                        <wps:spPr>
+                          <a:xfrm>
+                            <a:off x="0" y="342900"/>
+                            <a:ext cx="4219575" cy="475615"/>
+                          </a:xfrm>
+                          <a:prstGeom prst="rect">
+                            <a:avLst/>
+                          </a:prstGeom>
+                          <a:solidFill>
+                            <a:prstClr val="white"/>
+                          </a:solidFill>
+                          <a:ln>
+                            <a:noFill/>
+                          </a:ln>
+                        </wps:spPr>
+                        <wps:txbx>
+                          <w:txbxContent>
+                            <w:p>
+                              <w:pPr>
+                                <w:pStyle w:val="Billedtekst"/>
+                                <w:rPr>
+                                  <w:noProof/>
+                                </w:rPr>
+                              </w:pPr>
+                              <w:r>
+                                <w:t xml:space="preserve">Kode </w:t>
+                              </w:r>
+                              <w:proofErr w:type="spellStart"/>
+                              <w:r>
+                                <w:t>snippet</w:t>
+                              </w:r>
+                              <w:proofErr w:type="spellEnd"/>
+                              <w:r>
+                                <w:t xml:space="preserve"> </w:t>
+                              </w:r>
+                              <w:r>
+                                <w:fldChar w:fldCharType="begin"/>
+                              </w:r>
+                              <w:r>
+                                <w:instrText xml:space="preserve"> SEQ Kode_snippet \* ARABIC </w:instrText>
+                              </w:r>
+                              <w:r>
+                                <w:fldChar w:fldCharType="separate"/>
+                              </w:r>
+                              <w:r>
+                                <w:rPr>
+                                  <w:noProof/>
+                                </w:rPr>
+                                <w:t>2</w:t>
+                              </w:r>
+                              <w:r>
+                                <w:fldChar w:fldCharType="end"/>
+                              </w:r>
+                              <w:r>
+                                <w:t xml:space="preserve"> Metoden er implementeret i setter for tid. Det er i stedet for at have redundans og lave endnu en metode som vist i kode </w:t>
+                              </w:r>
+                              <w:proofErr w:type="spellStart"/>
+                              <w:r>
+                                <w:t>snippet</w:t>
+                              </w:r>
+                              <w:proofErr w:type="spellEnd"/>
+                              <w:r>
+                                <w:t xml:space="preserve"> 1 for at kontrollere input fra bruger.</w:t>
+                              </w:r>
+                            </w:p>
+                          </w:txbxContent>
+                        </wps:txbx>
+                        <wps:bodyPr rot="0" spcFirstLastPara="0" vertOverflow="overflow" horzOverflow="overflow" vert="horz" wrap="square" lIns="0" tIns="0" rIns="0" bIns="0" numCol="1" spcCol="0" rtlCol="0" fromWordArt="0" anchor="t" anchorCtr="0" forceAA="0" compatLnSpc="1">
+                          <a:prstTxWarp prst="textNoShape">
+                            <a:avLst/>
+                          </a:prstTxWarp>
+                          <a:spAutoFit/>
+                        </wps:bodyPr>
+                      </wps:wsp>
+                    </wpg:wgp>
+                  </a:graphicData>
+                </a:graphic>
+              </wp:anchor>
+            </w:drawing>
+          </mc:Choice>
+          <mc:Fallback>
+            <w:pict>
+              <v:group w14:anchorId="7544631B" id="Gruppe 24" o:spid="_x0000_s1046" style="position:absolute;margin-left:-.3pt;margin-top:-.25pt;width:332.25pt;height:64.45pt;z-index:251674624" coordsize="42195,8185" o:gfxdata="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">
+                <v:shape id="Billede 25" o:spid="_x0000_s1047" type="#_x0000_t75" style="position:absolute;width:42195;height:2857;visibility:visible;mso-wrap-style:square" o:gfxdata="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">
+                  <v:imagedata r:id="rId29" o:title=""/>
+                </v:shape>
+                <v:shape id="Tekstfelt 27" o:spid="_x0000_s1048" type="#_x0000_t202" style="position:absolute;top:3429;width:42195;height:4756;visibility:visible;mso-wrap-style:square;v-text-anchor:top" o:gfxdata="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" stroked="f">
+                  <v:textbox style="mso-fit-shape-to-text:t" inset="0,0,0,0">
+                    <w:txbxContent>
+                      <w:p>
+                        <w:pPr>
+                          <w:pStyle w:val="Billedtekst"/>
+                          <w:rPr>
+                            <w:noProof/>
+                          </w:rPr>
+                        </w:pPr>
+                        <w:r>
+                          <w:t xml:space="preserve">Kode </w:t>
+                        </w:r>
+                        <w:proofErr w:type="spellStart"/>
+                        <w:r>
+                          <w:t>snippet</w:t>
+                        </w:r>
+                        <w:proofErr w:type="spellEnd"/>
+                        <w:r>
+                          <w:t xml:space="preserve"> </w:t>
+                        </w:r>
+                        <w:r>
+                          <w:fldChar w:fldCharType="begin"/>
+                        </w:r>
+                        <w:r>
+                          <w:instrText xml:space="preserve"> SEQ Kode_snippet \* ARABIC </w:instrText>
+                        </w:r>
+                        <w:r>
+                          <w:fldChar w:fldCharType="separate"/>
+                        </w:r>
+                        <w:r>
+                          <w:rPr>
+                            <w:noProof/>
+                          </w:rPr>
+                          <w:t>2</w:t>
+                        </w:r>
+                        <w:r>
+                          <w:fldChar w:fldCharType="end"/>
+                        </w:r>
+                        <w:r>
+                          <w:t xml:space="preserve"> Metoden er implementeret i setter for tid. Det er i stedet for at have redundans og lave endnu en metode som vist i kode </w:t>
+                        </w:r>
+                        <w:proofErr w:type="spellStart"/>
+                        <w:r>
+                          <w:t>snippet</w:t>
+                        </w:r>
+                        <w:proofErr w:type="spellEnd"/>
+                        <w:r>
+                          <w:t xml:space="preserve"> 1 for at kontrollere input fra bruger.</w:t>
+                        </w:r>
+                      </w:p>
+                    </w:txbxContent>
+                  </v:textbox>
+                </v:shape>
+                <w10:wrap type="square"/>
+              </v:group>
+            </w:pict>
+          </mc:Fallback>
+        </mc:AlternateContent>
+      </w:r>
+    </w:p>
+    <w:p>
+      <w:pPr>
+        <w:pStyle w:val="Billedtekst"/>
+      </w:pPr>
+    </w:p>
+    <w:p/>
+    <w:p>
+      <w:pPr>
+        <w:pStyle w:val="Overskrift3"/>
+      </w:pPr>
+      <w:bookmarkStart w:id="74" w:name="_Toc500327899"/>
+      <w:proofErr w:type="gramStart"/>
+      <w:r>
+        <w:t>junior(</w:t>
+      </w:r>
+      <w:proofErr w:type="gramEnd"/>
+      <w:r>
+        <w:t>)</w:t>
+      </w:r>
+      <w:bookmarkEnd w:id="74"/>
+    </w:p>
+    <w:p/>
+    <w:p>
+      <w:pPr>
+        <w:pStyle w:val="Overskrift3"/>
+      </w:pPr>
+      <w:bookmarkStart w:id="75" w:name="_Toc500327900"/>
+      <w:proofErr w:type="gramStart"/>
+      <w:r>
+        <w:t>redigerKontingent(</w:t>
+      </w:r>
+      <w:proofErr w:type="gramEnd"/>
+      <w:r>
+        <w:t>)</w:t>
+      </w:r>
+      <w:bookmarkEnd w:id="75"/>
+    </w:p>
+    <w:p/>
+    <w:p>
+      <w:pPr>
         <w:pStyle w:val="Overskrift2"/>
       </w:pPr>
-      <w:bookmarkStart w:id="63" w:name="_Toc500242935"/>
-      <w:r>
-        <w:t>Hurtig forklaring om login-feature (FURPS pålidelighed)</w:t>
-      </w:r>
-      <w:bookmarkEnd w:id="63"/>
-    </w:p>
-    <w:p>
-      <w:r>
-        <w:t>Vi har</w:t>
-      </w:r>
-      <w:r>
-        <w:t xml:space="preserve"> jf. vores pålidelighedsafsnit i FURPS tilføjet en login-funktion til programmet. Den er lavet ved en simpel switch i et while-loop</w:t>
-      </w:r>
-      <w:r>
-        <w:t>. Funktionen giver muligheden for at ”logge ud” af programmet, som man kender det på en computer, og derved forhindrer ”ubudne gæster”</w:t>
-      </w:r>
-      <w:r>
-        <w:t>.</w:t>
-      </w:r>
-    </w:p>
-    <w:p>
-      <w:pPr>
-        <w:pStyle w:val="Overskrift2"/>
-      </w:pPr>
-      <w:bookmarkStart w:id="64" w:name="_Toc500242936"/>
-      <w:r>
-        <w:t>Switches – brugervenlighed</w:t>
-      </w:r>
-      <w:bookmarkEnd w:id="64"/>
-    </w:p>
-    <w:p>
-      <w:r>
-        <w:t>Vi har taget udgangspunkt i switches igennem hele vores kode, for at øge brugervenligheden og mindske fejlmarginen ved indtastning. Det simplificerer brugerfladen, og gør det derudover også muligt at tilføje returneringsfunktioner i de forskellige undermenuer. Derved gøres det lettere at finde rundt i menuerne, og forhindrer at programmet skal køres fra start til slut hver gang.</w:t>
+      <w:bookmarkStart w:id="76" w:name="_Toc500327901"/>
+      <w:r>
+        <w:t>Redigering – hvorfor har vi implementeret redigering i så mange aspekter af programmet?</w:t>
+      </w:r>
+      <w:bookmarkEnd w:id="76"/>
+    </w:p>
+    <w:p>
+      <w:pPr>
+        <w:spacing w:before="0" w:after="160" w:line="259" w:lineRule="auto"/>
+      </w:pPr>
+      <w:r>
+        <w:t>Det har vi fordi at det er at det har vi</w:t>
+      </w:r>
+    </w:p>
+    <w:p>
+      <w:pPr>
+        <w:spacing w:before="0" w:after="160" w:line="259" w:lineRule="auto"/>
+      </w:pPr>
+    </w:p>
+    <w:p>
+      <w:pPr>
+        <w:pStyle w:val="Overskrift1"/>
+      </w:pPr>
+      <w:bookmarkStart w:id="77" w:name="_Toc500327902"/>
+      <w:r>
+        <w:t>Delkonklusion: produkt</w:t>
+      </w:r>
+      <w:bookmarkEnd w:id="77"/>
+    </w:p>
+    <w:p>
+      <w:r>
+        <w:lastRenderedPageBreak/>
+        <w:t>**kort opsummering af koden – har vi opnået hvad vi ville konstruktionsmæssigt – har vi udnyttet de kompetencer vi har tilegnet os i løbet af semestret? **</w:t>
       </w:r>
     </w:p>
     <w:p/>
     <w:p>
       <w:pPr>
-        <w:pStyle w:val="Overskrift2"/>
-      </w:pPr>
-      <w:bookmarkStart w:id="65" w:name="_Toc500242937"/>
-      <w:r>
-        <w:t>Sammenligning med FURPS + argumentation</w:t>
-      </w:r>
-      <w:bookmarkEnd w:id="65"/>
-    </w:p>
-    <w:p/>
-    <w:p>
-      <w:pPr>
-        <w:pStyle w:val="Overskrift2"/>
-      </w:pPr>
-      <w:bookmarkStart w:id="66" w:name="_Toc500242938"/>
-      <w:r>
-        <w:t>Redegørelse af udvalgte metoder – hvor og hvorfor bruges de? + metodegenbrug (redundans, optimering)</w:t>
-      </w:r>
-      <w:bookmarkEnd w:id="66"/>
-    </w:p>
-    <w:p>
-      <w:pPr>
-        <w:pStyle w:val="Overskrift3"/>
-      </w:pPr>
-      <w:proofErr w:type="gramStart"/>
-      <w:r>
-        <w:t>opretMedlem(</w:t>
-      </w:r>
-      <w:proofErr w:type="gramEnd"/>
-      <w:r>
-        <w:t>)</w:t>
-      </w:r>
-    </w:p>
-    <w:p/>
-    <w:p>
-      <w:pPr>
-        <w:pStyle w:val="Overskrift3"/>
-      </w:pPr>
-      <w:proofErr w:type="gramStart"/>
-      <w:r>
-        <w:lastRenderedPageBreak/>
-        <w:t>subMenu(</w:t>
-      </w:r>
-      <w:proofErr w:type="gramEnd"/>
-      <w:r>
-        <w:t>)</w:t>
-      </w:r>
-    </w:p>
-    <w:p/>
-    <w:p>
-      <w:pPr>
-        <w:pStyle w:val="Overskrift3"/>
-      </w:pPr>
-      <w:proofErr w:type="gramStart"/>
-      <w:r>
-        <w:t>testConsoleInput(</w:t>
-      </w:r>
-      <w:proofErr w:type="gramEnd"/>
-      <w:r>
-        <w:t>)</w:t>
-      </w:r>
-    </w:p>
-    <w:p/>
-    <w:p>
-      <w:pPr>
-        <w:pStyle w:val="Overskrift3"/>
-      </w:pPr>
-      <w:proofErr w:type="gramStart"/>
-      <w:r>
-        <w:t>junior(</w:t>
-      </w:r>
-      <w:proofErr w:type="gramEnd"/>
-      <w:r>
-        <w:t>)</w:t>
-      </w:r>
-    </w:p>
-    <w:p/>
-    <w:p>
-      <w:pPr>
-        <w:pStyle w:val="Overskrift3"/>
-      </w:pPr>
-      <w:proofErr w:type="gramStart"/>
-      <w:r>
-        <w:t>redigerKontingent(</w:t>
-      </w:r>
-      <w:proofErr w:type="gramEnd"/>
-      <w:r>
-        <w:t>)</w:t>
-      </w:r>
-    </w:p>
-    <w:p/>
-    <w:p>
-      <w:pPr>
-        <w:pStyle w:val="Overskrift2"/>
-      </w:pPr>
-      <w:bookmarkStart w:id="67" w:name="_Toc500242939"/>
-      <w:r>
-        <w:t>Redigering – hvorfor har vi implementeret redigering i så mange aspekter af programmet?</w:t>
-      </w:r>
-      <w:bookmarkEnd w:id="67"/>
-    </w:p>
-    <w:p>
-      <w:pPr>
-        <w:spacing w:before="0" w:after="160" w:line="259" w:lineRule="auto"/>
-      </w:pPr>
-      <w:r>
-        <w:t>Det har vi fordi at det er at det har vi</w:t>
-      </w:r>
-    </w:p>
-    <w:p>
-      <w:pPr>
-        <w:spacing w:before="0" w:after="160" w:line="259" w:lineRule="auto"/>
-      </w:pPr>
-    </w:p>
-    <w:p>
-      <w:pPr>
         <w:pStyle w:val="Overskrift1"/>
       </w:pPr>
-      <w:bookmarkStart w:id="68" w:name="_Toc500242940"/>
-      <w:r>
-        <w:t>Delkonklusion: produkt</w:t>
-      </w:r>
-      <w:bookmarkEnd w:id="68"/>
-    </w:p>
-    <w:p>
-      <w:r>
-        <w:t>**kort opsummering af koden – har vi opnået hvad vi ville konstruktionsmæssigt – har vi udnyttet de kompetencer vi har tilegnet os i løbet af semestret? **</w:t>
-      </w:r>
-    </w:p>
-    <w:p/>
-    <w:p>
-      <w:pPr>
-        <w:pStyle w:val="Overskrift1"/>
-      </w:pPr>
-      <w:bookmarkStart w:id="69" w:name="_Toc500242941"/>
+      <w:bookmarkStart w:id="78" w:name="_Toc500327903"/>
       <w:r>
         <w:t>Delkonklusion: arbejdsprocess</w:t>
       </w:r>
-      <w:bookmarkEnd w:id="69"/>
+      <w:bookmarkEnd w:id="78"/>
     </w:p>
     <w:p/>
     <w:p>
@@ -15647,12 +17818,11 @@
       <w:pPr>
         <w:pStyle w:val="Overskrift1"/>
       </w:pPr>
-      <w:bookmarkStart w:id="70" w:name="_Toc500242942"/>
-      <w:r>
-        <w:lastRenderedPageBreak/>
+      <w:bookmarkStart w:id="79" w:name="_Toc500327904"/>
+      <w:r>
         <w:t>Konklusion</w:t>
       </w:r>
-      <w:bookmarkEnd w:id="70"/>
+      <w:bookmarkEnd w:id="79"/>
     </w:p>
     <w:p>
       <w:r>
@@ -15686,16 +17856,16 @@
           <w:lang w:val="en-US"/>
         </w:rPr>
       </w:pPr>
-      <w:bookmarkStart w:id="71" w:name="_Toc498980991"/>
-      <w:bookmarkStart w:id="72" w:name="_Toc500242944"/>
+      <w:bookmarkStart w:id="80" w:name="_Toc498980991"/>
+      <w:bookmarkStart w:id="81" w:name="_Toc500327905"/>
       <w:r>
         <w:rPr>
           <w:lang w:val="en-US"/>
         </w:rPr>
         <w:t>Glossary</w:t>
       </w:r>
-      <w:bookmarkEnd w:id="71"/>
-      <w:bookmarkEnd w:id="72"/>
+      <w:bookmarkEnd w:id="80"/>
+      <w:bookmarkEnd w:id="81"/>
     </w:p>
     <w:p>
       <w:pPr>
@@ -16754,14 +18924,14 @@
           <w:lang w:val="en-US"/>
         </w:rPr>
       </w:pPr>
-      <w:bookmarkStart w:id="73" w:name="_Toc500242946"/>
+      <w:bookmarkStart w:id="82" w:name="_Toc500327906"/>
       <w:r>
         <w:rPr>
           <w:lang w:val="en-US"/>
         </w:rPr>
         <w:t>Litteraturliste</w:t>
       </w:r>
-      <w:bookmarkEnd w:id="73"/>
+      <w:bookmarkEnd w:id="82"/>
     </w:p>
     <w:p>
       <w:pPr>
@@ -16845,7 +19015,7 @@
       </w:r>
     </w:p>
     <w:p>
-      <w:hyperlink r:id="rId20" w:history="1">
+      <w:hyperlink r:id="rId30" w:history="1">
         <w:r>
           <w:rPr>
             <w:rStyle w:val="Hyperlink"/>
@@ -16860,7 +19030,7 @@
       </w:r>
     </w:p>
     <w:sectPr>
-      <w:footerReference w:type="default" r:id="rId21"/>
+      <w:footerReference w:type="default" r:id="rId31"/>
       <w:pgSz w:w="11906" w:h="16838"/>
       <w:pgMar w:top="1701" w:right="1134" w:bottom="1701" w:left="1134" w:header="708" w:footer="708" w:gutter="0"/>
       <w:cols w:space="708"/>
@@ -16924,7 +19094,7 @@
           <w:rPr>
             <w:noProof/>
           </w:rPr>
-          <w:t>32</w:t>
+          <w:t>35</w:t>
         </w:r>
         <w:r>
           <w:fldChar w:fldCharType="end"/>
@@ -20616,7 +22786,6 @@
     <w:basedOn w:val="Normal"/>
     <w:next w:val="Normal"/>
     <w:uiPriority w:val="35"/>
-    <w:semiHidden/>
     <w:unhideWhenUsed/>
     <w:qFormat/>
     <w:rsid w:val="0069501D"/>
@@ -24169,7 +26338,7 @@
 </file>
 
 <file path=customXml/itemProps1.xml><?xml version="1.0" encoding="utf-8"?>
-<ds:datastoreItem xmlns:ds="http://schemas.openxmlformats.org/officeDocument/2006/customXml" ds:itemID="{1F0A154C-1629-498E-827A-452B6EACDA6C}">
+<ds:datastoreItem xmlns:ds="http://schemas.openxmlformats.org/officeDocument/2006/customXml" ds:itemID="{EF2365B2-79BF-4D34-9968-CBB5B3707685}">
   <ds:schemaRefs>
     <ds:schemaRef ds:uri="http://schemas.openxmlformats.org/officeDocument/2006/bibliography"/>
   </ds:schemaRefs>

</xml_diff>